<commit_message>
Introduction - goals (draft)
</commit_message>
<xml_diff>
--- a/Frege.docx
+++ b/Frege.docx
@@ -1018,28 +1018,24 @@
       <w:r>
         <w:rPr>
           <w:rStyle w:val="TODOChar"/>
-          <w:color w:val="F4B083" w:themeColor="accent2" w:themeTint="99"/>
         </w:rPr>
         <w:t>(</w:t>
       </w:r>
       <w:r>
         <w:rPr>
           <w:rStyle w:val="TODOChar"/>
-          <w:color w:val="F4B083" w:themeColor="accent2" w:themeTint="99"/>
         </w:rPr>
         <w:t>Classic intro,</w:t>
       </w:r>
       <w:r>
         <w:rPr>
           <w:rStyle w:val="TODOChar"/>
-          <w:color w:val="F4B083" w:themeColor="accent2" w:themeTint="99"/>
         </w:rPr>
         <w:t>a lot of wiki references to say the obvious and well known.</w:t>
       </w:r>
       <w:r>
         <w:rPr>
           <w:rStyle w:val="TODOChar"/>
-          <w:color w:val="F4B083" w:themeColor="accent2" w:themeTint="99"/>
         </w:rPr>
         <w:t>)</w:t>
       </w:r>
@@ -1048,13 +1044,11 @@
       <w:pPr>
         <w:rPr>
           <w:rStyle w:val="TODOChar"/>
-          <w:color w:val="F4B083" w:themeColor="accent2" w:themeTint="99"/>
-        </w:rPr>
-      </w:pPr>
-      <w:r>
-        <w:rPr>
-          <w:rStyle w:val="TODOChar"/>
-          <w:color w:val="F4B083" w:themeColor="accent2" w:themeTint="99"/>
+        </w:rPr>
+      </w:pPr>
+      <w:r>
+        <w:rPr>
+          <w:rStyle w:val="TODOChar"/>
         </w:rPr>
         <w:t>(what are IDES)</w:t>
       </w:r>
@@ -1112,10 +1106,7 @@
         <w:t xml:space="preserve">ease the </w:t>
       </w:r>
       <w:r>
-        <w:t xml:space="preserve">process of </w:t>
-      </w:r>
-      <w:r>
-        <w:t>software development</w:t>
+        <w:t>process of software development</w:t>
       </w:r>
       <w:r>
         <w:t xml:space="preserve">, </w:t>
@@ -1150,7 +1141,6 @@
       <w:r>
         <w:rPr>
           <w:rStyle w:val="TODOChar"/>
-          <w:color w:val="F4B083" w:themeColor="accent2" w:themeTint="99"/>
         </w:rPr>
         <w:t>(…add anything??)</w:t>
       </w:r>
@@ -1160,13 +1150,11 @@
         <w:pStyle w:val="Caption"/>
         <w:rPr>
           <w:rStyle w:val="TODOChar"/>
-          <w:color w:val="F4B083" w:themeColor="accent2" w:themeTint="99"/>
-        </w:rPr>
-      </w:pPr>
-      <w:r>
-        <w:rPr>
-          <w:rStyle w:val="TODOChar"/>
-          <w:color w:val="F4B083" w:themeColor="accent2" w:themeTint="99"/>
+        </w:rPr>
+      </w:pPr>
+      <w:r>
+        <w:rPr>
+          <w:rStyle w:val="TODOChar"/>
         </w:rPr>
         <w:t>(what is Frege)</w:t>
       </w:r>
@@ -1319,21 +1307,18 @@
       <w:r>
         <w:rPr>
           <w:rStyle w:val="TODOChar"/>
-          <w:color w:val="F4B083" w:themeColor="accent2" w:themeTint="99"/>
         </w:rPr>
         <w:t>(…</w:t>
       </w:r>
       <w:r>
         <w:rPr>
           <w:rStyle w:val="TODOChar"/>
-          <w:color w:val="F4B083" w:themeColor="accent2" w:themeTint="99"/>
         </w:rPr>
         <w:t>todo</w:t>
       </w:r>
       <w:r>
         <w:rPr>
           <w:rStyle w:val="TODOChar"/>
-          <w:color w:val="F4B083" w:themeColor="accent2" w:themeTint="99"/>
         </w:rPr>
         <w:t>)</w:t>
       </w:r>
@@ -1343,13 +1328,11 @@
         <w:pStyle w:val="Caption"/>
         <w:rPr>
           <w:rStyle w:val="TODOChar"/>
-          <w:color w:val="F4B083" w:themeColor="accent2" w:themeTint="99"/>
-        </w:rPr>
-      </w:pPr>
-      <w:r>
-        <w:rPr>
-          <w:rStyle w:val="TODOChar"/>
-          <w:color w:val="F4B083" w:themeColor="accent2" w:themeTint="99"/>
+        </w:rPr>
+      </w:pPr>
+      <w:r>
+        <w:rPr>
+          <w:rStyle w:val="TODOChar"/>
         </w:rPr>
         <w:t>known IDEs</w:t>
       </w:r>
@@ -1487,14 +1470,7 @@
           <w:rStyle w:val="TODOChar"/>
           <w:color w:val="auto"/>
         </w:rPr>
-        <w:t xml:space="preserve">code completion </w:t>
-      </w:r>
-      <w:r>
-        <w:rPr>
-          <w:rStyle w:val="TODOChar"/>
-          <w:color w:val="auto"/>
-        </w:rPr>
-        <w:t xml:space="preserve">or </w:t>
+        <w:t xml:space="preserve">code completion or </w:t>
       </w:r>
       <w:r>
         <w:rPr>
@@ -1523,7 +1499,6 @@
         <w:pStyle w:val="Caption"/>
         <w:rPr>
           <w:rStyle w:val="TODOChar"/>
-          <w:color w:val="F4B083" w:themeColor="accent2" w:themeTint="99"/>
         </w:rPr>
       </w:pPr>
       <w:r>
@@ -1564,7 +1539,6 @@
       <w:r>
         <w:rPr>
           <w:rStyle w:val="TODOChar"/>
-          <w:color w:val="F4B083" w:themeColor="accent2" w:themeTint="99"/>
         </w:rPr>
         <w:t>(add explanation?</w:t>
       </w:r>
@@ -1574,13 +1548,11 @@
         <w:pStyle w:val="Caption"/>
         <w:rPr>
           <w:rStyle w:val="TODOChar"/>
-          <w:color w:val="F4B083" w:themeColor="accent2" w:themeTint="99"/>
-        </w:rPr>
-      </w:pPr>
-      <w:r>
-        <w:rPr>
-          <w:rStyle w:val="TODOChar"/>
-          <w:color w:val="F4B083" w:themeColor="accent2" w:themeTint="99"/>
+        </w:rPr>
+      </w:pPr>
+      <w:r>
+        <w:rPr>
+          <w:rStyle w:val="TODOChar"/>
         </w:rPr>
         <w:t xml:space="preserve">See </w:t>
       </w:r>
@@ -1599,20 +1571,17 @@
         <w:pStyle w:val="Caption"/>
         <w:rPr>
           <w:rStyle w:val="TODOChar"/>
-          <w:color w:val="F4B083" w:themeColor="accent2" w:themeTint="99"/>
-        </w:rPr>
-      </w:pPr>
-      <w:r>
-        <w:rPr>
-          <w:rStyle w:val="TODOChar"/>
-          <w:color w:val="F4B083" w:themeColor="accent2" w:themeTint="99"/>
+        </w:rPr>
+      </w:pPr>
+      <w:r>
+        <w:rPr>
+          <w:rStyle w:val="TODOChar"/>
         </w:rPr>
         <w:t>…</w:t>
       </w:r>
       <w:r>
         <w:rPr>
           <w:rStyle w:val="TODOChar"/>
-          <w:color w:val="F4B083" w:themeColor="accent2" w:themeTint="99"/>
         </w:rPr>
         <w:t>most source code editors are instead text editors with additional features such as syntax highlighting and code folding, rather than structure editors. The editors in some integrated development environments parse the source code and generate a parse tree, allowing the same analysis as by a structure editor, but the actual editing of the source code is generally done as raw text.</w:t>
       </w:r>
@@ -1628,7 +1597,6 @@
       <w:r>
         <w:rPr>
           <w:rStyle w:val="TODOChar"/>
-          <w:color w:val="F4B083" w:themeColor="accent2" w:themeTint="99"/>
         </w:rPr>
         <w:t>)</w:t>
       </w:r>
@@ -1708,41 +1676,35 @@
         <w:pStyle w:val="Caption"/>
         <w:rPr>
           <w:rStyle w:val="TODOChar"/>
-          <w:color w:val="F4B083" w:themeColor="accent2" w:themeTint="99"/>
-        </w:rPr>
-      </w:pPr>
-      <w:r>
-        <w:rPr>
-          <w:rStyle w:val="TODOChar"/>
-          <w:color w:val="F4B083" w:themeColor="accent2" w:themeTint="99"/>
+        </w:rPr>
+      </w:pPr>
+      <w:r>
+        <w:rPr>
+          <w:rStyle w:val="TODOChar"/>
         </w:rPr>
         <w:t xml:space="preserve">(what is </w:t>
       </w:r>
       <w:r>
         <w:rPr>
           <w:rStyle w:val="TODOChar"/>
-          <w:color w:val="F4B083" w:themeColor="accent2" w:themeTint="99"/>
         </w:rPr>
         <w:t>projectional editor</w:t>
       </w:r>
       <w:r>
         <w:rPr>
           <w:rStyle w:val="TODOChar"/>
-          <w:color w:val="F4B083" w:themeColor="accent2" w:themeTint="99"/>
         </w:rPr>
         <w:t>)</w:t>
       </w:r>
       <w:r>
         <w:rPr>
           <w:rStyle w:val="TODOChar"/>
-          <w:color w:val="F4B083" w:themeColor="accent2" w:themeTint="99"/>
         </w:rPr>
         <w:t xml:space="preserve"> quoting</w:t>
       </w:r>
       <w:r>
         <w:rPr>
           <w:rStyle w:val="TODOChar"/>
-          <w:color w:val="F4B083" w:themeColor="accent2" w:themeTint="99"/>
         </w:rPr>
         <w:t xml:space="preserve"> </w:t>
       </w:r>
@@ -1929,6 +1891,31 @@
     </w:p>
     <w:p>
       <w:pPr>
+        <w:pStyle w:val="TODO"/>
+        <w:rPr>
+          <w:rStyle w:val="TODOChar"/>
+          <w:i/>
+        </w:rPr>
+      </w:pPr>
+      <w:hyperlink r:id="rId12" w:history="1">
+        <w:r>
+          <w:rPr>
+            <w:rStyle w:val="Hyperlink"/>
+            <w:color w:val="48A0FA" w:themeColor="hyperlink" w:themeTint="99"/>
+          </w:rPr>
+          <w:t>https://martinfowler.com/bliki/ProjectionalEditing.html</w:t>
+        </w:r>
+      </w:hyperlink>
+      <w:r>
+        <w:rPr>
+          <w:rStyle w:val="TODOChar"/>
+          <w:i/>
+        </w:rPr>
+        <w:t xml:space="preserve"> - additional info sources</w:t>
+      </w:r>
+    </w:p>
+    <w:p>
+      <w:pPr>
         <w:pStyle w:val="Caption"/>
         <w:rPr>
           <w:rStyle w:val="TODOChar"/>
@@ -2047,25 +2034,793 @@
         </w:rPr>
         <w:t>.</w:t>
       </w:r>
+    </w:p>
+    <w:p>
+      <w:pPr>
+        <w:pStyle w:val="Caption"/>
+        <w:rPr>
+          <w:rStyle w:val="TODOChar"/>
+          <w:color w:val="auto"/>
+        </w:rPr>
+      </w:pPr>
+    </w:p>
+    <w:p>
+      <w:pPr>
+        <w:widowControl/>
+        <w:suppressAutoHyphens w:val="0"/>
+        <w:rPr>
+          <w:iCs/>
+        </w:rPr>
+      </w:pPr>
+      <w:r>
+        <w:rPr>
+          <w:i/>
+        </w:rPr>
+        <w:br w:type="page"/>
+      </w:r>
+    </w:p>
+    <w:p>
+      <w:pPr>
+        <w:pStyle w:val="Caption"/>
+        <w:numPr>
+          <w:ilvl w:val="0"/>
+          <w:numId w:val="4"/>
+        </w:numPr>
+        <w:rPr>
+          <w:i w:val="0"/>
+        </w:rPr>
+      </w:pPr>
+      <w:r>
+        <w:lastRenderedPageBreak/>
+        <w:t xml:space="preserve">Goals (What I strived to achieve in this work, what subset of features should make / made it here, why exactly this, how this relates to projectional IDEs – </w:t>
+      </w:r>
+      <w:r>
+        <w:t xml:space="preserve">MPS, </w:t>
+      </w:r>
+      <w:r>
+        <w:t>why choose a projectional IDE, what is MPS – very shortly)</w:t>
+      </w:r>
+    </w:p>
+    <w:p>
+      <w:pPr>
+        <w:pStyle w:val="Caption"/>
+        <w:rPr>
+          <w:i w:val="0"/>
+        </w:rPr>
+      </w:pPr>
+    </w:p>
+    <w:p>
+      <w:pPr>
+        <w:pStyle w:val="Caption"/>
+        <w:rPr>
+          <w:i w:val="0"/>
+        </w:rPr>
+      </w:pPr>
+      <w:r>
+        <w:rPr>
+          <w:i w:val="0"/>
+        </w:rPr>
+        <w:t xml:space="preserve">As was already mentioned in this paper, </w:t>
+      </w:r>
+      <w:r>
+        <w:rPr>
+          <w:i w:val="0"/>
+        </w:rPr>
+        <w:t xml:space="preserve">in this work </w:t>
+      </w:r>
+      <w:r>
+        <w:rPr>
+          <w:i w:val="0"/>
+        </w:rPr>
+        <w:t xml:space="preserve">we </w:t>
+      </w:r>
+      <w:r>
+        <w:rPr>
+          <w:i w:val="0"/>
+        </w:rPr>
+        <w:t xml:space="preserve">design </w:t>
+      </w:r>
+      <w:r>
+        <w:rPr>
+          <w:i w:val="0"/>
+        </w:rPr>
+        <w:t>a projectional editor for a subset of (features of) Frege programming language.</w:t>
+      </w:r>
+    </w:p>
+    <w:p>
+      <w:pPr>
+        <w:pStyle w:val="Caption"/>
+        <w:rPr>
+          <w:rStyle w:val="TODOChar"/>
+        </w:rPr>
+      </w:pPr>
+      <w:r>
+        <w:rPr>
+          <w:i w:val="0"/>
+        </w:rPr>
+        <w:t xml:space="preserve">We have chosen </w:t>
+      </w:r>
+      <w:r>
+        <w:rPr>
+          <w:i w:val="0"/>
+        </w:rPr>
+        <w:t xml:space="preserve">JetBrains® </w:t>
+      </w:r>
+      <w:r>
+        <w:rPr>
+          <w:rStyle w:val="TODOChar"/>
+          <w:i/>
+        </w:rPr>
+        <w:t>(legality, trademarks, etc.? check)</w:t>
+      </w:r>
+      <w:r>
+        <w:rPr>
+          <w:i w:val="0"/>
+        </w:rPr>
+        <w:t xml:space="preserve"> MPS</w:t>
+      </w:r>
+      <w:r>
+        <w:rPr>
+          <w:i w:val="0"/>
+        </w:rPr>
+        <w:t xml:space="preserve"> </w:t>
+      </w:r>
+      <w:r>
+        <w:rPr>
+          <w:i w:val="0"/>
+        </w:rPr>
+        <w:t xml:space="preserve">platform </w:t>
+      </w:r>
+      <w:r>
+        <w:rPr>
+          <w:i w:val="0"/>
+        </w:rPr>
+        <w:t xml:space="preserve">as an underlying tool for </w:t>
+      </w:r>
+      <w:r>
+        <w:rPr>
+          <w:i w:val="0"/>
+        </w:rPr>
+        <w:t xml:space="preserve">designing our IDE. </w:t>
+      </w:r>
+      <w:r>
+        <w:rPr>
+          <w:rStyle w:val="TODOChar"/>
+        </w:rPr>
+        <w:t>(briefly</w:t>
+      </w:r>
+      <w:r>
+        <w:rPr>
+          <w:rStyle w:val="TODOChar"/>
+        </w:rPr>
+        <w:t xml:space="preserve"> - why</w:t>
+      </w:r>
+      <w:r>
+        <w:rPr>
+          <w:rStyle w:val="TODOChar"/>
+        </w:rPr>
+        <w:t>:)</w:t>
+      </w:r>
+      <w:r>
+        <w:rPr>
+          <w:i w:val="0"/>
+        </w:rPr>
+        <w:t xml:space="preserve"> MPS</w:t>
+      </w:r>
+      <w:r>
+        <w:rPr>
+          <w:i w:val="0"/>
+        </w:rPr>
+        <w:t xml:space="preserve"> </w:t>
+      </w:r>
+      <w:r>
+        <w:rPr>
+          <w:i w:val="0"/>
+        </w:rPr>
+        <w:t>(standing for “Meta-programming system”) is an open</w:t>
+      </w:r>
+      <w:r>
+        <w:rPr>
+          <w:i w:val="0"/>
+        </w:rPr>
+        <w:t xml:space="preserve"> source </w:t>
+      </w:r>
+      <w:r>
+        <w:rPr>
+          <w:i w:val="0"/>
+        </w:rPr>
+        <w:t xml:space="preserve">software solution </w:t>
+      </w:r>
+      <w:r>
+        <w:rPr>
+          <w:i w:val="0"/>
+        </w:rPr>
+        <w:t xml:space="preserve">allowing developers </w:t>
+      </w:r>
+      <w:r>
+        <w:rPr>
+          <w:i w:val="0"/>
+        </w:rPr>
+        <w:t xml:space="preserve">and language designers to </w:t>
+      </w:r>
+      <w:r>
+        <w:rPr>
+          <w:i w:val="0"/>
+        </w:rPr>
+        <w:t>create</w:t>
+      </w:r>
+      <w:r>
+        <w:rPr>
+          <w:i w:val="0"/>
+        </w:rPr>
+        <w:t xml:space="preserve"> different kinds of</w:t>
+      </w:r>
+      <w:r>
+        <w:rPr>
+          <w:i w:val="0"/>
+        </w:rPr>
+        <w:t xml:space="preserve"> </w:t>
+      </w:r>
+      <w:r>
+        <w:rPr>
+          <w:i w:val="0"/>
+        </w:rPr>
+        <w:t xml:space="preserve">projectional IDEs. </w:t>
+      </w:r>
+      <w:r>
+        <w:rPr>
+          <w:i w:val="0"/>
+        </w:rPr>
+        <w:t xml:space="preserve">It is </w:t>
+      </w:r>
+      <w:r>
+        <w:rPr>
+          <w:i w:val="0"/>
+        </w:rPr>
+        <w:t xml:space="preserve">a </w:t>
+      </w:r>
+      <w:r>
+        <w:rPr>
+          <w:i w:val="0"/>
+        </w:rPr>
+        <w:t>so called</w:t>
+      </w:r>
+      <w:r>
+        <w:rPr>
+          <w:i w:val="0"/>
+        </w:rPr>
+        <w:t xml:space="preserve"> </w:t>
+      </w:r>
+      <w:r>
+        <w:rPr>
+          <w:i w:val="0"/>
+        </w:rPr>
+        <w:t>language workbench</w:t>
+      </w:r>
+      <w:r>
+        <w:rPr>
+          <w:i w:val="0"/>
+        </w:rPr>
+        <w:t xml:space="preserve"> </w:t>
+      </w:r>
+      <w:r>
+        <w:rPr>
+          <w:rStyle w:val="TODOChar"/>
+        </w:rPr>
+        <w:t>(</w:t>
+      </w:r>
+      <w:r>
+        <w:rPr>
+          <w:rStyle w:val="TODOChar"/>
+        </w:rPr>
+        <w:t>A language workbench</w:t>
+      </w:r>
+      <w:r>
+        <w:rPr>
+          <w:rStyle w:val="TODOChar"/>
+        </w:rPr>
+        <w:t xml:space="preserve"> is a software development tool designed to define, reuse and compose domain-specific languages together with their integrated development environment. - </w:t>
+      </w:r>
+      <w:hyperlink r:id="rId13" w:history="1">
+        <w:r>
+          <w:rPr>
+            <w:rStyle w:val="TODOChar"/>
+          </w:rPr>
+          <w:t>https://en.wikipedia.org/wiki/Language_workbench</w:t>
+        </w:r>
+      </w:hyperlink>
+      <w:r>
+        <w:rPr>
+          <w:rStyle w:val="TODOChar"/>
+        </w:rPr>
+        <w:t>)</w:t>
+      </w:r>
+    </w:p>
+    <w:p>
+      <w:pPr>
+        <w:pStyle w:val="Caption"/>
+        <w:rPr>
+          <w:i w:val="0"/>
+        </w:rPr>
+      </w:pPr>
+      <w:r>
+        <w:rPr>
+          <w:i w:val="0"/>
+        </w:rPr>
+        <w:t>I</w:t>
+      </w:r>
+      <w:r>
+        <w:rPr>
+          <w:i w:val="0"/>
+        </w:rPr>
+        <w:t>t allows for creating both simple and complex languages, especially DSLs, while also allowing extending existing ones, when the languages available do not meet the needs</w:t>
+      </w:r>
+      <w:r>
+        <w:rPr>
+          <w:i w:val="0"/>
+        </w:rPr>
+        <w:t xml:space="preserve"> of a developer</w:t>
+      </w:r>
+      <w:r>
+        <w:rPr>
+          <w:i w:val="0"/>
+        </w:rPr>
+        <w:t>.</w:t>
+      </w:r>
+      <w:r>
+        <w:rPr>
+          <w:i w:val="0"/>
+        </w:rPr>
+        <w:t xml:space="preserve"> </w:t>
+      </w:r>
+      <w:r>
+        <w:rPr>
+          <w:rStyle w:val="TODOChar"/>
+          <w:i/>
+        </w:rPr>
+        <w:t>(quoting MPSLW I.)</w:t>
+      </w:r>
+      <w:r>
+        <w:rPr>
+          <w:i w:val="0"/>
+        </w:rPr>
+        <w:t xml:space="preserve"> MPS </w:t>
+      </w:r>
+      <w:r>
+        <w:rPr>
+          <w:i w:val="0"/>
+        </w:rPr>
+        <w:t xml:space="preserve">has </w:t>
+      </w:r>
+      <w:r>
+        <w:rPr>
+          <w:i w:val="0"/>
+        </w:rPr>
+        <w:t xml:space="preserve">a large set of features </w:t>
+      </w:r>
+      <w:r>
+        <w:rPr>
+          <w:i w:val="0"/>
+        </w:rPr>
+        <w:t xml:space="preserve">allowing for </w:t>
+      </w:r>
+      <w:r>
+        <w:rPr>
+          <w:i w:val="0"/>
+        </w:rPr>
+        <w:t>designing</w:t>
+      </w:r>
+      <w:r>
+        <w:rPr>
+          <w:i w:val="0"/>
+        </w:rPr>
+        <w:t xml:space="preserve"> </w:t>
+      </w:r>
+      <w:r>
+        <w:rPr>
+          <w:i w:val="0"/>
+        </w:rPr>
+        <w:t>editor</w:t>
+      </w:r>
+      <w:r>
+        <w:rPr>
+          <w:i w:val="0"/>
+        </w:rPr>
+        <w:t>s</w:t>
+      </w:r>
+      <w:r>
+        <w:rPr>
+          <w:i w:val="0"/>
+        </w:rPr>
+        <w:t xml:space="preserve"> which</w:t>
+      </w:r>
+      <w:r>
+        <w:rPr>
+          <w:i w:val="0"/>
+        </w:rPr>
+        <w:t xml:space="preserve"> closely resemble </w:t>
+      </w:r>
+      <w:r>
+        <w:rPr>
+          <w:i w:val="0"/>
+        </w:rPr>
+        <w:t xml:space="preserve">those </w:t>
+      </w:r>
+      <w:r>
+        <w:rPr>
+          <w:i w:val="0"/>
+        </w:rPr>
+        <w:t>from convention</w:t>
+      </w:r>
+      <w:r>
+        <w:rPr>
+          <w:i w:val="0"/>
+        </w:rPr>
+        <w:t>al</w:t>
+      </w:r>
+      <w:r>
+        <w:rPr>
+          <w:i w:val="0"/>
+        </w:rPr>
+        <w:t>,</w:t>
+      </w:r>
+      <w:r>
+        <w:rPr>
+          <w:i w:val="0"/>
+        </w:rPr>
+        <w:t xml:space="preserve"> text-based</w:t>
+      </w:r>
+      <w:r>
+        <w:rPr>
+          <w:i w:val="0"/>
+        </w:rPr>
+        <w:t>,</w:t>
+      </w:r>
+      <w:r>
+        <w:rPr>
+          <w:i w:val="0"/>
+        </w:rPr>
+        <w:t xml:space="preserve"> IDEs.</w:t>
+      </w:r>
+      <w:r>
+        <w:rPr>
+          <w:i w:val="0"/>
+        </w:rPr>
+        <w:t xml:space="preserve"> </w:t>
+      </w:r>
+    </w:p>
+    <w:p>
+      <w:pPr>
+        <w:pStyle w:val="Caption"/>
+        <w:rPr>
+          <w:b/>
+          <w:i w:val="0"/>
+        </w:rPr>
+      </w:pPr>
+      <w:r>
+        <w:rPr>
+          <w:b/>
+          <w:i w:val="0"/>
+        </w:rPr>
+        <w:t>Frege features</w:t>
+      </w:r>
+    </w:p>
+    <w:p>
+      <w:pPr>
+        <w:pStyle w:val="Caption"/>
+        <w:rPr>
+          <w:i w:val="0"/>
+        </w:rPr>
+      </w:pPr>
+      <w:r>
+        <w:rPr>
+          <w:i w:val="0"/>
+        </w:rPr>
+        <w:t xml:space="preserve">Frege, based on Haskell language, has </w:t>
+      </w:r>
+      <w:r>
+        <w:rPr>
+          <w:i w:val="0"/>
+        </w:rPr>
+        <w:t xml:space="preserve">rather </w:t>
+      </w:r>
+      <w:r>
+        <w:rPr>
+          <w:i w:val="0"/>
+        </w:rPr>
+        <w:t xml:space="preserve">many </w:t>
+      </w:r>
+      <w:r>
+        <w:rPr>
+          <w:i w:val="0"/>
+        </w:rPr>
+        <w:t>syntactic</w:t>
+      </w:r>
+      <w:r>
+        <w:rPr>
+          <w:i w:val="0"/>
+        </w:rPr>
+        <w:t xml:space="preserve"> (and semantic)</w:t>
+      </w:r>
+      <w:r>
+        <w:rPr>
+          <w:i w:val="0"/>
+        </w:rPr>
+        <w:t xml:space="preserve"> constructs </w:t>
+      </w:r>
+      <w:r>
+        <w:rPr>
+          <w:i w:val="0"/>
+        </w:rPr>
+        <w:t xml:space="preserve">for this work </w:t>
+      </w:r>
+      <w:r>
+        <w:rPr>
+          <w:i w:val="0"/>
+        </w:rPr>
+        <w:t xml:space="preserve">to </w:t>
+      </w:r>
+      <w:r>
+        <w:rPr>
+          <w:i w:val="0"/>
+        </w:rPr>
+        <w:t xml:space="preserve">be able to </w:t>
+      </w:r>
+      <w:r>
+        <w:rPr>
+          <w:i w:val="0"/>
+        </w:rPr>
+        <w:t xml:space="preserve">include them all. </w:t>
+      </w:r>
+      <w:r>
+        <w:rPr>
+          <w:i w:val="0"/>
+        </w:rPr>
+        <w:t xml:space="preserve">We, therefore, </w:t>
+      </w:r>
+      <w:r>
+        <w:rPr>
+          <w:i w:val="0"/>
+        </w:rPr>
+        <w:t xml:space="preserve">focus </w:t>
+      </w:r>
+      <w:r>
+        <w:rPr>
+          <w:i w:val="0"/>
+        </w:rPr>
+        <w:t>only on the part</w:t>
+      </w:r>
+      <w:r>
+        <w:rPr>
+          <w:i w:val="0"/>
+        </w:rPr>
+        <w:t>s</w:t>
+      </w:r>
+      <w:r>
+        <w:rPr>
+          <w:i w:val="0"/>
+        </w:rPr>
+        <w:t xml:space="preserve"> of the Frege </w:t>
+      </w:r>
+      <w:r>
+        <w:rPr>
+          <w:i w:val="0"/>
+        </w:rPr>
+        <w:t xml:space="preserve">that make it so </w:t>
+      </w:r>
+      <w:r>
+        <w:rPr>
+          <w:i w:val="0"/>
+        </w:rPr>
+        <w:t xml:space="preserve">popular </w:t>
+      </w:r>
+      <w:r>
+        <w:rPr>
+          <w:i w:val="0"/>
+        </w:rPr>
+        <w:t xml:space="preserve">functional language. </w:t>
+      </w:r>
+      <w:r>
+        <w:rPr>
+          <w:i w:val="0"/>
+        </w:rPr>
+        <w:t>‘Syntactic sugars’ are for the most part omitted</w:t>
+      </w:r>
+      <w:r>
+        <w:rPr>
+          <w:i w:val="0"/>
+        </w:rPr>
+        <w:t xml:space="preserve">, as well as </w:t>
+      </w:r>
+      <w:r>
+        <w:rPr>
+          <w:i w:val="0"/>
+        </w:rPr>
+        <w:t xml:space="preserve">monads, which </w:t>
+      </w:r>
+      <w:r>
+        <w:rPr>
+          <w:i w:val="0"/>
+        </w:rPr>
+        <w:t>make Frege appear less function</w:t>
+      </w:r>
+      <w:r>
+        <w:rPr>
+          <w:i w:val="0"/>
+        </w:rPr>
+        <w:t>al</w:t>
+      </w:r>
+      <w:r>
+        <w:rPr>
+          <w:i w:val="0"/>
+        </w:rPr>
+        <w:t xml:space="preserve"> and </w:t>
+      </w:r>
+      <w:r>
+        <w:rPr>
+          <w:i w:val="0"/>
+        </w:rPr>
+        <w:t xml:space="preserve">a </w:t>
+      </w:r>
+      <w:r>
+        <w:rPr>
+          <w:i w:val="0"/>
+        </w:rPr>
+        <w:t xml:space="preserve">more </w:t>
+      </w:r>
+      <w:r>
+        <w:rPr>
+          <w:i w:val="0"/>
+        </w:rPr>
+        <w:t xml:space="preserve">of an </w:t>
+      </w:r>
+      <w:r>
+        <w:rPr>
+          <w:i w:val="0"/>
+        </w:rPr>
+        <w:t>imperative programming language.</w:t>
+      </w:r>
+      <w:r>
+        <w:rPr>
+          <w:i w:val="0"/>
+        </w:rPr>
+        <w:t xml:space="preserve"> </w:t>
+      </w:r>
+      <w:r>
+        <w:rPr>
+          <w:i w:val="0"/>
+        </w:rPr>
+        <w:t xml:space="preserve">To </w:t>
+      </w:r>
+      <w:r>
+        <w:rPr>
+          <w:i w:val="0"/>
+        </w:rPr>
+        <w:t xml:space="preserve">include more advanced features, like </w:t>
+      </w:r>
+      <w:r>
+        <w:rPr>
+          <w:i w:val="0"/>
+        </w:rPr>
+        <w:t>context help</w:t>
+      </w:r>
+      <w:r>
+        <w:rPr>
+          <w:i w:val="0"/>
+        </w:rPr>
+        <w:t xml:space="preserve"> </w:t>
+      </w:r>
+      <w:r>
+        <w:t>(references)</w:t>
+      </w:r>
+      <w:r>
+        <w:rPr>
+          <w:i w:val="0"/>
+        </w:rPr>
+        <w:t xml:space="preserve"> and type system</w:t>
+      </w:r>
+      <w:r>
+        <w:rPr>
+          <w:i w:val="0"/>
+        </w:rPr>
+        <w:t xml:space="preserve"> </w:t>
+      </w:r>
+      <w:r>
+        <w:rPr>
+          <w:i w:val="0"/>
+        </w:rPr>
+        <w:t>checking, we</w:t>
+      </w:r>
+      <w:r>
+        <w:rPr>
+          <w:i w:val="0"/>
+        </w:rPr>
+        <w:t xml:space="preserve"> also </w:t>
+      </w:r>
+      <w:r>
+        <w:rPr>
+          <w:i w:val="0"/>
+        </w:rPr>
+        <w:t xml:space="preserve">had to keep </w:t>
+      </w:r>
+      <w:r>
+        <w:rPr>
+          <w:i w:val="0"/>
+        </w:rPr>
+        <w:t>the complexity of the work reasonably</w:t>
+      </w:r>
+      <w:r>
+        <w:rPr>
+          <w:i w:val="0"/>
+        </w:rPr>
+        <w:t xml:space="preserve"> </w:t>
+      </w:r>
+      <w:r>
+        <w:rPr>
+          <w:i w:val="0"/>
+        </w:rPr>
+        <w:t>small</w:t>
+      </w:r>
+      <w:r>
+        <w:rPr>
+          <w:i w:val="0"/>
+        </w:rPr>
+        <w:t xml:space="preserve"> (feasible)</w:t>
+      </w:r>
+      <w:r>
+        <w:rPr>
+          <w:i w:val="0"/>
+        </w:rPr>
+        <w:t xml:space="preserve"> and thus </w:t>
+      </w:r>
+      <w:r>
+        <w:rPr>
+          <w:i w:val="0"/>
+        </w:rPr>
+        <w:t xml:space="preserve">concepts like classes and instances had to be </w:t>
+      </w:r>
+      <w:r>
+        <w:rPr>
+          <w:i w:val="0"/>
+        </w:rPr>
+        <w:t>omitted as well.</w:t>
+      </w:r>
+    </w:p>
+    <w:p>
+      <w:pPr>
+        <w:pStyle w:val="Caption"/>
+        <w:rPr>
+          <w:i w:val="0"/>
+        </w:rPr>
+      </w:pPr>
+      <w:r>
+        <w:rPr>
+          <w:i w:val="0"/>
+        </w:rPr>
+        <w:t xml:space="preserve">The following </w:t>
+      </w:r>
+      <w:r>
+        <w:rPr>
+          <w:i w:val="0"/>
+        </w:rPr>
+        <w:t xml:space="preserve">part </w:t>
+      </w:r>
+      <w:r>
+        <w:rPr>
+          <w:i w:val="0"/>
+        </w:rPr>
+        <w:t>includes the high level concepts of the supported Frege features.</w:t>
+      </w:r>
+    </w:p>
+    <w:p>
+      <w:pPr>
+        <w:pStyle w:val="Caption"/>
+        <w:rPr>
+          <w:i w:val="0"/>
+        </w:rPr>
+      </w:pPr>
       <w:bookmarkStart w:id="0" w:name="_GoBack"/>
       <w:bookmarkEnd w:id="0"/>
-    </w:p>
-    <w:p>
-      <w:pPr>
-        <w:pStyle w:val="Caption"/>
-        <w:rPr>
-          <w:rStyle w:val="TODOChar"/>
-          <w:color w:val="auto"/>
-        </w:rPr>
-      </w:pPr>
-    </w:p>
-    <w:p>
-      <w:pPr>
-        <w:pStyle w:val="Caption"/>
-        <w:rPr>
-          <w:i w:val="0"/>
-        </w:rPr>
-      </w:pPr>
     </w:p>
     <w:sectPr>
       <w:pgSz w:w="11906" w:h="16838"/>
@@ -2453,6 +3208,119 @@
       </w:rPr>
     </w:lvl>
   </w:abstractNum>
+  <w:abstractNum w:abstractNumId="3">
+    <w:nsid w:val="40CB696B"/>
+    <w:multiLevelType w:val="hybridMultilevel"/>
+    <w:tmpl w:val="DC12439C"/>
+    <w:lvl w:ilvl="0" w:tplc="04050001">
+      <w:start w:val="1"/>
+      <w:numFmt w:val="bullet"/>
+      <w:lvlText w:val=""/>
+      <w:lvlJc w:val="left"/>
+      <w:pPr>
+        <w:ind w:left="720" w:hanging="360"/>
+      </w:pPr>
+      <w:rPr>
+        <w:rFonts w:ascii="Symbol" w:hAnsi="Symbol" w:hint="default"/>
+      </w:rPr>
+    </w:lvl>
+    <w:lvl w:ilvl="1" w:tplc="04050003" w:tentative="1">
+      <w:start w:val="1"/>
+      <w:numFmt w:val="bullet"/>
+      <w:lvlText w:val="o"/>
+      <w:lvlJc w:val="left"/>
+      <w:pPr>
+        <w:ind w:left="1440" w:hanging="360"/>
+      </w:pPr>
+      <w:rPr>
+        <w:rFonts w:ascii="Courier New" w:hAnsi="Courier New" w:cs="Courier New" w:hint="default"/>
+      </w:rPr>
+    </w:lvl>
+    <w:lvl w:ilvl="2" w:tplc="04050005" w:tentative="1">
+      <w:start w:val="1"/>
+      <w:numFmt w:val="bullet"/>
+      <w:lvlText w:val=""/>
+      <w:lvlJc w:val="left"/>
+      <w:pPr>
+        <w:ind w:left="2160" w:hanging="360"/>
+      </w:pPr>
+      <w:rPr>
+        <w:rFonts w:ascii="Wingdings" w:hAnsi="Wingdings" w:hint="default"/>
+      </w:rPr>
+    </w:lvl>
+    <w:lvl w:ilvl="3" w:tplc="04050001" w:tentative="1">
+      <w:start w:val="1"/>
+      <w:numFmt w:val="bullet"/>
+      <w:lvlText w:val=""/>
+      <w:lvlJc w:val="left"/>
+      <w:pPr>
+        <w:ind w:left="2880" w:hanging="360"/>
+      </w:pPr>
+      <w:rPr>
+        <w:rFonts w:ascii="Symbol" w:hAnsi="Symbol" w:hint="default"/>
+      </w:rPr>
+    </w:lvl>
+    <w:lvl w:ilvl="4" w:tplc="04050003" w:tentative="1">
+      <w:start w:val="1"/>
+      <w:numFmt w:val="bullet"/>
+      <w:lvlText w:val="o"/>
+      <w:lvlJc w:val="left"/>
+      <w:pPr>
+        <w:ind w:left="3600" w:hanging="360"/>
+      </w:pPr>
+      <w:rPr>
+        <w:rFonts w:ascii="Courier New" w:hAnsi="Courier New" w:cs="Courier New" w:hint="default"/>
+      </w:rPr>
+    </w:lvl>
+    <w:lvl w:ilvl="5" w:tplc="04050005" w:tentative="1">
+      <w:start w:val="1"/>
+      <w:numFmt w:val="bullet"/>
+      <w:lvlText w:val=""/>
+      <w:lvlJc w:val="left"/>
+      <w:pPr>
+        <w:ind w:left="4320" w:hanging="360"/>
+      </w:pPr>
+      <w:rPr>
+        <w:rFonts w:ascii="Wingdings" w:hAnsi="Wingdings" w:hint="default"/>
+      </w:rPr>
+    </w:lvl>
+    <w:lvl w:ilvl="6" w:tplc="04050001" w:tentative="1">
+      <w:start w:val="1"/>
+      <w:numFmt w:val="bullet"/>
+      <w:lvlText w:val=""/>
+      <w:lvlJc w:val="left"/>
+      <w:pPr>
+        <w:ind w:left="5040" w:hanging="360"/>
+      </w:pPr>
+      <w:rPr>
+        <w:rFonts w:ascii="Symbol" w:hAnsi="Symbol" w:hint="default"/>
+      </w:rPr>
+    </w:lvl>
+    <w:lvl w:ilvl="7" w:tplc="04050003" w:tentative="1">
+      <w:start w:val="1"/>
+      <w:numFmt w:val="bullet"/>
+      <w:lvlText w:val="o"/>
+      <w:lvlJc w:val="left"/>
+      <w:pPr>
+        <w:ind w:left="5760" w:hanging="360"/>
+      </w:pPr>
+      <w:rPr>
+        <w:rFonts w:ascii="Courier New" w:hAnsi="Courier New" w:cs="Courier New" w:hint="default"/>
+      </w:rPr>
+    </w:lvl>
+    <w:lvl w:ilvl="8" w:tplc="04050005" w:tentative="1">
+      <w:start w:val="1"/>
+      <w:numFmt w:val="bullet"/>
+      <w:lvlText w:val=""/>
+      <w:lvlJc w:val="left"/>
+      <w:pPr>
+        <w:ind w:left="6480" w:hanging="360"/>
+      </w:pPr>
+      <w:rPr>
+        <w:rFonts w:ascii="Wingdings" w:hAnsi="Wingdings" w:hint="default"/>
+      </w:rPr>
+    </w:lvl>
+  </w:abstractNum>
   <w:num w:numId="1">
     <w:abstractNumId w:val="0"/>
   </w:num>
@@ -2461,6 +3329,9 @@
   </w:num>
   <w:num w:numId="3">
     <w:abstractNumId w:val="2"/>
+  </w:num>
+  <w:num w:numId="4">
+    <w:abstractNumId w:val="3"/>
   </w:num>
 </w:numbering>
 </file>
@@ -2867,6 +3738,7 @@
   <w:style w:type="character" w:default="1" w:styleId="DefaultParagraphFont">
     <w:name w:val="Default Paragraph Font"/>
     <w:uiPriority w:val="1"/>
+    <w:semiHidden/>
     <w:unhideWhenUsed/>
   </w:style>
   <w:style w:type="table" w:default="1" w:styleId="TableNormal">

</xml_diff>

<commit_message>
Introduction - outline (draft)
</commit_message>
<xml_diff>
--- a/Frege.docx
+++ b/Frege.docx
@@ -2075,10 +2075,7 @@
         <w:t xml:space="preserve">Goals (What I strived to achieve in this work, what subset of features should make / made it here, why exactly this, how this relates to projectional IDEs – </w:t>
       </w:r>
       <w:r>
-        <w:t xml:space="preserve">MPS, </w:t>
-      </w:r>
-      <w:r>
-        <w:t>why choose a projectional IDE, what is MPS – very shortly)</w:t>
+        <w:t>MPS, why choose a projectional IDE, what is MPS – very shortly)</w:t>
       </w:r>
     </w:p>
     <w:p>
@@ -2408,7 +2405,73 @@
         <w:rPr>
           <w:i w:val="0"/>
         </w:rPr>
-        <w:t>designing</w:t>
+        <w:t xml:space="preserve">designing </w:t>
+      </w:r>
+      <w:r>
+        <w:rPr>
+          <w:i w:val="0"/>
+        </w:rPr>
+        <w:t>editor</w:t>
+      </w:r>
+      <w:r>
+        <w:rPr>
+          <w:i w:val="0"/>
+        </w:rPr>
+        <w:t>s</w:t>
+      </w:r>
+      <w:r>
+        <w:rPr>
+          <w:i w:val="0"/>
+        </w:rPr>
+        <w:t xml:space="preserve"> which</w:t>
+      </w:r>
+      <w:r>
+        <w:rPr>
+          <w:i w:val="0"/>
+        </w:rPr>
+        <w:t xml:space="preserve"> closely resemble </w:t>
+      </w:r>
+      <w:r>
+        <w:rPr>
+          <w:i w:val="0"/>
+        </w:rPr>
+        <w:t xml:space="preserve">those </w:t>
+      </w:r>
+      <w:r>
+        <w:rPr>
+          <w:i w:val="0"/>
+        </w:rPr>
+        <w:t>from convention</w:t>
+      </w:r>
+      <w:r>
+        <w:rPr>
+          <w:i w:val="0"/>
+        </w:rPr>
+        <w:t>al</w:t>
+      </w:r>
+      <w:r>
+        <w:rPr>
+          <w:i w:val="0"/>
+        </w:rPr>
+        <w:t>,</w:t>
+      </w:r>
+      <w:r>
+        <w:rPr>
+          <w:i w:val="0"/>
+        </w:rPr>
+        <w:t xml:space="preserve"> text-based</w:t>
+      </w:r>
+      <w:r>
+        <w:rPr>
+          <w:i w:val="0"/>
+        </w:rPr>
+        <w:t>,</w:t>
+      </w:r>
+      <w:r>
+        <w:rPr>
+          <w:i w:val="0"/>
+        </w:rPr>
+        <w:t xml:space="preserve"> IDEs.</w:t>
       </w:r>
       <w:r>
         <w:rPr>
@@ -2416,41 +2479,990 @@
         </w:rPr>
         <w:t xml:space="preserve"> </w:t>
       </w:r>
-      <w:r>
-        <w:rPr>
-          <w:i w:val="0"/>
-        </w:rPr>
-        <w:t>editor</w:t>
-      </w:r>
-      <w:r>
-        <w:rPr>
-          <w:i w:val="0"/>
-        </w:rPr>
-        <w:t>s</w:t>
-      </w:r>
-      <w:r>
-        <w:rPr>
-          <w:i w:val="0"/>
-        </w:rPr>
-        <w:t xml:space="preserve"> which</w:t>
-      </w:r>
-      <w:r>
-        <w:rPr>
-          <w:i w:val="0"/>
-        </w:rPr>
-        <w:t xml:space="preserve"> closely resemble </w:t>
-      </w:r>
-      <w:r>
-        <w:rPr>
-          <w:i w:val="0"/>
-        </w:rPr>
-        <w:t xml:space="preserve">those </w:t>
-      </w:r>
-      <w:r>
-        <w:rPr>
-          <w:i w:val="0"/>
-        </w:rPr>
-        <w:t>from convention</w:t>
+    </w:p>
+    <w:p>
+      <w:pPr>
+        <w:pStyle w:val="Caption"/>
+        <w:rPr>
+          <w:i w:val="0"/>
+        </w:rPr>
+      </w:pPr>
+      <w:r>
+        <w:rPr>
+          <w:i w:val="0"/>
+        </w:rPr>
+        <w:t>Frege, based on Haskell language, has rather many syntactic (and semantic) constructs for this work to be able to include them all.</w:t>
+      </w:r>
+      <w:r>
+        <w:rPr>
+          <w:i w:val="0"/>
+        </w:rPr>
+        <w:t xml:space="preserve"> We</w:t>
+      </w:r>
+      <w:r>
+        <w:rPr>
+          <w:i w:val="0"/>
+        </w:rPr>
+        <w:t xml:space="preserve"> </w:t>
+      </w:r>
+      <w:r>
+        <w:rPr>
+          <w:i w:val="0"/>
+        </w:rPr>
+        <w:t xml:space="preserve">have therefore </w:t>
+      </w:r>
+      <w:r>
+        <w:rPr>
+          <w:i w:val="0"/>
+        </w:rPr>
+        <w:t xml:space="preserve">focused our attention only </w:t>
+      </w:r>
+      <w:r>
+        <w:rPr>
+          <w:i w:val="0"/>
+        </w:rPr>
+        <w:t xml:space="preserve">on </w:t>
+      </w:r>
+      <w:r>
+        <w:rPr>
+          <w:i w:val="0"/>
+        </w:rPr>
+        <w:t xml:space="preserve">the </w:t>
+      </w:r>
+      <w:r>
+        <w:rPr>
+          <w:i w:val="0"/>
+        </w:rPr>
+        <w:t xml:space="preserve">most important </w:t>
+      </w:r>
+      <w:r>
+        <w:rPr>
+          <w:i w:val="0"/>
+        </w:rPr>
+        <w:t>features</w:t>
+      </w:r>
+      <w:r>
+        <w:rPr>
+          <w:i w:val="0"/>
+        </w:rPr>
+        <w:t xml:space="preserve"> worth examining, such as function declaration and definition, </w:t>
+      </w:r>
+      <w:r>
+        <w:rPr>
+          <w:i w:val="0"/>
+        </w:rPr>
+        <w:t>operators</w:t>
+      </w:r>
+      <w:r>
+        <w:rPr>
+          <w:i w:val="0"/>
+        </w:rPr>
+        <w:t xml:space="preserve"> and</w:t>
+      </w:r>
+      <w:r>
+        <w:rPr>
+          <w:i w:val="0"/>
+        </w:rPr>
+        <w:t xml:space="preserve"> (custom) datatypes</w:t>
+      </w:r>
+      <w:r>
+        <w:rPr>
+          <w:i w:val="0"/>
+        </w:rPr>
+        <w:t>.</w:t>
+      </w:r>
+      <w:r>
+        <w:rPr>
+          <w:i w:val="0"/>
+        </w:rPr>
+        <w:t xml:space="preserve"> </w:t>
+      </w:r>
+      <w:r>
+        <w:rPr>
+          <w:i w:val="0"/>
+        </w:rPr>
+        <w:t xml:space="preserve">Our ideal IDE will </w:t>
+      </w:r>
+      <w:r>
+        <w:rPr>
+          <w:i w:val="0"/>
+        </w:rPr>
+        <w:t>have a user-friendly editor that should emulate normal text editing</w:t>
+      </w:r>
+      <w:r>
+        <w:rPr>
+          <w:i w:val="0"/>
+        </w:rPr>
+        <w:t xml:space="preserve"> and writing code in the way th</w:t>
+      </w:r>
+      <w:r>
+        <w:rPr>
+          <w:i w:val="0"/>
+        </w:rPr>
+        <w:t xml:space="preserve">at </w:t>
+      </w:r>
+      <w:r>
+        <w:rPr>
+          <w:i w:val="0"/>
+        </w:rPr>
+        <w:t xml:space="preserve">most Frege </w:t>
+      </w:r>
+      <w:r>
+        <w:rPr>
+          <w:i w:val="0"/>
+        </w:rPr>
+        <w:t>and</w:t>
+      </w:r>
+      <w:r>
+        <w:rPr>
+          <w:i w:val="0"/>
+        </w:rPr>
+        <w:t xml:space="preserve"> Haskell developers are used to.</w:t>
+      </w:r>
+      <w:r>
+        <w:rPr>
+          <w:i w:val="0"/>
+        </w:rPr>
+        <w:t xml:space="preserve"> </w:t>
+      </w:r>
+      <w:r>
+        <w:rPr>
+          <w:i w:val="0"/>
+        </w:rPr>
+        <w:t xml:space="preserve">This should be accompanied by a </w:t>
+      </w:r>
+      <w:r>
+        <w:rPr>
+          <w:i w:val="0"/>
+        </w:rPr>
+        <w:t>context help</w:t>
+      </w:r>
+      <w:r>
+        <w:rPr>
+          <w:i w:val="0"/>
+        </w:rPr>
+        <w:t xml:space="preserve">, sometimes </w:t>
+      </w:r>
+      <w:r>
+        <w:rPr>
+          <w:i w:val="0"/>
+        </w:rPr>
+        <w:t>referred to as</w:t>
+      </w:r>
+      <w:r>
+        <w:rPr>
+          <w:i w:val="0"/>
+        </w:rPr>
+        <w:t xml:space="preserve"> </w:t>
+      </w:r>
+      <w:r>
+        <w:rPr>
+          <w:i w:val="0"/>
+        </w:rPr>
+        <w:t>‘</w:t>
+      </w:r>
+      <w:r>
+        <w:rPr>
+          <w:i w:val="0"/>
+        </w:rPr>
+        <w:t>intellisense</w:t>
+      </w:r>
+      <w:r>
+        <w:rPr>
+          <w:i w:val="0"/>
+        </w:rPr>
+        <w:t>’</w:t>
+      </w:r>
+      <w:r>
+        <w:rPr>
+          <w:i w:val="0"/>
+        </w:rPr>
+        <w:t xml:space="preserve">, </w:t>
+      </w:r>
+      <w:r>
+        <w:rPr>
+          <w:i w:val="0"/>
+        </w:rPr>
+        <w:t xml:space="preserve">which </w:t>
+      </w:r>
+      <w:r>
+        <w:rPr>
+          <w:i w:val="0"/>
+        </w:rPr>
+        <w:t xml:space="preserve">would allow for </w:t>
+      </w:r>
+      <w:r>
+        <w:rPr>
+          <w:i w:val="0"/>
+        </w:rPr>
+        <w:t xml:space="preserve">referencing </w:t>
+      </w:r>
+      <w:r>
+        <w:rPr>
+          <w:i w:val="0"/>
+        </w:rPr>
+        <w:t>already defined</w:t>
+      </w:r>
+      <w:r>
+        <w:rPr>
+          <w:i w:val="0"/>
+        </w:rPr>
+        <w:t xml:space="preserve"> </w:t>
+      </w:r>
+      <w:r>
+        <w:rPr>
+          <w:i w:val="0"/>
+        </w:rPr>
+        <w:t>functions, operators, variables, etc.</w:t>
+      </w:r>
+      <w:r>
+        <w:rPr>
+          <w:i w:val="0"/>
+        </w:rPr>
+        <w:t xml:space="preserve">, </w:t>
+      </w:r>
+      <w:r>
+        <w:rPr>
+          <w:i w:val="0"/>
+        </w:rPr>
+        <w:t xml:space="preserve">in </w:t>
+      </w:r>
+      <w:r>
+        <w:rPr>
+          <w:i w:val="0"/>
+        </w:rPr>
+        <w:t>the corrects spots in the code.</w:t>
+      </w:r>
+      <w:r>
+        <w:rPr>
+          <w:i w:val="0"/>
+        </w:rPr>
+        <w:t xml:space="preserve"> Last, but not least, we </w:t>
+      </w:r>
+      <w:r>
+        <w:rPr>
+          <w:i w:val="0"/>
+        </w:rPr>
+        <w:t xml:space="preserve">will strive for </w:t>
+      </w:r>
+      <w:r>
+        <w:rPr>
+          <w:i w:val="0"/>
+        </w:rPr>
+        <w:t>a type</w:t>
+      </w:r>
+      <w:r>
+        <w:rPr>
+          <w:i w:val="0"/>
+        </w:rPr>
+        <w:t xml:space="preserve"> </w:t>
+      </w:r>
+      <w:r>
+        <w:rPr>
+          <w:i w:val="0"/>
+        </w:rPr>
+        <w:t>checker, which</w:t>
+      </w:r>
+      <w:r>
+        <w:rPr>
+          <w:i w:val="0"/>
+        </w:rPr>
+        <w:t xml:space="preserve"> </w:t>
+      </w:r>
+      <w:r>
+        <w:rPr>
+          <w:i w:val="0"/>
+        </w:rPr>
+        <w:t>w</w:t>
+      </w:r>
+      <w:r>
+        <w:rPr>
+          <w:i w:val="0"/>
+        </w:rPr>
+        <w:t xml:space="preserve">ould </w:t>
+      </w:r>
+      <w:r>
+        <w:rPr>
+          <w:i w:val="0"/>
+        </w:rPr>
+        <w:t xml:space="preserve">be able to find </w:t>
+      </w:r>
+      <w:r>
+        <w:rPr>
+          <w:i w:val="0"/>
+        </w:rPr>
+        <w:t xml:space="preserve">small mistakes in the code, such as calling a function with </w:t>
+      </w:r>
+      <w:r>
+        <w:rPr>
+          <w:i w:val="0"/>
+        </w:rPr>
+        <w:t xml:space="preserve">illegal </w:t>
+      </w:r>
+      <w:r>
+        <w:rPr>
+          <w:i w:val="0"/>
+        </w:rPr>
+        <w:t xml:space="preserve">arguments, </w:t>
+      </w:r>
+      <w:r>
+        <w:rPr>
+          <w:i w:val="0"/>
+        </w:rPr>
+        <w:t xml:space="preserve">or </w:t>
+      </w:r>
+      <w:r>
+        <w:rPr>
+          <w:i w:val="0"/>
+        </w:rPr>
+        <w:t>evaluate type of an expression.</w:t>
+      </w:r>
+    </w:p>
+    <w:p>
+      <w:pPr>
+        <w:pStyle w:val="Caption"/>
+        <w:rPr>
+          <w:b/>
+          <w:i w:val="0"/>
+        </w:rPr>
+      </w:pPr>
+    </w:p>
+    <w:p>
+      <w:pPr>
+        <w:pStyle w:val="ListParagraph"/>
+        <w:numPr>
+          <w:ilvl w:val="0"/>
+          <w:numId w:val="4"/>
+        </w:numPr>
+        <w:rPr>
+          <w:i/>
+        </w:rPr>
+      </w:pPr>
+      <w:r>
+        <w:rPr>
+          <w:i/>
+        </w:rPr>
+        <w:t>Ou</w:t>
+      </w:r>
+      <w:r>
+        <w:rPr>
+          <w:i/>
+        </w:rPr>
+        <w:t xml:space="preserve">tline </w:t>
+      </w:r>
+      <w:r>
+        <w:rPr>
+          <w:i/>
+          <w:iCs/>
+        </w:rPr>
+        <w:t>(what other chapters are here, what can be found there)</w:t>
+      </w:r>
+    </w:p>
+    <w:p>
+      <w:pPr>
+        <w:pStyle w:val="Caption"/>
+        <w:rPr>
+          <w:b/>
+          <w:i w:val="0"/>
+        </w:rPr>
+      </w:pPr>
+      <w:r>
+        <w:rPr>
+          <w:i w:val="0"/>
+        </w:rPr>
+        <w:t xml:space="preserve">More about MPS tool </w:t>
+      </w:r>
+      <w:r>
+        <w:rPr>
+          <w:i w:val="0"/>
+        </w:rPr>
+        <w:t>is</w:t>
+      </w:r>
+      <w:r>
+        <w:rPr>
+          <w:i w:val="0"/>
+        </w:rPr>
+        <w:t xml:space="preserve"> written in chapter 2, which examines what MPS is</w:t>
+      </w:r>
+      <w:r>
+        <w:rPr>
+          <w:i w:val="0"/>
+        </w:rPr>
+        <w:t xml:space="preserve">, what it can do </w:t>
+      </w:r>
+      <w:r>
+        <w:rPr>
+          <w:i w:val="0"/>
+        </w:rPr>
+        <w:t xml:space="preserve">and what are its limitations. </w:t>
+      </w:r>
+      <w:r>
+        <w:rPr>
+          <w:i w:val="0"/>
+        </w:rPr>
+        <w:t xml:space="preserve">The chapter </w:t>
+      </w:r>
+      <w:r>
+        <w:rPr>
+          <w:i w:val="0"/>
+        </w:rPr>
+        <w:t xml:space="preserve">examines </w:t>
+      </w:r>
+      <w:r>
+        <w:rPr>
+          <w:i w:val="0"/>
+        </w:rPr>
+        <w:t xml:space="preserve">a project </w:t>
+      </w:r>
+      <w:r>
+        <w:rPr>
+          <w:i w:val="0"/>
+        </w:rPr>
+        <w:t>structure</w:t>
+      </w:r>
+      <w:r>
+        <w:rPr>
+          <w:i w:val="0"/>
+        </w:rPr>
+        <w:t xml:space="preserve"> in MPS</w:t>
+      </w:r>
+      <w:r>
+        <w:rPr>
+          <w:i w:val="0"/>
+        </w:rPr>
+        <w:t xml:space="preserve">, </w:t>
+      </w:r>
+      <w:r>
+        <w:rPr>
+          <w:i w:val="0"/>
+        </w:rPr>
+        <w:t>how to define an editor for a simple language</w:t>
+      </w:r>
+      <w:r>
+        <w:rPr>
+          <w:i w:val="0"/>
+        </w:rPr>
+        <w:t xml:space="preserve"> and </w:t>
+      </w:r>
+      <w:r>
+        <w:rPr>
+          <w:i w:val="0"/>
+        </w:rPr>
+        <w:t>how to tackle certain problems.</w:t>
+      </w:r>
+    </w:p>
+    <w:p>
+      <w:pPr>
+        <w:pStyle w:val="Caption"/>
+        <w:rPr>
+          <w:i w:val="0"/>
+        </w:rPr>
+      </w:pPr>
+      <w:r>
+        <w:rPr>
+          <w:i w:val="0"/>
+        </w:rPr>
+        <w:t>Frege</w:t>
+      </w:r>
+      <w:r>
+        <w:rPr>
+          <w:i w:val="0"/>
+        </w:rPr>
+        <w:t xml:space="preserve"> is described more in chapter 3,</w:t>
+      </w:r>
+      <w:r>
+        <w:rPr>
+          <w:i w:val="0"/>
+        </w:rPr>
+        <w:t xml:space="preserve"> where </w:t>
+      </w:r>
+      <w:r>
+        <w:rPr>
+          <w:i w:val="0"/>
+        </w:rPr>
+        <w:t xml:space="preserve">we </w:t>
+      </w:r>
+      <w:r>
+        <w:rPr>
+          <w:i w:val="0"/>
+        </w:rPr>
+        <w:t xml:space="preserve">also take a look into </w:t>
+      </w:r>
+      <w:r>
+        <w:rPr>
+          <w:i w:val="0"/>
+        </w:rPr>
+        <w:t>what features we actually want</w:t>
+      </w:r>
+      <w:r>
+        <w:rPr>
+          <w:i w:val="0"/>
+        </w:rPr>
+        <w:t>ed</w:t>
+      </w:r>
+      <w:r>
+        <w:rPr>
+          <w:i w:val="0"/>
+        </w:rPr>
+        <w:t xml:space="preserve"> to implement in our IDE</w:t>
+      </w:r>
+      <w:r>
+        <w:rPr>
+          <w:i w:val="0"/>
+        </w:rPr>
+        <w:t>.</w:t>
+      </w:r>
+    </w:p>
+    <w:p>
+      <w:pPr>
+        <w:pStyle w:val="Caption"/>
+        <w:rPr>
+          <w:i w:val="0"/>
+        </w:rPr>
+      </w:pPr>
+      <w:r>
+        <w:rPr>
+          <w:i w:val="0"/>
+        </w:rPr>
+        <w:t>Chapter 4 examines F</w:t>
+      </w:r>
+      <w:r>
+        <w:rPr>
+          <w:i w:val="0"/>
+        </w:rPr>
+        <w:t>rege grammar</w:t>
+      </w:r>
+      <w:r>
+        <w:rPr>
+          <w:i w:val="0"/>
+        </w:rPr>
+        <w:t xml:space="preserve"> and</w:t>
+      </w:r>
+      <w:r>
+        <w:rPr>
+          <w:i w:val="0"/>
+        </w:rPr>
+        <w:t xml:space="preserve"> </w:t>
+      </w:r>
+      <w:r>
+        <w:rPr>
+          <w:i w:val="0"/>
+        </w:rPr>
+        <w:t xml:space="preserve">how it relates to </w:t>
+      </w:r>
+      <w:r>
+        <w:rPr>
+          <w:i w:val="0"/>
+        </w:rPr>
+        <w:t>the features</w:t>
+      </w:r>
+      <w:r>
+        <w:rPr>
+          <w:i w:val="0"/>
+        </w:rPr>
+        <w:t xml:space="preserve"> we want to support. </w:t>
+      </w:r>
+      <w:r>
+        <w:rPr>
+          <w:i w:val="0"/>
+        </w:rPr>
+        <w:t xml:space="preserve">We describe how the grammar </w:t>
+      </w:r>
+      <w:r>
+        <w:rPr>
+          <w:i w:val="0"/>
+        </w:rPr>
+        <w:t xml:space="preserve">should be transformed </w:t>
+      </w:r>
+      <w:r>
+        <w:rPr>
+          <w:i w:val="0"/>
+        </w:rPr>
+        <w:t>into concepts</w:t>
+      </w:r>
+      <w:r>
+        <w:rPr>
+          <w:i w:val="0"/>
+        </w:rPr>
+        <w:t xml:space="preserve"> in </w:t>
+      </w:r>
+      <w:r>
+        <w:rPr>
+          <w:i w:val="0"/>
+        </w:rPr>
+        <w:t>MPS</w:t>
+      </w:r>
+      <w:r>
+        <w:rPr>
+          <w:i w:val="0"/>
+        </w:rPr>
+        <w:t xml:space="preserve"> tool</w:t>
+      </w:r>
+      <w:r>
+        <w:rPr>
+          <w:i w:val="0"/>
+        </w:rPr>
+        <w:t xml:space="preserve"> on the high</w:t>
+      </w:r>
+      <w:r>
+        <w:rPr>
+          <w:i w:val="0"/>
+        </w:rPr>
+        <w:t>-</w:t>
+      </w:r>
+      <w:r>
+        <w:rPr>
+          <w:i w:val="0"/>
+        </w:rPr>
+        <w:t>level</w:t>
+      </w:r>
+      <w:r>
+        <w:rPr>
+          <w:i w:val="0"/>
+        </w:rPr>
+        <w:t>.</w:t>
+      </w:r>
+      <w:r>
+        <w:rPr>
+          <w:i w:val="0"/>
+        </w:rPr>
+        <w:t xml:space="preserve"> We provide </w:t>
+      </w:r>
+      <w:r>
+        <w:rPr>
+          <w:i w:val="0"/>
+        </w:rPr>
+        <w:t>a brief analysis</w:t>
+      </w:r>
+      <w:r>
+        <w:rPr>
+          <w:i w:val="0"/>
+        </w:rPr>
+        <w:t xml:space="preserve"> and </w:t>
+      </w:r>
+      <w:r>
+        <w:rPr>
+          <w:i w:val="0"/>
+        </w:rPr>
+        <w:t>try to explain our decisions.</w:t>
+      </w:r>
+    </w:p>
+    <w:p>
+      <w:pPr>
+        <w:pStyle w:val="Caption"/>
+        <w:rPr>
+          <w:i w:val="0"/>
+        </w:rPr>
+      </w:pPr>
+      <w:r>
+        <w:rPr>
+          <w:i w:val="0"/>
+        </w:rPr>
+        <w:t>Chapter 5 is dedicated to the concrete work implementation</w:t>
+      </w:r>
+      <w:r>
+        <w:rPr>
+          <w:i w:val="0"/>
+        </w:rPr>
+        <w:t>. We show</w:t>
+      </w:r>
+      <w:r>
+        <w:rPr>
+          <w:i w:val="0"/>
+        </w:rPr>
+        <w:t xml:space="preserve"> </w:t>
+      </w:r>
+      <w:r>
+        <w:rPr>
+          <w:i w:val="0"/>
+        </w:rPr>
+        <w:t xml:space="preserve">how exactly </w:t>
+      </w:r>
+      <w:r>
+        <w:rPr>
+          <w:i w:val="0"/>
+        </w:rPr>
+        <w:t>the grammar from chapter 4 was</w:t>
+      </w:r>
+      <w:r>
+        <w:rPr>
+          <w:i w:val="0"/>
+        </w:rPr>
+        <w:t xml:space="preserve"> transformed into MPS concepts, </w:t>
+      </w:r>
+      <w:r>
+        <w:rPr>
+          <w:i w:val="0"/>
+        </w:rPr>
+        <w:t xml:space="preserve">how the editor </w:t>
+      </w:r>
+      <w:r>
+        <w:rPr>
+          <w:i w:val="0"/>
+        </w:rPr>
+        <w:t xml:space="preserve">was </w:t>
+      </w:r>
+      <w:r>
+        <w:rPr>
+          <w:i w:val="0"/>
+        </w:rPr>
+        <w:t>designed</w:t>
+      </w:r>
+      <w:r>
+        <w:rPr>
+          <w:i w:val="0"/>
+        </w:rPr>
+        <w:t xml:space="preserve">, </w:t>
+      </w:r>
+      <w:r>
+        <w:rPr>
+          <w:i w:val="0"/>
+        </w:rPr>
+        <w:t>how we tackled problems with references and</w:t>
+      </w:r>
+      <w:r>
+        <w:rPr>
+          <w:i w:val="0"/>
+        </w:rPr>
+        <w:t xml:space="preserve"> </w:t>
+      </w:r>
+      <w:r>
+        <w:rPr>
+          <w:i w:val="0"/>
+        </w:rPr>
+        <w:t>context help</w:t>
+      </w:r>
+      <w:r>
+        <w:rPr>
+          <w:i w:val="0"/>
+        </w:rPr>
+        <w:t>.</w:t>
+      </w:r>
+      <w:r>
+        <w:rPr>
+          <w:i w:val="0"/>
+        </w:rPr>
+        <w:t xml:space="preserve"> </w:t>
+      </w:r>
+      <w:r>
+        <w:rPr>
+          <w:i w:val="0"/>
+        </w:rPr>
+        <w:t xml:space="preserve">We conclude the chapter with type system, </w:t>
+      </w:r>
+      <w:r>
+        <w:rPr>
+          <w:i w:val="0"/>
+        </w:rPr>
+        <w:t xml:space="preserve">where we </w:t>
+      </w:r>
+      <w:r>
+        <w:rPr>
+          <w:i w:val="0"/>
+        </w:rPr>
+        <w:t xml:space="preserve">describe </w:t>
+      </w:r>
+      <w:r>
+        <w:rPr>
+          <w:i w:val="0"/>
+        </w:rPr>
+        <w:t>some of the more interesting algorithms</w:t>
+      </w:r>
+      <w:r>
+        <w:rPr>
+          <w:i w:val="0"/>
+        </w:rPr>
+        <w:t xml:space="preserve"> </w:t>
+      </w:r>
+      <w:r>
+        <w:rPr>
+          <w:i w:val="0"/>
+        </w:rPr>
+        <w:t>used in the work, such as the one to</w:t>
+      </w:r>
+      <w:r>
+        <w:rPr>
+          <w:i w:val="0"/>
+        </w:rPr>
+        <w:t xml:space="preserve"> </w:t>
+      </w:r>
+      <w:r>
+        <w:rPr>
+          <w:i w:val="0"/>
+        </w:rPr>
+        <w:t>eva</w:t>
+      </w:r>
+      <w:r>
+        <w:rPr>
+          <w:i w:val="0"/>
+        </w:rPr>
+        <w:t>luate type of expressions</w:t>
+      </w:r>
+      <w:r>
+        <w:rPr>
+          <w:i w:val="0"/>
+        </w:rPr>
+        <w:t xml:space="preserve"> </w:t>
+      </w:r>
+      <w:r>
+        <w:rPr>
+          <w:i w:val="0"/>
+        </w:rPr>
+        <w:t>or</w:t>
+      </w:r>
+      <w:r>
+        <w:rPr>
+          <w:i w:val="0"/>
+        </w:rPr>
+        <w:t xml:space="preserve"> inference types of</w:t>
+      </w:r>
+      <w:r>
+        <w:rPr>
+          <w:i w:val="0"/>
+        </w:rPr>
+        <w:t xml:space="preserve"> function arguments</w:t>
+      </w:r>
+      <w:r>
+        <w:rPr>
+          <w:i w:val="0"/>
+        </w:rPr>
+        <w:t>, when provided with the function’s annotation</w:t>
+      </w:r>
+      <w:r>
+        <w:rPr>
+          <w:i w:val="0"/>
+        </w:rPr>
+        <w:t>.</w:t>
+      </w:r>
+    </w:p>
+    <w:p>
+      <w:pPr>
+        <w:pStyle w:val="Caption"/>
+        <w:rPr>
+          <w:i w:val="0"/>
+        </w:rPr>
+      </w:pPr>
+      <w:r>
+        <w:rPr>
+          <w:i w:val="0"/>
+        </w:rPr>
+        <w:t>We e</w:t>
+      </w:r>
+      <w:r>
+        <w:rPr>
+          <w:i w:val="0"/>
+        </w:rPr>
+        <w:t>valuate our decisions</w:t>
+      </w:r>
+      <w:r>
+        <w:rPr>
+          <w:i w:val="0"/>
+        </w:rPr>
+        <w:t xml:space="preserve"> in chapter 6 </w:t>
+      </w:r>
+      <w:r>
+        <w:rPr>
+          <w:i w:val="0"/>
+        </w:rPr>
+        <w:t xml:space="preserve">where we also </w:t>
+      </w:r>
+      <w:r>
+        <w:rPr>
+          <w:i w:val="0"/>
+        </w:rPr>
+        <w:t xml:space="preserve">examine </w:t>
+      </w:r>
+      <w:r>
+        <w:rPr>
+          <w:i w:val="0"/>
+        </w:rPr>
+        <w:t xml:space="preserve">the advantages </w:t>
+      </w:r>
+      <w:r>
+        <w:rPr>
+          <w:i w:val="0"/>
+        </w:rPr>
+        <w:t xml:space="preserve">and disadvantages </w:t>
+      </w:r>
+      <w:r>
+        <w:rPr>
+          <w:i w:val="0"/>
+        </w:rPr>
+        <w:t xml:space="preserve">of </w:t>
+      </w:r>
+      <w:r>
+        <w:rPr>
+          <w:i w:val="0"/>
+        </w:rPr>
+        <w:t>the implemented</w:t>
+      </w:r>
+      <w:r>
+        <w:rPr>
+          <w:i w:val="0"/>
+        </w:rPr>
+        <w:t xml:space="preserve"> projection</w:t>
+      </w:r>
+      <w:r>
+        <w:rPr>
+          <w:i w:val="0"/>
+        </w:rPr>
+        <w:t xml:space="preserve">al editor over </w:t>
+      </w:r>
+      <w:r>
+        <w:rPr>
+          <w:i w:val="0"/>
+        </w:rPr>
+        <w:t>standard text-based IDEs.</w:t>
+      </w:r>
+      <w:r>
+        <w:rPr>
+          <w:i w:val="0"/>
+        </w:rPr>
+        <w:t xml:space="preserve"> </w:t>
+      </w:r>
+    </w:p>
+    <w:p>
+      <w:pPr>
+        <w:pStyle w:val="Caption"/>
+        <w:rPr>
+          <w:i w:val="0"/>
+        </w:rPr>
+      </w:pPr>
+      <w:r>
+        <w:rPr>
+          <w:i w:val="0"/>
+        </w:rPr>
+        <w:t xml:space="preserve">A brief summary of the whole </w:t>
+      </w:r>
+      <w:r>
+        <w:rPr>
+          <w:i w:val="0"/>
+        </w:rPr>
+        <w:t xml:space="preserve">work </w:t>
+      </w:r>
+      <w:r>
+        <w:rPr>
+          <w:i w:val="0"/>
+        </w:rPr>
+        <w:t xml:space="preserve">may be found in the conclusion, where we strive to answer the </w:t>
+      </w:r>
+      <w:r>
+        <w:rPr>
+          <w:i w:val="0"/>
+        </w:rPr>
+        <w:t xml:space="preserve">final </w:t>
+      </w:r>
+      <w:r>
+        <w:rPr>
+          <w:i w:val="0"/>
+        </w:rPr>
+        <w:t xml:space="preserve">question, </w:t>
+      </w:r>
+      <w:r>
+        <w:rPr>
+          <w:i w:val="0"/>
+        </w:rPr>
+        <w:t>whether projection</w:t>
       </w:r>
       <w:r>
         <w:rPr>
@@ -2462,365 +3474,1049 @@
         <w:rPr>
           <w:i w:val="0"/>
         </w:rPr>
-        <w:t>,</w:t>
-      </w:r>
-      <w:r>
-        <w:rPr>
-          <w:i w:val="0"/>
-        </w:rPr>
-        <w:t xml:space="preserve"> text-based</w:t>
-      </w:r>
-      <w:r>
-        <w:rPr>
-          <w:i w:val="0"/>
-        </w:rPr>
-        <w:t>,</w:t>
-      </w:r>
-      <w:r>
-        <w:rPr>
-          <w:i w:val="0"/>
-        </w:rPr>
-        <w:t xml:space="preserve"> IDEs.</w:t>
-      </w:r>
-      <w:r>
-        <w:rPr>
-          <w:i w:val="0"/>
-        </w:rPr>
-        <w:t xml:space="preserve"> </w:t>
+        <w:t xml:space="preserve"> IDEs </w:t>
+      </w:r>
+      <w:r>
+        <w:rPr>
+          <w:i w:val="0"/>
+        </w:rPr>
+        <w:t xml:space="preserve">are </w:t>
+      </w:r>
+      <w:r>
+        <w:rPr>
+          <w:i w:val="0"/>
+        </w:rPr>
+        <w:t>good for functional languages.</w:t>
       </w:r>
     </w:p>
     <w:p>
       <w:pPr>
         <w:pStyle w:val="Caption"/>
         <w:rPr>
-          <w:b/>
-          <w:i w:val="0"/>
-        </w:rPr>
-      </w:pPr>
-      <w:r>
-        <w:rPr>
-          <w:b/>
-          <w:i w:val="0"/>
-        </w:rPr>
-        <w:t>Frege features</w:t>
-      </w:r>
-    </w:p>
-    <w:p>
-      <w:pPr>
-        <w:pStyle w:val="Caption"/>
-        <w:rPr>
-          <w:i w:val="0"/>
-        </w:rPr>
-      </w:pPr>
-      <w:r>
-        <w:rPr>
-          <w:i w:val="0"/>
-        </w:rPr>
-        <w:t xml:space="preserve">Frege, based on Haskell language, has </w:t>
-      </w:r>
-      <w:r>
-        <w:rPr>
-          <w:i w:val="0"/>
-        </w:rPr>
-        <w:t xml:space="preserve">rather </w:t>
-      </w:r>
-      <w:r>
-        <w:rPr>
-          <w:i w:val="0"/>
-        </w:rPr>
-        <w:t xml:space="preserve">many </w:t>
-      </w:r>
-      <w:r>
-        <w:rPr>
-          <w:i w:val="0"/>
-        </w:rPr>
-        <w:t>syntactic</w:t>
-      </w:r>
-      <w:r>
-        <w:rPr>
-          <w:i w:val="0"/>
-        </w:rPr>
-        <w:t xml:space="preserve"> (and semantic)</w:t>
-      </w:r>
-      <w:r>
-        <w:rPr>
-          <w:i w:val="0"/>
-        </w:rPr>
-        <w:t xml:space="preserve"> constructs </w:t>
-      </w:r>
-      <w:r>
-        <w:rPr>
-          <w:i w:val="0"/>
-        </w:rPr>
-        <w:t xml:space="preserve">for this work </w:t>
-      </w:r>
-      <w:r>
-        <w:rPr>
-          <w:i w:val="0"/>
-        </w:rPr>
-        <w:t xml:space="preserve">to </w:t>
-      </w:r>
-      <w:r>
-        <w:rPr>
-          <w:i w:val="0"/>
-        </w:rPr>
-        <w:t xml:space="preserve">be able to </w:t>
-      </w:r>
-      <w:r>
-        <w:rPr>
-          <w:i w:val="0"/>
-        </w:rPr>
-        <w:t xml:space="preserve">include them all. </w:t>
-      </w:r>
-      <w:r>
-        <w:rPr>
-          <w:i w:val="0"/>
-        </w:rPr>
-        <w:t xml:space="preserve">We, therefore, </w:t>
-      </w:r>
-      <w:r>
-        <w:rPr>
-          <w:i w:val="0"/>
-        </w:rPr>
-        <w:t xml:space="preserve">focus </w:t>
-      </w:r>
-      <w:r>
-        <w:rPr>
-          <w:i w:val="0"/>
-        </w:rPr>
-        <w:t>only on the part</w:t>
-      </w:r>
-      <w:r>
-        <w:rPr>
-          <w:i w:val="0"/>
-        </w:rPr>
-        <w:t>s</w:t>
-      </w:r>
-      <w:r>
-        <w:rPr>
-          <w:i w:val="0"/>
-        </w:rPr>
-        <w:t xml:space="preserve"> of the Frege </w:t>
-      </w:r>
-      <w:r>
-        <w:rPr>
-          <w:i w:val="0"/>
-        </w:rPr>
-        <w:t xml:space="preserve">that make it so </w:t>
-      </w:r>
-      <w:r>
-        <w:rPr>
-          <w:i w:val="0"/>
-        </w:rPr>
-        <w:t xml:space="preserve">popular </w:t>
-      </w:r>
-      <w:r>
-        <w:rPr>
-          <w:i w:val="0"/>
-        </w:rPr>
-        <w:t xml:space="preserve">functional language. </w:t>
-      </w:r>
-      <w:r>
-        <w:rPr>
-          <w:i w:val="0"/>
-        </w:rPr>
-        <w:t>‘Syntactic sugars’ are for the most part omitted</w:t>
-      </w:r>
-      <w:r>
-        <w:rPr>
-          <w:i w:val="0"/>
-        </w:rPr>
-        <w:t xml:space="preserve">, as well as </w:t>
-      </w:r>
-      <w:r>
-        <w:rPr>
-          <w:i w:val="0"/>
-        </w:rPr>
-        <w:t xml:space="preserve">monads, which </w:t>
-      </w:r>
-      <w:r>
-        <w:rPr>
-          <w:i w:val="0"/>
-        </w:rPr>
-        <w:t>make Frege appear less function</w:t>
-      </w:r>
-      <w:r>
-        <w:rPr>
-          <w:i w:val="0"/>
-        </w:rPr>
-        <w:t>al</w:t>
-      </w:r>
-      <w:r>
-        <w:rPr>
-          <w:i w:val="0"/>
-        </w:rPr>
-        <w:t xml:space="preserve"> and </w:t>
-      </w:r>
-      <w:r>
-        <w:rPr>
-          <w:i w:val="0"/>
-        </w:rPr>
-        <w:t xml:space="preserve">a </w:t>
-      </w:r>
-      <w:r>
-        <w:rPr>
-          <w:i w:val="0"/>
-        </w:rPr>
+          <w:i w:val="0"/>
+        </w:rPr>
+      </w:pPr>
+      <w:r>
+        <w:rPr>
+          <w:i w:val="0"/>
+        </w:rPr>
+        <w:t>After that</w:t>
+      </w:r>
+      <w:r>
+        <w:rPr>
+          <w:i w:val="0"/>
+        </w:rPr>
+        <w:t xml:space="preserve">, references of the used literature may be found and </w:t>
+      </w:r>
+      <w:r>
+        <w:rPr>
+          <w:i w:val="0"/>
+        </w:rPr>
+        <w:t>appendix</w:t>
+      </w:r>
+      <w:r>
+        <w:rPr>
+          <w:i w:val="0"/>
+        </w:rPr>
+        <w:t xml:space="preserve">, which </w:t>
+      </w:r>
+      <w:r>
+        <w:rPr>
+          <w:i w:val="0"/>
+        </w:rPr>
+        <w:t xml:space="preserve">provides </w:t>
+      </w:r>
+      <w:r>
+        <w:rPr>
+          <w:i w:val="0"/>
+        </w:rPr>
+        <w:t xml:space="preserve">some of the </w:t>
+      </w:r>
+      <w:r>
+        <w:rPr>
+          <w:i w:val="0"/>
+        </w:rPr>
+        <w:lastRenderedPageBreak/>
         <w:t xml:space="preserve">more </w:t>
       </w:r>
-      <w:r>
-        <w:rPr>
-          <w:i w:val="0"/>
-        </w:rPr>
-        <w:t xml:space="preserve">of an </w:t>
-      </w:r>
-      <w:r>
-        <w:rPr>
-          <w:i w:val="0"/>
-        </w:rPr>
-        <w:t>imperative programming language.</w:t>
-      </w:r>
-      <w:r>
-        <w:rPr>
-          <w:i w:val="0"/>
-        </w:rPr>
-        <w:t xml:space="preserve"> </w:t>
-      </w:r>
-      <w:r>
-        <w:rPr>
-          <w:i w:val="0"/>
-        </w:rPr>
-        <w:t xml:space="preserve">To </w:t>
-      </w:r>
-      <w:r>
-        <w:rPr>
-          <w:i w:val="0"/>
-        </w:rPr>
-        <w:t xml:space="preserve">include more advanced features, like </w:t>
-      </w:r>
-      <w:r>
-        <w:rPr>
-          <w:i w:val="0"/>
-        </w:rPr>
-        <w:t>context help</w:t>
-      </w:r>
-      <w:r>
-        <w:rPr>
-          <w:i w:val="0"/>
-        </w:rPr>
-        <w:t xml:space="preserve"> </w:t>
-      </w:r>
-      <w:r>
-        <w:t>(references)</w:t>
-      </w:r>
-      <w:r>
-        <w:rPr>
-          <w:i w:val="0"/>
-        </w:rPr>
-        <w:t xml:space="preserve"> and type system</w:t>
-      </w:r>
-      <w:r>
-        <w:rPr>
-          <w:i w:val="0"/>
-        </w:rPr>
-        <w:t xml:space="preserve"> </w:t>
-      </w:r>
-      <w:r>
-        <w:rPr>
-          <w:i w:val="0"/>
-        </w:rPr>
-        <w:t>checking, we</w:t>
-      </w:r>
-      <w:r>
-        <w:rPr>
-          <w:i w:val="0"/>
-        </w:rPr>
-        <w:t xml:space="preserve"> also </w:t>
-      </w:r>
-      <w:r>
-        <w:rPr>
-          <w:i w:val="0"/>
-        </w:rPr>
-        <w:t xml:space="preserve">had to keep </w:t>
-      </w:r>
-      <w:r>
-        <w:rPr>
-          <w:i w:val="0"/>
-        </w:rPr>
-        <w:t>the complexity of the work reasonably</w:t>
-      </w:r>
-      <w:r>
-        <w:rPr>
-          <w:i w:val="0"/>
-        </w:rPr>
-        <w:t xml:space="preserve"> </w:t>
-      </w:r>
-      <w:r>
-        <w:rPr>
-          <w:i w:val="0"/>
-        </w:rPr>
-        <w:t>small</w:t>
-      </w:r>
-      <w:r>
-        <w:rPr>
-          <w:i w:val="0"/>
-        </w:rPr>
-        <w:t xml:space="preserve"> (feasible)</w:t>
-      </w:r>
-      <w:r>
-        <w:rPr>
-          <w:i w:val="0"/>
-        </w:rPr>
-        <w:t xml:space="preserve"> and thus </w:t>
-      </w:r>
-      <w:r>
-        <w:rPr>
-          <w:i w:val="0"/>
-        </w:rPr>
-        <w:t xml:space="preserve">concepts like classes and instances had to be </w:t>
-      </w:r>
-      <w:r>
-        <w:rPr>
-          <w:i w:val="0"/>
-        </w:rPr>
-        <w:t>omitted as well.</w:t>
-      </w:r>
-    </w:p>
-    <w:p>
-      <w:pPr>
-        <w:pStyle w:val="Caption"/>
-        <w:rPr>
-          <w:i w:val="0"/>
-        </w:rPr>
-      </w:pPr>
-      <w:r>
-        <w:rPr>
-          <w:i w:val="0"/>
-        </w:rPr>
-        <w:t xml:space="preserve">The following </w:t>
-      </w:r>
-      <w:r>
-        <w:rPr>
-          <w:i w:val="0"/>
-        </w:rPr>
-        <w:t xml:space="preserve">part </w:t>
-      </w:r>
-      <w:r>
-        <w:rPr>
-          <w:i w:val="0"/>
-        </w:rPr>
-        <w:t>includes the high level concepts of the supported Frege features.</w:t>
-      </w:r>
-    </w:p>
-    <w:p>
-      <w:pPr>
-        <w:pStyle w:val="Caption"/>
-        <w:rPr>
-          <w:i w:val="0"/>
-        </w:rPr>
-      </w:pPr>
       <w:bookmarkStart w:id="0" w:name="_GoBack"/>
       <w:bookmarkEnd w:id="0"/>
+      <w:r>
+        <w:rPr>
+          <w:i w:val="0"/>
+        </w:rPr>
+        <w:t>interesting source materials.</w:t>
+      </w:r>
+    </w:p>
+    <w:p>
+      <w:pPr>
+        <w:pStyle w:val="Caption"/>
+        <w:rPr>
+          <w:b/>
+          <w:i w:val="0"/>
+        </w:rPr>
+      </w:pPr>
+    </w:p>
+    <w:p>
+      <w:pPr>
+        <w:pStyle w:val="Caption"/>
+        <w:rPr>
+          <w:b/>
+          <w:i w:val="0"/>
+        </w:rPr>
+      </w:pPr>
+    </w:p>
+    <w:p>
+      <w:pPr>
+        <w:pStyle w:val="Caption"/>
+        <w:rPr>
+          <w:b/>
+          <w:i w:val="0"/>
+        </w:rPr>
+      </w:pPr>
+    </w:p>
+    <w:p>
+      <w:pPr>
+        <w:pStyle w:val="Caption"/>
+        <w:rPr>
+          <w:b/>
+          <w:i w:val="0"/>
+        </w:rPr>
+      </w:pPr>
+    </w:p>
+    <w:p>
+      <w:pPr>
+        <w:widowControl/>
+        <w:suppressAutoHyphens w:val="0"/>
+        <w:rPr>
+          <w:b/>
+          <w:iCs/>
+        </w:rPr>
+      </w:pPr>
+      <w:r>
+        <w:rPr>
+          <w:b/>
+          <w:i/>
+        </w:rPr>
+        <w:br w:type="page"/>
+      </w:r>
+    </w:p>
+    <w:p>
+      <w:pPr>
+        <w:pStyle w:val="Caption"/>
+        <w:rPr>
+          <w:b/>
+          <w:i w:val="0"/>
+        </w:rPr>
+      </w:pPr>
+      <w:r>
+        <w:rPr>
+          <w:b/>
+          <w:i w:val="0"/>
+        </w:rPr>
+        <w:lastRenderedPageBreak/>
+        <w:t>Frege features</w:t>
+      </w:r>
+      <w:r>
+        <w:rPr>
+          <w:b/>
+          <w:i w:val="0"/>
+        </w:rPr>
+        <w:t xml:space="preserve"> – later!</w:t>
+      </w:r>
+    </w:p>
+    <w:p>
+      <w:pPr>
+        <w:pStyle w:val="Caption"/>
+        <w:rPr>
+          <w:i w:val="0"/>
+        </w:rPr>
+      </w:pPr>
+      <w:r>
+        <w:rPr>
+          <w:i w:val="0"/>
+          <w:strike/>
+          <w:kern w:val="24"/>
+        </w:rPr>
+        <w:t xml:space="preserve">Frege, based on Haskell language, has </w:t>
+      </w:r>
+      <w:r>
+        <w:rPr>
+          <w:i w:val="0"/>
+          <w:strike/>
+          <w:kern w:val="24"/>
+        </w:rPr>
+        <w:t xml:space="preserve">rather </w:t>
+      </w:r>
+      <w:r>
+        <w:rPr>
+          <w:i w:val="0"/>
+          <w:strike/>
+          <w:kern w:val="24"/>
+        </w:rPr>
+        <w:t xml:space="preserve">many </w:t>
+      </w:r>
+      <w:r>
+        <w:rPr>
+          <w:i w:val="0"/>
+          <w:strike/>
+          <w:kern w:val="24"/>
+        </w:rPr>
+        <w:t>syntactic</w:t>
+      </w:r>
+      <w:r>
+        <w:rPr>
+          <w:i w:val="0"/>
+          <w:strike/>
+          <w:kern w:val="24"/>
+        </w:rPr>
+        <w:t xml:space="preserve"> (and semantic)</w:t>
+      </w:r>
+      <w:r>
+        <w:rPr>
+          <w:i w:val="0"/>
+          <w:strike/>
+          <w:kern w:val="24"/>
+        </w:rPr>
+        <w:t xml:space="preserve"> constructs </w:t>
+      </w:r>
+      <w:r>
+        <w:rPr>
+          <w:i w:val="0"/>
+          <w:strike/>
+          <w:kern w:val="24"/>
+        </w:rPr>
+        <w:t xml:space="preserve">for this work </w:t>
+      </w:r>
+      <w:r>
+        <w:rPr>
+          <w:i w:val="0"/>
+          <w:strike/>
+          <w:kern w:val="24"/>
+        </w:rPr>
+        <w:t xml:space="preserve">to </w:t>
+      </w:r>
+      <w:r>
+        <w:rPr>
+          <w:i w:val="0"/>
+          <w:strike/>
+          <w:kern w:val="24"/>
+        </w:rPr>
+        <w:t xml:space="preserve">be able to </w:t>
+      </w:r>
+      <w:r>
+        <w:rPr>
+          <w:i w:val="0"/>
+          <w:strike/>
+          <w:kern w:val="24"/>
+        </w:rPr>
+        <w:t xml:space="preserve">include them all. </w:t>
+      </w:r>
+      <w:r>
+        <w:rPr>
+          <w:i w:val="0"/>
+        </w:rPr>
+        <w:t xml:space="preserve">We, therefore, </w:t>
+      </w:r>
+      <w:r>
+        <w:rPr>
+          <w:i w:val="0"/>
+        </w:rPr>
+        <w:t xml:space="preserve">focus </w:t>
+      </w:r>
+      <w:r>
+        <w:rPr>
+          <w:i w:val="0"/>
+        </w:rPr>
+        <w:t>only on the part</w:t>
+      </w:r>
+      <w:r>
+        <w:rPr>
+          <w:i w:val="0"/>
+        </w:rPr>
+        <w:t>s</w:t>
+      </w:r>
+      <w:r>
+        <w:rPr>
+          <w:i w:val="0"/>
+        </w:rPr>
+        <w:t xml:space="preserve"> of the Frege </w:t>
+      </w:r>
+      <w:r>
+        <w:rPr>
+          <w:i w:val="0"/>
+        </w:rPr>
+        <w:t xml:space="preserve">that make it so </w:t>
+      </w:r>
+      <w:r>
+        <w:rPr>
+          <w:i w:val="0"/>
+        </w:rPr>
+        <w:t xml:space="preserve">popular </w:t>
+      </w:r>
+      <w:r>
+        <w:rPr>
+          <w:i w:val="0"/>
+        </w:rPr>
+        <w:t xml:space="preserve">functional language. </w:t>
+      </w:r>
+      <w:r>
+        <w:rPr>
+          <w:i w:val="0"/>
+        </w:rPr>
+        <w:t>‘Syntactic sugars’ are for the most part omitted</w:t>
+      </w:r>
+      <w:r>
+        <w:rPr>
+          <w:i w:val="0"/>
+        </w:rPr>
+        <w:t xml:space="preserve">, as well as </w:t>
+      </w:r>
+      <w:r>
+        <w:rPr>
+          <w:i w:val="0"/>
+        </w:rPr>
+        <w:t xml:space="preserve">monads, which </w:t>
+      </w:r>
+      <w:r>
+        <w:rPr>
+          <w:i w:val="0"/>
+        </w:rPr>
+        <w:t>make Frege appear less function</w:t>
+      </w:r>
+      <w:r>
+        <w:rPr>
+          <w:i w:val="0"/>
+        </w:rPr>
+        <w:t>al</w:t>
+      </w:r>
+      <w:r>
+        <w:rPr>
+          <w:i w:val="0"/>
+        </w:rPr>
+        <w:t xml:space="preserve"> and </w:t>
+      </w:r>
+      <w:r>
+        <w:rPr>
+          <w:i w:val="0"/>
+        </w:rPr>
+        <w:t xml:space="preserve">a </w:t>
+      </w:r>
+      <w:r>
+        <w:rPr>
+          <w:i w:val="0"/>
+        </w:rPr>
+        <w:t xml:space="preserve">more </w:t>
+      </w:r>
+      <w:r>
+        <w:rPr>
+          <w:i w:val="0"/>
+        </w:rPr>
+        <w:t xml:space="preserve">of an </w:t>
+      </w:r>
+      <w:r>
+        <w:rPr>
+          <w:i w:val="0"/>
+        </w:rPr>
+        <w:t>imperative programming language.</w:t>
+      </w:r>
+      <w:r>
+        <w:rPr>
+          <w:i w:val="0"/>
+        </w:rPr>
+        <w:t xml:space="preserve"> </w:t>
+      </w:r>
+      <w:r>
+        <w:rPr>
+          <w:i w:val="0"/>
+        </w:rPr>
+        <w:t xml:space="preserve">To </w:t>
+      </w:r>
+      <w:r>
+        <w:rPr>
+          <w:i w:val="0"/>
+        </w:rPr>
+        <w:t xml:space="preserve">include more advanced features, like </w:t>
+      </w:r>
+      <w:r>
+        <w:rPr>
+          <w:i w:val="0"/>
+        </w:rPr>
+        <w:t>context help</w:t>
+      </w:r>
+      <w:r>
+        <w:rPr>
+          <w:i w:val="0"/>
+        </w:rPr>
+        <w:t xml:space="preserve"> </w:t>
+      </w:r>
+      <w:r>
+        <w:t>(references)</w:t>
+      </w:r>
+      <w:r>
+        <w:rPr>
+          <w:i w:val="0"/>
+        </w:rPr>
+        <w:t xml:space="preserve"> and type system</w:t>
+      </w:r>
+      <w:r>
+        <w:rPr>
+          <w:i w:val="0"/>
+        </w:rPr>
+        <w:t xml:space="preserve"> </w:t>
+      </w:r>
+      <w:r>
+        <w:rPr>
+          <w:i w:val="0"/>
+        </w:rPr>
+        <w:t>checking, we</w:t>
+      </w:r>
+      <w:r>
+        <w:rPr>
+          <w:i w:val="0"/>
+        </w:rPr>
+        <w:t xml:space="preserve"> also </w:t>
+      </w:r>
+      <w:r>
+        <w:rPr>
+          <w:i w:val="0"/>
+        </w:rPr>
+        <w:t xml:space="preserve">had to keep </w:t>
+      </w:r>
+      <w:r>
+        <w:rPr>
+          <w:i w:val="0"/>
+        </w:rPr>
+        <w:t>the complexity of the work reasonably</w:t>
+      </w:r>
+      <w:r>
+        <w:rPr>
+          <w:i w:val="0"/>
+        </w:rPr>
+        <w:t xml:space="preserve"> </w:t>
+      </w:r>
+      <w:r>
+        <w:rPr>
+          <w:i w:val="0"/>
+        </w:rPr>
+        <w:t>small</w:t>
+      </w:r>
+      <w:r>
+        <w:rPr>
+          <w:i w:val="0"/>
+        </w:rPr>
+        <w:t xml:space="preserve"> (feasible)</w:t>
+      </w:r>
+      <w:r>
+        <w:rPr>
+          <w:i w:val="0"/>
+        </w:rPr>
+        <w:t xml:space="preserve"> and thus </w:t>
+      </w:r>
+      <w:r>
+        <w:rPr>
+          <w:i w:val="0"/>
+        </w:rPr>
+        <w:t xml:space="preserve">concepts like classes and instances had to be </w:t>
+      </w:r>
+      <w:r>
+        <w:rPr>
+          <w:i w:val="0"/>
+        </w:rPr>
+        <w:t>omitted as well.</w:t>
+      </w:r>
+    </w:p>
+    <w:p>
+      <w:pPr>
+        <w:pStyle w:val="Caption"/>
+        <w:rPr>
+          <w:i w:val="0"/>
+        </w:rPr>
+      </w:pPr>
+      <w:r>
+        <w:rPr>
+          <w:i w:val="0"/>
+        </w:rPr>
+        <w:t xml:space="preserve">The following </w:t>
+      </w:r>
+      <w:r>
+        <w:rPr>
+          <w:i w:val="0"/>
+        </w:rPr>
+        <w:t xml:space="preserve">part </w:t>
+      </w:r>
+      <w:r>
+        <w:rPr>
+          <w:i w:val="0"/>
+        </w:rPr>
+        <w:t>includes the high level concepts of the supported Frege features.</w:t>
+      </w:r>
+    </w:p>
+    <w:p>
+      <w:pPr>
+        <w:pStyle w:val="TODO"/>
+      </w:pPr>
+      <w:r>
+        <w:t>(graphics / visuals.)</w:t>
+      </w:r>
+    </w:p>
+    <w:p>
+      <w:pPr>
+        <w:pStyle w:val="Caption"/>
+        <w:rPr>
+          <w:i w:val="0"/>
+        </w:rPr>
+      </w:pPr>
+      <w:r>
+        <w:rPr>
+          <w:b/>
+          <w:i w:val="0"/>
+        </w:rPr>
+        <w:t>module</w:t>
+      </w:r>
+      <w:r>
+        <w:rPr>
+          <w:i w:val="0"/>
+        </w:rPr>
+        <w:t xml:space="preserve"> frege</w:t>
+      </w:r>
+      <w:r>
+        <w:rPr>
+          <w:i w:val="0"/>
+        </w:rPr>
+        <w:t>ide</w:t>
+      </w:r>
+      <w:r>
+        <w:rPr>
+          <w:i w:val="0"/>
+        </w:rPr>
+        <w:t>.Skeleton</w:t>
+      </w:r>
+    </w:p>
+    <w:p>
+      <w:pPr>
+        <w:pStyle w:val="Caption"/>
+        <w:numPr>
+          <w:ilvl w:val="0"/>
+          <w:numId w:val="4"/>
+        </w:numPr>
+        <w:rPr>
+          <w:i w:val="0"/>
+        </w:rPr>
+      </w:pPr>
+      <w:r>
+        <w:rPr>
+          <w:i w:val="0"/>
+        </w:rPr>
+        <w:t>A Frege program</w:t>
+      </w:r>
+      <w:r>
+        <w:rPr>
+          <w:i w:val="0"/>
+        </w:rPr>
+        <w:t>, or more specifically, a module,</w:t>
+      </w:r>
+      <w:r>
+        <w:rPr>
+          <w:i w:val="0"/>
+        </w:rPr>
+        <w:t xml:space="preserve"> has to begin with </w:t>
+      </w:r>
+      <w:r>
+        <w:rPr>
+          <w:i w:val="0"/>
+        </w:rPr>
+        <w:t>a concept declaring its name.</w:t>
+      </w:r>
+      <w:r>
+        <w:rPr>
+          <w:i w:val="0"/>
+        </w:rPr>
+        <w:t xml:space="preserve"> This allows for a module to be imported in other Frege modules</w:t>
+      </w:r>
+      <w:r>
+        <w:rPr>
+          <w:i w:val="0"/>
+        </w:rPr>
+        <w:t xml:space="preserve"> while also </w:t>
+      </w:r>
+      <w:r>
+        <w:rPr>
+          <w:i w:val="0"/>
+        </w:rPr>
+        <w:t xml:space="preserve">making it clear </w:t>
+      </w:r>
+      <w:r>
+        <w:rPr>
+          <w:i w:val="0"/>
+        </w:rPr>
+        <w:t xml:space="preserve">to a developer (reading a program) </w:t>
+      </w:r>
+      <w:r>
+        <w:rPr>
+          <w:i w:val="0"/>
+        </w:rPr>
+        <w:t xml:space="preserve">what </w:t>
+      </w:r>
+      <w:r>
+        <w:rPr>
+          <w:i w:val="0"/>
+        </w:rPr>
+        <w:t>it does.</w:t>
+      </w:r>
+    </w:p>
+    <w:p>
+      <w:pPr>
+        <w:pStyle w:val="Caption"/>
+        <w:rPr>
+          <w:i w:val="0"/>
+        </w:rPr>
+      </w:pPr>
+      <w:r>
+        <w:rPr>
+          <w:b/>
+          <w:i w:val="0"/>
+        </w:rPr>
+        <w:t xml:space="preserve">module </w:t>
+      </w:r>
+      <w:r>
+        <w:rPr>
+          <w:i w:val="0"/>
+        </w:rPr>
+        <w:t>frege</w:t>
+      </w:r>
+      <w:r>
+        <w:rPr>
+          <w:i w:val="0"/>
+        </w:rPr>
+        <w:t>ide</w:t>
+      </w:r>
+      <w:r>
+        <w:rPr>
+          <w:i w:val="0"/>
+        </w:rPr>
+        <w:t>.Skeleton</w:t>
+      </w:r>
+      <w:r>
+        <w:rPr>
+          <w:b/>
+          <w:i w:val="0"/>
+        </w:rPr>
+        <w:t xml:space="preserve"> </w:t>
+      </w:r>
+      <w:r>
+        <w:rPr>
+          <w:i w:val="0"/>
+        </w:rPr>
+        <w:t xml:space="preserve">(module </w:t>
+      </w:r>
+      <w:r>
+        <w:rPr>
+          <w:i w:val="0"/>
+        </w:rPr>
+        <w:t>frege</w:t>
+      </w:r>
+      <w:r>
+        <w:rPr>
+          <w:i w:val="0"/>
+        </w:rPr>
+        <w:t>ide.Submodule</w:t>
+      </w:r>
+      <w:r>
+        <w:rPr>
+          <w:i w:val="0"/>
+        </w:rPr>
+        <w:t>,</w:t>
+      </w:r>
+      <w:r>
+        <w:rPr>
+          <w:i w:val="0"/>
+        </w:rPr>
+        <w:t xml:space="preserve"> </w:t>
+      </w:r>
+      <w:r>
+        <w:rPr>
+          <w:i w:val="0"/>
+        </w:rPr>
+        <w:t>ff</w:t>
+      </w:r>
+      <w:r>
+        <w:rPr>
+          <w:i w:val="0"/>
+        </w:rPr>
+        <w:t>, gg, hh</w:t>
+      </w:r>
+      <w:r>
+        <w:rPr>
+          <w:i w:val="0"/>
+        </w:rPr>
+        <w:t>)</w:t>
+      </w:r>
+    </w:p>
+    <w:p>
+      <w:pPr>
+        <w:pStyle w:val="Caption"/>
+        <w:numPr>
+          <w:ilvl w:val="0"/>
+          <w:numId w:val="4"/>
+        </w:numPr>
+        <w:rPr>
+          <w:b/>
+          <w:i w:val="0"/>
+        </w:rPr>
+      </w:pPr>
+      <w:r>
+        <w:rPr>
+          <w:i w:val="0"/>
+        </w:rPr>
+        <w:t>A module may specify which parts of the definition are visible to the outside (meaning: encapsulation).</w:t>
+      </w:r>
+      <w:r>
+        <w:rPr>
+          <w:i w:val="0"/>
+        </w:rPr>
+        <w:t xml:space="preserve"> </w:t>
+      </w:r>
+      <w:r>
+        <w:rPr>
+          <w:i w:val="0"/>
+        </w:rPr>
+        <w:t xml:space="preserve">We may export </w:t>
+      </w:r>
+      <w:r>
+        <w:rPr>
+          <w:i w:val="0"/>
+        </w:rPr>
+        <w:t>functions,</w:t>
+      </w:r>
+      <w:r>
+        <w:rPr>
+          <w:i w:val="0"/>
+        </w:rPr>
+        <w:t xml:space="preserve"> operators</w:t>
+      </w:r>
+      <w:r>
+        <w:rPr>
+          <w:i w:val="0"/>
+        </w:rPr>
+        <w:t xml:space="preserve"> and</w:t>
+      </w:r>
+      <w:r>
+        <w:rPr>
+          <w:i w:val="0"/>
+        </w:rPr>
+        <w:t xml:space="preserve"> declared datatypes</w:t>
+      </w:r>
+      <w:r>
+        <w:rPr>
+          <w:i w:val="0"/>
+        </w:rPr>
+        <w:t xml:space="preserve">. Additionally it </w:t>
+      </w:r>
+      <w:r>
+        <w:rPr>
+          <w:i w:val="0"/>
+        </w:rPr>
+        <w:t xml:space="preserve">is </w:t>
+      </w:r>
+      <w:r>
+        <w:rPr>
+          <w:i w:val="0"/>
+        </w:rPr>
+        <w:t>possible</w:t>
+      </w:r>
+      <w:r>
+        <w:rPr>
+          <w:i w:val="0"/>
+        </w:rPr>
+        <w:t xml:space="preserve"> to re</w:t>
+      </w:r>
+      <w:r>
+        <w:rPr>
+          <w:i w:val="0"/>
+        </w:rPr>
+        <w:t>-</w:t>
+      </w:r>
+      <w:r>
+        <w:rPr>
+          <w:i w:val="0"/>
+        </w:rPr>
+        <w:t>export imported modules (see below)</w:t>
+      </w:r>
+      <w:r>
+        <w:rPr>
+          <w:i w:val="0"/>
+        </w:rPr>
+        <w:t>.</w:t>
+      </w:r>
+    </w:p>
+    <w:p>
+      <w:pPr>
+        <w:pStyle w:val="Caption"/>
+        <w:rPr>
+          <w:i w:val="0"/>
+        </w:rPr>
+      </w:pPr>
+      <w:r>
+        <w:rPr>
+          <w:b/>
+          <w:i w:val="0"/>
+        </w:rPr>
+        <w:t>i</w:t>
+      </w:r>
+      <w:r>
+        <w:rPr>
+          <w:b/>
+          <w:i w:val="0"/>
+        </w:rPr>
+        <w:t>mport</w:t>
+      </w:r>
+      <w:r>
+        <w:rPr>
+          <w:i w:val="0"/>
+        </w:rPr>
+        <w:t xml:space="preserve"> </w:t>
+      </w:r>
+      <w:r>
+        <w:rPr>
+          <w:i w:val="0"/>
+        </w:rPr>
+        <w:t>fregeide.</w:t>
+      </w:r>
+      <w:r>
+        <w:rPr>
+          <w:i w:val="0"/>
+        </w:rPr>
+        <w:t>Submodule</w:t>
+      </w:r>
+    </w:p>
+    <w:p>
+      <w:pPr>
+        <w:pStyle w:val="Caption"/>
+        <w:numPr>
+          <w:ilvl w:val="0"/>
+          <w:numId w:val="4"/>
+        </w:numPr>
+        <w:rPr>
+          <w:i w:val="0"/>
+        </w:rPr>
+      </w:pPr>
+      <w:r>
+        <w:rPr>
+          <w:i w:val="0"/>
+        </w:rPr>
+        <w:t>We may import</w:t>
+      </w:r>
+      <w:r>
+        <w:rPr>
+          <w:i w:val="0"/>
+        </w:rPr>
+        <w:t xml:space="preserve"> (one or more)</w:t>
+      </w:r>
+      <w:r>
+        <w:rPr>
+          <w:i w:val="0"/>
+        </w:rPr>
+        <w:t xml:space="preserve"> </w:t>
+      </w:r>
+      <w:r>
+        <w:rPr>
+          <w:i w:val="0"/>
+        </w:rPr>
+        <w:t>module</w:t>
+      </w:r>
+      <w:r>
+        <w:rPr>
+          <w:i w:val="0"/>
+        </w:rPr>
+        <w:t>s</w:t>
+      </w:r>
+      <w:r>
+        <w:rPr>
+          <w:i w:val="0"/>
+        </w:rPr>
+        <w:t xml:space="preserve"> inside </w:t>
+      </w:r>
+      <w:r>
+        <w:rPr>
+          <w:i w:val="0"/>
+        </w:rPr>
+        <w:t>the</w:t>
+      </w:r>
+      <w:r>
+        <w:rPr>
+          <w:i w:val="0"/>
+        </w:rPr>
+        <w:t xml:space="preserve"> current one. </w:t>
+      </w:r>
+      <w:r>
+        <w:rPr>
+          <w:i w:val="0"/>
+        </w:rPr>
+        <w:t xml:space="preserve">This </w:t>
+      </w:r>
+      <w:r>
+        <w:rPr>
+          <w:i w:val="0"/>
+        </w:rPr>
+        <w:t xml:space="preserve">allows </w:t>
+      </w:r>
+      <w:r>
+        <w:rPr>
+          <w:i w:val="0"/>
+        </w:rPr>
+        <w:t>for usage of the imported functio</w:t>
+      </w:r>
+      <w:r>
+        <w:rPr>
+          <w:i w:val="0"/>
+        </w:rPr>
+        <w:t>ns, operators and datatypes.</w:t>
+      </w:r>
+    </w:p>
+    <w:p>
+      <w:pPr>
+        <w:pStyle w:val="Caption"/>
+        <w:rPr>
+          <w:i w:val="0"/>
+        </w:rPr>
+      </w:pPr>
+      <w:r>
+        <w:rPr>
+          <w:b/>
+          <w:i w:val="0"/>
+        </w:rPr>
+        <w:t xml:space="preserve">import </w:t>
+      </w:r>
+      <w:r>
+        <w:rPr>
+          <w:i w:val="0"/>
+        </w:rPr>
+        <w:t>fregeide.</w:t>
+      </w:r>
+      <w:r>
+        <w:rPr>
+          <w:i w:val="0"/>
+        </w:rPr>
+        <w:t>Submodule</w:t>
+      </w:r>
+      <w:r>
+        <w:rPr>
+          <w:i w:val="0"/>
+        </w:rPr>
+        <w:t xml:space="preserve"> </w:t>
+      </w:r>
+      <w:r>
+        <w:rPr>
+          <w:i w:val="0"/>
+        </w:rPr>
+        <w:t>as Sub (xx, yy)</w:t>
+      </w:r>
+    </w:p>
+    <w:p>
+      <w:pPr>
+        <w:pStyle w:val="Caption"/>
+        <w:numPr>
+          <w:ilvl w:val="0"/>
+          <w:numId w:val="4"/>
+        </w:numPr>
+        <w:rPr>
+          <w:i w:val="0"/>
+        </w:rPr>
+      </w:pPr>
+      <w:r>
+        <w:rPr>
+          <w:i w:val="0"/>
+        </w:rPr>
+        <w:t xml:space="preserve">It is possible to specify </w:t>
+      </w:r>
+      <w:r>
+        <w:rPr>
+          <w:i w:val="0"/>
+        </w:rPr>
+        <w:t xml:space="preserve">which functions, operators and datatypes should be brought into the current namespace </w:t>
+      </w:r>
+      <w:r>
+        <w:t>(</w:t>
+      </w:r>
+      <w:r>
+        <w:t>w</w:t>
+      </w:r>
+      <w:r>
+        <w:t>e assume for simplicity there will be no naming conflicts)</w:t>
+      </w:r>
+      <w:r>
+        <w:rPr>
+          <w:i w:val="0"/>
+        </w:rPr>
+        <w:t>, and which should be referenced by providing their full qualified names.</w:t>
+      </w:r>
+    </w:p>
+    <w:p>
+      <w:pPr>
+        <w:pStyle w:val="Caption"/>
+        <w:rPr>
+          <w:i w:val="0"/>
+        </w:rPr>
+      </w:pPr>
+    </w:p>
+    <w:p>
+      <w:pPr>
+        <w:pStyle w:val="Caption"/>
+        <w:rPr>
+          <w:i w:val="0"/>
+        </w:rPr>
+      </w:pPr>
+    </w:p>
+    <w:p>
+      <w:pPr>
+        <w:pStyle w:val="Caption"/>
+        <w:rPr>
+          <w:i w:val="0"/>
+        </w:rPr>
+      </w:pPr>
+    </w:p>
+    <w:p>
+      <w:pPr>
+        <w:pStyle w:val="Caption"/>
+        <w:rPr>
+          <w:i w:val="0"/>
+        </w:rPr>
+      </w:pPr>
+    </w:p>
+    <w:p>
+      <w:pPr>
+        <w:pStyle w:val="Caption"/>
+        <w:rPr>
+          <w:i w:val="0"/>
+        </w:rPr>
+      </w:pPr>
+      <w:r>
+        <w:rPr>
+          <w:i w:val="0"/>
+        </w:rPr>
+        <w:t>Infixr, function definition, annotation,</w:t>
+      </w:r>
+      <w:r>
+        <w:rPr>
+          <w:i w:val="0"/>
+        </w:rPr>
+        <w:t xml:space="preserve"> type,</w:t>
+      </w:r>
+      <w:r>
+        <w:rPr>
+          <w:i w:val="0"/>
+        </w:rPr>
+        <w:t xml:space="preserve"> data</w:t>
+      </w:r>
+    </w:p>
+    <w:p>
+      <w:pPr>
+        <w:pStyle w:val="Caption"/>
+        <w:rPr>
+          <w:i w:val="0"/>
+        </w:rPr>
+      </w:pPr>
     </w:p>
     <w:sectPr>
       <w:pgSz w:w="11906" w:h="16838"/>
@@ -3211,7 +4907,7 @@
   <w:abstractNum w:abstractNumId="3">
     <w:nsid w:val="40CB696B"/>
     <w:multiLevelType w:val="hybridMultilevel"/>
-    <w:tmpl w:val="DC12439C"/>
+    <w:tmpl w:val="0E54F160"/>
     <w:lvl w:ilvl="0" w:tplc="04050001">
       <w:start w:val="1"/>
       <w:numFmt w:val="bullet"/>

</xml_diff>

<commit_message>
MPS - introduction (draft)
</commit_message>
<xml_diff>
--- a/Frege.docx
+++ b/Frege.docx
@@ -2491,13 +2491,7 @@
         <w:rPr>
           <w:i w:val="0"/>
         </w:rPr>
-        <w:t>Frege, based on Haskell language, has rather many syntactic (and semantic) constructs for this work to be able to include them all.</w:t>
-      </w:r>
-      <w:r>
-        <w:rPr>
-          <w:i w:val="0"/>
-        </w:rPr>
-        <w:t xml:space="preserve"> We</w:t>
+        <w:t>Frege, based on Haskell language, has rather many syntactic (and semantic) constructs for this work to be able to include them all. We</w:t>
       </w:r>
       <w:r>
         <w:rPr>
@@ -3084,19 +3078,7 @@
         <w:rPr>
           <w:i w:val="0"/>
         </w:rPr>
-        <w:t xml:space="preserve"> in </w:t>
-      </w:r>
-      <w:r>
-        <w:rPr>
-          <w:i w:val="0"/>
-        </w:rPr>
-        <w:t>MPS</w:t>
-      </w:r>
-      <w:r>
-        <w:rPr>
-          <w:i w:val="0"/>
-        </w:rPr>
-        <w:t xml:space="preserve"> tool</w:t>
+        <w:t xml:space="preserve"> in MPS tool</w:t>
       </w:r>
       <w:r>
         <w:rPr>
@@ -3539,14 +3521,652 @@
         <w:lastRenderedPageBreak/>
         <w:t xml:space="preserve">more </w:t>
       </w:r>
+      <w:r>
+        <w:rPr>
+          <w:i w:val="0"/>
+        </w:rPr>
+        <w:t>interesting source materials.</w:t>
+      </w:r>
+    </w:p>
+    <w:p>
+      <w:pPr>
+        <w:pStyle w:val="Caption"/>
+        <w:rPr>
+          <w:b/>
+          <w:i w:val="0"/>
+        </w:rPr>
+      </w:pPr>
+    </w:p>
+    <w:p>
+      <w:pPr>
+        <w:numPr>
+          <w:ilvl w:val="0"/>
+          <w:numId w:val="1"/>
+        </w:numPr>
+        <w:rPr>
+          <w:i/>
+          <w:iCs/>
+        </w:rPr>
+      </w:pPr>
+      <w:r>
+        <w:t xml:space="preserve">Chapter 2: Meta-programming system / JetBrains MPS </w:t>
+      </w:r>
+    </w:p>
+    <w:p>
+      <w:pPr>
+        <w:numPr>
+          <w:ilvl w:val="2"/>
+          <w:numId w:val="1"/>
+        </w:numPr>
+        <w:rPr>
+          <w:i/>
+          <w:iCs/>
+        </w:rPr>
+      </w:pPr>
+      <w:r>
+        <w:rPr>
+          <w:i/>
+          <w:iCs/>
+        </w:rPr>
+        <w:t>what it is, what it can do, links &amp; references</w:t>
+      </w:r>
+    </w:p>
+    <w:p>
+      <w:pPr>
+        <w:numPr>
+          <w:ilvl w:val="2"/>
+          <w:numId w:val="1"/>
+        </w:numPr>
+        <w:rPr>
+          <w:i/>
+          <w:iCs/>
+        </w:rPr>
+      </w:pPr>
+      <w:r>
+        <w:rPr>
+          <w:i/>
+          <w:iCs/>
+        </w:rPr>
+        <w:t>difference between projectional and classic text-based IDEs, how this relates to MPS, what makes MPS different</w:t>
+      </w:r>
+    </w:p>
+    <w:p>
+      <w:pPr>
+        <w:pStyle w:val="Caption"/>
+        <w:rPr>
+          <w:i w:val="0"/>
+          <w:sz w:val="16"/>
+          <w:szCs w:val="16"/>
+        </w:rPr>
+      </w:pPr>
+      <w:hyperlink r:id="rId14" w:history="1">
+        <w:r>
+          <w:rPr>
+            <w:rStyle w:val="Hyperlink"/>
+            <w:i w:val="0"/>
+            <w:sz w:val="16"/>
+            <w:szCs w:val="16"/>
+          </w:rPr>
+          <w:t>https://www.jetbrains.com/mps/</w:t>
+        </w:r>
+      </w:hyperlink>
+      <w:r>
+        <w:rPr>
+          <w:i w:val="0"/>
+          <w:sz w:val="16"/>
+          <w:szCs w:val="16"/>
+        </w:rPr>
+        <w:t xml:space="preserve">, </w:t>
+      </w:r>
+      <w:hyperlink r:id="rId15" w:history="1">
+        <w:r>
+          <w:rPr>
+            <w:rStyle w:val="Hyperlink"/>
+            <w:i w:val="0"/>
+            <w:sz w:val="16"/>
+            <w:szCs w:val="16"/>
+          </w:rPr>
+          <w:t>https://www.youtube.com/watch?v=XGm_khXZl44&amp;feature=youtu.be</w:t>
+        </w:r>
+      </w:hyperlink>
+    </w:p>
+    <w:p>
+      <w:pPr>
+        <w:pStyle w:val="Caption"/>
+        <w:rPr>
+          <w:i w:val="0"/>
+        </w:rPr>
+      </w:pPr>
+      <w:r>
+        <w:rPr>
+          <w:i w:val="0"/>
+        </w:rPr>
+        <w:t>M</w:t>
+      </w:r>
+      <w:r>
+        <w:rPr>
+          <w:i w:val="0"/>
+        </w:rPr>
+        <w:t>eta-programming system, or M</w:t>
+      </w:r>
+      <w:r>
+        <w:rPr>
+          <w:i w:val="0"/>
+        </w:rPr>
+        <w:t>PS</w:t>
+      </w:r>
+      <w:r>
+        <w:rPr>
+          <w:i w:val="0"/>
+        </w:rPr>
+        <w:t xml:space="preserve">, </w:t>
+      </w:r>
+      <w:r>
+        <w:rPr>
+          <w:i w:val="0"/>
+        </w:rPr>
+        <w:t>is an open-source language workbench</w:t>
+      </w:r>
+      <w:r>
+        <w:rPr>
+          <w:i w:val="0"/>
+        </w:rPr>
+        <w:t xml:space="preserve"> that focuses on DSL (domain-specific languages).</w:t>
+      </w:r>
+      <w:r>
+        <w:rPr>
+          <w:i w:val="0"/>
+        </w:rPr>
+        <w:t xml:space="preserve"> [JB-YT] </w:t>
+      </w:r>
+      <w:r>
+        <w:rPr>
+          <w:i w:val="0"/>
+        </w:rPr>
+        <w:t xml:space="preserve">It is a software engineering tool </w:t>
+      </w:r>
+      <w:r>
+        <w:rPr>
+          <w:i w:val="0"/>
+        </w:rPr>
+        <w:t>which helps its users to create a new language and then to write other programs in that language.</w:t>
+      </w:r>
+      <w:r>
+        <w:rPr>
+          <w:i w:val="0"/>
+        </w:rPr>
+        <w:t xml:space="preserve"> [FC]</w:t>
+      </w:r>
+      <w:r>
+        <w:rPr>
+          <w:i w:val="0"/>
+        </w:rPr>
+        <w:t xml:space="preserve"> </w:t>
+      </w:r>
+      <w:r>
+        <w:rPr>
+          <w:i w:val="0"/>
+        </w:rPr>
+        <w:t>MPS</w:t>
+      </w:r>
+      <w:r>
+        <w:rPr>
+          <w:i w:val="0"/>
+        </w:rPr>
+        <w:t xml:space="preserve"> has a wide </w:t>
+      </w:r>
+      <w:r>
+        <w:rPr>
+          <w:i w:val="0"/>
+        </w:rPr>
+        <w:t>range of users,</w:t>
+      </w:r>
+      <w:r>
+        <w:rPr>
+          <w:i w:val="0"/>
+        </w:rPr>
+        <w:t xml:space="preserve"> with </w:t>
+      </w:r>
+      <w:r>
+        <w:rPr>
+          <w:i w:val="0"/>
+        </w:rPr>
+        <w:t xml:space="preserve">areas currently being applied in including </w:t>
+      </w:r>
+      <w:r>
+        <w:rPr>
+          <w:i w:val="0"/>
+        </w:rPr>
+        <w:t xml:space="preserve">electrical engineering, </w:t>
+      </w:r>
+      <w:r>
+        <w:rPr>
+          <w:i w:val="0"/>
+        </w:rPr>
+        <w:t>data mining,</w:t>
+      </w:r>
+      <w:r>
+        <w:rPr>
+          <w:i w:val="0"/>
+        </w:rPr>
+        <w:t xml:space="preserve"> insurance industry</w:t>
+      </w:r>
+      <w:r>
+        <w:rPr>
+          <w:i w:val="0"/>
+        </w:rPr>
+        <w:t xml:space="preserve"> and other. </w:t>
+      </w:r>
+      <w:r>
+        <w:rPr>
+          <w:i w:val="0"/>
+        </w:rPr>
+        <w:t xml:space="preserve">The tool </w:t>
+      </w:r>
+      <w:r>
+        <w:rPr>
+          <w:i w:val="0"/>
+        </w:rPr>
+        <w:t xml:space="preserve">can be used to create new languages as well as </w:t>
+      </w:r>
+      <w:r>
+        <w:rPr>
+          <w:i w:val="0"/>
+        </w:rPr>
+        <w:t>extending existing ones</w:t>
+      </w:r>
+      <w:r>
+        <w:rPr>
+          <w:i w:val="0"/>
+        </w:rPr>
+        <w:t xml:space="preserve">. </w:t>
+      </w:r>
+      <w:r>
+        <w:t xml:space="preserve">(It should be noted that only the languages created in MPS tool may be </w:t>
+      </w:r>
+      <w:r>
+        <w:t>further</w:t>
+      </w:r>
+      <w:r>
+        <w:t xml:space="preserve"> extended.)</w:t>
+      </w:r>
+      <w:r>
+        <w:t xml:space="preserve"> </w:t>
+      </w:r>
+      <w:r>
+        <w:rPr>
+          <w:i w:val="0"/>
+        </w:rPr>
+        <w:t xml:space="preserve">Programs written in the defined languages may </w:t>
+      </w:r>
+      <w:r>
+        <w:rPr>
+          <w:i w:val="0"/>
+        </w:rPr>
+        <w:t xml:space="preserve">then </w:t>
+      </w:r>
+      <w:r>
+        <w:rPr>
+          <w:i w:val="0"/>
+        </w:rPr>
+        <w:t xml:space="preserve">be </w:t>
+      </w:r>
+      <w:r>
+        <w:rPr>
+          <w:i w:val="0"/>
+        </w:rPr>
+        <w:t xml:space="preserve">conveniently </w:t>
+      </w:r>
+      <w:r>
+        <w:rPr>
+          <w:i w:val="0"/>
+        </w:rPr>
+        <w:t>transformed</w:t>
+      </w:r>
+      <w:r>
+        <w:rPr>
+          <w:i w:val="0"/>
+        </w:rPr>
+        <w:t xml:space="preserve"> </w:t>
+      </w:r>
+      <w:r>
+        <w:rPr>
+          <w:i w:val="0"/>
+        </w:rPr>
+        <w:t xml:space="preserve">into </w:t>
+      </w:r>
+      <w:r>
+        <w:rPr>
+          <w:i w:val="0"/>
+        </w:rPr>
+        <w:t xml:space="preserve">pure text </w:t>
+      </w:r>
+      <w:r>
+        <w:rPr>
+          <w:i w:val="0"/>
+        </w:rPr>
+        <w:t>in a</w:t>
+      </w:r>
+      <w:r>
+        <w:rPr>
+          <w:i w:val="0"/>
+        </w:rPr>
+        <w:t xml:space="preserve"> specific, usually generic-purpose language</w:t>
+      </w:r>
+      <w:r>
+        <w:rPr>
+          <w:i w:val="0"/>
+        </w:rPr>
+        <w:t>.</w:t>
+      </w:r>
+      <w:r>
+        <w:rPr>
+          <w:i w:val="0"/>
+        </w:rPr>
+        <w:t xml:space="preserve"> </w:t>
+      </w:r>
+      <w:r>
+        <w:rPr>
+          <w:i w:val="0"/>
+        </w:rPr>
+        <w:t>[JB-YT]</w:t>
+      </w:r>
+    </w:p>
+    <w:p>
+      <w:pPr>
+        <w:pStyle w:val="Caption"/>
+        <w:rPr>
+          <w:i w:val="0"/>
+        </w:rPr>
+      </w:pPr>
+      <w:r>
+        <w:rPr>
+          <w:i w:val="0"/>
+        </w:rPr>
+        <w:t xml:space="preserve">MPS is a projectional editor, </w:t>
+      </w:r>
+      <w:r>
+        <w:rPr>
+          <w:i w:val="0"/>
+        </w:rPr>
+        <w:t xml:space="preserve">which means it does not treat the document as a text, but rather </w:t>
+      </w:r>
+      <w:r>
+        <w:rPr>
+          <w:i w:val="0"/>
+        </w:rPr>
+        <w:t>as structured concepts</w:t>
+      </w:r>
+      <w:r>
+        <w:rPr>
+          <w:i w:val="0"/>
+        </w:rPr>
+        <w:t xml:space="preserve">. </w:t>
+      </w:r>
+      <w:r>
+        <w:rPr>
+          <w:i w:val="0"/>
+        </w:rPr>
+        <w:t>This allows its users to create language</w:t>
+      </w:r>
+      <w:r>
+        <w:rPr>
+          <w:i w:val="0"/>
+        </w:rPr>
+        <w:t>s</w:t>
+      </w:r>
+      <w:r>
+        <w:rPr>
+          <w:i w:val="0"/>
+        </w:rPr>
+        <w:t xml:space="preserve"> which involve non-parsable </w:t>
+      </w:r>
+      <w:r>
+        <w:rPr>
+          <w:i w:val="0"/>
+        </w:rPr>
+        <w:t>notations, such as decision tables</w:t>
+      </w:r>
+      <w:r>
+        <w:rPr>
+          <w:i w:val="0"/>
+        </w:rPr>
+        <w:t xml:space="preserve">, </w:t>
+      </w:r>
+      <w:r>
+        <w:rPr>
+          <w:i w:val="0"/>
+        </w:rPr>
+        <w:t xml:space="preserve">diagrams, </w:t>
+      </w:r>
+      <w:r>
+        <w:rPr>
+          <w:i w:val="0"/>
+        </w:rPr>
+        <w:t xml:space="preserve">and other controls. </w:t>
+      </w:r>
+      <w:r>
+        <w:rPr>
+          <w:i w:val="0"/>
+        </w:rPr>
+        <w:t xml:space="preserve">[JB-YT] </w:t>
+      </w:r>
+      <w:r>
+        <w:rPr>
+          <w:i w:val="0"/>
+        </w:rPr>
+        <w:t>Additionally</w:t>
+      </w:r>
+      <w:r>
+        <w:rPr>
+          <w:i w:val="0"/>
+        </w:rPr>
+        <w:t>,</w:t>
+      </w:r>
+      <w:r>
+        <w:rPr>
+          <w:i w:val="0"/>
+        </w:rPr>
+        <w:t xml:space="preserve"> </w:t>
+      </w:r>
+      <w:r>
+        <w:rPr>
+          <w:i w:val="0"/>
+        </w:rPr>
+        <w:t xml:space="preserve">several </w:t>
+      </w:r>
+      <w:r>
+        <w:rPr>
+          <w:i w:val="0"/>
+        </w:rPr>
+        <w:t>editor</w:t>
+      </w:r>
+      <w:r>
+        <w:rPr>
+          <w:i w:val="0"/>
+        </w:rPr>
+        <w:t>s</w:t>
+      </w:r>
+      <w:r>
+        <w:rPr>
+          <w:i w:val="0"/>
+        </w:rPr>
+        <w:t xml:space="preserve"> may </w:t>
+      </w:r>
+      <w:r>
+        <w:rPr>
+          <w:i w:val="0"/>
+        </w:rPr>
+        <w:t xml:space="preserve">be specified for a </w:t>
+      </w:r>
+      <w:r>
+        <w:rPr>
+          <w:i w:val="0"/>
+        </w:rPr>
+        <w:t xml:space="preserve">single </w:t>
+      </w:r>
+      <w:r>
+        <w:rPr>
+          <w:i w:val="0"/>
+        </w:rPr>
+        <w:t>language</w:t>
+      </w:r>
+      <w:r>
+        <w:rPr>
+          <w:i w:val="0"/>
+        </w:rPr>
+        <w:t xml:space="preserve">, thus allowing users to </w:t>
+      </w:r>
+      <w:r>
+        <w:rPr>
+          <w:i w:val="0"/>
+        </w:rPr>
+        <w:t xml:space="preserve">switch </w:t>
+      </w:r>
+      <w:r>
+        <w:rPr>
+          <w:i w:val="0"/>
+        </w:rPr>
+        <w:t xml:space="preserve">between </w:t>
+      </w:r>
+      <w:r>
+        <w:rPr>
+          <w:i w:val="0"/>
+        </w:rPr>
+        <w:t>different visual representations of a document.</w:t>
+      </w:r>
+    </w:p>
+    <w:p>
+      <w:pPr>
+        <w:pStyle w:val="Caption"/>
+        <w:rPr>
+          <w:i w:val="0"/>
+        </w:rPr>
+      </w:pPr>
+      <w:r>
+        <w:rPr>
+          <w:i w:val="0"/>
+          <w:noProof/>
+          <w:lang w:val="cs-CZ" w:eastAsia="cs-CZ" w:bidi="ar-SA"/>
+        </w:rPr>
+        <w:drawing>
+          <wp:inline distT="0" distB="0" distL="0" distR="0">
+            <wp:extent cx="4837474" cy="3721211"/>
+            <wp:effectExtent l="0" t="0" r="1270" b="0"/>
+            <wp:docPr id="2" name="Picture 2"/>
+            <wp:cNvGraphicFramePr>
+              <a:graphicFrameLocks xmlns:a="http://schemas.openxmlformats.org/drawingml/2006/main" noChangeAspect="1"/>
+            </wp:cNvGraphicFramePr>
+            <a:graphic xmlns:a="http://schemas.openxmlformats.org/drawingml/2006/main">
+              <a:graphicData uri="http://schemas.openxmlformats.org/drawingml/2006/picture">
+                <pic:pic xmlns:pic="http://schemas.openxmlformats.org/drawingml/2006/picture">
+                  <pic:nvPicPr>
+                    <pic:cNvPr id="2" name="01.fw.png"/>
+                    <pic:cNvPicPr/>
+                  </pic:nvPicPr>
+                  <pic:blipFill>
+                    <a:blip r:embed="rId16" cstate="print">
+                      <a:extLst>
+                        <a:ext uri="{28A0092B-C50C-407E-A947-70E740481C1C}">
+                          <a14:useLocalDpi xmlns:a14="http://schemas.microsoft.com/office/drawing/2010/main" val="0"/>
+                        </a:ext>
+                      </a:extLst>
+                    </a:blip>
+                    <a:stretch>
+                      <a:fillRect/>
+                    </a:stretch>
+                  </pic:blipFill>
+                  <pic:spPr>
+                    <a:xfrm>
+                      <a:off x="0" y="0"/>
+                      <a:ext cx="4843748" cy="3726037"/>
+                    </a:xfrm>
+                    <a:prstGeom prst="rect">
+                      <a:avLst/>
+                    </a:prstGeom>
+                  </pic:spPr>
+                </pic:pic>
+              </a:graphicData>
+            </a:graphic>
+          </wp:inline>
+        </w:drawing>
+      </w:r>
+    </w:p>
+    <w:p>
+      <w:pPr>
+        <w:pStyle w:val="Caption"/>
+        <w:rPr>
+          <w:i w:val="0"/>
+        </w:rPr>
+      </w:pPr>
+      <w:r>
+        <w:rPr>
+          <w:i w:val="0"/>
+        </w:rPr>
+        <w:t xml:space="preserve">2.1 Exemplar view of ‘math’ </w:t>
+      </w:r>
+      <w:r>
+        <w:rPr>
+          <w:i w:val="0"/>
+        </w:rPr>
+        <w:t xml:space="preserve">demo </w:t>
+      </w:r>
+      <w:r>
+        <w:rPr>
+          <w:i w:val="0"/>
+        </w:rPr>
+        <w:t>language</w:t>
+      </w:r>
+      <w:r>
+        <w:rPr>
+          <w:i w:val="0"/>
+        </w:rPr>
+        <w:t xml:space="preserve"> in MPS</w:t>
+      </w:r>
+      <w:r>
+        <w:rPr>
+          <w:i w:val="0"/>
+        </w:rPr>
+        <w:t xml:space="preserve"> which includes </w:t>
+      </w:r>
+      <w:r>
+        <w:rPr>
+          <w:i w:val="0"/>
+        </w:rPr>
+        <w:t>non-text elements</w:t>
+      </w:r>
+      <w:r>
+        <w:rPr>
+          <w:i w:val="0"/>
+        </w:rPr>
+        <w:t xml:space="preserve"> to extend </w:t>
+      </w:r>
+      <w:r>
+        <w:rPr>
+          <w:i w:val="0"/>
+        </w:rPr>
+        <w:t xml:space="preserve">the </w:t>
+      </w:r>
+      <w:r>
+        <w:rPr>
+          <w:i w:val="0"/>
+        </w:rPr>
+        <w:t>existing Java</w:t>
+      </w:r>
+      <w:r>
+        <w:rPr>
+          <w:i w:val="0"/>
+        </w:rPr>
+        <w:t xml:space="preserve"> </w:t>
+      </w:r>
+      <w:r>
+        <w:rPr>
+          <w:i w:val="0"/>
+        </w:rPr>
+        <w:t>language</w:t>
+      </w:r>
       <w:bookmarkStart w:id="0" w:name="_GoBack"/>
       <w:bookmarkEnd w:id="0"/>
-      <w:r>
-        <w:rPr>
-          <w:i w:val="0"/>
-        </w:rPr>
-        <w:t>interesting source materials.</w:t>
-      </w:r>
     </w:p>
     <w:p>
       <w:pPr>
@@ -3590,16 +4210,144 @@
         <w:suppressAutoHyphens w:val="0"/>
         <w:rPr>
           <w:b/>
-          <w:iCs/>
-        </w:rPr>
-      </w:pPr>
-      <w:r>
+          <w:i/>
+        </w:rPr>
+      </w:pPr>
+    </w:p>
+    <w:p>
+      <w:pPr>
+        <w:numPr>
+          <w:ilvl w:val="2"/>
+          <w:numId w:val="1"/>
+        </w:numPr>
+        <w:rPr>
+          <w:i/>
+          <w:iCs/>
+        </w:rPr>
+      </w:pPr>
+      <w:r>
+        <w:rPr>
+          <w:i/>
+          <w:iCs/>
+        </w:rPr>
+        <w:t>examples (images), what it would be like to use MPS, so the reader has a clearer picture</w:t>
+      </w:r>
+    </w:p>
+    <w:p>
+      <w:pPr>
+        <w:numPr>
+          <w:ilvl w:val="2"/>
+          <w:numId w:val="1"/>
+        </w:numPr>
+        <w:rPr>
+          <w:i/>
+          <w:iCs/>
+          <w:color w:val="FF950E"/>
+        </w:rPr>
+      </w:pPr>
+      <w:r>
+        <w:rPr>
+          <w:i/>
+          <w:iCs/>
+        </w:rPr>
+        <w:t>working with MPS, structure, editor, constraints, behaviour, checking rules, typesystem, textgen – generic explanation + exemplar language (not necessarily tutorial, but the explanation should be clear and how it would be used)</w:t>
+      </w:r>
+    </w:p>
+    <w:p>
+      <w:pPr>
+        <w:numPr>
+          <w:ilvl w:val="3"/>
+          <w:numId w:val="1"/>
+        </w:numPr>
+      </w:pPr>
+      <w:r>
+        <w:rPr>
+          <w:i/>
+          <w:iCs/>
+          <w:color w:val="FF950E"/>
+        </w:rPr>
+        <w:t>Probably shouldn't go into too much detail for typesystem and editor? - will be explained again on Frege-IDE (how it was done + options and possibilities)</w:t>
+      </w:r>
+    </w:p>
+    <w:p>
+      <w:pPr>
+        <w:widowControl/>
+        <w:suppressAutoHyphens w:val="0"/>
         <w:rPr>
           <w:b/>
           <w:i/>
         </w:rPr>
-        <w:br w:type="page"/>
-      </w:r>
+      </w:pPr>
+    </w:p>
+    <w:p>
+      <w:pPr>
+        <w:widowControl/>
+        <w:suppressAutoHyphens w:val="0"/>
+        <w:rPr>
+          <w:b/>
+          <w:i/>
+        </w:rPr>
+      </w:pPr>
+    </w:p>
+    <w:p>
+      <w:pPr>
+        <w:widowControl/>
+        <w:suppressAutoHyphens w:val="0"/>
+        <w:rPr>
+          <w:b/>
+          <w:i/>
+        </w:rPr>
+      </w:pPr>
+    </w:p>
+    <w:p>
+      <w:pPr>
+        <w:widowControl/>
+        <w:suppressAutoHyphens w:val="0"/>
+        <w:rPr>
+          <w:b/>
+          <w:i/>
+        </w:rPr>
+      </w:pPr>
+    </w:p>
+    <w:p>
+      <w:pPr>
+        <w:widowControl/>
+        <w:suppressAutoHyphens w:val="0"/>
+        <w:rPr>
+          <w:b/>
+          <w:i/>
+        </w:rPr>
+      </w:pPr>
+    </w:p>
+    <w:p>
+      <w:pPr>
+        <w:widowControl/>
+        <w:suppressAutoHyphens w:val="0"/>
+        <w:rPr>
+          <w:b/>
+          <w:i/>
+        </w:rPr>
+      </w:pPr>
+    </w:p>
+    <w:p>
+      <w:pPr>
+        <w:widowControl/>
+        <w:suppressAutoHyphens w:val="0"/>
+        <w:rPr>
+          <w:b/>
+          <w:i/>
+        </w:rPr>
+      </w:pPr>
+    </w:p>
+    <w:p>
+      <w:pPr>
+        <w:widowControl/>
+        <w:suppressAutoHyphens w:val="0"/>
+        <w:rPr>
+          <w:b/>
+          <w:iCs/>
+        </w:rPr>
+      </w:pPr>
     </w:p>
     <w:p>
       <w:pPr>
@@ -3614,7 +4362,6 @@
           <w:b/>
           <w:i w:val="0"/>
         </w:rPr>
-        <w:lastRenderedPageBreak/>
         <w:t>Frege features</w:t>
       </w:r>
       <w:r>
@@ -4495,6 +5242,7 @@
         <w:rPr>
           <w:i w:val="0"/>
         </w:rPr>
+        <w:lastRenderedPageBreak/>
         <w:t>Infixr, function definition, annotation,</w:t>
       </w:r>
       <w:r>

</xml_diff>

<commit_message>
MPS - solutions and languages
</commit_message>
<xml_diff>
--- a/Frege.docx
+++ b/Frege.docx
@@ -6,12 +6,21 @@
       <w:pPr>
         <w:jc w:val="center"/>
       </w:pPr>
+      <w:proofErr w:type="spellStart"/>
       <w:r>
         <w:rPr>
           <w:b/>
           <w:bCs/>
         </w:rPr>
-        <w:t>Frege IDE</w:t>
+        <w:t>Frege</w:t>
+      </w:r>
+      <w:proofErr w:type="spellEnd"/>
+      <w:r>
+        <w:rPr>
+          <w:b/>
+          <w:bCs/>
+        </w:rPr>
+        <w:t xml:space="preserve"> IDE</w:t>
       </w:r>
     </w:p>
     <w:p>
@@ -81,7 +90,23 @@
           <w:i/>
           <w:iCs/>
         </w:rPr>
-        <w:t>(what was already done, why this work even exists, how this relates to other IDEs, what is Frege)</w:t>
+        <w:t xml:space="preserve">(what was already done, why this work even exists, how this relates to other IDEs, what is </w:t>
+      </w:r>
+      <w:proofErr w:type="spellStart"/>
+      <w:r>
+        <w:rPr>
+          <w:i/>
+          <w:iCs/>
+        </w:rPr>
+        <w:t>Frege</w:t>
+      </w:r>
+      <w:proofErr w:type="spellEnd"/>
+      <w:r>
+        <w:rPr>
+          <w:i/>
+          <w:iCs/>
+        </w:rPr>
+        <w:t>)</w:t>
       </w:r>
     </w:p>
     <w:p>
@@ -99,7 +124,39 @@
           <w:i/>
           <w:iCs/>
         </w:rPr>
-        <w:t>(What I strived to achieve in this work, what subset of features should make / made it here, why exactly this, how this relates to projectional IDEs – MPS, why choose a projectional IDE, what is MPS – very shortly)</w:t>
+        <w:t xml:space="preserve">(What I strived to achieve in this work, what subset of features should make / made it here, why exactly this, how this relates to </w:t>
+      </w:r>
+      <w:proofErr w:type="spellStart"/>
+      <w:r>
+        <w:rPr>
+          <w:i/>
+          <w:iCs/>
+        </w:rPr>
+        <w:t>projectional</w:t>
+      </w:r>
+      <w:proofErr w:type="spellEnd"/>
+      <w:r>
+        <w:rPr>
+          <w:i/>
+          <w:iCs/>
+        </w:rPr>
+        <w:t xml:space="preserve"> IDEs – MPS, why choose a </w:t>
+      </w:r>
+      <w:proofErr w:type="spellStart"/>
+      <w:r>
+        <w:rPr>
+          <w:i/>
+          <w:iCs/>
+        </w:rPr>
+        <w:t>projectional</w:t>
+      </w:r>
+      <w:proofErr w:type="spellEnd"/>
+      <w:r>
+        <w:rPr>
+          <w:i/>
+          <w:iCs/>
+        </w:rPr>
+        <w:t xml:space="preserve"> IDE, what is MPS – very shortly)</w:t>
       </w:r>
     </w:p>
     <w:p>
@@ -132,7 +189,15 @@
         </w:rPr>
       </w:pPr>
       <w:r>
-        <w:t xml:space="preserve">Chapter 2: Meta-programming system / JetBrains MPS </w:t>
+        <w:t xml:space="preserve">Chapter 2: Meta-programming system / </w:t>
+      </w:r>
+      <w:proofErr w:type="spellStart"/>
+      <w:r>
+        <w:t>JetBrains</w:t>
+      </w:r>
+      <w:proofErr w:type="spellEnd"/>
+      <w:r>
+        <w:t xml:space="preserve"> MPS </w:t>
       </w:r>
     </w:p>
     <w:p>
@@ -170,7 +235,23 @@
           <w:i/>
           <w:iCs/>
         </w:rPr>
-        <w:t>difference between projectional and classic text-based IDEs, how this relates to MPS, what makes MPS different</w:t>
+        <w:t xml:space="preserve">difference between </w:t>
+      </w:r>
+      <w:proofErr w:type="spellStart"/>
+      <w:r>
+        <w:rPr>
+          <w:i/>
+          <w:iCs/>
+        </w:rPr>
+        <w:t>projectional</w:t>
+      </w:r>
+      <w:proofErr w:type="spellEnd"/>
+      <w:r>
+        <w:rPr>
+          <w:i/>
+          <w:iCs/>
+        </w:rPr>
+        <w:t xml:space="preserve"> and classic text-based IDEs, how this relates to MPS, what makes MPS different</w:t>
       </w:r>
     </w:p>
     <w:p>
@@ -209,7 +290,55 @@
           <w:i/>
           <w:iCs/>
         </w:rPr>
-        <w:t>working with MPS, structure, editor, constraints, behaviour, checking rules, typesystem, textgen – generic explanation + exemplar language (not necessarily tutorial, but the explanation should be clear and how it would be used)</w:t>
+        <w:t xml:space="preserve">working with MPS, structure, editor, constraints, </w:t>
+      </w:r>
+      <w:proofErr w:type="spellStart"/>
+      <w:r>
+        <w:rPr>
+          <w:i/>
+          <w:iCs/>
+        </w:rPr>
+        <w:t>behaviour</w:t>
+      </w:r>
+      <w:proofErr w:type="spellEnd"/>
+      <w:r>
+        <w:rPr>
+          <w:i/>
+          <w:iCs/>
+        </w:rPr>
+        <w:t xml:space="preserve">, checking rules, </w:t>
+      </w:r>
+      <w:proofErr w:type="spellStart"/>
+      <w:r>
+        <w:rPr>
+          <w:i/>
+          <w:iCs/>
+        </w:rPr>
+        <w:t>typesystem</w:t>
+      </w:r>
+      <w:proofErr w:type="spellEnd"/>
+      <w:r>
+        <w:rPr>
+          <w:i/>
+          <w:iCs/>
+        </w:rPr>
+        <w:t xml:space="preserve">, </w:t>
+      </w:r>
+      <w:proofErr w:type="spellStart"/>
+      <w:r>
+        <w:rPr>
+          <w:i/>
+          <w:iCs/>
+        </w:rPr>
+        <w:t>textgen</w:t>
+      </w:r>
+      <w:proofErr w:type="spellEnd"/>
+      <w:r>
+        <w:rPr>
+          <w:i/>
+          <w:iCs/>
+        </w:rPr>
+        <w:t xml:space="preserve"> – generic explanation + exemplar language (not necessarily tutorial, but the explanation should be clear and how it would be used)</w:t>
       </w:r>
     </w:p>
     <w:p>
@@ -225,7 +354,43 @@
           <w:iCs/>
           <w:color w:val="FF950E"/>
         </w:rPr>
-        <w:t>Probably shouldn't go into too much detail for typesystem and editor? - will be explained again on Frege-IDE (how it was done + options and possibilities)</w:t>
+        <w:t xml:space="preserve">Probably shouldn't go into too much detail for </w:t>
+      </w:r>
+      <w:proofErr w:type="spellStart"/>
+      <w:r>
+        <w:rPr>
+          <w:i/>
+          <w:iCs/>
+          <w:color w:val="FF950E"/>
+        </w:rPr>
+        <w:t>typesystem</w:t>
+      </w:r>
+      <w:proofErr w:type="spellEnd"/>
+      <w:r>
+        <w:rPr>
+          <w:i/>
+          <w:iCs/>
+          <w:color w:val="FF950E"/>
+        </w:rPr>
+        <w:t xml:space="preserve"> and editor? - will be explained again on </w:t>
+      </w:r>
+      <w:proofErr w:type="spellStart"/>
+      <w:r>
+        <w:rPr>
+          <w:i/>
+          <w:iCs/>
+          <w:color w:val="FF950E"/>
+        </w:rPr>
+        <w:t>Frege</w:t>
+      </w:r>
+      <w:proofErr w:type="spellEnd"/>
+      <w:r>
+        <w:rPr>
+          <w:i/>
+          <w:iCs/>
+          <w:color w:val="FF950E"/>
+        </w:rPr>
+        <w:t>-IDE (how it was done + options and possibilities)</w:t>
       </w:r>
     </w:p>
     <w:p>
@@ -240,8 +405,13 @@
         </w:rPr>
       </w:pPr>
       <w:r>
-        <w:t>Chapter 3: Frege</w:t>
-      </w:r>
+        <w:t xml:space="preserve">Chapter 3: </w:t>
+      </w:r>
+      <w:proofErr w:type="spellStart"/>
+      <w:r>
+        <w:t>Frege</w:t>
+      </w:r>
+      <w:proofErr w:type="spellEnd"/>
     </w:p>
     <w:p>
       <w:pPr>
@@ -259,8 +429,17 @@
           <w:i/>
           <w:iCs/>
         </w:rPr>
-        <w:t>what is Frege</w:t>
-      </w:r>
+        <w:t xml:space="preserve">what is </w:t>
+      </w:r>
+      <w:proofErr w:type="spellStart"/>
+      <w:r>
+        <w:rPr>
+          <w:i/>
+          <w:iCs/>
+        </w:rPr>
+        <w:t>Frege</w:t>
+      </w:r>
+      <w:proofErr w:type="spellEnd"/>
     </w:p>
     <w:p>
       <w:pPr>
@@ -273,12 +452,21 @@
           <w:iCs/>
         </w:rPr>
       </w:pPr>
-      <w:r>
-        <w:rPr>
-          <w:i/>
-          <w:iCs/>
-        </w:rPr>
-        <w:t>Frege vs. Haskell</w:t>
+      <w:proofErr w:type="spellStart"/>
+      <w:r>
+        <w:rPr>
+          <w:i/>
+          <w:iCs/>
+        </w:rPr>
+        <w:t>Frege</w:t>
+      </w:r>
+      <w:proofErr w:type="spellEnd"/>
+      <w:r>
+        <w:rPr>
+          <w:i/>
+          <w:iCs/>
+        </w:rPr>
+        <w:t xml:space="preserve"> vs. Haskell</w:t>
       </w:r>
     </w:p>
     <w:p>
@@ -288,12 +476,37 @@
           <w:numId w:val="1"/>
         </w:numPr>
       </w:pPr>
-      <w:r>
-        <w:rPr>
-          <w:i/>
-          <w:iCs/>
-        </w:rPr>
-        <w:t>Frege language, examples, and what we decided to support in 'Frege-IDE'</w:t>
+      <w:proofErr w:type="spellStart"/>
+      <w:r>
+        <w:rPr>
+          <w:i/>
+          <w:iCs/>
+        </w:rPr>
+        <w:t>Frege</w:t>
+      </w:r>
+      <w:proofErr w:type="spellEnd"/>
+      <w:r>
+        <w:rPr>
+          <w:i/>
+          <w:iCs/>
+        </w:rPr>
+        <w:t xml:space="preserve"> language, examples, and what we decided to support in '</w:t>
+      </w:r>
+      <w:proofErr w:type="spellStart"/>
+      <w:r>
+        <w:rPr>
+          <w:i/>
+          <w:iCs/>
+        </w:rPr>
+        <w:t>Frege</w:t>
+      </w:r>
+      <w:proofErr w:type="spellEnd"/>
+      <w:r>
+        <w:rPr>
+          <w:i/>
+          <w:iCs/>
+        </w:rPr>
+        <w:t>-IDE'</w:t>
       </w:r>
     </w:p>
     <w:p>
@@ -328,7 +541,23 @@
           <w:i/>
           <w:iCs/>
         </w:rPr>
-        <w:t>Official Frgege grammar, or references (appendix?)</w:t>
+        <w:t xml:space="preserve">Official </w:t>
+      </w:r>
+      <w:proofErr w:type="spellStart"/>
+      <w:r>
+        <w:rPr>
+          <w:i/>
+          <w:iCs/>
+        </w:rPr>
+        <w:t>Frgege</w:t>
+      </w:r>
+      <w:proofErr w:type="spellEnd"/>
+      <w:r>
+        <w:rPr>
+          <w:i/>
+          <w:iCs/>
+        </w:rPr>
+        <w:t xml:space="preserve"> grammar, or references (appendix?)</w:t>
       </w:r>
     </w:p>
     <w:p>
@@ -348,7 +577,35 @@
           <w:iCs/>
           <w:color w:val="FF950E"/>
         </w:rPr>
-        <w:t>This is too abstract. Maybe pick only some interesting parts?e.g. “this is usually solved as...”, “on this level it means this and this is supported”...?</w:t>
+        <w:t xml:space="preserve">This is too abstract. Maybe pick only some interesting </w:t>
+      </w:r>
+      <w:proofErr w:type="spellStart"/>
+      <w:r>
+        <w:rPr>
+          <w:i/>
+          <w:iCs/>
+          <w:color w:val="FF950E"/>
+        </w:rPr>
+        <w:t>parts</w:t>
+      </w:r>
+      <w:proofErr w:type="gramStart"/>
+      <w:r>
+        <w:rPr>
+          <w:i/>
+          <w:iCs/>
+          <w:color w:val="FF950E"/>
+        </w:rPr>
+        <w:t>?e.g</w:t>
+      </w:r>
+      <w:proofErr w:type="spellEnd"/>
+      <w:proofErr w:type="gramEnd"/>
+      <w:r>
+        <w:rPr>
+          <w:i/>
+          <w:iCs/>
+          <w:color w:val="FF950E"/>
+        </w:rPr>
+        <w:t>. “this is usually solved as...”, “on this level it means this and this is supported”...?</w:t>
       </w:r>
     </w:p>
     <w:p>
@@ -367,7 +624,23 @@
           <w:i/>
           <w:iCs/>
         </w:rPr>
-        <w:t>Subset related to what we decided to support in “Frege-IDE”</w:t>
+        <w:t>Subset related to what we decided to support in “</w:t>
+      </w:r>
+      <w:proofErr w:type="spellStart"/>
+      <w:r>
+        <w:rPr>
+          <w:i/>
+          <w:iCs/>
+        </w:rPr>
+        <w:t>Frege</w:t>
+      </w:r>
+      <w:proofErr w:type="spellEnd"/>
+      <w:r>
+        <w:rPr>
+          <w:i/>
+          <w:iCs/>
+        </w:rPr>
+        <w:t>-IDE”</w:t>
       </w:r>
     </w:p>
     <w:p>
@@ -397,7 +670,15 @@
         </w:rPr>
       </w:pPr>
       <w:r>
-        <w:t>Chapter 5: Frege in MPS</w:t>
+        <w:t xml:space="preserve">Chapter 5: </w:t>
+      </w:r>
+      <w:proofErr w:type="spellStart"/>
+      <w:r>
+        <w:t>Frege</w:t>
+      </w:r>
+      <w:proofErr w:type="spellEnd"/>
+      <w:r>
+        <w:t xml:space="preserve"> in MPS</w:t>
       </w:r>
     </w:p>
     <w:p>
@@ -416,7 +697,23 @@
           <w:i/>
           <w:iCs/>
         </w:rPr>
-        <w:t>Grammar transformation for MPS structure aspect, design of the Frege structure, how and why (analysis + design decisions)</w:t>
+        <w:t xml:space="preserve">Grammar transformation for MPS structure aspect, design of the </w:t>
+      </w:r>
+      <w:proofErr w:type="spellStart"/>
+      <w:r>
+        <w:rPr>
+          <w:i/>
+          <w:iCs/>
+        </w:rPr>
+        <w:t>Frege</w:t>
+      </w:r>
+      <w:proofErr w:type="spellEnd"/>
+      <w:r>
+        <w:rPr>
+          <w:i/>
+          <w:iCs/>
+        </w:rPr>
+        <w:t xml:space="preserve"> structure, how and why (analysis + design decisions)</w:t>
       </w:r>
     </w:p>
     <w:p>
@@ -454,7 +751,39 @@
           <w:i/>
           <w:iCs/>
         </w:rPr>
-        <w:t>“Visuals” (FunctionName FunctionParameters = Expression)</w:t>
+        <w:t>“Visuals” (</w:t>
+      </w:r>
+      <w:proofErr w:type="spellStart"/>
+      <w:r>
+        <w:rPr>
+          <w:i/>
+          <w:iCs/>
+        </w:rPr>
+        <w:t>FunctionName</w:t>
+      </w:r>
+      <w:proofErr w:type="spellEnd"/>
+      <w:r>
+        <w:rPr>
+          <w:i/>
+          <w:iCs/>
+        </w:rPr>
+        <w:t xml:space="preserve"> </w:t>
+      </w:r>
+      <w:proofErr w:type="spellStart"/>
+      <w:r>
+        <w:rPr>
+          <w:i/>
+          <w:iCs/>
+        </w:rPr>
+        <w:t>FunctionParameters</w:t>
+      </w:r>
+      <w:proofErr w:type="spellEnd"/>
+      <w:r>
+        <w:rPr>
+          <w:i/>
+          <w:iCs/>
+        </w:rPr>
+        <w:t xml:space="preserve"> = Expression)</w:t>
       </w:r>
     </w:p>
     <w:p>
@@ -532,7 +861,23 @@
           <w:i/>
           <w:iCs/>
         </w:rPr>
-        <w:t>(Constraints + behaviour)</w:t>
+        <w:t xml:space="preserve">(Constraints + </w:t>
+      </w:r>
+      <w:proofErr w:type="spellStart"/>
+      <w:r>
+        <w:rPr>
+          <w:i/>
+          <w:iCs/>
+        </w:rPr>
+        <w:t>behaviour</w:t>
+      </w:r>
+      <w:proofErr w:type="spellEnd"/>
+      <w:r>
+        <w:rPr>
+          <w:i/>
+          <w:iCs/>
+        </w:rPr>
+        <w:t>)</w:t>
       </w:r>
     </w:p>
     <w:p>
@@ -546,6 +891,7 @@
           <w:iCs/>
         </w:rPr>
       </w:pPr>
+      <w:proofErr w:type="spellStart"/>
       <w:r>
         <w:rPr>
           <w:i/>
@@ -553,6 +899,7 @@
         </w:rPr>
         <w:t>Typesystem</w:t>
       </w:r>
+      <w:proofErr w:type="spellEnd"/>
     </w:p>
     <w:p>
       <w:pPr>
@@ -648,7 +995,23 @@
           <w:i/>
           <w:iCs/>
         </w:rPr>
-        <w:t>User-friendliness of the “Frege-IDE”, against classical text-based IDEs, advantages and disadvantages</w:t>
+        <w:t>User-friendliness of the “</w:t>
+      </w:r>
+      <w:proofErr w:type="spellStart"/>
+      <w:r>
+        <w:rPr>
+          <w:i/>
+          <w:iCs/>
+        </w:rPr>
+        <w:t>Frege</w:t>
+      </w:r>
+      <w:proofErr w:type="spellEnd"/>
+      <w:r>
+        <w:rPr>
+          <w:i/>
+          <w:iCs/>
+        </w:rPr>
+        <w:t>-IDE”, against classical text-based IDEs, advantages and disadvantages</w:t>
       </w:r>
     </w:p>
     <w:p>
@@ -725,7 +1088,55 @@
           <w:i/>
           <w:iCs/>
         </w:rPr>
-        <w:t>Not all transformations are possible, e.g. rewriting f x y = x + y to  f , x, y :: Int -&gt; Int -&gt; Int (by removing = and adding , , ::) is basically impossible to cover – it is not a text editor</w:t>
+        <w:t xml:space="preserve">Not all transformations are possible, e.g. rewriting f x y = x + y to  f , x, y :: </w:t>
+      </w:r>
+      <w:proofErr w:type="spellStart"/>
+      <w:r>
+        <w:rPr>
+          <w:i/>
+          <w:iCs/>
+        </w:rPr>
+        <w:t>Int</w:t>
+      </w:r>
+      <w:proofErr w:type="spellEnd"/>
+      <w:r>
+        <w:rPr>
+          <w:i/>
+          <w:iCs/>
+        </w:rPr>
+        <w:t xml:space="preserve"> -&gt; </w:t>
+      </w:r>
+      <w:proofErr w:type="spellStart"/>
+      <w:r>
+        <w:rPr>
+          <w:i/>
+          <w:iCs/>
+        </w:rPr>
+        <w:t>Int</w:t>
+      </w:r>
+      <w:proofErr w:type="spellEnd"/>
+      <w:r>
+        <w:rPr>
+          <w:i/>
+          <w:iCs/>
+        </w:rPr>
+        <w:t xml:space="preserve"> -&gt; </w:t>
+      </w:r>
+      <w:proofErr w:type="spellStart"/>
+      <w:r>
+        <w:rPr>
+          <w:i/>
+          <w:iCs/>
+        </w:rPr>
+        <w:t>Int</w:t>
+      </w:r>
+      <w:proofErr w:type="spellEnd"/>
+      <w:r>
+        <w:rPr>
+          <w:i/>
+          <w:iCs/>
+        </w:rPr>
+        <w:t xml:space="preserve"> (by removing = and adding , , ::) is basically impossible to cover – it is not a text editor</w:t>
       </w:r>
     </w:p>
     <w:p>
@@ -841,7 +1252,23 @@
           <w:i/>
           <w:iCs/>
         </w:rPr>
-        <w:t>Are projectional IDEs good for functional languages?</w:t>
+        <w:t xml:space="preserve">Are </w:t>
+      </w:r>
+      <w:proofErr w:type="spellStart"/>
+      <w:r>
+        <w:rPr>
+          <w:i/>
+          <w:iCs/>
+        </w:rPr>
+        <w:t>projectional</w:t>
+      </w:r>
+      <w:proofErr w:type="spellEnd"/>
+      <w:r>
+        <w:rPr>
+          <w:i/>
+          <w:iCs/>
+        </w:rPr>
+        <w:t xml:space="preserve"> IDEs good for functional languages?</w:t>
       </w:r>
     </w:p>
     <w:p>
@@ -860,7 +1287,48 @@
           <w:i/>
           <w:iCs/>
         </w:rPr>
-        <w:t>Is “Frege-IDE” usable?Future work, possible extensions.</w:t>
+        <w:t>Is “</w:t>
+      </w:r>
+      <w:proofErr w:type="spellStart"/>
+      <w:r>
+        <w:rPr>
+          <w:i/>
+          <w:iCs/>
+        </w:rPr>
+        <w:t>Frege</w:t>
+      </w:r>
+      <w:proofErr w:type="spellEnd"/>
+      <w:r>
+        <w:rPr>
+          <w:i/>
+          <w:iCs/>
+        </w:rPr>
+        <w:t xml:space="preserve">-IDE” </w:t>
+      </w:r>
+      <w:proofErr w:type="spellStart"/>
+      <w:r>
+        <w:rPr>
+          <w:i/>
+          <w:iCs/>
+        </w:rPr>
+        <w:t>usable</w:t>
+      </w:r>
+      <w:proofErr w:type="gramStart"/>
+      <w:r>
+        <w:rPr>
+          <w:i/>
+          <w:iCs/>
+        </w:rPr>
+        <w:t>?Future</w:t>
+      </w:r>
+      <w:proofErr w:type="spellEnd"/>
+      <w:proofErr w:type="gramEnd"/>
+      <w:r>
+        <w:rPr>
+          <w:i/>
+          <w:iCs/>
+        </w:rPr>
+        <w:t xml:space="preserve"> work, possible extensions.</w:t>
       </w:r>
     </w:p>
     <w:p>
@@ -912,12 +1380,21 @@
           <w:iCs/>
         </w:rPr>
       </w:pPr>
-      <w:r>
-        <w:rPr>
-          <w:i/>
-          <w:iCs/>
-        </w:rPr>
-        <w:t>Frege formal grammar</w:t>
+      <w:proofErr w:type="spellStart"/>
+      <w:r>
+        <w:rPr>
+          <w:i/>
+          <w:iCs/>
+        </w:rPr>
+        <w:t>Frege</w:t>
+      </w:r>
+      <w:proofErr w:type="spellEnd"/>
+      <w:r>
+        <w:rPr>
+          <w:i/>
+          <w:iCs/>
+        </w:rPr>
+        <w:t xml:space="preserve"> formal grammar</w:t>
       </w:r>
     </w:p>
     <w:p>
@@ -970,7 +1447,23 @@
           <w:i/>
           <w:iCs/>
         </w:rPr>
-        <w:t>User manual for “Frege-IDE”</w:t>
+        <w:t>User manual for “</w:t>
+      </w:r>
+      <w:proofErr w:type="spellStart"/>
+      <w:r>
+        <w:rPr>
+          <w:i/>
+          <w:iCs/>
+        </w:rPr>
+        <w:t>Frege</w:t>
+      </w:r>
+      <w:proofErr w:type="spellEnd"/>
+      <w:r>
+        <w:rPr>
+          <w:i/>
+          <w:iCs/>
+        </w:rPr>
+        <w:t>-IDE”</w:t>
       </w:r>
     </w:p>
     <w:p>
@@ -1010,7 +1503,23 @@
           <w:i/>
           <w:iCs/>
         </w:rPr>
-        <w:t>(what was already done, why this work even exists, how this relates to other IDEs, what is Frege)</w:t>
+        <w:t xml:space="preserve">(what was already done, why this work even exists, how this relates to other IDEs, what is </w:t>
+      </w:r>
+      <w:proofErr w:type="spellStart"/>
+      <w:r>
+        <w:rPr>
+          <w:i/>
+          <w:iCs/>
+        </w:rPr>
+        <w:t>Frege</w:t>
+      </w:r>
+      <w:proofErr w:type="spellEnd"/>
+      <w:r>
+        <w:rPr>
+          <w:i/>
+          <w:iCs/>
+        </w:rPr>
+        <w:t>)</w:t>
       </w:r>
     </w:p>
     <w:p/>
@@ -1025,13 +1534,35 @@
         <w:rPr>
           <w:rStyle w:val="TODOChar"/>
         </w:rPr>
-        <w:t>Classic intro,</w:t>
-      </w:r>
-      <w:r>
-        <w:rPr>
-          <w:rStyle w:val="TODOChar"/>
-        </w:rPr>
-        <w:t>a lot of wiki references to say the obvious and well known.</w:t>
+        <w:t xml:space="preserve">Classic </w:t>
+      </w:r>
+      <w:proofErr w:type="spellStart"/>
+      <w:r>
+        <w:rPr>
+          <w:rStyle w:val="TODOChar"/>
+        </w:rPr>
+        <w:t>intro</w:t>
+      </w:r>
+      <w:proofErr w:type="gramStart"/>
+      <w:r>
+        <w:rPr>
+          <w:rStyle w:val="TODOChar"/>
+        </w:rPr>
+        <w:t>,</w:t>
+      </w:r>
+      <w:r>
+        <w:rPr>
+          <w:rStyle w:val="TODOChar"/>
+        </w:rPr>
+        <w:t>a</w:t>
+      </w:r>
+      <w:proofErr w:type="spellEnd"/>
+      <w:proofErr w:type="gramEnd"/>
+      <w:r>
+        <w:rPr>
+          <w:rStyle w:val="TODOChar"/>
+        </w:rPr>
+        <w:t xml:space="preserve"> lot of wiki references to say the obvious and well known.</w:t>
       </w:r>
       <w:r>
         <w:rPr>
@@ -1050,7 +1581,21 @@
         <w:rPr>
           <w:rStyle w:val="TODOChar"/>
         </w:rPr>
-        <w:t>(what are IDES)</w:t>
+        <w:t>(</w:t>
+      </w:r>
+      <w:proofErr w:type="gramStart"/>
+      <w:r>
+        <w:rPr>
+          <w:rStyle w:val="TODOChar"/>
+        </w:rPr>
+        <w:t>what</w:t>
+      </w:r>
+      <w:proofErr w:type="gramEnd"/>
+      <w:r>
+        <w:rPr>
+          <w:rStyle w:val="TODOChar"/>
+        </w:rPr>
+        <w:t xml:space="preserve"> are IDES)</w:t>
       </w:r>
       <w:r>
         <w:t xml:space="preserve"> </w:t>
@@ -1156,7 +1701,35 @@
         <w:rPr>
           <w:rStyle w:val="TODOChar"/>
         </w:rPr>
-        <w:t>(what is Frege)</w:t>
+        <w:t>(</w:t>
+      </w:r>
+      <w:proofErr w:type="gramStart"/>
+      <w:r>
+        <w:rPr>
+          <w:rStyle w:val="TODOChar"/>
+        </w:rPr>
+        <w:t>what</w:t>
+      </w:r>
+      <w:proofErr w:type="gramEnd"/>
+      <w:r>
+        <w:rPr>
+          <w:rStyle w:val="TODOChar"/>
+        </w:rPr>
+        <w:t xml:space="preserve"> is </w:t>
+      </w:r>
+      <w:proofErr w:type="spellStart"/>
+      <w:r>
+        <w:rPr>
+          <w:rStyle w:val="TODOChar"/>
+        </w:rPr>
+        <w:t>Frege</w:t>
+      </w:r>
+      <w:proofErr w:type="spellEnd"/>
+      <w:r>
+        <w:rPr>
+          <w:rStyle w:val="TODOChar"/>
+        </w:rPr>
+        <w:t>)</w:t>
       </w:r>
       <w:r>
         <w:rPr>
@@ -1183,6 +1756,7 @@
         </w:rPr>
         <w:t xml:space="preserve"> </w:t>
       </w:r>
+      <w:proofErr w:type="spellStart"/>
       <w:r>
         <w:rPr>
           <w:rStyle w:val="ClassicChar"/>
@@ -1191,6 +1765,7 @@
         </w:rPr>
         <w:t>Frege</w:t>
       </w:r>
+      <w:proofErr w:type="spellEnd"/>
       <w:r>
         <w:rPr>
           <w:rStyle w:val="ClassicChar"/>
@@ -1219,12 +1794,28 @@
         <w:t xml:space="preserve"> </w:t>
       </w:r>
       <w:hyperlink r:id="rId7" w:tooltip="Gottlob Frege" w:history="1">
+        <w:proofErr w:type="spellStart"/>
         <w:r>
           <w:rPr>
             <w:i w:val="0"/>
           </w:rPr>
-          <w:t>Gottlob Frege</w:t>
+          <w:t>Gottlob</w:t>
         </w:r>
+        <w:proofErr w:type="spellEnd"/>
+        <w:r>
+          <w:rPr>
+            <w:i w:val="0"/>
+          </w:rPr>
+          <w:t xml:space="preserve"> </w:t>
+        </w:r>
+        <w:proofErr w:type="spellStart"/>
+        <w:r>
+          <w:rPr>
+            <w:i w:val="0"/>
+          </w:rPr>
+          <w:t>Frege</w:t>
+        </w:r>
+        <w:proofErr w:type="spellEnd"/>
       </w:hyperlink>
       <w:r>
         <w:rPr>
@@ -1310,12 +1901,14 @@
         </w:rPr>
         <w:t>(…</w:t>
       </w:r>
+      <w:proofErr w:type="spellStart"/>
       <w:r>
         <w:rPr>
           <w:rStyle w:val="TODOChar"/>
         </w:rPr>
         <w:t>todo</w:t>
       </w:r>
+      <w:proofErr w:type="spellEnd"/>
       <w:r>
         <w:rPr>
           <w:rStyle w:val="TODOChar"/>
@@ -1330,11 +1923,19 @@
           <w:rStyle w:val="TODOChar"/>
         </w:rPr>
       </w:pPr>
-      <w:r>
-        <w:rPr>
-          <w:rStyle w:val="TODOChar"/>
-        </w:rPr>
-        <w:t>known IDEs</w:t>
+      <w:proofErr w:type="gramStart"/>
+      <w:r>
+        <w:rPr>
+          <w:rStyle w:val="TODOChar"/>
+        </w:rPr>
+        <w:t>known</w:t>
+      </w:r>
+      <w:proofErr w:type="gramEnd"/>
+      <w:r>
+        <w:rPr>
+          <w:rStyle w:val="TODOChar"/>
+        </w:rPr>
+        <w:t xml:space="preserve"> IDEs</w:t>
       </w:r>
     </w:p>
     <w:p>
@@ -1364,7 +1965,23 @@
           <w:rStyle w:val="TODOChar"/>
           <w:color w:val="auto"/>
         </w:rPr>
-        <w:t xml:space="preserve">to support Frege. Examples can be found at </w:t>
+        <w:t xml:space="preserve">to support </w:t>
+      </w:r>
+      <w:proofErr w:type="spellStart"/>
+      <w:r>
+        <w:rPr>
+          <w:rStyle w:val="TODOChar"/>
+          <w:color w:val="auto"/>
+        </w:rPr>
+        <w:t>Frege</w:t>
+      </w:r>
+      <w:proofErr w:type="spellEnd"/>
+      <w:r>
+        <w:rPr>
+          <w:rStyle w:val="TODOChar"/>
+          <w:color w:val="auto"/>
+        </w:rPr>
+        <w:t xml:space="preserve">. Examples can be found at </w:t>
       </w:r>
       <w:hyperlink r:id="rId8" w:history="1">
         <w:r>
@@ -1626,7 +2243,23 @@
           <w:rStyle w:val="TODOChar"/>
           <w:color w:val="auto"/>
         </w:rPr>
-        <w:t>view and try to design a projectional editor</w:t>
+        <w:t xml:space="preserve">view and try to design a </w:t>
+      </w:r>
+      <w:proofErr w:type="spellStart"/>
+      <w:r>
+        <w:rPr>
+          <w:rStyle w:val="TODOChar"/>
+          <w:color w:val="auto"/>
+        </w:rPr>
+        <w:t>projectional</w:t>
+      </w:r>
+      <w:proofErr w:type="spellEnd"/>
+      <w:r>
+        <w:rPr>
+          <w:rStyle w:val="TODOChar"/>
+          <w:color w:val="auto"/>
+        </w:rPr>
+        <w:t xml:space="preserve"> editor</w:t>
       </w:r>
       <w:r>
         <w:rPr>
@@ -1668,7 +2301,23 @@
           <w:rStyle w:val="TODOChar"/>
           <w:color w:val="auto"/>
         </w:rPr>
-        <w:t xml:space="preserve"> Frege programming language. </w:t>
+        <w:t xml:space="preserve"> </w:t>
+      </w:r>
+      <w:proofErr w:type="spellStart"/>
+      <w:r>
+        <w:rPr>
+          <w:rStyle w:val="TODOChar"/>
+          <w:color w:val="auto"/>
+        </w:rPr>
+        <w:t>Frege</w:t>
+      </w:r>
+      <w:proofErr w:type="spellEnd"/>
+      <w:r>
+        <w:rPr>
+          <w:rStyle w:val="TODOChar"/>
+          <w:color w:val="auto"/>
+        </w:rPr>
+        <w:t xml:space="preserve"> programming language. </w:t>
       </w:r>
     </w:p>
     <w:p>
@@ -1682,13 +2331,35 @@
         <w:rPr>
           <w:rStyle w:val="TODOChar"/>
         </w:rPr>
-        <w:t xml:space="preserve">(what is </w:t>
-      </w:r>
-      <w:r>
-        <w:rPr>
-          <w:rStyle w:val="TODOChar"/>
-        </w:rPr>
-        <w:t>projectional editor</w:t>
+        <w:t>(</w:t>
+      </w:r>
+      <w:proofErr w:type="gramStart"/>
+      <w:r>
+        <w:rPr>
+          <w:rStyle w:val="TODOChar"/>
+        </w:rPr>
+        <w:t>what</w:t>
+      </w:r>
+      <w:proofErr w:type="gramEnd"/>
+      <w:r>
+        <w:rPr>
+          <w:rStyle w:val="TODOChar"/>
+        </w:rPr>
+        <w:t xml:space="preserve"> is </w:t>
+      </w:r>
+      <w:proofErr w:type="spellStart"/>
+      <w:r>
+        <w:rPr>
+          <w:rStyle w:val="TODOChar"/>
+        </w:rPr>
+        <w:t>projectional</w:t>
+      </w:r>
+      <w:proofErr w:type="spellEnd"/>
+      <w:r>
+        <w:rPr>
+          <w:rStyle w:val="TODOChar"/>
+        </w:rPr>
+        <w:t xml:space="preserve"> editor</w:t>
       </w:r>
       <w:r>
         <w:rPr>
@@ -1733,12 +2404,21 @@
         </w:rPr>
         <w:t xml:space="preserve">A </w:t>
       </w:r>
-      <w:r>
-        <w:rPr>
-          <w:rStyle w:val="TODOChar"/>
-          <w:color w:val="auto"/>
-        </w:rPr>
-        <w:t xml:space="preserve">projectional </w:t>
+      <w:proofErr w:type="spellStart"/>
+      <w:r>
+        <w:rPr>
+          <w:rStyle w:val="TODOChar"/>
+          <w:color w:val="auto"/>
+        </w:rPr>
+        <w:t>projectional</w:t>
+      </w:r>
+      <w:proofErr w:type="spellEnd"/>
+      <w:r>
+        <w:rPr>
+          <w:rStyle w:val="TODOChar"/>
+          <w:color w:val="auto"/>
+        </w:rPr>
+        <w:t xml:space="preserve"> </w:t>
       </w:r>
       <w:r>
         <w:rPr>
@@ -1872,8 +2552,17 @@
           <w:rStyle w:val="TODOChar"/>
           <w:color w:val="auto"/>
         </w:rPr>
-        <w:t xml:space="preserve"> projectional</w:t>
-      </w:r>
+        <w:t xml:space="preserve"> </w:t>
+      </w:r>
+      <w:proofErr w:type="spellStart"/>
+      <w:r>
+        <w:rPr>
+          <w:rStyle w:val="TODOChar"/>
+          <w:color w:val="auto"/>
+        </w:rPr>
+        <w:t>projectional</w:t>
+      </w:r>
+      <w:proofErr w:type="spellEnd"/>
       <w:r>
         <w:rPr>
           <w:rStyle w:val="TODOChar"/>
@@ -1941,7 +2630,23 @@
           <w:rStyle w:val="TODOChar"/>
           <w:color w:val="auto"/>
         </w:rPr>
-        <w:t xml:space="preserve">a projectional editor supporting </w:t>
+        <w:t xml:space="preserve">a </w:t>
+      </w:r>
+      <w:proofErr w:type="spellStart"/>
+      <w:r>
+        <w:rPr>
+          <w:rStyle w:val="TODOChar"/>
+          <w:color w:val="auto"/>
+        </w:rPr>
+        <w:t>projectional</w:t>
+      </w:r>
+      <w:proofErr w:type="spellEnd"/>
+      <w:r>
+        <w:rPr>
+          <w:rStyle w:val="TODOChar"/>
+          <w:color w:val="auto"/>
+        </w:rPr>
+        <w:t xml:space="preserve"> editor supporting </w:t>
       </w:r>
       <w:r>
         <w:rPr>
@@ -1997,7 +2702,23 @@
           <w:rStyle w:val="TODOChar"/>
           <w:color w:val="auto"/>
         </w:rPr>
-        <w:t xml:space="preserve"> Frege programming </w:t>
+        <w:t xml:space="preserve"> </w:t>
+      </w:r>
+      <w:proofErr w:type="spellStart"/>
+      <w:r>
+        <w:rPr>
+          <w:rStyle w:val="TODOChar"/>
+          <w:color w:val="auto"/>
+        </w:rPr>
+        <w:t>Frege</w:t>
+      </w:r>
+      <w:proofErr w:type="spellEnd"/>
+      <w:r>
+        <w:rPr>
+          <w:rStyle w:val="TODOChar"/>
+          <w:color w:val="auto"/>
+        </w:rPr>
+        <w:t xml:space="preserve"> programming </w:t>
       </w:r>
       <w:r>
         <w:rPr>
@@ -2072,10 +2793,26 @@
       </w:pPr>
       <w:r>
         <w:lastRenderedPageBreak/>
-        <w:t xml:space="preserve">Goals (What I strived to achieve in this work, what subset of features should make / made it here, why exactly this, how this relates to projectional IDEs – </w:t>
-      </w:r>
-      <w:r>
-        <w:t>MPS, why choose a projectional IDE, what is MPS – very shortly)</w:t>
+        <w:t xml:space="preserve">Goals (What I strived to achieve in this work, what subset of features should make / made it here, why exactly this, how this relates to </w:t>
+      </w:r>
+      <w:proofErr w:type="spellStart"/>
+      <w:r>
+        <w:t>projectional</w:t>
+      </w:r>
+      <w:proofErr w:type="spellEnd"/>
+      <w:r>
+        <w:t xml:space="preserve"> IDEs – </w:t>
+      </w:r>
+      <w:r>
+        <w:t xml:space="preserve">MPS, why choose a </w:t>
+      </w:r>
+      <w:proofErr w:type="spellStart"/>
+      <w:r>
+        <w:t>projectional</w:t>
+      </w:r>
+      <w:proofErr w:type="spellEnd"/>
+      <w:r>
+        <w:t xml:space="preserve"> IDE, what is MPS – very shortly)</w:t>
       </w:r>
     </w:p>
     <w:p>
@@ -2121,7 +2858,35 @@
         <w:rPr>
           <w:i w:val="0"/>
         </w:rPr>
-        <w:t>a projectional editor for a subset of (features of) Frege programming language.</w:t>
+        <w:t xml:space="preserve">a </w:t>
+      </w:r>
+      <w:proofErr w:type="spellStart"/>
+      <w:r>
+        <w:rPr>
+          <w:i w:val="0"/>
+        </w:rPr>
+        <w:t>projectional</w:t>
+      </w:r>
+      <w:proofErr w:type="spellEnd"/>
+      <w:r>
+        <w:rPr>
+          <w:i w:val="0"/>
+        </w:rPr>
+        <w:t xml:space="preserve"> editor for a subset of (features of) </w:t>
+      </w:r>
+      <w:proofErr w:type="spellStart"/>
+      <w:r>
+        <w:rPr>
+          <w:i w:val="0"/>
+        </w:rPr>
+        <w:t>Frege</w:t>
+      </w:r>
+      <w:proofErr w:type="spellEnd"/>
+      <w:r>
+        <w:rPr>
+          <w:i w:val="0"/>
+        </w:rPr>
+        <w:t xml:space="preserve"> programming language.</w:t>
       </w:r>
     </w:p>
     <w:p>
@@ -2137,11 +2902,19 @@
         </w:rPr>
         <w:t xml:space="preserve">We have chosen </w:t>
       </w:r>
-      <w:r>
-        <w:rPr>
-          <w:i w:val="0"/>
-        </w:rPr>
-        <w:t xml:space="preserve">JetBrains® </w:t>
+      <w:proofErr w:type="spellStart"/>
+      <w:r>
+        <w:rPr>
+          <w:i w:val="0"/>
+        </w:rPr>
+        <w:t>JetBrains</w:t>
+      </w:r>
+      <w:proofErr w:type="spellEnd"/>
+      <w:r>
+        <w:rPr>
+          <w:i w:val="0"/>
+        </w:rPr>
+        <w:t xml:space="preserve">® </w:t>
       </w:r>
       <w:r>
         <w:rPr>
@@ -2184,8 +2957,16 @@
         <w:rPr>
           <w:rStyle w:val="TODOChar"/>
         </w:rPr>
-        <w:t>(briefly</w:t>
-      </w:r>
+        <w:t>(</w:t>
+      </w:r>
+      <w:proofErr w:type="gramStart"/>
+      <w:r>
+        <w:rPr>
+          <w:rStyle w:val="TODOChar"/>
+        </w:rPr>
+        <w:t>briefly</w:t>
+      </w:r>
+      <w:proofErr w:type="gramEnd"/>
       <w:r>
         <w:rPr>
           <w:rStyle w:val="TODOChar"/>
@@ -2258,11 +3039,19 @@
         </w:rPr>
         <w:t xml:space="preserve"> </w:t>
       </w:r>
-      <w:r>
-        <w:rPr>
-          <w:i w:val="0"/>
-        </w:rPr>
-        <w:t xml:space="preserve">projectional IDEs. </w:t>
+      <w:proofErr w:type="spellStart"/>
+      <w:r>
+        <w:rPr>
+          <w:i w:val="0"/>
+        </w:rPr>
+        <w:t>projectional</w:t>
+      </w:r>
+      <w:proofErr w:type="spellEnd"/>
+      <w:r>
+        <w:rPr>
+          <w:i w:val="0"/>
+        </w:rPr>
+        <w:t xml:space="preserve"> IDEs. </w:t>
       </w:r>
       <w:r>
         <w:rPr>
@@ -2375,7 +3164,23 @@
           <w:rStyle w:val="TODOChar"/>
           <w:i/>
         </w:rPr>
-        <w:t>(quoting MPSLW I.)</w:t>
+        <w:t>(</w:t>
+      </w:r>
+      <w:proofErr w:type="gramStart"/>
+      <w:r>
+        <w:rPr>
+          <w:rStyle w:val="TODOChar"/>
+          <w:i/>
+        </w:rPr>
+        <w:t>quoting</w:t>
+      </w:r>
+      <w:proofErr w:type="gramEnd"/>
+      <w:r>
+        <w:rPr>
+          <w:rStyle w:val="TODOChar"/>
+          <w:i/>
+        </w:rPr>
+        <w:t xml:space="preserve"> MPSLW I.)</w:t>
       </w:r>
       <w:r>
         <w:rPr>
@@ -2487,11 +3292,19 @@
           <w:i w:val="0"/>
         </w:rPr>
       </w:pPr>
-      <w:r>
-        <w:rPr>
-          <w:i w:val="0"/>
-        </w:rPr>
-        <w:t>Frege, based on Haskell language, has rather many syntactic (and semantic) constructs for this work to be able to include them all. We</w:t>
+      <w:proofErr w:type="spellStart"/>
+      <w:r>
+        <w:rPr>
+          <w:i w:val="0"/>
+        </w:rPr>
+        <w:t>Frege</w:t>
+      </w:r>
+      <w:proofErr w:type="spellEnd"/>
+      <w:r>
+        <w:rPr>
+          <w:i w:val="0"/>
+        </w:rPr>
+        <w:t>, based on Haskell language, has rather many syntactic (and semantic) constructs for this work to be able to include them all. We</w:t>
       </w:r>
       <w:r>
         <w:rPr>
@@ -2557,8 +3370,16 @@
         <w:rPr>
           <w:i w:val="0"/>
         </w:rPr>
-        <w:t xml:space="preserve"> (custom) datatypes</w:t>
-      </w:r>
+        <w:t xml:space="preserve"> (custom) </w:t>
+      </w:r>
+      <w:proofErr w:type="spellStart"/>
+      <w:r>
+        <w:rPr>
+          <w:i w:val="0"/>
+        </w:rPr>
+        <w:t>datatypes</w:t>
+      </w:r>
+      <w:proofErr w:type="spellEnd"/>
       <w:r>
         <w:rPr>
           <w:i w:val="0"/>
@@ -2599,7 +3420,21 @@
         <w:rPr>
           <w:i w:val="0"/>
         </w:rPr>
-        <w:t xml:space="preserve">most Frege </w:t>
+        <w:t xml:space="preserve">most </w:t>
+      </w:r>
+      <w:proofErr w:type="spellStart"/>
+      <w:r>
+        <w:rPr>
+          <w:i w:val="0"/>
+        </w:rPr>
+        <w:t>Frege</w:t>
+      </w:r>
+      <w:proofErr w:type="spellEnd"/>
+      <w:r>
+        <w:rPr>
+          <w:i w:val="0"/>
+        </w:rPr>
+        <w:t xml:space="preserve"> </w:t>
       </w:r>
       <w:r>
         <w:rPr>
@@ -2655,12 +3490,14 @@
         </w:rPr>
         <w:t>‘</w:t>
       </w:r>
+      <w:proofErr w:type="spellStart"/>
       <w:r>
         <w:rPr>
           <w:i w:val="0"/>
         </w:rPr>
         <w:t>intellisense</w:t>
       </w:r>
+      <w:proofErr w:type="spellEnd"/>
       <w:r>
         <w:rPr>
           <w:i w:val="0"/>
@@ -2952,12 +3789,14 @@
           <w:i w:val="0"/>
         </w:rPr>
       </w:pPr>
+      <w:proofErr w:type="spellStart"/>
       <w:r>
         <w:rPr>
           <w:i w:val="0"/>
         </w:rPr>
         <w:t>Frege</w:t>
       </w:r>
+      <w:proofErr w:type="spellEnd"/>
       <w:r>
         <w:rPr>
           <w:i w:val="0"/>
@@ -3018,13 +3857,27 @@
         <w:rPr>
           <w:i w:val="0"/>
         </w:rPr>
-        <w:t>Chapter 4 examines F</w:t>
-      </w:r>
-      <w:r>
-        <w:rPr>
-          <w:i w:val="0"/>
-        </w:rPr>
-        <w:t>rege grammar</w:t>
+        <w:t xml:space="preserve">Chapter 4 examines </w:t>
+      </w:r>
+      <w:proofErr w:type="spellStart"/>
+      <w:r>
+        <w:rPr>
+          <w:i w:val="0"/>
+        </w:rPr>
+        <w:t>F</w:t>
+      </w:r>
+      <w:r>
+        <w:rPr>
+          <w:i w:val="0"/>
+        </w:rPr>
+        <w:t>rege</w:t>
+      </w:r>
+      <w:proofErr w:type="spellEnd"/>
+      <w:r>
+        <w:rPr>
+          <w:i w:val="0"/>
+        </w:rPr>
+        <w:t xml:space="preserve"> grammar</w:t>
       </w:r>
       <w:r>
         <w:rPr>
@@ -3382,13 +4235,27 @@
         <w:rPr>
           <w:i w:val="0"/>
         </w:rPr>
-        <w:t xml:space="preserve"> projection</w:t>
-      </w:r>
-      <w:r>
-        <w:rPr>
-          <w:i w:val="0"/>
-        </w:rPr>
-        <w:t xml:space="preserve">al editor over </w:t>
+        <w:t xml:space="preserve"> </w:t>
+      </w:r>
+      <w:proofErr w:type="spellStart"/>
+      <w:r>
+        <w:rPr>
+          <w:i w:val="0"/>
+        </w:rPr>
+        <w:t>projection</w:t>
+      </w:r>
+      <w:r>
+        <w:rPr>
+          <w:i w:val="0"/>
+        </w:rPr>
+        <w:t>al</w:t>
+      </w:r>
+      <w:proofErr w:type="spellEnd"/>
+      <w:r>
+        <w:rPr>
+          <w:i w:val="0"/>
+        </w:rPr>
+        <w:t xml:space="preserve"> editor over </w:t>
       </w:r>
       <w:r>
         <w:rPr>
@@ -3444,7 +4311,14 @@
         <w:rPr>
           <w:i w:val="0"/>
         </w:rPr>
-        <w:t>whether projection</w:t>
+        <w:t xml:space="preserve">whether </w:t>
+      </w:r>
+      <w:proofErr w:type="spellStart"/>
+      <w:r>
+        <w:rPr>
+          <w:i w:val="0"/>
+        </w:rPr>
+        <w:t>projection</w:t>
       </w:r>
       <w:r>
         <w:rPr>
@@ -3452,6 +4326,7 @@
         </w:rPr>
         <w:t>al</w:t>
       </w:r>
+      <w:proofErr w:type="spellEnd"/>
       <w:r>
         <w:rPr>
           <w:i w:val="0"/>
@@ -3549,7 +4424,15 @@
         </w:rPr>
       </w:pPr>
       <w:r>
-        <w:t xml:space="preserve">Chapter 2: Meta-programming system / JetBrains MPS </w:t>
+        <w:t xml:space="preserve">Chapter 2: Meta-programming system / </w:t>
+      </w:r>
+      <w:proofErr w:type="spellStart"/>
+      <w:r>
+        <w:t>JetBrains</w:t>
+      </w:r>
+      <w:proofErr w:type="spellEnd"/>
+      <w:r>
+        <w:t xml:space="preserve"> MPS </w:t>
       </w:r>
     </w:p>
     <w:p>
@@ -3582,7 +4465,23 @@
           <w:i/>
           <w:iCs/>
         </w:rPr>
-        <w:t>difference between projectional and classic text-based IDEs, how this relates to MPS, what makes MPS different</w:t>
+        <w:t xml:space="preserve">difference between </w:t>
+      </w:r>
+      <w:proofErr w:type="spellStart"/>
+      <w:r>
+        <w:rPr>
+          <w:i/>
+          <w:iCs/>
+        </w:rPr>
+        <w:t>projectional</w:t>
+      </w:r>
+      <w:proofErr w:type="spellEnd"/>
+      <w:r>
+        <w:rPr>
+          <w:i/>
+          <w:iCs/>
+        </w:rPr>
+        <w:t xml:space="preserve"> and classic text-based IDEs, how this relates to MPS, what makes MPS different</w:t>
       </w:r>
     </w:p>
     <w:p>
@@ -3878,7 +4777,21 @@
         <w:rPr>
           <w:i w:val="0"/>
         </w:rPr>
-        <w:t xml:space="preserve">MPS is a projectional editor, </w:t>
+        <w:t xml:space="preserve">MPS is a </w:t>
+      </w:r>
+      <w:proofErr w:type="spellStart"/>
+      <w:r>
+        <w:rPr>
+          <w:i w:val="0"/>
+        </w:rPr>
+        <w:t>projectional</w:t>
+      </w:r>
+      <w:proofErr w:type="spellEnd"/>
+      <w:r>
+        <w:rPr>
+          <w:i w:val="0"/>
+        </w:rPr>
+        <w:t xml:space="preserve"> editor, </w:t>
       </w:r>
       <w:r>
         <w:rPr>
@@ -3914,7 +4827,21 @@
         <w:rPr>
           <w:i w:val="0"/>
         </w:rPr>
-        <w:t xml:space="preserve"> which involve non-parsable </w:t>
+        <w:t xml:space="preserve"> which involve non-</w:t>
+      </w:r>
+      <w:proofErr w:type="spellStart"/>
+      <w:r>
+        <w:rPr>
+          <w:i w:val="0"/>
+        </w:rPr>
+        <w:t>parsable</w:t>
+      </w:r>
+      <w:proofErr w:type="spellEnd"/>
+      <w:r>
+        <w:rPr>
+          <w:i w:val="0"/>
+        </w:rPr>
+        <w:t xml:space="preserve"> </w:t>
       </w:r>
       <w:r>
         <w:rPr>
@@ -4244,7 +5171,21 @@
         <w:rPr>
           <w:i w:val="0"/>
         </w:rPr>
-        <w:t>process of compiling written code involves lexers and parsers to read programs</w:t>
+        <w:t xml:space="preserve">process of compiling written code involves </w:t>
+      </w:r>
+      <w:proofErr w:type="spellStart"/>
+      <w:r>
+        <w:rPr>
+          <w:i w:val="0"/>
+        </w:rPr>
+        <w:t>lexers</w:t>
+      </w:r>
+      <w:proofErr w:type="spellEnd"/>
+      <w:r>
+        <w:rPr>
+          <w:i w:val="0"/>
+        </w:rPr>
+        <w:t xml:space="preserve"> and parsers to read programs</w:t>
       </w:r>
       <w:r>
         <w:rPr>
@@ -4316,19 +5257,7 @@
         <w:rPr>
           <w:i w:val="0"/>
         </w:rPr>
-        <w:t xml:space="preserve">user </w:t>
-      </w:r>
-      <w:r>
-        <w:rPr>
-          <w:i w:val="0"/>
-        </w:rPr>
-        <w:t>works with AST</w:t>
-      </w:r>
-      <w:r>
-        <w:rPr>
-          <w:i w:val="0"/>
-        </w:rPr>
-        <w:t xml:space="preserve"> directly</w:t>
+        <w:t>user works with AST directly</w:t>
       </w:r>
       <w:r>
         <w:rPr>
@@ -4413,7 +5342,14 @@
         <w:rPr>
           <w:i w:val="0"/>
         </w:rPr>
-        <w:t>Extending lexer</w:t>
+        <w:t xml:space="preserve">Extending </w:t>
+      </w:r>
+      <w:proofErr w:type="spellStart"/>
+      <w:r>
+        <w:rPr>
+          <w:i w:val="0"/>
+        </w:rPr>
+        <w:t>lexer</w:t>
       </w:r>
       <w:r>
         <w:rPr>
@@ -4421,6 +5357,7 @@
         </w:rPr>
         <w:t>s</w:t>
       </w:r>
+      <w:proofErr w:type="spellEnd"/>
       <w:r>
         <w:rPr>
           <w:i w:val="0"/>
@@ -4935,8 +5872,13 @@
         </w:rPr>
         <w:t>(</w:t>
       </w:r>
-      <w:r>
-        <w:t>syntax error on '='</w:t>
+      <w:proofErr w:type="gramStart"/>
+      <w:r>
+        <w:t>syntax</w:t>
+      </w:r>
+      <w:proofErr w:type="gramEnd"/>
+      <w:r>
+        <w:t xml:space="preserve"> error on '='</w:t>
       </w:r>
       <w:r>
         <w:t>)</w:t>
@@ -4990,19 +5932,7 @@
         <w:rPr>
           <w:i w:val="0"/>
         </w:rPr>
-        <w:t xml:space="preserve">branches are not </w:t>
-      </w:r>
-      <w:r>
-        <w:rPr>
-          <w:i w:val="0"/>
-        </w:rPr>
-        <w:t>set</w:t>
-      </w:r>
-      <w:r>
-        <w:rPr>
-          <w:i w:val="0"/>
-        </w:rPr>
-        <w:t xml:space="preserve"> yet, </w:t>
+        <w:t xml:space="preserve">branches are not set yet, </w:t>
       </w:r>
       <w:r>
         <w:rPr>
@@ -5120,31 +6050,13 @@
         <w:rPr>
           <w:i w:val="0"/>
         </w:rPr>
-        <w:t>certain knowledge</w:t>
-      </w:r>
-      <w:r>
-        <w:rPr>
-          <w:i w:val="0"/>
-        </w:rPr>
-        <w:t xml:space="preserve"> of the </w:t>
-      </w:r>
-      <w:r>
-        <w:rPr>
-          <w:i w:val="0"/>
-        </w:rPr>
-        <w:t xml:space="preserve">surrounding </w:t>
-      </w:r>
-      <w:r>
-        <w:rPr>
-          <w:i w:val="0"/>
-        </w:rPr>
-        <w:t xml:space="preserve">code </w:t>
-      </w:r>
-      <w:r>
-        <w:rPr>
-          <w:i w:val="0"/>
-        </w:rPr>
-        <w:t>context</w:t>
+        <w:t xml:space="preserve">certain knowledge of the </w:t>
+      </w:r>
+      <w:r>
+        <w:rPr>
+          <w:i w:val="0"/>
+        </w:rPr>
+        <w:t>surrounding code context</w:t>
       </w:r>
       <w:r>
         <w:rPr>
@@ -5262,39 +6174,812 @@
         </w:rPr>
         <w:t>Exemplar AST for a simple arithmetic expression</w:t>
       </w:r>
+    </w:p>
+    <w:p>
+      <w:pPr>
+        <w:widowControl/>
+        <w:suppressAutoHyphens w:val="0"/>
+        <w:rPr>
+          <w:lang w:val="sk-SK"/>
+        </w:rPr>
+      </w:pPr>
+      <w:r>
+        <w:rPr>
+          <w:lang w:val="sk-SK"/>
+        </w:rPr>
+        <w:t xml:space="preserve">Since a user may in MPS work </w:t>
+      </w:r>
+      <w:r>
+        <w:rPr>
+          <w:lang w:val="sk-SK"/>
+        </w:rPr>
+        <w:t xml:space="preserve">only with </w:t>
+      </w:r>
+      <w:r>
+        <w:rPr>
+          <w:lang w:val="sk-SK"/>
+        </w:rPr>
+        <w:t>AST directly,</w:t>
+      </w:r>
+      <w:r>
+        <w:rPr>
+          <w:lang w:val="sk-SK"/>
+        </w:rPr>
+        <w:t xml:space="preserve"> </w:t>
+      </w:r>
+      <w:r>
+        <w:rPr>
+          <w:lang w:val="sk-SK"/>
+        </w:rPr>
+        <w:t xml:space="preserve">several features are supported to allow </w:t>
+      </w:r>
+      <w:r>
+        <w:rPr>
+          <w:lang w:val="sk-SK"/>
+        </w:rPr>
+        <w:t>easy transformation</w:t>
+      </w:r>
+      <w:r>
+        <w:rPr>
+          <w:lang w:val="sk-SK"/>
+        </w:rPr>
+        <w:t>s</w:t>
+      </w:r>
+      <w:r>
+        <w:rPr>
+          <w:lang w:val="sk-SK"/>
+        </w:rPr>
+        <w:t xml:space="preserve"> of ASTs </w:t>
+      </w:r>
+      <w:r>
+        <w:rPr>
+          <w:lang w:val="sk-SK"/>
+        </w:rPr>
+        <w:t xml:space="preserve">and </w:t>
+      </w:r>
+      <w:r>
+        <w:rPr>
+          <w:lang w:val="sk-SK"/>
+        </w:rPr>
+        <w:t xml:space="preserve">allow creating </w:t>
+      </w:r>
+      <w:r>
+        <w:rPr>
+          <w:lang w:val="sk-SK"/>
+        </w:rPr>
+        <w:t xml:space="preserve">IDEs that </w:t>
+      </w:r>
+      <w:r>
+        <w:rPr>
+          <w:lang w:val="sk-SK"/>
+        </w:rPr>
+        <w:t xml:space="preserve">may even </w:t>
+      </w:r>
+      <w:r>
+        <w:rPr>
+          <w:lang w:val="sk-SK"/>
+        </w:rPr>
+        <w:t xml:space="preserve">closely resemble </w:t>
+      </w:r>
+      <w:r>
+        <w:rPr>
+          <w:lang w:val="sk-SK"/>
+        </w:rPr>
+        <w:t>the traditional</w:t>
+      </w:r>
+      <w:r>
+        <w:rPr>
+          <w:lang w:val="sk-SK"/>
+        </w:rPr>
+        <w:t>,</w:t>
+      </w:r>
+      <w:r>
+        <w:rPr>
+          <w:lang w:val="sk-SK"/>
+        </w:rPr>
+        <w:t xml:space="preserve"> </w:t>
+      </w:r>
+      <w:r>
+        <w:rPr>
+          <w:lang w:val="sk-SK"/>
+        </w:rPr>
+        <w:t>text-based</w:t>
+      </w:r>
+      <w:r>
+        <w:rPr>
+          <w:lang w:val="sk-SK"/>
+        </w:rPr>
+        <w:t>,</w:t>
+      </w:r>
+      <w:r>
+        <w:rPr>
+          <w:lang w:val="sk-SK"/>
+        </w:rPr>
+        <w:t xml:space="preserve"> ones.</w:t>
+      </w:r>
+      <w:r>
+        <w:rPr>
+          <w:lang w:val="sk-SK"/>
+        </w:rPr>
+        <w:t xml:space="preserve"> </w:t>
+      </w:r>
+      <w:r>
+        <w:rPr>
+          <w:lang w:val="sk-SK"/>
+        </w:rPr>
+        <w:t xml:space="preserve">What this means is </w:t>
+      </w:r>
+      <w:r>
+        <w:rPr>
+          <w:lang w:val="sk-SK"/>
+        </w:rPr>
+        <w:t xml:space="preserve">that </w:t>
+      </w:r>
+      <w:r>
+        <w:rPr>
+          <w:lang w:val="sk-SK"/>
+        </w:rPr>
+        <w:t xml:space="preserve">we can </w:t>
+      </w:r>
+      <w:r>
+        <w:rPr>
+          <w:lang w:val="sk-SK"/>
+        </w:rPr>
+        <w:t xml:space="preserve">define actions </w:t>
+      </w:r>
+      <w:r>
+        <w:rPr>
+          <w:lang w:val="sk-SK"/>
+        </w:rPr>
+        <w:t>how the AST should transform when, for instance, a certain node (or a whole subtree) is deleted</w:t>
+      </w:r>
+      <w:r>
+        <w:rPr>
+          <w:lang w:val="sk-SK"/>
+        </w:rPr>
+        <w:t xml:space="preserve">, a certain specific text is written at the </w:t>
+      </w:r>
+      <w:r>
+        <w:rPr>
+          <w:lang w:val="sk-SK"/>
+        </w:rPr>
+        <w:t xml:space="preserve">end </w:t>
+      </w:r>
+      <w:r>
+        <w:rPr>
+          <w:lang w:val="sk-SK"/>
+        </w:rPr>
+        <w:t xml:space="preserve">or a beginning </w:t>
+      </w:r>
+      <w:r>
+        <w:rPr>
+          <w:lang w:val="sk-SK"/>
+        </w:rPr>
+        <w:t>of a</w:t>
+      </w:r>
+      <w:r>
+        <w:rPr>
+          <w:lang w:val="sk-SK"/>
+        </w:rPr>
+        <w:t> visual representation of a</w:t>
+      </w:r>
+      <w:r>
+        <w:rPr>
+          <w:lang w:val="sk-SK"/>
+        </w:rPr>
+        <w:t> </w:t>
+      </w:r>
+      <w:r>
+        <w:rPr>
+          <w:lang w:val="sk-SK"/>
+        </w:rPr>
+        <w:t>node</w:t>
+      </w:r>
+      <w:r>
+        <w:rPr>
+          <w:lang w:val="sk-SK"/>
+        </w:rPr>
+        <w:t>, etc.</w:t>
+      </w:r>
+      <w:r>
+        <w:rPr>
+          <w:lang w:val="sk-SK"/>
+        </w:rPr>
+        <w:t xml:space="preserve"> </w:t>
+      </w:r>
+      <w:r>
+        <w:rPr>
+          <w:lang w:val="sk-SK"/>
+        </w:rPr>
+        <w:t>The MPS actions are described further in this chapter.</w:t>
+      </w:r>
+    </w:p>
+    <w:p>
+      <w:pPr>
+        <w:numPr>
+          <w:ilvl w:val="0"/>
+          <w:numId w:val="1"/>
+        </w:numPr>
+        <w:jc w:val="both"/>
+        <w:rPr>
+          <w:i/>
+          <w:iCs/>
+          <w:color w:val="FF950E"/>
+        </w:rPr>
+      </w:pPr>
+      <w:r>
+        <w:rPr>
+          <w:i/>
+          <w:iCs/>
+        </w:rPr>
+        <w:t xml:space="preserve">working with MPS, structure, editor, constraints, </w:t>
+      </w:r>
+      <w:proofErr w:type="spellStart"/>
+      <w:r>
+        <w:rPr>
+          <w:i/>
+          <w:iCs/>
+        </w:rPr>
+        <w:t>behaviour</w:t>
+      </w:r>
+      <w:proofErr w:type="spellEnd"/>
+      <w:r>
+        <w:rPr>
+          <w:i/>
+          <w:iCs/>
+        </w:rPr>
+        <w:t xml:space="preserve">, checking rules, </w:t>
+      </w:r>
+      <w:proofErr w:type="spellStart"/>
+      <w:r>
+        <w:rPr>
+          <w:i/>
+          <w:iCs/>
+        </w:rPr>
+        <w:t>typesystem</w:t>
+      </w:r>
+      <w:proofErr w:type="spellEnd"/>
+      <w:r>
+        <w:rPr>
+          <w:i/>
+          <w:iCs/>
+        </w:rPr>
+        <w:t xml:space="preserve">, </w:t>
+      </w:r>
+      <w:proofErr w:type="spellStart"/>
+      <w:r>
+        <w:rPr>
+          <w:i/>
+          <w:iCs/>
+        </w:rPr>
+        <w:t>textgen</w:t>
+      </w:r>
+      <w:proofErr w:type="spellEnd"/>
+      <w:r>
+        <w:rPr>
+          <w:i/>
+          <w:iCs/>
+        </w:rPr>
+        <w:t xml:space="preserve"> – generic explanation + exemplar language (not necessarily tutorial, but the explanation should be clear and how it would be used)</w:t>
+      </w:r>
+    </w:p>
+    <w:p>
+      <w:pPr>
+        <w:widowControl/>
+        <w:suppressAutoHyphens w:val="0"/>
+        <w:rPr>
+          <w:i/>
+          <w:lang w:val="sk-SK"/>
+        </w:rPr>
+      </w:pPr>
+    </w:p>
+    <w:p>
+      <w:pPr>
+        <w:widowControl/>
+        <w:suppressAutoHyphens w:val="0"/>
+      </w:pPr>
+      <w:r>
+        <w:t xml:space="preserve">A </w:t>
+      </w:r>
+      <w:r>
+        <w:t xml:space="preserve">project </w:t>
+      </w:r>
+      <w:r>
+        <w:t xml:space="preserve">in MPS </w:t>
+      </w:r>
+      <w:r>
+        <w:t xml:space="preserve">is </w:t>
+      </w:r>
+      <w:r>
+        <w:t xml:space="preserve">divided </w:t>
+      </w:r>
+      <w:r>
+        <w:t xml:space="preserve">into two main categories: </w:t>
+      </w:r>
+      <w:r>
+        <w:t>solution</w:t>
+      </w:r>
+      <w:r>
+        <w:t>s and languages.</w:t>
+      </w:r>
+    </w:p>
+    <w:p>
+      <w:pPr>
+        <w:widowControl/>
+        <w:suppressAutoHyphens w:val="0"/>
+      </w:pPr>
+      <w:r>
+        <w:lastRenderedPageBreak/>
+        <w:t xml:space="preserve">A </w:t>
+      </w:r>
+      <w:r>
+        <w:t>‘</w:t>
+      </w:r>
+      <w:r>
+        <w:t>language</w:t>
+      </w:r>
+      <w:r>
+        <w:t>’</w:t>
+      </w:r>
+      <w:r>
+        <w:t xml:space="preserve"> is </w:t>
+      </w:r>
+      <w:r>
+        <w:t xml:space="preserve">the user defined language. </w:t>
+      </w:r>
+      <w:r>
+        <w:t>It may</w:t>
+      </w:r>
+      <w:r>
+        <w:t xml:space="preserve"> represent</w:t>
+      </w:r>
+      <w:r>
+        <w:t xml:space="preserve"> a completely new</w:t>
+      </w:r>
+      <w:r>
+        <w:t xml:space="preserve"> </w:t>
+      </w:r>
+      <w:r>
+        <w:t>language</w:t>
+      </w:r>
+      <w:r>
+        <w:t xml:space="preserve"> or an extension of an existing one.</w:t>
+      </w:r>
+      <w:r>
+        <w:t xml:space="preserve"> There may b</w:t>
+      </w:r>
+      <w:r>
+        <w:t xml:space="preserve">e several </w:t>
+      </w:r>
+      <w:r>
+        <w:t>different language</w:t>
+      </w:r>
+      <w:r>
+        <w:t>s defined</w:t>
+      </w:r>
+      <w:r>
+        <w:t xml:space="preserve"> in a s</w:t>
+      </w:r>
+      <w:r>
+        <w:t>ingle</w:t>
+      </w:r>
+      <w:r>
+        <w:t xml:space="preserve"> MPS</w:t>
+      </w:r>
+      <w:r>
+        <w:t xml:space="preserve"> project</w:t>
+      </w:r>
+      <w:r>
+        <w:t>.</w:t>
+      </w:r>
+      <w:r>
+        <w:t xml:space="preserve"> </w:t>
+      </w:r>
+      <w:r>
+        <w:t>They can act as an extension of each other</w:t>
+      </w:r>
+      <w:r>
+        <w:t xml:space="preserve"> or</w:t>
+      </w:r>
+      <w:r>
+        <w:t xml:space="preserve"> </w:t>
+      </w:r>
+      <w:r>
+        <w:t>be co</w:t>
+      </w:r>
+      <w:r>
+        <w:t>mpletely independent languages.</w:t>
+      </w:r>
+    </w:p>
+    <w:p>
+      <w:pPr>
+        <w:widowControl/>
+        <w:suppressAutoHyphens w:val="0"/>
+      </w:pPr>
+      <w:r>
+        <w:t>A ‘solution’</w:t>
+      </w:r>
+      <w:r>
+        <w:t xml:space="preserve">, on the other hand, </w:t>
+      </w:r>
+      <w:r>
+        <w:t xml:space="preserve">is </w:t>
+      </w:r>
+      <w:r>
+        <w:t xml:space="preserve">a part </w:t>
+      </w:r>
+      <w:r>
+        <w:t>of the project that represents</w:t>
+      </w:r>
+      <w:r>
+        <w:t xml:space="preserve"> document</w:t>
+      </w:r>
+      <w:r>
+        <w:t>s</w:t>
+      </w:r>
+      <w:r>
+        <w:t xml:space="preserve">, or a code, written in </w:t>
+      </w:r>
+      <w:r>
+        <w:t>(usually)</w:t>
+      </w:r>
+      <w:r>
+        <w:t xml:space="preserve"> one or more </w:t>
+      </w:r>
+      <w:r>
+        <w:t xml:space="preserve">of the </w:t>
+      </w:r>
+      <w:r>
+        <w:t>defined</w:t>
+      </w:r>
+      <w:r>
+        <w:t xml:space="preserve"> </w:t>
+      </w:r>
+      <w:r>
+        <w:t>language</w:t>
+      </w:r>
+      <w:r>
+        <w:t>s</w:t>
+      </w:r>
+      <w:r>
+        <w:t>.</w:t>
+      </w:r>
+      <w:r>
+        <w:t xml:space="preserve"> </w:t>
+      </w:r>
+      <w:r>
+        <w:t xml:space="preserve">Sometimes the solution only acts </w:t>
+      </w:r>
+      <w:r>
+        <w:t>as a runtime support for one (or more)</w:t>
+      </w:r>
+      <w:r>
+        <w:t xml:space="preserve"> of the defined languages</w:t>
+      </w:r>
+      <w:r>
+        <w:t xml:space="preserve"> to be used, for example, in a code generation process.</w:t>
+      </w:r>
+    </w:p>
+    <w:p>
+      <w:pPr>
+        <w:widowControl/>
+        <w:suppressAutoHyphens w:val="0"/>
+        <w:jc w:val="center"/>
+        <w:rPr>
+          <w:b/>
+          <w:i/>
+        </w:rPr>
+      </w:pPr>
+      <w:r>
+        <w:rPr>
+          <w:b/>
+          <w:i/>
+          <w:noProof/>
+          <w:lang w:val="cs-CZ" w:eastAsia="cs-CZ" w:bidi="ar-SA"/>
+        </w:rPr>
+        <w:drawing>
+          <wp:inline distT="0" distB="0" distL="0" distR="0">
+            <wp:extent cx="2652740" cy="2421331"/>
+            <wp:effectExtent l="0" t="0" r="0" b="0"/>
+            <wp:docPr id="3" name="Picture 3"/>
+            <wp:cNvGraphicFramePr>
+              <a:graphicFrameLocks xmlns:a="http://schemas.openxmlformats.org/drawingml/2006/main" noChangeAspect="1"/>
+            </wp:cNvGraphicFramePr>
+            <a:graphic xmlns:a="http://schemas.openxmlformats.org/drawingml/2006/main">
+              <a:graphicData uri="http://schemas.openxmlformats.org/drawingml/2006/picture">
+                <pic:pic xmlns:pic="http://schemas.openxmlformats.org/drawingml/2006/picture">
+                  <pic:nvPicPr>
+                    <pic:cNvPr id="3" name="03.fw.png"/>
+                    <pic:cNvPicPr/>
+                  </pic:nvPicPr>
+                  <pic:blipFill>
+                    <a:blip r:embed="rId19">
+                      <a:extLst>
+                        <a:ext uri="{28A0092B-C50C-407E-A947-70E740481C1C}">
+                          <a14:useLocalDpi xmlns:a14="http://schemas.microsoft.com/office/drawing/2010/main" val="0"/>
+                        </a:ext>
+                      </a:extLst>
+                    </a:blip>
+                    <a:stretch>
+                      <a:fillRect/>
+                    </a:stretch>
+                  </pic:blipFill>
+                  <pic:spPr>
+                    <a:xfrm>
+                      <a:off x="0" y="0"/>
+                      <a:ext cx="2673941" cy="2440682"/>
+                    </a:xfrm>
+                    <a:prstGeom prst="rect">
+                      <a:avLst/>
+                    </a:prstGeom>
+                  </pic:spPr>
+                </pic:pic>
+              </a:graphicData>
+            </a:graphic>
+          </wp:inline>
+        </w:drawing>
+      </w:r>
+    </w:p>
+    <w:p>
+      <w:pPr>
+        <w:widowControl/>
+        <w:suppressAutoHyphens w:val="0"/>
+        <w:jc w:val="center"/>
+      </w:pPr>
+      <w:r>
+        <w:rPr>
+          <w:i/>
+        </w:rPr>
+        <w:t>2.3</w:t>
+      </w:r>
+      <w:r>
+        <w:t xml:space="preserve"> </w:t>
+      </w:r>
+      <w:r>
+        <w:t xml:space="preserve">Logical view of </w:t>
+      </w:r>
+      <w:r>
+        <w:t xml:space="preserve">a </w:t>
+      </w:r>
+      <w:r>
+        <w:t>project in MPS</w:t>
+      </w:r>
+    </w:p>
+    <w:p>
+      <w:pPr>
+        <w:widowControl/>
+        <w:suppressAutoHyphens w:val="0"/>
+      </w:pPr>
+    </w:p>
+    <w:p>
+      <w:pPr>
+        <w:widowControl/>
+        <w:suppressAutoHyphens w:val="0"/>
+      </w:pPr>
+      <w:r>
+        <w:t xml:space="preserve">Solution is a set of models. </w:t>
+      </w:r>
+      <w:r>
+        <w:t xml:space="preserve">They act as packaging units </w:t>
+      </w:r>
+      <w:r>
+        <w:t xml:space="preserve">that make it possible to reference </w:t>
+      </w:r>
+      <w:r>
+        <w:t xml:space="preserve">the corresponding </w:t>
+      </w:r>
+      <w:r>
+        <w:t xml:space="preserve">set of models </w:t>
+      </w:r>
+      <w:r>
+        <w:t>from other solutions of languages</w:t>
+      </w:r>
+      <w:r>
+        <w:t xml:space="preserve">. </w:t>
+      </w:r>
+      <w:r>
+        <w:t>[FC]</w:t>
+      </w:r>
+    </w:p>
+    <w:p>
+      <w:pPr>
+        <w:widowControl/>
+        <w:suppressAutoHyphens w:val="0"/>
+      </w:pPr>
+      <w:r>
+        <w:t>Model</w:t>
+      </w:r>
+      <w:r>
+        <w:t xml:space="preserve"> is </w:t>
+      </w:r>
+      <w:r>
+        <w:t>simply a set of AST</w:t>
+      </w:r>
+      <w:r>
+        <w:t>s</w:t>
+      </w:r>
+      <w:r>
+        <w:t xml:space="preserve">. </w:t>
+      </w:r>
+      <w:r>
+        <w:t xml:space="preserve">In the languages used by a solution, </w:t>
+      </w:r>
+      <w:r>
+        <w:t xml:space="preserve">a certain AST nodes may </w:t>
+      </w:r>
+      <w:r>
+        <w:t xml:space="preserve">be set to act as </w:t>
+      </w:r>
+      <w:r>
+        <w:t xml:space="preserve">a root node. </w:t>
+      </w:r>
+      <w:r>
+        <w:t xml:space="preserve">Model then </w:t>
+      </w:r>
+      <w:r>
+        <w:t xml:space="preserve">basically </w:t>
+      </w:r>
+      <w:r>
+        <w:t xml:space="preserve">consists of </w:t>
+      </w:r>
+      <w:r>
+        <w:t>such AST root nodes</w:t>
+      </w:r>
+      <w:r>
+        <w:t>.</w:t>
+      </w:r>
+      <w:r>
+        <w:t xml:space="preserve"> </w:t>
+      </w:r>
+      <w:r>
+        <w:t>Each AST is basically</w:t>
+      </w:r>
+      <w:r>
+        <w:t xml:space="preserve"> analogous </w:t>
+      </w:r>
+      <w:r>
+        <w:t>to a single source file in traditional programming paradigm. [FC]</w:t>
+      </w:r>
+    </w:p>
+    <w:p>
+      <w:pPr>
+        <w:widowControl/>
+        <w:suppressAutoHyphens w:val="0"/>
+      </w:pPr>
+    </w:p>
+    <w:p>
+      <w:pPr>
+        <w:widowControl/>
+        <w:suppressAutoHyphens w:val="0"/>
+      </w:pPr>
+      <w:r>
+        <w:t>L</w:t>
+      </w:r>
+      <w:r>
+        <w:t>anguage</w:t>
+      </w:r>
+      <w:r>
+        <w:t xml:space="preserve"> </w:t>
+      </w:r>
+      <w:r>
+        <w:t>describes what types of AST</w:t>
+      </w:r>
+      <w:r>
+        <w:t>s</w:t>
+      </w:r>
+      <w:r>
+        <w:t xml:space="preserve"> can be created with the language.</w:t>
+      </w:r>
+      <w:r>
+        <w:t xml:space="preserve"> [FC]</w:t>
+      </w:r>
+      <w:r>
+        <w:t xml:space="preserve"> </w:t>
+      </w:r>
+      <w:r>
+        <w:t xml:space="preserve">Furthermore, </w:t>
+      </w:r>
+      <w:r>
+        <w:t xml:space="preserve">it includes </w:t>
+      </w:r>
+      <w:r>
+        <w:t xml:space="preserve">visual representation of each node, </w:t>
+      </w:r>
+      <w:r>
+        <w:t xml:space="preserve">AST transformation actions, </w:t>
+      </w:r>
+      <w:r>
+        <w:t>syntax and semant</w:t>
+      </w:r>
+      <w:r>
+        <w:t>ic rules</w:t>
+      </w:r>
+      <w:r>
+        <w:t xml:space="preserve"> and </w:t>
+      </w:r>
+      <w:r>
+        <w:t xml:space="preserve">many </w:t>
+      </w:r>
+      <w:r>
+        <w:t>other</w:t>
+      </w:r>
+      <w:r>
+        <w:t xml:space="preserve"> </w:t>
+      </w:r>
+      <w:r>
+        <w:t>‘</w:t>
+      </w:r>
+      <w:r>
+        <w:t>settings</w:t>
+      </w:r>
+      <w:r>
+        <w:t>’</w:t>
+      </w:r>
+      <w:r>
+        <w:t xml:space="preserve">. </w:t>
+      </w:r>
+      <w:r>
+        <w:t xml:space="preserve">It </w:t>
+      </w:r>
+      <w:r>
+        <w:t>is se</w:t>
+      </w:r>
+      <w:r>
+        <w:t xml:space="preserve">parated into several categories. We </w:t>
+      </w:r>
+      <w:r>
+        <w:t xml:space="preserve">will describe only </w:t>
+      </w:r>
+      <w:r>
+        <w:t xml:space="preserve">the most important ones </w:t>
+      </w:r>
+      <w:r>
+        <w:t xml:space="preserve">that were </w:t>
+      </w:r>
+      <w:r>
+        <w:t xml:space="preserve">also used </w:t>
+      </w:r>
+      <w:r>
+        <w:t>in this work.</w:t>
+      </w:r>
+    </w:p>
+    <w:p>
+      <w:pPr>
+        <w:widowControl/>
+        <w:suppressAutoHyphens w:val="0"/>
+      </w:pPr>
+    </w:p>
+    <w:p>
+      <w:pPr>
+        <w:widowControl/>
+        <w:suppressAutoHyphens w:val="0"/>
+        <w:rPr>
+          <w:b/>
+          <w:i/>
+        </w:rPr>
+      </w:pPr>
+      <w:r>
+        <w:rPr>
+          <w:b/>
+          <w:i/>
+        </w:rPr>
+        <w:br w:type="page"/>
+      </w:r>
+    </w:p>
+    <w:p>
+      <w:pPr>
+        <w:widowControl/>
+        <w:suppressAutoHyphens w:val="0"/>
+        <w:rPr>
+          <w:b/>
+          <w:i/>
+        </w:rPr>
+      </w:pPr>
       <w:bookmarkStart w:id="0" w:name="_GoBack"/>
       <w:bookmarkEnd w:id="0"/>
     </w:p>
     <w:p>
       <w:pPr>
-        <w:pStyle w:val="Caption"/>
-        <w:jc w:val="center"/>
-        <w:rPr>
-          <w:b/>
-          <w:i w:val="0"/>
-        </w:rPr>
-      </w:pPr>
-    </w:p>
-    <w:p>
-      <w:pPr>
-        <w:pStyle w:val="Caption"/>
-        <w:rPr>
-          <w:b/>
-          <w:i w:val="0"/>
-        </w:rPr>
-      </w:pPr>
-    </w:p>
-    <w:p>
-      <w:pPr>
-        <w:pStyle w:val="Caption"/>
-        <w:rPr>
-          <w:b/>
-          <w:i w:val="0"/>
-        </w:rPr>
-      </w:pPr>
-    </w:p>
-    <w:p>
-      <w:pPr>
         <w:widowControl/>
         <w:suppressAutoHyphens w:val="0"/>
         <w:rPr>
@@ -5329,221 +7014,66 @@
         <w:suppressAutoHyphens w:val="0"/>
         <w:rPr>
           <w:b/>
-          <w:i/>
-        </w:rPr>
-      </w:pPr>
-    </w:p>
-    <w:p>
-      <w:pPr>
-        <w:widowControl/>
-        <w:suppressAutoHyphens w:val="0"/>
+          <w:iCs/>
+        </w:rPr>
+      </w:pPr>
+    </w:p>
+    <w:p>
+      <w:pPr>
+        <w:pStyle w:val="Caption"/>
         <w:rPr>
           <w:b/>
-          <w:i/>
-        </w:rPr>
-      </w:pPr>
-    </w:p>
-    <w:p>
-      <w:pPr>
-        <w:widowControl/>
-        <w:suppressAutoHyphens w:val="0"/>
+          <w:i w:val="0"/>
+        </w:rPr>
+      </w:pPr>
+      <w:proofErr w:type="spellStart"/>
+      <w:r>
         <w:rPr>
           <w:b/>
-          <w:i/>
-        </w:rPr>
-      </w:pPr>
-    </w:p>
-    <w:p>
-      <w:pPr>
-        <w:widowControl/>
-        <w:suppressAutoHyphens w:val="0"/>
+          <w:i w:val="0"/>
+        </w:rPr>
+        <w:t>Frege</w:t>
+      </w:r>
+      <w:proofErr w:type="spellEnd"/>
+      <w:r>
         <w:rPr>
           <w:b/>
-          <w:i/>
-        </w:rPr>
-      </w:pPr>
-    </w:p>
-    <w:p>
-      <w:pPr>
-        <w:numPr>
-          <w:ilvl w:val="2"/>
-          <w:numId w:val="1"/>
-        </w:numPr>
-        <w:rPr>
-          <w:i/>
-          <w:iCs/>
-        </w:rPr>
-      </w:pPr>
-      <w:r>
-        <w:rPr>
-          <w:i/>
-          <w:iCs/>
-        </w:rPr>
-        <w:lastRenderedPageBreak/>
-        <w:t>examples (images), what it would be like to use MPS, so the reader has a clearer picture</w:t>
-      </w:r>
-    </w:p>
-    <w:p>
-      <w:pPr>
-        <w:numPr>
-          <w:ilvl w:val="2"/>
-          <w:numId w:val="1"/>
-        </w:numPr>
-        <w:rPr>
-          <w:i/>
-          <w:iCs/>
-          <w:color w:val="FF950E"/>
-        </w:rPr>
-      </w:pPr>
-      <w:r>
-        <w:rPr>
-          <w:i/>
-          <w:iCs/>
-        </w:rPr>
-        <w:t>working with MPS, structure, editor, constraints, behaviour, checking rules, typesystem, textgen – generic explanation + exemplar language (not necessarily tutorial, but the explanation should be clear and how it would be used)</w:t>
-      </w:r>
-    </w:p>
-    <w:p>
-      <w:pPr>
-        <w:numPr>
-          <w:ilvl w:val="3"/>
-          <w:numId w:val="1"/>
-        </w:numPr>
-      </w:pPr>
-      <w:r>
-        <w:rPr>
-          <w:i/>
-          <w:iCs/>
-          <w:color w:val="FF950E"/>
-        </w:rPr>
-        <w:t>Probably shouldn't go into too much detail for typesystem and editor? - will be explained again on Frege-IDE (how it was done + options and possibilities)</w:t>
-      </w:r>
-    </w:p>
-    <w:p>
-      <w:pPr>
-        <w:widowControl/>
-        <w:suppressAutoHyphens w:val="0"/>
+          <w:i w:val="0"/>
+        </w:rPr>
+        <w:t xml:space="preserve"> features</w:t>
+      </w:r>
+      <w:r>
         <w:rPr>
           <w:b/>
-          <w:i/>
-        </w:rPr>
-      </w:pPr>
-    </w:p>
-    <w:p>
-      <w:pPr>
-        <w:widowControl/>
-        <w:suppressAutoHyphens w:val="0"/>
-        <w:rPr>
-          <w:b/>
-          <w:i/>
-        </w:rPr>
-      </w:pPr>
-    </w:p>
-    <w:p>
-      <w:pPr>
-        <w:widowControl/>
-        <w:suppressAutoHyphens w:val="0"/>
-        <w:rPr>
-          <w:b/>
-          <w:i/>
-        </w:rPr>
-      </w:pPr>
-    </w:p>
-    <w:p>
-      <w:pPr>
-        <w:widowControl/>
-        <w:suppressAutoHyphens w:val="0"/>
-        <w:rPr>
-          <w:b/>
-          <w:i/>
-        </w:rPr>
-      </w:pPr>
-    </w:p>
-    <w:p>
-      <w:pPr>
-        <w:widowControl/>
-        <w:suppressAutoHyphens w:val="0"/>
-        <w:rPr>
-          <w:b/>
-          <w:i/>
-        </w:rPr>
-      </w:pPr>
-    </w:p>
-    <w:p>
-      <w:pPr>
-        <w:widowControl/>
-        <w:suppressAutoHyphens w:val="0"/>
-        <w:rPr>
-          <w:b/>
-          <w:i/>
-        </w:rPr>
-      </w:pPr>
-    </w:p>
-    <w:p>
-      <w:pPr>
-        <w:widowControl/>
-        <w:suppressAutoHyphens w:val="0"/>
-        <w:rPr>
-          <w:b/>
-          <w:i/>
-        </w:rPr>
-      </w:pPr>
-    </w:p>
-    <w:p>
-      <w:pPr>
-        <w:widowControl/>
-        <w:suppressAutoHyphens w:val="0"/>
-        <w:rPr>
-          <w:b/>
-          <w:iCs/>
-        </w:rPr>
-      </w:pPr>
+          <w:i w:val="0"/>
+        </w:rPr>
+        <w:t xml:space="preserve"> – later!</w:t>
+      </w:r>
     </w:p>
     <w:p>
       <w:pPr>
         <w:pStyle w:val="Caption"/>
         <w:rPr>
-          <w:b/>
-          <w:i w:val="0"/>
-        </w:rPr>
-      </w:pPr>
-      <w:r>
-        <w:rPr>
-          <w:b/>
-          <w:i w:val="0"/>
-        </w:rPr>
-        <w:t>Frege features</w:t>
-      </w:r>
-      <w:r>
-        <w:rPr>
-          <w:b/>
-          <w:i w:val="0"/>
-        </w:rPr>
-        <w:t xml:space="preserve"> – later!</w:t>
-      </w:r>
-    </w:p>
-    <w:p>
-      <w:pPr>
-        <w:pStyle w:val="Caption"/>
-        <w:rPr>
-          <w:i w:val="0"/>
-        </w:rPr>
-      </w:pPr>
+          <w:i w:val="0"/>
+        </w:rPr>
+      </w:pPr>
+      <w:proofErr w:type="spellStart"/>
       <w:r>
         <w:rPr>
           <w:i w:val="0"/>
           <w:strike/>
           <w:kern w:val="24"/>
         </w:rPr>
-        <w:t xml:space="preserve">Frege, based on Haskell language, has </w:t>
-      </w:r>
+        <w:t>Frege</w:t>
+      </w:r>
+      <w:proofErr w:type="spellEnd"/>
       <w:r>
         <w:rPr>
           <w:i w:val="0"/>
           <w:strike/>
           <w:kern w:val="24"/>
         </w:rPr>
-        <w:t xml:space="preserve">rather </w:t>
+        <w:t xml:space="preserve">, based on Haskell language, has </w:t>
       </w:r>
       <w:r>
         <w:rPr>
@@ -5551,7 +7081,7 @@
           <w:strike/>
           <w:kern w:val="24"/>
         </w:rPr>
-        <w:t xml:space="preserve">many </w:t>
+        <w:t xml:space="preserve">rather </w:t>
       </w:r>
       <w:r>
         <w:rPr>
@@ -5559,7 +7089,7 @@
           <w:strike/>
           <w:kern w:val="24"/>
         </w:rPr>
-        <w:t>syntactic</w:t>
+        <w:t xml:space="preserve">many </w:t>
       </w:r>
       <w:r>
         <w:rPr>
@@ -5567,7 +7097,7 @@
           <w:strike/>
           <w:kern w:val="24"/>
         </w:rPr>
-        <w:t xml:space="preserve"> (and semantic)</w:t>
+        <w:t>syntactic</w:t>
       </w:r>
       <w:r>
         <w:rPr>
@@ -5575,7 +7105,7 @@
           <w:strike/>
           <w:kern w:val="24"/>
         </w:rPr>
-        <w:t xml:space="preserve"> constructs </w:t>
+        <w:t xml:space="preserve"> (and semantic)</w:t>
       </w:r>
       <w:r>
         <w:rPr>
@@ -5583,7 +7113,7 @@
           <w:strike/>
           <w:kern w:val="24"/>
         </w:rPr>
-        <w:t xml:space="preserve">for this work </w:t>
+        <w:t xml:space="preserve"> constructs </w:t>
       </w:r>
       <w:r>
         <w:rPr>
@@ -5591,7 +7121,7 @@
           <w:strike/>
           <w:kern w:val="24"/>
         </w:rPr>
-        <w:t xml:space="preserve">to </w:t>
+        <w:t xml:space="preserve">for this work </w:t>
       </w:r>
       <w:r>
         <w:rPr>
@@ -5599,7 +7129,7 @@
           <w:strike/>
           <w:kern w:val="24"/>
         </w:rPr>
-        <w:t xml:space="preserve">be able to </w:t>
+        <w:t xml:space="preserve">to </w:t>
       </w:r>
       <w:r>
         <w:rPr>
@@ -5607,6 +7137,14 @@
           <w:strike/>
           <w:kern w:val="24"/>
         </w:rPr>
+        <w:t xml:space="preserve">be able to </w:t>
+      </w:r>
+      <w:r>
+        <w:rPr>
+          <w:i w:val="0"/>
+          <w:strike/>
+          <w:kern w:val="24"/>
+        </w:rPr>
         <w:t xml:space="preserve">include them all. </w:t>
       </w:r>
       <w:r>
@@ -5637,7 +7175,21 @@
         <w:rPr>
           <w:i w:val="0"/>
         </w:rPr>
-        <w:t xml:space="preserve"> of the Frege </w:t>
+        <w:t xml:space="preserve"> of the </w:t>
+      </w:r>
+      <w:proofErr w:type="spellStart"/>
+      <w:r>
+        <w:rPr>
+          <w:i w:val="0"/>
+        </w:rPr>
+        <w:t>Frege</w:t>
+      </w:r>
+      <w:proofErr w:type="spellEnd"/>
+      <w:r>
+        <w:rPr>
+          <w:i w:val="0"/>
+        </w:rPr>
+        <w:t xml:space="preserve"> </w:t>
       </w:r>
       <w:r>
         <w:rPr>
@@ -5679,7 +7231,21 @@
         <w:rPr>
           <w:i w:val="0"/>
         </w:rPr>
-        <w:t>make Frege appear less function</w:t>
+        <w:t xml:space="preserve">make </w:t>
+      </w:r>
+      <w:proofErr w:type="spellStart"/>
+      <w:r>
+        <w:rPr>
+          <w:i w:val="0"/>
+        </w:rPr>
+        <w:t>Frege</w:t>
+      </w:r>
+      <w:proofErr w:type="spellEnd"/>
+      <w:r>
+        <w:rPr>
+          <w:i w:val="0"/>
+        </w:rPr>
+        <w:t xml:space="preserve"> appear less function</w:t>
       </w:r>
       <w:r>
         <w:rPr>
@@ -5846,7 +7412,21 @@
         <w:rPr>
           <w:i w:val="0"/>
         </w:rPr>
-        <w:t>includes the high level concepts of the supported Frege features.</w:t>
+        <w:t xml:space="preserve">includes the high level concepts of the supported </w:t>
+      </w:r>
+      <w:proofErr w:type="spellStart"/>
+      <w:r>
+        <w:rPr>
+          <w:i w:val="0"/>
+        </w:rPr>
+        <w:t>Frege</w:t>
+      </w:r>
+      <w:proofErr w:type="spellEnd"/>
+      <w:r>
+        <w:rPr>
+          <w:i w:val="0"/>
+        </w:rPr>
+        <w:t xml:space="preserve"> features.</w:t>
       </w:r>
     </w:p>
     <w:p>
@@ -5854,7 +7434,15 @@
         <w:pStyle w:val="TODO"/>
       </w:pPr>
       <w:r>
-        <w:t>(graphics / visuals.)</w:t>
+        <w:t>(</w:t>
+      </w:r>
+      <w:proofErr w:type="gramStart"/>
+      <w:r>
+        <w:t>graphics</w:t>
+      </w:r>
+      <w:proofErr w:type="gramEnd"/>
+      <w:r>
+        <w:t xml:space="preserve"> / visuals.)</w:t>
       </w:r>
     </w:p>
     <w:p>
@@ -5864,6 +7452,7 @@
           <w:i w:val="0"/>
         </w:rPr>
       </w:pPr>
+      <w:proofErr w:type="gramStart"/>
       <w:r>
         <w:rPr>
           <w:b/>
@@ -5871,11 +7460,19 @@
         </w:rPr>
         <w:t>module</w:t>
       </w:r>
-      <w:r>
-        <w:rPr>
-          <w:i w:val="0"/>
-        </w:rPr>
-        <w:t xml:space="preserve"> frege</w:t>
+      <w:proofErr w:type="gramEnd"/>
+      <w:r>
+        <w:rPr>
+          <w:i w:val="0"/>
+        </w:rPr>
+        <w:t xml:space="preserve"> </w:t>
+      </w:r>
+      <w:proofErr w:type="spellStart"/>
+      <w:r>
+        <w:rPr>
+          <w:i w:val="0"/>
+        </w:rPr>
+        <w:t>frege</w:t>
       </w:r>
       <w:r>
         <w:rPr>
@@ -5889,6 +7486,7 @@
         </w:rPr>
         <w:t>.Skeleton</w:t>
       </w:r>
+      <w:proofErr w:type="spellEnd"/>
     </w:p>
     <w:p>
       <w:pPr>
@@ -5905,7 +7503,21 @@
         <w:rPr>
           <w:i w:val="0"/>
         </w:rPr>
-        <w:t>A Frege program</w:t>
+        <w:t xml:space="preserve">A </w:t>
+      </w:r>
+      <w:proofErr w:type="spellStart"/>
+      <w:r>
+        <w:rPr>
+          <w:i w:val="0"/>
+        </w:rPr>
+        <w:t>Frege</w:t>
+      </w:r>
+      <w:proofErr w:type="spellEnd"/>
+      <w:r>
+        <w:rPr>
+          <w:i w:val="0"/>
+        </w:rPr>
+        <w:t xml:space="preserve"> program</w:t>
       </w:r>
       <w:r>
         <w:rPr>
@@ -5929,7 +7541,21 @@
         <w:rPr>
           <w:i w:val="0"/>
         </w:rPr>
-        <w:t xml:space="preserve"> This allows for a module to be imported in other Frege modules</w:t>
+        <w:t xml:space="preserve"> This allows for a module to be imported in other </w:t>
+      </w:r>
+      <w:proofErr w:type="spellStart"/>
+      <w:r>
+        <w:rPr>
+          <w:i w:val="0"/>
+        </w:rPr>
+        <w:t>Frege</w:t>
+      </w:r>
+      <w:proofErr w:type="spellEnd"/>
+      <w:r>
+        <w:rPr>
+          <w:i w:val="0"/>
+        </w:rPr>
+        <w:t xml:space="preserve"> modules</w:t>
       </w:r>
       <w:r>
         <w:rPr>
@@ -5969,13 +7595,23 @@
           <w:i w:val="0"/>
         </w:rPr>
       </w:pPr>
+      <w:proofErr w:type="gramStart"/>
       <w:r>
         <w:rPr>
           <w:b/>
           <w:i w:val="0"/>
         </w:rPr>
-        <w:t xml:space="preserve">module </w:t>
-      </w:r>
+        <w:t>module</w:t>
+      </w:r>
+      <w:proofErr w:type="gramEnd"/>
+      <w:r>
+        <w:rPr>
+          <w:b/>
+          <w:i w:val="0"/>
+        </w:rPr>
+        <w:t xml:space="preserve"> </w:t>
+      </w:r>
+      <w:proofErr w:type="spellStart"/>
       <w:r>
         <w:rPr>
           <w:i w:val="0"/>
@@ -5994,6 +7630,7 @@
         </w:rPr>
         <w:t>.Skeleton</w:t>
       </w:r>
+      <w:proofErr w:type="spellEnd"/>
       <w:r>
         <w:rPr>
           <w:b/>
@@ -6007,6 +7644,7 @@
         </w:rPr>
         <w:t xml:space="preserve">(module </w:t>
       </w:r>
+      <w:proofErr w:type="spellStart"/>
       <w:r>
         <w:rPr>
           <w:i w:val="0"/>
@@ -6019,6 +7657,7 @@
         </w:rPr>
         <w:t>ide.Submodule</w:t>
       </w:r>
+      <w:proofErr w:type="spellEnd"/>
       <w:r>
         <w:rPr>
           <w:i w:val="0"/>
@@ -6031,18 +7670,42 @@
         </w:rPr>
         <w:t xml:space="preserve"> </w:t>
       </w:r>
+      <w:proofErr w:type="spellStart"/>
       <w:r>
         <w:rPr>
           <w:i w:val="0"/>
         </w:rPr>
         <w:t>ff</w:t>
       </w:r>
-      <w:r>
-        <w:rPr>
-          <w:i w:val="0"/>
-        </w:rPr>
-        <w:t>, gg, hh</w:t>
-      </w:r>
+      <w:proofErr w:type="spellEnd"/>
+      <w:r>
+        <w:rPr>
+          <w:i w:val="0"/>
+        </w:rPr>
+        <w:t xml:space="preserve">, </w:t>
+      </w:r>
+      <w:proofErr w:type="spellStart"/>
+      <w:r>
+        <w:rPr>
+          <w:i w:val="0"/>
+        </w:rPr>
+        <w:t>gg</w:t>
+      </w:r>
+      <w:proofErr w:type="spellEnd"/>
+      <w:r>
+        <w:rPr>
+          <w:i w:val="0"/>
+        </w:rPr>
+        <w:t xml:space="preserve">, </w:t>
+      </w:r>
+      <w:proofErr w:type="spellStart"/>
+      <w:r>
+        <w:rPr>
+          <w:i w:val="0"/>
+        </w:rPr>
+        <w:t>hh</w:t>
+      </w:r>
+      <w:proofErr w:type="spellEnd"/>
       <w:r>
         <w:rPr>
           <w:i w:val="0"/>
@@ -6102,8 +7765,16 @@
         <w:rPr>
           <w:i w:val="0"/>
         </w:rPr>
-        <w:t xml:space="preserve"> declared datatypes</w:t>
-      </w:r>
+        <w:t xml:space="preserve"> declared </w:t>
+      </w:r>
+      <w:proofErr w:type="spellStart"/>
+      <w:r>
+        <w:rPr>
+          <w:i w:val="0"/>
+        </w:rPr>
+        <w:t>datatypes</w:t>
+      </w:r>
+      <w:proofErr w:type="spellEnd"/>
       <w:r>
         <w:rPr>
           <w:i w:val="0"/>
@@ -6154,6 +7825,7 @@
           <w:i w:val="0"/>
         </w:rPr>
       </w:pPr>
+      <w:proofErr w:type="gramStart"/>
       <w:r>
         <w:rPr>
           <w:b/>
@@ -6168,12 +7840,14 @@
         </w:rPr>
         <w:t>mport</w:t>
       </w:r>
+      <w:proofErr w:type="gramEnd"/>
       <w:r>
         <w:rPr>
           <w:i w:val="0"/>
         </w:rPr>
         <w:t xml:space="preserve"> </w:t>
       </w:r>
+      <w:proofErr w:type="spellStart"/>
       <w:r>
         <w:rPr>
           <w:i w:val="0"/>
@@ -6186,6 +7860,7 @@
         </w:rPr>
         <w:t>Submodule</w:t>
       </w:r>
+      <w:proofErr w:type="spellEnd"/>
     </w:p>
     <w:p>
       <w:pPr>
@@ -6268,7 +7943,21 @@
         <w:rPr>
           <w:i w:val="0"/>
         </w:rPr>
-        <w:t>ns, operators and datatypes.</w:t>
+        <w:t xml:space="preserve">ns, operators and </w:t>
+      </w:r>
+      <w:proofErr w:type="spellStart"/>
+      <w:r>
+        <w:rPr>
+          <w:i w:val="0"/>
+        </w:rPr>
+        <w:t>datatypes</w:t>
+      </w:r>
+      <w:proofErr w:type="spellEnd"/>
+      <w:r>
+        <w:rPr>
+          <w:i w:val="0"/>
+        </w:rPr>
+        <w:t>.</w:t>
       </w:r>
     </w:p>
     <w:p>
@@ -6278,13 +7967,23 @@
           <w:i w:val="0"/>
         </w:rPr>
       </w:pPr>
+      <w:proofErr w:type="gramStart"/>
       <w:r>
         <w:rPr>
           <w:b/>
           <w:i w:val="0"/>
         </w:rPr>
-        <w:t xml:space="preserve">import </w:t>
-      </w:r>
+        <w:t>import</w:t>
+      </w:r>
+      <w:proofErr w:type="gramEnd"/>
+      <w:r>
+        <w:rPr>
+          <w:b/>
+          <w:i w:val="0"/>
+        </w:rPr>
+        <w:t xml:space="preserve"> </w:t>
+      </w:r>
+      <w:proofErr w:type="spellStart"/>
       <w:r>
         <w:rPr>
           <w:i w:val="0"/>
@@ -6297,6 +7996,7 @@
         </w:rPr>
         <w:t>Submodule</w:t>
       </w:r>
+      <w:proofErr w:type="spellEnd"/>
       <w:r>
         <w:rPr>
           <w:i w:val="0"/>
@@ -6307,7 +8007,21 @@
         <w:rPr>
           <w:i w:val="0"/>
         </w:rPr>
-        <w:t>as Sub (xx, yy)</w:t>
+        <w:t xml:space="preserve">as Sub (xx, </w:t>
+      </w:r>
+      <w:proofErr w:type="spellStart"/>
+      <w:r>
+        <w:rPr>
+          <w:i w:val="0"/>
+        </w:rPr>
+        <w:t>yy</w:t>
+      </w:r>
+      <w:proofErr w:type="spellEnd"/>
+      <w:r>
+        <w:rPr>
+          <w:i w:val="0"/>
+        </w:rPr>
+        <w:t>)</w:t>
       </w:r>
     </w:p>
     <w:p>
@@ -6331,7 +8045,21 @@
         <w:rPr>
           <w:i w:val="0"/>
         </w:rPr>
-        <w:t xml:space="preserve">which functions, operators and datatypes should be brought into the current namespace </w:t>
+        <w:t xml:space="preserve">which functions, operators and </w:t>
+      </w:r>
+      <w:proofErr w:type="spellStart"/>
+      <w:r>
+        <w:rPr>
+          <w:i w:val="0"/>
+        </w:rPr>
+        <w:t>datatypes</w:t>
+      </w:r>
+      <w:proofErr w:type="spellEnd"/>
+      <w:r>
+        <w:rPr>
+          <w:i w:val="0"/>
+        </w:rPr>
+        <w:t xml:space="preserve"> should be brought into the current namespace </w:t>
       </w:r>
       <w:r>
         <w:t>(</w:t>
@@ -6388,12 +8116,19 @@
           <w:i w:val="0"/>
         </w:rPr>
       </w:pPr>
-      <w:r>
-        <w:rPr>
-          <w:i w:val="0"/>
-        </w:rPr>
-        <w:lastRenderedPageBreak/>
-        <w:t>Infixr, function definition, annotation,</w:t>
+      <w:proofErr w:type="spellStart"/>
+      <w:r>
+        <w:rPr>
+          <w:i w:val="0"/>
+        </w:rPr>
+        <w:t>Infixr</w:t>
+      </w:r>
+      <w:proofErr w:type="spellEnd"/>
+      <w:r>
+        <w:rPr>
+          <w:i w:val="0"/>
+        </w:rPr>
+        <w:t>, function definition, annotation,</w:t>
       </w:r>
       <w:r>
         <w:rPr>
@@ -6805,7 +8540,7 @@
   <w:abstractNum w:abstractNumId="3">
     <w:nsid w:val="40CB696B"/>
     <w:multiLevelType w:val="hybridMultilevel"/>
-    <w:tmpl w:val="4A2A8B18"/>
+    <w:tmpl w:val="AEC2C5AE"/>
     <w:lvl w:ilvl="0" w:tplc="04050001">
       <w:start w:val="1"/>
       <w:numFmt w:val="bullet"/>
@@ -7332,6 +9067,7 @@
   <w:style w:type="character" w:default="1" w:styleId="DefaultParagraphFont">
     <w:name w:val="Default Paragraph Font"/>
     <w:uiPriority w:val="1"/>
+    <w:semiHidden/>
     <w:unhideWhenUsed/>
   </w:style>
   <w:style w:type="table" w:default="1" w:styleId="TableNormal">

</xml_diff>

<commit_message>
MPS - cell action map
</commit_message>
<xml_diff>
--- a/Frege.docx
+++ b/Frege.docx
@@ -14929,14 +14929,7 @@
           <w:iCs/>
           <w:lang w:val="sk-SK"/>
         </w:rPr>
-        <w:t xml:space="preserve">Let us call it „PLiteral“. </w:t>
-      </w:r>
-      <w:r>
-        <w:rPr>
-          <w:iCs/>
-          <w:lang w:val="sk-SK"/>
-        </w:rPr>
-        <w:t>Now the problem is, the substitute actions defined for „Literal“ concept do not work here</w:t>
+        <w:t>Let us call it „PLiteral“. Now the problem is, the substitute actions defined for „Literal“ concept do not work here</w:t>
       </w:r>
       <w:r>
         <w:rPr>
@@ -15060,7 +15053,14 @@
           <w:iCs/>
           <w:lang w:val="sk-SK"/>
         </w:rPr>
-        <w:t xml:space="preserve"> for concept Pliteral, which wraps concept Literal</w:t>
+        <w:t xml:space="preserve"> for concept PL</w:t>
+      </w:r>
+      <w:r>
+        <w:rPr>
+          <w:iCs/>
+          <w:lang w:val="sk-SK"/>
+        </w:rPr>
+        <w:t>iteral, which wraps concept Literal</w:t>
       </w:r>
     </w:p>
     <w:p>
@@ -15072,496 +15072,171 @@
           <w:lang w:val="sk-SK"/>
         </w:rPr>
       </w:pPr>
-      <w:bookmarkStart w:id="0" w:name="_GoBack"/>
-      <w:bookmarkEnd w:id="0"/>
     </w:p>
     <w:p>
       <w:pPr>
         <w:widowControl/>
         <w:suppressAutoHyphens w:val="0"/>
-        <w:ind w:left="360"/>
-        <w:rPr>
-          <w:iCs/>
-        </w:rPr>
-      </w:pPr>
+        <w:rPr>
+          <w:iCs/>
+          <w:lang w:val="sk-SK"/>
+        </w:rPr>
+      </w:pPr>
+      <w:r>
+        <w:rPr>
+          <w:iCs/>
+          <w:lang w:val="sk-SK"/>
+        </w:rPr>
+        <w:t xml:space="preserve">From editor actions we mention also </w:t>
+      </w:r>
+      <w:r>
+        <w:rPr>
+          <w:iCs/>
+          <w:lang w:val="sk-SK"/>
+        </w:rPr>
+        <w:t>Cell Action Map.</w:t>
+      </w:r>
+      <w:r>
+        <w:rPr>
+          <w:iCs/>
+          <w:lang w:val="sk-SK"/>
+        </w:rPr>
+        <w:t xml:space="preserve"> </w:t>
+      </w:r>
+      <w:r>
+        <w:rPr>
+          <w:iCs/>
+          <w:lang w:val="sk-SK"/>
+        </w:rPr>
+        <w:t xml:space="preserve">These are custom defined actions to take upon a user attempt to e.g. remove an editor cell, </w:t>
+      </w:r>
+      <w:r>
+        <w:rPr>
+          <w:iCs/>
+          <w:lang w:val="sk-SK"/>
+        </w:rPr>
+        <w:t>insert a new one, pressing a backspace key, etc. They are always associated with a</w:t>
+      </w:r>
+      <w:r>
+        <w:rPr>
+          <w:iCs/>
+          <w:lang w:val="sk-SK"/>
+        </w:rPr>
+        <w:t>n editor cell</w:t>
+      </w:r>
+      <w:r>
+        <w:rPr>
+          <w:iCs/>
+          <w:lang w:val="sk-SK"/>
+        </w:rPr>
+        <w:t xml:space="preserve"> (though several editor cells can share the same cell action map)</w:t>
+      </w:r>
+      <w:r>
+        <w:rPr>
+          <w:iCs/>
+          <w:lang w:val="sk-SK"/>
+        </w:rPr>
+        <w:t xml:space="preserve"> </w:t>
+      </w:r>
+      <w:r>
+        <w:rPr>
+          <w:iCs/>
+          <w:lang w:val="sk-SK"/>
+        </w:rPr>
+        <w:t>and a simple event</w:t>
+      </w:r>
+      <w:r>
+        <w:rPr>
+          <w:iCs/>
+          <w:lang w:val="sk-SK"/>
+        </w:rPr>
+        <w:t>, such as cell removal, insertion, selection, copying and pasting.</w:t>
+      </w:r>
     </w:p>
     <w:p>
       <w:pPr>
         <w:widowControl/>
         <w:suppressAutoHyphens w:val="0"/>
-        <w:ind w:left="360"/>
-        <w:rPr>
-          <w:iCs/>
-        </w:rPr>
-      </w:pPr>
-    </w:p>
-    <w:p>
-      <w:pPr>
-        <w:widowControl/>
-        <w:suppressAutoHyphens w:val="0"/>
-        <w:ind w:left="360"/>
-        <w:rPr>
-          <w:iCs/>
-        </w:rPr>
-      </w:pPr>
-    </w:p>
-    <w:p>
-      <w:pPr>
-        <w:widowControl/>
-        <w:suppressAutoHyphens w:val="0"/>
-        <w:rPr>
-          <w:iCs/>
-        </w:rPr>
-      </w:pPr>
-    </w:p>
-    <w:p>
-      <w:pPr>
-        <w:widowControl/>
-        <w:suppressAutoHyphens w:val="0"/>
-        <w:rPr>
-          <w:iCs/>
-        </w:rPr>
-      </w:pPr>
-    </w:p>
-    <w:p>
-      <w:pPr>
-        <w:widowControl/>
-        <w:suppressAutoHyphens w:val="0"/>
-        <w:rPr>
-          <w:iCs/>
-        </w:rPr>
-      </w:pPr>
-      <w:proofErr w:type="spellStart"/>
-      <w:r>
-        <w:rPr>
-          <w:iCs/>
-        </w:rPr>
-        <w:t>Vyjadrit</w:t>
-      </w:r>
-      <w:proofErr w:type="spellEnd"/>
-      <w:r>
-        <w:rPr>
-          <w:iCs/>
-        </w:rPr>
-        <w:t xml:space="preserve"> </w:t>
-      </w:r>
-      <w:proofErr w:type="spellStart"/>
-      <w:proofErr w:type="gramStart"/>
-      <w:r>
-        <w:rPr>
-          <w:iCs/>
-        </w:rPr>
-        <w:t>sa</w:t>
-      </w:r>
-      <w:proofErr w:type="spellEnd"/>
-      <w:proofErr w:type="gramEnd"/>
-      <w:r>
-        <w:rPr>
-          <w:iCs/>
-        </w:rPr>
-        <w:t xml:space="preserve"> o: cell action map (</w:t>
-      </w:r>
-      <w:proofErr w:type="spellStart"/>
-      <w:r>
-        <w:rPr>
-          <w:iCs/>
-        </w:rPr>
-        <w:t>akcia</w:t>
-      </w:r>
-      <w:proofErr w:type="spellEnd"/>
-      <w:r>
-        <w:rPr>
-          <w:iCs/>
-        </w:rPr>
-        <w:t xml:space="preserve"> </w:t>
-      </w:r>
-      <w:proofErr w:type="spellStart"/>
-      <w:r>
-        <w:rPr>
-          <w:iCs/>
-        </w:rPr>
-        <w:t>napr</w:t>
-      </w:r>
-      <w:proofErr w:type="spellEnd"/>
-      <w:r>
-        <w:rPr>
-          <w:iCs/>
-        </w:rPr>
-        <w:t>. dele</w:t>
-      </w:r>
-      <w:r>
-        <w:rPr>
-          <w:iCs/>
-        </w:rPr>
-        <w:t xml:space="preserve">te </w:t>
-      </w:r>
-      <w:proofErr w:type="spellStart"/>
-      <w:r>
-        <w:rPr>
-          <w:iCs/>
-        </w:rPr>
-        <w:t>nejakeho</w:t>
-      </w:r>
-      <w:proofErr w:type="spellEnd"/>
-      <w:r>
-        <w:rPr>
-          <w:iCs/>
-        </w:rPr>
-        <w:t xml:space="preserve"> </w:t>
-      </w:r>
-      <w:proofErr w:type="spellStart"/>
-      <w:r>
-        <w:rPr>
-          <w:iCs/>
-        </w:rPr>
-        <w:t>uzlu</w:t>
-      </w:r>
-      <w:proofErr w:type="spellEnd"/>
-      <w:r>
-        <w:rPr>
-          <w:iCs/>
-        </w:rPr>
-        <w:t>), substitution</w:t>
-      </w:r>
-    </w:p>
-    <w:p>
-      <w:pPr>
-        <w:widowControl/>
-        <w:suppressAutoHyphens w:val="0"/>
-        <w:rPr>
-          <w:iCs/>
-        </w:rPr>
-      </w:pPr>
+        <w:jc w:val="center"/>
+        <w:rPr>
+          <w:iCs/>
+        </w:rPr>
+      </w:pPr>
+      <w:r>
+        <w:rPr>
+          <w:iCs/>
+          <w:noProof/>
+          <w:lang w:val="cs-CZ" w:eastAsia="cs-CZ" w:bidi="ar-SA"/>
+        </w:rPr>
+        <w:drawing>
+          <wp:inline distT="0" distB="0" distL="0" distR="0">
+            <wp:extent cx="2794842" cy="1163116"/>
+            <wp:effectExtent l="0" t="0" r="5715" b="0"/>
+            <wp:docPr id="12" name="Picture 12"/>
+            <wp:cNvGraphicFramePr>
+              <a:graphicFrameLocks xmlns:a="http://schemas.openxmlformats.org/drawingml/2006/main" noChangeAspect="1"/>
+            </wp:cNvGraphicFramePr>
+            <a:graphic xmlns:a="http://schemas.openxmlformats.org/drawingml/2006/main">
+              <a:graphicData uri="http://schemas.openxmlformats.org/drawingml/2006/picture">
+                <pic:pic xmlns:pic="http://schemas.openxmlformats.org/drawingml/2006/picture">
+                  <pic:nvPicPr>
+                    <pic:cNvPr id="12" name="16.fw.png"/>
+                    <pic:cNvPicPr/>
+                  </pic:nvPicPr>
+                  <pic:blipFill>
+                    <a:blip r:embed="rId38" cstate="print">
+                      <a:extLst>
+                        <a:ext uri="{28A0092B-C50C-407E-A947-70E740481C1C}">
+                          <a14:useLocalDpi xmlns:a14="http://schemas.microsoft.com/office/drawing/2010/main" val="0"/>
+                        </a:ext>
+                      </a:extLst>
+                    </a:blip>
+                    <a:stretch>
+                      <a:fillRect/>
+                    </a:stretch>
+                  </pic:blipFill>
+                  <pic:spPr>
+                    <a:xfrm>
+                      <a:off x="0" y="0"/>
+                      <a:ext cx="2859949" cy="1190211"/>
+                    </a:xfrm>
+                    <a:prstGeom prst="rect">
+                      <a:avLst/>
+                    </a:prstGeom>
+                  </pic:spPr>
+                </pic:pic>
+              </a:graphicData>
+            </a:graphic>
+          </wp:inline>
+        </w:drawing>
+      </w:r>
     </w:p>
     <w:p>
       <w:pPr>
         <w:pStyle w:val="ListParagraph"/>
         <w:widowControl/>
         <w:numPr>
-          <w:ilvl w:val="0"/>
-          <w:numId w:val="11"/>
+          <w:ilvl w:val="1"/>
+          <w:numId w:val="19"/>
         </w:numPr>
         <w:suppressAutoHyphens w:val="0"/>
-        <w:rPr>
-          <w:iCs/>
-        </w:rPr>
-      </w:pPr>
-      <w:proofErr w:type="spellStart"/>
-      <w:r>
-        <w:rPr>
-          <w:iCs/>
-        </w:rPr>
-        <w:t>Spomenut</w:t>
-      </w:r>
-      <w:proofErr w:type="spellEnd"/>
-      <w:r>
-        <w:rPr>
-          <w:iCs/>
-        </w:rPr>
-        <w:t xml:space="preserve"> v </w:t>
-      </w:r>
-      <w:proofErr w:type="spellStart"/>
-      <w:r>
-        <w:rPr>
-          <w:iCs/>
-        </w:rPr>
-        <w:t>priklade</w:t>
-      </w:r>
-      <w:proofErr w:type="spellEnd"/>
-      <w:r>
-        <w:rPr>
-          <w:iCs/>
-        </w:rPr>
-        <w:t xml:space="preserve">: data Maybe a = Just a | Nothing, </w:t>
-      </w:r>
-      <w:proofErr w:type="spellStart"/>
-      <w:r>
-        <w:rPr>
-          <w:iCs/>
-        </w:rPr>
-        <w:t>ze</w:t>
-      </w:r>
-      <w:proofErr w:type="spellEnd"/>
-      <w:r>
-        <w:rPr>
-          <w:iCs/>
-        </w:rPr>
-        <w:t xml:space="preserve"> </w:t>
-      </w:r>
-      <w:proofErr w:type="spellStart"/>
-      <w:r>
-        <w:rPr>
-          <w:iCs/>
-        </w:rPr>
-        <w:t>keby</w:t>
-      </w:r>
-      <w:proofErr w:type="spellEnd"/>
-      <w:r>
-        <w:rPr>
-          <w:iCs/>
-        </w:rPr>
-        <w:t xml:space="preserve"> </w:t>
-      </w:r>
-      <w:proofErr w:type="spellStart"/>
-      <w:r>
-        <w:rPr>
-          <w:iCs/>
-        </w:rPr>
-        <w:t>som</w:t>
-      </w:r>
-      <w:proofErr w:type="spellEnd"/>
-      <w:r>
-        <w:rPr>
-          <w:iCs/>
-        </w:rPr>
-        <w:t xml:space="preserve"> </w:t>
-      </w:r>
-      <w:proofErr w:type="spellStart"/>
-      <w:r>
-        <w:rPr>
-          <w:iCs/>
-        </w:rPr>
-        <w:t>chcel</w:t>
-      </w:r>
-      <w:proofErr w:type="spellEnd"/>
-      <w:r>
-        <w:rPr>
-          <w:iCs/>
-        </w:rPr>
-        <w:t xml:space="preserve"> </w:t>
-      </w:r>
-      <w:proofErr w:type="spellStart"/>
-      <w:r>
-        <w:rPr>
-          <w:iCs/>
-        </w:rPr>
-        <w:t>oddelit</w:t>
-      </w:r>
-      <w:proofErr w:type="spellEnd"/>
-      <w:r>
-        <w:rPr>
-          <w:iCs/>
-        </w:rPr>
-        <w:t xml:space="preserve"> </w:t>
-      </w:r>
-      <w:proofErr w:type="spellStart"/>
-      <w:r>
-        <w:rPr>
-          <w:iCs/>
-        </w:rPr>
-        <w:t>nejak</w:t>
-      </w:r>
-      <w:proofErr w:type="spellEnd"/>
-      <w:r>
-        <w:rPr>
-          <w:iCs/>
-        </w:rPr>
-        <w:t xml:space="preserve"> </w:t>
-      </w:r>
-      <w:proofErr w:type="spellStart"/>
-      <w:r>
-        <w:rPr>
-          <w:iCs/>
-        </w:rPr>
-        <w:t>predcasne</w:t>
-      </w:r>
-      <w:proofErr w:type="spellEnd"/>
-      <w:r>
-        <w:rPr>
-          <w:iCs/>
-        </w:rPr>
-        <w:t xml:space="preserve">, </w:t>
-      </w:r>
-      <w:proofErr w:type="spellStart"/>
-      <w:r>
-        <w:rPr>
-          <w:iCs/>
-        </w:rPr>
-        <w:t>napr</w:t>
-      </w:r>
-      <w:proofErr w:type="spellEnd"/>
-      <w:r>
-        <w:rPr>
-          <w:iCs/>
-        </w:rPr>
-        <w:t xml:space="preserve">. data Maybe a = Just Nothing =&gt; data Maybe a = Just | Nothing, </w:t>
-      </w:r>
-      <w:proofErr w:type="spellStart"/>
-      <w:r>
-        <w:rPr>
-          <w:iCs/>
-        </w:rPr>
-        <w:t>tak</w:t>
-      </w:r>
-      <w:proofErr w:type="spellEnd"/>
-      <w:r>
-        <w:rPr>
-          <w:iCs/>
-        </w:rPr>
-        <w:t xml:space="preserve"> to </w:t>
-      </w:r>
-      <w:proofErr w:type="spellStart"/>
-      <w:r>
-        <w:rPr>
-          <w:iCs/>
-        </w:rPr>
-        <w:t>sice</w:t>
-      </w:r>
-      <w:proofErr w:type="spellEnd"/>
-      <w:r>
-        <w:rPr>
-          <w:iCs/>
-        </w:rPr>
-        <w:t xml:space="preserve"> ide, ale </w:t>
-      </w:r>
-      <w:proofErr w:type="spellStart"/>
-      <w:r>
-        <w:rPr>
-          <w:iCs/>
-        </w:rPr>
-        <w:t>kazda</w:t>
-      </w:r>
-      <w:proofErr w:type="spellEnd"/>
-      <w:r>
-        <w:rPr>
-          <w:iCs/>
-        </w:rPr>
-        <w:t xml:space="preserve"> </w:t>
-      </w:r>
-      <w:proofErr w:type="spellStart"/>
-      <w:r>
-        <w:rPr>
-          <w:iCs/>
-        </w:rPr>
-        <w:t>tato</w:t>
-      </w:r>
-      <w:proofErr w:type="spellEnd"/>
-      <w:r>
-        <w:rPr>
-          <w:iCs/>
-        </w:rPr>
-        <w:t xml:space="preserve"> “</w:t>
-      </w:r>
-      <w:proofErr w:type="spellStart"/>
-      <w:r>
-        <w:rPr>
-          <w:iCs/>
-        </w:rPr>
-        <w:t>featura</w:t>
-      </w:r>
-      <w:proofErr w:type="spellEnd"/>
-      <w:r>
-        <w:rPr>
-          <w:iCs/>
-        </w:rPr>
-        <w:t xml:space="preserve">” </w:t>
-      </w:r>
-      <w:proofErr w:type="spellStart"/>
-      <w:r>
-        <w:rPr>
-          <w:iCs/>
-        </w:rPr>
-        <w:t>potrebuje</w:t>
-      </w:r>
-      <w:proofErr w:type="spellEnd"/>
-      <w:r>
-        <w:rPr>
-          <w:iCs/>
-        </w:rPr>
-        <w:t xml:space="preserve"> </w:t>
-      </w:r>
-      <w:proofErr w:type="spellStart"/>
-      <w:r>
-        <w:rPr>
-          <w:iCs/>
-        </w:rPr>
-        <w:t>implementovat</w:t>
-      </w:r>
-      <w:proofErr w:type="spellEnd"/>
-      <w:r>
-        <w:rPr>
-          <w:iCs/>
-        </w:rPr>
-        <w:t xml:space="preserve"> </w:t>
-      </w:r>
-      <w:proofErr w:type="spellStart"/>
-      <w:r>
-        <w:rPr>
-          <w:iCs/>
-        </w:rPr>
-        <w:t>zvlast</w:t>
-      </w:r>
-      <w:proofErr w:type="spellEnd"/>
-      <w:r>
-        <w:rPr>
-          <w:iCs/>
-        </w:rPr>
-        <w:t xml:space="preserve"> a </w:t>
-      </w:r>
-      <w:proofErr w:type="spellStart"/>
-      <w:r>
-        <w:rPr>
-          <w:iCs/>
-        </w:rPr>
-        <w:t>tym</w:t>
-      </w:r>
-      <w:proofErr w:type="spellEnd"/>
-      <w:r>
-        <w:rPr>
-          <w:iCs/>
-        </w:rPr>
-        <w:t xml:space="preserve"> </w:t>
-      </w:r>
-      <w:proofErr w:type="spellStart"/>
-      <w:r>
-        <w:rPr>
-          <w:iCs/>
-        </w:rPr>
-        <w:t>padom</w:t>
-      </w:r>
-      <w:proofErr w:type="spellEnd"/>
-      <w:r>
-        <w:rPr>
-          <w:iCs/>
-        </w:rPr>
-        <w:t xml:space="preserve"> je </w:t>
-      </w:r>
-      <w:proofErr w:type="spellStart"/>
-      <w:r>
-        <w:rPr>
-          <w:iCs/>
-        </w:rPr>
-        <w:t>nemozne</w:t>
-      </w:r>
-      <w:proofErr w:type="spellEnd"/>
-      <w:r>
-        <w:rPr>
-          <w:iCs/>
-        </w:rPr>
-        <w:t xml:space="preserve"> </w:t>
-      </w:r>
-      <w:proofErr w:type="spellStart"/>
-      <w:r>
-        <w:rPr>
-          <w:iCs/>
-        </w:rPr>
-        <w:t>podychytit</w:t>
-      </w:r>
-      <w:proofErr w:type="spellEnd"/>
-      <w:r>
-        <w:rPr>
-          <w:iCs/>
-        </w:rPr>
-        <w:t xml:space="preserve"> </w:t>
-      </w:r>
-      <w:proofErr w:type="spellStart"/>
-      <w:r>
-        <w:rPr>
-          <w:iCs/>
-        </w:rPr>
-        <w:t>vsetko</w:t>
-      </w:r>
-      <w:proofErr w:type="spellEnd"/>
+        <w:jc w:val="center"/>
+        <w:rPr>
+          <w:iCs/>
+        </w:rPr>
+      </w:pPr>
+      <w:r>
+        <w:rPr>
+          <w:iCs/>
+        </w:rPr>
+        <w:t>E</w:t>
+      </w:r>
+      <w:r>
+        <w:rPr>
+          <w:iCs/>
+        </w:rPr>
+        <w:t>xample of cell action map</w:t>
+      </w:r>
     </w:p>
     <w:p>
       <w:pPr>
@@ -15571,6 +15246,206 @@
           <w:iCs/>
         </w:rPr>
       </w:pPr>
+      <w:r>
+        <w:rPr>
+          <w:iCs/>
+        </w:rPr>
+        <w:t>A cell action map is always defined for a specific concept</w:t>
+      </w:r>
+      <w:r>
+        <w:rPr>
+          <w:iCs/>
+        </w:rPr>
+        <w:t xml:space="preserve">, but can be used for </w:t>
+      </w:r>
+      <w:r>
+        <w:rPr>
+          <w:iCs/>
+        </w:rPr>
+        <w:t>any editor cell in the corresponding editor</w:t>
+      </w:r>
+      <w:r>
+        <w:rPr>
+          <w:iCs/>
+        </w:rPr>
+        <w:t xml:space="preserve"> of th</w:t>
+      </w:r>
+      <w:r>
+        <w:rPr>
+          <w:iCs/>
+        </w:rPr>
+        <w:t>e</w:t>
+      </w:r>
+      <w:r>
+        <w:rPr>
+          <w:iCs/>
+        </w:rPr>
+        <w:t xml:space="preserve"> concept</w:t>
+      </w:r>
+      <w:r>
+        <w:rPr>
+          <w:iCs/>
+        </w:rPr>
+        <w:t>.</w:t>
+      </w:r>
+      <w:r>
+        <w:rPr>
+          <w:iCs/>
+        </w:rPr>
+        <w:t xml:space="preserve"> </w:t>
+      </w:r>
+      <w:r>
+        <w:rPr>
+          <w:iCs/>
+        </w:rPr>
+        <w:t xml:space="preserve">We </w:t>
+      </w:r>
+      <w:r>
+        <w:rPr>
+          <w:iCs/>
+        </w:rPr>
+        <w:t xml:space="preserve">then select </w:t>
+      </w:r>
+      <w:r>
+        <w:rPr>
+          <w:iCs/>
+        </w:rPr>
+        <w:t xml:space="preserve">an </w:t>
+      </w:r>
+      <w:r>
+        <w:rPr>
+          <w:iCs/>
+        </w:rPr>
+        <w:t>event</w:t>
+      </w:r>
+      <w:r>
+        <w:rPr>
+          <w:iCs/>
+        </w:rPr>
+        <w:t xml:space="preserve"> we want to create a handler for.</w:t>
+      </w:r>
+      <w:r>
+        <w:rPr>
+          <w:iCs/>
+        </w:rPr>
+        <w:t xml:space="preserve"> There are</w:t>
+      </w:r>
+      <w:r>
+        <w:rPr>
+          <w:iCs/>
+        </w:rPr>
+        <w:t xml:space="preserve"> </w:t>
+      </w:r>
+      <w:r>
+        <w:rPr>
+          <w:iCs/>
+        </w:rPr>
+        <w:t>around 40 events to choose from</w:t>
+      </w:r>
+      <w:r>
+        <w:rPr>
+          <w:iCs/>
+        </w:rPr>
+        <w:t xml:space="preserve">, but probably the most important ones are </w:t>
+      </w:r>
+      <w:r>
+        <w:rPr>
+          <w:iCs/>
+        </w:rPr>
+        <w:t>INSERT</w:t>
+      </w:r>
+      <w:r>
+        <w:rPr>
+          <w:iCs/>
+        </w:rPr>
+        <w:t xml:space="preserve"> and DELETE.</w:t>
+      </w:r>
+      <w:r>
+        <w:rPr>
+          <w:iCs/>
+        </w:rPr>
+        <w:t xml:space="preserve"> ‘Can execute’ clause </w:t>
+      </w:r>
+      <w:r>
+        <w:rPr>
+          <w:iCs/>
+        </w:rPr>
+        <w:t xml:space="preserve">allows </w:t>
+      </w:r>
+      <w:r>
+        <w:rPr>
+          <w:iCs/>
+        </w:rPr>
+        <w:t>to specify a condition</w:t>
+      </w:r>
+      <w:r>
+        <w:rPr>
+          <w:iCs/>
+        </w:rPr>
+        <w:t xml:space="preserve"> to cases where the action is actually applicable. </w:t>
+      </w:r>
+      <w:r>
+        <w:rPr>
+          <w:iCs/>
+        </w:rPr>
+        <w:t>Finally, in ‘execute’ we specify the handler itself.</w:t>
+      </w:r>
+      <w:r>
+        <w:rPr>
+          <w:iCs/>
+        </w:rPr>
+        <w:t xml:space="preserve"> An example of where a ‘cell action map’ could </w:t>
+      </w:r>
+      <w:r>
+        <w:rPr>
+          <w:iCs/>
+        </w:rPr>
+        <w:t xml:space="preserve">be </w:t>
+      </w:r>
+      <w:r>
+        <w:rPr>
+          <w:iCs/>
+        </w:rPr>
+        <w:t xml:space="preserve">useful </w:t>
+      </w:r>
+      <w:r>
+        <w:rPr>
+          <w:iCs/>
+        </w:rPr>
+        <w:t xml:space="preserve">may be concepts which are semantically different, but </w:t>
+      </w:r>
+      <w:r>
+        <w:rPr>
+          <w:iCs/>
+        </w:rPr>
+        <w:t>syntactically similar.</w:t>
+      </w:r>
+      <w:r>
+        <w:rPr>
+          <w:iCs/>
+        </w:rPr>
+        <w:t xml:space="preserve"> For instance, consider in </w:t>
+      </w:r>
+      <w:proofErr w:type="spellStart"/>
+      <w:r>
+        <w:rPr>
+          <w:iCs/>
+        </w:rPr>
+        <w:t>Frege</w:t>
+      </w:r>
+      <w:proofErr w:type="spellEnd"/>
+      <w:r>
+        <w:rPr>
+          <w:iCs/>
+        </w:rPr>
+        <w:t xml:space="preserve"> </w:t>
+      </w:r>
+      <w:r>
+        <w:rPr>
+          <w:iCs/>
+        </w:rPr>
+        <w:t>an expression surrounded by brackets and a tuple:</w:t>
+      </w:r>
     </w:p>
     <w:p>
       <w:pPr>
@@ -15580,133 +15455,63 @@
           <w:iCs/>
         </w:rPr>
       </w:pPr>
+      <w:r>
+        <w:rPr>
+          <w:iCs/>
+        </w:rPr>
+        <w:t>(</w:t>
+      </w:r>
+      <w:proofErr w:type="gramStart"/>
+      <w:r>
+        <w:rPr>
+          <w:iCs/>
+        </w:rPr>
+        <w:t>let</w:t>
+      </w:r>
+      <w:proofErr w:type="gramEnd"/>
+      <w:r>
+        <w:rPr>
+          <w:iCs/>
+        </w:rPr>
+        <w:t xml:space="preserve"> x, y, z be functions, e.g. </w:t>
+      </w:r>
+      <w:r>
+        <w:rPr>
+          <w:rFonts w:ascii="Consolas" w:hAnsi="Consolas"/>
+          <w:iCs/>
+        </w:rPr>
+        <w:t xml:space="preserve">x, y, z :: </w:t>
+      </w:r>
       <w:proofErr w:type="spellStart"/>
       <w:r>
         <w:rPr>
-          <w:iCs/>
-        </w:rPr>
-        <w:t>Jak</w:t>
+          <w:rFonts w:ascii="Consolas" w:hAnsi="Consolas"/>
+          <w:iCs/>
+        </w:rPr>
+        <w:t>Int</w:t>
       </w:r>
       <w:proofErr w:type="spellEnd"/>
       <w:r>
         <w:rPr>
-          <w:iCs/>
-        </w:rPr>
-        <w:t xml:space="preserve"> force-nut </w:t>
+          <w:rFonts w:ascii="Consolas" w:hAnsi="Consolas"/>
+          <w:iCs/>
+        </w:rPr>
+        <w:t xml:space="preserve"> -&gt; </w:t>
       </w:r>
       <w:proofErr w:type="spellStart"/>
       <w:r>
         <w:rPr>
-          <w:iCs/>
-        </w:rPr>
-        <w:t>pridavanie</w:t>
+          <w:rFonts w:ascii="Consolas" w:hAnsi="Consolas"/>
+          <w:iCs/>
+        </w:rPr>
+        <w:t>Int</w:t>
       </w:r>
       <w:proofErr w:type="spellEnd"/>
       <w:r>
         <w:rPr>
           <w:iCs/>
         </w:rPr>
-        <w:t xml:space="preserve"> </w:t>
-      </w:r>
-      <w:proofErr w:type="spellStart"/>
-      <w:r>
-        <w:rPr>
-          <w:iCs/>
-        </w:rPr>
-        <w:t>deti</w:t>
-      </w:r>
-      <w:proofErr w:type="spellEnd"/>
-      <w:r>
-        <w:rPr>
-          <w:iCs/>
-        </w:rPr>
-        <w:t xml:space="preserve"> </w:t>
-      </w:r>
-      <w:proofErr w:type="spellStart"/>
-      <w:r>
-        <w:rPr>
-          <w:iCs/>
-        </w:rPr>
-        <w:t>stlacenim</w:t>
-      </w:r>
-      <w:proofErr w:type="spellEnd"/>
-      <w:r>
-        <w:rPr>
-          <w:iCs/>
-        </w:rPr>
-        <w:t xml:space="preserve"> </w:t>
-      </w:r>
-      <w:proofErr w:type="spellStart"/>
-      <w:r>
-        <w:rPr>
-          <w:iCs/>
-        </w:rPr>
-        <w:t>klavesy</w:t>
-      </w:r>
-      <w:proofErr w:type="spellEnd"/>
-      <w:r>
-        <w:rPr>
-          <w:iCs/>
-        </w:rPr>
-        <w:t xml:space="preserve"> enter, </w:t>
-      </w:r>
-      <w:proofErr w:type="spellStart"/>
-      <w:r>
-        <w:rPr>
-          <w:iCs/>
-        </w:rPr>
-        <w:t>prip</w:t>
-      </w:r>
-      <w:proofErr w:type="spellEnd"/>
-      <w:r>
-        <w:rPr>
-          <w:iCs/>
-        </w:rPr>
-        <w:t xml:space="preserve">. </w:t>
-      </w:r>
-      <w:proofErr w:type="spellStart"/>
-      <w:proofErr w:type="gramStart"/>
-      <w:r>
-        <w:rPr>
-          <w:iCs/>
-        </w:rPr>
-        <w:t>jak</w:t>
-      </w:r>
-      <w:proofErr w:type="spellEnd"/>
-      <w:proofErr w:type="gramEnd"/>
-      <w:r>
-        <w:rPr>
-          <w:iCs/>
-        </w:rPr>
-        <w:t xml:space="preserve"> </w:t>
-      </w:r>
-      <w:proofErr w:type="spellStart"/>
-      <w:r>
-        <w:rPr>
-          <w:iCs/>
-        </w:rPr>
-        <w:t>tomu</w:t>
-      </w:r>
-      <w:proofErr w:type="spellEnd"/>
-      <w:r>
-        <w:rPr>
-          <w:iCs/>
-        </w:rPr>
-        <w:t xml:space="preserve"> </w:t>
-      </w:r>
-      <w:proofErr w:type="spellStart"/>
-      <w:r>
-        <w:rPr>
-          <w:iCs/>
-        </w:rPr>
-        <w:t>zabranit</w:t>
-      </w:r>
-      <w:proofErr w:type="spellEnd"/>
-      <w:r>
-        <w:rPr>
-          <w:iCs/>
-        </w:rPr>
-        <w:t>?</w:t>
+        <w:t>)</w:t>
       </w:r>
     </w:p>
     <w:p>
@@ -15714,14 +15519,23 @@
         <w:widowControl/>
         <w:suppressAutoHyphens w:val="0"/>
         <w:rPr>
-          <w:iCs/>
-        </w:rPr>
-      </w:pPr>
-      <w:r>
-        <w:rPr>
-          <w:iCs/>
-        </w:rPr>
-        <w:t>--------------------------------------------------------</w:t>
+          <w:rFonts w:ascii="Consolas" w:hAnsi="Consolas"/>
+          <w:iCs/>
+        </w:rPr>
+      </w:pPr>
+      <w:r>
+        <w:rPr>
+          <w:rFonts w:ascii="Consolas" w:hAnsi="Consolas"/>
+          <w:iCs/>
+        </w:rPr>
+        <w:t>f = (x) 1</w:t>
+      </w:r>
+      <w:r>
+        <w:rPr>
+          <w:rFonts w:ascii="Consolas" w:hAnsi="Consolas"/>
+          <w:iCs/>
+        </w:rPr>
+        <w:t xml:space="preserve"> -- Expression surrounded by brackets</w:t>
       </w:r>
     </w:p>
     <w:p>
@@ -15729,122 +15543,30 @@
         <w:widowControl/>
         <w:suppressAutoHyphens w:val="0"/>
         <w:rPr>
-          <w:iCs/>
-        </w:rPr>
-      </w:pPr>
-      <w:r>
-        <w:rPr>
-          <w:iCs/>
-        </w:rPr>
-        <w:t xml:space="preserve">- </w:t>
-      </w:r>
-      <w:proofErr w:type="spellStart"/>
-      <w:proofErr w:type="gramStart"/>
-      <w:r>
-        <w:rPr>
-          <w:iCs/>
-        </w:rPr>
-        <w:t>napr</w:t>
-      </w:r>
-      <w:proofErr w:type="spellEnd"/>
-      <w:proofErr w:type="gramEnd"/>
-      <w:r>
-        <w:rPr>
-          <w:iCs/>
-        </w:rPr>
-        <w:t xml:space="preserve">. </w:t>
-      </w:r>
-      <w:proofErr w:type="spellStart"/>
-      <w:r>
-        <w:rPr>
-          <w:iCs/>
-        </w:rPr>
-        <w:t>BinaryExpressions</w:t>
-      </w:r>
-      <w:proofErr w:type="spellEnd"/>
-      <w:r>
-        <w:rPr>
-          <w:iCs/>
-        </w:rPr>
-        <w:t xml:space="preserve">, </w:t>
-      </w:r>
-      <w:proofErr w:type="spellStart"/>
-      <w:r>
-        <w:rPr>
-          <w:iCs/>
-        </w:rPr>
-        <w:t>ktory</w:t>
-      </w:r>
-      <w:proofErr w:type="spellEnd"/>
-      <w:r>
-        <w:rPr>
-          <w:iCs/>
-        </w:rPr>
-        <w:t xml:space="preserve"> </w:t>
-      </w:r>
-      <w:proofErr w:type="spellStart"/>
-      <w:r>
-        <w:rPr>
-          <w:iCs/>
-        </w:rPr>
-        <w:t>sa</w:t>
-      </w:r>
-      <w:proofErr w:type="spellEnd"/>
-      <w:r>
-        <w:rPr>
-          <w:iCs/>
-        </w:rPr>
-        <w:t xml:space="preserve"> </w:t>
-      </w:r>
-      <w:proofErr w:type="spellStart"/>
-      <w:r>
-        <w:rPr>
-          <w:iCs/>
-        </w:rPr>
-        <w:t>sklada</w:t>
-      </w:r>
-      <w:proofErr w:type="spellEnd"/>
-      <w:r>
-        <w:rPr>
-          <w:iCs/>
-        </w:rPr>
-        <w:t xml:space="preserve"> z </w:t>
-      </w:r>
-      <w:proofErr w:type="spellStart"/>
-      <w:proofErr w:type="gramStart"/>
-      <w:r>
-        <w:rPr>
-          <w:iCs/>
-        </w:rPr>
-        <w:t>additionalParts</w:t>
-      </w:r>
-      <w:proofErr w:type="spellEnd"/>
-      <w:r>
-        <w:rPr>
-          <w:iCs/>
-        </w:rPr>
-        <w:t xml:space="preserve"> :</w:t>
-      </w:r>
-      <w:proofErr w:type="gramEnd"/>
-      <w:r>
-        <w:rPr>
-          <w:iCs/>
-        </w:rPr>
-        <w:t xml:space="preserve"> </w:t>
-      </w:r>
-      <w:proofErr w:type="spellStart"/>
-      <w:r>
-        <w:rPr>
-          <w:iCs/>
-        </w:rPr>
-        <w:t>BinExPart</w:t>
-      </w:r>
-      <w:proofErr w:type="spellEnd"/>
-      <w:r>
-        <w:rPr>
-          <w:iCs/>
-        </w:rPr>
-        <w:t>[0..n]</w:t>
+          <w:rFonts w:ascii="Consolas" w:hAnsi="Consolas"/>
+          <w:iCs/>
+        </w:rPr>
+      </w:pPr>
+      <w:r>
+        <w:rPr>
+          <w:rFonts w:ascii="Consolas" w:hAnsi="Consolas"/>
+          <w:iCs/>
+        </w:rPr>
+        <w:t>g</w:t>
+      </w:r>
+      <w:r>
+        <w:rPr>
+          <w:rFonts w:ascii="Consolas" w:hAnsi="Consolas"/>
+          <w:iCs/>
+        </w:rPr>
+        <w:t xml:space="preserve"> = (x, y, z)</w:t>
+      </w:r>
+      <w:r>
+        <w:rPr>
+          <w:rFonts w:ascii="Consolas" w:hAnsi="Consolas"/>
+          <w:iCs/>
+        </w:rPr>
+        <w:t xml:space="preserve"> -- Tuple</w:t>
       </w:r>
     </w:p>
     <w:p>
@@ -15859,147 +15581,150 @@
         <w:rPr>
           <w:iCs/>
         </w:rPr>
-        <w:t xml:space="preserve">- </w:t>
-      </w:r>
-      <w:proofErr w:type="gramStart"/>
-      <w:r>
-        <w:rPr>
-          <w:iCs/>
-        </w:rPr>
-        <w:t>v</w:t>
-      </w:r>
-      <w:proofErr w:type="gramEnd"/>
+        <w:t xml:space="preserve">While similar, the difference </w:t>
+      </w:r>
+      <w:r>
+        <w:rPr>
+          <w:iCs/>
+        </w:rPr>
+        <w:t xml:space="preserve">is significant – an expression surrounded by brackets may be used as a ‘function application’, i.e. we may specify arguments </w:t>
+      </w:r>
+      <w:r>
+        <w:rPr>
+          <w:iCs/>
+        </w:rPr>
+        <w:t>right of the expression.</w:t>
+      </w:r>
+      <w:r>
+        <w:rPr>
+          <w:iCs/>
+        </w:rPr>
+        <w:t xml:space="preserve"> On the other hand, </w:t>
+      </w:r>
+      <w:r>
+        <w:rPr>
+          <w:iCs/>
+        </w:rPr>
+        <w:lastRenderedPageBreak/>
+        <w:t>such a syntax would be illegal for tuple</w:t>
+      </w:r>
+      <w:r>
+        <w:rPr>
+          <w:iCs/>
+        </w:rPr>
+        <w:t>s</w:t>
+      </w:r>
+      <w:r>
+        <w:rPr>
+          <w:iCs/>
+        </w:rPr>
+        <w:t>.</w:t>
+      </w:r>
       <w:r>
         <w:rPr>
           <w:iCs/>
         </w:rPr>
         <w:t xml:space="preserve"> </w:t>
       </w:r>
+      <w:r>
+        <w:rPr>
+          <w:iCs/>
+        </w:rPr>
+        <w:t xml:space="preserve">This means </w:t>
+      </w:r>
+      <w:r>
+        <w:rPr>
+          <w:iCs/>
+        </w:rPr>
+        <w:t xml:space="preserve">we only need to allow </w:t>
+      </w:r>
+      <w:r>
+        <w:rPr>
+          <w:iCs/>
+        </w:rPr>
+        <w:t xml:space="preserve">specifying arguments, </w:t>
+      </w:r>
+      <w:r>
+        <w:rPr>
+          <w:iCs/>
+        </w:rPr>
+        <w:t xml:space="preserve">if the </w:t>
+      </w:r>
+      <w:r>
+        <w:rPr>
+          <w:iCs/>
+        </w:rPr>
+        <w:t>node is an instance of the concept ‘</w:t>
+      </w:r>
       <w:proofErr w:type="spellStart"/>
       <w:r>
         <w:rPr>
           <w:iCs/>
         </w:rPr>
-        <w:t>editore</w:t>
+        <w:t>BracketedExpression</w:t>
       </w:r>
       <w:proofErr w:type="spellEnd"/>
       <w:r>
         <w:rPr>
           <w:iCs/>
         </w:rPr>
+        <w:t>’, but not for ‘Tuple’.</w:t>
+      </w:r>
+      <w:r>
+        <w:rPr>
+          <w:iCs/>
+        </w:rPr>
         <w:t xml:space="preserve"> </w:t>
       </w:r>
+      <w:r>
+        <w:rPr>
+          <w:iCs/>
+        </w:rPr>
+        <w:t>However, w</w:t>
+      </w:r>
+      <w:r>
+        <w:rPr>
+          <w:iCs/>
+        </w:rPr>
+        <w:t xml:space="preserve">e still want to allow </w:t>
+      </w:r>
+      <w:r>
+        <w:rPr>
+          <w:iCs/>
+        </w:rPr>
+        <w:t>a</w:t>
+      </w:r>
+      <w:r>
+        <w:rPr>
+          <w:iCs/>
+        </w:rPr>
+        <w:t xml:space="preserve"> user to remove all but the last item of a tuple. Since tuple requires at least 2 items, we may do this by automatically converting it into </w:t>
+      </w:r>
+      <w:r>
+        <w:rPr>
+          <w:iCs/>
+        </w:rPr>
+        <w:t>‘</w:t>
+      </w:r>
       <w:proofErr w:type="spellStart"/>
       <w:r>
         <w:rPr>
           <w:iCs/>
         </w:rPr>
-        <w:t>teda</w:t>
+        <w:t>BracketedExpression</w:t>
       </w:r>
       <w:proofErr w:type="spellEnd"/>
       <w:r>
         <w:rPr>
           <w:iCs/>
         </w:rPr>
-        <w:t xml:space="preserve"> pre </w:t>
-      </w:r>
-      <w:proofErr w:type="spellStart"/>
-      <w:r>
-        <w:rPr>
-          <w:iCs/>
-        </w:rPr>
-        <w:t>BinaryExpressions</w:t>
-      </w:r>
-      <w:proofErr w:type="spellEnd"/>
-      <w:r>
-        <w:rPr>
-          <w:iCs/>
-        </w:rPr>
-        <w:t xml:space="preserve"> </w:t>
-      </w:r>
-      <w:proofErr w:type="spellStart"/>
-      <w:r>
-        <w:rPr>
-          <w:iCs/>
-        </w:rPr>
-        <w:t>mame</w:t>
-      </w:r>
-      <w:proofErr w:type="spellEnd"/>
-      <w:r>
-        <w:rPr>
-          <w:iCs/>
-        </w:rPr>
-        <w:t xml:space="preserve"> </w:t>
-      </w:r>
-      <w:proofErr w:type="spellStart"/>
-      <w:r>
-        <w:rPr>
-          <w:iCs/>
-        </w:rPr>
-        <w:t>kolekciu</w:t>
-      </w:r>
-      <w:proofErr w:type="spellEnd"/>
-      <w:r>
-        <w:rPr>
-          <w:iCs/>
-        </w:rPr>
-        <w:t xml:space="preserve"> </w:t>
-      </w:r>
-      <w:proofErr w:type="spellStart"/>
-      <w:r>
-        <w:rPr>
-          <w:iCs/>
-        </w:rPr>
-        <w:t>deti</w:t>
-      </w:r>
-      <w:proofErr w:type="spellEnd"/>
-      <w:r>
-        <w:rPr>
-          <w:iCs/>
-        </w:rPr>
-        <w:t xml:space="preserve"> (</w:t>
-      </w:r>
-      <w:proofErr w:type="spellStart"/>
-      <w:r>
-        <w:rPr>
-          <w:iCs/>
-        </w:rPr>
-        <w:t>additionalParts</w:t>
-      </w:r>
-      <w:proofErr w:type="spellEnd"/>
-      <w:r>
-        <w:rPr>
-          <w:iCs/>
-        </w:rPr>
-        <w:t xml:space="preserve">), </w:t>
-      </w:r>
-      <w:proofErr w:type="spellStart"/>
-      <w:r>
-        <w:rPr>
-          <w:iCs/>
-        </w:rPr>
-        <w:t>tu</w:t>
-      </w:r>
-      <w:proofErr w:type="spellEnd"/>
-      <w:r>
-        <w:rPr>
-          <w:iCs/>
-        </w:rPr>
-        <w:t xml:space="preserve"> </w:t>
-      </w:r>
-      <w:proofErr w:type="spellStart"/>
-      <w:r>
-        <w:rPr>
-          <w:iCs/>
-        </w:rPr>
-        <w:t>rozklikneme</w:t>
-      </w:r>
-      <w:proofErr w:type="spellEnd"/>
-      <w:r>
-        <w:rPr>
-          <w:iCs/>
-        </w:rPr>
-        <w:t xml:space="preserve"> v inspector-e</w:t>
+        <w:t>’</w:t>
+      </w:r>
+      <w:r>
+        <w:rPr>
+          <w:iCs/>
+        </w:rPr>
+        <w:t xml:space="preserve"> once the second item has been deleted.</w:t>
       </w:r>
     </w:p>
     <w:p>
@@ -16014,37 +15739,163 @@
         <w:rPr>
           <w:iCs/>
         </w:rPr>
-        <w:t xml:space="preserve">- </w:t>
-      </w:r>
-      <w:proofErr w:type="spellStart"/>
-      <w:proofErr w:type="gramStart"/>
-      <w:r>
-        <w:rPr>
-          <w:iCs/>
-        </w:rPr>
-        <w:t>priradime</w:t>
-      </w:r>
-      <w:proofErr w:type="spellEnd"/>
-      <w:proofErr w:type="gramEnd"/>
+        <w:t xml:space="preserve">To conclude, editor actions </w:t>
+      </w:r>
+      <w:r>
+        <w:rPr>
+          <w:iCs/>
+        </w:rPr>
+        <w:t xml:space="preserve">provide a flexible way to </w:t>
+      </w:r>
+      <w:r>
+        <w:rPr>
+          <w:iCs/>
+        </w:rPr>
+        <w:t xml:space="preserve">build </w:t>
+      </w:r>
+      <w:r>
+        <w:rPr>
+          <w:iCs/>
+        </w:rPr>
+        <w:t xml:space="preserve">a user-friendly editor that mimics many features of a </w:t>
+      </w:r>
+      <w:r>
+        <w:rPr>
+          <w:iCs/>
+        </w:rPr>
+        <w:t xml:space="preserve">traditional, </w:t>
+      </w:r>
+      <w:r>
+        <w:rPr>
+          <w:iCs/>
+        </w:rPr>
+        <w:t>text-based</w:t>
+      </w:r>
+      <w:r>
+        <w:rPr>
+          <w:iCs/>
+        </w:rPr>
+        <w:t>,</w:t>
+      </w:r>
+      <w:r>
+        <w:rPr>
+          <w:iCs/>
+        </w:rPr>
+        <w:t xml:space="preserve"> editor</w:t>
+      </w:r>
+      <w:r>
+        <w:rPr>
+          <w:iCs/>
+        </w:rPr>
+        <w:t xml:space="preserve">. However, </w:t>
+      </w:r>
+      <w:r>
+        <w:rPr>
+          <w:iCs/>
+        </w:rPr>
+        <w:t xml:space="preserve">understandably, </w:t>
+      </w:r>
+      <w:r>
+        <w:rPr>
+          <w:iCs/>
+        </w:rPr>
+        <w:t xml:space="preserve">it is impossible </w:t>
+      </w:r>
+      <w:r>
+        <w:rPr>
+          <w:iCs/>
+        </w:rPr>
+        <w:t xml:space="preserve">to allow </w:t>
+      </w:r>
+      <w:r>
+        <w:rPr>
+          <w:iCs/>
+        </w:rPr>
+        <w:t>the completely same behavior</w:t>
+      </w:r>
+      <w:r>
+        <w:rPr>
+          <w:iCs/>
+        </w:rPr>
+        <w:t xml:space="preserve">, since a user is editing </w:t>
+      </w:r>
+      <w:r>
+        <w:rPr>
+          <w:iCs/>
+        </w:rPr>
+        <w:t xml:space="preserve">the </w:t>
+      </w:r>
+      <w:r>
+        <w:rPr>
+          <w:iCs/>
+        </w:rPr>
+        <w:t>AST and not the text.</w:t>
+      </w:r>
+      <w:r>
+        <w:rPr>
+          <w:iCs/>
+        </w:rPr>
+        <w:t xml:space="preserve"> This means that </w:t>
+      </w:r>
+      <w:r>
+        <w:rPr>
+          <w:iCs/>
+        </w:rPr>
+        <w:t xml:space="preserve">almost </w:t>
+      </w:r>
+      <w:r>
+        <w:rPr>
+          <w:iCs/>
+        </w:rPr>
+        <w:t>every</w:t>
+      </w:r>
       <w:r>
         <w:rPr>
           <w:iCs/>
         </w:rPr>
         <w:t xml:space="preserve"> </w:t>
       </w:r>
-      <w:proofErr w:type="spellStart"/>
-      <w:r>
-        <w:rPr>
-          <w:iCs/>
-        </w:rPr>
-        <w:t>novy</w:t>
-      </w:r>
-      <w:proofErr w:type="spellEnd"/>
-      <w:r>
-        <w:rPr>
-          <w:iCs/>
-        </w:rPr>
-        <w:t xml:space="preserve"> "action map":</w:t>
+      <w:r>
+        <w:rPr>
+          <w:iCs/>
+        </w:rPr>
+        <w:t xml:space="preserve">editing </w:t>
+      </w:r>
+      <w:r>
+        <w:rPr>
+          <w:iCs/>
+        </w:rPr>
+        <w:t>feature</w:t>
+      </w:r>
+      <w:r>
+        <w:rPr>
+          <w:iCs/>
+        </w:rPr>
+        <w:t xml:space="preserve"> has to be implemented</w:t>
+      </w:r>
+      <w:r>
+        <w:rPr>
+          <w:iCs/>
+        </w:rPr>
+        <w:t xml:space="preserve"> manually.</w:t>
+      </w:r>
+      <w:r>
+        <w:rPr>
+          <w:iCs/>
+        </w:rPr>
+        <w:t xml:space="preserve"> </w:t>
+      </w:r>
+      <w:r>
+        <w:rPr>
+          <w:iCs/>
+        </w:rPr>
+        <w:t xml:space="preserve">We can, however, </w:t>
+      </w:r>
+      <w:r>
+        <w:rPr>
+          <w:iCs/>
+        </w:rPr>
+        <w:t>optimize the editor for the most common cases at least.</w:t>
       </w:r>
     </w:p>
     <w:p>
@@ -16064,28 +15915,6 @@
           <w:iCs/>
         </w:rPr>
       </w:pPr>
-      <w:proofErr w:type="gramStart"/>
-      <w:r>
-        <w:rPr>
-          <w:iCs/>
-        </w:rPr>
-        <w:t>applicable</w:t>
-      </w:r>
-      <w:proofErr w:type="gramEnd"/>
-      <w:r>
-        <w:rPr>
-          <w:iCs/>
-        </w:rPr>
-        <w:t xml:space="preserve"> concept: </w:t>
-      </w:r>
-      <w:proofErr w:type="spellStart"/>
-      <w:r>
-        <w:rPr>
-          <w:iCs/>
-        </w:rPr>
-        <w:t>BinaryExpressions</w:t>
-      </w:r>
-      <w:proofErr w:type="spellEnd"/>
     </w:p>
     <w:p>
       <w:pPr>
@@ -16104,453 +15933,14 @@
           <w:iCs/>
         </w:rPr>
       </w:pPr>
-      <w:proofErr w:type="gramStart"/>
-      <w:r>
-        <w:rPr>
-          <w:iCs/>
-        </w:rPr>
-        <w:t>action</w:t>
-      </w:r>
-      <w:proofErr w:type="gramEnd"/>
-      <w:r>
-        <w:rPr>
-          <w:iCs/>
-        </w:rPr>
-        <w:t xml:space="preserve"> INSERT description : &lt;no description&gt;                                                                                                                                                                      </w:t>
-      </w:r>
-    </w:p>
-    <w:p>
-      <w:pPr>
-        <w:widowControl/>
-        <w:suppressAutoHyphens w:val="0"/>
-        <w:rPr>
-          <w:iCs/>
-        </w:rPr>
-      </w:pPr>
-      <w:r>
-        <w:rPr>
-          <w:iCs/>
-        </w:rPr>
-        <w:t xml:space="preserve">              </w:t>
-      </w:r>
-      <w:proofErr w:type="gramStart"/>
-      <w:r>
-        <w:rPr>
-          <w:iCs/>
-        </w:rPr>
-        <w:t>can</w:t>
-      </w:r>
-      <w:proofErr w:type="gramEnd"/>
-      <w:r>
-        <w:rPr>
-          <w:iCs/>
-        </w:rPr>
-        <w:t xml:space="preserve"> execute : true                                                                                                                                                                                  </w:t>
-      </w:r>
-    </w:p>
-    <w:p>
-      <w:pPr>
-        <w:widowControl/>
-        <w:suppressAutoHyphens w:val="0"/>
-        <w:rPr>
-          <w:iCs/>
-        </w:rPr>
-      </w:pPr>
-      <w:r>
-        <w:rPr>
-          <w:iCs/>
-        </w:rPr>
-        <w:t xml:space="preserve">              </w:t>
-      </w:r>
-      <w:proofErr w:type="gramStart"/>
-      <w:r>
-        <w:rPr>
-          <w:iCs/>
-        </w:rPr>
-        <w:t>execute :</w:t>
-      </w:r>
-      <w:proofErr w:type="gramEnd"/>
-      <w:r>
-        <w:rPr>
-          <w:iCs/>
-        </w:rPr>
-        <w:t xml:space="preserve"> (</w:t>
-      </w:r>
-      <w:proofErr w:type="spellStart"/>
-      <w:r>
-        <w:rPr>
-          <w:iCs/>
-        </w:rPr>
-        <w:t>editorContext</w:t>
-      </w:r>
-      <w:proofErr w:type="spellEnd"/>
-      <w:r>
-        <w:rPr>
-          <w:iCs/>
-        </w:rPr>
-        <w:t xml:space="preserve">, node)-&gt;void { </w:t>
-      </w:r>
-    </w:p>
-    <w:p>
-      <w:pPr>
-        <w:widowControl/>
-        <w:suppressAutoHyphens w:val="0"/>
-        <w:rPr>
-          <w:iCs/>
-        </w:rPr>
-      </w:pPr>
-      <w:r>
-        <w:rPr>
-          <w:iCs/>
-        </w:rPr>
-        <w:lastRenderedPageBreak/>
-        <w:tab/>
-      </w:r>
-      <w:r>
-        <w:rPr>
-          <w:iCs/>
-        </w:rPr>
-        <w:tab/>
-      </w:r>
-      <w:r>
-        <w:rPr>
-          <w:iCs/>
-        </w:rPr>
-        <w:tab/>
-      </w:r>
-      <w:r>
-        <w:rPr>
-          <w:iCs/>
-        </w:rPr>
-        <w:tab/>
-        <w:t xml:space="preserve">// </w:t>
-      </w:r>
-      <w:proofErr w:type="spellStart"/>
-      <w:r>
-        <w:rPr>
-          <w:iCs/>
-        </w:rPr>
-        <w:t>Tu</w:t>
-      </w:r>
-      <w:proofErr w:type="spellEnd"/>
-      <w:r>
-        <w:rPr>
-          <w:iCs/>
-        </w:rPr>
-        <w:t xml:space="preserve"> </w:t>
-      </w:r>
-      <w:proofErr w:type="spellStart"/>
-      <w:r>
-        <w:rPr>
-          <w:iCs/>
-        </w:rPr>
-        <w:t>implementujeme</w:t>
-      </w:r>
-      <w:proofErr w:type="spellEnd"/>
-      <w:r>
-        <w:rPr>
-          <w:iCs/>
-        </w:rPr>
-        <w:t xml:space="preserve"> bud </w:t>
-      </w:r>
-      <w:proofErr w:type="spellStart"/>
-      <w:r>
-        <w:rPr>
-          <w:iCs/>
-        </w:rPr>
-        <w:t>pridanie</w:t>
-      </w:r>
-      <w:proofErr w:type="spellEnd"/>
-      <w:r>
-        <w:rPr>
-          <w:iCs/>
-        </w:rPr>
-        <w:t xml:space="preserve"> </w:t>
-      </w:r>
-      <w:proofErr w:type="spellStart"/>
-      <w:r>
-        <w:rPr>
-          <w:iCs/>
-        </w:rPr>
-        <w:t>noveho</w:t>
-      </w:r>
-      <w:proofErr w:type="spellEnd"/>
-      <w:r>
-        <w:rPr>
-          <w:iCs/>
-        </w:rPr>
-        <w:t xml:space="preserve"> </w:t>
-      </w:r>
-      <w:proofErr w:type="spellStart"/>
-      <w:r>
-        <w:rPr>
-          <w:iCs/>
-        </w:rPr>
-        <w:t>potomka</w:t>
-      </w:r>
-      <w:proofErr w:type="spellEnd"/>
-      <w:r>
-        <w:rPr>
-          <w:iCs/>
-        </w:rPr>
-        <w:t xml:space="preserve"> (co je default </w:t>
-      </w:r>
-      <w:proofErr w:type="spellStart"/>
-      <w:r>
-        <w:rPr>
-          <w:iCs/>
-        </w:rPr>
-        <w:t>chovanie</w:t>
-      </w:r>
-      <w:proofErr w:type="spellEnd"/>
-      <w:r>
-        <w:rPr>
-          <w:iCs/>
-        </w:rPr>
-        <w:t>)</w:t>
-      </w:r>
-    </w:p>
-    <w:p>
-      <w:pPr>
-        <w:widowControl/>
-        <w:suppressAutoHyphens w:val="0"/>
-        <w:rPr>
-          <w:iCs/>
-        </w:rPr>
-      </w:pPr>
-      <w:r>
-        <w:rPr>
-          <w:iCs/>
-        </w:rPr>
-        <w:tab/>
-      </w:r>
-      <w:r>
-        <w:rPr>
-          <w:iCs/>
-        </w:rPr>
-        <w:tab/>
-      </w:r>
-      <w:r>
-        <w:rPr>
-          <w:iCs/>
-        </w:rPr>
-        <w:tab/>
-      </w:r>
-      <w:r>
-        <w:rPr>
-          <w:iCs/>
-        </w:rPr>
-        <w:tab/>
-        <w:t xml:space="preserve">// </w:t>
-      </w:r>
-      <w:proofErr w:type="spellStart"/>
-      <w:r>
-        <w:rPr>
-          <w:iCs/>
-        </w:rPr>
-        <w:t>pripadne</w:t>
-      </w:r>
-      <w:proofErr w:type="spellEnd"/>
-      <w:r>
-        <w:rPr>
-          <w:iCs/>
-        </w:rPr>
-        <w:t xml:space="preserve"> </w:t>
-      </w:r>
-      <w:proofErr w:type="spellStart"/>
-      <w:r>
-        <w:rPr>
-          <w:iCs/>
-        </w:rPr>
-        <w:t>naopak</w:t>
-      </w:r>
-      <w:proofErr w:type="spellEnd"/>
-      <w:r>
-        <w:rPr>
-          <w:iCs/>
-        </w:rPr>
-        <w:t xml:space="preserve"> </w:t>
-      </w:r>
-      <w:proofErr w:type="spellStart"/>
-      <w:r>
-        <w:rPr>
-          <w:iCs/>
-        </w:rPr>
-        <w:t>inu</w:t>
-      </w:r>
-      <w:proofErr w:type="spellEnd"/>
-      <w:r>
-        <w:rPr>
-          <w:iCs/>
-        </w:rPr>
-        <w:t xml:space="preserve"> </w:t>
-      </w:r>
-      <w:proofErr w:type="spellStart"/>
-      <w:r>
-        <w:rPr>
-          <w:iCs/>
-        </w:rPr>
-        <w:t>akciu</w:t>
-      </w:r>
-      <w:proofErr w:type="spellEnd"/>
-      <w:r>
-        <w:rPr>
-          <w:iCs/>
-        </w:rPr>
-        <w:t xml:space="preserve">, </w:t>
-      </w:r>
-      <w:proofErr w:type="spellStart"/>
-      <w:r>
-        <w:rPr>
-          <w:iCs/>
-        </w:rPr>
-        <w:t>pokial</w:t>
-      </w:r>
-      <w:proofErr w:type="spellEnd"/>
-      <w:r>
-        <w:rPr>
-          <w:iCs/>
-        </w:rPr>
-        <w:t xml:space="preserve"> </w:t>
-      </w:r>
-      <w:proofErr w:type="spellStart"/>
-      <w:r>
-        <w:rPr>
-          <w:iCs/>
-        </w:rPr>
-        <w:t>nechceme</w:t>
-      </w:r>
-      <w:proofErr w:type="spellEnd"/>
-      <w:r>
-        <w:rPr>
-          <w:iCs/>
-        </w:rPr>
-        <w:t xml:space="preserve"> </w:t>
-      </w:r>
-      <w:proofErr w:type="spellStart"/>
-      <w:r>
-        <w:rPr>
-          <w:iCs/>
-        </w:rPr>
-        <w:t>enterom</w:t>
-      </w:r>
-      <w:proofErr w:type="spellEnd"/>
-      <w:r>
-        <w:rPr>
-          <w:iCs/>
-        </w:rPr>
-        <w:t xml:space="preserve"> </w:t>
-      </w:r>
-      <w:proofErr w:type="spellStart"/>
-      <w:r>
-        <w:rPr>
-          <w:iCs/>
-        </w:rPr>
-        <w:t>pridavat</w:t>
-      </w:r>
-      <w:proofErr w:type="spellEnd"/>
-      <w:r>
-        <w:rPr>
-          <w:iCs/>
-        </w:rPr>
-        <w:t xml:space="preserve"> </w:t>
-      </w:r>
-      <w:proofErr w:type="spellStart"/>
-      <w:r>
-        <w:rPr>
-          <w:iCs/>
-        </w:rPr>
-        <w:t>nove</w:t>
-      </w:r>
-      <w:proofErr w:type="spellEnd"/>
-      <w:r>
-        <w:rPr>
-          <w:iCs/>
-        </w:rPr>
-        <w:t xml:space="preserve"> </w:t>
-      </w:r>
-      <w:proofErr w:type="spellStart"/>
-      <w:r>
-        <w:rPr>
-          <w:iCs/>
-        </w:rPr>
-        <w:t>deti</w:t>
-      </w:r>
-      <w:proofErr w:type="spellEnd"/>
-    </w:p>
-    <w:p>
-      <w:pPr>
-        <w:widowControl/>
-        <w:suppressAutoHyphens w:val="0"/>
-        <w:rPr>
-          <w:iCs/>
-        </w:rPr>
-      </w:pPr>
-      <w:r>
-        <w:rPr>
-          <w:iCs/>
-        </w:rPr>
-        <w:tab/>
-      </w:r>
-      <w:r>
-        <w:rPr>
-          <w:iCs/>
-        </w:rPr>
-        <w:tab/>
-      </w:r>
-      <w:r>
-        <w:rPr>
-          <w:iCs/>
-        </w:rPr>
-        <w:tab/>
-        <w:t xml:space="preserve">  }</w:t>
-      </w:r>
-    </w:p>
-    <w:p>
-      <w:pPr>
-        <w:widowControl/>
-        <w:suppressAutoHyphens w:val="0"/>
-        <w:rPr>
-          <w:iCs/>
-        </w:rPr>
-      </w:pPr>
-    </w:p>
-    <w:p>
-      <w:pPr>
-        <w:widowControl/>
-        <w:suppressAutoHyphens w:val="0"/>
-        <w:rPr>
-          <w:iCs/>
-        </w:rPr>
-      </w:pPr>
-      <w:r>
-        <w:rPr>
-          <w:iCs/>
-        </w:rPr>
-        <w:tab/>
-      </w:r>
-      <w:r>
-        <w:rPr>
-          <w:iCs/>
-        </w:rPr>
-        <w:tab/>
-      </w:r>
-      <w:r>
-        <w:rPr>
-          <w:iCs/>
-        </w:rPr>
-        <w:tab/>
+      <w:bookmarkStart w:id="0" w:name="_GoBack"/>
+      <w:bookmarkEnd w:id="0"/>
+      <w:r>
+        <w:rPr>
+          <w:iCs/>
+        </w:rPr>
         <w:t xml:space="preserve">  </w:t>
       </w:r>
-    </w:p>
-    <w:p>
-      <w:pPr>
-        <w:widowControl/>
-        <w:suppressAutoHyphens w:val="0"/>
-        <w:rPr>
-          <w:iCs/>
-        </w:rPr>
-      </w:pPr>
       <w:r>
         <w:rPr>
           <w:iCs/>
@@ -18228,6 +17618,119 @@
     </w:lvl>
   </w:abstractNum>
   <w:abstractNum w:abstractNumId="4">
+    <w:nsid w:val="139E4790"/>
+    <w:multiLevelType w:val="hybridMultilevel"/>
+    <w:tmpl w:val="53A65744"/>
+    <w:lvl w:ilvl="0" w:tplc="2DCE9FB4">
+      <w:start w:val="2"/>
+      <w:numFmt w:val="bullet"/>
+      <w:lvlText w:val=""/>
+      <w:lvlJc w:val="left"/>
+      <w:pPr>
+        <w:ind w:left="720" w:hanging="360"/>
+      </w:pPr>
+      <w:rPr>
+        <w:rFonts w:ascii="Wingdings" w:eastAsia="SimSun" w:hAnsi="Wingdings" w:cs="Arial" w:hint="default"/>
+      </w:rPr>
+    </w:lvl>
+    <w:lvl w:ilvl="1" w:tplc="04050003" w:tentative="1">
+      <w:start w:val="1"/>
+      <w:numFmt w:val="bullet"/>
+      <w:lvlText w:val="o"/>
+      <w:lvlJc w:val="left"/>
+      <w:pPr>
+        <w:ind w:left="1440" w:hanging="360"/>
+      </w:pPr>
+      <w:rPr>
+        <w:rFonts w:ascii="Courier New" w:hAnsi="Courier New" w:cs="Courier New" w:hint="default"/>
+      </w:rPr>
+    </w:lvl>
+    <w:lvl w:ilvl="2" w:tplc="04050005" w:tentative="1">
+      <w:start w:val="1"/>
+      <w:numFmt w:val="bullet"/>
+      <w:lvlText w:val=""/>
+      <w:lvlJc w:val="left"/>
+      <w:pPr>
+        <w:ind w:left="2160" w:hanging="360"/>
+      </w:pPr>
+      <w:rPr>
+        <w:rFonts w:ascii="Wingdings" w:hAnsi="Wingdings" w:hint="default"/>
+      </w:rPr>
+    </w:lvl>
+    <w:lvl w:ilvl="3" w:tplc="04050001" w:tentative="1">
+      <w:start w:val="1"/>
+      <w:numFmt w:val="bullet"/>
+      <w:lvlText w:val=""/>
+      <w:lvlJc w:val="left"/>
+      <w:pPr>
+        <w:ind w:left="2880" w:hanging="360"/>
+      </w:pPr>
+      <w:rPr>
+        <w:rFonts w:ascii="Symbol" w:hAnsi="Symbol" w:hint="default"/>
+      </w:rPr>
+    </w:lvl>
+    <w:lvl w:ilvl="4" w:tplc="04050003" w:tentative="1">
+      <w:start w:val="1"/>
+      <w:numFmt w:val="bullet"/>
+      <w:lvlText w:val="o"/>
+      <w:lvlJc w:val="left"/>
+      <w:pPr>
+        <w:ind w:left="3600" w:hanging="360"/>
+      </w:pPr>
+      <w:rPr>
+        <w:rFonts w:ascii="Courier New" w:hAnsi="Courier New" w:cs="Courier New" w:hint="default"/>
+      </w:rPr>
+    </w:lvl>
+    <w:lvl w:ilvl="5" w:tplc="04050005" w:tentative="1">
+      <w:start w:val="1"/>
+      <w:numFmt w:val="bullet"/>
+      <w:lvlText w:val=""/>
+      <w:lvlJc w:val="left"/>
+      <w:pPr>
+        <w:ind w:left="4320" w:hanging="360"/>
+      </w:pPr>
+      <w:rPr>
+        <w:rFonts w:ascii="Wingdings" w:hAnsi="Wingdings" w:hint="default"/>
+      </w:rPr>
+    </w:lvl>
+    <w:lvl w:ilvl="6" w:tplc="04050001" w:tentative="1">
+      <w:start w:val="1"/>
+      <w:numFmt w:val="bullet"/>
+      <w:lvlText w:val=""/>
+      <w:lvlJc w:val="left"/>
+      <w:pPr>
+        <w:ind w:left="5040" w:hanging="360"/>
+      </w:pPr>
+      <w:rPr>
+        <w:rFonts w:ascii="Symbol" w:hAnsi="Symbol" w:hint="default"/>
+      </w:rPr>
+    </w:lvl>
+    <w:lvl w:ilvl="7" w:tplc="04050003" w:tentative="1">
+      <w:start w:val="1"/>
+      <w:numFmt w:val="bullet"/>
+      <w:lvlText w:val="o"/>
+      <w:lvlJc w:val="left"/>
+      <w:pPr>
+        <w:ind w:left="5760" w:hanging="360"/>
+      </w:pPr>
+      <w:rPr>
+        <w:rFonts w:ascii="Courier New" w:hAnsi="Courier New" w:cs="Courier New" w:hint="default"/>
+      </w:rPr>
+    </w:lvl>
+    <w:lvl w:ilvl="8" w:tplc="04050005" w:tentative="1">
+      <w:start w:val="1"/>
+      <w:numFmt w:val="bullet"/>
+      <w:lvlText w:val=""/>
+      <w:lvlJc w:val="left"/>
+      <w:pPr>
+        <w:ind w:left="6480" w:hanging="360"/>
+      </w:pPr>
+      <w:rPr>
+        <w:rFonts w:ascii="Wingdings" w:hAnsi="Wingdings" w:hint="default"/>
+      </w:rPr>
+    </w:lvl>
+  </w:abstractNum>
+  <w:abstractNum w:abstractNumId="5">
     <w:nsid w:val="14147DD9"/>
     <w:multiLevelType w:val="hybridMultilevel"/>
     <w:tmpl w:val="EE225538"/>
@@ -18340,7 +17843,7 @@
       </w:rPr>
     </w:lvl>
   </w:abstractNum>
-  <w:abstractNum w:abstractNumId="5">
+  <w:abstractNum w:abstractNumId="6">
     <w:nsid w:val="16C65DE5"/>
     <w:multiLevelType w:val="hybridMultilevel"/>
     <w:tmpl w:val="C332DF32"/>
@@ -18453,7 +17956,7 @@
       </w:rPr>
     </w:lvl>
   </w:abstractNum>
-  <w:abstractNum w:abstractNumId="6">
+  <w:abstractNum w:abstractNumId="7">
     <w:nsid w:val="18CC7B6C"/>
     <w:multiLevelType w:val="hybridMultilevel"/>
     <w:tmpl w:val="5FFA95E6"/>
@@ -18566,7 +18069,7 @@
       </w:rPr>
     </w:lvl>
   </w:abstractNum>
-  <w:abstractNum w:abstractNumId="7">
+  <w:abstractNum w:abstractNumId="8">
     <w:nsid w:val="198965D4"/>
     <w:multiLevelType w:val="hybridMultilevel"/>
     <w:tmpl w:val="D54AFC56"/>
@@ -18679,7 +18182,7 @@
       </w:rPr>
     </w:lvl>
   </w:abstractNum>
-  <w:abstractNum w:abstractNumId="8">
+  <w:abstractNum w:abstractNumId="9">
     <w:nsid w:val="1A185289"/>
     <w:multiLevelType w:val="hybridMultilevel"/>
     <w:tmpl w:val="0DD86338"/>
@@ -18792,7 +18295,7 @@
       </w:rPr>
     </w:lvl>
   </w:abstractNum>
-  <w:abstractNum w:abstractNumId="9">
+  <w:abstractNum w:abstractNumId="10">
     <w:nsid w:val="211F54E0"/>
     <w:multiLevelType w:val="multilevel"/>
     <w:tmpl w:val="B81EF256"/>
@@ -18905,7 +18408,7 @@
       </w:pPr>
     </w:lvl>
   </w:abstractNum>
-  <w:abstractNum w:abstractNumId="10">
+  <w:abstractNum w:abstractNumId="11">
     <w:nsid w:val="242E37F5"/>
     <w:multiLevelType w:val="hybridMultilevel"/>
     <w:tmpl w:val="DD549E04"/>
@@ -19018,7 +18521,120 @@
       </w:rPr>
     </w:lvl>
   </w:abstractNum>
-  <w:abstractNum w:abstractNumId="11">
+  <w:abstractNum w:abstractNumId="12">
+    <w:nsid w:val="2CA31DC8"/>
+    <w:multiLevelType w:val="hybridMultilevel"/>
+    <w:tmpl w:val="F98C2F02"/>
+    <w:lvl w:ilvl="0" w:tplc="A52E42E0">
+      <w:start w:val="2"/>
+      <w:numFmt w:val="bullet"/>
+      <w:lvlText w:val=""/>
+      <w:lvlJc w:val="left"/>
+      <w:pPr>
+        <w:ind w:left="720" w:hanging="360"/>
+      </w:pPr>
+      <w:rPr>
+        <w:rFonts w:ascii="Wingdings" w:eastAsia="SimSun" w:hAnsi="Wingdings" w:cs="Arial" w:hint="default"/>
+      </w:rPr>
+    </w:lvl>
+    <w:lvl w:ilvl="1" w:tplc="04050003" w:tentative="1">
+      <w:start w:val="1"/>
+      <w:numFmt w:val="bullet"/>
+      <w:lvlText w:val="o"/>
+      <w:lvlJc w:val="left"/>
+      <w:pPr>
+        <w:ind w:left="1440" w:hanging="360"/>
+      </w:pPr>
+      <w:rPr>
+        <w:rFonts w:ascii="Courier New" w:hAnsi="Courier New" w:cs="Courier New" w:hint="default"/>
+      </w:rPr>
+    </w:lvl>
+    <w:lvl w:ilvl="2" w:tplc="04050005" w:tentative="1">
+      <w:start w:val="1"/>
+      <w:numFmt w:val="bullet"/>
+      <w:lvlText w:val=""/>
+      <w:lvlJc w:val="left"/>
+      <w:pPr>
+        <w:ind w:left="2160" w:hanging="360"/>
+      </w:pPr>
+      <w:rPr>
+        <w:rFonts w:ascii="Wingdings" w:hAnsi="Wingdings" w:hint="default"/>
+      </w:rPr>
+    </w:lvl>
+    <w:lvl w:ilvl="3" w:tplc="04050001" w:tentative="1">
+      <w:start w:val="1"/>
+      <w:numFmt w:val="bullet"/>
+      <w:lvlText w:val=""/>
+      <w:lvlJc w:val="left"/>
+      <w:pPr>
+        <w:ind w:left="2880" w:hanging="360"/>
+      </w:pPr>
+      <w:rPr>
+        <w:rFonts w:ascii="Symbol" w:hAnsi="Symbol" w:hint="default"/>
+      </w:rPr>
+    </w:lvl>
+    <w:lvl w:ilvl="4" w:tplc="04050003" w:tentative="1">
+      <w:start w:val="1"/>
+      <w:numFmt w:val="bullet"/>
+      <w:lvlText w:val="o"/>
+      <w:lvlJc w:val="left"/>
+      <w:pPr>
+        <w:ind w:left="3600" w:hanging="360"/>
+      </w:pPr>
+      <w:rPr>
+        <w:rFonts w:ascii="Courier New" w:hAnsi="Courier New" w:cs="Courier New" w:hint="default"/>
+      </w:rPr>
+    </w:lvl>
+    <w:lvl w:ilvl="5" w:tplc="04050005" w:tentative="1">
+      <w:start w:val="1"/>
+      <w:numFmt w:val="bullet"/>
+      <w:lvlText w:val=""/>
+      <w:lvlJc w:val="left"/>
+      <w:pPr>
+        <w:ind w:left="4320" w:hanging="360"/>
+      </w:pPr>
+      <w:rPr>
+        <w:rFonts w:ascii="Wingdings" w:hAnsi="Wingdings" w:hint="default"/>
+      </w:rPr>
+    </w:lvl>
+    <w:lvl w:ilvl="6" w:tplc="04050001" w:tentative="1">
+      <w:start w:val="1"/>
+      <w:numFmt w:val="bullet"/>
+      <w:lvlText w:val=""/>
+      <w:lvlJc w:val="left"/>
+      <w:pPr>
+        <w:ind w:left="5040" w:hanging="360"/>
+      </w:pPr>
+      <w:rPr>
+        <w:rFonts w:ascii="Symbol" w:hAnsi="Symbol" w:hint="default"/>
+      </w:rPr>
+    </w:lvl>
+    <w:lvl w:ilvl="7" w:tplc="04050003" w:tentative="1">
+      <w:start w:val="1"/>
+      <w:numFmt w:val="bullet"/>
+      <w:lvlText w:val="o"/>
+      <w:lvlJc w:val="left"/>
+      <w:pPr>
+        <w:ind w:left="5760" w:hanging="360"/>
+      </w:pPr>
+      <w:rPr>
+        <w:rFonts w:ascii="Courier New" w:hAnsi="Courier New" w:cs="Courier New" w:hint="default"/>
+      </w:rPr>
+    </w:lvl>
+    <w:lvl w:ilvl="8" w:tplc="04050005" w:tentative="1">
+      <w:start w:val="1"/>
+      <w:numFmt w:val="bullet"/>
+      <w:lvlText w:val=""/>
+      <w:lvlJc w:val="left"/>
+      <w:pPr>
+        <w:ind w:left="6480" w:hanging="360"/>
+      </w:pPr>
+      <w:rPr>
+        <w:rFonts w:ascii="Wingdings" w:hAnsi="Wingdings" w:hint="default"/>
+      </w:rPr>
+    </w:lvl>
+  </w:abstractNum>
+  <w:abstractNum w:abstractNumId="13">
     <w:nsid w:val="2E9120B1"/>
     <w:multiLevelType w:val="multilevel"/>
     <w:tmpl w:val="D9FACD4E"/>
@@ -19167,7 +18783,7 @@
       </w:rPr>
     </w:lvl>
   </w:abstractNum>
-  <w:abstractNum w:abstractNumId="12">
+  <w:abstractNum w:abstractNumId="14">
     <w:nsid w:val="40CB696B"/>
     <w:multiLevelType w:val="hybridMultilevel"/>
     <w:tmpl w:val="55D89F0E"/>
@@ -19280,7 +18896,7 @@
       </w:rPr>
     </w:lvl>
   </w:abstractNum>
-  <w:abstractNum w:abstractNumId="13">
+  <w:abstractNum w:abstractNumId="15">
     <w:nsid w:val="4BBD4379"/>
     <w:multiLevelType w:val="hybridMultilevel"/>
     <w:tmpl w:val="86B2E5C8"/>
@@ -19393,7 +19009,120 @@
       </w:rPr>
     </w:lvl>
   </w:abstractNum>
-  <w:abstractNum w:abstractNumId="14">
+  <w:abstractNum w:abstractNumId="16">
+    <w:nsid w:val="5A0B29E3"/>
+    <w:multiLevelType w:val="multilevel"/>
+    <w:tmpl w:val="24FE9C64"/>
+    <w:lvl w:ilvl="0">
+      <w:start w:val="2"/>
+      <w:numFmt w:val="decimal"/>
+      <w:lvlText w:val="%1"/>
+      <w:lvlJc w:val="left"/>
+      <w:pPr>
+        <w:ind w:left="420" w:hanging="420"/>
+      </w:pPr>
+      <w:rPr>
+        <w:rFonts w:hint="default"/>
+      </w:rPr>
+    </w:lvl>
+    <w:lvl w:ilvl="1">
+      <w:start w:val="19"/>
+      <w:numFmt w:val="decimal"/>
+      <w:lvlText w:val="%1.%2"/>
+      <w:lvlJc w:val="left"/>
+      <w:pPr>
+        <w:ind w:left="420" w:hanging="420"/>
+      </w:pPr>
+      <w:rPr>
+        <w:rFonts w:hint="default"/>
+      </w:rPr>
+    </w:lvl>
+    <w:lvl w:ilvl="2">
+      <w:start w:val="1"/>
+      <w:numFmt w:val="decimal"/>
+      <w:lvlText w:val="%1.%2.%3"/>
+      <w:lvlJc w:val="left"/>
+      <w:pPr>
+        <w:ind w:left="720" w:hanging="720"/>
+      </w:pPr>
+      <w:rPr>
+        <w:rFonts w:hint="default"/>
+      </w:rPr>
+    </w:lvl>
+    <w:lvl w:ilvl="3">
+      <w:start w:val="1"/>
+      <w:numFmt w:val="decimal"/>
+      <w:lvlText w:val="%1.%2.%3.%4"/>
+      <w:lvlJc w:val="left"/>
+      <w:pPr>
+        <w:ind w:left="720" w:hanging="720"/>
+      </w:pPr>
+      <w:rPr>
+        <w:rFonts w:hint="default"/>
+      </w:rPr>
+    </w:lvl>
+    <w:lvl w:ilvl="4">
+      <w:start w:val="1"/>
+      <w:numFmt w:val="decimal"/>
+      <w:lvlText w:val="%1.%2.%3.%4.%5"/>
+      <w:lvlJc w:val="left"/>
+      <w:pPr>
+        <w:ind w:left="1080" w:hanging="1080"/>
+      </w:pPr>
+      <w:rPr>
+        <w:rFonts w:hint="default"/>
+      </w:rPr>
+    </w:lvl>
+    <w:lvl w:ilvl="5">
+      <w:start w:val="1"/>
+      <w:numFmt w:val="decimal"/>
+      <w:lvlText w:val="%1.%2.%3.%4.%5.%6"/>
+      <w:lvlJc w:val="left"/>
+      <w:pPr>
+        <w:ind w:left="1080" w:hanging="1080"/>
+      </w:pPr>
+      <w:rPr>
+        <w:rFonts w:hint="default"/>
+      </w:rPr>
+    </w:lvl>
+    <w:lvl w:ilvl="6">
+      <w:start w:val="1"/>
+      <w:numFmt w:val="decimal"/>
+      <w:lvlText w:val="%1.%2.%3.%4.%5.%6.%7"/>
+      <w:lvlJc w:val="left"/>
+      <w:pPr>
+        <w:ind w:left="1440" w:hanging="1440"/>
+      </w:pPr>
+      <w:rPr>
+        <w:rFonts w:hint="default"/>
+      </w:rPr>
+    </w:lvl>
+    <w:lvl w:ilvl="7">
+      <w:start w:val="1"/>
+      <w:numFmt w:val="decimal"/>
+      <w:lvlText w:val="%1.%2.%3.%4.%5.%6.%7.%8"/>
+      <w:lvlJc w:val="left"/>
+      <w:pPr>
+        <w:ind w:left="1440" w:hanging="1440"/>
+      </w:pPr>
+      <w:rPr>
+        <w:rFonts w:hint="default"/>
+      </w:rPr>
+    </w:lvl>
+    <w:lvl w:ilvl="8">
+      <w:start w:val="1"/>
+      <w:numFmt w:val="decimal"/>
+      <w:lvlText w:val="%1.%2.%3.%4.%5.%6.%7.%8.%9"/>
+      <w:lvlJc w:val="left"/>
+      <w:pPr>
+        <w:ind w:left="1800" w:hanging="1800"/>
+      </w:pPr>
+      <w:rPr>
+        <w:rFonts w:hint="default"/>
+      </w:rPr>
+    </w:lvl>
+  </w:abstractNum>
+  <w:abstractNum w:abstractNumId="17">
     <w:nsid w:val="6B9A548C"/>
     <w:multiLevelType w:val="hybridMultilevel"/>
     <w:tmpl w:val="388A5B3C"/>
@@ -19506,7 +19235,7 @@
       </w:rPr>
     </w:lvl>
   </w:abstractNum>
-  <w:abstractNum w:abstractNumId="15">
+  <w:abstractNum w:abstractNumId="18">
     <w:nsid w:val="74147B38"/>
     <w:multiLevelType w:val="multilevel"/>
     <w:tmpl w:val="D416E11C"/>
@@ -19662,46 +19391,55 @@
     <w:abstractNumId w:val="1"/>
   </w:num>
   <w:num w:numId="3">
-    <w:abstractNumId w:val="10"/>
+    <w:abstractNumId w:val="11"/>
   </w:num>
   <w:num w:numId="4">
-    <w:abstractNumId w:val="12"/>
+    <w:abstractNumId w:val="14"/>
   </w:num>
   <w:num w:numId="5">
-    <w:abstractNumId w:val="8"/>
+    <w:abstractNumId w:val="9"/>
   </w:num>
   <w:num w:numId="6">
-    <w:abstractNumId w:val="6"/>
+    <w:abstractNumId w:val="7"/>
   </w:num>
   <w:num w:numId="7">
-    <w:abstractNumId w:val="15"/>
+    <w:abstractNumId w:val="18"/>
   </w:num>
   <w:num w:numId="8">
-    <w:abstractNumId w:val="11"/>
+    <w:abstractNumId w:val="13"/>
   </w:num>
   <w:num w:numId="9">
     <w:abstractNumId w:val="2"/>
   </w:num>
   <w:num w:numId="10">
-    <w:abstractNumId w:val="7"/>
+    <w:abstractNumId w:val="8"/>
   </w:num>
   <w:num w:numId="11">
     <w:abstractNumId w:val="3"/>
   </w:num>
   <w:num w:numId="12">
-    <w:abstractNumId w:val="9"/>
+    <w:abstractNumId w:val="10"/>
   </w:num>
   <w:num w:numId="13">
-    <w:abstractNumId w:val="14"/>
+    <w:abstractNumId w:val="17"/>
   </w:num>
   <w:num w:numId="14">
+    <w:abstractNumId w:val="6"/>
+  </w:num>
+  <w:num w:numId="15">
     <w:abstractNumId w:val="5"/>
   </w:num>
-  <w:num w:numId="15">
+  <w:num w:numId="16">
+    <w:abstractNumId w:val="15"/>
+  </w:num>
+  <w:num w:numId="17">
+    <w:abstractNumId w:val="12"/>
+  </w:num>
+  <w:num w:numId="18">
     <w:abstractNumId w:val="4"/>
   </w:num>
-  <w:num w:numId="16">
-    <w:abstractNumId w:val="13"/>
+  <w:num w:numId="19">
+    <w:abstractNumId w:val="16"/>
   </w:num>
 </w:numbering>
 </file>
@@ -20671,7 +20409,7 @@
 </file>
 
 <file path=customXml/itemProps1.xml><?xml version="1.0" encoding="utf-8"?>
-<ds:datastoreItem xmlns:ds="http://schemas.openxmlformats.org/officeDocument/2006/customXml" ds:itemID="{22409275-0F1B-4E73-A0A6-647928A232A2}">
+<ds:datastoreItem xmlns:ds="http://schemas.openxmlformats.org/officeDocument/2006/customXml" ds:itemID="{5FE2FA0B-E010-4650-B69A-344C91951892}">
   <ds:schemaRefs>
     <ds:schemaRef ds:uri="http://schemas.openxmlformats.org/officeDocument/2006/bibliography"/>
   </ds:schemaRefs>

</xml_diff>

<commit_message>
Frege - language description (datatypes)
</commit_message>
<xml_diff>
--- a/Frege.docx
+++ b/Frege.docx
@@ -283,6 +283,21 @@
     <w:p>
       <w:pPr>
         <w:numPr>
+          <w:ilvl w:val="1"/>
+          <w:numId w:val="1"/>
+        </w:numPr>
+      </w:pPr>
+      <w:r>
+        <w:rPr>
+          <w:i/>
+          <w:iCs/>
+        </w:rPr>
+        <w:t>Grammar? (From chpt. 4?)</w:t>
+      </w:r>
+    </w:p>
+    <w:p>
+      <w:pPr>
+        <w:numPr>
           <w:ilvl w:val="0"/>
           <w:numId w:val="1"/>
         </w:numPr>
@@ -592,6 +607,7 @@
           <w:i/>
           <w:iCs/>
         </w:rPr>
+        <w:lastRenderedPageBreak/>
         <w:t>Chapter 6: Evaluation</w:t>
       </w:r>
     </w:p>
@@ -611,7 +627,6 @@
           <w:i/>
           <w:iCs/>
         </w:rPr>
-        <w:lastRenderedPageBreak/>
         <w:t>What we strived to achieve, again? Recapitulation?</w:t>
       </w:r>
     </w:p>
@@ -20316,8 +20331,6 @@
         </w:rPr>
         <w:t>it</w:t>
       </w:r>
-      <w:bookmarkStart w:id="0" w:name="_GoBack"/>
-      <w:bookmarkEnd w:id="0"/>
       <w:r>
         <w:rPr>
           <w:iCs/>
@@ -21075,6 +21088,67 @@
     <w:p>
       <w:pPr>
         <w:rPr>
+          <w:b/>
+        </w:rPr>
+      </w:pPr>
+      <w:r>
+        <w:rPr>
+          <w:b/>
+        </w:rPr>
+        <w:t>Frege language</w:t>
+      </w:r>
+    </w:p>
+    <w:p>
+      <w:r>
+        <w:t xml:space="preserve">We will </w:t>
+      </w:r>
+      <w:r>
+        <w:t xml:space="preserve">now </w:t>
+      </w:r>
+      <w:r>
+        <w:t>provide several examples of writing programs in Frege</w:t>
+      </w:r>
+      <w:r>
+        <w:t xml:space="preserve">. </w:t>
+      </w:r>
+      <w:r>
+        <w:t xml:space="preserve">The syntax described </w:t>
+      </w:r>
+      <w:r>
+        <w:t>here was also</w:t>
+      </w:r>
+      <w:r>
+        <w:t xml:space="preserve"> mostly</w:t>
+      </w:r>
+      <w:r>
+        <w:t xml:space="preserve"> included in this work. </w:t>
+      </w:r>
+      <w:r>
+        <w:t>Though recommended</w:t>
+      </w:r>
+      <w:r>
+        <w:t xml:space="preserve"> to read</w:t>
+      </w:r>
+      <w:r>
+        <w:t xml:space="preserve">, </w:t>
+      </w:r>
+      <w:r>
+        <w:t xml:space="preserve">people </w:t>
+      </w:r>
+      <w:r>
+        <w:t>familiar with Haskell or Frege</w:t>
+      </w:r>
+      <w:r>
+        <w:t xml:space="preserve"> </w:t>
+      </w:r>
+      <w:r>
+        <w:t>may skip this part.</w:t>
+      </w:r>
+    </w:p>
+    <w:p/>
+    <w:p>
+      <w:pPr>
+        <w:rPr>
           <w:sz w:val="16"/>
           <w:szCs w:val="16"/>
         </w:rPr>
@@ -22252,6 +22326,7 @@
           <w:sz w:val="20"/>
           <w:szCs w:val="20"/>
         </w:rPr>
+        <w:lastRenderedPageBreak/>
         <w:t>char</w:t>
       </w:r>
       <w:r>
@@ -22415,15 +22490,7 @@
           <w:rFonts w:cs="Times New Roman"/>
           <w:iCs/>
         </w:rPr>
-        <w:t xml:space="preserve">3 characters of English alphabet, </w:t>
-      </w:r>
-      <w:r>
-        <w:rPr>
-          <w:rFonts w:cs="Times New Roman"/>
-          <w:iCs/>
-        </w:rPr>
-        <w:lastRenderedPageBreak/>
-        <w:t xml:space="preserve">albeit </w:t>
+        <w:t xml:space="preserve">3 characters of English alphabet, albeit </w:t>
       </w:r>
       <w:r>
         <w:rPr>
@@ -23276,6 +23343,14 @@
         </w:rPr>
         <w:t xml:space="preserve"> </w:t>
       </w:r>
+    </w:p>
+    <w:p>
+      <w:pPr>
+        <w:rPr>
+          <w:rFonts w:cs="Times New Roman"/>
+          <w:iCs/>
+        </w:rPr>
+      </w:pPr>
       <w:r>
         <w:rPr>
           <w:rFonts w:cs="Times New Roman"/>
@@ -23472,6 +23547,29 @@
           <w:iCs/>
         </w:rPr>
         <w:t>.</w:t>
+      </w:r>
+      <w:r>
+        <w:rPr>
+          <w:rFonts w:cs="Times New Roman"/>
+          <w:iCs/>
+        </w:rPr>
+        <w:t xml:space="preserve"> The pattern </w:t>
+      </w:r>
+      <w:r>
+        <w:rPr>
+          <w:rFonts w:ascii="Consolas" w:hAnsi="Consolas" w:cs="Times New Roman"/>
+          <w:iCs/>
+          <w:sz w:val="20"/>
+          <w:szCs w:val="20"/>
+        </w:rPr>
+        <w:t>(x : xs)</w:t>
+      </w:r>
+      <w:r>
+        <w:rPr>
+          <w:rFonts w:cs="Times New Roman"/>
+          <w:iCs/>
+        </w:rPr>
+        <w:t xml:space="preserve"> matches a list in this way: x is its first element, xs is the remaining part of the list (tail).</w:t>
       </w:r>
     </w:p>
     <w:p>
@@ -24112,7 +24210,15 @@
           <w:rFonts w:cs="Times New Roman"/>
           <w:iCs/>
         </w:rPr>
-        <w:t xml:space="preserve"> For example, a function returning a list of Pythagorean triplets can be defined as:</w:t>
+        <w:t xml:space="preserve"> For example, a function returning a list of </w:t>
+      </w:r>
+      <w:r>
+        <w:rPr>
+          <w:rFonts w:cs="Times New Roman"/>
+          <w:iCs/>
+        </w:rPr>
+        <w:lastRenderedPageBreak/>
+        <w:t>Pythagorean triplets can be defined as:</w:t>
       </w:r>
     </w:p>
     <w:p>
@@ -24225,35 +24331,545 @@
       <w:pPr>
         <w:rPr>
           <w:rFonts w:cs="Times New Roman"/>
-          <w:iCs/>
-        </w:rPr>
-      </w:pPr>
-    </w:p>
-    <w:p>
-      <w:pPr>
+          <w:b/>
+          <w:iCs/>
+        </w:rPr>
+      </w:pPr>
+      <w:r>
         <w:rPr>
           <w:rFonts w:cs="Times New Roman"/>
-          <w:iCs/>
-        </w:rPr>
-      </w:pPr>
+          <w:b/>
+          <w:iCs/>
+        </w:rPr>
+        <w:t>Custom</w:t>
+      </w:r>
+      <w:r>
+        <w:rPr>
+          <w:rFonts w:cs="Times New Roman"/>
+          <w:b/>
+          <w:iCs/>
+        </w:rPr>
+        <w:t xml:space="preserve"> types and algebraic</w:t>
+      </w:r>
+      <w:r>
+        <w:rPr>
+          <w:rFonts w:cs="Times New Roman"/>
+          <w:b/>
+          <w:iCs/>
+        </w:rPr>
+        <w:t xml:space="preserve"> data</w:t>
+      </w:r>
+      <w:r>
+        <w:rPr>
+          <w:rFonts w:cs="Times New Roman"/>
+          <w:b/>
+          <w:iCs/>
+        </w:rPr>
+        <w:t xml:space="preserve"> </w:t>
+      </w:r>
+      <w:r>
+        <w:rPr>
+          <w:rFonts w:cs="Times New Roman"/>
+          <w:b/>
+          <w:iCs/>
+        </w:rPr>
+        <w:t>types</w:t>
+      </w:r>
+    </w:p>
+    <w:p>
+      <w:pPr>
+        <w:rPr>
+          <w:rFonts w:cs="Times New Roman"/>
+          <w:b/>
+          <w:iCs/>
+        </w:rPr>
+      </w:pPr>
+      <w:r>
+        <w:rPr>
+          <w:rFonts w:cs="Times New Roman"/>
+          <w:iCs/>
+        </w:rPr>
+        <w:t>Frege</w:t>
+      </w:r>
+      <w:r>
+        <w:rPr>
+          <w:rFonts w:cs="Times New Roman"/>
+          <w:iCs/>
+        </w:rPr>
+        <w:t xml:space="preserve"> </w:t>
+      </w:r>
+      <w:r>
+        <w:rPr>
+          <w:rFonts w:cs="Times New Roman"/>
+          <w:iCs/>
+        </w:rPr>
+        <w:t>allows to create new types by using ‘data’ statement:</w:t>
+      </w:r>
+    </w:p>
+    <w:p>
+      <w:pPr>
+        <w:rPr>
+          <w:rFonts w:ascii="Consolas" w:hAnsi="Consolas" w:cs="Times New Roman"/>
+          <w:iCs/>
+          <w:sz w:val="20"/>
+          <w:szCs w:val="20"/>
+        </w:rPr>
+      </w:pPr>
+      <w:r>
+        <w:rPr>
+          <w:rFonts w:ascii="Consolas" w:hAnsi="Consolas" w:cs="Times New Roman"/>
+          <w:iCs/>
+          <w:sz w:val="20"/>
+          <w:szCs w:val="20"/>
+        </w:rPr>
+        <w:t>data Days = Monday</w:t>
+      </w:r>
+      <w:r>
+        <w:rPr>
+          <w:rFonts w:ascii="Consolas" w:hAnsi="Consolas" w:cs="Times New Roman"/>
+          <w:iCs/>
+          <w:sz w:val="20"/>
+          <w:szCs w:val="20"/>
+        </w:rPr>
+        <w:t xml:space="preserve"> </w:t>
+      </w:r>
+      <w:r>
+        <w:rPr>
+          <w:rFonts w:ascii="Consolas" w:hAnsi="Consolas" w:cs="Times New Roman"/>
+          <w:iCs/>
+          <w:sz w:val="20"/>
+          <w:szCs w:val="20"/>
+        </w:rPr>
+        <w:t>| Tuesday</w:t>
+      </w:r>
+      <w:r>
+        <w:rPr>
+          <w:rFonts w:ascii="Consolas" w:hAnsi="Consolas" w:cs="Times New Roman"/>
+          <w:iCs/>
+          <w:sz w:val="20"/>
+          <w:szCs w:val="20"/>
+        </w:rPr>
+        <w:t xml:space="preserve"> </w:t>
+      </w:r>
+      <w:r>
+        <w:rPr>
+          <w:rFonts w:ascii="Consolas" w:hAnsi="Consolas" w:cs="Times New Roman"/>
+          <w:iCs/>
+          <w:sz w:val="20"/>
+          <w:szCs w:val="20"/>
+        </w:rPr>
+        <w:t>| Wednesday</w:t>
+      </w:r>
+      <w:r>
+        <w:rPr>
+          <w:rFonts w:ascii="Consolas" w:hAnsi="Consolas" w:cs="Times New Roman"/>
+          <w:iCs/>
+          <w:sz w:val="20"/>
+          <w:szCs w:val="20"/>
+        </w:rPr>
+        <w:t xml:space="preserve"> </w:t>
+      </w:r>
+      <w:r>
+        <w:rPr>
+          <w:rFonts w:ascii="Consolas" w:hAnsi="Consolas" w:cs="Times New Roman"/>
+          <w:iCs/>
+          <w:sz w:val="20"/>
+          <w:szCs w:val="20"/>
+        </w:rPr>
+        <w:t>| Thursday</w:t>
+      </w:r>
+      <w:r>
+        <w:rPr>
+          <w:rFonts w:ascii="Consolas" w:hAnsi="Consolas" w:cs="Times New Roman"/>
+          <w:iCs/>
+          <w:sz w:val="20"/>
+          <w:szCs w:val="20"/>
+        </w:rPr>
+        <w:t xml:space="preserve"> </w:t>
+      </w:r>
+      <w:r>
+        <w:rPr>
+          <w:rFonts w:ascii="Consolas" w:hAnsi="Consolas" w:cs="Times New Roman"/>
+          <w:iCs/>
+          <w:sz w:val="20"/>
+          <w:szCs w:val="20"/>
+        </w:rPr>
+        <w:t>| Friday</w:t>
+      </w:r>
+      <w:r>
+        <w:rPr>
+          <w:rFonts w:ascii="Consolas" w:hAnsi="Consolas" w:cs="Times New Roman"/>
+          <w:iCs/>
+          <w:sz w:val="20"/>
+          <w:szCs w:val="20"/>
+        </w:rPr>
+        <w:t xml:space="preserve"> </w:t>
+      </w:r>
+      <w:r>
+        <w:rPr>
+          <w:rFonts w:ascii="Consolas" w:hAnsi="Consolas" w:cs="Times New Roman"/>
+          <w:iCs/>
+          <w:sz w:val="20"/>
+          <w:szCs w:val="20"/>
+        </w:rPr>
+        <w:t>| Saturday</w:t>
+      </w:r>
+      <w:r>
+        <w:rPr>
+          <w:rFonts w:ascii="Consolas" w:hAnsi="Consolas" w:cs="Times New Roman"/>
+          <w:iCs/>
+          <w:sz w:val="20"/>
+          <w:szCs w:val="20"/>
+        </w:rPr>
+        <w:t xml:space="preserve"> </w:t>
+      </w:r>
+      <w:r>
+        <w:rPr>
+          <w:rFonts w:ascii="Consolas" w:hAnsi="Consolas" w:cs="Times New Roman"/>
+          <w:iCs/>
+          <w:sz w:val="20"/>
+          <w:szCs w:val="20"/>
+        </w:rPr>
+        <w:t>| Sunday</w:t>
+      </w:r>
     </w:p>
     <w:p>
       <w:pPr>
         <w:widowControl/>
         <w:suppressAutoHyphens w:val="0"/>
         <w:rPr>
-          <w:iCs/>
-        </w:rPr>
-      </w:pPr>
+          <w:rFonts w:eastAsia="Times New Roman" w:cs="Times New Roman"/>
+          <w:kern w:val="0"/>
+          <w:lang w:val="cs-CZ" w:eastAsia="cs-CZ" w:bidi="ar-SA"/>
+        </w:rPr>
+      </w:pPr>
+      <w:r>
+        <w:rPr>
+          <w:rFonts w:eastAsia="Times New Roman" w:cs="Times New Roman"/>
+          <w:kern w:val="0"/>
+          <w:lang w:val="cs-CZ" w:eastAsia="cs-CZ" w:bidi="ar-SA"/>
+        </w:rPr>
+        <w:t>This introduces a new type</w:t>
+      </w:r>
+      <w:r>
+        <w:rPr>
+          <w:rFonts w:eastAsia="Times New Roman" w:cs="Times New Roman"/>
+          <w:kern w:val="0"/>
+          <w:lang w:val="cs-CZ" w:eastAsia="cs-CZ" w:bidi="ar-SA"/>
+        </w:rPr>
+        <w:t xml:space="preserve"> (called ‚Days‘)</w:t>
+      </w:r>
+      <w:r>
+        <w:rPr>
+          <w:rFonts w:eastAsia="Times New Roman" w:cs="Times New Roman"/>
+          <w:kern w:val="0"/>
+          <w:lang w:val="cs-CZ" w:eastAsia="cs-CZ" w:bidi="ar-SA"/>
+        </w:rPr>
+        <w:t xml:space="preserve"> and constructors</w:t>
+      </w:r>
+      <w:r>
+        <w:rPr>
+          <w:rFonts w:eastAsia="Times New Roman" w:cs="Times New Roman"/>
+          <w:kern w:val="0"/>
+          <w:lang w:val="cs-CZ" w:eastAsia="cs-CZ" w:bidi="ar-SA"/>
+        </w:rPr>
+        <w:t xml:space="preserve"> (‚Monday‘, ‚Tuesday‘, ...)</w:t>
+      </w:r>
+      <w:r>
+        <w:rPr>
+          <w:rFonts w:eastAsia="Times New Roman" w:cs="Times New Roman"/>
+          <w:kern w:val="0"/>
+          <w:lang w:val="cs-CZ" w:eastAsia="cs-CZ" w:bidi="ar-SA"/>
+        </w:rPr>
+        <w:t xml:space="preserve"> for making</w:t>
+      </w:r>
     </w:p>
     <w:p>
       <w:pPr>
         <w:widowControl/>
         <w:suppressAutoHyphens w:val="0"/>
         <w:rPr>
-          <w:iCs/>
-        </w:rPr>
-      </w:pPr>
+          <w:rFonts w:eastAsia="Times New Roman" w:cs="Times New Roman"/>
+          <w:kern w:val="0"/>
+          <w:lang w:val="cs-CZ" w:eastAsia="cs-CZ" w:bidi="ar-SA"/>
+        </w:rPr>
+      </w:pPr>
+      <w:r>
+        <w:rPr>
+          <w:rFonts w:eastAsia="Times New Roman" w:cs="Times New Roman"/>
+          <w:kern w:val="0"/>
+          <w:lang w:val="cs-CZ" w:eastAsia="cs-CZ" w:bidi="ar-SA"/>
+        </w:rPr>
+        <w:t>values of that type</w:t>
+      </w:r>
+      <w:r>
+        <w:rPr>
+          <w:rFonts w:eastAsia="Times New Roman" w:cs="Times New Roman"/>
+          <w:kern w:val="0"/>
+          <w:lang w:val="cs-CZ" w:eastAsia="cs-CZ" w:bidi="ar-SA"/>
+        </w:rPr>
+        <w:t>.</w:t>
+      </w:r>
+      <w:r>
+        <w:rPr>
+          <w:rFonts w:eastAsia="Times New Roman" w:cs="Times New Roman"/>
+          <w:kern w:val="0"/>
+          <w:lang w:val="cs-CZ" w:eastAsia="cs-CZ" w:bidi="ar-SA"/>
+        </w:rPr>
+        <w:t xml:space="preserve"> [REF]</w:t>
+      </w:r>
+      <w:r>
+        <w:rPr>
+          <w:rFonts w:eastAsia="Times New Roman" w:cs="Times New Roman"/>
+          <w:kern w:val="0"/>
+          <w:lang w:val="cs-CZ" w:eastAsia="cs-CZ" w:bidi="ar-SA"/>
+        </w:rPr>
+        <w:t xml:space="preserve"> We can work with the new type for example in the following way:</w:t>
+      </w:r>
+    </w:p>
+    <w:p>
+      <w:pPr>
+        <w:rPr>
+          <w:rFonts w:ascii="Consolas" w:hAnsi="Consolas" w:cs="Times New Roman"/>
+          <w:iCs/>
+          <w:sz w:val="20"/>
+          <w:szCs w:val="20"/>
+        </w:rPr>
+      </w:pPr>
+      <w:r>
+        <w:rPr>
+          <w:rFonts w:ascii="Consolas" w:hAnsi="Consolas" w:cs="Times New Roman"/>
+          <w:iCs/>
+          <w:sz w:val="20"/>
+          <w:szCs w:val="20"/>
+        </w:rPr>
+        <w:t>getNextDay :: Days</w:t>
+      </w:r>
+      <w:r>
+        <w:rPr>
+          <w:rFonts w:ascii="Consolas" w:hAnsi="Consolas" w:cs="Times New Roman"/>
+          <w:iCs/>
+          <w:sz w:val="20"/>
+          <w:szCs w:val="20"/>
+        </w:rPr>
+        <w:t xml:space="preserve"> </w:t>
+      </w:r>
+      <w:r>
+        <w:rPr>
+          <w:rFonts w:ascii="Consolas" w:hAnsi="Consolas" w:cs="Times New Roman"/>
+          <w:iCs/>
+          <w:sz w:val="20"/>
+          <w:szCs w:val="20"/>
+        </w:rPr>
+        <w:t xml:space="preserve">-&gt; Days        </w:t>
+      </w:r>
+    </w:p>
+    <w:p>
+      <w:pPr>
+        <w:rPr>
+          <w:rFonts w:ascii="Consolas" w:hAnsi="Consolas" w:cs="Times New Roman"/>
+          <w:iCs/>
+          <w:sz w:val="20"/>
+          <w:szCs w:val="20"/>
+        </w:rPr>
+      </w:pPr>
+      <w:r>
+        <w:rPr>
+          <w:rFonts w:ascii="Consolas" w:hAnsi="Consolas" w:cs="Times New Roman"/>
+          <w:iCs/>
+          <w:sz w:val="20"/>
+          <w:szCs w:val="20"/>
+        </w:rPr>
+        <w:t xml:space="preserve">getNextDay (Monday) = Tuesday    </w:t>
+      </w:r>
+    </w:p>
+    <w:p>
+      <w:pPr>
+        <w:rPr>
+          <w:rFonts w:ascii="Consolas" w:hAnsi="Consolas" w:cs="Times New Roman"/>
+          <w:iCs/>
+          <w:sz w:val="20"/>
+          <w:szCs w:val="20"/>
+        </w:rPr>
+      </w:pPr>
+      <w:r>
+        <w:rPr>
+          <w:rFonts w:ascii="Consolas" w:hAnsi="Consolas" w:cs="Times New Roman"/>
+          <w:iCs/>
+          <w:sz w:val="20"/>
+          <w:szCs w:val="20"/>
+        </w:rPr>
+        <w:t xml:space="preserve">getNextDay (Tuesday) = Wednesday </w:t>
+      </w:r>
+    </w:p>
+    <w:p>
+      <w:pPr>
+        <w:rPr>
+          <w:rFonts w:ascii="Consolas" w:hAnsi="Consolas" w:cs="Times New Roman"/>
+          <w:iCs/>
+          <w:sz w:val="20"/>
+          <w:szCs w:val="20"/>
+        </w:rPr>
+      </w:pPr>
+      <w:r>
+        <w:rPr>
+          <w:rFonts w:ascii="Consolas" w:hAnsi="Consolas" w:cs="Times New Roman"/>
+          <w:iCs/>
+          <w:sz w:val="20"/>
+          <w:szCs w:val="20"/>
+        </w:rPr>
+        <w:t>…</w:t>
+      </w:r>
+    </w:p>
+    <w:p>
+      <w:pPr>
+        <w:rPr>
+          <w:rFonts w:cs="Times New Roman"/>
+          <w:iCs/>
+        </w:rPr>
+      </w:pPr>
+      <w:r>
+        <w:rPr>
+          <w:rFonts w:cs="Times New Roman"/>
+          <w:iCs/>
+        </w:rPr>
+        <w:t xml:space="preserve">In this particular example, we have defined only a simple enumeration. However, we can also </w:t>
+      </w:r>
+      <w:r>
+        <w:rPr>
+          <w:rFonts w:cs="Times New Roman"/>
+          <w:iCs/>
+        </w:rPr>
+        <w:t xml:space="preserve">wrap </w:t>
+      </w:r>
+      <w:r>
+        <w:rPr>
+          <w:rFonts w:cs="Times New Roman"/>
+          <w:iCs/>
+        </w:rPr>
+        <w:t>additional data like in the following example:</w:t>
+      </w:r>
+    </w:p>
+    <w:p>
+      <w:pPr>
+        <w:rPr>
+          <w:rFonts w:ascii="Consolas" w:hAnsi="Consolas" w:cs="Times New Roman"/>
+          <w:iCs/>
+          <w:sz w:val="20"/>
+          <w:szCs w:val="20"/>
+        </w:rPr>
+      </w:pPr>
+      <w:r>
+        <w:rPr>
+          <w:rFonts w:ascii="Consolas" w:hAnsi="Consolas" w:cs="Times New Roman"/>
+          <w:iCs/>
+          <w:sz w:val="20"/>
+          <w:szCs w:val="20"/>
+        </w:rPr>
+        <w:t>data Point = Point Double Double</w:t>
+      </w:r>
+    </w:p>
+    <w:p>
+      <w:pPr>
+        <w:rPr>
+          <w:rFonts w:ascii="Consolas" w:hAnsi="Consolas" w:cs="Times New Roman"/>
+          <w:iCs/>
+          <w:sz w:val="20"/>
+          <w:szCs w:val="20"/>
+        </w:rPr>
+      </w:pPr>
+      <w:r>
+        <w:rPr>
+          <w:rFonts w:ascii="Consolas" w:hAnsi="Consolas" w:cs="Times New Roman"/>
+          <w:iCs/>
+          <w:sz w:val="20"/>
+          <w:szCs w:val="20"/>
+        </w:rPr>
+        <w:t xml:space="preserve">                                </w:t>
+      </w:r>
+    </w:p>
+    <w:p>
+      <w:pPr>
+        <w:rPr>
+          <w:rFonts w:ascii="Consolas" w:hAnsi="Consolas" w:cs="Times New Roman"/>
+          <w:iCs/>
+          <w:sz w:val="20"/>
+          <w:szCs w:val="20"/>
+        </w:rPr>
+      </w:pPr>
+      <w:r>
+        <w:rPr>
+          <w:rFonts w:ascii="Consolas" w:hAnsi="Consolas" w:cs="Times New Roman"/>
+          <w:iCs/>
+          <w:sz w:val="20"/>
+          <w:szCs w:val="20"/>
+        </w:rPr>
+        <w:t xml:space="preserve">movePointX :: Point -&gt; </w:t>
+      </w:r>
+      <w:r>
+        <w:rPr>
+          <w:rFonts w:ascii="Consolas" w:hAnsi="Consolas" w:cs="Times New Roman"/>
+          <w:iCs/>
+          <w:sz w:val="20"/>
+          <w:szCs w:val="20"/>
+        </w:rPr>
+        <w:t>Double</w:t>
+      </w:r>
+      <w:r>
+        <w:rPr>
+          <w:rFonts w:ascii="Consolas" w:hAnsi="Consolas" w:cs="Times New Roman"/>
+          <w:iCs/>
+          <w:sz w:val="20"/>
+          <w:szCs w:val="20"/>
+        </w:rPr>
+        <w:t xml:space="preserve"> -&gt; Point</w:t>
+      </w:r>
+    </w:p>
+    <w:p>
+      <w:pPr>
+        <w:rPr>
+          <w:rFonts w:ascii="Consolas" w:hAnsi="Consolas" w:cs="Times New Roman"/>
+          <w:iCs/>
+          <w:sz w:val="20"/>
+          <w:szCs w:val="20"/>
+        </w:rPr>
+      </w:pPr>
+      <w:r>
+        <w:rPr>
+          <w:rFonts w:ascii="Consolas" w:hAnsi="Consolas" w:cs="Times New Roman"/>
+          <w:iCs/>
+          <w:sz w:val="20"/>
+          <w:szCs w:val="20"/>
+        </w:rPr>
+        <w:t>movePointX (Point x y)</w:t>
+      </w:r>
+      <w:r>
+        <w:rPr>
+          <w:rFonts w:ascii="Consolas" w:hAnsi="Consolas" w:cs="Times New Roman"/>
+          <w:iCs/>
+          <w:sz w:val="20"/>
+          <w:szCs w:val="20"/>
+        </w:rPr>
+        <w:t xml:space="preserve"> _x</w:t>
+      </w:r>
+      <w:r>
+        <w:rPr>
+          <w:rFonts w:ascii="Consolas" w:hAnsi="Consolas" w:cs="Times New Roman"/>
+          <w:iCs/>
+          <w:sz w:val="20"/>
+          <w:szCs w:val="20"/>
+        </w:rPr>
+        <w:t xml:space="preserve"> = Point </w:t>
+      </w:r>
+      <w:r>
+        <w:rPr>
+          <w:rFonts w:ascii="Consolas" w:hAnsi="Consolas" w:cs="Times New Roman"/>
+          <w:iCs/>
+          <w:sz w:val="20"/>
+          <w:szCs w:val="20"/>
+        </w:rPr>
+        <w:t>(x + _x) y</w:t>
+      </w:r>
     </w:p>
     <w:p>
       <w:pPr>
@@ -24263,6 +24879,96 @@
           <w:iCs/>
         </w:rPr>
       </w:pPr>
+      <w:r>
+        <w:rPr>
+          <w:iCs/>
+        </w:rPr>
+        <w:t>We have defined a simple</w:t>
+      </w:r>
+      <w:r>
+        <w:rPr>
+          <w:iCs/>
+        </w:rPr>
+        <w:t xml:space="preserve"> type representing a point in a</w:t>
+      </w:r>
+      <w:r>
+        <w:rPr>
+          <w:iCs/>
+        </w:rPr>
+        <w:t xml:space="preserve"> </w:t>
+      </w:r>
+      <w:r>
+        <w:rPr>
+          <w:iCs/>
+        </w:rPr>
+        <w:t>2D space and a function moving that point by the given value in x-axis.</w:t>
+      </w:r>
+      <w:r>
+        <w:rPr>
+          <w:iCs/>
+        </w:rPr>
+        <w:t xml:space="preserve"> In this case our custom data type has only a single constructor. </w:t>
+      </w:r>
+      <w:r>
+        <w:rPr>
+          <w:iCs/>
+        </w:rPr>
+        <w:t xml:space="preserve">Notice that the name of the data type and </w:t>
+      </w:r>
+      <w:r>
+        <w:rPr>
+          <w:iCs/>
+        </w:rPr>
+        <w:t xml:space="preserve">the </w:t>
+      </w:r>
+      <w:r>
+        <w:rPr>
+          <w:iCs/>
+        </w:rPr>
+        <w:t xml:space="preserve">constructor </w:t>
+      </w:r>
+      <w:r>
+        <w:rPr>
+          <w:iCs/>
+        </w:rPr>
+        <w:t xml:space="preserve">are treated </w:t>
+      </w:r>
+      <w:r>
+        <w:rPr>
+          <w:iCs/>
+        </w:rPr>
+        <w:t>completely independent</w:t>
+      </w:r>
+      <w:r>
+        <w:rPr>
+          <w:iCs/>
+        </w:rPr>
+        <w:t>ly by the compile</w:t>
+      </w:r>
+      <w:r>
+        <w:rPr>
+          <w:iCs/>
+        </w:rPr>
+        <w:t>r</w:t>
+      </w:r>
+      <w:r>
+        <w:rPr>
+          <w:iCs/>
+        </w:rPr>
+        <w:t xml:space="preserve"> and therefore may </w:t>
+      </w:r>
+      <w:r>
+        <w:rPr>
+          <w:iCs/>
+        </w:rPr>
+        <w:t>be equal</w:t>
+      </w:r>
+      <w:r>
+        <w:rPr>
+          <w:iCs/>
+        </w:rPr>
+        <w:t>.</w:t>
+      </w:r>
     </w:p>
     <w:p>
       <w:pPr>
@@ -24272,20 +24978,44 @@
           <w:iCs/>
         </w:rPr>
       </w:pPr>
+      <w:r>
+        <w:rPr>
+          <w:iCs/>
+        </w:rPr>
+        <w:t xml:space="preserve">The constructor arguments do not </w:t>
+      </w:r>
+      <w:r>
+        <w:rPr>
+          <w:iCs/>
+        </w:rPr>
+        <w:t xml:space="preserve">necessarily </w:t>
+      </w:r>
+      <w:r>
+        <w:rPr>
+          <w:iCs/>
+        </w:rPr>
+        <w:t>have to be of primitive types. Consider the following more advanced example:</w:t>
+      </w:r>
     </w:p>
     <w:p>
       <w:pPr>
         <w:widowControl/>
         <w:suppressAutoHyphens w:val="0"/>
         <w:rPr>
-          <w:iCs/>
-        </w:rPr>
-      </w:pPr>
-      <w:r>
-        <w:rPr>
-          <w:iCs/>
-        </w:rPr>
-        <w:t>Reference:</w:t>
+          <w:rFonts w:ascii="Consolas" w:hAnsi="Consolas"/>
+          <w:iCs/>
+          <w:sz w:val="20"/>
+          <w:szCs w:val="20"/>
+        </w:rPr>
+      </w:pPr>
+      <w:r>
+        <w:rPr>
+          <w:rFonts w:ascii="Consolas" w:hAnsi="Consolas"/>
+          <w:iCs/>
+          <w:sz w:val="20"/>
+          <w:szCs w:val="20"/>
+        </w:rPr>
+        <w:t>data Shape = Circle Point Double| Rectangle Point Point</w:t>
       </w:r>
     </w:p>
     <w:p>
@@ -24293,8 +25023,1023 @@
         <w:widowControl/>
         <w:suppressAutoHyphens w:val="0"/>
         <w:rPr>
+          <w:rFonts w:ascii="Consolas" w:hAnsi="Consolas"/>
+          <w:iCs/>
+          <w:sz w:val="20"/>
+          <w:szCs w:val="20"/>
+        </w:rPr>
+      </w:pPr>
+      <w:r>
+        <w:rPr>
+          <w:rFonts w:ascii="Consolas" w:hAnsi="Consolas"/>
+          <w:iCs/>
+          <w:sz w:val="20"/>
+          <w:szCs w:val="20"/>
+        </w:rPr>
+        <w:t xml:space="preserve">                                                       </w:t>
+      </w:r>
+    </w:p>
+    <w:p>
+      <w:pPr>
+        <w:widowControl/>
+        <w:suppressAutoHyphens w:val="0"/>
+        <w:rPr>
+          <w:rFonts w:ascii="Consolas" w:hAnsi="Consolas"/>
+          <w:iCs/>
+          <w:sz w:val="20"/>
+          <w:szCs w:val="20"/>
+        </w:rPr>
+      </w:pPr>
+      <w:r>
+        <w:rPr>
+          <w:rFonts w:ascii="Consolas" w:hAnsi="Consolas"/>
+          <w:iCs/>
+          <w:sz w:val="20"/>
+          <w:szCs w:val="20"/>
+        </w:rPr>
+        <w:t>surface :: Shape</w:t>
+      </w:r>
+      <w:r>
+        <w:rPr>
+          <w:rFonts w:ascii="Consolas" w:hAnsi="Consolas"/>
+          <w:iCs/>
+          <w:sz w:val="20"/>
+          <w:szCs w:val="20"/>
+        </w:rPr>
+        <w:t xml:space="preserve"> </w:t>
+      </w:r>
+      <w:r>
+        <w:rPr>
+          <w:rFonts w:ascii="Consolas" w:hAnsi="Consolas"/>
+          <w:iCs/>
+          <w:sz w:val="20"/>
+          <w:szCs w:val="20"/>
+        </w:rPr>
+        <w:t xml:space="preserve">-&gt; Double </w:t>
+      </w:r>
+    </w:p>
+    <w:p>
+      <w:pPr>
+        <w:widowControl/>
+        <w:suppressAutoHyphens w:val="0"/>
+        <w:rPr>
+          <w:rFonts w:ascii="Consolas" w:hAnsi="Consolas"/>
+          <w:iCs/>
+          <w:sz w:val="20"/>
+          <w:szCs w:val="20"/>
+        </w:rPr>
+      </w:pPr>
+      <w:r>
+        <w:rPr>
+          <w:rFonts w:ascii="Consolas" w:hAnsi="Consolas"/>
+          <w:iCs/>
+          <w:sz w:val="20"/>
+          <w:szCs w:val="20"/>
+        </w:rPr>
+        <w:t xml:space="preserve">surface (Circle _ r) = </w:t>
+      </w:r>
+      <w:r>
+        <w:rPr>
+          <w:rFonts w:ascii="Consolas" w:hAnsi="Consolas"/>
+          <w:iCs/>
+          <w:sz w:val="20"/>
+          <w:szCs w:val="20"/>
+        </w:rPr>
+        <w:t>pi</w:t>
+      </w:r>
+      <w:r>
+        <w:rPr>
+          <w:rFonts w:ascii="Consolas" w:hAnsi="Consolas"/>
+          <w:iCs/>
+          <w:sz w:val="20"/>
+          <w:szCs w:val="20"/>
+        </w:rPr>
+        <w:t xml:space="preserve"> *</w:t>
+      </w:r>
+      <w:r>
+        <w:rPr>
+          <w:rFonts w:ascii="Consolas" w:hAnsi="Consolas"/>
+          <w:iCs/>
+          <w:sz w:val="20"/>
+          <w:szCs w:val="20"/>
+        </w:rPr>
+        <w:t xml:space="preserve"> sqr</w:t>
+      </w:r>
+      <w:r>
+        <w:rPr>
+          <w:rFonts w:ascii="Consolas" w:hAnsi="Consolas"/>
+          <w:iCs/>
+          <w:sz w:val="20"/>
+          <w:szCs w:val="20"/>
+        </w:rPr>
+        <w:t xml:space="preserve"> r</w:t>
+      </w:r>
+    </w:p>
+    <w:p>
+      <w:pPr>
+        <w:widowControl/>
+        <w:suppressAutoHyphens w:val="0"/>
+        <w:rPr>
+          <w:rFonts w:ascii="Consolas" w:hAnsi="Consolas"/>
+          <w:iCs/>
+          <w:sz w:val="20"/>
+          <w:szCs w:val="20"/>
+        </w:rPr>
+      </w:pPr>
+      <w:r>
+        <w:rPr>
+          <w:rFonts w:ascii="Consolas" w:hAnsi="Consolas"/>
+          <w:iCs/>
+          <w:sz w:val="20"/>
+          <w:szCs w:val="20"/>
+        </w:rPr>
+        <w:t>surface (Rectangle (Point x1 y1) (Point x2 y2)) = abs (x2 - x1) * abs (y2 - y1)</w:t>
+      </w:r>
+    </w:p>
+    <w:p>
+      <w:pPr>
+        <w:widowControl/>
+        <w:suppressAutoHyphens w:val="0"/>
+        <w:rPr>
+          <w:iCs/>
+        </w:rPr>
+      </w:pPr>
+      <w:r>
+        <w:rPr>
+          <w:iCs/>
+        </w:rPr>
+        <w:t xml:space="preserve">This, however, means we can also construct </w:t>
+      </w:r>
+      <w:r>
+        <w:rPr>
+          <w:iCs/>
+        </w:rPr>
+        <w:t>recursive data structures:</w:t>
+      </w:r>
+    </w:p>
+    <w:p>
+      <w:pPr>
+        <w:widowControl/>
+        <w:suppressAutoHyphens w:val="0"/>
+        <w:rPr>
+          <w:rFonts w:ascii="Consolas" w:hAnsi="Consolas"/>
+          <w:iCs/>
+          <w:sz w:val="20"/>
+          <w:szCs w:val="20"/>
+        </w:rPr>
+      </w:pPr>
+      <w:r>
+        <w:rPr>
+          <w:rFonts w:ascii="Consolas" w:hAnsi="Consolas"/>
+          <w:iCs/>
+          <w:sz w:val="20"/>
+          <w:szCs w:val="20"/>
+        </w:rPr>
+        <w:t>data Tree = Nil</w:t>
+      </w:r>
+      <w:r>
+        <w:rPr>
+          <w:rFonts w:ascii="Consolas" w:hAnsi="Consolas"/>
+          <w:iCs/>
+          <w:sz w:val="20"/>
+          <w:szCs w:val="20"/>
+        </w:rPr>
+        <w:t xml:space="preserve"> </w:t>
+      </w:r>
+      <w:r>
+        <w:rPr>
+          <w:rFonts w:ascii="Consolas" w:hAnsi="Consolas"/>
+          <w:iCs/>
+          <w:sz w:val="20"/>
+          <w:szCs w:val="20"/>
+        </w:rPr>
+        <w:t xml:space="preserve">| Node </w:t>
+      </w:r>
+      <w:r>
+        <w:rPr>
+          <w:rFonts w:ascii="Consolas" w:hAnsi="Consolas"/>
+          <w:iCs/>
+          <w:sz w:val="20"/>
+          <w:szCs w:val="20"/>
+        </w:rPr>
+        <w:t>Int</w:t>
+      </w:r>
+      <w:r>
+        <w:rPr>
+          <w:rFonts w:ascii="Consolas" w:hAnsi="Consolas"/>
+          <w:iCs/>
+          <w:sz w:val="20"/>
+          <w:szCs w:val="20"/>
+        </w:rPr>
+        <w:t xml:space="preserve"> (Tree) (Tree)</w:t>
+      </w:r>
+    </w:p>
+    <w:p>
+      <w:pPr>
+        <w:widowControl/>
+        <w:suppressAutoHyphens w:val="0"/>
+        <w:rPr>
+          <w:iCs/>
+        </w:rPr>
+      </w:pPr>
+      <w:r>
+        <w:rPr>
+          <w:iCs/>
+        </w:rPr>
+        <w:t>To provide more flexibility for custom datatypes, we can also use the notion of type variables</w:t>
+      </w:r>
+      <w:r>
+        <w:rPr>
+          <w:iCs/>
+        </w:rPr>
+        <w:t>:</w:t>
+      </w:r>
+    </w:p>
+    <w:p>
+      <w:pPr>
+        <w:widowControl/>
+        <w:suppressAutoHyphens w:val="0"/>
+        <w:rPr>
+          <w:rFonts w:ascii="Consolas" w:hAnsi="Consolas"/>
+          <w:iCs/>
+          <w:sz w:val="20"/>
+          <w:szCs w:val="20"/>
+        </w:rPr>
+      </w:pPr>
+      <w:r>
+        <w:rPr>
+          <w:rFonts w:ascii="Consolas" w:hAnsi="Consolas"/>
+          <w:iCs/>
+          <w:sz w:val="20"/>
+          <w:szCs w:val="20"/>
+        </w:rPr>
+        <w:t>data Maybe a = Just a | Nothing</w:t>
+      </w:r>
+    </w:p>
+    <w:p>
+      <w:pPr>
+        <w:widowControl/>
+        <w:suppressAutoHyphens w:val="0"/>
+        <w:rPr>
+          <w:rFonts w:ascii="Consolas" w:hAnsi="Consolas"/>
+          <w:iCs/>
+          <w:sz w:val="20"/>
+          <w:szCs w:val="20"/>
+        </w:rPr>
+      </w:pPr>
+      <w:r>
+        <w:rPr>
+          <w:iCs/>
+        </w:rPr>
+        <w:t>In the example above, ‘a’ represents a type variable. We can use any type in its place. Instead of then having to define several datatypes for several different functions, we can just reuse the type while specifying, what ‘a’ is</w:t>
+      </w:r>
+      <w:r>
+        <w:rPr>
+          <w:iCs/>
+        </w:rPr>
+        <w:t>,</w:t>
+      </w:r>
+      <w:r>
+        <w:rPr>
+          <w:iCs/>
+        </w:rPr>
+        <w:t xml:space="preserve"> for each one:</w:t>
+      </w:r>
+    </w:p>
+    <w:p>
+      <w:pPr>
+        <w:rPr>
+          <w:rFonts w:ascii="Consolas" w:hAnsi="Consolas" w:cs="Consolas"/>
+          <w:iCs/>
+          <w:sz w:val="20"/>
+          <w:szCs w:val="20"/>
+        </w:rPr>
+      </w:pPr>
+      <w:r>
+        <w:rPr>
+          <w:rFonts w:ascii="Consolas" w:hAnsi="Consolas" w:cs="Consolas"/>
+          <w:iCs/>
+          <w:sz w:val="20"/>
+          <w:szCs w:val="20"/>
+        </w:rPr>
+        <w:t>getTop</w:t>
+      </w:r>
+      <w:r>
+        <w:rPr>
+          <w:rFonts w:ascii="Consolas" w:hAnsi="Consolas" w:cs="Consolas"/>
+          <w:iCs/>
+          <w:sz w:val="20"/>
+          <w:szCs w:val="20"/>
+        </w:rPr>
+        <w:t>Int</w:t>
+      </w:r>
+      <w:r>
+        <w:rPr>
+          <w:rFonts w:ascii="Consolas" w:hAnsi="Consolas" w:cs="Consolas"/>
+          <w:iCs/>
+          <w:sz w:val="20"/>
+          <w:szCs w:val="20"/>
+        </w:rPr>
+        <w:t>List</w:t>
+      </w:r>
+      <w:r>
+        <w:rPr>
+          <w:rFonts w:ascii="Consolas" w:hAnsi="Consolas" w:cs="Consolas"/>
+          <w:iCs/>
+          <w:sz w:val="20"/>
+          <w:szCs w:val="20"/>
+        </w:rPr>
+        <w:t xml:space="preserve"> :: [</w:t>
+      </w:r>
+      <w:r>
+        <w:rPr>
+          <w:rFonts w:ascii="Consolas" w:hAnsi="Consolas" w:cs="Consolas"/>
+          <w:iCs/>
+          <w:sz w:val="20"/>
+          <w:szCs w:val="20"/>
+        </w:rPr>
+        <w:t>Int</w:t>
+      </w:r>
+      <w:r>
+        <w:rPr>
+          <w:rFonts w:ascii="Consolas" w:hAnsi="Consolas" w:cs="Consolas"/>
+          <w:iCs/>
+          <w:sz w:val="20"/>
+          <w:szCs w:val="20"/>
+        </w:rPr>
+        <w:t xml:space="preserve">] -&gt; </w:t>
+      </w:r>
+      <w:r>
+        <w:rPr>
+          <w:rFonts w:ascii="Consolas" w:hAnsi="Consolas" w:cs="Consolas"/>
+          <w:iCs/>
+          <w:sz w:val="20"/>
+          <w:szCs w:val="20"/>
+        </w:rPr>
+        <w:t>Maybe Int</w:t>
+      </w:r>
+    </w:p>
+    <w:p>
+      <w:pPr>
+        <w:rPr>
+          <w:rFonts w:ascii="Consolas" w:hAnsi="Consolas" w:cs="Consolas"/>
+          <w:iCs/>
+          <w:sz w:val="20"/>
+          <w:szCs w:val="20"/>
+        </w:rPr>
+      </w:pPr>
+      <w:r>
+        <w:rPr>
+          <w:rFonts w:ascii="Consolas" w:hAnsi="Consolas" w:cs="Consolas"/>
+          <w:iCs/>
+          <w:sz w:val="20"/>
+          <w:szCs w:val="20"/>
+        </w:rPr>
+        <w:t>getTop</w:t>
+      </w:r>
+      <w:r>
+        <w:rPr>
+          <w:rFonts w:ascii="Consolas" w:hAnsi="Consolas" w:cs="Consolas"/>
+          <w:iCs/>
+          <w:sz w:val="20"/>
+          <w:szCs w:val="20"/>
+        </w:rPr>
+        <w:t>Int</w:t>
+      </w:r>
+      <w:r>
+        <w:rPr>
+          <w:rFonts w:ascii="Consolas" w:hAnsi="Consolas" w:cs="Consolas"/>
+          <w:iCs/>
+          <w:sz w:val="20"/>
+          <w:szCs w:val="20"/>
+        </w:rPr>
+        <w:t>List</w:t>
+      </w:r>
+      <w:r>
+        <w:rPr>
+          <w:rFonts w:ascii="Consolas" w:hAnsi="Consolas" w:cs="Consolas"/>
+          <w:iCs/>
+          <w:sz w:val="20"/>
+          <w:szCs w:val="20"/>
+        </w:rPr>
+        <w:t xml:space="preserve"> [] = </w:t>
+      </w:r>
+      <w:r>
+        <w:rPr>
+          <w:rFonts w:ascii="Consolas" w:hAnsi="Consolas" w:cs="Consolas"/>
+          <w:iCs/>
+          <w:sz w:val="20"/>
+          <w:szCs w:val="20"/>
+        </w:rPr>
+        <w:t>Nothing</w:t>
+      </w:r>
+    </w:p>
+    <w:p>
+      <w:pPr>
+        <w:rPr>
+          <w:rFonts w:ascii="Consolas" w:hAnsi="Consolas" w:cs="Consolas"/>
+          <w:iCs/>
+          <w:sz w:val="20"/>
+          <w:szCs w:val="20"/>
+        </w:rPr>
+      </w:pPr>
+      <w:r>
+        <w:rPr>
+          <w:rFonts w:ascii="Consolas" w:hAnsi="Consolas" w:cs="Consolas"/>
+          <w:iCs/>
+          <w:sz w:val="20"/>
+          <w:szCs w:val="20"/>
+        </w:rPr>
+        <w:t>getTop</w:t>
+      </w:r>
+      <w:r>
+        <w:rPr>
+          <w:rFonts w:ascii="Consolas" w:hAnsi="Consolas" w:cs="Consolas"/>
+          <w:iCs/>
+          <w:sz w:val="20"/>
+          <w:szCs w:val="20"/>
+        </w:rPr>
+        <w:t>Int</w:t>
+      </w:r>
+      <w:r>
+        <w:rPr>
+          <w:rFonts w:ascii="Consolas" w:hAnsi="Consolas" w:cs="Consolas"/>
+          <w:iCs/>
+          <w:sz w:val="20"/>
+          <w:szCs w:val="20"/>
+        </w:rPr>
+        <w:t>List</w:t>
+      </w:r>
+      <w:r>
+        <w:rPr>
+          <w:rFonts w:ascii="Consolas" w:hAnsi="Consolas" w:cs="Consolas"/>
+          <w:iCs/>
+          <w:sz w:val="20"/>
+          <w:szCs w:val="20"/>
+        </w:rPr>
+        <w:t xml:space="preserve"> (x:xs) = Just x</w:t>
+      </w:r>
+    </w:p>
+    <w:p>
+      <w:pPr>
+        <w:widowControl/>
+        <w:suppressAutoHyphens w:val="0"/>
+        <w:rPr>
+          <w:rFonts w:ascii="Consolas" w:hAnsi="Consolas"/>
+          <w:iCs/>
+          <w:sz w:val="20"/>
+          <w:szCs w:val="20"/>
+        </w:rPr>
+      </w:pPr>
+    </w:p>
+    <w:p>
+      <w:pPr>
+        <w:rPr>
+          <w:rFonts w:ascii="Consolas" w:hAnsi="Consolas" w:cs="Consolas"/>
+          <w:iCs/>
+          <w:sz w:val="20"/>
+          <w:szCs w:val="20"/>
+        </w:rPr>
+      </w:pPr>
+      <w:r>
+        <w:rPr>
+          <w:rFonts w:ascii="Consolas" w:hAnsi="Consolas" w:cs="Consolas"/>
+          <w:iCs/>
+          <w:sz w:val="20"/>
+          <w:szCs w:val="20"/>
+        </w:rPr>
+        <w:t>getTop</w:t>
+      </w:r>
+      <w:r>
+        <w:rPr>
+          <w:rFonts w:ascii="Consolas" w:hAnsi="Consolas" w:cs="Consolas"/>
+          <w:iCs/>
+          <w:sz w:val="20"/>
+          <w:szCs w:val="20"/>
+        </w:rPr>
+        <w:t>Char</w:t>
+      </w:r>
+      <w:r>
+        <w:rPr>
+          <w:rFonts w:ascii="Consolas" w:hAnsi="Consolas" w:cs="Consolas"/>
+          <w:iCs/>
+          <w:sz w:val="20"/>
+          <w:szCs w:val="20"/>
+        </w:rPr>
+        <w:t>List</w:t>
+      </w:r>
+      <w:r>
+        <w:rPr>
+          <w:rFonts w:ascii="Consolas" w:hAnsi="Consolas" w:cs="Consolas"/>
+          <w:iCs/>
+          <w:sz w:val="20"/>
+          <w:szCs w:val="20"/>
+        </w:rPr>
+        <w:t xml:space="preserve"> :: [</w:t>
+      </w:r>
+      <w:r>
+        <w:rPr>
+          <w:rFonts w:ascii="Consolas" w:hAnsi="Consolas" w:cs="Consolas"/>
+          <w:iCs/>
+          <w:sz w:val="20"/>
+          <w:szCs w:val="20"/>
+        </w:rPr>
+        <w:t>Char</w:t>
+      </w:r>
+      <w:r>
+        <w:rPr>
+          <w:rFonts w:ascii="Consolas" w:hAnsi="Consolas" w:cs="Consolas"/>
+          <w:iCs/>
+          <w:sz w:val="20"/>
+          <w:szCs w:val="20"/>
+        </w:rPr>
+        <w:t xml:space="preserve">] -&gt; </w:t>
+      </w:r>
+      <w:r>
+        <w:rPr>
+          <w:rFonts w:ascii="Consolas" w:hAnsi="Consolas" w:cs="Consolas"/>
+          <w:iCs/>
+          <w:sz w:val="20"/>
+          <w:szCs w:val="20"/>
+        </w:rPr>
+        <w:t>Maybe Char</w:t>
+      </w:r>
+    </w:p>
+    <w:p>
+      <w:pPr>
+        <w:rPr>
+          <w:rFonts w:ascii="Consolas" w:hAnsi="Consolas" w:cs="Consolas"/>
+          <w:iCs/>
+          <w:sz w:val="20"/>
+          <w:szCs w:val="20"/>
+        </w:rPr>
+      </w:pPr>
+      <w:r>
+        <w:rPr>
+          <w:rFonts w:ascii="Consolas" w:hAnsi="Consolas" w:cs="Consolas"/>
+          <w:iCs/>
+          <w:sz w:val="20"/>
+          <w:szCs w:val="20"/>
+        </w:rPr>
+        <w:t>getTop</w:t>
+      </w:r>
+      <w:r>
+        <w:rPr>
+          <w:rFonts w:ascii="Consolas" w:hAnsi="Consolas" w:cs="Consolas"/>
+          <w:iCs/>
+          <w:sz w:val="20"/>
+          <w:szCs w:val="20"/>
+        </w:rPr>
+        <w:t>Char</w:t>
+      </w:r>
+      <w:r>
+        <w:rPr>
+          <w:rFonts w:ascii="Consolas" w:hAnsi="Consolas" w:cs="Consolas"/>
+          <w:iCs/>
+          <w:sz w:val="20"/>
+          <w:szCs w:val="20"/>
+        </w:rPr>
+        <w:t>List</w:t>
+      </w:r>
+      <w:r>
+        <w:rPr>
+          <w:rFonts w:ascii="Consolas" w:hAnsi="Consolas" w:cs="Consolas"/>
+          <w:iCs/>
+          <w:sz w:val="20"/>
+          <w:szCs w:val="20"/>
+        </w:rPr>
+        <w:t xml:space="preserve"> </w:t>
+      </w:r>
+      <w:r>
+        <w:rPr>
+          <w:rFonts w:ascii="Consolas" w:hAnsi="Consolas" w:cs="Consolas"/>
+          <w:iCs/>
+          <w:sz w:val="20"/>
+          <w:szCs w:val="20"/>
+        </w:rPr>
+        <w:t xml:space="preserve">[] = </w:t>
+      </w:r>
+      <w:r>
+        <w:rPr>
+          <w:rFonts w:ascii="Consolas" w:hAnsi="Consolas" w:cs="Consolas"/>
+          <w:iCs/>
+          <w:sz w:val="20"/>
+          <w:szCs w:val="20"/>
+        </w:rPr>
+        <w:t>Nothing</w:t>
+      </w:r>
+    </w:p>
+    <w:p>
+      <w:pPr>
+        <w:rPr>
+          <w:rFonts w:ascii="Consolas" w:hAnsi="Consolas" w:cs="Consolas"/>
+          <w:iCs/>
+          <w:sz w:val="20"/>
+          <w:szCs w:val="20"/>
+        </w:rPr>
+      </w:pPr>
+      <w:r>
+        <w:rPr>
+          <w:rFonts w:ascii="Consolas" w:hAnsi="Consolas" w:cs="Consolas"/>
+          <w:iCs/>
+          <w:sz w:val="20"/>
+          <w:szCs w:val="20"/>
+        </w:rPr>
+        <w:t>getTop</w:t>
+      </w:r>
+      <w:r>
+        <w:rPr>
+          <w:rFonts w:ascii="Consolas" w:hAnsi="Consolas" w:cs="Consolas"/>
+          <w:iCs/>
+          <w:sz w:val="20"/>
+          <w:szCs w:val="20"/>
+        </w:rPr>
+        <w:t>Char</w:t>
+      </w:r>
+      <w:r>
+        <w:rPr>
+          <w:rFonts w:ascii="Consolas" w:hAnsi="Consolas" w:cs="Consolas"/>
+          <w:iCs/>
+          <w:sz w:val="20"/>
+          <w:szCs w:val="20"/>
+        </w:rPr>
+        <w:t>List</w:t>
+      </w:r>
+      <w:r>
+        <w:rPr>
+          <w:rFonts w:ascii="Consolas" w:hAnsi="Consolas" w:cs="Consolas"/>
+          <w:iCs/>
+          <w:sz w:val="20"/>
+          <w:szCs w:val="20"/>
+        </w:rPr>
+        <w:t xml:space="preserve"> (x:xs) = Just x</w:t>
+      </w:r>
+    </w:p>
+    <w:p>
+      <w:pPr>
+        <w:widowControl/>
+        <w:suppressAutoHyphens w:val="0"/>
+        <w:rPr>
+          <w:iCs/>
+        </w:rPr>
+      </w:pPr>
+      <w:r>
+        <w:rPr>
+          <w:iCs/>
+        </w:rPr>
+        <w:t>Knowing this, t</w:t>
+      </w:r>
+      <w:r>
+        <w:rPr>
+          <w:iCs/>
+        </w:rPr>
+        <w:t xml:space="preserve">he above-mentioned built-in list type could then also </w:t>
+      </w:r>
+      <w:r>
+        <w:rPr>
+          <w:iCs/>
+        </w:rPr>
+        <w:t xml:space="preserve">be </w:t>
+      </w:r>
+      <w:r>
+        <w:rPr>
+          <w:iCs/>
+        </w:rPr>
+        <w:t>represented by the following datatype definition</w:t>
+      </w:r>
+      <w:r>
+        <w:rPr>
+          <w:iCs/>
+        </w:rPr>
+        <w:t xml:space="preserve"> </w:t>
+      </w:r>
+      <w:r>
+        <w:rPr>
+          <w:i/>
+          <w:iCs/>
+        </w:rPr>
+        <w:t>(though this is not exactly accurate since Frege/Haskell provides several syntactic constructs to ease working with the lists and also their internal implementation allows for random item access)</w:t>
+      </w:r>
+      <w:r>
+        <w:rPr>
+          <w:iCs/>
+        </w:rPr>
+        <w:t>:</w:t>
+      </w:r>
+    </w:p>
+    <w:p>
+      <w:pPr>
+        <w:widowControl/>
+        <w:suppressAutoHyphens w:val="0"/>
+        <w:rPr>
+          <w:rFonts w:ascii="Consolas" w:hAnsi="Consolas"/>
+          <w:sz w:val="20"/>
+          <w:szCs w:val="20"/>
+        </w:rPr>
+      </w:pPr>
+      <w:r>
+        <w:rPr>
+          <w:rFonts w:ascii="Consolas" w:hAnsi="Consolas"/>
+          <w:sz w:val="20"/>
+          <w:szCs w:val="20"/>
+        </w:rPr>
+        <w:t>d</w:t>
+      </w:r>
+      <w:r>
+        <w:rPr>
+          <w:rFonts w:ascii="Consolas" w:hAnsi="Consolas"/>
+          <w:sz w:val="20"/>
+          <w:szCs w:val="20"/>
+        </w:rPr>
+        <w:t>ata List a = EmptyList | Cons</w:t>
+      </w:r>
+      <w:r>
+        <w:rPr>
+          <w:rFonts w:ascii="Consolas" w:hAnsi="Consolas"/>
+          <w:sz w:val="20"/>
+          <w:szCs w:val="20"/>
+        </w:rPr>
+        <w:t>tant</w:t>
+      </w:r>
+      <w:r>
+        <w:rPr>
+          <w:rFonts w:ascii="Consolas" w:hAnsi="Consolas"/>
+          <w:sz w:val="20"/>
+          <w:szCs w:val="20"/>
+        </w:rPr>
+        <w:t xml:space="preserve"> a (List a)</w:t>
+      </w:r>
+    </w:p>
+    <w:p>
+      <w:pPr>
+        <w:widowControl/>
+        <w:suppressAutoHyphens w:val="0"/>
+        <w:rPr>
+          <w:iCs/>
+        </w:rPr>
+      </w:pPr>
+      <w:r>
+        <w:rPr>
+          <w:iCs/>
+        </w:rPr>
+        <w:t xml:space="preserve">On the other hand, we may also define a type synonym. Though similar in certain ways to datatypes, they only wrap a more complex type into a single </w:t>
+      </w:r>
+      <w:r>
+        <w:rPr>
+          <w:iCs/>
+        </w:rPr>
+        <w:t>name</w:t>
+      </w:r>
+      <w:r>
+        <w:rPr>
+          <w:iCs/>
+        </w:rPr>
+        <w:t>.</w:t>
+      </w:r>
+      <w:r>
+        <w:rPr>
+          <w:iCs/>
+        </w:rPr>
+        <w:t xml:space="preserve"> Usage of type variables is also possible.</w:t>
+      </w:r>
+    </w:p>
+    <w:p>
+      <w:pPr>
+        <w:widowControl/>
+        <w:suppressAutoHyphens w:val="0"/>
+        <w:rPr>
+          <w:rFonts w:ascii="Consolas" w:hAnsi="Consolas"/>
+          <w:iCs/>
+          <w:sz w:val="20"/>
+          <w:szCs w:val="20"/>
+        </w:rPr>
+      </w:pPr>
+      <w:r>
+        <w:rPr>
+          <w:rFonts w:ascii="Consolas" w:hAnsi="Consolas"/>
+          <w:iCs/>
+          <w:sz w:val="20"/>
+          <w:szCs w:val="20"/>
+        </w:rPr>
+        <w:t>type Stack a = [a]</w:t>
+      </w:r>
+    </w:p>
+    <w:p>
+      <w:pPr>
+        <w:widowControl/>
+        <w:suppressAutoHyphens w:val="0"/>
+        <w:rPr>
+          <w:rFonts w:ascii="Consolas" w:hAnsi="Consolas"/>
+          <w:iCs/>
+          <w:sz w:val="20"/>
+          <w:szCs w:val="20"/>
+        </w:rPr>
+      </w:pPr>
+    </w:p>
+    <w:p>
+      <w:pPr>
+        <w:widowControl/>
+        <w:suppressAutoHyphens w:val="0"/>
+        <w:rPr>
+          <w:rFonts w:ascii="Consolas" w:hAnsi="Consolas"/>
+          <w:iCs/>
+          <w:sz w:val="20"/>
+          <w:szCs w:val="20"/>
+        </w:rPr>
+      </w:pPr>
+      <w:r>
+        <w:rPr>
+          <w:rFonts w:ascii="Consolas" w:hAnsi="Consolas"/>
+          <w:iCs/>
+          <w:sz w:val="20"/>
+          <w:szCs w:val="20"/>
+        </w:rPr>
+        <w:lastRenderedPageBreak/>
+        <w:t>pop :: Stack</w:t>
+      </w:r>
+      <w:r>
+        <w:rPr>
+          <w:rFonts w:ascii="Consolas" w:hAnsi="Consolas"/>
+          <w:iCs/>
+          <w:sz w:val="20"/>
+          <w:szCs w:val="20"/>
+        </w:rPr>
+        <w:t xml:space="preserve"> </w:t>
+      </w:r>
+      <w:r>
+        <w:rPr>
+          <w:rFonts w:ascii="Consolas" w:hAnsi="Consolas"/>
+          <w:iCs/>
+          <w:sz w:val="20"/>
+          <w:szCs w:val="20"/>
+        </w:rPr>
+        <w:t xml:space="preserve">Int </w:t>
+      </w:r>
+      <w:r>
+        <w:rPr>
+          <w:rFonts w:ascii="Consolas" w:hAnsi="Consolas"/>
+          <w:iCs/>
+          <w:sz w:val="20"/>
+          <w:szCs w:val="20"/>
+        </w:rPr>
+        <w:t>-&gt; Stack</w:t>
+      </w:r>
+      <w:r>
+        <w:rPr>
+          <w:rFonts w:ascii="Consolas" w:hAnsi="Consolas"/>
+          <w:iCs/>
+          <w:sz w:val="20"/>
+          <w:szCs w:val="20"/>
+        </w:rPr>
+        <w:t xml:space="preserve"> Int</w:t>
+      </w:r>
+      <w:bookmarkStart w:id="0" w:name="_GoBack"/>
+      <w:bookmarkEnd w:id="0"/>
+    </w:p>
+    <w:p>
+      <w:pPr>
+        <w:widowControl/>
+        <w:suppressAutoHyphens w:val="0"/>
+        <w:rPr>
+          <w:rFonts w:ascii="Consolas" w:hAnsi="Consolas"/>
+          <w:iCs/>
+          <w:sz w:val="20"/>
+          <w:szCs w:val="20"/>
+        </w:rPr>
+      </w:pPr>
+      <w:r>
+        <w:rPr>
+          <w:rFonts w:ascii="Consolas" w:hAnsi="Consolas"/>
+          <w:iCs/>
+          <w:sz w:val="20"/>
+          <w:szCs w:val="20"/>
+        </w:rPr>
+        <w:t xml:space="preserve">pop [] = []           </w:t>
+      </w:r>
+    </w:p>
+    <w:p>
+      <w:pPr>
+        <w:widowControl/>
+        <w:suppressAutoHyphens w:val="0"/>
+        <w:rPr>
+          <w:rFonts w:ascii="Consolas" w:hAnsi="Consolas"/>
+          <w:iCs/>
+          <w:sz w:val="20"/>
+          <w:szCs w:val="20"/>
+        </w:rPr>
+      </w:pPr>
+      <w:r>
+        <w:rPr>
+          <w:rFonts w:ascii="Consolas" w:hAnsi="Consolas"/>
+          <w:iCs/>
+          <w:sz w:val="20"/>
+          <w:szCs w:val="20"/>
+        </w:rPr>
+        <w:t>pop [x] = []</w:t>
+      </w:r>
+    </w:p>
+    <w:p>
+      <w:pPr>
+        <w:widowControl/>
+        <w:suppressAutoHyphens w:val="0"/>
+        <w:rPr>
+          <w:rFonts w:ascii="Consolas" w:hAnsi="Consolas"/>
+          <w:iCs/>
+          <w:sz w:val="20"/>
+          <w:szCs w:val="20"/>
+        </w:rPr>
+      </w:pPr>
+      <w:r>
+        <w:rPr>
+          <w:rFonts w:ascii="Consolas" w:hAnsi="Consolas"/>
+          <w:iCs/>
+          <w:sz w:val="20"/>
+          <w:szCs w:val="20"/>
+        </w:rPr>
+        <w:t>pop (x:xs) = xs</w:t>
+      </w:r>
+    </w:p>
+    <w:p>
+      <w:pPr>
+        <w:widowControl/>
+        <w:suppressAutoHyphens w:val="0"/>
+        <w:rPr>
+          <w:iCs/>
+        </w:rPr>
+      </w:pPr>
+    </w:p>
+    <w:p>
+      <w:pPr>
+        <w:widowControl/>
+        <w:suppressAutoHyphens w:val="0"/>
+        <w:rPr>
+          <w:iCs/>
+        </w:rPr>
+      </w:pPr>
+    </w:p>
+    <w:p>
+      <w:pPr>
+        <w:widowControl/>
+        <w:suppressAutoHyphens w:val="0"/>
+        <w:rPr>
+          <w:iCs/>
+        </w:rPr>
+      </w:pPr>
+    </w:p>
+    <w:p>
+      <w:pPr>
+        <w:widowControl/>
+        <w:suppressAutoHyphens w:val="0"/>
+        <w:rPr>
+          <w:iCs/>
+        </w:rPr>
+      </w:pPr>
+    </w:p>
+    <w:p>
+      <w:pPr>
+        <w:widowControl/>
+        <w:suppressAutoHyphens w:val="0"/>
+        <w:rPr>
+          <w:iCs/>
+        </w:rPr>
+      </w:pPr>
+    </w:p>
+    <w:p>
+      <w:pPr>
+        <w:widowControl/>
+        <w:suppressAutoHyphens w:val="0"/>
+        <w:rPr>
+          <w:iCs/>
+          <w:sz w:val="18"/>
+          <w:szCs w:val="18"/>
+        </w:rPr>
+      </w:pPr>
+      <w:r>
+        <w:rPr>
+          <w:iCs/>
+          <w:sz w:val="18"/>
+          <w:szCs w:val="18"/>
+        </w:rPr>
+        <w:t>Reference:</w:t>
+      </w:r>
+      <w:r>
+        <w:rPr>
+          <w:iCs/>
+          <w:sz w:val="18"/>
+          <w:szCs w:val="18"/>
+        </w:rPr>
+        <w:t xml:space="preserve"> [REF]</w:t>
+      </w:r>
+    </w:p>
+    <w:p>
+      <w:pPr>
+        <w:widowControl/>
+        <w:suppressAutoHyphens w:val="0"/>
+        <w:rPr>
           <w:b/>
           <w:i/>
+          <w:sz w:val="18"/>
+          <w:szCs w:val="18"/>
         </w:rPr>
       </w:pPr>
       <w:hyperlink r:id="rId58" w:history="1">
@@ -24303,6 +26048,8 @@
             <w:rStyle w:val="Hyperlink"/>
             <w:b/>
             <w:i/>
+            <w:sz w:val="18"/>
+            <w:szCs w:val="18"/>
           </w:rPr>
           <w:t>http://www.frege-lang.org/doc/Language.pdf</w:t>
         </w:r>
@@ -24314,11 +26061,15 @@
         <w:suppressAutoHyphens w:val="0"/>
         <w:rPr>
           <w:i/>
+          <w:sz w:val="18"/>
+          <w:szCs w:val="18"/>
         </w:rPr>
       </w:pPr>
       <w:r>
         <w:rPr>
           <w:i/>
+          <w:sz w:val="18"/>
+          <w:szCs w:val="18"/>
         </w:rPr>
         <w:t>Wiki:</w:t>
       </w:r>
@@ -24330,6 +26081,8 @@
         <w:rPr>
           <w:b/>
           <w:i/>
+          <w:sz w:val="18"/>
+          <w:szCs w:val="18"/>
         </w:rPr>
       </w:pPr>
       <w:hyperlink r:id="rId59" w:history="1">
@@ -24338,6 +26091,8 @@
             <w:rStyle w:val="Hyperlink"/>
             <w:b/>
             <w:i/>
+            <w:sz w:val="18"/>
+            <w:szCs w:val="18"/>
           </w:rPr>
           <w:t>https://github.com/Frege/frege/wiki/_pages</w:t>
         </w:r>
@@ -24346,6 +26101,8 @@
         <w:rPr>
           <w:b/>
           <w:i/>
+          <w:sz w:val="18"/>
+          <w:szCs w:val="18"/>
         </w:rPr>
         <w:t xml:space="preserve"> </w:t>
       </w:r>
@@ -24356,11 +26113,15 @@
         <w:suppressAutoHyphens w:val="0"/>
         <w:rPr>
           <w:i/>
+          <w:sz w:val="18"/>
+          <w:szCs w:val="18"/>
         </w:rPr>
       </w:pPr>
       <w:r>
         <w:rPr>
           <w:i/>
+          <w:sz w:val="18"/>
+          <w:szCs w:val="18"/>
         </w:rPr>
         <w:t>Frege goodness:</w:t>
       </w:r>
@@ -24372,6 +26133,8 @@
         <w:rPr>
           <w:b/>
           <w:i/>
+          <w:sz w:val="18"/>
+          <w:szCs w:val="18"/>
         </w:rPr>
       </w:pPr>
       <w:hyperlink r:id="rId60" w:history="1">
@@ -24380,6 +26143,8 @@
             <w:rStyle w:val="Hyperlink"/>
             <w:b/>
             <w:i/>
+            <w:sz w:val="18"/>
+            <w:szCs w:val="18"/>
           </w:rPr>
           <w:t>https://dierk.gitbooks.io/fregegoodness/</w:t>
         </w:r>
@@ -24392,12 +26157,16 @@
         <w:rPr>
           <w:b/>
           <w:i/>
+          <w:sz w:val="18"/>
+          <w:szCs w:val="18"/>
         </w:rPr>
       </w:pPr>
       <w:r>
         <w:rPr>
           <w:b/>
           <w:i/>
+          <w:sz w:val="18"/>
+          <w:szCs w:val="18"/>
         </w:rPr>
         <w:t>A potom do zdrojov este uviest jednotlive priklady (Frege Github examples)</w:t>
       </w:r>
@@ -29844,7 +31613,7 @@
 </file>
 
 <file path=customXml/itemProps1.xml><?xml version="1.0" encoding="utf-8"?>
-<ds:datastoreItem xmlns:ds="http://schemas.openxmlformats.org/officeDocument/2006/customXml" ds:itemID="{CD8ADC3E-DFBC-4B1A-97EE-C29D115D2FEC}">
+<ds:datastoreItem xmlns:ds="http://schemas.openxmlformats.org/officeDocument/2006/customXml" ds:itemID="{81355597-B7E1-47B8-A63A-5059B843045A}">
   <ds:schemaRefs>
     <ds:schemaRef ds:uri="http://schemas.openxmlformats.org/officeDocument/2006/bibliography"/>
   </ds:schemaRefs>

</xml_diff>

<commit_message>
Frege - language description (operators)
</commit_message>
<xml_diff>
--- a/Frege.docx
+++ b/Frege.docx
@@ -31746,13 +31746,7 @@
         <w:rPr>
           <w:iCs/>
         </w:rPr>
-        <w:t xml:space="preserve">handling </w:t>
-      </w:r>
-      <w:r>
-        <w:rPr>
-          <w:iCs/>
-        </w:rPr>
-        <w:t>‘</w:t>
+        <w:t>handling ‘</w:t>
       </w:r>
       <w:proofErr w:type="spellStart"/>
       <w:r>
@@ -31766,13 +31760,7 @@
         <w:rPr>
           <w:iCs/>
         </w:rPr>
-        <w:t xml:space="preserve"> types’</w:t>
-      </w:r>
-      <w:r>
-        <w:rPr>
-          <w:iCs/>
-        </w:rPr>
-        <w:t>,</w:t>
+        <w:t xml:space="preserve"> types’,</w:t>
       </w:r>
       <w:r>
         <w:rPr>
@@ -31792,7 +31780,6 @@
         </w:rPr>
         <w:t xml:space="preserve">to perform only a high-level check of the provided arguments </w:t>
       </w:r>
-      <w:bookmarkStart w:id="0" w:name="_GoBack"/>
       <w:r>
         <w:rPr>
           <w:i/>
@@ -31814,7 +31801,6 @@
         </w:rPr>
         <w:t>)</w:t>
       </w:r>
-      <w:bookmarkEnd w:id="0"/>
       <w:r>
         <w:rPr>
           <w:iCs/>
@@ -31836,18 +31822,1175 @@
         <w:widowControl/>
         <w:suppressAutoHyphens w:val="0"/>
         <w:rPr>
-          <w:iCs/>
-        </w:rPr>
-      </w:pPr>
+          <w:b/>
+          <w:iCs/>
+        </w:rPr>
+      </w:pPr>
+      <w:r>
+        <w:rPr>
+          <w:b/>
+          <w:iCs/>
+        </w:rPr>
+        <w:t>Operators</w:t>
+      </w:r>
     </w:p>
     <w:p>
       <w:pPr>
         <w:widowControl/>
         <w:suppressAutoHyphens w:val="0"/>
         <w:rPr>
-          <w:iCs/>
-        </w:rPr>
-      </w:pPr>
+          <w:rFonts w:ascii="Consolas" w:hAnsi="Consolas"/>
+          <w:iCs/>
+          <w:sz w:val="20"/>
+          <w:szCs w:val="20"/>
+        </w:rPr>
+      </w:pPr>
+      <w:r>
+        <w:rPr>
+          <w:iCs/>
+        </w:rPr>
+        <w:t>Both</w:t>
+      </w:r>
+      <w:r>
+        <w:rPr>
+          <w:iCs/>
+        </w:rPr>
+        <w:t xml:space="preserve"> </w:t>
+      </w:r>
+      <w:r>
+        <w:rPr>
+          <w:iCs/>
+        </w:rPr>
+        <w:t xml:space="preserve">Haskell and </w:t>
+      </w:r>
+      <w:proofErr w:type="spellStart"/>
+      <w:r>
+        <w:rPr>
+          <w:iCs/>
+        </w:rPr>
+        <w:t>Frege</w:t>
+      </w:r>
+      <w:proofErr w:type="spellEnd"/>
+      <w:r>
+        <w:rPr>
+          <w:iCs/>
+        </w:rPr>
+        <w:t xml:space="preserve"> provide a lot of flexibility when it comes to infix operators. There are several standard, built-in, operators, like arithmetic addition (+), subtraction (-), </w:t>
+      </w:r>
+      <w:r>
+        <w:rPr>
+          <w:iCs/>
+        </w:rPr>
+        <w:t xml:space="preserve">comparison operators (==), </w:t>
+      </w:r>
+      <w:r>
+        <w:rPr>
+          <w:iCs/>
+        </w:rPr>
+        <w:t>etc.</w:t>
+      </w:r>
+      <w:r>
+        <w:rPr>
+          <w:iCs/>
+        </w:rPr>
+        <w:t xml:space="preserve"> </w:t>
+      </w:r>
+      <w:r>
+        <w:rPr>
+          <w:iCs/>
+        </w:rPr>
+        <w:t xml:space="preserve">It is, however, possible to define </w:t>
+      </w:r>
+      <w:r>
+        <w:rPr>
+          <w:iCs/>
+        </w:rPr>
+        <w:t xml:space="preserve">almost any </w:t>
+      </w:r>
+      <w:r>
+        <w:rPr>
+          <w:iCs/>
+        </w:rPr>
+        <w:t>custom operators consisting of allowed symbols. These include:</w:t>
+      </w:r>
+      <w:r>
+        <w:rPr>
+          <w:iCs/>
+        </w:rPr>
+        <w:t xml:space="preserve"> </w:t>
+      </w:r>
+      <w:r>
+        <w:rPr>
+          <w:rFonts w:ascii="Consolas" w:hAnsi="Consolas"/>
+          <w:iCs/>
+          <w:sz w:val="20"/>
+          <w:szCs w:val="20"/>
+        </w:rPr>
+        <w:t xml:space="preserve"># $ % &amp; * </w:t>
+      </w:r>
+      <w:proofErr w:type="gramStart"/>
+      <w:r>
+        <w:rPr>
+          <w:rFonts w:ascii="Consolas" w:hAnsi="Consolas"/>
+          <w:iCs/>
+          <w:sz w:val="20"/>
+          <w:szCs w:val="20"/>
+        </w:rPr>
+        <w:t>+ .</w:t>
+      </w:r>
+      <w:proofErr w:type="gramEnd"/>
+      <w:r>
+        <w:rPr>
+          <w:rFonts w:ascii="Consolas" w:hAnsi="Consolas"/>
+          <w:iCs/>
+          <w:sz w:val="20"/>
+          <w:szCs w:val="20"/>
+        </w:rPr>
+        <w:t xml:space="preserve"> / &lt; = &gt; ? @ \ \ ^ | ~ :</w:t>
+      </w:r>
+      <w:r>
+        <w:rPr>
+          <w:rFonts w:ascii="Consolas" w:hAnsi="Consolas"/>
+          <w:iCs/>
+          <w:sz w:val="20"/>
+          <w:szCs w:val="20"/>
+        </w:rPr>
+        <w:t xml:space="preserve"> -</w:t>
+      </w:r>
+    </w:p>
+    <w:p>
+      <w:pPr>
+        <w:widowControl/>
+        <w:suppressAutoHyphens w:val="0"/>
+        <w:rPr>
+          <w:iCs/>
+        </w:rPr>
+      </w:pPr>
+      <w:r>
+        <w:rPr>
+          <w:iCs/>
+        </w:rPr>
+        <w:t>For example, a custom operator</w:t>
+      </w:r>
+      <w:r>
+        <w:rPr>
+          <w:iCs/>
+        </w:rPr>
+        <w:t xml:space="preserve"> +++ for</w:t>
+      </w:r>
+      <w:r>
+        <w:rPr>
+          <w:iCs/>
+        </w:rPr>
+        <w:t xml:space="preserve"> adding two integer number</w:t>
+      </w:r>
+      <w:r>
+        <w:rPr>
+          <w:iCs/>
+        </w:rPr>
+        <w:t>s</w:t>
+      </w:r>
+      <w:r>
+        <w:rPr>
+          <w:iCs/>
+        </w:rPr>
+        <w:t xml:space="preserve"> while also incrementing the result by 1 ma</w:t>
+      </w:r>
+      <w:r>
+        <w:rPr>
+          <w:iCs/>
+        </w:rPr>
+        <w:t>y</w:t>
+      </w:r>
+      <w:r>
+        <w:rPr>
+          <w:iCs/>
+        </w:rPr>
+        <w:t xml:space="preserve"> be</w:t>
+      </w:r>
+      <w:r>
+        <w:rPr>
+          <w:iCs/>
+        </w:rPr>
+        <w:t xml:space="preserve"> implemented as follows:</w:t>
+      </w:r>
+    </w:p>
+    <w:p>
+      <w:pPr>
+        <w:widowControl/>
+        <w:suppressAutoHyphens w:val="0"/>
+        <w:rPr>
+          <w:rFonts w:ascii="Consolas" w:hAnsi="Consolas"/>
+          <w:iCs/>
+          <w:sz w:val="20"/>
+          <w:szCs w:val="20"/>
+        </w:rPr>
+      </w:pPr>
+      <w:r>
+        <w:rPr>
+          <w:rFonts w:ascii="Consolas" w:hAnsi="Consolas"/>
+          <w:iCs/>
+          <w:sz w:val="20"/>
+          <w:szCs w:val="20"/>
+        </w:rPr>
+        <w:t>(+++</w:t>
+      </w:r>
+      <w:proofErr w:type="gramStart"/>
+      <w:r>
+        <w:rPr>
+          <w:rFonts w:ascii="Consolas" w:hAnsi="Consolas"/>
+          <w:iCs/>
+          <w:sz w:val="20"/>
+          <w:szCs w:val="20"/>
+        </w:rPr>
+        <w:t>) :</w:t>
+      </w:r>
+      <w:proofErr w:type="gramEnd"/>
+      <w:r>
+        <w:rPr>
+          <w:rFonts w:ascii="Consolas" w:hAnsi="Consolas"/>
+          <w:iCs/>
+          <w:sz w:val="20"/>
+          <w:szCs w:val="20"/>
+        </w:rPr>
+        <w:t xml:space="preserve">: </w:t>
+      </w:r>
+      <w:proofErr w:type="spellStart"/>
+      <w:r>
+        <w:rPr>
+          <w:rFonts w:ascii="Consolas" w:hAnsi="Consolas"/>
+          <w:iCs/>
+          <w:sz w:val="20"/>
+          <w:szCs w:val="20"/>
+        </w:rPr>
+        <w:t>Int</w:t>
+      </w:r>
+      <w:proofErr w:type="spellEnd"/>
+      <w:r>
+        <w:rPr>
+          <w:rFonts w:ascii="Consolas" w:hAnsi="Consolas"/>
+          <w:iCs/>
+          <w:sz w:val="20"/>
+          <w:szCs w:val="20"/>
+        </w:rPr>
+        <w:t xml:space="preserve"> </w:t>
+      </w:r>
+      <w:r>
+        <w:rPr>
+          <w:rFonts w:ascii="Consolas" w:hAnsi="Consolas"/>
+          <w:iCs/>
+          <w:sz w:val="20"/>
+          <w:szCs w:val="20"/>
+        </w:rPr>
+        <w:t xml:space="preserve">-&gt; </w:t>
+      </w:r>
+      <w:proofErr w:type="spellStart"/>
+      <w:r>
+        <w:rPr>
+          <w:rFonts w:ascii="Consolas" w:hAnsi="Consolas"/>
+          <w:iCs/>
+          <w:sz w:val="20"/>
+          <w:szCs w:val="20"/>
+        </w:rPr>
+        <w:t>Int</w:t>
+      </w:r>
+      <w:proofErr w:type="spellEnd"/>
+      <w:r>
+        <w:rPr>
+          <w:rFonts w:ascii="Consolas" w:hAnsi="Consolas"/>
+          <w:iCs/>
+          <w:sz w:val="20"/>
+          <w:szCs w:val="20"/>
+        </w:rPr>
+        <w:t xml:space="preserve"> </w:t>
+      </w:r>
+      <w:r>
+        <w:rPr>
+          <w:rFonts w:ascii="Consolas" w:hAnsi="Consolas"/>
+          <w:iCs/>
+          <w:sz w:val="20"/>
+          <w:szCs w:val="20"/>
+        </w:rPr>
+        <w:t xml:space="preserve">-&gt; </w:t>
+      </w:r>
+      <w:proofErr w:type="spellStart"/>
+      <w:r>
+        <w:rPr>
+          <w:rFonts w:ascii="Consolas" w:hAnsi="Consolas"/>
+          <w:iCs/>
+          <w:sz w:val="20"/>
+          <w:szCs w:val="20"/>
+        </w:rPr>
+        <w:t>Int</w:t>
+      </w:r>
+      <w:proofErr w:type="spellEnd"/>
+    </w:p>
+    <w:p>
+      <w:pPr>
+        <w:widowControl/>
+        <w:suppressAutoHyphens w:val="0"/>
+        <w:rPr>
+          <w:rFonts w:ascii="Consolas" w:hAnsi="Consolas"/>
+          <w:iCs/>
+          <w:sz w:val="20"/>
+          <w:szCs w:val="20"/>
+        </w:rPr>
+      </w:pPr>
+      <w:r>
+        <w:rPr>
+          <w:rFonts w:ascii="Consolas" w:hAnsi="Consolas"/>
+          <w:iCs/>
+          <w:sz w:val="20"/>
+          <w:szCs w:val="20"/>
+        </w:rPr>
+        <w:t>a +++ b = a + b + 1</w:t>
+      </w:r>
+    </w:p>
+    <w:p>
+      <w:pPr>
+        <w:widowControl/>
+        <w:suppressAutoHyphens w:val="0"/>
+        <w:rPr>
+          <w:iCs/>
+        </w:rPr>
+      </w:pPr>
+      <w:r>
+        <w:rPr>
+          <w:iCs/>
+        </w:rPr>
+        <w:t>We can then use the newly defined operator in a function:</w:t>
+      </w:r>
+    </w:p>
+    <w:p>
+      <w:pPr>
+        <w:widowControl/>
+        <w:suppressAutoHyphens w:val="0"/>
+        <w:rPr>
+          <w:rFonts w:ascii="Consolas" w:hAnsi="Consolas"/>
+          <w:iCs/>
+          <w:sz w:val="20"/>
+          <w:szCs w:val="20"/>
+        </w:rPr>
+      </w:pPr>
+      <w:proofErr w:type="spellStart"/>
+      <w:proofErr w:type="gramStart"/>
+      <w:r>
+        <w:rPr>
+          <w:rFonts w:ascii="Consolas" w:hAnsi="Consolas"/>
+          <w:iCs/>
+          <w:sz w:val="20"/>
+          <w:szCs w:val="20"/>
+        </w:rPr>
+        <w:t>ff</w:t>
+      </w:r>
+      <w:proofErr w:type="spellEnd"/>
+      <w:proofErr w:type="gramEnd"/>
+      <w:r>
+        <w:rPr>
+          <w:rFonts w:ascii="Consolas" w:hAnsi="Consolas"/>
+          <w:iCs/>
+          <w:sz w:val="20"/>
+          <w:szCs w:val="20"/>
+        </w:rPr>
+        <w:t xml:space="preserve"> = 2 +++ 3</w:t>
+      </w:r>
+    </w:p>
+    <w:p>
+      <w:pPr>
+        <w:widowControl/>
+        <w:suppressAutoHyphens w:val="0"/>
+        <w:rPr>
+          <w:iCs/>
+        </w:rPr>
+      </w:pPr>
+      <w:r>
+        <w:rPr>
+          <w:iCs/>
+        </w:rPr>
+        <w:t xml:space="preserve">Since operators are basically only binary functions, there </w:t>
+      </w:r>
+      <w:r>
+        <w:rPr>
+          <w:iCs/>
+        </w:rPr>
+        <w:t xml:space="preserve">are </w:t>
+      </w:r>
+      <w:r>
+        <w:rPr>
+          <w:iCs/>
+        </w:rPr>
+        <w:t xml:space="preserve">no </w:t>
+      </w:r>
+      <w:r>
+        <w:rPr>
+          <w:iCs/>
+        </w:rPr>
+        <w:t xml:space="preserve">major differences between the two. </w:t>
+      </w:r>
+      <w:r>
+        <w:rPr>
+          <w:iCs/>
+        </w:rPr>
+        <w:t xml:space="preserve">The annotation </w:t>
+      </w:r>
+      <w:r>
+        <w:rPr>
+          <w:iCs/>
+        </w:rPr>
+        <w:t>differ</w:t>
+      </w:r>
+      <w:r>
+        <w:rPr>
+          <w:iCs/>
+        </w:rPr>
+        <w:t>s</w:t>
+      </w:r>
+      <w:r>
+        <w:rPr>
+          <w:iCs/>
+        </w:rPr>
+        <w:t xml:space="preserve"> only in</w:t>
+      </w:r>
+      <w:r>
+        <w:rPr>
+          <w:iCs/>
+        </w:rPr>
+        <w:t xml:space="preserve"> o</w:t>
+      </w:r>
+      <w:r>
+        <w:rPr>
+          <w:iCs/>
+        </w:rPr>
+        <w:t xml:space="preserve">bligation to </w:t>
+      </w:r>
+      <w:r>
+        <w:rPr>
+          <w:iCs/>
+        </w:rPr>
+        <w:t>wrap the operator inside brackets</w:t>
+      </w:r>
+      <w:r>
+        <w:rPr>
+          <w:iCs/>
+        </w:rPr>
+        <w:t>.</w:t>
+      </w:r>
+    </w:p>
+    <w:p>
+      <w:pPr>
+        <w:widowControl/>
+        <w:suppressAutoHyphens w:val="0"/>
+        <w:rPr>
+          <w:i/>
+          <w:iCs/>
+        </w:rPr>
+      </w:pPr>
+      <w:r>
+        <w:rPr>
+          <w:i/>
+          <w:iCs/>
+        </w:rPr>
+        <w:t>(</w:t>
+      </w:r>
+      <w:r>
+        <w:rPr>
+          <w:i/>
+          <w:iCs/>
+        </w:rPr>
+        <w:t xml:space="preserve">Note that there are several different syntactical ways of providing an operator implementation, but we show here only the supported variant in </w:t>
+      </w:r>
+      <w:proofErr w:type="spellStart"/>
+      <w:r>
+        <w:rPr>
+          <w:i/>
+          <w:iCs/>
+        </w:rPr>
+        <w:t>Frege</w:t>
+      </w:r>
+      <w:proofErr w:type="spellEnd"/>
+      <w:r>
+        <w:rPr>
+          <w:i/>
+          <w:iCs/>
+        </w:rPr>
+        <w:t>-IDE.</w:t>
+      </w:r>
+      <w:r>
+        <w:rPr>
+          <w:i/>
+          <w:iCs/>
+        </w:rPr>
+        <w:t>)</w:t>
+      </w:r>
+    </w:p>
+    <w:p>
+      <w:pPr>
+        <w:widowControl/>
+        <w:suppressAutoHyphens w:val="0"/>
+        <w:rPr>
+          <w:iCs/>
+        </w:rPr>
+      </w:pPr>
+      <w:r>
+        <w:rPr>
+          <w:iCs/>
+        </w:rPr>
+        <w:t xml:space="preserve">If not specified, the custom operator is </w:t>
+      </w:r>
+      <w:r>
+        <w:rPr>
+          <w:iCs/>
+        </w:rPr>
+        <w:t>by default</w:t>
+      </w:r>
+      <w:r>
+        <w:rPr>
+          <w:iCs/>
+        </w:rPr>
+        <w:t xml:space="preserve"> non-associative and has a precedence of 16. [REF]</w:t>
+      </w:r>
+      <w:r>
+        <w:rPr>
+          <w:iCs/>
+        </w:rPr>
+        <w:t xml:space="preserve"> To change that, we can apply the following statement:</w:t>
+      </w:r>
+    </w:p>
+    <w:p>
+      <w:pPr>
+        <w:widowControl/>
+        <w:suppressAutoHyphens w:val="0"/>
+        <w:rPr>
+          <w:rFonts w:ascii="Consolas" w:hAnsi="Consolas"/>
+          <w:iCs/>
+          <w:sz w:val="20"/>
+          <w:szCs w:val="20"/>
+        </w:rPr>
+      </w:pPr>
+      <w:proofErr w:type="spellStart"/>
+      <w:proofErr w:type="gramStart"/>
+      <w:r>
+        <w:rPr>
+          <w:rFonts w:ascii="Consolas" w:hAnsi="Consolas"/>
+          <w:iCs/>
+          <w:sz w:val="20"/>
+          <w:szCs w:val="20"/>
+        </w:rPr>
+        <w:t>infixl</w:t>
+      </w:r>
+      <w:proofErr w:type="spellEnd"/>
+      <w:proofErr w:type="gramEnd"/>
+      <w:r>
+        <w:rPr>
+          <w:rFonts w:ascii="Consolas" w:hAnsi="Consolas"/>
+          <w:iCs/>
+          <w:sz w:val="20"/>
+          <w:szCs w:val="20"/>
+        </w:rPr>
+        <w:t xml:space="preserve"> 5 +++</w:t>
+      </w:r>
+    </w:p>
+    <w:p>
+      <w:pPr>
+        <w:widowControl/>
+        <w:suppressAutoHyphens w:val="0"/>
+        <w:rPr>
+          <w:iCs/>
+        </w:rPr>
+      </w:pPr>
+      <w:r>
+        <w:rPr>
+          <w:iCs/>
+        </w:rPr>
+        <w:t xml:space="preserve">This forces our operator to be left-associative with precedence 5. </w:t>
+      </w:r>
+      <w:r>
+        <w:rPr>
+          <w:iCs/>
+        </w:rPr>
+        <w:t>(</w:t>
+      </w:r>
+      <w:r>
+        <w:rPr>
+          <w:iCs/>
+        </w:rPr>
+        <w:t>The precedence must be an integer number between 1 and 16</w:t>
+      </w:r>
+      <w:r>
+        <w:rPr>
+          <w:iCs/>
+        </w:rPr>
+        <w:t>.</w:t>
+      </w:r>
+      <w:r>
+        <w:rPr>
+          <w:iCs/>
+        </w:rPr>
+        <w:t>)</w:t>
+      </w:r>
+      <w:r>
+        <w:rPr>
+          <w:iCs/>
+        </w:rPr>
+        <w:t xml:space="preserve"> </w:t>
+      </w:r>
+      <w:r>
+        <w:rPr>
+          <w:iCs/>
+        </w:rPr>
+        <w:t xml:space="preserve">Three modes of associativity </w:t>
+      </w:r>
+      <w:r>
+        <w:rPr>
+          <w:iCs/>
+        </w:rPr>
+        <w:t>exist</w:t>
+      </w:r>
+      <w:r>
+        <w:rPr>
+          <w:iCs/>
+        </w:rPr>
+        <w:t xml:space="preserve">: </w:t>
+      </w:r>
+    </w:p>
+    <w:p>
+      <w:pPr>
+        <w:pStyle w:val="ListParagraph"/>
+        <w:widowControl/>
+        <w:numPr>
+          <w:ilvl w:val="0"/>
+          <w:numId w:val="31"/>
+        </w:numPr>
+        <w:suppressAutoHyphens w:val="0"/>
+        <w:rPr>
+          <w:iCs/>
+        </w:rPr>
+      </w:pPr>
+      <w:r>
+        <w:rPr>
+          <w:iCs/>
+        </w:rPr>
+        <w:t>left-associativity (</w:t>
+      </w:r>
+      <w:r>
+        <w:rPr>
+          <w:iCs/>
+        </w:rPr>
+        <w:t>statement begins with keyword ‘</w:t>
+      </w:r>
+      <w:proofErr w:type="spellStart"/>
+      <w:r>
+        <w:rPr>
+          <w:iCs/>
+        </w:rPr>
+        <w:t>infixl</w:t>
+      </w:r>
+      <w:proofErr w:type="spellEnd"/>
+      <w:r>
+        <w:rPr>
+          <w:iCs/>
+        </w:rPr>
+        <w:t>’</w:t>
+      </w:r>
+      <w:r>
+        <w:rPr>
+          <w:iCs/>
+        </w:rPr>
+        <w:t xml:space="preserve">) </w:t>
+      </w:r>
+    </w:p>
+    <w:p>
+      <w:pPr>
+        <w:pStyle w:val="ListParagraph"/>
+        <w:widowControl/>
+        <w:numPr>
+          <w:ilvl w:val="0"/>
+          <w:numId w:val="31"/>
+        </w:numPr>
+        <w:suppressAutoHyphens w:val="0"/>
+        <w:rPr>
+          <w:iCs/>
+        </w:rPr>
+      </w:pPr>
+      <w:r>
+        <w:rPr>
+          <w:iCs/>
+        </w:rPr>
+        <w:t xml:space="preserve">right-associativity </w:t>
+      </w:r>
+      <w:r>
+        <w:rPr>
+          <w:iCs/>
+        </w:rPr>
+        <w:t>(</w:t>
+      </w:r>
+      <w:r>
+        <w:rPr>
+          <w:iCs/>
+        </w:rPr>
+        <w:t>statement begins with keyword ‘</w:t>
+      </w:r>
+      <w:proofErr w:type="spellStart"/>
+      <w:r>
+        <w:rPr>
+          <w:iCs/>
+        </w:rPr>
+        <w:t>infix</w:t>
+      </w:r>
+      <w:r>
+        <w:rPr>
+          <w:iCs/>
+        </w:rPr>
+        <w:t>r</w:t>
+      </w:r>
+      <w:proofErr w:type="spellEnd"/>
+      <w:r>
+        <w:rPr>
+          <w:iCs/>
+        </w:rPr>
+        <w:t>’</w:t>
+      </w:r>
+      <w:r>
+        <w:rPr>
+          <w:iCs/>
+        </w:rPr>
+        <w:t xml:space="preserve">) </w:t>
+      </w:r>
+    </w:p>
+    <w:p>
+      <w:pPr>
+        <w:pStyle w:val="ListParagraph"/>
+        <w:widowControl/>
+        <w:numPr>
+          <w:ilvl w:val="0"/>
+          <w:numId w:val="31"/>
+        </w:numPr>
+        <w:suppressAutoHyphens w:val="0"/>
+        <w:rPr>
+          <w:iCs/>
+        </w:rPr>
+      </w:pPr>
+      <w:r>
+        <w:rPr>
+          <w:iCs/>
+        </w:rPr>
+        <w:t xml:space="preserve">non-associative operator </w:t>
+      </w:r>
+      <w:r>
+        <w:rPr>
+          <w:iCs/>
+        </w:rPr>
+        <w:t>(statement begins with keyword ‘infix’</w:t>
+      </w:r>
+      <w:r>
+        <w:rPr>
+          <w:iCs/>
+        </w:rPr>
+        <w:t>; there must not be several operators</w:t>
+      </w:r>
+      <w:r>
+        <w:rPr>
+          <w:iCs/>
+        </w:rPr>
+        <w:t xml:space="preserve"> used in a single expression</w:t>
+      </w:r>
+      <w:r>
+        <w:rPr>
+          <w:iCs/>
+        </w:rPr>
+        <w:t>, with exception of using brackets or changing precedence</w:t>
+      </w:r>
+      <w:r>
+        <w:rPr>
+          <w:iCs/>
+        </w:rPr>
+        <w:t xml:space="preserve"> of a sub-expression</w:t>
+      </w:r>
+      <w:r>
+        <w:rPr>
+          <w:iCs/>
+        </w:rPr>
+        <w:t xml:space="preserve"> in any other way</w:t>
+      </w:r>
+      <w:r>
+        <w:rPr>
+          <w:iCs/>
+        </w:rPr>
+        <w:t xml:space="preserve">) </w:t>
+      </w:r>
+    </w:p>
+    <w:p>
+      <w:pPr>
+        <w:widowControl/>
+        <w:suppressAutoHyphens w:val="0"/>
+        <w:rPr>
+          <w:iCs/>
+        </w:rPr>
+      </w:pPr>
+      <w:r>
+        <w:rPr>
+          <w:iCs/>
+        </w:rPr>
+        <w:lastRenderedPageBreak/>
+        <w:t>Function application, using constructors, or brackets, have all higher precedence, than 16.</w:t>
+      </w:r>
+      <w:r>
+        <w:rPr>
+          <w:iCs/>
+        </w:rPr>
+        <w:t xml:space="preserve"> This means </w:t>
+      </w:r>
+      <w:r>
+        <w:rPr>
+          <w:iCs/>
+        </w:rPr>
+        <w:t xml:space="preserve">that </w:t>
+      </w:r>
+      <w:r>
+        <w:rPr>
+          <w:iCs/>
+        </w:rPr>
+        <w:t>in the following expression</w:t>
+      </w:r>
+      <w:r>
+        <w:rPr>
+          <w:iCs/>
+        </w:rPr>
+        <w:t>, ‘</w:t>
+      </w:r>
+      <w:proofErr w:type="spellStart"/>
+      <w:r>
+        <w:rPr>
+          <w:iCs/>
+        </w:rPr>
+        <w:t>ff</w:t>
+      </w:r>
+      <w:proofErr w:type="spellEnd"/>
+      <w:r>
+        <w:rPr>
+          <w:iCs/>
+        </w:rPr>
+        <w:t xml:space="preserve"> 2 3’ gets evaluated first regardless of </w:t>
+      </w:r>
+      <w:r>
+        <w:rPr>
+          <w:iCs/>
+        </w:rPr>
+        <w:t>the</w:t>
+      </w:r>
+      <w:r>
+        <w:rPr>
+          <w:iCs/>
+        </w:rPr>
+        <w:t xml:space="preserve"> actually specified precedence of +++ operator</w:t>
+      </w:r>
+      <w:r>
+        <w:rPr>
+          <w:iCs/>
+        </w:rPr>
+        <w:t>:</w:t>
+      </w:r>
+    </w:p>
+    <w:p>
+      <w:pPr>
+        <w:widowControl/>
+        <w:suppressAutoHyphens w:val="0"/>
+        <w:rPr>
+          <w:rFonts w:ascii="Consolas" w:hAnsi="Consolas"/>
+          <w:iCs/>
+          <w:sz w:val="20"/>
+          <w:szCs w:val="20"/>
+        </w:rPr>
+      </w:pPr>
+      <w:r>
+        <w:rPr>
+          <w:rFonts w:ascii="Consolas" w:hAnsi="Consolas"/>
+          <w:iCs/>
+          <w:sz w:val="20"/>
+          <w:szCs w:val="20"/>
+        </w:rPr>
+        <w:t xml:space="preserve">1 +++ </w:t>
+      </w:r>
+      <w:proofErr w:type="spellStart"/>
+      <w:r>
+        <w:rPr>
+          <w:rFonts w:ascii="Consolas" w:hAnsi="Consolas"/>
+          <w:iCs/>
+          <w:sz w:val="20"/>
+          <w:szCs w:val="20"/>
+        </w:rPr>
+        <w:t>ff</w:t>
+      </w:r>
+      <w:proofErr w:type="spellEnd"/>
+      <w:r>
+        <w:rPr>
+          <w:rFonts w:ascii="Consolas" w:hAnsi="Consolas"/>
+          <w:iCs/>
+          <w:sz w:val="20"/>
+          <w:szCs w:val="20"/>
+        </w:rPr>
+        <w:t xml:space="preserve"> </w:t>
+      </w:r>
+      <w:r>
+        <w:rPr>
+          <w:rFonts w:ascii="Consolas" w:hAnsi="Consolas"/>
+          <w:iCs/>
+          <w:sz w:val="20"/>
+          <w:szCs w:val="20"/>
+        </w:rPr>
+        <w:t>2</w:t>
+      </w:r>
+      <w:r>
+        <w:rPr>
+          <w:rFonts w:ascii="Consolas" w:hAnsi="Consolas"/>
+          <w:iCs/>
+          <w:sz w:val="20"/>
+          <w:szCs w:val="20"/>
+        </w:rPr>
+        <w:t xml:space="preserve"> </w:t>
+      </w:r>
+      <w:r>
+        <w:rPr>
+          <w:rFonts w:ascii="Consolas" w:hAnsi="Consolas"/>
+          <w:iCs/>
+          <w:sz w:val="20"/>
+          <w:szCs w:val="20"/>
+        </w:rPr>
+        <w:t>3</w:t>
+      </w:r>
+      <w:r>
+        <w:rPr>
+          <w:rFonts w:ascii="Consolas" w:hAnsi="Consolas"/>
+          <w:iCs/>
+          <w:sz w:val="20"/>
+          <w:szCs w:val="20"/>
+        </w:rPr>
+        <w:t xml:space="preserve"> +++ </w:t>
+      </w:r>
+      <w:r>
+        <w:rPr>
+          <w:rFonts w:ascii="Consolas" w:hAnsi="Consolas"/>
+          <w:iCs/>
+          <w:sz w:val="20"/>
+          <w:szCs w:val="20"/>
+        </w:rPr>
+        <w:t>7</w:t>
+      </w:r>
+    </w:p>
+    <w:p>
+      <w:pPr>
+        <w:widowControl/>
+        <w:suppressAutoHyphens w:val="0"/>
+        <w:rPr>
+          <w:iCs/>
+        </w:rPr>
+      </w:pPr>
+      <w:r>
+        <w:rPr>
+          <w:iCs/>
+        </w:rPr>
+        <w:t xml:space="preserve">If we were to specify +++ operator as an argument for a function </w:t>
+      </w:r>
+      <w:proofErr w:type="spellStart"/>
+      <w:r>
+        <w:rPr>
+          <w:iCs/>
+        </w:rPr>
+        <w:t>ff</w:t>
+      </w:r>
+      <w:proofErr w:type="spellEnd"/>
+      <w:r>
+        <w:rPr>
+          <w:iCs/>
+        </w:rPr>
+        <w:t>, we would have to put it inside brackets:</w:t>
+      </w:r>
+    </w:p>
+    <w:p>
+      <w:pPr>
+        <w:widowControl/>
+        <w:suppressAutoHyphens w:val="0"/>
+        <w:rPr>
+          <w:rFonts w:ascii="Consolas" w:hAnsi="Consolas"/>
+          <w:iCs/>
+          <w:sz w:val="20"/>
+          <w:szCs w:val="20"/>
+        </w:rPr>
+      </w:pPr>
+      <w:r>
+        <w:rPr>
+          <w:rFonts w:ascii="Consolas" w:hAnsi="Consolas"/>
+          <w:iCs/>
+          <w:sz w:val="20"/>
+          <w:szCs w:val="20"/>
+        </w:rPr>
+        <w:t xml:space="preserve">1 +++ </w:t>
+      </w:r>
+      <w:proofErr w:type="spellStart"/>
+      <w:r>
+        <w:rPr>
+          <w:rFonts w:ascii="Consolas" w:hAnsi="Consolas"/>
+          <w:iCs/>
+          <w:sz w:val="20"/>
+          <w:szCs w:val="20"/>
+        </w:rPr>
+        <w:t>ff</w:t>
+      </w:r>
+      <w:proofErr w:type="spellEnd"/>
+      <w:r>
+        <w:rPr>
+          <w:rFonts w:ascii="Consolas" w:hAnsi="Consolas"/>
+          <w:iCs/>
+          <w:sz w:val="20"/>
+          <w:szCs w:val="20"/>
+        </w:rPr>
+        <w:t xml:space="preserve"> 2 3 </w:t>
+      </w:r>
+      <w:r>
+        <w:rPr>
+          <w:rFonts w:ascii="Consolas" w:hAnsi="Consolas"/>
+          <w:iCs/>
+          <w:sz w:val="20"/>
+          <w:szCs w:val="20"/>
+        </w:rPr>
+        <w:t>(</w:t>
+      </w:r>
+      <w:r>
+        <w:rPr>
+          <w:rFonts w:ascii="Consolas" w:hAnsi="Consolas"/>
+          <w:iCs/>
+          <w:sz w:val="20"/>
+          <w:szCs w:val="20"/>
+        </w:rPr>
+        <w:t>+++</w:t>
+      </w:r>
+      <w:r>
+        <w:rPr>
+          <w:rFonts w:ascii="Consolas" w:hAnsi="Consolas"/>
+          <w:iCs/>
+          <w:sz w:val="20"/>
+          <w:szCs w:val="20"/>
+        </w:rPr>
+        <w:t>)</w:t>
+      </w:r>
+      <w:r>
+        <w:rPr>
+          <w:rFonts w:ascii="Consolas" w:hAnsi="Consolas"/>
+          <w:iCs/>
+          <w:sz w:val="20"/>
+          <w:szCs w:val="20"/>
+        </w:rPr>
+        <w:t xml:space="preserve"> 7</w:t>
+      </w:r>
+    </w:p>
+    <w:p>
+      <w:pPr>
+        <w:widowControl/>
+        <w:suppressAutoHyphens w:val="0"/>
+        <w:rPr>
+          <w:iCs/>
+        </w:rPr>
+      </w:pPr>
+      <w:r>
+        <w:rPr>
+          <w:iCs/>
+        </w:rPr>
+        <w:t>This expression evaluates ‘</w:t>
+      </w:r>
+      <w:proofErr w:type="spellStart"/>
+      <w:r>
+        <w:rPr>
+          <w:rFonts w:ascii="Consolas" w:hAnsi="Consolas"/>
+          <w:iCs/>
+          <w:sz w:val="20"/>
+          <w:szCs w:val="20"/>
+        </w:rPr>
+        <w:t>ff</w:t>
+      </w:r>
+      <w:proofErr w:type="spellEnd"/>
+      <w:r>
+        <w:rPr>
+          <w:rFonts w:ascii="Consolas" w:hAnsi="Consolas"/>
+          <w:iCs/>
+          <w:sz w:val="20"/>
+          <w:szCs w:val="20"/>
+        </w:rPr>
+        <w:t xml:space="preserve"> 2 3 </w:t>
+      </w:r>
+      <w:r>
+        <w:rPr>
+          <w:rFonts w:ascii="Consolas" w:hAnsi="Consolas"/>
+          <w:iCs/>
+          <w:sz w:val="20"/>
+          <w:szCs w:val="20"/>
+        </w:rPr>
+        <w:t>(</w:t>
+      </w:r>
+      <w:r>
+        <w:rPr>
+          <w:rFonts w:ascii="Consolas" w:hAnsi="Consolas"/>
+          <w:iCs/>
+          <w:sz w:val="20"/>
+          <w:szCs w:val="20"/>
+        </w:rPr>
+        <w:t>+++</w:t>
+      </w:r>
+      <w:r>
+        <w:rPr>
+          <w:rFonts w:ascii="Consolas" w:hAnsi="Consolas"/>
+          <w:iCs/>
+          <w:sz w:val="20"/>
+          <w:szCs w:val="20"/>
+        </w:rPr>
+        <w:t>)</w:t>
+      </w:r>
+      <w:r>
+        <w:rPr>
+          <w:rFonts w:ascii="Consolas" w:hAnsi="Consolas"/>
+          <w:iCs/>
+          <w:sz w:val="20"/>
+          <w:szCs w:val="20"/>
+        </w:rPr>
+        <w:t xml:space="preserve"> 7</w:t>
+      </w:r>
+      <w:r>
+        <w:rPr>
+          <w:iCs/>
+        </w:rPr>
+        <w:t>’ first, and only then continuing with the remaining part.</w:t>
+      </w:r>
+    </w:p>
+    <w:p>
+      <w:pPr>
+        <w:widowControl/>
+        <w:suppressAutoHyphens w:val="0"/>
+        <w:rPr>
+          <w:iCs/>
+        </w:rPr>
+      </w:pPr>
+      <w:bookmarkStart w:id="0" w:name="_GoBack"/>
+      <w:bookmarkEnd w:id="0"/>
+    </w:p>
+    <w:p>
+      <w:pPr>
+        <w:widowControl/>
+        <w:suppressAutoHyphens w:val="0"/>
+        <w:rPr>
+          <w:iCs/>
+        </w:rPr>
+      </w:pPr>
+      <w:r>
+        <w:rPr>
+          <w:iCs/>
+        </w:rPr>
+        <w:t xml:space="preserve">        </w:t>
+      </w:r>
+      <w:r>
+        <w:rPr>
+          <w:iCs/>
+        </w:rPr>
+        <w:t xml:space="preserve">                               </w:t>
+      </w:r>
     </w:p>
     <w:p>
       <w:pPr>
@@ -33975,6 +35118,92 @@
     </w:lvl>
   </w:abstractNum>
   <w:abstractNum w:abstractNumId="4">
+    <w:nsid w:val="04CB7E16"/>
+    <w:multiLevelType w:val="hybridMultilevel"/>
+    <w:tmpl w:val="EAE84E3C"/>
+    <w:lvl w:ilvl="0" w:tplc="04050011">
+      <w:start w:val="1"/>
+      <w:numFmt w:val="decimal"/>
+      <w:lvlText w:val="%1)"/>
+      <w:lvlJc w:val="left"/>
+      <w:pPr>
+        <w:ind w:left="720" w:hanging="360"/>
+      </w:pPr>
+    </w:lvl>
+    <w:lvl w:ilvl="1" w:tplc="04050019" w:tentative="1">
+      <w:start w:val="1"/>
+      <w:numFmt w:val="lowerLetter"/>
+      <w:lvlText w:val="%2."/>
+      <w:lvlJc w:val="left"/>
+      <w:pPr>
+        <w:ind w:left="1440" w:hanging="360"/>
+      </w:pPr>
+    </w:lvl>
+    <w:lvl w:ilvl="2" w:tplc="0405001B" w:tentative="1">
+      <w:start w:val="1"/>
+      <w:numFmt w:val="lowerRoman"/>
+      <w:lvlText w:val="%3."/>
+      <w:lvlJc w:val="right"/>
+      <w:pPr>
+        <w:ind w:left="2160" w:hanging="180"/>
+      </w:pPr>
+    </w:lvl>
+    <w:lvl w:ilvl="3" w:tplc="0405000F" w:tentative="1">
+      <w:start w:val="1"/>
+      <w:numFmt w:val="decimal"/>
+      <w:lvlText w:val="%4."/>
+      <w:lvlJc w:val="left"/>
+      <w:pPr>
+        <w:ind w:left="2880" w:hanging="360"/>
+      </w:pPr>
+    </w:lvl>
+    <w:lvl w:ilvl="4" w:tplc="04050019" w:tentative="1">
+      <w:start w:val="1"/>
+      <w:numFmt w:val="lowerLetter"/>
+      <w:lvlText w:val="%5."/>
+      <w:lvlJc w:val="left"/>
+      <w:pPr>
+        <w:ind w:left="3600" w:hanging="360"/>
+      </w:pPr>
+    </w:lvl>
+    <w:lvl w:ilvl="5" w:tplc="0405001B" w:tentative="1">
+      <w:start w:val="1"/>
+      <w:numFmt w:val="lowerRoman"/>
+      <w:lvlText w:val="%6."/>
+      <w:lvlJc w:val="right"/>
+      <w:pPr>
+        <w:ind w:left="4320" w:hanging="180"/>
+      </w:pPr>
+    </w:lvl>
+    <w:lvl w:ilvl="6" w:tplc="0405000F" w:tentative="1">
+      <w:start w:val="1"/>
+      <w:numFmt w:val="decimal"/>
+      <w:lvlText w:val="%7."/>
+      <w:lvlJc w:val="left"/>
+      <w:pPr>
+        <w:ind w:left="5040" w:hanging="360"/>
+      </w:pPr>
+    </w:lvl>
+    <w:lvl w:ilvl="7" w:tplc="04050019" w:tentative="1">
+      <w:start w:val="1"/>
+      <w:numFmt w:val="lowerLetter"/>
+      <w:lvlText w:val="%8."/>
+      <w:lvlJc w:val="left"/>
+      <w:pPr>
+        <w:ind w:left="5760" w:hanging="360"/>
+      </w:pPr>
+    </w:lvl>
+    <w:lvl w:ilvl="8" w:tplc="0405001B" w:tentative="1">
+      <w:start w:val="1"/>
+      <w:numFmt w:val="lowerRoman"/>
+      <w:lvlText w:val="%9."/>
+      <w:lvlJc w:val="right"/>
+      <w:pPr>
+        <w:ind w:left="6480" w:hanging="180"/>
+      </w:pPr>
+    </w:lvl>
+  </w:abstractNum>
+  <w:abstractNum w:abstractNumId="5">
     <w:nsid w:val="0E810D27"/>
     <w:multiLevelType w:val="hybridMultilevel"/>
     <w:tmpl w:val="7F989228"/>
@@ -34087,7 +35316,119 @@
       </w:rPr>
     </w:lvl>
   </w:abstractNum>
-  <w:abstractNum w:abstractNumId="5">
+  <w:abstractNum w:abstractNumId="6">
+    <w:nsid w:val="103041FF"/>
+    <w:multiLevelType w:val="hybridMultilevel"/>
+    <w:tmpl w:val="6B6A4B34"/>
+    <w:lvl w:ilvl="0" w:tplc="51C67CC8">
+      <w:numFmt w:val="bullet"/>
+      <w:lvlText w:val="-"/>
+      <w:lvlJc w:val="left"/>
+      <w:pPr>
+        <w:ind w:left="720" w:hanging="360"/>
+      </w:pPr>
+      <w:rPr>
+        <w:rFonts w:ascii="Times New Roman" w:eastAsia="SimSun" w:hAnsi="Times New Roman" w:cs="Times New Roman" w:hint="default"/>
+      </w:rPr>
+    </w:lvl>
+    <w:lvl w:ilvl="1" w:tplc="04050003" w:tentative="1">
+      <w:start w:val="1"/>
+      <w:numFmt w:val="bullet"/>
+      <w:lvlText w:val="o"/>
+      <w:lvlJc w:val="left"/>
+      <w:pPr>
+        <w:ind w:left="1440" w:hanging="360"/>
+      </w:pPr>
+      <w:rPr>
+        <w:rFonts w:ascii="Courier New" w:hAnsi="Courier New" w:cs="Courier New" w:hint="default"/>
+      </w:rPr>
+    </w:lvl>
+    <w:lvl w:ilvl="2" w:tplc="04050005" w:tentative="1">
+      <w:start w:val="1"/>
+      <w:numFmt w:val="bullet"/>
+      <w:lvlText w:val=""/>
+      <w:lvlJc w:val="left"/>
+      <w:pPr>
+        <w:ind w:left="2160" w:hanging="360"/>
+      </w:pPr>
+      <w:rPr>
+        <w:rFonts w:ascii="Wingdings" w:hAnsi="Wingdings" w:hint="default"/>
+      </w:rPr>
+    </w:lvl>
+    <w:lvl w:ilvl="3" w:tplc="04050001" w:tentative="1">
+      <w:start w:val="1"/>
+      <w:numFmt w:val="bullet"/>
+      <w:lvlText w:val=""/>
+      <w:lvlJc w:val="left"/>
+      <w:pPr>
+        <w:ind w:left="2880" w:hanging="360"/>
+      </w:pPr>
+      <w:rPr>
+        <w:rFonts w:ascii="Symbol" w:hAnsi="Symbol" w:hint="default"/>
+      </w:rPr>
+    </w:lvl>
+    <w:lvl w:ilvl="4" w:tplc="04050003" w:tentative="1">
+      <w:start w:val="1"/>
+      <w:numFmt w:val="bullet"/>
+      <w:lvlText w:val="o"/>
+      <w:lvlJc w:val="left"/>
+      <w:pPr>
+        <w:ind w:left="3600" w:hanging="360"/>
+      </w:pPr>
+      <w:rPr>
+        <w:rFonts w:ascii="Courier New" w:hAnsi="Courier New" w:cs="Courier New" w:hint="default"/>
+      </w:rPr>
+    </w:lvl>
+    <w:lvl w:ilvl="5" w:tplc="04050005" w:tentative="1">
+      <w:start w:val="1"/>
+      <w:numFmt w:val="bullet"/>
+      <w:lvlText w:val=""/>
+      <w:lvlJc w:val="left"/>
+      <w:pPr>
+        <w:ind w:left="4320" w:hanging="360"/>
+      </w:pPr>
+      <w:rPr>
+        <w:rFonts w:ascii="Wingdings" w:hAnsi="Wingdings" w:hint="default"/>
+      </w:rPr>
+    </w:lvl>
+    <w:lvl w:ilvl="6" w:tplc="04050001" w:tentative="1">
+      <w:start w:val="1"/>
+      <w:numFmt w:val="bullet"/>
+      <w:lvlText w:val=""/>
+      <w:lvlJc w:val="left"/>
+      <w:pPr>
+        <w:ind w:left="5040" w:hanging="360"/>
+      </w:pPr>
+      <w:rPr>
+        <w:rFonts w:ascii="Symbol" w:hAnsi="Symbol" w:hint="default"/>
+      </w:rPr>
+    </w:lvl>
+    <w:lvl w:ilvl="7" w:tplc="04050003" w:tentative="1">
+      <w:start w:val="1"/>
+      <w:numFmt w:val="bullet"/>
+      <w:lvlText w:val="o"/>
+      <w:lvlJc w:val="left"/>
+      <w:pPr>
+        <w:ind w:left="5760" w:hanging="360"/>
+      </w:pPr>
+      <w:rPr>
+        <w:rFonts w:ascii="Courier New" w:hAnsi="Courier New" w:cs="Courier New" w:hint="default"/>
+      </w:rPr>
+    </w:lvl>
+    <w:lvl w:ilvl="8" w:tplc="04050005" w:tentative="1">
+      <w:start w:val="1"/>
+      <w:numFmt w:val="bullet"/>
+      <w:lvlText w:val=""/>
+      <w:lvlJc w:val="left"/>
+      <w:pPr>
+        <w:ind w:left="6480" w:hanging="360"/>
+      </w:pPr>
+      <w:rPr>
+        <w:rFonts w:ascii="Wingdings" w:hAnsi="Wingdings" w:hint="default"/>
+      </w:rPr>
+    </w:lvl>
+  </w:abstractNum>
+  <w:abstractNum w:abstractNumId="7">
     <w:nsid w:val="139E4790"/>
     <w:multiLevelType w:val="hybridMultilevel"/>
     <w:tmpl w:val="53A65744"/>
@@ -34200,7 +35541,7 @@
       </w:rPr>
     </w:lvl>
   </w:abstractNum>
-  <w:abstractNum w:abstractNumId="6">
+  <w:abstractNum w:abstractNumId="8">
     <w:nsid w:val="14147DD9"/>
     <w:multiLevelType w:val="hybridMultilevel"/>
     <w:tmpl w:val="EE225538"/>
@@ -34313,7 +35654,7 @@
       </w:rPr>
     </w:lvl>
   </w:abstractNum>
-  <w:abstractNum w:abstractNumId="7">
+  <w:abstractNum w:abstractNumId="9">
     <w:nsid w:val="15CC620E"/>
     <w:multiLevelType w:val="hybridMultilevel"/>
     <w:tmpl w:val="0F70AB0C"/>
@@ -34425,7 +35766,7 @@
       </w:rPr>
     </w:lvl>
   </w:abstractNum>
-  <w:abstractNum w:abstractNumId="8">
+  <w:abstractNum w:abstractNumId="10">
     <w:nsid w:val="16C65DE5"/>
     <w:multiLevelType w:val="hybridMultilevel"/>
     <w:tmpl w:val="C332DF32"/>
@@ -34538,7 +35879,7 @@
       </w:rPr>
     </w:lvl>
   </w:abstractNum>
-  <w:abstractNum w:abstractNumId="9">
+  <w:abstractNum w:abstractNumId="11">
     <w:nsid w:val="18CC7B6C"/>
     <w:multiLevelType w:val="hybridMultilevel"/>
     <w:tmpl w:val="5FFA95E6"/>
@@ -34651,7 +35992,7 @@
       </w:rPr>
     </w:lvl>
   </w:abstractNum>
-  <w:abstractNum w:abstractNumId="10">
+  <w:abstractNum w:abstractNumId="12">
     <w:nsid w:val="198965D4"/>
     <w:multiLevelType w:val="hybridMultilevel"/>
     <w:tmpl w:val="D54AFC56"/>
@@ -34764,7 +36105,7 @@
       </w:rPr>
     </w:lvl>
   </w:abstractNum>
-  <w:abstractNum w:abstractNumId="11">
+  <w:abstractNum w:abstractNumId="13">
     <w:nsid w:val="19C4294D"/>
     <w:multiLevelType w:val="hybridMultilevel"/>
     <w:tmpl w:val="62D4FAAA"/>
@@ -34877,7 +36218,7 @@
       </w:rPr>
     </w:lvl>
   </w:abstractNum>
-  <w:abstractNum w:abstractNumId="12">
+  <w:abstractNum w:abstractNumId="14">
     <w:nsid w:val="1A185289"/>
     <w:multiLevelType w:val="hybridMultilevel"/>
     <w:tmpl w:val="0DD86338"/>
@@ -34990,7 +36331,7 @@
       </w:rPr>
     </w:lvl>
   </w:abstractNum>
-  <w:abstractNum w:abstractNumId="13">
+  <w:abstractNum w:abstractNumId="15">
     <w:nsid w:val="1A5C0110"/>
     <w:multiLevelType w:val="multilevel"/>
     <w:tmpl w:val="BE426F02"/>
@@ -35139,7 +36480,7 @@
       </w:rPr>
     </w:lvl>
   </w:abstractNum>
-  <w:abstractNum w:abstractNumId="14">
+  <w:abstractNum w:abstractNumId="16">
     <w:nsid w:val="1D062BC4"/>
     <w:multiLevelType w:val="hybridMultilevel"/>
     <w:tmpl w:val="7A4ADE84"/>
@@ -35252,7 +36593,7 @@
       </w:rPr>
     </w:lvl>
   </w:abstractNum>
-  <w:abstractNum w:abstractNumId="15">
+  <w:abstractNum w:abstractNumId="17">
     <w:nsid w:val="211F54E0"/>
     <w:multiLevelType w:val="multilevel"/>
     <w:tmpl w:val="B81EF256"/>
@@ -35365,7 +36706,7 @@
       </w:pPr>
     </w:lvl>
   </w:abstractNum>
-  <w:abstractNum w:abstractNumId="16">
+  <w:abstractNum w:abstractNumId="18">
     <w:nsid w:val="242E37F5"/>
     <w:multiLevelType w:val="hybridMultilevel"/>
     <w:tmpl w:val="DD549E04"/>
@@ -35478,7 +36819,7 @@
       </w:rPr>
     </w:lvl>
   </w:abstractNum>
-  <w:abstractNum w:abstractNumId="17">
+  <w:abstractNum w:abstractNumId="19">
     <w:nsid w:val="2CA31DC8"/>
     <w:multiLevelType w:val="hybridMultilevel"/>
     <w:tmpl w:val="F98C2F02"/>
@@ -35591,7 +36932,7 @@
       </w:rPr>
     </w:lvl>
   </w:abstractNum>
-  <w:abstractNum w:abstractNumId="18">
+  <w:abstractNum w:abstractNumId="20">
     <w:nsid w:val="2E9120B1"/>
     <w:multiLevelType w:val="multilevel"/>
     <w:tmpl w:val="D9FACD4E"/>
@@ -35740,7 +37081,208 @@
       </w:rPr>
     </w:lvl>
   </w:abstractNum>
-  <w:abstractNum w:abstractNumId="19">
+  <w:abstractNum w:abstractNumId="21">
+    <w:nsid w:val="3A1740FC"/>
+    <w:multiLevelType w:val="hybridMultilevel"/>
+    <w:tmpl w:val="A18C1394"/>
+    <w:lvl w:ilvl="0" w:tplc="51C67CC8">
+      <w:numFmt w:val="bullet"/>
+      <w:lvlText w:val="-"/>
+      <w:lvlJc w:val="left"/>
+      <w:pPr>
+        <w:ind w:left="720" w:hanging="360"/>
+      </w:pPr>
+      <w:rPr>
+        <w:rFonts w:ascii="Times New Roman" w:eastAsia="SimSun" w:hAnsi="Times New Roman" w:cs="Times New Roman" w:hint="default"/>
+      </w:rPr>
+    </w:lvl>
+    <w:lvl w:ilvl="1" w:tplc="04050003" w:tentative="1">
+      <w:start w:val="1"/>
+      <w:numFmt w:val="bullet"/>
+      <w:lvlText w:val="o"/>
+      <w:lvlJc w:val="left"/>
+      <w:pPr>
+        <w:ind w:left="1440" w:hanging="360"/>
+      </w:pPr>
+      <w:rPr>
+        <w:rFonts w:ascii="Courier New" w:hAnsi="Courier New" w:cs="Courier New" w:hint="default"/>
+      </w:rPr>
+    </w:lvl>
+    <w:lvl w:ilvl="2" w:tplc="04050005" w:tentative="1">
+      <w:start w:val="1"/>
+      <w:numFmt w:val="bullet"/>
+      <w:lvlText w:val=""/>
+      <w:lvlJc w:val="left"/>
+      <w:pPr>
+        <w:ind w:left="2160" w:hanging="360"/>
+      </w:pPr>
+      <w:rPr>
+        <w:rFonts w:ascii="Wingdings" w:hAnsi="Wingdings" w:hint="default"/>
+      </w:rPr>
+    </w:lvl>
+    <w:lvl w:ilvl="3" w:tplc="04050001" w:tentative="1">
+      <w:start w:val="1"/>
+      <w:numFmt w:val="bullet"/>
+      <w:lvlText w:val=""/>
+      <w:lvlJc w:val="left"/>
+      <w:pPr>
+        <w:ind w:left="2880" w:hanging="360"/>
+      </w:pPr>
+      <w:rPr>
+        <w:rFonts w:ascii="Symbol" w:hAnsi="Symbol" w:hint="default"/>
+      </w:rPr>
+    </w:lvl>
+    <w:lvl w:ilvl="4" w:tplc="04050003" w:tentative="1">
+      <w:start w:val="1"/>
+      <w:numFmt w:val="bullet"/>
+      <w:lvlText w:val="o"/>
+      <w:lvlJc w:val="left"/>
+      <w:pPr>
+        <w:ind w:left="3600" w:hanging="360"/>
+      </w:pPr>
+      <w:rPr>
+        <w:rFonts w:ascii="Courier New" w:hAnsi="Courier New" w:cs="Courier New" w:hint="default"/>
+      </w:rPr>
+    </w:lvl>
+    <w:lvl w:ilvl="5" w:tplc="04050005" w:tentative="1">
+      <w:start w:val="1"/>
+      <w:numFmt w:val="bullet"/>
+      <w:lvlText w:val=""/>
+      <w:lvlJc w:val="left"/>
+      <w:pPr>
+        <w:ind w:left="4320" w:hanging="360"/>
+      </w:pPr>
+      <w:rPr>
+        <w:rFonts w:ascii="Wingdings" w:hAnsi="Wingdings" w:hint="default"/>
+      </w:rPr>
+    </w:lvl>
+    <w:lvl w:ilvl="6" w:tplc="04050001" w:tentative="1">
+      <w:start w:val="1"/>
+      <w:numFmt w:val="bullet"/>
+      <w:lvlText w:val=""/>
+      <w:lvlJc w:val="left"/>
+      <w:pPr>
+        <w:ind w:left="5040" w:hanging="360"/>
+      </w:pPr>
+      <w:rPr>
+        <w:rFonts w:ascii="Symbol" w:hAnsi="Symbol" w:hint="default"/>
+      </w:rPr>
+    </w:lvl>
+    <w:lvl w:ilvl="7" w:tplc="04050003" w:tentative="1">
+      <w:start w:val="1"/>
+      <w:numFmt w:val="bullet"/>
+      <w:lvlText w:val="o"/>
+      <w:lvlJc w:val="left"/>
+      <w:pPr>
+        <w:ind w:left="5760" w:hanging="360"/>
+      </w:pPr>
+      <w:rPr>
+        <w:rFonts w:ascii="Courier New" w:hAnsi="Courier New" w:cs="Courier New" w:hint="default"/>
+      </w:rPr>
+    </w:lvl>
+    <w:lvl w:ilvl="8" w:tplc="04050005" w:tentative="1">
+      <w:start w:val="1"/>
+      <w:numFmt w:val="bullet"/>
+      <w:lvlText w:val=""/>
+      <w:lvlJc w:val="left"/>
+      <w:pPr>
+        <w:ind w:left="6480" w:hanging="360"/>
+      </w:pPr>
+      <w:rPr>
+        <w:rFonts w:ascii="Wingdings" w:hAnsi="Wingdings" w:hint="default"/>
+      </w:rPr>
+    </w:lvl>
+  </w:abstractNum>
+  <w:abstractNum w:abstractNumId="22">
+    <w:nsid w:val="3F055D26"/>
+    <w:multiLevelType w:val="hybridMultilevel"/>
+    <w:tmpl w:val="A1780AE0"/>
+    <w:lvl w:ilvl="0" w:tplc="04050011">
+      <w:start w:val="1"/>
+      <w:numFmt w:val="decimal"/>
+      <w:lvlText w:val="%1)"/>
+      <w:lvlJc w:val="left"/>
+      <w:pPr>
+        <w:ind w:left="720" w:hanging="360"/>
+      </w:pPr>
+      <w:rPr>
+        <w:rFonts w:hint="default"/>
+      </w:rPr>
+    </w:lvl>
+    <w:lvl w:ilvl="1" w:tplc="04050019" w:tentative="1">
+      <w:start w:val="1"/>
+      <w:numFmt w:val="lowerLetter"/>
+      <w:lvlText w:val="%2."/>
+      <w:lvlJc w:val="left"/>
+      <w:pPr>
+        <w:ind w:left="1440" w:hanging="360"/>
+      </w:pPr>
+    </w:lvl>
+    <w:lvl w:ilvl="2" w:tplc="0405001B" w:tentative="1">
+      <w:start w:val="1"/>
+      <w:numFmt w:val="lowerRoman"/>
+      <w:lvlText w:val="%3."/>
+      <w:lvlJc w:val="right"/>
+      <w:pPr>
+        <w:ind w:left="2160" w:hanging="180"/>
+      </w:pPr>
+    </w:lvl>
+    <w:lvl w:ilvl="3" w:tplc="0405000F" w:tentative="1">
+      <w:start w:val="1"/>
+      <w:numFmt w:val="decimal"/>
+      <w:lvlText w:val="%4."/>
+      <w:lvlJc w:val="left"/>
+      <w:pPr>
+        <w:ind w:left="2880" w:hanging="360"/>
+      </w:pPr>
+    </w:lvl>
+    <w:lvl w:ilvl="4" w:tplc="04050019" w:tentative="1">
+      <w:start w:val="1"/>
+      <w:numFmt w:val="lowerLetter"/>
+      <w:lvlText w:val="%5."/>
+      <w:lvlJc w:val="left"/>
+      <w:pPr>
+        <w:ind w:left="3600" w:hanging="360"/>
+      </w:pPr>
+    </w:lvl>
+    <w:lvl w:ilvl="5" w:tplc="0405001B" w:tentative="1">
+      <w:start w:val="1"/>
+      <w:numFmt w:val="lowerRoman"/>
+      <w:lvlText w:val="%6."/>
+      <w:lvlJc w:val="right"/>
+      <w:pPr>
+        <w:ind w:left="4320" w:hanging="180"/>
+      </w:pPr>
+    </w:lvl>
+    <w:lvl w:ilvl="6" w:tplc="0405000F" w:tentative="1">
+      <w:start w:val="1"/>
+      <w:numFmt w:val="decimal"/>
+      <w:lvlText w:val="%7."/>
+      <w:lvlJc w:val="left"/>
+      <w:pPr>
+        <w:ind w:left="5040" w:hanging="360"/>
+      </w:pPr>
+    </w:lvl>
+    <w:lvl w:ilvl="7" w:tplc="04050019" w:tentative="1">
+      <w:start w:val="1"/>
+      <w:numFmt w:val="lowerLetter"/>
+      <w:lvlText w:val="%8."/>
+      <w:lvlJc w:val="left"/>
+      <w:pPr>
+        <w:ind w:left="5760" w:hanging="360"/>
+      </w:pPr>
+    </w:lvl>
+    <w:lvl w:ilvl="8" w:tplc="0405001B" w:tentative="1">
+      <w:start w:val="1"/>
+      <w:numFmt w:val="lowerRoman"/>
+      <w:lvlText w:val="%9."/>
+      <w:lvlJc w:val="right"/>
+      <w:pPr>
+        <w:ind w:left="6480" w:hanging="180"/>
+      </w:pPr>
+    </w:lvl>
+  </w:abstractNum>
+  <w:abstractNum w:abstractNumId="23">
     <w:nsid w:val="40CB696B"/>
     <w:multiLevelType w:val="hybridMultilevel"/>
     <w:tmpl w:val="55D89F0E"/>
@@ -35853,7 +37395,7 @@
       </w:rPr>
     </w:lvl>
   </w:abstractNum>
-  <w:abstractNum w:abstractNumId="20">
+  <w:abstractNum w:abstractNumId="24">
     <w:nsid w:val="4BBD4379"/>
     <w:multiLevelType w:val="hybridMultilevel"/>
     <w:tmpl w:val="86B2E5C8"/>
@@ -35966,7 +37508,7 @@
       </w:rPr>
     </w:lvl>
   </w:abstractNum>
-  <w:abstractNum w:abstractNumId="21">
+  <w:abstractNum w:abstractNumId="25">
     <w:nsid w:val="508B3330"/>
     <w:multiLevelType w:val="hybridMultilevel"/>
     <w:tmpl w:val="0DCC9AF2"/>
@@ -36078,7 +37620,7 @@
       </w:rPr>
     </w:lvl>
   </w:abstractNum>
-  <w:abstractNum w:abstractNumId="22">
+  <w:abstractNum w:abstractNumId="26">
     <w:nsid w:val="513B06E1"/>
     <w:multiLevelType w:val="hybridMultilevel"/>
     <w:tmpl w:val="40D0F07C"/>
@@ -36190,7 +37732,7 @@
       </w:rPr>
     </w:lvl>
   </w:abstractNum>
-  <w:abstractNum w:abstractNumId="23">
+  <w:abstractNum w:abstractNumId="27">
     <w:nsid w:val="5A0B29E3"/>
     <w:multiLevelType w:val="multilevel"/>
     <w:tmpl w:val="24FE9C64"/>
@@ -36303,7 +37845,7 @@
       </w:rPr>
     </w:lvl>
   </w:abstractNum>
-  <w:abstractNum w:abstractNumId="24">
+  <w:abstractNum w:abstractNumId="28">
     <w:nsid w:val="5FE93279"/>
     <w:multiLevelType w:val="hybridMultilevel"/>
     <w:tmpl w:val="A798E930"/>
@@ -36415,7 +37957,7 @@
       </w:rPr>
     </w:lvl>
   </w:abstractNum>
-  <w:abstractNum w:abstractNumId="25">
+  <w:abstractNum w:abstractNumId="29">
     <w:nsid w:val="6B9A548C"/>
     <w:multiLevelType w:val="hybridMultilevel"/>
     <w:tmpl w:val="388A5B3C"/>
@@ -36528,7 +38070,7 @@
       </w:rPr>
     </w:lvl>
   </w:abstractNum>
-  <w:abstractNum w:abstractNumId="26">
+  <w:abstractNum w:abstractNumId="30">
     <w:nsid w:val="74147B38"/>
     <w:multiLevelType w:val="multilevel"/>
     <w:tmpl w:val="D416E11C"/>
@@ -36684,79 +38226,91 @@
     <w:abstractNumId w:val="1"/>
   </w:num>
   <w:num w:numId="3">
-    <w:abstractNumId w:val="16"/>
+    <w:abstractNumId w:val="18"/>
   </w:num>
   <w:num w:numId="4">
-    <w:abstractNumId w:val="19"/>
+    <w:abstractNumId w:val="23"/>
   </w:num>
   <w:num w:numId="5">
-    <w:abstractNumId w:val="12"/>
+    <w:abstractNumId w:val="14"/>
   </w:num>
   <w:num w:numId="6">
-    <w:abstractNumId w:val="9"/>
+    <w:abstractNumId w:val="11"/>
   </w:num>
   <w:num w:numId="7">
-    <w:abstractNumId w:val="26"/>
+    <w:abstractNumId w:val="30"/>
   </w:num>
   <w:num w:numId="8">
-    <w:abstractNumId w:val="18"/>
+    <w:abstractNumId w:val="20"/>
   </w:num>
   <w:num w:numId="9">
     <w:abstractNumId w:val="3"/>
   </w:num>
   <w:num w:numId="10">
+    <w:abstractNumId w:val="12"/>
+  </w:num>
+  <w:num w:numId="11">
+    <w:abstractNumId w:val="5"/>
+  </w:num>
+  <w:num w:numId="12">
+    <w:abstractNumId w:val="17"/>
+  </w:num>
+  <w:num w:numId="13">
+    <w:abstractNumId w:val="29"/>
+  </w:num>
+  <w:num w:numId="14">
     <w:abstractNumId w:val="10"/>
   </w:num>
-  <w:num w:numId="11">
-    <w:abstractNumId w:val="4"/>
-  </w:num>
-  <w:num w:numId="12">
-    <w:abstractNumId w:val="15"/>
-  </w:num>
-  <w:num w:numId="13">
-    <w:abstractNumId w:val="25"/>
-  </w:num>
-  <w:num w:numId="14">
+  <w:num w:numId="15">
     <w:abstractNumId w:val="8"/>
   </w:num>
-  <w:num w:numId="15">
-    <w:abstractNumId w:val="6"/>
-  </w:num>
   <w:num w:numId="16">
-    <w:abstractNumId w:val="20"/>
+    <w:abstractNumId w:val="24"/>
   </w:num>
   <w:num w:numId="17">
-    <w:abstractNumId w:val="17"/>
+    <w:abstractNumId w:val="19"/>
   </w:num>
   <w:num w:numId="18">
-    <w:abstractNumId w:val="5"/>
+    <w:abstractNumId w:val="7"/>
   </w:num>
   <w:num w:numId="19">
-    <w:abstractNumId w:val="23"/>
+    <w:abstractNumId w:val="27"/>
   </w:num>
   <w:num w:numId="20">
     <w:abstractNumId w:val="2"/>
   </w:num>
   <w:num w:numId="21">
-    <w:abstractNumId w:val="14"/>
+    <w:abstractNumId w:val="16"/>
   </w:num>
   <w:num w:numId="22">
+    <w:abstractNumId w:val="25"/>
+  </w:num>
+  <w:num w:numId="23">
+    <w:abstractNumId w:val="9"/>
+  </w:num>
+  <w:num w:numId="24">
+    <w:abstractNumId w:val="28"/>
+  </w:num>
+  <w:num w:numId="25">
+    <w:abstractNumId w:val="15"/>
+  </w:num>
+  <w:num w:numId="26">
+    <w:abstractNumId w:val="26"/>
+  </w:num>
+  <w:num w:numId="27">
+    <w:abstractNumId w:val="13"/>
+  </w:num>
+  <w:num w:numId="28">
+    <w:abstractNumId w:val="6"/>
+  </w:num>
+  <w:num w:numId="29">
     <w:abstractNumId w:val="21"/>
   </w:num>
-  <w:num w:numId="23">
-    <w:abstractNumId w:val="7"/>
-  </w:num>
-  <w:num w:numId="24">
-    <w:abstractNumId w:val="24"/>
-  </w:num>
-  <w:num w:numId="25">
-    <w:abstractNumId w:val="13"/>
-  </w:num>
-  <w:num w:numId="26">
+  <w:num w:numId="30">
     <w:abstractNumId w:val="22"/>
   </w:num>
-  <w:num w:numId="27">
-    <w:abstractNumId w:val="11"/>
+  <w:num w:numId="31">
+    <w:abstractNumId w:val="4"/>
   </w:num>
 </w:numbering>
 </file>
@@ -37915,7 +39469,7 @@
 </file>
 
 <file path=customXml/itemProps1.xml><?xml version="1.0" encoding="utf-8"?>
-<ds:datastoreItem xmlns:ds="http://schemas.openxmlformats.org/officeDocument/2006/customXml" ds:itemID="{89A13F8C-9AF1-4258-862D-A7410830D74C}">
+<ds:datastoreItem xmlns:ds="http://schemas.openxmlformats.org/officeDocument/2006/customXml" ds:itemID="{BB16B4F2-4AA3-424B-A9F1-3201CAD998A3}">
   <ds:schemaRefs>
     <ds:schemaRef ds:uri="http://schemas.openxmlformats.org/officeDocument/2006/bibliography"/>
   </ds:schemaRefs>

</xml_diff>

<commit_message>
Frege - language description (currying)
</commit_message>
<xml_diff>
--- a/Frege.docx
+++ b/Frege.docx
@@ -32574,19 +32574,7 @@
         <w:rPr>
           <w:iCs/>
         </w:rPr>
-        <w:t xml:space="preserve">non-associative operator </w:t>
-      </w:r>
-      <w:r>
-        <w:rPr>
-          <w:iCs/>
-        </w:rPr>
-        <w:t>(statement begins with keyword ‘infix’</w:t>
-      </w:r>
-      <w:r>
-        <w:rPr>
-          <w:iCs/>
-        </w:rPr>
-        <w:t>; there must not be several operators</w:t>
+        <w:t>non-associative operator (statement begins with keyword ‘infix’; there must not be several operators</w:t>
       </w:r>
       <w:r>
         <w:rPr>
@@ -32632,63 +32620,25 @@
           <w:iCs/>
         </w:rPr>
         <w:lastRenderedPageBreak/>
-        <w:t>Function application, using constructors, or brackets, have all higher precedence, than 16.</w:t>
-      </w:r>
-      <w:r>
-        <w:rPr>
-          <w:iCs/>
-        </w:rPr>
-        <w:t xml:space="preserve"> This means </w:t>
-      </w:r>
-      <w:r>
-        <w:rPr>
-          <w:iCs/>
-        </w:rPr>
-        <w:t xml:space="preserve">that </w:t>
-      </w:r>
-      <w:r>
-        <w:rPr>
-          <w:iCs/>
-        </w:rPr>
-        <w:t>in the following expression</w:t>
-      </w:r>
-      <w:r>
-        <w:rPr>
-          <w:iCs/>
-        </w:rPr>
-        <w:t>, ‘</w:t>
-      </w:r>
-      <w:proofErr w:type="spellStart"/>
-      <w:r>
-        <w:rPr>
-          <w:iCs/>
-        </w:rPr>
-        <w:t>ff</w:t>
-      </w:r>
-      <w:proofErr w:type="spellEnd"/>
-      <w:r>
-        <w:rPr>
-          <w:iCs/>
-        </w:rPr>
-        <w:t xml:space="preserve"> 2 3’ gets evaluated first regardless of </w:t>
-      </w:r>
-      <w:r>
-        <w:rPr>
-          <w:iCs/>
-        </w:rPr>
-        <w:t>the</w:t>
-      </w:r>
-      <w:r>
-        <w:rPr>
-          <w:iCs/>
-        </w:rPr>
-        <w:t xml:space="preserve"> actually specified precedence of +++ operator</w:t>
-      </w:r>
-      <w:r>
-        <w:rPr>
-          <w:iCs/>
-        </w:rPr>
-        <w:t>:</w:t>
+        <w:t>A combination of several operators with both types of associativity (left and right) with the same precedence</w:t>
+      </w:r>
+      <w:r>
+        <w:rPr>
+          <w:iCs/>
+        </w:rPr>
+        <w:t xml:space="preserve"> in a</w:t>
+      </w:r>
+      <w:r>
+        <w:rPr>
+          <w:iCs/>
+        </w:rPr>
+        <w:t xml:space="preserve"> single expression</w:t>
+      </w:r>
+      <w:r>
+        <w:rPr>
+          <w:iCs/>
+        </w:rPr>
+        <w:t xml:space="preserve"> is not possible and results in a compilation error.</w:t>
       </w:r>
     </w:p>
     <w:p>
@@ -32696,85 +32646,70 @@
         <w:widowControl/>
         <w:suppressAutoHyphens w:val="0"/>
         <w:rPr>
-          <w:rFonts w:ascii="Consolas" w:hAnsi="Consolas"/>
-          <w:iCs/>
-          <w:sz w:val="20"/>
-          <w:szCs w:val="20"/>
-        </w:rPr>
-      </w:pPr>
-      <w:r>
-        <w:rPr>
-          <w:rFonts w:ascii="Consolas" w:hAnsi="Consolas"/>
-          <w:iCs/>
-          <w:sz w:val="20"/>
-          <w:szCs w:val="20"/>
-        </w:rPr>
-        <w:t xml:space="preserve">1 +++ </w:t>
+          <w:iCs/>
+        </w:rPr>
+      </w:pPr>
+      <w:r>
+        <w:rPr>
+          <w:iCs/>
+        </w:rPr>
+        <w:t>Function application, using constructors, or brackets, have all higher precedence, than 16.</w:t>
+      </w:r>
+      <w:r>
+        <w:rPr>
+          <w:iCs/>
+        </w:rPr>
+        <w:t xml:space="preserve"> This means </w:t>
+      </w:r>
+      <w:r>
+        <w:rPr>
+          <w:iCs/>
+        </w:rPr>
+        <w:t xml:space="preserve">that </w:t>
+      </w:r>
+      <w:r>
+        <w:rPr>
+          <w:iCs/>
+        </w:rPr>
+        <w:t>in the following expression</w:t>
+      </w:r>
+      <w:r>
+        <w:rPr>
+          <w:iCs/>
+        </w:rPr>
+        <w:t>, ‘</w:t>
       </w:r>
       <w:proofErr w:type="spellStart"/>
       <w:r>
         <w:rPr>
-          <w:rFonts w:ascii="Consolas" w:hAnsi="Consolas"/>
-          <w:iCs/>
-          <w:sz w:val="20"/>
-          <w:szCs w:val="20"/>
+          <w:iCs/>
         </w:rPr>
         <w:t>ff</w:t>
       </w:r>
       <w:proofErr w:type="spellEnd"/>
       <w:r>
         <w:rPr>
-          <w:rFonts w:ascii="Consolas" w:hAnsi="Consolas"/>
-          <w:iCs/>
-          <w:sz w:val="20"/>
-          <w:szCs w:val="20"/>
-        </w:rPr>
-        <w:t xml:space="preserve"> </w:t>
-      </w:r>
-      <w:r>
-        <w:rPr>
-          <w:rFonts w:ascii="Consolas" w:hAnsi="Consolas"/>
-          <w:iCs/>
-          <w:sz w:val="20"/>
-          <w:szCs w:val="20"/>
-        </w:rPr>
-        <w:t>2</w:t>
-      </w:r>
-      <w:r>
-        <w:rPr>
-          <w:rFonts w:ascii="Consolas" w:hAnsi="Consolas"/>
-          <w:iCs/>
-          <w:sz w:val="20"/>
-          <w:szCs w:val="20"/>
-        </w:rPr>
-        <w:t xml:space="preserve"> </w:t>
-      </w:r>
-      <w:r>
-        <w:rPr>
-          <w:rFonts w:ascii="Consolas" w:hAnsi="Consolas"/>
-          <w:iCs/>
-          <w:sz w:val="20"/>
-          <w:szCs w:val="20"/>
-        </w:rPr>
-        <w:t>3</w:t>
-      </w:r>
-      <w:r>
-        <w:rPr>
-          <w:rFonts w:ascii="Consolas" w:hAnsi="Consolas"/>
-          <w:iCs/>
-          <w:sz w:val="20"/>
-          <w:szCs w:val="20"/>
-        </w:rPr>
-        <w:t xml:space="preserve"> +++ </w:t>
-      </w:r>
-      <w:r>
-        <w:rPr>
-          <w:rFonts w:ascii="Consolas" w:hAnsi="Consolas"/>
-          <w:iCs/>
-          <w:sz w:val="20"/>
-          <w:szCs w:val="20"/>
-        </w:rPr>
-        <w:t>7</w:t>
+          <w:iCs/>
+        </w:rPr>
+        <w:t xml:space="preserve"> 2 3’ gets evaluated first regardless of </w:t>
+      </w:r>
+      <w:r>
+        <w:rPr>
+          <w:iCs/>
+        </w:rPr>
+        <w:t>the</w:t>
+      </w:r>
+      <w:r>
+        <w:rPr>
+          <w:iCs/>
+        </w:rPr>
+        <w:t xml:space="preserve"> actually specified precedence of +++ operator</w:t>
+      </w:r>
+      <w:r>
+        <w:rPr>
+          <w:iCs/>
+        </w:rPr>
+        <w:t>:</w:t>
       </w:r>
     </w:p>
     <w:p>
@@ -32782,28 +32717,85 @@
         <w:widowControl/>
         <w:suppressAutoHyphens w:val="0"/>
         <w:rPr>
-          <w:iCs/>
-        </w:rPr>
-      </w:pPr>
-      <w:r>
-        <w:rPr>
-          <w:iCs/>
-        </w:rPr>
-        <w:t xml:space="preserve">If we were to specify +++ operator as an argument for a function </w:t>
+          <w:rFonts w:ascii="Consolas" w:hAnsi="Consolas"/>
+          <w:iCs/>
+          <w:sz w:val="20"/>
+          <w:szCs w:val="20"/>
+        </w:rPr>
+      </w:pPr>
+      <w:r>
+        <w:rPr>
+          <w:rFonts w:ascii="Consolas" w:hAnsi="Consolas"/>
+          <w:iCs/>
+          <w:sz w:val="20"/>
+          <w:szCs w:val="20"/>
+        </w:rPr>
+        <w:t xml:space="preserve">1 +++ </w:t>
       </w:r>
       <w:proofErr w:type="spellStart"/>
       <w:r>
         <w:rPr>
-          <w:iCs/>
+          <w:rFonts w:ascii="Consolas" w:hAnsi="Consolas"/>
+          <w:iCs/>
+          <w:sz w:val="20"/>
+          <w:szCs w:val="20"/>
         </w:rPr>
         <w:t>ff</w:t>
       </w:r>
       <w:proofErr w:type="spellEnd"/>
       <w:r>
         <w:rPr>
-          <w:iCs/>
-        </w:rPr>
-        <w:t>, we would have to put it inside brackets:</w:t>
+          <w:rFonts w:ascii="Consolas" w:hAnsi="Consolas"/>
+          <w:iCs/>
+          <w:sz w:val="20"/>
+          <w:szCs w:val="20"/>
+        </w:rPr>
+        <w:t xml:space="preserve"> </w:t>
+      </w:r>
+      <w:r>
+        <w:rPr>
+          <w:rFonts w:ascii="Consolas" w:hAnsi="Consolas"/>
+          <w:iCs/>
+          <w:sz w:val="20"/>
+          <w:szCs w:val="20"/>
+        </w:rPr>
+        <w:t>2</w:t>
+      </w:r>
+      <w:r>
+        <w:rPr>
+          <w:rFonts w:ascii="Consolas" w:hAnsi="Consolas"/>
+          <w:iCs/>
+          <w:sz w:val="20"/>
+          <w:szCs w:val="20"/>
+        </w:rPr>
+        <w:t xml:space="preserve"> </w:t>
+      </w:r>
+      <w:r>
+        <w:rPr>
+          <w:rFonts w:ascii="Consolas" w:hAnsi="Consolas"/>
+          <w:iCs/>
+          <w:sz w:val="20"/>
+          <w:szCs w:val="20"/>
+        </w:rPr>
+        <w:t>3</w:t>
+      </w:r>
+      <w:r>
+        <w:rPr>
+          <w:rFonts w:ascii="Consolas" w:hAnsi="Consolas"/>
+          <w:iCs/>
+          <w:sz w:val="20"/>
+          <w:szCs w:val="20"/>
+        </w:rPr>
+        <w:t xml:space="preserve"> +++ </w:t>
+      </w:r>
+      <w:r>
+        <w:rPr>
+          <w:rFonts w:ascii="Consolas" w:hAnsi="Consolas"/>
+          <w:iCs/>
+          <w:sz w:val="20"/>
+          <w:szCs w:val="20"/>
+        </w:rPr>
+        <w:t>7</w:t>
       </w:r>
     </w:p>
     <w:p>
@@ -32811,76 +32803,28 @@
         <w:widowControl/>
         <w:suppressAutoHyphens w:val="0"/>
         <w:rPr>
-          <w:rFonts w:ascii="Consolas" w:hAnsi="Consolas"/>
-          <w:iCs/>
-          <w:sz w:val="20"/>
-          <w:szCs w:val="20"/>
-        </w:rPr>
-      </w:pPr>
-      <w:r>
-        <w:rPr>
-          <w:rFonts w:ascii="Consolas" w:hAnsi="Consolas"/>
-          <w:iCs/>
-          <w:sz w:val="20"/>
-          <w:szCs w:val="20"/>
-        </w:rPr>
-        <w:t xml:space="preserve">1 +++ </w:t>
+          <w:iCs/>
+        </w:rPr>
+      </w:pPr>
+      <w:r>
+        <w:rPr>
+          <w:iCs/>
+        </w:rPr>
+        <w:t xml:space="preserve">If we were to specify +++ operator as an argument for a function </w:t>
       </w:r>
       <w:proofErr w:type="spellStart"/>
       <w:r>
         <w:rPr>
-          <w:rFonts w:ascii="Consolas" w:hAnsi="Consolas"/>
-          <w:iCs/>
-          <w:sz w:val="20"/>
-          <w:szCs w:val="20"/>
+          <w:iCs/>
         </w:rPr>
         <w:t>ff</w:t>
       </w:r>
       <w:proofErr w:type="spellEnd"/>
       <w:r>
         <w:rPr>
-          <w:rFonts w:ascii="Consolas" w:hAnsi="Consolas"/>
-          <w:iCs/>
-          <w:sz w:val="20"/>
-          <w:szCs w:val="20"/>
-        </w:rPr>
-        <w:t xml:space="preserve"> 2 3 </w:t>
-      </w:r>
-      <w:r>
-        <w:rPr>
-          <w:rFonts w:ascii="Consolas" w:hAnsi="Consolas"/>
-          <w:iCs/>
-          <w:sz w:val="20"/>
-          <w:szCs w:val="20"/>
-        </w:rPr>
-        <w:t>(</w:t>
-      </w:r>
-      <w:r>
-        <w:rPr>
-          <w:rFonts w:ascii="Consolas" w:hAnsi="Consolas"/>
-          <w:iCs/>
-          <w:sz w:val="20"/>
-          <w:szCs w:val="20"/>
-        </w:rPr>
-        <w:t>+++</w:t>
-      </w:r>
-      <w:r>
-        <w:rPr>
-          <w:rFonts w:ascii="Consolas" w:hAnsi="Consolas"/>
-          <w:iCs/>
-          <w:sz w:val="20"/>
-          <w:szCs w:val="20"/>
-        </w:rPr>
-        <w:t>)</w:t>
-      </w:r>
-      <w:r>
-        <w:rPr>
-          <w:rFonts w:ascii="Consolas" w:hAnsi="Consolas"/>
-          <w:iCs/>
-          <w:sz w:val="20"/>
-          <w:szCs w:val="20"/>
-        </w:rPr>
-        <w:t xml:space="preserve"> 7</w:t>
+          <w:iCs/>
+        </w:rPr>
+        <w:t>, we would have to put it inside brackets:</w:t>
       </w:r>
     </w:p>
     <w:p>
@@ -32888,14 +32832,20 @@
         <w:widowControl/>
         <w:suppressAutoHyphens w:val="0"/>
         <w:rPr>
-          <w:iCs/>
-        </w:rPr>
-      </w:pPr>
-      <w:r>
-        <w:rPr>
-          <w:iCs/>
-        </w:rPr>
-        <w:t>This expression evaluates ‘</w:t>
+          <w:rFonts w:ascii="Consolas" w:hAnsi="Consolas"/>
+          <w:iCs/>
+          <w:sz w:val="20"/>
+          <w:szCs w:val="20"/>
+        </w:rPr>
+      </w:pPr>
+      <w:r>
+        <w:rPr>
+          <w:rFonts w:ascii="Consolas" w:hAnsi="Consolas"/>
+          <w:iCs/>
+          <w:sz w:val="20"/>
+          <w:szCs w:val="20"/>
+        </w:rPr>
+        <w:t xml:space="preserve">1 +++ </w:t>
       </w:r>
       <w:proofErr w:type="spellStart"/>
       <w:r>
@@ -32952,12 +32902,6 @@
           <w:szCs w:val="20"/>
         </w:rPr>
         <w:t xml:space="preserve"> 7</w:t>
-      </w:r>
-      <w:r>
-        <w:rPr>
-          <w:iCs/>
-        </w:rPr>
-        <w:t>’ first, and only then continuing with the remaining part.</w:t>
       </w:r>
     </w:p>
     <w:p>
@@ -32968,29 +32912,806 @@
           <w:iCs/>
         </w:rPr>
       </w:pPr>
+      <w:r>
+        <w:rPr>
+          <w:iCs/>
+        </w:rPr>
+        <w:t>This expression evaluates ‘</w:t>
+      </w:r>
+      <w:proofErr w:type="spellStart"/>
+      <w:r>
+        <w:rPr>
+          <w:rFonts w:ascii="Consolas" w:hAnsi="Consolas"/>
+          <w:iCs/>
+          <w:sz w:val="20"/>
+          <w:szCs w:val="20"/>
+        </w:rPr>
+        <w:t>ff</w:t>
+      </w:r>
+      <w:proofErr w:type="spellEnd"/>
+      <w:r>
+        <w:rPr>
+          <w:rFonts w:ascii="Consolas" w:hAnsi="Consolas"/>
+          <w:iCs/>
+          <w:sz w:val="20"/>
+          <w:szCs w:val="20"/>
+        </w:rPr>
+        <w:t xml:space="preserve"> 2 3 </w:t>
+      </w:r>
+      <w:r>
+        <w:rPr>
+          <w:rFonts w:ascii="Consolas" w:hAnsi="Consolas"/>
+          <w:iCs/>
+          <w:sz w:val="20"/>
+          <w:szCs w:val="20"/>
+        </w:rPr>
+        <w:t>(</w:t>
+      </w:r>
+      <w:r>
+        <w:rPr>
+          <w:rFonts w:ascii="Consolas" w:hAnsi="Consolas"/>
+          <w:iCs/>
+          <w:sz w:val="20"/>
+          <w:szCs w:val="20"/>
+        </w:rPr>
+        <w:t>+++</w:t>
+      </w:r>
+      <w:r>
+        <w:rPr>
+          <w:rFonts w:ascii="Consolas" w:hAnsi="Consolas"/>
+          <w:iCs/>
+          <w:sz w:val="20"/>
+          <w:szCs w:val="20"/>
+        </w:rPr>
+        <w:t>)</w:t>
+      </w:r>
+      <w:r>
+        <w:rPr>
+          <w:rFonts w:ascii="Consolas" w:hAnsi="Consolas"/>
+          <w:iCs/>
+          <w:sz w:val="20"/>
+          <w:szCs w:val="20"/>
+        </w:rPr>
+        <w:t xml:space="preserve"> 7</w:t>
+      </w:r>
+      <w:r>
+        <w:rPr>
+          <w:iCs/>
+        </w:rPr>
+        <w:t>’ first, and only then continuing with the remaining part.</w:t>
+      </w:r>
+    </w:p>
+    <w:p>
+      <w:pPr>
+        <w:widowControl/>
+        <w:suppressAutoHyphens w:val="0"/>
+        <w:rPr>
+          <w:iCs/>
+        </w:rPr>
+      </w:pPr>
+    </w:p>
+    <w:p>
+      <w:pPr>
+        <w:widowControl/>
+        <w:suppressAutoHyphens w:val="0"/>
+        <w:rPr>
+          <w:b/>
+          <w:iCs/>
+        </w:rPr>
+      </w:pPr>
+      <w:r>
+        <w:rPr>
+          <w:b/>
+          <w:iCs/>
+        </w:rPr>
+        <w:t>Currying</w:t>
+      </w:r>
+    </w:p>
+    <w:p>
+      <w:pPr>
+        <w:widowControl/>
+        <w:suppressAutoHyphens w:val="0"/>
+        <w:rPr>
+          <w:iCs/>
+        </w:rPr>
+      </w:pPr>
+      <w:r>
+        <w:rPr>
+          <w:iCs/>
+        </w:rPr>
+        <w:t>C</w:t>
+      </w:r>
+      <w:r>
+        <w:rPr>
+          <w:iCs/>
+        </w:rPr>
+        <w:t>urrying is the technique of translating the evaluation of a function that takes multiple arguments into evaluating a sequence of functions, each with a single argument.</w:t>
+      </w:r>
+      <w:r>
+        <w:rPr>
+          <w:iCs/>
+        </w:rPr>
+        <w:t xml:space="preserve"> </w:t>
+      </w:r>
+      <w:r>
+        <w:rPr>
+          <w:iCs/>
+        </w:rPr>
+        <w:t xml:space="preserve">[WIKI] </w:t>
+      </w:r>
+      <w:r>
+        <w:rPr>
+          <w:iCs/>
+        </w:rPr>
+        <w:t xml:space="preserve">In Haskell and </w:t>
+      </w:r>
+      <w:proofErr w:type="spellStart"/>
+      <w:r>
+        <w:rPr>
+          <w:iCs/>
+        </w:rPr>
+        <w:t>Frege</w:t>
+      </w:r>
+      <w:proofErr w:type="spellEnd"/>
+      <w:r>
+        <w:rPr>
+          <w:iCs/>
+        </w:rPr>
+        <w:t xml:space="preserve">, </w:t>
+      </w:r>
+      <w:r>
+        <w:rPr>
+          <w:iCs/>
+        </w:rPr>
+        <w:t>a function may use for its implementation another function, while providing only some of its arguments. The technique may be demonstrated by the following example:</w:t>
+      </w:r>
+    </w:p>
+    <w:p>
+      <w:pPr>
+        <w:widowControl/>
+        <w:suppressAutoHyphens w:val="0"/>
+        <w:rPr>
+          <w:rFonts w:ascii="Consolas" w:hAnsi="Consolas"/>
+          <w:iCs/>
+          <w:sz w:val="20"/>
+          <w:szCs w:val="20"/>
+        </w:rPr>
+      </w:pPr>
+      <w:proofErr w:type="spellStart"/>
+      <w:proofErr w:type="gramStart"/>
+      <w:r>
+        <w:rPr>
+          <w:rFonts w:ascii="Consolas" w:hAnsi="Consolas"/>
+          <w:iCs/>
+          <w:sz w:val="20"/>
+          <w:szCs w:val="20"/>
+        </w:rPr>
+        <w:t>multiplyThree</w:t>
+      </w:r>
+      <w:proofErr w:type="spellEnd"/>
+      <w:r>
+        <w:rPr>
+          <w:rFonts w:ascii="Consolas" w:hAnsi="Consolas"/>
+          <w:iCs/>
+          <w:sz w:val="20"/>
+          <w:szCs w:val="20"/>
+        </w:rPr>
+        <w:t xml:space="preserve"> :</w:t>
+      </w:r>
+      <w:proofErr w:type="gramEnd"/>
+      <w:r>
+        <w:rPr>
+          <w:rFonts w:ascii="Consolas" w:hAnsi="Consolas"/>
+          <w:iCs/>
+          <w:sz w:val="20"/>
+          <w:szCs w:val="20"/>
+        </w:rPr>
+        <w:t xml:space="preserve">: </w:t>
+      </w:r>
+      <w:proofErr w:type="spellStart"/>
+      <w:r>
+        <w:rPr>
+          <w:rFonts w:ascii="Consolas" w:hAnsi="Consolas"/>
+          <w:iCs/>
+          <w:sz w:val="20"/>
+          <w:szCs w:val="20"/>
+        </w:rPr>
+        <w:t>Int</w:t>
+      </w:r>
+      <w:proofErr w:type="spellEnd"/>
+      <w:r>
+        <w:rPr>
+          <w:rFonts w:ascii="Consolas" w:hAnsi="Consolas"/>
+          <w:iCs/>
+          <w:sz w:val="20"/>
+          <w:szCs w:val="20"/>
+        </w:rPr>
+        <w:t xml:space="preserve"> </w:t>
+      </w:r>
+      <w:r>
+        <w:rPr>
+          <w:rFonts w:ascii="Consolas" w:hAnsi="Consolas"/>
+          <w:iCs/>
+          <w:sz w:val="20"/>
+          <w:szCs w:val="20"/>
+        </w:rPr>
+        <w:t xml:space="preserve">-&gt; </w:t>
+      </w:r>
+      <w:proofErr w:type="spellStart"/>
+      <w:r>
+        <w:rPr>
+          <w:rFonts w:ascii="Consolas" w:hAnsi="Consolas"/>
+          <w:iCs/>
+          <w:sz w:val="20"/>
+          <w:szCs w:val="20"/>
+        </w:rPr>
+        <w:t>Int</w:t>
+      </w:r>
+      <w:proofErr w:type="spellEnd"/>
+      <w:r>
+        <w:rPr>
+          <w:rFonts w:ascii="Consolas" w:hAnsi="Consolas"/>
+          <w:iCs/>
+          <w:sz w:val="20"/>
+          <w:szCs w:val="20"/>
+        </w:rPr>
+        <w:t xml:space="preserve"> </w:t>
+      </w:r>
+      <w:r>
+        <w:rPr>
+          <w:rFonts w:ascii="Consolas" w:hAnsi="Consolas"/>
+          <w:iCs/>
+          <w:sz w:val="20"/>
+          <w:szCs w:val="20"/>
+        </w:rPr>
+        <w:t xml:space="preserve">-&gt; </w:t>
+      </w:r>
+      <w:proofErr w:type="spellStart"/>
+      <w:r>
+        <w:rPr>
+          <w:rFonts w:ascii="Consolas" w:hAnsi="Consolas"/>
+          <w:iCs/>
+          <w:sz w:val="20"/>
+          <w:szCs w:val="20"/>
+        </w:rPr>
+        <w:t>Int</w:t>
+      </w:r>
+      <w:proofErr w:type="spellEnd"/>
+      <w:r>
+        <w:rPr>
+          <w:rFonts w:ascii="Consolas" w:hAnsi="Consolas"/>
+          <w:iCs/>
+          <w:sz w:val="20"/>
+          <w:szCs w:val="20"/>
+        </w:rPr>
+        <w:t xml:space="preserve"> </w:t>
+      </w:r>
+      <w:r>
+        <w:rPr>
+          <w:rFonts w:ascii="Consolas" w:hAnsi="Consolas"/>
+          <w:iCs/>
+          <w:sz w:val="20"/>
+          <w:szCs w:val="20"/>
+        </w:rPr>
+        <w:t xml:space="preserve">-&gt; </w:t>
+      </w:r>
+      <w:proofErr w:type="spellStart"/>
+      <w:r>
+        <w:rPr>
+          <w:rFonts w:ascii="Consolas" w:hAnsi="Consolas"/>
+          <w:iCs/>
+          <w:sz w:val="20"/>
+          <w:szCs w:val="20"/>
+        </w:rPr>
+        <w:t>Int</w:t>
+      </w:r>
+      <w:proofErr w:type="spellEnd"/>
+    </w:p>
+    <w:p>
+      <w:pPr>
+        <w:widowControl/>
+        <w:suppressAutoHyphens w:val="0"/>
+        <w:rPr>
+          <w:rFonts w:ascii="Consolas" w:hAnsi="Consolas"/>
+          <w:iCs/>
+          <w:sz w:val="20"/>
+          <w:szCs w:val="20"/>
+        </w:rPr>
+      </w:pPr>
+      <w:proofErr w:type="spellStart"/>
+      <w:proofErr w:type="gramStart"/>
+      <w:r>
+        <w:rPr>
+          <w:rFonts w:ascii="Consolas" w:hAnsi="Consolas"/>
+          <w:iCs/>
+          <w:sz w:val="20"/>
+          <w:szCs w:val="20"/>
+        </w:rPr>
+        <w:t>multiplyThree</w:t>
+      </w:r>
+      <w:proofErr w:type="spellEnd"/>
+      <w:proofErr w:type="gramEnd"/>
+      <w:r>
+        <w:rPr>
+          <w:rFonts w:ascii="Consolas" w:hAnsi="Consolas"/>
+          <w:iCs/>
+          <w:sz w:val="20"/>
+          <w:szCs w:val="20"/>
+        </w:rPr>
+        <w:t xml:space="preserve"> x y z = x * y * z       </w:t>
+      </w:r>
+    </w:p>
+    <w:p>
+      <w:pPr>
+        <w:widowControl/>
+        <w:suppressAutoHyphens w:val="0"/>
+        <w:rPr>
+          <w:rFonts w:ascii="Consolas" w:hAnsi="Consolas"/>
+          <w:iCs/>
+          <w:sz w:val="20"/>
+          <w:szCs w:val="20"/>
+        </w:rPr>
+      </w:pPr>
+      <w:proofErr w:type="spellStart"/>
+      <w:proofErr w:type="gramStart"/>
+      <w:r>
+        <w:rPr>
+          <w:rFonts w:ascii="Consolas" w:hAnsi="Consolas"/>
+          <w:iCs/>
+          <w:sz w:val="20"/>
+          <w:szCs w:val="20"/>
+        </w:rPr>
+        <w:t>multiplyByEighteen</w:t>
+      </w:r>
+      <w:proofErr w:type="spellEnd"/>
+      <w:proofErr w:type="gramEnd"/>
+      <w:r>
+        <w:rPr>
+          <w:rFonts w:ascii="Consolas" w:hAnsi="Consolas"/>
+          <w:iCs/>
+          <w:sz w:val="20"/>
+          <w:szCs w:val="20"/>
+        </w:rPr>
+        <w:t xml:space="preserve"> = </w:t>
+      </w:r>
+      <w:proofErr w:type="spellStart"/>
+      <w:r>
+        <w:rPr>
+          <w:rFonts w:ascii="Consolas" w:hAnsi="Consolas"/>
+          <w:iCs/>
+          <w:sz w:val="20"/>
+          <w:szCs w:val="20"/>
+        </w:rPr>
+        <w:t>multiplyThree</w:t>
+      </w:r>
+      <w:proofErr w:type="spellEnd"/>
+      <w:r>
+        <w:rPr>
+          <w:rFonts w:ascii="Consolas" w:hAnsi="Consolas"/>
+          <w:iCs/>
+          <w:sz w:val="20"/>
+          <w:szCs w:val="20"/>
+        </w:rPr>
+        <w:t xml:space="preserve"> 2 9</w:t>
+      </w:r>
+    </w:p>
+    <w:p>
+      <w:pPr>
+        <w:widowControl/>
+        <w:suppressAutoHyphens w:val="0"/>
+        <w:rPr>
+          <w:iCs/>
+        </w:rPr>
+      </w:pPr>
+      <w:r>
+        <w:rPr>
+          <w:iCs/>
+        </w:rPr>
+        <w:t>In the example</w:t>
+      </w:r>
+      <w:r>
+        <w:rPr>
+          <w:iCs/>
+        </w:rPr>
+        <w:t xml:space="preserve"> above, </w:t>
+      </w:r>
+      <w:r>
+        <w:rPr>
+          <w:iCs/>
+        </w:rPr>
+        <w:t>it is interesting to note that we do not have to provide in the implementation of ‘</w:t>
+      </w:r>
+      <w:proofErr w:type="spellStart"/>
+      <w:r>
+        <w:rPr>
+          <w:rFonts w:ascii="Consolas" w:hAnsi="Consolas"/>
+          <w:iCs/>
+          <w:sz w:val="20"/>
+          <w:szCs w:val="20"/>
+        </w:rPr>
+        <w:t>multiplyByEighteen</w:t>
+      </w:r>
+      <w:proofErr w:type="spellEnd"/>
+      <w:r>
+        <w:rPr>
+          <w:iCs/>
+        </w:rPr>
+        <w:t>’ any arguments, i.e. this is redundant</w:t>
+      </w:r>
+      <w:r>
+        <w:rPr>
+          <w:iCs/>
+        </w:rPr>
+        <w:t xml:space="preserve"> </w:t>
+      </w:r>
+      <w:r>
+        <w:rPr>
+          <w:i/>
+          <w:iCs/>
+        </w:rPr>
+        <w:t>(the main idea behind the technique)</w:t>
+      </w:r>
+      <w:r>
+        <w:rPr>
+          <w:iCs/>
+        </w:rPr>
+        <w:t>:</w:t>
+      </w:r>
+    </w:p>
+    <w:p>
+      <w:pPr>
+        <w:widowControl/>
+        <w:suppressAutoHyphens w:val="0"/>
+        <w:rPr>
+          <w:rFonts w:ascii="Consolas" w:hAnsi="Consolas"/>
+          <w:iCs/>
+          <w:sz w:val="20"/>
+          <w:szCs w:val="20"/>
+        </w:rPr>
+      </w:pPr>
+      <w:proofErr w:type="spellStart"/>
+      <w:proofErr w:type="gramStart"/>
+      <w:r>
+        <w:rPr>
+          <w:rFonts w:ascii="Consolas" w:hAnsi="Consolas"/>
+          <w:iCs/>
+          <w:sz w:val="20"/>
+          <w:szCs w:val="20"/>
+        </w:rPr>
+        <w:t>multiplyByEighteen</w:t>
+      </w:r>
+      <w:proofErr w:type="spellEnd"/>
+      <w:proofErr w:type="gramEnd"/>
+      <w:r>
+        <w:rPr>
+          <w:rFonts w:ascii="Consolas" w:hAnsi="Consolas"/>
+          <w:iCs/>
+          <w:sz w:val="20"/>
+          <w:szCs w:val="20"/>
+        </w:rPr>
+        <w:t xml:space="preserve"> </w:t>
+      </w:r>
+      <w:r>
+        <w:rPr>
+          <w:rFonts w:ascii="Consolas" w:hAnsi="Consolas"/>
+          <w:iCs/>
+          <w:sz w:val="20"/>
+          <w:szCs w:val="20"/>
+        </w:rPr>
+        <w:t xml:space="preserve">x </w:t>
+      </w:r>
+      <w:r>
+        <w:rPr>
+          <w:rFonts w:ascii="Consolas" w:hAnsi="Consolas"/>
+          <w:iCs/>
+          <w:sz w:val="20"/>
+          <w:szCs w:val="20"/>
+        </w:rPr>
+        <w:t xml:space="preserve">= </w:t>
+      </w:r>
+      <w:proofErr w:type="spellStart"/>
+      <w:r>
+        <w:rPr>
+          <w:rFonts w:ascii="Consolas" w:hAnsi="Consolas"/>
+          <w:iCs/>
+          <w:sz w:val="20"/>
+          <w:szCs w:val="20"/>
+        </w:rPr>
+        <w:t>multiplyThree</w:t>
+      </w:r>
+      <w:proofErr w:type="spellEnd"/>
+      <w:r>
+        <w:rPr>
+          <w:rFonts w:ascii="Consolas" w:hAnsi="Consolas"/>
+          <w:iCs/>
+          <w:sz w:val="20"/>
+          <w:szCs w:val="20"/>
+        </w:rPr>
+        <w:t xml:space="preserve"> 2 9</w:t>
+      </w:r>
+      <w:r>
+        <w:rPr>
+          <w:rFonts w:ascii="Consolas" w:hAnsi="Consolas"/>
+          <w:iCs/>
+          <w:sz w:val="20"/>
+          <w:szCs w:val="20"/>
+        </w:rPr>
+        <w:t xml:space="preserve"> x</w:t>
+      </w:r>
+    </w:p>
+    <w:p>
+      <w:pPr>
+        <w:widowControl/>
+        <w:suppressAutoHyphens w:val="0"/>
+        <w:rPr>
+          <w:iCs/>
+        </w:rPr>
+      </w:pPr>
+      <w:r>
+        <w:rPr>
+          <w:iCs/>
+        </w:rPr>
+        <w:t>Currying may be used also with operators, and also applies in cases of a partial function application, as demonstrated by the following example:</w:t>
+      </w:r>
+    </w:p>
+    <w:p>
+      <w:pPr>
+        <w:widowControl/>
+        <w:suppressAutoHyphens w:val="0"/>
+        <w:rPr>
+          <w:rFonts w:ascii="Consolas" w:hAnsi="Consolas"/>
+          <w:iCs/>
+          <w:sz w:val="20"/>
+          <w:szCs w:val="20"/>
+        </w:rPr>
+      </w:pPr>
+      <w:proofErr w:type="gramStart"/>
+      <w:r>
+        <w:rPr>
+          <w:rFonts w:ascii="Consolas" w:hAnsi="Consolas"/>
+          <w:iCs/>
+          <w:sz w:val="20"/>
+          <w:szCs w:val="20"/>
+        </w:rPr>
+        <w:t xml:space="preserve">max </w:t>
+      </w:r>
+      <w:r>
+        <w:rPr>
+          <w:rFonts w:ascii="Consolas" w:hAnsi="Consolas"/>
+          <w:iCs/>
+          <w:sz w:val="20"/>
+          <w:szCs w:val="20"/>
+        </w:rPr>
+        <w:t>:</w:t>
+      </w:r>
+      <w:proofErr w:type="gramEnd"/>
+      <w:r>
+        <w:rPr>
+          <w:rFonts w:ascii="Consolas" w:hAnsi="Consolas"/>
+          <w:iCs/>
+          <w:sz w:val="20"/>
+          <w:szCs w:val="20"/>
+        </w:rPr>
+        <w:t xml:space="preserve">: </w:t>
+      </w:r>
+      <w:proofErr w:type="spellStart"/>
+      <w:r>
+        <w:rPr>
+          <w:rFonts w:ascii="Consolas" w:hAnsi="Consolas"/>
+          <w:iCs/>
+          <w:sz w:val="20"/>
+          <w:szCs w:val="20"/>
+        </w:rPr>
+        <w:t>Int</w:t>
+      </w:r>
+      <w:proofErr w:type="spellEnd"/>
+      <w:r>
+        <w:rPr>
+          <w:rFonts w:ascii="Consolas" w:hAnsi="Consolas"/>
+          <w:iCs/>
+          <w:sz w:val="20"/>
+          <w:szCs w:val="20"/>
+        </w:rPr>
+        <w:t xml:space="preserve"> -&gt; </w:t>
+      </w:r>
+      <w:proofErr w:type="spellStart"/>
+      <w:r>
+        <w:rPr>
+          <w:rFonts w:ascii="Consolas" w:hAnsi="Consolas"/>
+          <w:iCs/>
+          <w:sz w:val="20"/>
+          <w:szCs w:val="20"/>
+        </w:rPr>
+        <w:t>Int</w:t>
+      </w:r>
+      <w:proofErr w:type="spellEnd"/>
+      <w:r>
+        <w:rPr>
+          <w:rFonts w:ascii="Consolas" w:hAnsi="Consolas"/>
+          <w:iCs/>
+          <w:sz w:val="20"/>
+          <w:szCs w:val="20"/>
+        </w:rPr>
+        <w:t xml:space="preserve"> -&gt; </w:t>
+      </w:r>
+      <w:proofErr w:type="spellStart"/>
+      <w:r>
+        <w:rPr>
+          <w:rFonts w:ascii="Consolas" w:hAnsi="Consolas"/>
+          <w:iCs/>
+          <w:sz w:val="20"/>
+          <w:szCs w:val="20"/>
+        </w:rPr>
+        <w:t>Int</w:t>
+      </w:r>
+      <w:proofErr w:type="spellEnd"/>
+    </w:p>
+    <w:p>
+      <w:pPr>
+        <w:widowControl/>
+        <w:suppressAutoHyphens w:val="0"/>
+        <w:rPr>
+          <w:iCs/>
+        </w:rPr>
+      </w:pPr>
+      <w:r>
+        <w:rPr>
+          <w:rFonts w:ascii="Consolas" w:hAnsi="Consolas"/>
+          <w:iCs/>
+          <w:sz w:val="20"/>
+          <w:szCs w:val="20"/>
+        </w:rPr>
+        <w:t>…</w:t>
+      </w:r>
+    </w:p>
+    <w:p>
+      <w:pPr>
+        <w:widowControl/>
+        <w:suppressAutoHyphens w:val="0"/>
+        <w:rPr>
+          <w:rFonts w:ascii="Consolas" w:hAnsi="Consolas"/>
+          <w:iCs/>
+          <w:sz w:val="20"/>
+          <w:szCs w:val="20"/>
+        </w:rPr>
+      </w:pPr>
+      <w:proofErr w:type="gramStart"/>
+      <w:r>
+        <w:rPr>
+          <w:rFonts w:ascii="Consolas" w:hAnsi="Consolas"/>
+          <w:iCs/>
+          <w:sz w:val="20"/>
+          <w:szCs w:val="20"/>
+        </w:rPr>
+        <w:t>six</w:t>
+      </w:r>
+      <w:proofErr w:type="gramEnd"/>
+      <w:r>
+        <w:rPr>
+          <w:rFonts w:ascii="Consolas" w:hAnsi="Consolas"/>
+          <w:iCs/>
+          <w:sz w:val="20"/>
+          <w:szCs w:val="20"/>
+        </w:rPr>
+        <w:t xml:space="preserve"> = (max 4) 6</w:t>
+      </w:r>
+    </w:p>
+    <w:p>
+      <w:pPr>
+        <w:widowControl/>
+        <w:suppressAutoHyphens w:val="0"/>
+        <w:rPr>
+          <w:iCs/>
+        </w:rPr>
+      </w:pPr>
+      <w:r>
+        <w:rPr>
+          <w:iCs/>
+        </w:rPr>
+        <w:t>Expression ‘</w:t>
+      </w:r>
+      <w:r>
+        <w:rPr>
+          <w:rFonts w:ascii="Consolas" w:hAnsi="Consolas"/>
+          <w:iCs/>
+          <w:sz w:val="20"/>
+          <w:szCs w:val="20"/>
+        </w:rPr>
+        <w:t>(max 4)</w:t>
+      </w:r>
+      <w:r>
+        <w:rPr>
+          <w:iCs/>
+        </w:rPr>
+        <w:t>’ applies the function</w:t>
+      </w:r>
+      <w:r>
+        <w:rPr>
+          <w:iCs/>
+        </w:rPr>
+        <w:t xml:space="preserve"> ‘max’</w:t>
+      </w:r>
+      <w:r>
+        <w:rPr>
+          <w:iCs/>
+        </w:rPr>
+        <w:t xml:space="preserve"> only partially, resulting in a function with annotation ‘</w:t>
+      </w:r>
+      <w:proofErr w:type="spellStart"/>
+      <w:r>
+        <w:rPr>
+          <w:rFonts w:ascii="Consolas" w:hAnsi="Consolas"/>
+          <w:iCs/>
+          <w:sz w:val="20"/>
+          <w:szCs w:val="20"/>
+        </w:rPr>
+        <w:t>Int</w:t>
+      </w:r>
+      <w:proofErr w:type="spellEnd"/>
+      <w:r>
+        <w:rPr>
+          <w:rFonts w:ascii="Consolas" w:hAnsi="Consolas"/>
+          <w:iCs/>
+          <w:sz w:val="20"/>
+          <w:szCs w:val="20"/>
+        </w:rPr>
+        <w:t xml:space="preserve"> -&gt; </w:t>
+      </w:r>
+      <w:proofErr w:type="spellStart"/>
+      <w:r>
+        <w:rPr>
+          <w:rFonts w:ascii="Consolas" w:hAnsi="Consolas"/>
+          <w:iCs/>
+          <w:sz w:val="20"/>
+          <w:szCs w:val="20"/>
+        </w:rPr>
+        <w:t>Int</w:t>
+      </w:r>
+      <w:proofErr w:type="spellEnd"/>
+      <w:r>
+        <w:rPr>
+          <w:iCs/>
+        </w:rPr>
+        <w:t>’.</w:t>
+      </w:r>
+      <w:r>
+        <w:rPr>
+          <w:iCs/>
+        </w:rPr>
+        <w:t xml:space="preserve"> This is then applied again for argument ‘6’</w:t>
+      </w:r>
+      <w:r>
+        <w:rPr>
+          <w:iCs/>
+        </w:rPr>
+        <w:t xml:space="preserve">, resulting </w:t>
+      </w:r>
+      <w:r>
+        <w:rPr>
+          <w:iCs/>
+        </w:rPr>
+        <w:t>in a constant integer.</w:t>
+      </w:r>
+    </w:p>
+    <w:p>
+      <w:pPr>
+        <w:widowControl/>
+        <w:suppressAutoHyphens w:val="0"/>
+        <w:rPr>
+          <w:iCs/>
+        </w:rPr>
+      </w:pPr>
+    </w:p>
+    <w:p>
+      <w:pPr>
+        <w:widowControl/>
+        <w:suppressAutoHyphens w:val="0"/>
+        <w:rPr>
+          <w:iCs/>
+        </w:rPr>
+      </w:pPr>
       <w:bookmarkStart w:id="0" w:name="_GoBack"/>
       <w:bookmarkEnd w:id="0"/>
-    </w:p>
-    <w:p>
-      <w:pPr>
-        <w:widowControl/>
-        <w:suppressAutoHyphens w:val="0"/>
-        <w:rPr>
-          <w:iCs/>
-        </w:rPr>
-      </w:pPr>
-      <w:r>
-        <w:rPr>
-          <w:iCs/>
-        </w:rPr>
-        <w:t xml:space="preserve">        </w:t>
-      </w:r>
-      <w:r>
-        <w:rPr>
-          <w:iCs/>
-        </w:rPr>
-        <w:t xml:space="preserve">                               </w:t>
-      </w:r>
     </w:p>
     <w:p>
       <w:pPr>
@@ -39469,7 +40190,7 @@
 </file>
 
 <file path=customXml/itemProps1.xml><?xml version="1.0" encoding="utf-8"?>
-<ds:datastoreItem xmlns:ds="http://schemas.openxmlformats.org/officeDocument/2006/customXml" ds:itemID="{BB16B4F2-4AA3-424B-A9F1-3201CAD998A3}">
+<ds:datastoreItem xmlns:ds="http://schemas.openxmlformats.org/officeDocument/2006/customXml" ds:itemID="{D8B08AD7-4A6B-4444-9A25-3FD7CF233B07}">
   <ds:schemaRefs>
     <ds:schemaRef ds:uri="http://schemas.openxmlformats.org/officeDocument/2006/bibliography"/>
   </ds:schemaRefs>

</xml_diff>

<commit_message>
Frege - language description (where, let)
</commit_message>
<xml_diff>
--- a/Frege.docx
+++ b/Frege.docx
@@ -33707,11 +33707,847 @@
         <w:widowControl/>
         <w:suppressAutoHyphens w:val="0"/>
         <w:rPr>
-          <w:iCs/>
-        </w:rPr>
-      </w:pPr>
+          <w:b/>
+          <w:iCs/>
+        </w:rPr>
+      </w:pPr>
+      <w:r>
+        <w:rPr>
+          <w:b/>
+          <w:iCs/>
+        </w:rPr>
+        <w:t>Where, let</w:t>
+      </w:r>
+    </w:p>
+    <w:p>
+      <w:pPr>
+        <w:widowControl/>
+        <w:suppressAutoHyphens w:val="0"/>
+        <w:rPr>
+          <w:iCs/>
+        </w:rPr>
+      </w:pPr>
+      <w:r>
+        <w:rPr>
+          <w:iCs/>
+        </w:rPr>
+        <w:t xml:space="preserve">It is possible to create ad-hoc definitions inside a function definition. </w:t>
+      </w:r>
+      <w:r>
+        <w:rPr>
+          <w:iCs/>
+        </w:rPr>
+        <w:t>Such definitions may be place</w:t>
+      </w:r>
+      <w:r>
+        <w:rPr>
+          <w:iCs/>
+        </w:rPr>
+        <w:t>d</w:t>
+      </w:r>
+      <w:r>
+        <w:rPr>
+          <w:iCs/>
+        </w:rPr>
+        <w:t xml:space="preserve"> inside ‘where’ or ‘let’ code block. </w:t>
+      </w:r>
+      <w:r>
+        <w:rPr>
+          <w:iCs/>
+        </w:rPr>
+        <w:t xml:space="preserve">The scoping rules </w:t>
+      </w:r>
+      <w:r>
+        <w:rPr>
+          <w:iCs/>
+        </w:rPr>
+        <w:t>prevent the functions created this way to pollute the working namespace</w:t>
+      </w:r>
+      <w:r>
+        <w:rPr>
+          <w:iCs/>
+        </w:rPr>
+        <w:t xml:space="preserve">, which </w:t>
+      </w:r>
+      <w:r>
+        <w:rPr>
+          <w:iCs/>
+        </w:rPr>
+        <w:t xml:space="preserve">is </w:t>
+      </w:r>
+      <w:r>
+        <w:rPr>
+          <w:iCs/>
+        </w:rPr>
+        <w:t xml:space="preserve">useful </w:t>
+      </w:r>
+      <w:r>
+        <w:rPr>
+          <w:iCs/>
+        </w:rPr>
+        <w:t xml:space="preserve">for </w:t>
+      </w:r>
+      <w:r>
+        <w:rPr>
+          <w:iCs/>
+        </w:rPr>
+        <w:t xml:space="preserve">creating </w:t>
+      </w:r>
+      <w:r>
+        <w:rPr>
+          <w:iCs/>
+        </w:rPr>
+        <w:t xml:space="preserve">reusable </w:t>
+      </w:r>
+      <w:r>
+        <w:rPr>
+          <w:iCs/>
+        </w:rPr>
+        <w:t>modules.</w:t>
+      </w:r>
+    </w:p>
+    <w:p>
+      <w:pPr>
+        <w:widowControl/>
+        <w:suppressAutoHyphens w:val="0"/>
+        <w:rPr>
+          <w:iCs/>
+        </w:rPr>
+      </w:pPr>
+      <w:r>
+        <w:rPr>
+          <w:iCs/>
+        </w:rPr>
+        <w:t>The following are 2 implementations of a function</w:t>
+      </w:r>
+      <w:r>
+        <w:rPr>
+          <w:iCs/>
+        </w:rPr>
+        <w:t>,</w:t>
+      </w:r>
+      <w:r>
+        <w:rPr>
+          <w:iCs/>
+        </w:rPr>
+        <w:t xml:space="preserve"> which describes length of a given list:</w:t>
+      </w:r>
+    </w:p>
+    <w:p>
+      <w:pPr>
+        <w:widowControl/>
+        <w:suppressAutoHyphens w:val="0"/>
+        <w:rPr>
+          <w:rFonts w:ascii="Consolas" w:hAnsi="Consolas"/>
+          <w:iCs/>
+          <w:sz w:val="20"/>
+          <w:szCs w:val="20"/>
+        </w:rPr>
+      </w:pPr>
+      <w:proofErr w:type="spellStart"/>
+      <w:proofErr w:type="gramStart"/>
+      <w:r>
+        <w:rPr>
+          <w:rFonts w:ascii="Consolas" w:hAnsi="Consolas"/>
+          <w:iCs/>
+          <w:sz w:val="20"/>
+          <w:szCs w:val="20"/>
+        </w:rPr>
+        <w:t>describeList</w:t>
+      </w:r>
+      <w:r>
+        <w:rPr>
+          <w:rFonts w:ascii="Consolas" w:hAnsi="Consolas"/>
+          <w:iCs/>
+          <w:sz w:val="20"/>
+          <w:szCs w:val="20"/>
+        </w:rPr>
+        <w:t>Where</w:t>
+      </w:r>
+      <w:proofErr w:type="spellEnd"/>
+      <w:proofErr w:type="gramEnd"/>
+      <w:r>
+        <w:rPr>
+          <w:rFonts w:ascii="Consolas" w:hAnsi="Consolas"/>
+          <w:iCs/>
+          <w:sz w:val="20"/>
+          <w:szCs w:val="20"/>
+        </w:rPr>
+        <w:t xml:space="preserve"> </w:t>
+      </w:r>
+      <w:proofErr w:type="spellStart"/>
+      <w:r>
+        <w:rPr>
+          <w:rFonts w:ascii="Consolas" w:hAnsi="Consolas"/>
+          <w:iCs/>
+          <w:sz w:val="20"/>
+          <w:szCs w:val="20"/>
+        </w:rPr>
+        <w:t>xs</w:t>
+      </w:r>
+      <w:proofErr w:type="spellEnd"/>
+      <w:r>
+        <w:rPr>
+          <w:rFonts w:ascii="Consolas" w:hAnsi="Consolas"/>
+          <w:iCs/>
+          <w:sz w:val="20"/>
+          <w:szCs w:val="20"/>
+        </w:rPr>
+        <w:t xml:space="preserve"> = "The list is " ++ what </w:t>
+      </w:r>
+      <w:proofErr w:type="spellStart"/>
+      <w:r>
+        <w:rPr>
+          <w:rFonts w:ascii="Consolas" w:hAnsi="Consolas"/>
+          <w:iCs/>
+          <w:sz w:val="20"/>
+          <w:szCs w:val="20"/>
+        </w:rPr>
+        <w:t>xs</w:t>
+      </w:r>
+      <w:proofErr w:type="spellEnd"/>
+    </w:p>
+    <w:p>
+      <w:pPr>
+        <w:widowControl/>
+        <w:suppressAutoHyphens w:val="0"/>
+        <w:rPr>
+          <w:rFonts w:ascii="Consolas" w:hAnsi="Consolas"/>
+          <w:iCs/>
+          <w:sz w:val="20"/>
+          <w:szCs w:val="20"/>
+        </w:rPr>
+      </w:pPr>
+      <w:r>
+        <w:rPr>
+          <w:rFonts w:ascii="Consolas" w:hAnsi="Consolas"/>
+          <w:iCs/>
+          <w:sz w:val="20"/>
+          <w:szCs w:val="20"/>
+        </w:rPr>
+        <w:t xml:space="preserve">   </w:t>
+      </w:r>
+      <w:proofErr w:type="gramStart"/>
+      <w:r>
+        <w:rPr>
+          <w:rFonts w:ascii="Consolas" w:hAnsi="Consolas"/>
+          <w:iCs/>
+          <w:sz w:val="20"/>
+          <w:szCs w:val="20"/>
+        </w:rPr>
+        <w:t>where</w:t>
+      </w:r>
+      <w:proofErr w:type="gramEnd"/>
+      <w:r>
+        <w:rPr>
+          <w:rFonts w:ascii="Consolas" w:hAnsi="Consolas"/>
+          <w:iCs/>
+          <w:sz w:val="20"/>
+          <w:szCs w:val="20"/>
+        </w:rPr>
+        <w:t xml:space="preserve"> </w:t>
+      </w:r>
+    </w:p>
+    <w:p>
+      <w:pPr>
+        <w:widowControl/>
+        <w:suppressAutoHyphens w:val="0"/>
+        <w:rPr>
+          <w:rFonts w:ascii="Consolas" w:hAnsi="Consolas"/>
+          <w:iCs/>
+          <w:sz w:val="20"/>
+          <w:szCs w:val="20"/>
+        </w:rPr>
+      </w:pPr>
+      <w:r>
+        <w:rPr>
+          <w:rFonts w:ascii="Consolas" w:hAnsi="Consolas"/>
+          <w:iCs/>
+          <w:sz w:val="20"/>
+          <w:szCs w:val="20"/>
+        </w:rPr>
+        <w:t xml:space="preserve">      </w:t>
+      </w:r>
+      <w:proofErr w:type="gramStart"/>
+      <w:r>
+        <w:rPr>
+          <w:rFonts w:ascii="Consolas" w:hAnsi="Consolas"/>
+          <w:iCs/>
+          <w:sz w:val="20"/>
+          <w:szCs w:val="20"/>
+        </w:rPr>
+        <w:t>what</w:t>
+      </w:r>
+      <w:proofErr w:type="gramEnd"/>
+      <w:r>
+        <w:rPr>
+          <w:rFonts w:ascii="Consolas" w:hAnsi="Consolas"/>
+          <w:iCs/>
+          <w:sz w:val="20"/>
+          <w:szCs w:val="20"/>
+        </w:rPr>
+        <w:t xml:space="preserve"> [] = "empty." </w:t>
+      </w:r>
+    </w:p>
+    <w:p>
+      <w:pPr>
+        <w:widowControl/>
+        <w:suppressAutoHyphens w:val="0"/>
+        <w:rPr>
+          <w:rFonts w:ascii="Consolas" w:hAnsi="Consolas"/>
+          <w:iCs/>
+          <w:sz w:val="20"/>
+          <w:szCs w:val="20"/>
+        </w:rPr>
+      </w:pPr>
+      <w:r>
+        <w:rPr>
+          <w:rFonts w:ascii="Consolas" w:hAnsi="Consolas"/>
+          <w:iCs/>
+          <w:sz w:val="20"/>
+          <w:szCs w:val="20"/>
+        </w:rPr>
+        <w:t xml:space="preserve">      </w:t>
+      </w:r>
+      <w:proofErr w:type="gramStart"/>
+      <w:r>
+        <w:rPr>
+          <w:rFonts w:ascii="Consolas" w:hAnsi="Consolas"/>
+          <w:iCs/>
+          <w:sz w:val="20"/>
+          <w:szCs w:val="20"/>
+        </w:rPr>
+        <w:t>what</w:t>
+      </w:r>
+      <w:proofErr w:type="gramEnd"/>
+      <w:r>
+        <w:rPr>
+          <w:rFonts w:ascii="Consolas" w:hAnsi="Consolas"/>
+          <w:iCs/>
+          <w:sz w:val="20"/>
+          <w:szCs w:val="20"/>
+        </w:rPr>
+        <w:t xml:space="preserve"> [x] = "a singleton list." </w:t>
+      </w:r>
+    </w:p>
+    <w:p>
+      <w:pPr>
+        <w:widowControl/>
+        <w:suppressAutoHyphens w:val="0"/>
+        <w:rPr>
+          <w:rFonts w:ascii="Consolas" w:hAnsi="Consolas"/>
+          <w:iCs/>
+          <w:sz w:val="20"/>
+          <w:szCs w:val="20"/>
+        </w:rPr>
+      </w:pPr>
+      <w:r>
+        <w:rPr>
+          <w:rFonts w:ascii="Consolas" w:hAnsi="Consolas"/>
+          <w:iCs/>
+          <w:sz w:val="20"/>
+          <w:szCs w:val="20"/>
+        </w:rPr>
+        <w:t xml:space="preserve">      </w:t>
+      </w:r>
+      <w:proofErr w:type="gramStart"/>
+      <w:r>
+        <w:rPr>
+          <w:rFonts w:ascii="Consolas" w:hAnsi="Consolas"/>
+          <w:iCs/>
+          <w:sz w:val="20"/>
+          <w:szCs w:val="20"/>
+        </w:rPr>
+        <w:t>what</w:t>
+      </w:r>
+      <w:proofErr w:type="gramEnd"/>
+      <w:r>
+        <w:rPr>
+          <w:rFonts w:ascii="Consolas" w:hAnsi="Consolas"/>
+          <w:iCs/>
+          <w:sz w:val="20"/>
+          <w:szCs w:val="20"/>
+        </w:rPr>
+        <w:t xml:space="preserve"> </w:t>
+      </w:r>
+      <w:proofErr w:type="spellStart"/>
+      <w:r>
+        <w:rPr>
+          <w:rFonts w:ascii="Consolas" w:hAnsi="Consolas"/>
+          <w:iCs/>
+          <w:sz w:val="20"/>
+          <w:szCs w:val="20"/>
+        </w:rPr>
+        <w:t>ys</w:t>
+      </w:r>
+      <w:proofErr w:type="spellEnd"/>
+      <w:r>
+        <w:rPr>
+          <w:rFonts w:ascii="Consolas" w:hAnsi="Consolas"/>
+          <w:iCs/>
+          <w:sz w:val="20"/>
+          <w:szCs w:val="20"/>
+        </w:rPr>
+        <w:t xml:space="preserve"> = "a longer list." </w:t>
+      </w:r>
+    </w:p>
+    <w:p>
+      <w:pPr>
+        <w:widowControl/>
+        <w:suppressAutoHyphens w:val="0"/>
+        <w:rPr>
+          <w:iCs/>
+        </w:rPr>
+      </w:pPr>
+    </w:p>
+    <w:p>
+      <w:pPr>
+        <w:widowControl/>
+        <w:suppressAutoHyphens w:val="0"/>
+        <w:rPr>
+          <w:rFonts w:ascii="Consolas" w:hAnsi="Consolas"/>
+          <w:iCs/>
+          <w:sz w:val="20"/>
+          <w:szCs w:val="20"/>
+        </w:rPr>
+      </w:pPr>
+      <w:proofErr w:type="spellStart"/>
+      <w:proofErr w:type="gramStart"/>
+      <w:r>
+        <w:rPr>
+          <w:rFonts w:ascii="Consolas" w:hAnsi="Consolas"/>
+          <w:iCs/>
+          <w:sz w:val="20"/>
+          <w:szCs w:val="20"/>
+        </w:rPr>
+        <w:t>describeList</w:t>
+      </w:r>
+      <w:r>
+        <w:rPr>
+          <w:rFonts w:ascii="Consolas" w:hAnsi="Consolas"/>
+          <w:iCs/>
+          <w:sz w:val="20"/>
+          <w:szCs w:val="20"/>
+        </w:rPr>
+        <w:t>Let</w:t>
+      </w:r>
+      <w:proofErr w:type="spellEnd"/>
+      <w:proofErr w:type="gramEnd"/>
+      <w:r>
+        <w:rPr>
+          <w:rFonts w:ascii="Consolas" w:hAnsi="Consolas"/>
+          <w:iCs/>
+          <w:sz w:val="20"/>
+          <w:szCs w:val="20"/>
+        </w:rPr>
+        <w:t xml:space="preserve"> </w:t>
+      </w:r>
+      <w:proofErr w:type="spellStart"/>
+      <w:r>
+        <w:rPr>
+          <w:rFonts w:ascii="Consolas" w:hAnsi="Consolas"/>
+          <w:iCs/>
+          <w:sz w:val="20"/>
+          <w:szCs w:val="20"/>
+        </w:rPr>
+        <w:t>xs</w:t>
+      </w:r>
+      <w:proofErr w:type="spellEnd"/>
+      <w:r>
+        <w:rPr>
+          <w:rFonts w:ascii="Consolas" w:hAnsi="Consolas"/>
+          <w:iCs/>
+          <w:sz w:val="20"/>
+          <w:szCs w:val="20"/>
+        </w:rPr>
+        <w:t xml:space="preserve"> = "The list is " ++ let                              </w:t>
+      </w:r>
+    </w:p>
+    <w:p>
+      <w:pPr>
+        <w:widowControl/>
+        <w:suppressAutoHyphens w:val="0"/>
+        <w:rPr>
+          <w:rFonts w:ascii="Consolas" w:hAnsi="Consolas"/>
+          <w:iCs/>
+          <w:sz w:val="20"/>
+          <w:szCs w:val="20"/>
+        </w:rPr>
+      </w:pPr>
+      <w:r>
+        <w:rPr>
+          <w:rFonts w:ascii="Consolas" w:hAnsi="Consolas"/>
+          <w:iCs/>
+          <w:sz w:val="20"/>
+          <w:szCs w:val="20"/>
+        </w:rPr>
+        <w:t xml:space="preserve">                                       </w:t>
+      </w:r>
+      <w:r>
+        <w:rPr>
+          <w:rFonts w:ascii="Consolas" w:hAnsi="Consolas"/>
+          <w:iCs/>
+          <w:sz w:val="20"/>
+          <w:szCs w:val="20"/>
+        </w:rPr>
+        <w:t xml:space="preserve">  </w:t>
+      </w:r>
+      <w:proofErr w:type="gramStart"/>
+      <w:r>
+        <w:rPr>
+          <w:rFonts w:ascii="Consolas" w:hAnsi="Consolas"/>
+          <w:iCs/>
+          <w:sz w:val="20"/>
+          <w:szCs w:val="20"/>
+        </w:rPr>
+        <w:t>what</w:t>
+      </w:r>
+      <w:proofErr w:type="gramEnd"/>
+      <w:r>
+        <w:rPr>
+          <w:rFonts w:ascii="Consolas" w:hAnsi="Consolas"/>
+          <w:iCs/>
+          <w:sz w:val="20"/>
+          <w:szCs w:val="20"/>
+        </w:rPr>
+        <w:t xml:space="preserve"> [] = "empty."            </w:t>
+      </w:r>
+    </w:p>
+    <w:p>
+      <w:pPr>
+        <w:widowControl/>
+        <w:suppressAutoHyphens w:val="0"/>
+        <w:rPr>
+          <w:rFonts w:ascii="Consolas" w:hAnsi="Consolas"/>
+          <w:iCs/>
+          <w:sz w:val="20"/>
+          <w:szCs w:val="20"/>
+        </w:rPr>
+      </w:pPr>
+      <w:r>
+        <w:rPr>
+          <w:rFonts w:ascii="Consolas" w:hAnsi="Consolas"/>
+          <w:iCs/>
+          <w:sz w:val="20"/>
+          <w:szCs w:val="20"/>
+        </w:rPr>
+        <w:t xml:space="preserve">                                       </w:t>
+      </w:r>
+      <w:r>
+        <w:rPr>
+          <w:rFonts w:ascii="Consolas" w:hAnsi="Consolas"/>
+          <w:iCs/>
+          <w:sz w:val="20"/>
+          <w:szCs w:val="20"/>
+        </w:rPr>
+        <w:t xml:space="preserve">  </w:t>
+      </w:r>
+      <w:proofErr w:type="gramStart"/>
+      <w:r>
+        <w:rPr>
+          <w:rFonts w:ascii="Consolas" w:hAnsi="Consolas"/>
+          <w:iCs/>
+          <w:sz w:val="20"/>
+          <w:szCs w:val="20"/>
+        </w:rPr>
+        <w:t>what</w:t>
+      </w:r>
+      <w:proofErr w:type="gramEnd"/>
+      <w:r>
+        <w:rPr>
+          <w:rFonts w:ascii="Consolas" w:hAnsi="Consolas"/>
+          <w:iCs/>
+          <w:sz w:val="20"/>
+          <w:szCs w:val="20"/>
+        </w:rPr>
+        <w:t xml:space="preserve"> [x] = "a singleton list."</w:t>
+      </w:r>
+    </w:p>
+    <w:p>
+      <w:pPr>
+        <w:widowControl/>
+        <w:suppressAutoHyphens w:val="0"/>
+        <w:rPr>
+          <w:rFonts w:ascii="Consolas" w:hAnsi="Consolas"/>
+          <w:iCs/>
+          <w:sz w:val="20"/>
+          <w:szCs w:val="20"/>
+        </w:rPr>
+      </w:pPr>
+      <w:r>
+        <w:rPr>
+          <w:rFonts w:ascii="Consolas" w:hAnsi="Consolas"/>
+          <w:iCs/>
+          <w:sz w:val="20"/>
+          <w:szCs w:val="20"/>
+        </w:rPr>
+        <w:t xml:space="preserve">                                       </w:t>
+      </w:r>
+      <w:r>
+        <w:rPr>
+          <w:rFonts w:ascii="Consolas" w:hAnsi="Consolas"/>
+          <w:iCs/>
+          <w:sz w:val="20"/>
+          <w:szCs w:val="20"/>
+        </w:rPr>
+        <w:t xml:space="preserve">  </w:t>
+      </w:r>
+      <w:proofErr w:type="gramStart"/>
+      <w:r>
+        <w:rPr>
+          <w:rFonts w:ascii="Consolas" w:hAnsi="Consolas"/>
+          <w:iCs/>
+          <w:sz w:val="20"/>
+          <w:szCs w:val="20"/>
+        </w:rPr>
+        <w:t>what</w:t>
+      </w:r>
+      <w:proofErr w:type="gramEnd"/>
+      <w:r>
+        <w:rPr>
+          <w:rFonts w:ascii="Consolas" w:hAnsi="Consolas"/>
+          <w:iCs/>
+          <w:sz w:val="20"/>
+          <w:szCs w:val="20"/>
+        </w:rPr>
+        <w:t xml:space="preserve"> </w:t>
+      </w:r>
+      <w:proofErr w:type="spellStart"/>
+      <w:r>
+        <w:rPr>
+          <w:rFonts w:ascii="Consolas" w:hAnsi="Consolas"/>
+          <w:iCs/>
+          <w:sz w:val="20"/>
+          <w:szCs w:val="20"/>
+        </w:rPr>
+        <w:t>ys</w:t>
+      </w:r>
+      <w:proofErr w:type="spellEnd"/>
+      <w:r>
+        <w:rPr>
+          <w:rFonts w:ascii="Consolas" w:hAnsi="Consolas"/>
+          <w:iCs/>
+          <w:sz w:val="20"/>
+          <w:szCs w:val="20"/>
+        </w:rPr>
+        <w:t xml:space="preserve"> = "a longer list."    </w:t>
+      </w:r>
+    </w:p>
+    <w:p>
+      <w:pPr>
+        <w:widowControl/>
+        <w:suppressAutoHyphens w:val="0"/>
+        <w:rPr>
+          <w:rFonts w:ascii="Consolas" w:hAnsi="Consolas"/>
+          <w:iCs/>
+          <w:sz w:val="20"/>
+          <w:szCs w:val="20"/>
+        </w:rPr>
+      </w:pPr>
+      <w:r>
+        <w:rPr>
+          <w:rFonts w:ascii="Consolas" w:hAnsi="Consolas"/>
+          <w:iCs/>
+          <w:sz w:val="20"/>
+          <w:szCs w:val="20"/>
+        </w:rPr>
+        <w:t xml:space="preserve">                                    </w:t>
+      </w:r>
+      <w:r>
+        <w:rPr>
+          <w:rFonts w:ascii="Consolas" w:hAnsi="Consolas"/>
+          <w:iCs/>
+          <w:sz w:val="20"/>
+          <w:szCs w:val="20"/>
+        </w:rPr>
+        <w:t xml:space="preserve">   </w:t>
+      </w:r>
+      <w:proofErr w:type="gramStart"/>
+      <w:r>
+        <w:rPr>
+          <w:rFonts w:ascii="Consolas" w:hAnsi="Consolas"/>
+          <w:iCs/>
+          <w:sz w:val="20"/>
+          <w:szCs w:val="20"/>
+        </w:rPr>
+        <w:t>in</w:t>
+      </w:r>
+      <w:proofErr w:type="gramEnd"/>
+      <w:r>
+        <w:rPr>
+          <w:rFonts w:ascii="Consolas" w:hAnsi="Consolas"/>
+          <w:iCs/>
+          <w:sz w:val="20"/>
+          <w:szCs w:val="20"/>
+        </w:rPr>
+        <w:t xml:space="preserve"> what </w:t>
+      </w:r>
+      <w:proofErr w:type="spellStart"/>
+      <w:r>
+        <w:rPr>
+          <w:rFonts w:ascii="Consolas" w:hAnsi="Consolas"/>
+          <w:iCs/>
+          <w:sz w:val="20"/>
+          <w:szCs w:val="20"/>
+        </w:rPr>
+        <w:t>xs</w:t>
+      </w:r>
+      <w:proofErr w:type="spellEnd"/>
+      <w:r>
+        <w:rPr>
+          <w:rFonts w:ascii="Consolas" w:hAnsi="Consolas"/>
+          <w:iCs/>
+          <w:sz w:val="20"/>
+          <w:szCs w:val="20"/>
+        </w:rPr>
+        <w:t xml:space="preserve">          </w:t>
+      </w:r>
+    </w:p>
+    <w:p>
+      <w:pPr>
+        <w:widowControl/>
+        <w:suppressAutoHyphens w:val="0"/>
+        <w:rPr>
+          <w:rFonts w:ascii="Consolas" w:eastAsia="Times New Roman" w:hAnsi="Consolas" w:cs="Times New Roman"/>
+          <w:kern w:val="0"/>
+          <w:sz w:val="20"/>
+          <w:szCs w:val="20"/>
+          <w:lang w:val="cs-CZ" w:eastAsia="cs-CZ" w:bidi="ar-SA"/>
+        </w:rPr>
+      </w:pPr>
+      <w:r>
+        <w:rPr>
+          <w:rFonts w:ascii="Consolas" w:eastAsia="Times New Roman" w:hAnsi="Consolas" w:cs="Times New Roman"/>
+          <w:kern w:val="0"/>
+          <w:sz w:val="20"/>
+          <w:szCs w:val="20"/>
+          <w:lang w:val="cs-CZ" w:eastAsia="cs-CZ" w:bidi="ar-SA"/>
+        </w:rPr>
+        <w:t>frege&gt; describeListWhere</w:t>
+      </w:r>
+      <w:r>
+        <w:rPr>
+          <w:rFonts w:ascii="Consolas" w:eastAsia="Times New Roman" w:hAnsi="Consolas" w:cs="Times New Roman"/>
+          <w:kern w:val="0"/>
+          <w:sz w:val="20"/>
+          <w:szCs w:val="20"/>
+          <w:lang w:val="cs-CZ" w:eastAsia="cs-CZ" w:bidi="ar-SA"/>
+        </w:rPr>
+        <w:t> [1]</w:t>
+      </w:r>
+    </w:p>
+    <w:p>
+      <w:pPr>
+        <w:widowControl/>
+        <w:tabs>
+          <w:tab w:val="left" w:pos="916"/>
+          <w:tab w:val="left" w:pos="1832"/>
+          <w:tab w:val="left" w:pos="2748"/>
+          <w:tab w:val="left" w:pos="3664"/>
+          <w:tab w:val="left" w:pos="4580"/>
+          <w:tab w:val="left" w:pos="5496"/>
+          <w:tab w:val="left" w:pos="6412"/>
+          <w:tab w:val="left" w:pos="7328"/>
+          <w:tab w:val="left" w:pos="8244"/>
+          <w:tab w:val="left" w:pos="9160"/>
+          <w:tab w:val="left" w:pos="10076"/>
+          <w:tab w:val="left" w:pos="10992"/>
+          <w:tab w:val="left" w:pos="11908"/>
+          <w:tab w:val="left" w:pos="12824"/>
+          <w:tab w:val="left" w:pos="13740"/>
+          <w:tab w:val="left" w:pos="14656"/>
+        </w:tabs>
+        <w:suppressAutoHyphens w:val="0"/>
+        <w:rPr>
+          <w:rFonts w:ascii="Consolas" w:eastAsia="Times New Roman" w:hAnsi="Consolas" w:cs="Courier New"/>
+          <w:kern w:val="0"/>
+          <w:sz w:val="20"/>
+          <w:szCs w:val="20"/>
+          <w:lang w:val="cs-CZ" w:eastAsia="cs-CZ" w:bidi="ar-SA"/>
+        </w:rPr>
+      </w:pPr>
+      <w:r>
+        <w:rPr>
+          <w:rFonts w:ascii="Consolas" w:eastAsia="Times New Roman" w:hAnsi="Consolas" w:cs="Courier New"/>
+          <w:kern w:val="0"/>
+          <w:sz w:val="20"/>
+          <w:szCs w:val="20"/>
+          <w:lang w:val="cs-CZ" w:eastAsia="cs-CZ" w:bidi="ar-SA"/>
+        </w:rPr>
+        <w:t>The list is a singleton list</w:t>
+      </w:r>
       <w:bookmarkStart w:id="0" w:name="_GoBack"/>
       <w:bookmarkEnd w:id="0"/>
+      <w:r>
+        <w:rPr>
+          <w:rFonts w:ascii="Consolas" w:eastAsia="Times New Roman" w:hAnsi="Consolas" w:cs="Courier New"/>
+          <w:kern w:val="0"/>
+          <w:sz w:val="20"/>
+          <w:szCs w:val="20"/>
+          <w:lang w:val="cs-CZ" w:eastAsia="cs-CZ" w:bidi="ar-SA"/>
+        </w:rPr>
+        <w:t>.</w:t>
+      </w:r>
+      <w:r>
+        <w:rPr>
+          <w:rFonts w:ascii="Consolas" w:hAnsi="Consolas"/>
+          <w:iCs/>
+          <w:sz w:val="20"/>
+          <w:szCs w:val="20"/>
+        </w:rPr>
+        <w:t xml:space="preserve">                                                  </w:t>
+      </w:r>
+    </w:p>
+    <w:p>
+      <w:pPr>
+        <w:widowControl/>
+        <w:suppressAutoHyphens w:val="0"/>
+        <w:rPr>
+          <w:iCs/>
+        </w:rPr>
+      </w:pPr>
+      <w:r>
+        <w:rPr>
+          <w:iCs/>
+        </w:rPr>
+        <w:t>When</w:t>
+      </w:r>
+      <w:r>
+        <w:rPr>
+          <w:iCs/>
+        </w:rPr>
+        <w:t xml:space="preserve"> working with ‘where’ and ‘let’, a correct indentation is important. </w:t>
+      </w:r>
+      <w:r>
+        <w:rPr>
+          <w:iCs/>
+        </w:rPr>
+        <w:t xml:space="preserve">In ‘let’, the subsequent function definitions have to be aligned with ‘in’ statement, or </w:t>
+      </w:r>
+      <w:r>
+        <w:rPr>
+          <w:iCs/>
+        </w:rPr>
+        <w:t>have a greater indentation. A similar rule should be kept when working with ‘where’ block, where each definition should be aligned with ‘where’ keyword, or have a greater indentation.</w:t>
+      </w:r>
+    </w:p>
+    <w:p>
+      <w:pPr>
+        <w:widowControl/>
+        <w:suppressAutoHyphens w:val="0"/>
+        <w:rPr>
+          <w:iCs/>
+        </w:rPr>
+      </w:pPr>
+    </w:p>
+    <w:p>
+      <w:pPr>
+        <w:widowControl/>
+        <w:suppressAutoHyphens w:val="0"/>
+        <w:rPr>
+          <w:iCs/>
+        </w:rPr>
+      </w:pPr>
     </w:p>
     <w:p>
       <w:pPr>
@@ -40190,7 +41026,7 @@
 </file>
 
 <file path=customXml/itemProps1.xml><?xml version="1.0" encoding="utf-8"?>
-<ds:datastoreItem xmlns:ds="http://schemas.openxmlformats.org/officeDocument/2006/customXml" ds:itemID="{D8B08AD7-4A6B-4444-9A25-3FD7CF233B07}">
+<ds:datastoreItem xmlns:ds="http://schemas.openxmlformats.org/officeDocument/2006/customXml" ds:itemID="{3B3E3398-AB44-496E-BDB3-6F7D8552C471}">
   <ds:schemaRefs>
     <ds:schemaRef ds:uri="http://schemas.openxmlformats.org/officeDocument/2006/bibliography"/>
   </ds:schemaRefs>

</xml_diff>

<commit_message>
Frege - language description (guards, if)
</commit_message>
<xml_diff>
--- a/Frege.docx
+++ b/Frege.docx
@@ -26968,6 +26968,13 @@
         </w:rPr>
         <w:t>This is what we then return.</w:t>
       </w:r>
+      <w:r>
+        <w:rPr>
+          <w:rFonts w:cs="Times New Roman"/>
+          <w:iCs/>
+        </w:rPr>
+        <w:t xml:space="preserve"> We call this mechanism data deconstruction.</w:t>
+      </w:r>
     </w:p>
     <w:p>
       <w:pPr>
@@ -34474,62 +34481,579 @@
           <w:szCs w:val="20"/>
           <w:lang w:val="cs-CZ" w:eastAsia="cs-CZ" w:bidi="ar-SA"/>
         </w:rPr>
-        <w:t>The list is a singleton list</w:t>
+        <w:t>The list is a singleton list.</w:t>
+      </w:r>
+      <w:r>
+        <w:rPr>
+          <w:rFonts w:ascii="Consolas" w:hAnsi="Consolas"/>
+          <w:iCs/>
+          <w:sz w:val="20"/>
+          <w:szCs w:val="20"/>
+        </w:rPr>
+        <w:t xml:space="preserve">                                                  </w:t>
+      </w:r>
+    </w:p>
+    <w:p>
+      <w:pPr>
+        <w:widowControl/>
+        <w:suppressAutoHyphens w:val="0"/>
+        <w:rPr>
+          <w:iCs/>
+        </w:rPr>
+      </w:pPr>
+      <w:r>
+        <w:rPr>
+          <w:iCs/>
+        </w:rPr>
+        <w:t xml:space="preserve">In the example above, both in ‘let’ and ‘where’ we define a new function, ‘what’, accepting a single list argument. The function ‘what’ </w:t>
+      </w:r>
+      <w:r>
+        <w:rPr>
+          <w:iCs/>
+        </w:rPr>
+        <w:t>cannot be used outside the functions in which it is defined, however. (</w:t>
+      </w:r>
+      <w:proofErr w:type="gramStart"/>
+      <w:r>
+        <w:rPr>
+          <w:iCs/>
+        </w:rPr>
+        <w:t>‘what</w:t>
+      </w:r>
+      <w:proofErr w:type="gramEnd"/>
+      <w:r>
+        <w:rPr>
+          <w:iCs/>
+        </w:rPr>
+        <w:t xml:space="preserve">’ in </w:t>
+      </w:r>
+      <w:proofErr w:type="spellStart"/>
+      <w:r>
+        <w:rPr>
+          <w:rFonts w:ascii="Consolas" w:hAnsi="Consolas"/>
+          <w:iCs/>
+          <w:sz w:val="20"/>
+          <w:szCs w:val="20"/>
+        </w:rPr>
+        <w:t>describeList</w:t>
+      </w:r>
+      <w:r>
+        <w:rPr>
+          <w:rFonts w:ascii="Consolas" w:hAnsi="Consolas"/>
+          <w:iCs/>
+          <w:sz w:val="20"/>
+          <w:szCs w:val="20"/>
+        </w:rPr>
+        <w:t>Let</w:t>
+      </w:r>
+      <w:proofErr w:type="spellEnd"/>
+      <w:r>
+        <w:rPr>
+          <w:rFonts w:ascii="Consolas" w:hAnsi="Consolas"/>
+          <w:iCs/>
+          <w:sz w:val="20"/>
+          <w:szCs w:val="20"/>
+        </w:rPr>
+        <w:t xml:space="preserve"> </w:t>
+      </w:r>
+      <w:r>
+        <w:rPr>
+          <w:iCs/>
+        </w:rPr>
+        <w:t xml:space="preserve">is a different function than the one in </w:t>
+      </w:r>
+      <w:proofErr w:type="spellStart"/>
+      <w:r>
+        <w:rPr>
+          <w:rFonts w:ascii="Consolas" w:hAnsi="Consolas"/>
+          <w:iCs/>
+          <w:sz w:val="20"/>
+          <w:szCs w:val="20"/>
+        </w:rPr>
+        <w:t>describeListWhere</w:t>
+      </w:r>
+      <w:proofErr w:type="spellEnd"/>
+      <w:r>
+        <w:rPr>
+          <w:iCs/>
+        </w:rPr>
+        <w:t>)</w:t>
+      </w:r>
+    </w:p>
+    <w:p>
+      <w:pPr>
+        <w:widowControl/>
+        <w:suppressAutoHyphens w:val="0"/>
+        <w:rPr>
+          <w:iCs/>
+        </w:rPr>
+      </w:pPr>
+      <w:r>
+        <w:rPr>
+          <w:iCs/>
+        </w:rPr>
+        <w:t>When</w:t>
+      </w:r>
+      <w:r>
+        <w:rPr>
+          <w:iCs/>
+        </w:rPr>
+        <w:t xml:space="preserve"> working with ‘where’ and ‘let’, a correct indentation is important. </w:t>
+      </w:r>
+      <w:r>
+        <w:rPr>
+          <w:iCs/>
+        </w:rPr>
+        <w:t xml:space="preserve">In ‘let’, the subsequent function definitions have to be aligned with ‘in’ statement, or </w:t>
+      </w:r>
+      <w:r>
+        <w:rPr>
+          <w:iCs/>
+        </w:rPr>
+        <w:t>have a greater indentation. A similar rule should be kept when working with ‘where’ block, where each definition should be aligned with ‘where’ keyword, or have a greater indentation.</w:t>
+      </w:r>
+    </w:p>
+    <w:p>
+      <w:pPr>
+        <w:widowControl/>
+        <w:suppressAutoHyphens w:val="0"/>
+        <w:rPr>
+          <w:b/>
+          <w:iCs/>
+        </w:rPr>
+      </w:pPr>
+      <w:r>
+        <w:rPr>
+          <w:b/>
+          <w:iCs/>
+        </w:rPr>
+        <w:lastRenderedPageBreak/>
+        <w:t>If, guards</w:t>
+      </w:r>
+    </w:p>
+    <w:p>
+      <w:pPr>
+        <w:widowControl/>
+        <w:suppressAutoHyphens w:val="0"/>
+        <w:rPr>
+          <w:iCs/>
+        </w:rPr>
+      </w:pPr>
+      <w:r>
+        <w:rPr>
+          <w:iCs/>
+        </w:rPr>
+        <w:t xml:space="preserve">A </w:t>
+      </w:r>
+      <w:r>
+        <w:rPr>
+          <w:iCs/>
+        </w:rPr>
+        <w:t>similar concept to ternary operator</w:t>
+      </w:r>
+      <w:r>
+        <w:rPr>
+          <w:iCs/>
+        </w:rPr>
+        <w:t xml:space="preserve"> (</w:t>
+      </w:r>
+      <w:proofErr w:type="gramStart"/>
+      <w:r>
+        <w:rPr>
+          <w:rFonts w:ascii="Consolas" w:hAnsi="Consolas"/>
+          <w:iCs/>
+          <w:sz w:val="20"/>
+          <w:szCs w:val="20"/>
+        </w:rPr>
+        <w:t>?:</w:t>
+      </w:r>
+      <w:proofErr w:type="gramEnd"/>
+      <w:r>
+        <w:rPr>
+          <w:iCs/>
+        </w:rPr>
+        <w:t>)</w:t>
+      </w:r>
+      <w:r>
+        <w:rPr>
+          <w:iCs/>
+        </w:rPr>
+        <w:t xml:space="preserve"> in many imperative programming languages, which defines a conditional expression, is ‘if’</w:t>
+      </w:r>
+      <w:r>
+        <w:rPr>
+          <w:iCs/>
+        </w:rPr>
+        <w:t>.:</w:t>
+      </w:r>
+    </w:p>
+    <w:p>
+      <w:pPr>
+        <w:widowControl/>
+        <w:suppressAutoHyphens w:val="0"/>
+        <w:rPr>
+          <w:rFonts w:ascii="Consolas" w:hAnsi="Consolas"/>
+          <w:iCs/>
+          <w:sz w:val="20"/>
+          <w:szCs w:val="20"/>
+        </w:rPr>
+      </w:pPr>
+      <w:proofErr w:type="spellStart"/>
+      <w:proofErr w:type="gramStart"/>
+      <w:r>
+        <w:rPr>
+          <w:rFonts w:ascii="Consolas" w:hAnsi="Consolas"/>
+          <w:iCs/>
+          <w:sz w:val="20"/>
+          <w:szCs w:val="20"/>
+        </w:rPr>
+        <w:t>doubleSmall</w:t>
+      </w:r>
+      <w:r>
+        <w:rPr>
+          <w:rFonts w:ascii="Consolas" w:hAnsi="Consolas"/>
+          <w:iCs/>
+          <w:sz w:val="20"/>
+          <w:szCs w:val="20"/>
+        </w:rPr>
+        <w:t>Number</w:t>
+      </w:r>
+      <w:proofErr w:type="spellEnd"/>
+      <w:proofErr w:type="gramEnd"/>
+      <w:r>
+        <w:rPr>
+          <w:rFonts w:ascii="Consolas" w:hAnsi="Consolas"/>
+          <w:iCs/>
+          <w:sz w:val="20"/>
+          <w:szCs w:val="20"/>
+        </w:rPr>
+        <w:t xml:space="preserve"> x = if x &lt; 100 then </w:t>
+      </w:r>
+      <w:r>
+        <w:rPr>
+          <w:rFonts w:ascii="Consolas" w:hAnsi="Consolas"/>
+          <w:iCs/>
+          <w:sz w:val="20"/>
+          <w:szCs w:val="20"/>
+        </w:rPr>
+        <w:t>2 *</w:t>
+      </w:r>
+      <w:r>
+        <w:rPr>
+          <w:rFonts w:ascii="Consolas" w:hAnsi="Consolas"/>
+          <w:iCs/>
+          <w:sz w:val="20"/>
+          <w:szCs w:val="20"/>
+        </w:rPr>
+        <w:t xml:space="preserve"> x else x</w:t>
+      </w:r>
+    </w:p>
+    <w:p>
+      <w:pPr>
+        <w:widowControl/>
+        <w:suppressAutoHyphens w:val="0"/>
+        <w:rPr>
+          <w:iCs/>
+        </w:rPr>
+      </w:pPr>
+      <w:r>
+        <w:rPr>
+          <w:iCs/>
+        </w:rPr>
+        <w:t xml:space="preserve">It returns </w:t>
+      </w:r>
+      <w:r>
+        <w:rPr>
+          <w:iCs/>
+        </w:rPr>
+        <w:t>one of the two expressions based on whether the given condition evaluates to true or false.</w:t>
+      </w:r>
+      <w:r>
+        <w:rPr>
+          <w:iCs/>
+        </w:rPr>
+        <w:t xml:space="preserve"> This is an important feature for when a simple pattern matching is not enough, as demonstrated by the example. </w:t>
+      </w:r>
+      <w:r>
+        <w:rPr>
+          <w:i/>
+          <w:iCs/>
+        </w:rPr>
+        <w:t>(We cannot just enumerate each integer number to provide pattern matching for ‘small’ numbers.)</w:t>
+      </w:r>
+    </w:p>
+    <w:p>
+      <w:pPr>
+        <w:widowControl/>
+        <w:suppressAutoHyphens w:val="0"/>
+        <w:rPr>
+          <w:iCs/>
+        </w:rPr>
+      </w:pPr>
+      <w:r>
+        <w:rPr>
+          <w:iCs/>
+        </w:rPr>
+        <w:t>A similar concept to ‘if’ are guards.</w:t>
+      </w:r>
+      <w:r>
+        <w:rPr>
+          <w:iCs/>
+        </w:rPr>
+        <w:t xml:space="preserve"> They could be thought of as several ‘if-else’ </w:t>
+      </w:r>
+      <w:r>
+        <w:rPr>
+          <w:iCs/>
+        </w:rPr>
+        <w:t>constr</w:t>
+      </w:r>
+      <w:r>
+        <w:rPr>
+          <w:iCs/>
+        </w:rPr>
+        <w:t>ucts</w:t>
+      </w:r>
+      <w:r>
+        <w:rPr>
+          <w:iCs/>
+        </w:rPr>
+        <w:t>, but with a rather more readable syntax:</w:t>
+      </w:r>
+    </w:p>
+    <w:p>
+      <w:pPr>
+        <w:widowControl/>
+        <w:suppressAutoHyphens w:val="0"/>
+        <w:rPr>
+          <w:rFonts w:ascii="Consolas" w:hAnsi="Consolas"/>
+          <w:iCs/>
+          <w:sz w:val="20"/>
+          <w:szCs w:val="20"/>
+        </w:rPr>
+      </w:pPr>
+      <w:proofErr w:type="gramStart"/>
+      <w:r>
+        <w:rPr>
+          <w:rFonts w:ascii="Consolas" w:hAnsi="Consolas"/>
+          <w:iCs/>
+          <w:sz w:val="20"/>
+          <w:szCs w:val="20"/>
+        </w:rPr>
+        <w:t>sign</w:t>
+      </w:r>
+      <w:proofErr w:type="gramEnd"/>
+      <w:r>
+        <w:rPr>
+          <w:rFonts w:ascii="Consolas" w:hAnsi="Consolas"/>
+          <w:iCs/>
+          <w:sz w:val="20"/>
+          <w:szCs w:val="20"/>
+        </w:rPr>
+        <w:t xml:space="preserve"> x            </w:t>
+      </w:r>
+    </w:p>
+    <w:p>
+      <w:pPr>
+        <w:widowControl/>
+        <w:suppressAutoHyphens w:val="0"/>
+        <w:rPr>
+          <w:rFonts w:ascii="Consolas" w:hAnsi="Consolas"/>
+          <w:iCs/>
+          <w:sz w:val="20"/>
+          <w:szCs w:val="20"/>
+        </w:rPr>
+      </w:pPr>
+      <w:r>
+        <w:rPr>
+          <w:rFonts w:ascii="Consolas" w:hAnsi="Consolas"/>
+          <w:iCs/>
+          <w:sz w:val="20"/>
+          <w:szCs w:val="20"/>
+        </w:rPr>
+        <w:t xml:space="preserve">   | </w:t>
+      </w:r>
+      <w:proofErr w:type="gramStart"/>
+      <w:r>
+        <w:rPr>
+          <w:rFonts w:ascii="Consolas" w:hAnsi="Consolas"/>
+          <w:iCs/>
+          <w:sz w:val="20"/>
+          <w:szCs w:val="20"/>
+        </w:rPr>
+        <w:t>x</w:t>
+      </w:r>
+      <w:proofErr w:type="gramEnd"/>
+      <w:r>
+        <w:rPr>
+          <w:rFonts w:ascii="Consolas" w:hAnsi="Consolas"/>
+          <w:iCs/>
+          <w:sz w:val="20"/>
+          <w:szCs w:val="20"/>
+        </w:rPr>
+        <w:t xml:space="preserve"> &lt; 0 = (- 1)</w:t>
+      </w:r>
+    </w:p>
+    <w:p>
+      <w:pPr>
+        <w:widowControl/>
+        <w:suppressAutoHyphens w:val="0"/>
+        <w:rPr>
+          <w:rFonts w:ascii="Consolas" w:hAnsi="Consolas"/>
+          <w:iCs/>
+          <w:sz w:val="20"/>
+          <w:szCs w:val="20"/>
+        </w:rPr>
+      </w:pPr>
+      <w:r>
+        <w:rPr>
+          <w:rFonts w:ascii="Consolas" w:hAnsi="Consolas"/>
+          <w:iCs/>
+          <w:sz w:val="20"/>
+          <w:szCs w:val="20"/>
+        </w:rPr>
+        <w:t xml:space="preserve">   | x &gt; 0 = 1    </w:t>
+      </w:r>
+    </w:p>
+    <w:p>
+      <w:pPr>
+        <w:widowControl/>
+        <w:suppressAutoHyphens w:val="0"/>
+        <w:rPr>
+          <w:rFonts w:ascii="Consolas" w:hAnsi="Consolas"/>
+          <w:iCs/>
+          <w:sz w:val="20"/>
+          <w:szCs w:val="20"/>
+        </w:rPr>
+      </w:pPr>
+      <w:r>
+        <w:rPr>
+          <w:rFonts w:ascii="Consolas" w:hAnsi="Consolas"/>
+          <w:iCs/>
+          <w:sz w:val="20"/>
+          <w:szCs w:val="20"/>
+        </w:rPr>
+        <w:t xml:space="preserve">   | </w:t>
+      </w:r>
+      <w:proofErr w:type="gramStart"/>
+      <w:r>
+        <w:rPr>
+          <w:rFonts w:ascii="Consolas" w:hAnsi="Consolas"/>
+          <w:iCs/>
+          <w:sz w:val="20"/>
+          <w:szCs w:val="20"/>
+        </w:rPr>
+        <w:t>otherwise</w:t>
+      </w:r>
+      <w:proofErr w:type="gramEnd"/>
+      <w:r>
+        <w:rPr>
+          <w:rFonts w:ascii="Consolas" w:hAnsi="Consolas"/>
+          <w:iCs/>
+          <w:sz w:val="20"/>
+          <w:szCs w:val="20"/>
+        </w:rPr>
+        <w:t xml:space="preserve"> = 0</w:t>
+      </w:r>
+    </w:p>
+    <w:p>
+      <w:pPr>
+        <w:widowControl/>
+        <w:suppressAutoHyphens w:val="0"/>
+        <w:rPr>
+          <w:iCs/>
+        </w:rPr>
+      </w:pPr>
+      <w:r>
+        <w:rPr>
+          <w:iCs/>
+        </w:rPr>
+        <w:t>The example above</w:t>
+      </w:r>
+      <w:r>
+        <w:rPr>
+          <w:iCs/>
+        </w:rPr>
+        <w:t xml:space="preserve"> </w:t>
+      </w:r>
+      <w:r>
+        <w:rPr>
+          <w:iCs/>
+        </w:rPr>
+        <w:t xml:space="preserve">is a standard implementation of </w:t>
+      </w:r>
+      <w:proofErr w:type="spellStart"/>
+      <w:r>
+        <w:rPr>
+          <w:iCs/>
+        </w:rPr>
+        <w:t>signum</w:t>
+      </w:r>
+      <w:proofErr w:type="spellEnd"/>
+      <w:r>
+        <w:rPr>
+          <w:iCs/>
+        </w:rPr>
+        <w:t xml:space="preserve"> function</w:t>
+      </w:r>
+      <w:r>
+        <w:rPr>
+          <w:iCs/>
+        </w:rPr>
+        <w:t>.</w:t>
+      </w:r>
+      <w:r>
+        <w:rPr>
+          <w:iCs/>
+        </w:rPr>
+        <w:t xml:space="preserve"> </w:t>
+      </w:r>
+      <w:r>
+        <w:rPr>
+          <w:iCs/>
+        </w:rPr>
+        <w:t xml:space="preserve">[WIKI-LINK] </w:t>
+      </w:r>
+      <w:r>
+        <w:rPr>
+          <w:iCs/>
+        </w:rPr>
+        <w:t>The ‘otherwise’ keyword denotes a condition that always evaluates to true, given the conditions above that guard evaluated to false. (Therefore the ordering of the guards is important – it makes no sense to put guard with ‘otherwise’ above any other guard.)</w:t>
+      </w:r>
+      <w:r>
+        <w:rPr>
+          <w:iCs/>
+        </w:rPr>
+        <w:t xml:space="preserve"> Unlike a series of ‘if-else’</w:t>
+      </w:r>
+      <w:r>
+        <w:rPr>
+          <w:iCs/>
+        </w:rPr>
+        <w:t xml:space="preserve"> statements, </w:t>
+      </w:r>
+      <w:r>
+        <w:rPr>
+          <w:iCs/>
+        </w:rPr>
+        <w:t>the ‘otherwise’ guard may not be present. (In a scenario where a user invokes the function for an undefined condition, a simple ‘</w:t>
+      </w:r>
+      <w:proofErr w:type="spellStart"/>
+      <w:r>
+        <w:rPr>
+          <w:iCs/>
+        </w:rPr>
+        <w:t>NoMatch</w:t>
+      </w:r>
+      <w:proofErr w:type="spellEnd"/>
+      <w:r>
+        <w:rPr>
+          <w:iCs/>
+        </w:rPr>
+        <w:t>’ exception is thrown – just like when no pattern could be matched.)</w:t>
       </w:r>
       <w:bookmarkStart w:id="0" w:name="_GoBack"/>
       <w:bookmarkEnd w:id="0"/>
-      <w:r>
-        <w:rPr>
-          <w:rFonts w:ascii="Consolas" w:eastAsia="Times New Roman" w:hAnsi="Consolas" w:cs="Courier New"/>
-          <w:kern w:val="0"/>
-          <w:sz w:val="20"/>
-          <w:szCs w:val="20"/>
-          <w:lang w:val="cs-CZ" w:eastAsia="cs-CZ" w:bidi="ar-SA"/>
-        </w:rPr>
-        <w:t>.</w:t>
-      </w:r>
-      <w:r>
-        <w:rPr>
-          <w:rFonts w:ascii="Consolas" w:hAnsi="Consolas"/>
-          <w:iCs/>
-          <w:sz w:val="20"/>
-          <w:szCs w:val="20"/>
-        </w:rPr>
-        <w:t xml:space="preserve">                                                  </w:t>
-      </w:r>
-    </w:p>
-    <w:p>
-      <w:pPr>
-        <w:widowControl/>
-        <w:suppressAutoHyphens w:val="0"/>
-        <w:rPr>
-          <w:iCs/>
-        </w:rPr>
-      </w:pPr>
-      <w:r>
-        <w:rPr>
-          <w:iCs/>
-        </w:rPr>
-        <w:t>When</w:t>
-      </w:r>
-      <w:r>
-        <w:rPr>
-          <w:iCs/>
-        </w:rPr>
-        <w:t xml:space="preserve"> working with ‘where’ and ‘let’, a correct indentation is important. </w:t>
-      </w:r>
-      <w:r>
-        <w:rPr>
-          <w:iCs/>
-        </w:rPr>
-        <w:t xml:space="preserve">In ‘let’, the subsequent function definitions have to be aligned with ‘in’ statement, or </w:t>
-      </w:r>
-      <w:r>
-        <w:rPr>
-          <w:iCs/>
-        </w:rPr>
-        <w:t>have a greater indentation. A similar rule should be kept when working with ‘where’ block, where each definition should be aligned with ‘where’ keyword, or have a greater indentation.</w:t>
-      </w:r>
     </w:p>
     <w:p>
       <w:pPr>
@@ -41026,7 +41550,7 @@
 </file>
 
 <file path=customXml/itemProps1.xml><?xml version="1.0" encoding="utf-8"?>
-<ds:datastoreItem xmlns:ds="http://schemas.openxmlformats.org/officeDocument/2006/customXml" ds:itemID="{3B3E3398-AB44-496E-BDB3-6F7D8552C471}">
+<ds:datastoreItem xmlns:ds="http://schemas.openxmlformats.org/officeDocument/2006/customXml" ds:itemID="{E91E6483-FC65-4EF5-8905-704EDE8D3D98}">
   <ds:schemaRefs>
     <ds:schemaRef ds:uri="http://schemas.openxmlformats.org/officeDocument/2006/bibliography"/>
   </ds:schemaRefs>

</xml_diff>

<commit_message>
Frege - language description (case)
</commit_message>
<xml_diff>
--- a/Frege.docx
+++ b/Frege.docx
@@ -1582,7 +1582,7 @@
       <w:r>
         <w:t>(</w:t>
       </w:r>
-      <w:hyperlink r:id="rId6" w:history="1">
+      <w:hyperlink r:id="rId8" w:history="1">
         <w:r>
           <w:rPr>
             <w:rStyle w:val="Hyperlink"/>
@@ -1718,7 +1718,7 @@
         </w:rPr>
         <w:t xml:space="preserve"> (</w:t>
       </w:r>
-      <w:hyperlink r:id="rId7" w:history="1">
+      <w:hyperlink r:id="rId9" w:history="1">
         <w:r>
           <w:rPr>
             <w:rStyle w:val="Hyperlink"/>
@@ -1772,7 +1772,7 @@
         </w:rPr>
         <w:t xml:space="preserve"> </w:t>
       </w:r>
-      <w:hyperlink r:id="rId8" w:tooltip="Gottlob Frege" w:history="1">
+      <w:hyperlink r:id="rId10" w:tooltip="Gottlob Frege" w:history="1">
         <w:proofErr w:type="spellStart"/>
         <w:r>
           <w:rPr>
@@ -1962,7 +1962,7 @@
         </w:rPr>
         <w:t xml:space="preserve">. Examples can be found at </w:t>
       </w:r>
-      <w:hyperlink r:id="rId9" w:history="1">
+      <w:hyperlink r:id="rId11" w:history="1">
         <w:r>
           <w:rPr>
             <w:rStyle w:val="Hyperlink"/>
@@ -2152,7 +2152,7 @@
         </w:rPr>
         <w:t xml:space="preserve">See </w:t>
       </w:r>
-      <w:hyperlink r:id="rId10" w:history="1">
+      <w:hyperlink r:id="rId12" w:history="1">
         <w:r>
           <w:rPr>
             <w:rStyle w:val="Hyperlink"/>
@@ -2358,7 +2358,7 @@
         </w:rPr>
         <w:t xml:space="preserve"> </w:t>
       </w:r>
-      <w:hyperlink r:id="rId11" w:history="1">
+      <w:hyperlink r:id="rId13" w:history="1">
         <w:r>
           <w:rPr>
             <w:rStyle w:val="Hyperlink"/>
@@ -2504,7 +2504,7 @@
         </w:rPr>
         <w:t>for specific programming languages, especially DSL (</w:t>
       </w:r>
-      <w:hyperlink r:id="rId12" w:history="1">
+      <w:hyperlink r:id="rId14" w:history="1">
         <w:r>
           <w:rPr>
             <w:rStyle w:val="Hyperlink"/>
@@ -2565,7 +2565,7 @@
           <w:i/>
         </w:rPr>
       </w:pPr>
-      <w:hyperlink r:id="rId13" w:history="1">
+      <w:hyperlink r:id="rId15" w:history="1">
         <w:r>
           <w:rPr>
             <w:rStyle w:val="Hyperlink"/>
@@ -3086,7 +3086,7 @@
         </w:rPr>
         <w:t xml:space="preserve"> is a software development tool designed to define, reuse and compose domain-specific languages together with their integrated development environment. - </w:t>
       </w:r>
-      <w:hyperlink r:id="rId14" w:history="1">
+      <w:hyperlink r:id="rId16" w:history="1">
         <w:r>
           <w:rPr>
             <w:rStyle w:val="TODOChar"/>
@@ -4472,7 +4472,7 @@
           <w:szCs w:val="16"/>
         </w:rPr>
       </w:pPr>
-      <w:hyperlink r:id="rId15" w:history="1">
+      <w:hyperlink r:id="rId17" w:history="1">
         <w:r>
           <w:rPr>
             <w:rStyle w:val="Hyperlink"/>
@@ -4491,7 +4491,7 @@
         </w:rPr>
         <w:t xml:space="preserve">, </w:t>
       </w:r>
-      <w:hyperlink r:id="rId16" w:history="1">
+      <w:hyperlink r:id="rId18" w:history="1">
         <w:r>
           <w:rPr>
             <w:rStyle w:val="Hyperlink"/>
@@ -4967,7 +4967,7 @@
                     <pic:cNvPicPr/>
                   </pic:nvPicPr>
                   <pic:blipFill>
-                    <a:blip r:embed="rId17" cstate="print">
+                    <a:blip r:embed="rId19" cstate="print">
                       <a:extLst>
                         <a:ext uri="{28A0092B-C50C-407E-A947-70E740481C1C}">
                           <a14:useLocalDpi xmlns:a14="http://schemas.microsoft.com/office/drawing/2010/main" val="0"/>
@@ -6059,7 +6059,7 @@
                     <pic:cNvPicPr/>
                   </pic:nvPicPr>
                   <pic:blipFill>
-                    <a:blip r:embed="rId18" cstate="print">
+                    <a:blip r:embed="rId20" cstate="print">
                       <a:extLst>
                         <a:ext uri="{28A0092B-C50C-407E-A947-70E740481C1C}">
                           <a14:useLocalDpi xmlns:a14="http://schemas.microsoft.com/office/drawing/2010/main" val="0"/>
@@ -6613,7 +6613,7 @@
                     <pic:cNvPicPr/>
                   </pic:nvPicPr>
                   <pic:blipFill>
-                    <a:blip r:embed="rId19">
+                    <a:blip r:embed="rId21">
                       <a:extLst>
                         <a:ext uri="{28A0092B-C50C-407E-A947-70E740481C1C}">
                           <a14:useLocalDpi xmlns:a14="http://schemas.microsoft.com/office/drawing/2010/main" val="0"/>
@@ -6893,7 +6893,7 @@
           <w:szCs w:val="18"/>
         </w:rPr>
       </w:pPr>
-      <w:hyperlink r:id="rId20" w:history="1">
+      <w:hyperlink r:id="rId22" w:history="1">
         <w:r>
           <w:rPr>
             <w:rStyle w:val="Hyperlink"/>
@@ -7315,7 +7315,7 @@
                     <pic:cNvPicPr/>
                   </pic:nvPicPr>
                   <pic:blipFill>
-                    <a:blip r:embed="rId21">
+                    <a:blip r:embed="rId23">
                       <a:extLst>
                         <a:ext uri="{28A0092B-C50C-407E-A947-70E740481C1C}">
                           <a14:useLocalDpi xmlns:a14="http://schemas.microsoft.com/office/drawing/2010/main" val="0"/>
@@ -7567,7 +7567,7 @@
                     <pic:cNvPicPr/>
                   </pic:nvPicPr>
                   <pic:blipFill>
-                    <a:blip r:embed="rId22">
+                    <a:blip r:embed="rId24">
                       <a:extLst>
                         <a:ext uri="{28A0092B-C50C-407E-A947-70E740481C1C}">
                           <a14:useLocalDpi xmlns:a14="http://schemas.microsoft.com/office/drawing/2010/main" val="0"/>
@@ -8326,7 +8326,7 @@
                     <pic:cNvPicPr/>
                   </pic:nvPicPr>
                   <pic:blipFill>
-                    <a:blip r:embed="rId23" cstate="print">
+                    <a:blip r:embed="rId25" cstate="print">
                       <a:extLst>
                         <a:ext uri="{28A0092B-C50C-407E-A947-70E740481C1C}">
                           <a14:useLocalDpi xmlns:a14="http://schemas.microsoft.com/office/drawing/2010/main" val="0"/>
@@ -8493,7 +8493,7 @@
           <w:szCs w:val="16"/>
         </w:rPr>
       </w:pPr>
-      <w:hyperlink r:id="rId24" w:history="1">
+      <w:hyperlink r:id="rId26" w:history="1">
         <w:r>
           <w:rPr>
             <w:rStyle w:val="Hyperlink"/>
@@ -8630,7 +8630,7 @@
                     <pic:cNvPicPr/>
                   </pic:nvPicPr>
                   <pic:blipFill>
-                    <a:blip r:embed="rId25">
+                    <a:blip r:embed="rId27">
                       <a:extLst>
                         <a:ext uri="{28A0092B-C50C-407E-A947-70E740481C1C}">
                           <a14:useLocalDpi xmlns:a14="http://schemas.microsoft.com/office/drawing/2010/main" val="0"/>
@@ -9385,7 +9385,7 @@
                     <pic:cNvPicPr/>
                   </pic:nvPicPr>
                   <pic:blipFill>
-                    <a:blip r:embed="rId26">
+                    <a:blip r:embed="rId28">
                       <a:extLst>
                         <a:ext uri="{28A0092B-C50C-407E-A947-70E740481C1C}">
                           <a14:useLocalDpi xmlns:a14="http://schemas.microsoft.com/office/drawing/2010/main" val="0"/>
@@ -9706,7 +9706,7 @@
                     <pic:cNvPicPr/>
                   </pic:nvPicPr>
                   <pic:blipFill>
-                    <a:blip r:embed="rId27">
+                    <a:blip r:embed="rId29">
                       <a:extLst>
                         <a:ext uri="{28A0092B-C50C-407E-A947-70E740481C1C}">
                           <a14:useLocalDpi xmlns:a14="http://schemas.microsoft.com/office/drawing/2010/main" val="0"/>
@@ -10338,7 +10338,7 @@
                           <pic:cNvPicPr/>
                         </pic:nvPicPr>
                         <pic:blipFill>
-                          <a:blip r:embed="rId28">
+                          <a:blip r:embed="rId30">
                             <a:extLst>
                               <a:ext uri="{28A0092B-C50C-407E-A947-70E740481C1C}">
                                 <a14:useLocalDpi xmlns:a14="http://schemas.microsoft.com/office/drawing/2010/main" val="0"/>
@@ -10455,7 +10455,7 @@
                           <pic:cNvPicPr/>
                         </pic:nvPicPr>
                         <pic:blipFill>
-                          <a:blip r:embed="rId29">
+                          <a:blip r:embed="rId31">
                             <a:extLst>
                               <a:ext uri="{28A0092B-C50C-407E-A947-70E740481C1C}">
                                 <a14:useLocalDpi xmlns:a14="http://schemas.microsoft.com/office/drawing/2010/main" val="0"/>
@@ -10546,7 +10546,7 @@
                           <pic:cNvPicPr/>
                         </pic:nvPicPr>
                         <pic:blipFill>
-                          <a:blip r:embed="rId30">
+                          <a:blip r:embed="rId32">
                             <a:extLst>
                               <a:ext uri="{28A0092B-C50C-407E-A947-70E740481C1C}">
                                 <a14:useLocalDpi xmlns:a14="http://schemas.microsoft.com/office/drawing/2010/main" val="0"/>
@@ -10665,7 +10665,7 @@
                           <pic:cNvPicPr/>
                         </pic:nvPicPr>
                         <pic:blipFill>
-                          <a:blip r:embed="rId31" cstate="print">
+                          <a:blip r:embed="rId33" cstate="print">
                             <a:extLst>
                               <a:ext uri="{28A0092B-C50C-407E-A947-70E740481C1C}">
                                 <a14:useLocalDpi xmlns:a14="http://schemas.microsoft.com/office/drawing/2010/main" val="0"/>
@@ -10827,7 +10827,7 @@
                           <pic:cNvPicPr/>
                         </pic:nvPicPr>
                         <pic:blipFill>
-                          <a:blip r:embed="rId32">
+                          <a:blip r:embed="rId34">
                             <a:extLst>
                               <a:ext uri="{28A0092B-C50C-407E-A947-70E740481C1C}">
                                 <a14:useLocalDpi xmlns:a14="http://schemas.microsoft.com/office/drawing/2010/main" val="0"/>
@@ -11189,7 +11189,7 @@
           <w:lang w:val="cs-CZ" w:eastAsia="cs-CZ" w:bidi="ar-SA"/>
         </w:rPr>
       </w:pPr>
-      <w:hyperlink r:id="rId33" w:history="1">
+      <w:hyperlink r:id="rId35" w:history="1">
         <w:r>
           <w:rPr>
             <w:rStyle w:val="Hyperlink"/>
@@ -11571,7 +11571,7 @@
                     <pic:cNvPicPr/>
                   </pic:nvPicPr>
                   <pic:blipFill>
-                    <a:blip r:embed="rId34" cstate="print">
+                    <a:blip r:embed="rId36" cstate="print">
                       <a:extLst>
                         <a:ext uri="{28A0092B-C50C-407E-A947-70E740481C1C}">
                           <a14:useLocalDpi xmlns:a14="http://schemas.microsoft.com/office/drawing/2010/main" val="0"/>
@@ -12544,7 +12544,7 @@
                     <pic:cNvPicPr/>
                   </pic:nvPicPr>
                   <pic:blipFill>
-                    <a:blip r:embed="rId35">
+                    <a:blip r:embed="rId37">
                       <a:extLst>
                         <a:ext uri="{28A0092B-C50C-407E-A947-70E740481C1C}">
                           <a14:useLocalDpi xmlns:a14="http://schemas.microsoft.com/office/drawing/2010/main" val="0"/>
@@ -13098,7 +13098,7 @@
                     <pic:cNvPicPr/>
                   </pic:nvPicPr>
                   <pic:blipFill>
-                    <a:blip r:embed="rId36">
+                    <a:blip r:embed="rId38">
                       <a:extLst>
                         <a:ext uri="{28A0092B-C50C-407E-A947-70E740481C1C}">
                           <a14:useLocalDpi xmlns:a14="http://schemas.microsoft.com/office/drawing/2010/main" val="0"/>
@@ -15002,7 +15002,7 @@
                     <pic:cNvPicPr/>
                   </pic:nvPicPr>
                   <pic:blipFill>
-                    <a:blip r:embed="rId37" cstate="print">
+                    <a:blip r:embed="rId39" cstate="print">
                       <a:extLst>
                         <a:ext uri="{28A0092B-C50C-407E-A947-70E740481C1C}">
                           <a14:useLocalDpi xmlns:a14="http://schemas.microsoft.com/office/drawing/2010/main" val="0"/>
@@ -15188,7 +15188,7 @@
                     <pic:cNvPicPr/>
                   </pic:nvPicPr>
                   <pic:blipFill>
-                    <a:blip r:embed="rId38" cstate="print">
+                    <a:blip r:embed="rId40" cstate="print">
                       <a:extLst>
                         <a:ext uri="{28A0092B-C50C-407E-A947-70E740481C1C}">
                           <a14:useLocalDpi xmlns:a14="http://schemas.microsoft.com/office/drawing/2010/main" val="0"/>
@@ -16322,7 +16322,7 @@
                     <pic:cNvPicPr/>
                   </pic:nvPicPr>
                   <pic:blipFill>
-                    <a:blip r:embed="rId39" cstate="print">
+                    <a:blip r:embed="rId41" cstate="print">
                       <a:extLst>
                         <a:ext uri="{28A0092B-C50C-407E-A947-70E740481C1C}">
                           <a14:useLocalDpi xmlns:a14="http://schemas.microsoft.com/office/drawing/2010/main" val="0"/>
@@ -16512,7 +16512,7 @@
                     <pic:cNvPicPr/>
                   </pic:nvPicPr>
                   <pic:blipFill>
-                    <a:blip r:embed="rId40">
+                    <a:blip r:embed="rId42">
                       <a:extLst>
                         <a:ext uri="{28A0092B-C50C-407E-A947-70E740481C1C}">
                           <a14:useLocalDpi xmlns:a14="http://schemas.microsoft.com/office/drawing/2010/main" val="0"/>
@@ -16964,7 +16964,7 @@
                     <pic:cNvPicPr/>
                   </pic:nvPicPr>
                   <pic:blipFill>
-                    <a:blip r:embed="rId41" cstate="print">
+                    <a:blip r:embed="rId43" cstate="print">
                       <a:extLst>
                         <a:ext uri="{28A0092B-C50C-407E-A947-70E740481C1C}">
                           <a14:useLocalDpi xmlns:a14="http://schemas.microsoft.com/office/drawing/2010/main" val="0"/>
@@ -17158,7 +17158,7 @@
                     <pic:cNvPicPr/>
                   </pic:nvPicPr>
                   <pic:blipFill>
-                    <a:blip r:embed="rId42" cstate="print">
+                    <a:blip r:embed="rId44" cstate="print">
                       <a:extLst>
                         <a:ext uri="{28A0092B-C50C-407E-A947-70E740481C1C}">
                           <a14:useLocalDpi xmlns:a14="http://schemas.microsoft.com/office/drawing/2010/main" val="0"/>
@@ -17731,7 +17731,7 @@
                     <pic:cNvPicPr/>
                   </pic:nvPicPr>
                   <pic:blipFill>
-                    <a:blip r:embed="rId43" cstate="print">
+                    <a:blip r:embed="rId45" cstate="print">
                       <a:extLst>
                         <a:ext uri="{28A0092B-C50C-407E-A947-70E740481C1C}">
                           <a14:useLocalDpi xmlns:a14="http://schemas.microsoft.com/office/drawing/2010/main" val="0"/>
@@ -18853,7 +18853,7 @@
                     <pic:cNvPicPr/>
                   </pic:nvPicPr>
                   <pic:blipFill>
-                    <a:blip r:embed="rId44" cstate="print">
+                    <a:blip r:embed="rId46" cstate="print">
                       <a:extLst>
                         <a:ext uri="{28A0092B-C50C-407E-A947-70E740481C1C}">
                           <a14:useLocalDpi xmlns:a14="http://schemas.microsoft.com/office/drawing/2010/main" val="0"/>
@@ -18963,7 +18963,7 @@
                     <pic:cNvPicPr/>
                   </pic:nvPicPr>
                   <pic:blipFill>
-                    <a:blip r:embed="rId45" cstate="print">
+                    <a:blip r:embed="rId47" cstate="print">
                       <a:extLst>
                         <a:ext uri="{28A0092B-C50C-407E-A947-70E740481C1C}">
                           <a14:useLocalDpi xmlns:a14="http://schemas.microsoft.com/office/drawing/2010/main" val="0"/>
@@ -20706,7 +20706,7 @@
                     <pic:cNvPicPr/>
                   </pic:nvPicPr>
                   <pic:blipFill>
-                    <a:blip r:embed="rId46">
+                    <a:blip r:embed="rId48">
                       <a:extLst>
                         <a:ext uri="{28A0092B-C50C-407E-A947-70E740481C1C}">
                           <a14:useLocalDpi xmlns:a14="http://schemas.microsoft.com/office/drawing/2010/main" val="0"/>
@@ -20851,7 +20851,7 @@
                     <pic:cNvPicPr/>
                   </pic:nvPicPr>
                   <pic:blipFill>
-                    <a:blip r:embed="rId47">
+                    <a:blip r:embed="rId49">
                       <a:extLst>
                         <a:ext uri="{28A0092B-C50C-407E-A947-70E740481C1C}">
                           <a14:useLocalDpi xmlns:a14="http://schemas.microsoft.com/office/drawing/2010/main" val="0"/>
@@ -21295,7 +21295,7 @@
                     <pic:cNvPicPr/>
                   </pic:nvPicPr>
                   <pic:blipFill>
-                    <a:blip r:embed="rId48" cstate="print">
+                    <a:blip r:embed="rId50" cstate="print">
                       <a:extLst>
                         <a:ext uri="{28A0092B-C50C-407E-A947-70E740481C1C}">
                           <a14:useLocalDpi xmlns:a14="http://schemas.microsoft.com/office/drawing/2010/main" val="0"/>
@@ -22050,7 +22050,7 @@
                     <pic:cNvPicPr/>
                   </pic:nvPicPr>
                   <pic:blipFill>
-                    <a:blip r:embed="rId49" cstate="print">
+                    <a:blip r:embed="rId51" cstate="print">
                       <a:extLst>
                         <a:ext uri="{28A0092B-C50C-407E-A947-70E740481C1C}">
                           <a14:useLocalDpi xmlns:a14="http://schemas.microsoft.com/office/drawing/2010/main" val="0"/>
@@ -23956,7 +23956,7 @@
                     <pic:cNvPicPr/>
                   </pic:nvPicPr>
                   <pic:blipFill>
-                    <a:blip r:embed="rId50" cstate="print">
+                    <a:blip r:embed="rId52" cstate="print">
                       <a:extLst>
                         <a:ext uri="{28A0092B-C50C-407E-A947-70E740481C1C}">
                           <a14:useLocalDpi xmlns:a14="http://schemas.microsoft.com/office/drawing/2010/main" val="0"/>
@@ -24242,7 +24242,7 @@
           <w:szCs w:val="16"/>
         </w:rPr>
       </w:pPr>
-      <w:hyperlink r:id="rId51" w:history="1">
+      <w:hyperlink r:id="rId53" w:history="1">
         <w:r>
           <w:rPr>
             <w:rStyle w:val="Hyperlink"/>
@@ -24509,7 +24509,7 @@
           <w:szCs w:val="14"/>
         </w:rPr>
       </w:pPr>
-      <w:hyperlink r:id="rId52" w:anchor="FFI_extension" w:history="1">
+      <w:hyperlink r:id="rId54" w:anchor="FFI_extension" w:history="1">
         <w:r>
           <w:rPr>
             <w:rStyle w:val="Hyperlink"/>
@@ -24530,7 +24530,7 @@
         </w:rPr>
         <w:t xml:space="preserve">    </w:t>
       </w:r>
-      <w:hyperlink r:id="rId53" w:history="1">
+      <w:hyperlink r:id="rId55" w:history="1">
         <w:r>
           <w:rPr>
             <w:rStyle w:val="Hyperlink"/>
@@ -24550,7 +24550,7 @@
           <w:szCs w:val="16"/>
         </w:rPr>
       </w:pPr>
-      <w:hyperlink r:id="rId54" w:history="1">
+      <w:hyperlink r:id="rId56" w:history="1">
         <w:r>
           <w:rPr>
             <w:rStyle w:val="Hyperlink"/>
@@ -25015,7 +25015,7 @@
           <w:szCs w:val="16"/>
         </w:rPr>
       </w:pPr>
-      <w:hyperlink r:id="rId55" w:anchor="a-taste-of-frege" w:history="1">
+      <w:hyperlink r:id="rId57" w:anchor="a-taste-of-frege" w:history="1">
         <w:r>
           <w:rPr>
             <w:rStyle w:val="Hyperlink"/>
@@ -26029,7 +26029,7 @@
           <w:szCs w:val="16"/>
         </w:rPr>
       </w:pPr>
-      <w:hyperlink r:id="rId56" w:history="1">
+      <w:hyperlink r:id="rId58" w:history="1">
         <w:r>
           <w:rPr>
             <w:rStyle w:val="Hyperlink"/>
@@ -26050,7 +26050,7 @@
         </w:rPr>
         <w:t xml:space="preserve"> </w:t>
       </w:r>
-      <w:hyperlink r:id="rId57" w:history="1">
+      <w:hyperlink r:id="rId59" w:history="1">
         <w:r>
           <w:rPr>
             <w:rStyle w:val="Hyperlink"/>
@@ -34707,16 +34707,7 @@
           <w:sz w:val="20"/>
           <w:szCs w:val="20"/>
         </w:rPr>
-        <w:t>doubleSmall</w:t>
-      </w:r>
-      <w:r>
-        <w:rPr>
-          <w:rFonts w:ascii="Consolas" w:hAnsi="Consolas"/>
-          <w:iCs/>
-          <w:sz w:val="20"/>
-          <w:szCs w:val="20"/>
-        </w:rPr>
-        <w:t>Number</w:t>
+        <w:t>doubleSmallNumber</w:t>
       </w:r>
       <w:proofErr w:type="spellEnd"/>
       <w:proofErr w:type="gramEnd"/>
@@ -34727,25 +34718,7 @@
           <w:sz w:val="20"/>
           <w:szCs w:val="20"/>
         </w:rPr>
-        <w:t xml:space="preserve"> x = if x &lt; 100 then </w:t>
-      </w:r>
-      <w:r>
-        <w:rPr>
-          <w:rFonts w:ascii="Consolas" w:hAnsi="Consolas"/>
-          <w:iCs/>
-          <w:sz w:val="20"/>
-          <w:szCs w:val="20"/>
-        </w:rPr>
-        <w:t>2 *</w:t>
-      </w:r>
-      <w:r>
-        <w:rPr>
-          <w:rFonts w:ascii="Consolas" w:hAnsi="Consolas"/>
-          <w:iCs/>
-          <w:sz w:val="20"/>
-          <w:szCs w:val="20"/>
-        </w:rPr>
-        <w:t xml:space="preserve"> x else x</w:t>
+        <w:t xml:space="preserve"> x = if x &lt; 100 then 2 * x else x</w:t>
       </w:r>
     </w:p>
     <w:p>
@@ -35052,35 +35025,722 @@
         </w:rPr>
         <w:t>’ exception is thrown – just like when no pattern could be matched.)</w:t>
       </w:r>
+    </w:p>
+    <w:p>
+      <w:pPr>
+        <w:widowControl/>
+        <w:suppressAutoHyphens w:val="0"/>
+        <w:rPr>
+          <w:iCs/>
+        </w:rPr>
+      </w:pPr>
+    </w:p>
+    <w:p>
+      <w:pPr>
+        <w:widowControl/>
+        <w:suppressAutoHyphens w:val="0"/>
+        <w:rPr>
+          <w:b/>
+          <w:iCs/>
+        </w:rPr>
+      </w:pPr>
+      <w:r>
+        <w:rPr>
+          <w:b/>
+          <w:iCs/>
+        </w:rPr>
+        <w:t>Case</w:t>
+      </w:r>
+    </w:p>
+    <w:p>
+      <w:pPr>
+        <w:widowControl/>
+        <w:suppressAutoHyphens w:val="0"/>
+        <w:rPr>
+          <w:iCs/>
+        </w:rPr>
+      </w:pPr>
+      <w:r>
+        <w:rPr>
+          <w:iCs/>
+        </w:rPr>
+        <w:t>Case</w:t>
+      </w:r>
+      <w:r>
+        <w:rPr>
+          <w:iCs/>
+        </w:rPr>
+        <w:t xml:space="preserve"> expression is a very similar mechanism to pattern matching. It basically allows to ‘pattern-match’ when already inside a single pattern. To elaborate, consider the following example:</w:t>
+      </w:r>
+    </w:p>
+    <w:p>
+      <w:pPr>
+        <w:widowControl/>
+        <w:suppressAutoHyphens w:val="0"/>
+        <w:rPr>
+          <w:rFonts w:ascii="Consolas" w:hAnsi="Consolas"/>
+          <w:iCs/>
+          <w:sz w:val="20"/>
+          <w:szCs w:val="20"/>
+        </w:rPr>
+      </w:pPr>
+      <w:proofErr w:type="gramStart"/>
+      <w:r>
+        <w:rPr>
+          <w:rFonts w:ascii="Consolas" w:hAnsi="Consolas"/>
+          <w:iCs/>
+          <w:sz w:val="20"/>
+          <w:szCs w:val="20"/>
+        </w:rPr>
+        <w:t>head :</w:t>
+      </w:r>
+      <w:proofErr w:type="gramEnd"/>
+      <w:r>
+        <w:rPr>
+          <w:rFonts w:ascii="Consolas" w:hAnsi="Consolas"/>
+          <w:iCs/>
+          <w:sz w:val="20"/>
+          <w:szCs w:val="20"/>
+        </w:rPr>
+        <w:t>: [</w:t>
+      </w:r>
+      <w:proofErr w:type="spellStart"/>
+      <w:r>
+        <w:rPr>
+          <w:rFonts w:ascii="Consolas" w:hAnsi="Consolas"/>
+          <w:iCs/>
+          <w:sz w:val="20"/>
+          <w:szCs w:val="20"/>
+        </w:rPr>
+        <w:t>Int</w:t>
+      </w:r>
+      <w:proofErr w:type="spellEnd"/>
+      <w:r>
+        <w:rPr>
+          <w:rFonts w:ascii="Consolas" w:hAnsi="Consolas"/>
+          <w:iCs/>
+          <w:sz w:val="20"/>
+          <w:szCs w:val="20"/>
+        </w:rPr>
+        <w:t>]</w:t>
+      </w:r>
+      <w:r>
+        <w:rPr>
+          <w:rFonts w:ascii="Consolas" w:hAnsi="Consolas"/>
+          <w:iCs/>
+          <w:sz w:val="20"/>
+          <w:szCs w:val="20"/>
+        </w:rPr>
+        <w:t xml:space="preserve"> -&gt; </w:t>
+      </w:r>
+      <w:proofErr w:type="spellStart"/>
+      <w:r>
+        <w:rPr>
+          <w:rFonts w:ascii="Consolas" w:hAnsi="Consolas"/>
+          <w:iCs/>
+          <w:sz w:val="20"/>
+          <w:szCs w:val="20"/>
+        </w:rPr>
+        <w:t>Int</w:t>
+      </w:r>
+      <w:proofErr w:type="spellEnd"/>
+    </w:p>
+    <w:p>
+      <w:pPr>
+        <w:widowControl/>
+        <w:suppressAutoHyphens w:val="0"/>
+        <w:rPr>
+          <w:rFonts w:ascii="Consolas" w:hAnsi="Consolas"/>
+          <w:iCs/>
+          <w:sz w:val="20"/>
+          <w:szCs w:val="20"/>
+        </w:rPr>
+      </w:pPr>
+      <w:proofErr w:type="gramStart"/>
+      <w:r>
+        <w:rPr>
+          <w:rFonts w:ascii="Consolas" w:hAnsi="Consolas"/>
+          <w:iCs/>
+          <w:sz w:val="20"/>
+          <w:szCs w:val="20"/>
+        </w:rPr>
+        <w:t>head</w:t>
+      </w:r>
+      <w:proofErr w:type="gramEnd"/>
+      <w:r>
+        <w:rPr>
+          <w:rFonts w:ascii="Consolas" w:hAnsi="Consolas"/>
+          <w:iCs/>
+          <w:sz w:val="20"/>
+          <w:szCs w:val="20"/>
+        </w:rPr>
+        <w:t xml:space="preserve"> </w:t>
+      </w:r>
+      <w:proofErr w:type="spellStart"/>
+      <w:r>
+        <w:rPr>
+          <w:rFonts w:ascii="Consolas" w:hAnsi="Consolas"/>
+          <w:iCs/>
+          <w:sz w:val="20"/>
+          <w:szCs w:val="20"/>
+        </w:rPr>
+        <w:t>xs</w:t>
+      </w:r>
+      <w:proofErr w:type="spellEnd"/>
+      <w:r>
+        <w:rPr>
+          <w:rFonts w:ascii="Consolas" w:hAnsi="Consolas"/>
+          <w:iCs/>
+          <w:sz w:val="20"/>
+          <w:szCs w:val="20"/>
+        </w:rPr>
+        <w:t xml:space="preserve"> = case </w:t>
+      </w:r>
+      <w:proofErr w:type="spellStart"/>
+      <w:r>
+        <w:rPr>
+          <w:rFonts w:ascii="Consolas" w:hAnsi="Consolas"/>
+          <w:iCs/>
+          <w:sz w:val="20"/>
+          <w:szCs w:val="20"/>
+        </w:rPr>
+        <w:t>xs</w:t>
+      </w:r>
+      <w:proofErr w:type="spellEnd"/>
+      <w:r>
+        <w:rPr>
+          <w:rFonts w:ascii="Consolas" w:hAnsi="Consolas"/>
+          <w:iCs/>
+          <w:sz w:val="20"/>
+          <w:szCs w:val="20"/>
+        </w:rPr>
+        <w:t xml:space="preserve"> of   </w:t>
+      </w:r>
+    </w:p>
+    <w:p>
+      <w:pPr>
+        <w:widowControl/>
+        <w:suppressAutoHyphens w:val="0"/>
+        <w:rPr>
+          <w:rFonts w:ascii="Consolas" w:hAnsi="Consolas"/>
+          <w:iCs/>
+          <w:sz w:val="20"/>
+          <w:szCs w:val="20"/>
+        </w:rPr>
+      </w:pPr>
+      <w:r>
+        <w:rPr>
+          <w:rFonts w:ascii="Consolas" w:hAnsi="Consolas"/>
+          <w:iCs/>
+          <w:sz w:val="20"/>
+          <w:szCs w:val="20"/>
+        </w:rPr>
+        <w:t xml:space="preserve">             [] -&gt; 0   </w:t>
+      </w:r>
+    </w:p>
+    <w:p>
+      <w:pPr>
+        <w:widowControl/>
+        <w:suppressAutoHyphens w:val="0"/>
+        <w:rPr>
+          <w:rFonts w:ascii="Consolas" w:hAnsi="Consolas"/>
+          <w:iCs/>
+          <w:sz w:val="20"/>
+          <w:szCs w:val="20"/>
+        </w:rPr>
+      </w:pPr>
+      <w:r>
+        <w:rPr>
+          <w:rFonts w:ascii="Consolas" w:hAnsi="Consolas"/>
+          <w:iCs/>
+          <w:sz w:val="20"/>
+          <w:szCs w:val="20"/>
+        </w:rPr>
+        <w:t xml:space="preserve">             (</w:t>
+      </w:r>
+      <w:proofErr w:type="gramStart"/>
+      <w:r>
+        <w:rPr>
+          <w:rFonts w:ascii="Consolas" w:hAnsi="Consolas"/>
+          <w:iCs/>
+          <w:sz w:val="20"/>
+          <w:szCs w:val="20"/>
+        </w:rPr>
+        <w:t>x</w:t>
+      </w:r>
+      <w:r>
+        <w:rPr>
+          <w:rFonts w:ascii="Consolas" w:hAnsi="Consolas"/>
+          <w:iCs/>
+          <w:sz w:val="20"/>
+          <w:szCs w:val="20"/>
+        </w:rPr>
+        <w:t xml:space="preserve"> </w:t>
+      </w:r>
+      <w:r>
+        <w:rPr>
+          <w:rFonts w:ascii="Consolas" w:hAnsi="Consolas"/>
+          <w:iCs/>
+          <w:sz w:val="20"/>
+          <w:szCs w:val="20"/>
+        </w:rPr>
+        <w:t>:</w:t>
+      </w:r>
+      <w:proofErr w:type="gramEnd"/>
+      <w:r>
+        <w:rPr>
+          <w:rFonts w:ascii="Consolas" w:hAnsi="Consolas"/>
+          <w:iCs/>
+          <w:sz w:val="20"/>
+          <w:szCs w:val="20"/>
+        </w:rPr>
+        <w:t xml:space="preserve"> </w:t>
+      </w:r>
+      <w:r>
+        <w:rPr>
+          <w:rFonts w:ascii="Consolas" w:hAnsi="Consolas"/>
+          <w:iCs/>
+          <w:sz w:val="20"/>
+          <w:szCs w:val="20"/>
+        </w:rPr>
+        <w:t xml:space="preserve">_) -&gt; </w:t>
+      </w:r>
+      <w:proofErr w:type="gramStart"/>
+      <w:r>
+        <w:rPr>
+          <w:rFonts w:ascii="Consolas" w:hAnsi="Consolas"/>
+          <w:iCs/>
+          <w:sz w:val="20"/>
+          <w:szCs w:val="20"/>
+        </w:rPr>
+        <w:t>x</w:t>
+      </w:r>
+      <w:proofErr w:type="gramEnd"/>
+    </w:p>
+    <w:p>
+      <w:pPr>
+        <w:widowControl/>
+        <w:suppressAutoHyphens w:val="0"/>
+        <w:rPr>
+          <w:iCs/>
+        </w:rPr>
+      </w:pPr>
+      <w:r>
+        <w:rPr>
+          <w:iCs/>
+        </w:rPr>
+        <w:t>The function returns a head of a given integer list. If the corresponding list is empty, 0 is returned instead.</w:t>
+      </w:r>
+      <w:r>
+        <w:rPr>
+          <w:iCs/>
+        </w:rPr>
+        <w:t xml:space="preserve"> The function could be easily rewritten by using standard pattern matching, but in certain scenarios, where we would need to define patterns for several arguments at once, approach with using case expression may be more readable and maintainable.</w:t>
+      </w:r>
+      <w:r>
+        <w:rPr>
+          <w:iCs/>
+        </w:rPr>
+        <w:t xml:space="preserve"> For instance, we could</w:t>
+      </w:r>
+      <w:r>
+        <w:rPr>
+          <w:iCs/>
+        </w:rPr>
+        <w:t xml:space="preserve"> rewrite our function</w:t>
+      </w:r>
+      <w:r>
+        <w:rPr>
+          <w:iCs/>
+        </w:rPr>
+        <w:t xml:space="preserve"> </w:t>
+      </w:r>
+      <w:proofErr w:type="spellStart"/>
+      <w:r>
+        <w:rPr>
+          <w:rFonts w:ascii="Consolas" w:hAnsi="Consolas" w:cs="Consolas"/>
+          <w:iCs/>
+          <w:sz w:val="20"/>
+          <w:szCs w:val="20"/>
+        </w:rPr>
+        <w:t>charToName</w:t>
+      </w:r>
+      <w:proofErr w:type="spellEnd"/>
+      <w:r>
+        <w:rPr>
+          <w:rFonts w:ascii="Consolas" w:hAnsi="Consolas" w:cs="Consolas"/>
+          <w:iCs/>
+          <w:sz w:val="20"/>
+          <w:szCs w:val="20"/>
+        </w:rPr>
+        <w:t xml:space="preserve"> </w:t>
+      </w:r>
+      <w:r>
+        <w:rPr>
+          <w:iCs/>
+        </w:rPr>
+        <w:t>to return a name based on the first character from an input character list. We only have to make sure that the list is not empty, first:</w:t>
+      </w:r>
+    </w:p>
+    <w:p>
+      <w:pPr>
+        <w:widowControl/>
+        <w:suppressAutoHyphens w:val="0"/>
+        <w:rPr>
+          <w:rFonts w:ascii="Consolas" w:hAnsi="Consolas"/>
+          <w:iCs/>
+          <w:sz w:val="20"/>
+          <w:szCs w:val="20"/>
+        </w:rPr>
+      </w:pPr>
+      <w:proofErr w:type="spellStart"/>
+      <w:proofErr w:type="gramStart"/>
+      <w:r>
+        <w:rPr>
+          <w:rFonts w:ascii="Consolas" w:hAnsi="Consolas"/>
+          <w:iCs/>
+          <w:sz w:val="20"/>
+          <w:szCs w:val="20"/>
+        </w:rPr>
+        <w:t>firstCharToName</w:t>
+      </w:r>
+      <w:proofErr w:type="spellEnd"/>
+      <w:r>
+        <w:rPr>
+          <w:rFonts w:ascii="Consolas" w:hAnsi="Consolas"/>
+          <w:iCs/>
+          <w:sz w:val="20"/>
+          <w:szCs w:val="20"/>
+        </w:rPr>
+        <w:t xml:space="preserve"> :</w:t>
+      </w:r>
+      <w:proofErr w:type="gramEnd"/>
+      <w:r>
+        <w:rPr>
+          <w:rFonts w:ascii="Consolas" w:hAnsi="Consolas"/>
+          <w:iCs/>
+          <w:sz w:val="20"/>
+          <w:szCs w:val="20"/>
+        </w:rPr>
+        <w:t>: [Char]</w:t>
+      </w:r>
+      <w:r>
+        <w:rPr>
+          <w:rFonts w:ascii="Consolas" w:hAnsi="Consolas"/>
+          <w:iCs/>
+          <w:sz w:val="20"/>
+          <w:szCs w:val="20"/>
+        </w:rPr>
+        <w:t xml:space="preserve"> </w:t>
+      </w:r>
+      <w:r>
+        <w:rPr>
+          <w:rFonts w:ascii="Consolas" w:hAnsi="Consolas"/>
+          <w:iCs/>
+          <w:sz w:val="20"/>
+          <w:szCs w:val="20"/>
+        </w:rPr>
+        <w:t xml:space="preserve">-&gt; String          </w:t>
+      </w:r>
+    </w:p>
+    <w:p>
+      <w:pPr>
+        <w:widowControl/>
+        <w:suppressAutoHyphens w:val="0"/>
+        <w:rPr>
+          <w:rFonts w:ascii="Consolas" w:hAnsi="Consolas"/>
+          <w:iCs/>
+          <w:sz w:val="20"/>
+          <w:szCs w:val="20"/>
+        </w:rPr>
+      </w:pPr>
+      <w:proofErr w:type="spellStart"/>
+      <w:proofErr w:type="gramStart"/>
+      <w:r>
+        <w:rPr>
+          <w:rFonts w:ascii="Consolas" w:hAnsi="Consolas"/>
+          <w:iCs/>
+          <w:sz w:val="20"/>
+          <w:szCs w:val="20"/>
+        </w:rPr>
+        <w:t>firstCharToName</w:t>
+      </w:r>
+      <w:proofErr w:type="spellEnd"/>
+      <w:proofErr w:type="gramEnd"/>
+      <w:r>
+        <w:rPr>
+          <w:rFonts w:ascii="Consolas" w:hAnsi="Consolas"/>
+          <w:iCs/>
+          <w:sz w:val="20"/>
+          <w:szCs w:val="20"/>
+        </w:rPr>
+        <w:t xml:space="preserve"> [] = "No input provided."   </w:t>
+      </w:r>
+    </w:p>
+    <w:p>
+      <w:pPr>
+        <w:widowControl/>
+        <w:suppressAutoHyphens w:val="0"/>
+        <w:rPr>
+          <w:rFonts w:ascii="Consolas" w:hAnsi="Consolas"/>
+          <w:iCs/>
+          <w:sz w:val="20"/>
+          <w:szCs w:val="20"/>
+        </w:rPr>
+      </w:pPr>
+      <w:proofErr w:type="spellStart"/>
+      <w:proofErr w:type="gramStart"/>
+      <w:r>
+        <w:rPr>
+          <w:rFonts w:ascii="Consolas" w:hAnsi="Consolas"/>
+          <w:iCs/>
+          <w:sz w:val="20"/>
+          <w:szCs w:val="20"/>
+        </w:rPr>
+        <w:t>firstCharToName</w:t>
+      </w:r>
+      <w:proofErr w:type="spellEnd"/>
+      <w:proofErr w:type="gramEnd"/>
+      <w:r>
+        <w:rPr>
+          <w:rFonts w:ascii="Consolas" w:hAnsi="Consolas"/>
+          <w:iCs/>
+          <w:sz w:val="20"/>
+          <w:szCs w:val="20"/>
+        </w:rPr>
+        <w:t xml:space="preserve"> (</w:t>
+      </w:r>
+      <w:proofErr w:type="spellStart"/>
+      <w:r>
+        <w:rPr>
+          <w:rFonts w:ascii="Consolas" w:hAnsi="Consolas"/>
+          <w:iCs/>
+          <w:sz w:val="20"/>
+          <w:szCs w:val="20"/>
+        </w:rPr>
+        <w:t>x:xs</w:t>
+      </w:r>
+      <w:proofErr w:type="spellEnd"/>
+      <w:r>
+        <w:rPr>
+          <w:rFonts w:ascii="Consolas" w:hAnsi="Consolas"/>
+          <w:iCs/>
+          <w:sz w:val="20"/>
+          <w:szCs w:val="20"/>
+        </w:rPr>
+        <w:t xml:space="preserve">) = case x of          </w:t>
+      </w:r>
+    </w:p>
+    <w:p>
+      <w:pPr>
+        <w:widowControl/>
+        <w:suppressAutoHyphens w:val="0"/>
+        <w:rPr>
+          <w:rFonts w:ascii="Consolas" w:hAnsi="Consolas"/>
+          <w:iCs/>
+          <w:sz w:val="20"/>
+          <w:szCs w:val="20"/>
+        </w:rPr>
+      </w:pPr>
+      <w:r>
+        <w:rPr>
+          <w:rFonts w:ascii="Consolas" w:hAnsi="Consolas"/>
+          <w:iCs/>
+          <w:sz w:val="20"/>
+          <w:szCs w:val="20"/>
+        </w:rPr>
+        <w:t xml:space="preserve">                            '</w:t>
+      </w:r>
+      <w:proofErr w:type="gramStart"/>
+      <w:r>
+        <w:rPr>
+          <w:rFonts w:ascii="Consolas" w:hAnsi="Consolas"/>
+          <w:iCs/>
+          <w:sz w:val="20"/>
+          <w:szCs w:val="20"/>
+        </w:rPr>
+        <w:t>a</w:t>
+      </w:r>
+      <w:proofErr w:type="gramEnd"/>
+      <w:r>
+        <w:rPr>
+          <w:rFonts w:ascii="Consolas" w:hAnsi="Consolas"/>
+          <w:iCs/>
+          <w:sz w:val="20"/>
+          <w:szCs w:val="20"/>
+        </w:rPr>
+        <w:t xml:space="preserve">' -&gt; "Albert" </w:t>
+      </w:r>
+    </w:p>
+    <w:p>
+      <w:pPr>
+        <w:widowControl/>
+        <w:suppressAutoHyphens w:val="0"/>
+        <w:rPr>
+          <w:rFonts w:ascii="Consolas" w:hAnsi="Consolas"/>
+          <w:iCs/>
+          <w:sz w:val="20"/>
+          <w:szCs w:val="20"/>
+        </w:rPr>
+      </w:pPr>
+      <w:r>
+        <w:rPr>
+          <w:rFonts w:ascii="Consolas" w:hAnsi="Consolas"/>
+          <w:iCs/>
+          <w:sz w:val="20"/>
+          <w:szCs w:val="20"/>
+        </w:rPr>
+        <w:t xml:space="preserve">                            '</w:t>
+      </w:r>
+      <w:proofErr w:type="gramStart"/>
+      <w:r>
+        <w:rPr>
+          <w:rFonts w:ascii="Consolas" w:hAnsi="Consolas"/>
+          <w:iCs/>
+          <w:sz w:val="20"/>
+          <w:szCs w:val="20"/>
+        </w:rPr>
+        <w:t>b</w:t>
+      </w:r>
+      <w:proofErr w:type="gramEnd"/>
+      <w:r>
+        <w:rPr>
+          <w:rFonts w:ascii="Consolas" w:hAnsi="Consolas"/>
+          <w:iCs/>
+          <w:sz w:val="20"/>
+          <w:szCs w:val="20"/>
+        </w:rPr>
+        <w:t>' -&gt; "</w:t>
+      </w:r>
+      <w:proofErr w:type="spellStart"/>
+      <w:r>
+        <w:rPr>
+          <w:rFonts w:ascii="Consolas" w:hAnsi="Consolas"/>
+          <w:iCs/>
+          <w:sz w:val="20"/>
+          <w:szCs w:val="20"/>
+        </w:rPr>
+        <w:t>Broseph</w:t>
+      </w:r>
+      <w:proofErr w:type="spellEnd"/>
+      <w:r>
+        <w:rPr>
+          <w:rFonts w:ascii="Consolas" w:hAnsi="Consolas"/>
+          <w:iCs/>
+          <w:sz w:val="20"/>
+          <w:szCs w:val="20"/>
+        </w:rPr>
+        <w:t>"</w:t>
+      </w:r>
+    </w:p>
+    <w:p>
+      <w:pPr>
+        <w:widowControl/>
+        <w:suppressAutoHyphens w:val="0"/>
+        <w:rPr>
+          <w:rFonts w:ascii="Consolas" w:hAnsi="Consolas"/>
+          <w:iCs/>
+          <w:sz w:val="20"/>
+          <w:szCs w:val="20"/>
+        </w:rPr>
+      </w:pPr>
+      <w:r>
+        <w:rPr>
+          <w:rFonts w:ascii="Consolas" w:hAnsi="Consolas"/>
+          <w:iCs/>
+          <w:sz w:val="20"/>
+          <w:szCs w:val="20"/>
+        </w:rPr>
+        <w:t xml:space="preserve">                            '</w:t>
+      </w:r>
+      <w:proofErr w:type="gramStart"/>
+      <w:r>
+        <w:rPr>
+          <w:rFonts w:ascii="Consolas" w:hAnsi="Consolas"/>
+          <w:iCs/>
+          <w:sz w:val="20"/>
+          <w:szCs w:val="20"/>
+        </w:rPr>
+        <w:t>c</w:t>
+      </w:r>
+      <w:proofErr w:type="gramEnd"/>
+      <w:r>
+        <w:rPr>
+          <w:rFonts w:ascii="Consolas" w:hAnsi="Consolas"/>
+          <w:iCs/>
+          <w:sz w:val="20"/>
+          <w:szCs w:val="20"/>
+        </w:rPr>
+        <w:t xml:space="preserve">' -&gt; "Cecil"  </w:t>
+      </w:r>
+    </w:p>
+    <w:p>
+      <w:pPr>
+        <w:widowControl/>
+        <w:suppressAutoHyphens w:val="0"/>
+        <w:rPr>
+          <w:rFonts w:ascii="Consolas" w:hAnsi="Consolas"/>
+          <w:iCs/>
+          <w:sz w:val="20"/>
+          <w:szCs w:val="20"/>
+        </w:rPr>
+      </w:pPr>
+      <w:r>
+        <w:rPr>
+          <w:rFonts w:ascii="Consolas" w:hAnsi="Consolas"/>
+          <w:iCs/>
+          <w:sz w:val="20"/>
+          <w:szCs w:val="20"/>
+        </w:rPr>
+        <w:t xml:space="preserve">                            _ -&gt; "No name"  </w:t>
+      </w:r>
+    </w:p>
+    <w:p>
+      <w:pPr>
+        <w:widowControl/>
+        <w:suppressAutoHyphens w:val="0"/>
+        <w:rPr>
+          <w:iCs/>
+        </w:rPr>
+      </w:pPr>
+      <w:r>
+        <w:rPr>
+          <w:iCs/>
+        </w:rPr>
+        <w:t xml:space="preserve">Note that the usage of </w:t>
+      </w:r>
+      <w:r>
+        <w:rPr>
+          <w:iCs/>
+        </w:rPr>
+        <w:t>the</w:t>
+      </w:r>
+      <w:r>
+        <w:rPr>
+          <w:iCs/>
+        </w:rPr>
+        <w:t xml:space="preserve"> wildcard ‘_’ is also possible.</w:t>
+      </w:r>
+    </w:p>
+    <w:p>
+      <w:pPr>
+        <w:widowControl/>
+        <w:suppressAutoHyphens w:val="0"/>
+        <w:rPr>
+          <w:iCs/>
+        </w:rPr>
+      </w:pPr>
+    </w:p>
+    <w:p>
+      <w:pPr>
+        <w:widowControl/>
+        <w:suppressAutoHyphens w:val="0"/>
+        <w:rPr>
+          <w:iCs/>
+        </w:rPr>
+      </w:pPr>
       <w:bookmarkStart w:id="0" w:name="_GoBack"/>
       <w:bookmarkEnd w:id="0"/>
-    </w:p>
-    <w:p>
-      <w:pPr>
-        <w:widowControl/>
-        <w:suppressAutoHyphens w:val="0"/>
-        <w:rPr>
-          <w:iCs/>
-        </w:rPr>
-      </w:pPr>
-    </w:p>
-    <w:p>
-      <w:pPr>
-        <w:widowControl/>
-        <w:suppressAutoHyphens w:val="0"/>
-        <w:rPr>
-          <w:iCs/>
-        </w:rPr>
-      </w:pPr>
-    </w:p>
-    <w:p>
-      <w:pPr>
-        <w:widowControl/>
-        <w:suppressAutoHyphens w:val="0"/>
-        <w:rPr>
-          <w:iCs/>
-        </w:rPr>
-      </w:pPr>
     </w:p>
     <w:p>
       <w:pPr>
@@ -35129,7 +35789,7 @@
           <w:szCs w:val="18"/>
         </w:rPr>
       </w:pPr>
-      <w:hyperlink r:id="rId58" w:history="1">
+      <w:hyperlink r:id="rId60" w:history="1">
         <w:r>
           <w:rPr>
             <w:rStyle w:val="Hyperlink"/>
@@ -35172,7 +35832,7 @@
           <w:szCs w:val="18"/>
         </w:rPr>
       </w:pPr>
-      <w:hyperlink r:id="rId59" w:history="1">
+      <w:hyperlink r:id="rId61" w:history="1">
         <w:r>
           <w:rPr>
             <w:rStyle w:val="Hyperlink"/>
@@ -35234,7 +35894,7 @@
           <w:szCs w:val="18"/>
         </w:rPr>
       </w:pPr>
-      <w:hyperlink r:id="rId60" w:history="1">
+      <w:hyperlink r:id="rId62" w:history="1">
         <w:r>
           <w:rPr>
             <w:rStyle w:val="Hyperlink"/>
@@ -36706,6 +37366,44 @@
     </w:sectPr>
   </w:body>
 </w:document>
+</file>
+
+<file path=word/endnotes.xml><?xml version="1.0" encoding="utf-8"?>
+<w:endnotes xmlns:wpc="http://schemas.microsoft.com/office/word/2010/wordprocessingCanvas" xmlns:mc="http://schemas.openxmlformats.org/markup-compatibility/2006" xmlns:o="urn:schemas-microsoft-com:office:office" xmlns:r="http://schemas.openxmlformats.org/officeDocument/2006/relationships" xmlns:m="http://schemas.openxmlformats.org/officeDocument/2006/math" xmlns:v="urn:schemas-microsoft-com:vml" xmlns:wp14="http://schemas.microsoft.com/office/word/2010/wordprocessingDrawing" xmlns:wp="http://schemas.openxmlformats.org/drawingml/2006/wordprocessingDrawing" xmlns:w10="urn:schemas-microsoft-com:office:word" xmlns:w="http://schemas.openxmlformats.org/wordprocessingml/2006/main" xmlns:w14="http://schemas.microsoft.com/office/word/2010/wordml" xmlns:w15="http://schemas.microsoft.com/office/word/2012/wordml" xmlns:wpg="http://schemas.microsoft.com/office/word/2010/wordprocessingGroup" xmlns:wpi="http://schemas.microsoft.com/office/word/2010/wordprocessingInk" xmlns:wne="http://schemas.microsoft.com/office/word/2006/wordml" xmlns:wps="http://schemas.microsoft.com/office/word/2010/wordprocessingShape" mc:Ignorable="w14 w15 wp14">
+  <w:endnote w:type="separator" w:id="-1">
+    <w:p>
+      <w:r>
+        <w:separator/>
+      </w:r>
+    </w:p>
+  </w:endnote>
+  <w:endnote w:type="continuationSeparator" w:id="0">
+    <w:p>
+      <w:r>
+        <w:continuationSeparator/>
+      </w:r>
+    </w:p>
+  </w:endnote>
+</w:endnotes>
+</file>
+
+<file path=word/footnotes.xml><?xml version="1.0" encoding="utf-8"?>
+<w:footnotes xmlns:wpc="http://schemas.microsoft.com/office/word/2010/wordprocessingCanvas" xmlns:mc="http://schemas.openxmlformats.org/markup-compatibility/2006" xmlns:o="urn:schemas-microsoft-com:office:office" xmlns:r="http://schemas.openxmlformats.org/officeDocument/2006/relationships" xmlns:m="http://schemas.openxmlformats.org/officeDocument/2006/math" xmlns:v="urn:schemas-microsoft-com:vml" xmlns:wp14="http://schemas.microsoft.com/office/word/2010/wordprocessingDrawing" xmlns:wp="http://schemas.openxmlformats.org/drawingml/2006/wordprocessingDrawing" xmlns:w10="urn:schemas-microsoft-com:office:word" xmlns:w="http://schemas.openxmlformats.org/wordprocessingml/2006/main" xmlns:w14="http://schemas.microsoft.com/office/word/2010/wordml" xmlns:w15="http://schemas.microsoft.com/office/word/2012/wordml" xmlns:wpg="http://schemas.microsoft.com/office/word/2010/wordprocessingGroup" xmlns:wpi="http://schemas.microsoft.com/office/word/2010/wordprocessingInk" xmlns:wne="http://schemas.microsoft.com/office/word/2006/wordml" xmlns:wps="http://schemas.microsoft.com/office/word/2010/wordprocessingShape" mc:Ignorable="w14 w15 wp14">
+  <w:footnote w:type="separator" w:id="-1">
+    <w:p>
+      <w:r>
+        <w:separator/>
+      </w:r>
+    </w:p>
+  </w:footnote>
+  <w:footnote w:type="continuationSeparator" w:id="0">
+    <w:p>
+      <w:r>
+        <w:continuationSeparator/>
+      </w:r>
+    </w:p>
+  </w:footnote>
+</w:footnotes>
 </file>
 
 <file path=word/numbering.xml><?xml version="1.0" encoding="utf-8"?>
@@ -41281,6 +41979,70 @@
       <w:szCs w:val="20"/>
     </w:rPr>
   </w:style>
+  <w:style w:type="paragraph" w:styleId="Header">
+    <w:name w:val="header"/>
+    <w:basedOn w:val="Normal"/>
+    <w:link w:val="HeaderChar"/>
+    <w:uiPriority w:val="99"/>
+    <w:unhideWhenUsed/>
+    <w:rsid w:val="00B46B97"/>
+    <w:pPr>
+      <w:tabs>
+        <w:tab w:val="center" w:pos="4536"/>
+        <w:tab w:val="right" w:pos="9072"/>
+      </w:tabs>
+    </w:pPr>
+    <w:rPr>
+      <w:rFonts w:cs="Mangal"/>
+      <w:szCs w:val="21"/>
+    </w:rPr>
+  </w:style>
+  <w:style w:type="character" w:customStyle="1" w:styleId="HeaderChar">
+    <w:name w:val="Header Char"/>
+    <w:basedOn w:val="DefaultParagraphFont"/>
+    <w:link w:val="Header"/>
+    <w:uiPriority w:val="99"/>
+    <w:rsid w:val="00B46B97"/>
+    <w:rPr>
+      <w:rFonts w:eastAsia="SimSun" w:cs="Mangal"/>
+      <w:kern w:val="1"/>
+      <w:sz w:val="24"/>
+      <w:szCs w:val="21"/>
+      <w:lang w:val="en-US" w:eastAsia="hi-IN" w:bidi="hi-IN"/>
+    </w:rPr>
+  </w:style>
+  <w:style w:type="paragraph" w:styleId="Footer">
+    <w:name w:val="footer"/>
+    <w:basedOn w:val="Normal"/>
+    <w:link w:val="FooterChar"/>
+    <w:uiPriority w:val="99"/>
+    <w:unhideWhenUsed/>
+    <w:rsid w:val="00B46B97"/>
+    <w:pPr>
+      <w:tabs>
+        <w:tab w:val="center" w:pos="4536"/>
+        <w:tab w:val="right" w:pos="9072"/>
+      </w:tabs>
+    </w:pPr>
+    <w:rPr>
+      <w:rFonts w:cs="Mangal"/>
+      <w:szCs w:val="21"/>
+    </w:rPr>
+  </w:style>
+  <w:style w:type="character" w:customStyle="1" w:styleId="FooterChar">
+    <w:name w:val="Footer Char"/>
+    <w:basedOn w:val="DefaultParagraphFont"/>
+    <w:link w:val="Footer"/>
+    <w:uiPriority w:val="99"/>
+    <w:rsid w:val="00B46B97"/>
+    <w:rPr>
+      <w:rFonts w:eastAsia="SimSun" w:cs="Mangal"/>
+      <w:kern w:val="1"/>
+      <w:sz w:val="24"/>
+      <w:szCs w:val="21"/>
+      <w:lang w:val="en-US" w:eastAsia="hi-IN" w:bidi="hi-IN"/>
+    </w:rPr>
+  </w:style>
 </w:styles>
 </file>
 
@@ -41550,7 +42312,7 @@
 </file>
 
 <file path=customXml/itemProps1.xml><?xml version="1.0" encoding="utf-8"?>
-<ds:datastoreItem xmlns:ds="http://schemas.openxmlformats.org/officeDocument/2006/customXml" ds:itemID="{E91E6483-FC65-4EF5-8905-704EDE8D3D98}">
+<ds:datastoreItem xmlns:ds="http://schemas.openxmlformats.org/officeDocument/2006/customXml" ds:itemID="{6E06ADA9-EF28-418D-A25D-28D95B8CA6D1}">
   <ds:schemaRefs>
     <ds:schemaRef ds:uri="http://schemas.openxmlformats.org/officeDocument/2006/bibliography"/>
   </ds:schemaRefs>

</xml_diff>

<commit_message>
Frege - grammar (introduction)
</commit_message>
<xml_diff>
--- a/Frege.docx
+++ b/Frege.docx
@@ -283,16 +283,90 @@
     <w:p>
       <w:pPr>
         <w:numPr>
+          <w:ilvl w:val="0"/>
+          <w:numId w:val="1"/>
+        </w:numPr>
+        <w:rPr>
+          <w:i/>
+          <w:iCs/>
+        </w:rPr>
+      </w:pPr>
+      <w:r>
+        <w:t>Chapter 4: The grammar</w:t>
+      </w:r>
+    </w:p>
+    <w:p>
+      <w:pPr>
+        <w:numPr>
           <w:ilvl w:val="1"/>
           <w:numId w:val="1"/>
         </w:numPr>
-      </w:pPr>
-      <w:r>
         <w:rPr>
           <w:i/>
           <w:iCs/>
-        </w:rPr>
-        <w:t>Grammar? (From chpt. 4?)</w:t>
+          <w:color w:val="FF950E"/>
+        </w:rPr>
+      </w:pPr>
+      <w:r>
+        <w:rPr>
+          <w:i/>
+          <w:iCs/>
+        </w:rPr>
+        <w:t>Official Frege grammar, or references (appendix?)</w:t>
+      </w:r>
+    </w:p>
+    <w:p>
+      <w:pPr>
+        <w:numPr>
+          <w:ilvl w:val="2"/>
+          <w:numId w:val="1"/>
+        </w:numPr>
+        <w:rPr>
+          <w:i/>
+          <w:iCs/>
+        </w:rPr>
+      </w:pPr>
+      <w:r>
+        <w:rPr>
+          <w:i/>
+          <w:iCs/>
+          <w:color w:val="FF950E"/>
+        </w:rPr>
+        <w:t>This is too abstract. Maybe pick only some interesting parts?e.g. “this is usually solved as...”, “on this level it means this and this is supported”...?</w:t>
+      </w:r>
+    </w:p>
+    <w:p>
+      <w:pPr>
+        <w:numPr>
+          <w:ilvl w:val="1"/>
+          <w:numId w:val="1"/>
+        </w:numPr>
+        <w:rPr>
+          <w:i/>
+          <w:iCs/>
+        </w:rPr>
+      </w:pPr>
+      <w:r>
+        <w:rPr>
+          <w:i/>
+          <w:iCs/>
+        </w:rPr>
+        <w:t>Subset related to what we decided to support in “Frege-IDE”</w:t>
+      </w:r>
+    </w:p>
+    <w:p>
+      <w:pPr>
+        <w:numPr>
+          <w:ilvl w:val="2"/>
+          <w:numId w:val="1"/>
+        </w:numPr>
+      </w:pPr>
+      <w:r>
+        <w:rPr>
+          <w:i/>
+          <w:iCs/>
+        </w:rPr>
+        <w:t>(Analysis, what parts of the grammar we decided to cut off, what couldn't be cut off, hot it relates to everything)</w:t>
       </w:r>
     </w:p>
     <w:p>
@@ -307,7 +381,7 @@
         </w:rPr>
       </w:pPr>
       <w:r>
-        <w:t>Chapter 4: The grammar</w:t>
+        <w:t>Chapter 5: Frege in MPS</w:t>
       </w:r>
     </w:p>
     <w:p>
@@ -319,7 +393,6 @@
         <w:rPr>
           <w:i/>
           <w:iCs/>
-          <w:color w:val="FF950E"/>
         </w:rPr>
       </w:pPr>
       <w:r>
@@ -327,7 +400,26 @@
           <w:i/>
           <w:iCs/>
         </w:rPr>
-        <w:t>Official Frege grammar, or references (appendix?)</w:t>
+        <w:t>Grammar transformation for MPS structure aspect, design of the Frege structure, how and why (analysis + design decisions)</w:t>
+      </w:r>
+    </w:p>
+    <w:p>
+      <w:pPr>
+        <w:numPr>
+          <w:ilvl w:val="1"/>
+          <w:numId w:val="1"/>
+        </w:numPr>
+        <w:rPr>
+          <w:i/>
+          <w:iCs/>
+        </w:rPr>
+      </w:pPr>
+      <w:r>
+        <w:rPr>
+          <w:i/>
+          <w:iCs/>
+        </w:rPr>
+        <w:t>Editor</w:t>
       </w:r>
     </w:p>
     <w:p>
@@ -345,9 +437,48 @@
         <w:rPr>
           <w:i/>
           <w:iCs/>
+        </w:rPr>
+        <w:t>“Visuals” (FunctionName FunctionParameters = Expression)</w:t>
+      </w:r>
+    </w:p>
+    <w:p>
+      <w:pPr>
+        <w:numPr>
+          <w:ilvl w:val="2"/>
+          <w:numId w:val="1"/>
+        </w:numPr>
+        <w:rPr>
+          <w:i/>
+          <w:iCs/>
           <w:color w:val="FF950E"/>
         </w:rPr>
-        <w:t>This is too abstract. Maybe pick only some interesting parts?e.g. “this is usually solved as...”, “on this level it means this and this is supported”...?</w:t>
+      </w:pPr>
+      <w:r>
+        <w:rPr>
+          <w:i/>
+          <w:iCs/>
+        </w:rPr>
+        <w:t>Editor transformation and substitution actions</w:t>
+      </w:r>
+    </w:p>
+    <w:p>
+      <w:pPr>
+        <w:numPr>
+          <w:ilvl w:val="2"/>
+          <w:numId w:val="1"/>
+        </w:numPr>
+        <w:rPr>
+          <w:i/>
+          <w:iCs/>
+        </w:rPr>
+      </w:pPr>
+      <w:r>
+        <w:rPr>
+          <w:i/>
+          <w:iCs/>
+          <w:color w:val="FF950E"/>
+        </w:rPr>
+        <w:t>Lacking documentation on the MPS part.</w:t>
       </w:r>
     </w:p>
     <w:p>
@@ -366,7 +497,7 @@
           <w:i/>
           <w:iCs/>
         </w:rPr>
-        <w:t>Subset related to what we decided to support in “Frege-IDE”</w:t>
+        <w:t>References, scopes</w:t>
       </w:r>
     </w:p>
     <w:p>
@@ -375,13 +506,74 @@
           <w:ilvl w:val="2"/>
           <w:numId w:val="1"/>
         </w:numPr>
-      </w:pPr>
-      <w:r>
         <w:rPr>
           <w:i/>
           <w:iCs/>
         </w:rPr>
-        <w:t>(Analysis, what parts of the grammar we decided to cut off, what couldn't be cut off, hot it relates to everything)</w:t>
+      </w:pPr>
+      <w:r>
+        <w:rPr>
+          <w:i/>
+          <w:iCs/>
+        </w:rPr>
+        <w:t>(Constraints + behaviour)</w:t>
+      </w:r>
+    </w:p>
+    <w:p>
+      <w:pPr>
+        <w:numPr>
+          <w:ilvl w:val="1"/>
+          <w:numId w:val="1"/>
+        </w:numPr>
+        <w:rPr>
+          <w:i/>
+          <w:iCs/>
+        </w:rPr>
+      </w:pPr>
+      <w:r>
+        <w:rPr>
+          <w:i/>
+          <w:iCs/>
+        </w:rPr>
+        <w:t>Typesystem</w:t>
+      </w:r>
+    </w:p>
+    <w:p>
+      <w:pPr>
+        <w:numPr>
+          <w:ilvl w:val="2"/>
+          <w:numId w:val="1"/>
+        </w:numPr>
+        <w:rPr>
+          <w:i/>
+          <w:iCs/>
+        </w:rPr>
+      </w:pPr>
+      <w:r>
+        <w:rPr>
+          <w:i/>
+          <w:iCs/>
+        </w:rPr>
+        <w:t>Expression evaluation</w:t>
+      </w:r>
+    </w:p>
+    <w:p>
+      <w:pPr>
+        <w:numPr>
+          <w:ilvl w:val="2"/>
+          <w:numId w:val="1"/>
+        </w:numPr>
+        <w:rPr>
+          <w:i/>
+          <w:iCs/>
+        </w:rPr>
+      </w:pPr>
+      <w:r>
+        <w:rPr>
+          <w:i/>
+          <w:iCs/>
+        </w:rPr>
+        <w:t>TBA</w:t>
       </w:r>
     </w:p>
     <w:p>
@@ -396,7 +588,11 @@
         </w:rPr>
       </w:pPr>
       <w:r>
-        <w:t>Chapter 5: Frege in MPS</w:t>
+        <w:rPr>
+          <w:i/>
+          <w:iCs/>
+        </w:rPr>
+        <w:t>Chapter 6: Evaluation</w:t>
       </w:r>
     </w:p>
     <w:p>
@@ -415,218 +611,7 @@
           <w:i/>
           <w:iCs/>
         </w:rPr>
-        <w:t>Grammar transformation for MPS structure aspect, design of the Frege structure, how and why (analysis + design decisions)</w:t>
-      </w:r>
-    </w:p>
-    <w:p>
-      <w:pPr>
-        <w:numPr>
-          <w:ilvl w:val="1"/>
-          <w:numId w:val="1"/>
-        </w:numPr>
-        <w:rPr>
-          <w:i/>
-          <w:iCs/>
-        </w:rPr>
-      </w:pPr>
-      <w:r>
-        <w:rPr>
-          <w:i/>
-          <w:iCs/>
-        </w:rPr>
-        <w:t>Editor</w:t>
-      </w:r>
-    </w:p>
-    <w:p>
-      <w:pPr>
-        <w:numPr>
-          <w:ilvl w:val="2"/>
-          <w:numId w:val="1"/>
-        </w:numPr>
-        <w:rPr>
-          <w:i/>
-          <w:iCs/>
-        </w:rPr>
-      </w:pPr>
-      <w:r>
-        <w:rPr>
-          <w:i/>
-          <w:iCs/>
-        </w:rPr>
-        <w:t>“Visuals” (FunctionName FunctionParameters = Expression)</w:t>
-      </w:r>
-    </w:p>
-    <w:p>
-      <w:pPr>
-        <w:numPr>
-          <w:ilvl w:val="2"/>
-          <w:numId w:val="1"/>
-        </w:numPr>
-        <w:rPr>
-          <w:i/>
-          <w:iCs/>
-          <w:color w:val="FF950E"/>
-        </w:rPr>
-      </w:pPr>
-      <w:r>
-        <w:rPr>
-          <w:i/>
-          <w:iCs/>
-        </w:rPr>
-        <w:t>Editor transformation and substitution actions</w:t>
-      </w:r>
-    </w:p>
-    <w:p>
-      <w:pPr>
-        <w:numPr>
-          <w:ilvl w:val="2"/>
-          <w:numId w:val="1"/>
-        </w:numPr>
-        <w:rPr>
-          <w:i/>
-          <w:iCs/>
-        </w:rPr>
-      </w:pPr>
-      <w:r>
-        <w:rPr>
-          <w:i/>
-          <w:iCs/>
-          <w:color w:val="FF950E"/>
-        </w:rPr>
-        <w:t>Lacking documentation on the MPS part.</w:t>
-      </w:r>
-    </w:p>
-    <w:p>
-      <w:pPr>
-        <w:numPr>
-          <w:ilvl w:val="1"/>
-          <w:numId w:val="1"/>
-        </w:numPr>
-        <w:rPr>
-          <w:i/>
-          <w:iCs/>
-        </w:rPr>
-      </w:pPr>
-      <w:r>
-        <w:rPr>
-          <w:i/>
-          <w:iCs/>
-        </w:rPr>
-        <w:t>References, scopes</w:t>
-      </w:r>
-    </w:p>
-    <w:p>
-      <w:pPr>
-        <w:numPr>
-          <w:ilvl w:val="2"/>
-          <w:numId w:val="1"/>
-        </w:numPr>
-        <w:rPr>
-          <w:i/>
-          <w:iCs/>
-        </w:rPr>
-      </w:pPr>
-      <w:r>
-        <w:rPr>
-          <w:i/>
-          <w:iCs/>
-        </w:rPr>
-        <w:t>(Constraints + behaviour)</w:t>
-      </w:r>
-    </w:p>
-    <w:p>
-      <w:pPr>
-        <w:numPr>
-          <w:ilvl w:val="1"/>
-          <w:numId w:val="1"/>
-        </w:numPr>
-        <w:rPr>
-          <w:i/>
-          <w:iCs/>
-        </w:rPr>
-      </w:pPr>
-      <w:r>
-        <w:rPr>
-          <w:i/>
-          <w:iCs/>
-        </w:rPr>
-        <w:t>Typesystem</w:t>
-      </w:r>
-    </w:p>
-    <w:p>
-      <w:pPr>
-        <w:numPr>
-          <w:ilvl w:val="2"/>
-          <w:numId w:val="1"/>
-        </w:numPr>
-        <w:rPr>
-          <w:i/>
-          <w:iCs/>
-        </w:rPr>
-      </w:pPr>
-      <w:r>
-        <w:rPr>
-          <w:i/>
-          <w:iCs/>
-        </w:rPr>
-        <w:t>Expression evaluation</w:t>
-      </w:r>
-    </w:p>
-    <w:p>
-      <w:pPr>
-        <w:numPr>
-          <w:ilvl w:val="2"/>
-          <w:numId w:val="1"/>
-        </w:numPr>
-        <w:rPr>
-          <w:i/>
-          <w:iCs/>
-        </w:rPr>
-      </w:pPr>
-      <w:r>
-        <w:rPr>
-          <w:i/>
-          <w:iCs/>
-        </w:rPr>
-        <w:t>TBA</w:t>
-      </w:r>
-    </w:p>
-    <w:p>
-      <w:pPr>
-        <w:numPr>
-          <w:ilvl w:val="0"/>
-          <w:numId w:val="1"/>
-        </w:numPr>
-        <w:rPr>
-          <w:i/>
-          <w:iCs/>
-        </w:rPr>
-      </w:pPr>
-      <w:r>
-        <w:rPr>
-          <w:i/>
-          <w:iCs/>
-        </w:rPr>
         <w:lastRenderedPageBreak/>
-        <w:t>Chapter 6: Evaluation</w:t>
-      </w:r>
-    </w:p>
-    <w:p>
-      <w:pPr>
-        <w:numPr>
-          <w:ilvl w:val="1"/>
-          <w:numId w:val="1"/>
-        </w:numPr>
-        <w:rPr>
-          <w:i/>
-          <w:iCs/>
-        </w:rPr>
-      </w:pPr>
-      <w:r>
-        <w:rPr>
-          <w:i/>
-          <w:iCs/>
-        </w:rPr>
         <w:t>What we strived to achieve, again? Recapitulation?</w:t>
       </w:r>
     </w:p>
@@ -29888,19 +29873,7 @@
         <w:rPr>
           <w:iCs/>
         </w:rPr>
-        <w:t xml:space="preserve">In this case, we can </w:t>
-      </w:r>
-      <w:r>
-        <w:rPr>
-          <w:iCs/>
-        </w:rPr>
-        <w:t xml:space="preserve">e.g. </w:t>
-      </w:r>
-      <w:r>
-        <w:rPr>
-          <w:iCs/>
-        </w:rPr>
-        <w:t>reference the Archimedes’ constant in a function definition directly by writing:</w:t>
+        <w:t>In this case, we can e.g. reference the Archimedes’ constant in a function definition directly by writing:</w:t>
       </w:r>
     </w:p>
     <w:p>
@@ -30060,19 +30033,7 @@
         <w:rPr>
           <w:iCs/>
         </w:rPr>
-        <w:t xml:space="preserve"> To reference </w:t>
-      </w:r>
-      <w:r>
-        <w:rPr>
-          <w:iCs/>
-        </w:rPr>
-        <w:t>the Archimedes’ constant</w:t>
-      </w:r>
-      <w:r>
-        <w:rPr>
-          <w:iCs/>
-        </w:rPr>
-        <w:t>, we now have to write:</w:t>
+        <w:t xml:space="preserve"> To reference the Archimedes’ constant, we now have to write:</w:t>
       </w:r>
     </w:p>
     <w:p>
@@ -30266,23 +30227,7 @@
           <w:sz w:val="20"/>
           <w:szCs w:val="20"/>
         </w:rPr>
-        <w:t>rt frege.prelude.Math</w:t>
-      </w:r>
-      <w:r>
-        <w:rPr>
-          <w:rFonts w:ascii="Consolas" w:hAnsi="Consolas" w:cs="Consolas"/>
-          <w:sz w:val="20"/>
-          <w:szCs w:val="20"/>
-        </w:rPr>
-        <w:t xml:space="preserve"> AS MM</w:t>
-      </w:r>
-      <w:r>
-        <w:rPr>
-          <w:rFonts w:ascii="Consolas" w:hAnsi="Consolas" w:cs="Consolas"/>
-          <w:sz w:val="20"/>
-          <w:szCs w:val="20"/>
-        </w:rPr>
-        <w:t xml:space="preserve"> (</w:t>
+        <w:t>rt frege.prelude.Math AS MM (</w:t>
       </w:r>
       <w:r>
         <w:rPr>
@@ -30382,19 +30327,7 @@
         <w:rPr>
           <w:iCs/>
         </w:rPr>
-        <w:t xml:space="preserve">Case </w:t>
-      </w:r>
-      <w:r>
-        <w:rPr>
-          <w:iCs/>
-        </w:rPr>
-        <w:t>3</w:t>
-      </w:r>
-      <w:r>
-        <w:rPr>
-          <w:iCs/>
-        </w:rPr>
-        <w:t xml:space="preserve">: We import </w:t>
+        <w:t xml:space="preserve">Case 3: We import </w:t>
       </w:r>
       <w:r>
         <w:rPr>
@@ -30412,13 +30345,7 @@
         <w:rPr>
           <w:iCs/>
         </w:rPr>
-        <w:t xml:space="preserve"> </w:t>
-      </w:r>
-      <w:r>
-        <w:rPr>
-          <w:iCs/>
-        </w:rPr>
-        <w:t>except the specified ones</w:t>
+        <w:t xml:space="preserve"> except the specified ones</w:t>
       </w:r>
     </w:p>
     <w:p>
@@ -30458,7 +30385,7 @@
           <w:sz w:val="20"/>
           <w:szCs w:val="20"/>
         </w:rPr>
-        <w:t>rt frege.prelude.Math</w:t>
+        <w:t>rt frege.prelude.Math hiding (pi</w:t>
       </w:r>
       <w:r>
         <w:rPr>
@@ -30466,30 +30393,6 @@
           <w:sz w:val="20"/>
           <w:szCs w:val="20"/>
         </w:rPr>
-        <w:t xml:space="preserve"> hiding</w:t>
-      </w:r>
-      <w:r>
-        <w:rPr>
-          <w:rFonts w:ascii="Consolas" w:hAnsi="Consolas" w:cs="Consolas"/>
-          <w:sz w:val="20"/>
-          <w:szCs w:val="20"/>
-        </w:rPr>
-        <w:t xml:space="preserve"> (</w:t>
-      </w:r>
-      <w:r>
-        <w:rPr>
-          <w:rFonts w:ascii="Consolas" w:hAnsi="Consolas" w:cs="Consolas"/>
-          <w:sz w:val="20"/>
-          <w:szCs w:val="20"/>
-        </w:rPr>
-        <w:t>pi</w:t>
-      </w:r>
-      <w:r>
-        <w:rPr>
-          <w:rFonts w:ascii="Consolas" w:hAnsi="Consolas" w:cs="Consolas"/>
-          <w:sz w:val="20"/>
-          <w:szCs w:val="20"/>
-        </w:rPr>
         <w:t>)</w:t>
       </w:r>
     </w:p>
@@ -30505,19 +30408,7 @@
         <w:rPr>
           <w:iCs/>
         </w:rPr>
-        <w:t xml:space="preserve">Now, for </w:t>
-      </w:r>
-      <w:r>
-        <w:rPr>
-          <w:iCs/>
-        </w:rPr>
-        <w:t>the Archimedes’ constan</w:t>
-      </w:r>
-      <w:r>
-        <w:rPr>
-          <w:iCs/>
-        </w:rPr>
-        <w:t>t ‘pi’ we have to use the qualified name, but for everything else we do not have to:</w:t>
+        <w:t>Now, for the Archimedes’ constant ‘pi’ we have to use the qualified name, but for everything else we do not have to:</w:t>
       </w:r>
     </w:p>
     <w:p>
@@ -30673,19 +30564,7 @@
         <w:rPr>
           <w:iCs/>
         </w:rPr>
-        <w:t xml:space="preserve"> Consider a module ‘</w:t>
-      </w:r>
-      <w:r>
-        <w:rPr>
-          <w:iCs/>
-        </w:rPr>
-        <w:t>ExampleTree</w:t>
-      </w:r>
-      <w:r>
-        <w:rPr>
-          <w:iCs/>
-        </w:rPr>
-        <w:t>’ with the following datatype:</w:t>
+        <w:t xml:space="preserve"> Consider a module ‘ExampleTree’ with the following datatype:</w:t>
       </w:r>
     </w:p>
     <w:p>
@@ -30778,17 +30657,20 @@
           <w:sz w:val="20"/>
           <w:szCs w:val="20"/>
         </w:rPr>
-        <w:t xml:space="preserve">-- imports none of the constructors, i.e. we have to reference them by using </w:t>
-      </w:r>
-      <w:r>
+        <w:t>-- imports none of the constructors, i.e. we have to reference them by using ET.Node, ET.Nil</w:t>
+      </w:r>
+    </w:p>
+    <w:p>
+      <w:pPr>
+        <w:widowControl/>
+        <w:suppressAutoHyphens w:val="0"/>
         <w:rPr>
           <w:rFonts w:ascii="Consolas" w:hAnsi="Consolas"/>
           <w:iCs/>
           <w:sz w:val="20"/>
           <w:szCs w:val="20"/>
         </w:rPr>
-        <w:t>ET</w:t>
-      </w:r>
+      </w:pPr>
       <w:r>
         <w:rPr>
           <w:rFonts w:ascii="Consolas" w:hAnsi="Consolas"/>
@@ -30796,7 +30678,7 @@
           <w:sz w:val="20"/>
           <w:szCs w:val="20"/>
         </w:rPr>
-        <w:t xml:space="preserve">.Node, </w:t>
+        <w:t>import mps.frege.</w:t>
       </w:r>
       <w:r>
         <w:rPr>
@@ -30805,7 +30687,7 @@
           <w:sz w:val="20"/>
           <w:szCs w:val="20"/>
         </w:rPr>
-        <w:t>ET</w:t>
+        <w:t>Example</w:t>
       </w:r>
       <w:r>
         <w:rPr>
@@ -30814,20 +30696,17 @@
           <w:sz w:val="20"/>
           <w:szCs w:val="20"/>
         </w:rPr>
-        <w:t>.Nil</w:t>
-      </w:r>
-    </w:p>
-    <w:p>
-      <w:pPr>
-        <w:widowControl/>
-        <w:suppressAutoHyphens w:val="0"/>
+        <w:t>Tree as E</w:t>
+      </w:r>
+      <w:r>
         <w:rPr>
           <w:rFonts w:ascii="Consolas" w:hAnsi="Consolas"/>
           <w:iCs/>
           <w:sz w:val="20"/>
           <w:szCs w:val="20"/>
         </w:rPr>
-      </w:pPr>
+        <w:t>T</w:t>
+      </w:r>
       <w:r>
         <w:rPr>
           <w:rFonts w:ascii="Consolas" w:hAnsi="Consolas"/>
@@ -30835,17 +30714,20 @@
           <w:sz w:val="20"/>
           <w:szCs w:val="20"/>
         </w:rPr>
-        <w:t>import mps.frege.</w:t>
-      </w:r>
-      <w:r>
+        <w:t xml:space="preserve"> (Tree)</w:t>
+      </w:r>
+    </w:p>
+    <w:p>
+      <w:pPr>
+        <w:widowControl/>
+        <w:suppressAutoHyphens w:val="0"/>
         <w:rPr>
           <w:rFonts w:ascii="Consolas" w:hAnsi="Consolas"/>
           <w:iCs/>
           <w:sz w:val="20"/>
           <w:szCs w:val="20"/>
         </w:rPr>
-        <w:t>Example</w:t>
-      </w:r>
+      </w:pPr>
       <w:r>
         <w:rPr>
           <w:rFonts w:ascii="Consolas" w:hAnsi="Consolas"/>
@@ -30853,17 +30735,20 @@
           <w:sz w:val="20"/>
           <w:szCs w:val="20"/>
         </w:rPr>
-        <w:t>Tree as E</w:t>
-      </w:r>
-      <w:r>
+        <w:t>-- imports only the constructor ‘Nil’ into the current namespace</w:t>
+      </w:r>
+    </w:p>
+    <w:p>
+      <w:pPr>
+        <w:widowControl/>
+        <w:suppressAutoHyphens w:val="0"/>
         <w:rPr>
           <w:rFonts w:ascii="Consolas" w:hAnsi="Consolas"/>
           <w:iCs/>
           <w:sz w:val="20"/>
           <w:szCs w:val="20"/>
         </w:rPr>
-        <w:t>T</w:t>
-      </w:r>
+      </w:pPr>
       <w:r>
         <w:rPr>
           <w:rFonts w:ascii="Consolas" w:hAnsi="Consolas"/>
@@ -30871,7 +30756,7 @@
           <w:sz w:val="20"/>
           <w:szCs w:val="20"/>
         </w:rPr>
-        <w:t xml:space="preserve"> (Tree)</w:t>
+        <w:t>import mps.frege.ExampleTree as ET (Tree(Nil))</w:t>
       </w:r>
     </w:p>
     <w:p>
@@ -30892,7 +30777,7 @@
           <w:sz w:val="20"/>
           <w:szCs w:val="20"/>
         </w:rPr>
-        <w:t>-- imports only the constructor ‘Nil’ into the current namespace</w:t>
+        <w:t>-- imports all of the constructors into the current namespace (2 ways)</w:t>
       </w:r>
     </w:p>
     <w:p>
@@ -30913,7 +30798,7 @@
           <w:sz w:val="20"/>
           <w:szCs w:val="20"/>
         </w:rPr>
-        <w:t>import mps.frege.ExampleTree as ET (Tree(Nil))</w:t>
+        <w:t>import mps.frege.ExampleTree as ET (Tree(..))</w:t>
       </w:r>
     </w:p>
     <w:p>
@@ -30934,112 +30819,7 @@
           <w:sz w:val="20"/>
           <w:szCs w:val="20"/>
         </w:rPr>
-        <w:t xml:space="preserve">-- imports </w:t>
-      </w:r>
-      <w:r>
-        <w:rPr>
-          <w:rFonts w:ascii="Consolas" w:hAnsi="Consolas"/>
-          <w:iCs/>
-          <w:sz w:val="20"/>
-          <w:szCs w:val="20"/>
-        </w:rPr>
-        <w:t>all</w:t>
-      </w:r>
-      <w:r>
-        <w:rPr>
-          <w:rFonts w:ascii="Consolas" w:hAnsi="Consolas"/>
-          <w:iCs/>
-          <w:sz w:val="20"/>
-          <w:szCs w:val="20"/>
-        </w:rPr>
-        <w:t xml:space="preserve"> of the constructors</w:t>
-      </w:r>
-      <w:r>
-        <w:rPr>
-          <w:rFonts w:ascii="Consolas" w:hAnsi="Consolas"/>
-          <w:iCs/>
-          <w:sz w:val="20"/>
-          <w:szCs w:val="20"/>
-        </w:rPr>
-        <w:t xml:space="preserve"> into the current namespace (2 ways)</w:t>
-      </w:r>
-    </w:p>
-    <w:p>
-      <w:pPr>
-        <w:widowControl/>
-        <w:suppressAutoHyphens w:val="0"/>
-        <w:rPr>
-          <w:rFonts w:ascii="Consolas" w:hAnsi="Consolas"/>
-          <w:iCs/>
-          <w:sz w:val="20"/>
-          <w:szCs w:val="20"/>
-        </w:rPr>
-      </w:pPr>
-      <w:r>
-        <w:rPr>
-          <w:rFonts w:ascii="Consolas" w:hAnsi="Consolas"/>
-          <w:iCs/>
-          <w:sz w:val="20"/>
-          <w:szCs w:val="20"/>
-        </w:rPr>
-        <w:t>import mps.frege.ExampleTree as ET (Tree</w:t>
-      </w:r>
-      <w:r>
-        <w:rPr>
-          <w:rFonts w:ascii="Consolas" w:hAnsi="Consolas"/>
-          <w:iCs/>
-          <w:sz w:val="20"/>
-          <w:szCs w:val="20"/>
-        </w:rPr>
-        <w:t>(..)</w:t>
-      </w:r>
-      <w:r>
-        <w:rPr>
-          <w:rFonts w:ascii="Consolas" w:hAnsi="Consolas"/>
-          <w:iCs/>
-          <w:sz w:val="20"/>
-          <w:szCs w:val="20"/>
-        </w:rPr>
-        <w:t>)</w:t>
-      </w:r>
-    </w:p>
-    <w:p>
-      <w:pPr>
-        <w:widowControl/>
-        <w:suppressAutoHyphens w:val="0"/>
-        <w:rPr>
-          <w:rFonts w:ascii="Consolas" w:hAnsi="Consolas"/>
-          <w:iCs/>
-          <w:sz w:val="20"/>
-          <w:szCs w:val="20"/>
-        </w:rPr>
-      </w:pPr>
-      <w:r>
-        <w:rPr>
-          <w:rFonts w:ascii="Consolas" w:hAnsi="Consolas"/>
-          <w:iCs/>
-          <w:sz w:val="20"/>
-          <w:szCs w:val="20"/>
-        </w:rPr>
-        <w:t>import mps.frege.ExampleTree as ET (Tree(</w:t>
-      </w:r>
-      <w:r>
-        <w:rPr>
-          <w:rFonts w:ascii="Consolas" w:hAnsi="Consolas"/>
-          <w:iCs/>
-          <w:sz w:val="20"/>
-          <w:szCs w:val="20"/>
-        </w:rPr>
-        <w:t>Node, Nil</w:t>
-      </w:r>
-      <w:r>
-        <w:rPr>
-          <w:rFonts w:ascii="Consolas" w:hAnsi="Consolas"/>
-          <w:iCs/>
-          <w:sz w:val="20"/>
-          <w:szCs w:val="20"/>
-        </w:rPr>
-        <w:t>))</w:t>
+        <w:t>import mps.frege.ExampleTree as ET (Tree(Node, Nil))</w:t>
       </w:r>
     </w:p>
     <w:p>
@@ -31429,16 +31209,7 @@
           <w:sz w:val="20"/>
           <w:szCs w:val="20"/>
         </w:rPr>
-        <w:t>frege.prelude.Math</w:t>
-      </w:r>
-      <w:r>
-        <w:rPr>
-          <w:rFonts w:ascii="Consolas" w:hAnsi="Consolas" w:cs="Consolas"/>
-          <w:b/>
-          <w:sz w:val="20"/>
-          <w:szCs w:val="20"/>
-        </w:rPr>
-        <w:t xml:space="preserve">, module </w:t>
+        <w:t xml:space="preserve">frege.prelude.Math, module </w:t>
       </w:r>
       <w:r>
         <w:rPr>
@@ -31778,41 +31549,109 @@
         <w:rPr>
           <w:iCs/>
         </w:rPr>
-        <w:t xml:space="preserve"> only a limited support of the </w:t>
-      </w:r>
-      <w:r>
-        <w:rPr>
-          <w:iCs/>
-        </w:rPr>
-        <w:t>standard module ‘frege.Prelude’.</w:t>
-      </w:r>
-    </w:p>
-    <w:p>
-      <w:pPr>
-        <w:widowControl/>
-        <w:suppressAutoHyphens w:val="0"/>
-        <w:rPr>
-          <w:iCs/>
-        </w:rPr>
-      </w:pPr>
-    </w:p>
-    <w:p>
-      <w:pPr>
-        <w:widowControl/>
-        <w:suppressAutoHyphens w:val="0"/>
-        <w:rPr>
-          <w:iCs/>
-        </w:rPr>
-      </w:pPr>
-    </w:p>
-    <w:p>
-      <w:pPr>
-        <w:widowControl/>
-        <w:suppressAutoHyphens w:val="0"/>
-        <w:rPr>
-          <w:iCs/>
-        </w:rPr>
-      </w:pPr>
+        <w:t xml:space="preserve"> only a limited support of the standard module ‘frege.Prelude’.</w:t>
+      </w:r>
+    </w:p>
+    <w:p>
+      <w:pPr>
+        <w:widowControl/>
+        <w:suppressAutoHyphens w:val="0"/>
+        <w:rPr>
+          <w:iCs/>
+        </w:rPr>
+      </w:pPr>
+    </w:p>
+    <w:p>
+      <w:pPr>
+        <w:widowControl/>
+        <w:suppressAutoHyphens w:val="0"/>
+        <w:rPr>
+          <w:b/>
+          <w:iCs/>
+        </w:rPr>
+      </w:pPr>
+      <w:r>
+        <w:rPr>
+          <w:b/>
+          <w:iCs/>
+        </w:rPr>
+        <w:t>Further reading</w:t>
+      </w:r>
+    </w:p>
+    <w:p>
+      <w:pPr>
+        <w:widowControl/>
+        <w:suppressAutoHyphens w:val="0"/>
+        <w:rPr>
+          <w:iCs/>
+        </w:rPr>
+      </w:pPr>
+      <w:r>
+        <w:rPr>
+          <w:iCs/>
+        </w:rPr>
+        <w:t xml:space="preserve">Frege and Haskell include many other aspects that are not mentioned in this work. </w:t>
+      </w:r>
+      <w:r>
+        <w:rPr>
+          <w:iCs/>
+        </w:rPr>
+        <w:t xml:space="preserve">Due to the </w:t>
+      </w:r>
+      <w:r>
+        <w:rPr>
+          <w:iCs/>
+        </w:rPr>
+        <w:t>scale and complexity, most were not implemented</w:t>
+      </w:r>
+      <w:r>
+        <w:rPr>
+          <w:iCs/>
+        </w:rPr>
+        <w:t xml:space="preserve">, </w:t>
+      </w:r>
+      <w:r>
+        <w:rPr>
+          <w:iCs/>
+        </w:rPr>
+        <w:t xml:space="preserve">though </w:t>
+      </w:r>
+      <w:r>
+        <w:rPr>
+          <w:iCs/>
+        </w:rPr>
+        <w:t>for a</w:t>
+      </w:r>
+      <w:r>
+        <w:rPr>
+          <w:iCs/>
+        </w:rPr>
+        <w:t>n interested</w:t>
+      </w:r>
+      <w:r>
+        <w:rPr>
+          <w:iCs/>
+        </w:rPr>
+        <w:t xml:space="preserve"> reader we recommend </w:t>
+      </w:r>
+      <w:r>
+        <w:rPr>
+          <w:iCs/>
+        </w:rPr>
+        <w:t>visiting the following</w:t>
+      </w:r>
+      <w:r>
+        <w:rPr>
+          <w:iCs/>
+        </w:rPr>
+        <w:t xml:space="preserve"> pages</w:t>
+      </w:r>
+      <w:r>
+        <w:rPr>
+          <w:iCs/>
+        </w:rPr>
+        <w:t>:</w:t>
+      </w:r>
     </w:p>
     <w:p>
       <w:pPr>
@@ -31881,6 +31720,14 @@
           <w:sz w:val="18"/>
           <w:szCs w:val="18"/>
         </w:rPr>
+        <w:t xml:space="preserve">Frege </w:t>
+      </w:r>
+      <w:r>
+        <w:rPr>
+          <w:i/>
+          <w:sz w:val="18"/>
+          <w:szCs w:val="18"/>
+        </w:rPr>
         <w:t>Wiki:</w:t>
       </w:r>
     </w:p>
@@ -31967,66 +31814,1170 @@
         <w:suppressAutoHyphens w:val="0"/>
         <w:rPr>
           <w:b/>
+          <w:iCs/>
+        </w:rPr>
+      </w:pPr>
+    </w:p>
+    <w:p>
+      <w:pPr>
+        <w:numPr>
+          <w:ilvl w:val="0"/>
+          <w:numId w:val="1"/>
+        </w:numPr>
+        <w:rPr>
           <w:i/>
-          <w:sz w:val="18"/>
-          <w:szCs w:val="18"/>
-        </w:rPr>
-      </w:pPr>
+          <w:iCs/>
+        </w:rPr>
+      </w:pPr>
+      <w:r>
+        <w:t>Chapter 4: The grammar</w:t>
+      </w:r>
+    </w:p>
+    <w:p>
+      <w:pPr>
+        <w:numPr>
+          <w:ilvl w:val="1"/>
+          <w:numId w:val="1"/>
+        </w:numPr>
+        <w:rPr>
+          <w:i/>
+          <w:iCs/>
+        </w:rPr>
+      </w:pPr>
+      <w:r>
+        <w:rPr>
+          <w:i/>
+          <w:iCs/>
+        </w:rPr>
+        <w:t>Official Frege grammar, or references (appendix?)</w:t>
+      </w:r>
+    </w:p>
+    <w:p>
+      <w:pPr>
+        <w:numPr>
+          <w:ilvl w:val="1"/>
+          <w:numId w:val="1"/>
+        </w:numPr>
+        <w:rPr>
+          <w:i/>
+          <w:iCs/>
+        </w:rPr>
+      </w:pPr>
+      <w:r>
+        <w:rPr>
+          <w:i/>
+          <w:iCs/>
+        </w:rPr>
+        <w:t>How it correlates to the features described in chpt. 3</w:t>
+      </w:r>
+    </w:p>
+    <w:p>
+      <w:pPr>
+        <w:numPr>
+          <w:ilvl w:val="1"/>
+          <w:numId w:val="1"/>
+        </w:numPr>
+        <w:rPr>
+          <w:i/>
+          <w:iCs/>
+        </w:rPr>
+      </w:pPr>
+      <w:r>
+        <w:rPr>
+          <w:i/>
+          <w:iCs/>
+        </w:rPr>
+        <w:t>Transformation to MPS concepts</w:t>
+      </w:r>
+    </w:p>
+    <w:p/>
+    <w:p>
+      <w:r>
+        <w:t>Grammar</w:t>
+      </w:r>
+      <w:r>
+        <w:t xml:space="preserve"> of the Frege</w:t>
+      </w:r>
+      <w:r>
+        <w:t xml:space="preserve"> language is relatively complex. </w:t>
+      </w:r>
+      <w:r>
+        <w:t xml:space="preserve">In this chapter, we try to delve </w:t>
+      </w:r>
+      <w:r>
+        <w:t>into the grammar, understand</w:t>
+      </w:r>
+      <w:r>
+        <w:t xml:space="preserve"> its different parts, </w:t>
+      </w:r>
+      <w:r>
+        <w:t>how they relate to the actual features of the language</w:t>
+      </w:r>
+      <w:r>
+        <w:t xml:space="preserve"> </w:t>
+      </w:r>
+      <w:r>
+        <w:t xml:space="preserve">and </w:t>
+      </w:r>
+      <w:r>
+        <w:t xml:space="preserve">select a </w:t>
+      </w:r>
+      <w:r>
+        <w:t>sensible subset we will implement in this work.</w:t>
+      </w:r>
+      <w:r>
+        <w:t xml:space="preserve"> Since the selected subset </w:t>
+      </w:r>
+      <w:r>
+        <w:t xml:space="preserve">will mostly </w:t>
+      </w:r>
+      <w:r>
+        <w:t xml:space="preserve">correspond to the </w:t>
+      </w:r>
+      <w:r>
+        <w:t>features of the language described in chapter 3, we recommend reading it first.</w:t>
+      </w:r>
+    </w:p>
+    <w:p>
+      <w:r>
+        <w:t>The selected subset may not be used directly, however, since the MPS platform works with the language slightly differently</w:t>
+      </w:r>
+      <w:r>
+        <w:t xml:space="preserve"> than a regular compiler</w:t>
+      </w:r>
+      <w:r>
+        <w:t>. Upon examination and analysis, we will try to transform the selected sub-grammar to the MPS concepts and explain our decisions.</w:t>
+      </w:r>
+    </w:p>
+    <w:p>
+      <w:pPr>
+        <w:rPr>
+          <w:sz w:val="16"/>
+          <w:szCs w:val="16"/>
+        </w:rPr>
+      </w:pPr>
+      <w:r>
+        <w:rPr>
+          <w:sz w:val="16"/>
+          <w:szCs w:val="16"/>
+        </w:rPr>
+        <w:t xml:space="preserve">[Sources: </w:t>
+      </w:r>
+      <w:hyperlink r:id="rId64" w:history="1">
+        <w:r>
+          <w:rPr>
+            <w:rStyle w:val="Hyperlink"/>
+            <w:sz w:val="16"/>
+            <w:szCs w:val="16"/>
+          </w:rPr>
+          <w:t>http://www.frege-lang.org/doc/Language.pdf</w:t>
+        </w:r>
+      </w:hyperlink>
+      <w:r>
+        <w:rPr>
+          <w:sz w:val="16"/>
+          <w:szCs w:val="16"/>
+        </w:rPr>
+        <w:t xml:space="preserve"> </w:t>
+      </w:r>
+      <w:r>
+        <w:rPr>
+          <w:sz w:val="16"/>
+          <w:szCs w:val="16"/>
+        </w:rPr>
+        <w:t xml:space="preserve">[REF] </w:t>
+      </w:r>
+      <w:r>
+        <w:rPr>
+          <w:sz w:val="16"/>
+          <w:szCs w:val="16"/>
+        </w:rPr>
+        <w:t xml:space="preserve"> </w:t>
+      </w:r>
+      <w:hyperlink r:id="rId65" w:history="1">
+        <w:r>
+          <w:rPr>
+            <w:rStyle w:val="Hyperlink"/>
+            <w:sz w:val="16"/>
+            <w:szCs w:val="16"/>
+          </w:rPr>
+          <w:t>https://github.com/Frege/frege/blob/master/frege/compiler/grammar/Grammar.ebnf</w:t>
+        </w:r>
+      </w:hyperlink>
+      <w:r>
+        <w:rPr>
+          <w:sz w:val="16"/>
+          <w:szCs w:val="16"/>
+        </w:rPr>
+        <w:t xml:space="preserve"> [GRM]</w:t>
+      </w:r>
+      <w:r>
+        <w:rPr>
+          <w:sz w:val="16"/>
+          <w:szCs w:val="16"/>
+        </w:rPr>
+        <w:t xml:space="preserve"> ]</w:t>
+      </w:r>
+    </w:p>
+    <w:p>
+      <w:r>
+        <w:t xml:space="preserve">As </w:t>
+      </w:r>
+      <w:r>
+        <w:t xml:space="preserve">a </w:t>
+      </w:r>
+      <w:r>
+        <w:t xml:space="preserve">basis for our analysis of the Frege grammar, we used </w:t>
+      </w:r>
+      <w:r>
+        <w:t xml:space="preserve">mainly </w:t>
+      </w:r>
+      <w:r>
+        <w:t xml:space="preserve">the </w:t>
+      </w:r>
+      <w:r>
+        <w:t>extended Backus-Naur form</w:t>
+      </w:r>
+      <w:r>
+        <w:t xml:space="preserve"> [WIKI]</w:t>
+      </w:r>
+      <w:r>
+        <w:t xml:space="preserve"> notation </w:t>
+      </w:r>
+      <w:r>
+        <w:t>provided on [</w:t>
+      </w:r>
+      <w:r>
+        <w:t>Link-</w:t>
+      </w:r>
+      <w:r>
+        <w:t>GRM].</w:t>
+      </w:r>
+      <w:r>
+        <w:t xml:space="preserve"> </w:t>
+      </w:r>
+      <w:r>
+        <w:t xml:space="preserve">Additionally we were </w:t>
+      </w:r>
+      <w:r>
+        <w:t>using the reference of the language from [Link-REF].</w:t>
+      </w:r>
+      <w:r>
+        <w:t xml:space="preserve"> The resources are provided in the appendix.</w:t>
+      </w:r>
+    </w:p>
+    <w:p/>
+    <w:p>
+      <w:pPr>
+        <w:rPr>
+          <w:b/>
+        </w:rPr>
+      </w:pPr>
+      <w:r>
+        <w:rPr>
+          <w:b/>
+        </w:rPr>
+        <w:t>Explanation of the EBNF notation</w:t>
+      </w:r>
+    </w:p>
+    <w:p>
+      <w:r>
+        <w:t>The notation</w:t>
+      </w:r>
+      <w:r>
+        <w:t xml:space="preserve"> used throughout this work is based on the grammar from </w:t>
+      </w:r>
+      <w:r>
+        <w:t>[Link-GRM].</w:t>
+      </w:r>
+    </w:p>
+    <w:p>
+      <w:pPr>
+        <w:rPr>
+          <w:i/>
+          <w:color w:val="F4B083" w:themeColor="accent2" w:themeTint="99"/>
+        </w:rPr>
+      </w:pPr>
+      <w:r>
+        <w:rPr>
+          <w:i/>
+          <w:color w:val="F4B083" w:themeColor="accent2" w:themeTint="99"/>
+        </w:rPr>
+        <w:t>TODO: set colors and/or font and style for distinguishing.</w:t>
+      </w:r>
+    </w:p>
+    <w:p>
+      <w:r>
+        <w:t xml:space="preserve">Non-terminal symbols: </w:t>
+      </w:r>
+      <w:r>
+        <w:t>e.g. module</w:t>
+      </w:r>
+    </w:p>
+    <w:p>
+      <w:r>
+        <w:t>Terminal symbols: in apostrophes, e.g. ‘-&gt;’</w:t>
+      </w:r>
+    </w:p>
+    <w:p>
+      <w:r>
+        <w:t>Symbols for regular expressions:</w:t>
+      </w:r>
+    </w:p>
+    <w:p>
+      <w:r>
+        <w:rPr>
+          <w:rFonts w:ascii="Consolas" w:hAnsi="Consolas"/>
+          <w:sz w:val="20"/>
+          <w:szCs w:val="20"/>
+        </w:rPr>
+        <w:t>expression*</w:t>
+      </w:r>
+      <w:r>
+        <w:t xml:space="preserve"> - token “expression” repeats 0..n times</w:t>
+      </w:r>
+    </w:p>
+    <w:p>
+      <w:r>
+        <w:rPr>
+          <w:rFonts w:ascii="Consolas" w:hAnsi="Consolas"/>
+          <w:sz w:val="20"/>
+          <w:szCs w:val="20"/>
+        </w:rPr>
+        <w:t>expression</w:t>
+      </w:r>
+      <w:r>
+        <w:rPr>
+          <w:rFonts w:ascii="Consolas" w:hAnsi="Consolas"/>
+          <w:sz w:val="20"/>
+          <w:szCs w:val="20"/>
+        </w:rPr>
+        <w:t>+</w:t>
+      </w:r>
+      <w:r>
+        <w:t xml:space="preserve"> </w:t>
+      </w:r>
+      <w:r>
+        <w:t xml:space="preserve">- token “expression” repeats </w:t>
+      </w:r>
+      <w:r>
+        <w:t>1</w:t>
+      </w:r>
+      <w:r>
+        <w:t>..n times</w:t>
+      </w:r>
+    </w:p>
+    <w:p>
+      <w:r>
+        <w:rPr>
+          <w:rFonts w:ascii="Consolas" w:hAnsi="Consolas"/>
+          <w:sz w:val="20"/>
+          <w:szCs w:val="20"/>
+        </w:rPr>
+        <w:t>expression</w:t>
+      </w:r>
+      <w:r>
+        <w:rPr>
+          <w:rFonts w:ascii="Consolas" w:hAnsi="Consolas"/>
+          <w:sz w:val="20"/>
+          <w:szCs w:val="20"/>
+        </w:rPr>
+        <w:t>?</w:t>
+      </w:r>
+      <w:r>
+        <w:t xml:space="preserve"> -</w:t>
+      </w:r>
+      <w:r>
+        <w:t xml:space="preserve"> </w:t>
+      </w:r>
+      <w:r>
+        <w:t xml:space="preserve">token “expression” </w:t>
+      </w:r>
+      <w:r>
+        <w:t>may be used 0..1 times</w:t>
+      </w:r>
+    </w:p>
+    <w:p>
+      <w:r>
+        <w:rPr>
+          <w:rFonts w:ascii="Consolas" w:hAnsi="Consolas"/>
+          <w:sz w:val="20"/>
+          <w:szCs w:val="20"/>
+        </w:rPr>
+        <w:t>(</w:t>
+      </w:r>
+      <w:r>
+        <w:rPr>
+          <w:rFonts w:ascii="Consolas" w:hAnsi="Consolas"/>
+          <w:sz w:val="20"/>
+          <w:szCs w:val="20"/>
+        </w:rPr>
+        <w:t>expression</w:t>
+      </w:r>
+      <w:r>
+        <w:rPr>
+          <w:rFonts w:ascii="Consolas" w:hAnsi="Consolas"/>
+          <w:sz w:val="20"/>
+          <w:szCs w:val="20"/>
+        </w:rPr>
+        <w:t xml:space="preserve">1 </w:t>
+      </w:r>
+      <w:r>
+        <w:rPr>
+          <w:rFonts w:ascii="Consolas" w:hAnsi="Consolas"/>
+          <w:sz w:val="20"/>
+          <w:szCs w:val="20"/>
+        </w:rPr>
+        <w:t>e</w:t>
+      </w:r>
+      <w:r>
+        <w:rPr>
+          <w:rFonts w:ascii="Consolas" w:hAnsi="Consolas"/>
+          <w:sz w:val="20"/>
+          <w:szCs w:val="20"/>
+        </w:rPr>
+        <w:t xml:space="preserve">xpression2 </w:t>
+      </w:r>
+      <w:r>
+        <w:rPr>
+          <w:rFonts w:ascii="Consolas" w:hAnsi="Consolas"/>
+          <w:sz w:val="20"/>
+          <w:szCs w:val="20"/>
+        </w:rPr>
+        <w:t>expression</w:t>
+      </w:r>
+      <w:r>
+        <w:rPr>
+          <w:rFonts w:ascii="Consolas" w:hAnsi="Consolas"/>
+          <w:sz w:val="20"/>
+          <w:szCs w:val="20"/>
+        </w:rPr>
+        <w:t>3)?</w:t>
+      </w:r>
+      <w:r>
+        <w:t xml:space="preserve"> - </w:t>
+      </w:r>
+      <w:r>
+        <w:t>token</w:t>
+      </w:r>
+      <w:r>
+        <w:t>s</w:t>
+      </w:r>
+      <w:r>
+        <w:t xml:space="preserve"> “expression1 expression2 expression3” may be used 0..1 times</w:t>
+      </w:r>
+      <w:r>
+        <w:t xml:space="preserve"> in exactly this order, </w:t>
+      </w:r>
+      <w:r>
+        <w:t>whereas all of them have to be used or none</w:t>
+      </w:r>
+    </w:p>
+    <w:p>
+      <w:pPr>
+        <w:rPr>
+          <w:rFonts w:ascii="Consolas" w:hAnsi="Consolas"/>
+          <w:sz w:val="20"/>
+          <w:szCs w:val="20"/>
+        </w:rPr>
+      </w:pPr>
+      <w:r>
+        <w:t>Syntax of the used notation:</w:t>
+      </w:r>
+    </w:p>
+    <w:p>
+      <w:r>
+        <w:rPr>
+          <w:rFonts w:ascii="Consolas" w:hAnsi="Consolas"/>
+          <w:sz w:val="20"/>
+          <w:szCs w:val="20"/>
+        </w:rPr>
+        <w:t>token ::= ‘a’ | ‘b’ | ‘c’</w:t>
+      </w:r>
+      <w:r>
+        <w:t xml:space="preserve"> </w:t>
+      </w:r>
+      <w:r>
+        <w:t>– non-terminal symbol ‘token’ may be rewritten to one of the following terminal symbols: ‘a’, ‘b’ or ‘c’</w:t>
+      </w:r>
+    </w:p>
+    <w:p>
+      <w:r>
+        <w:rPr>
+          <w:rFonts w:ascii="Consolas" w:hAnsi="Consolas"/>
+          <w:sz w:val="20"/>
+          <w:szCs w:val="20"/>
+        </w:rPr>
+        <w:lastRenderedPageBreak/>
+        <w:t>token</w:t>
+      </w:r>
+      <w:r>
+        <w:rPr>
+          <w:rFonts w:ascii="Consolas" w:hAnsi="Consolas"/>
+          <w:sz w:val="20"/>
+          <w:szCs w:val="20"/>
+        </w:rPr>
+        <w:t xml:space="preserve"> ::= ‘a’ | ‘a’ token </w:t>
+      </w:r>
+      <w:r>
+        <w:t>– non</w:t>
+      </w:r>
+      <w:r>
+        <w:t>-terminal symbol ‘token’ may be rewritten to either a terminal symbol ‘a’, or the terminal symbol ‘a’ and non-terminal symbol ‘token</w:t>
+      </w:r>
+      <w:r>
+        <w:t>’;</w:t>
+      </w:r>
+      <w:r>
+        <w:t xml:space="preserve"> i.e. </w:t>
+      </w:r>
+      <w:r>
+        <w:t>here we see an example of a right recursion – the token ‘token’ generates a sequence of symbols ‘a’ of arbitrary length</w:t>
+      </w:r>
+      <w:r>
+        <w:t>s</w:t>
+      </w:r>
+      <w:r>
+        <w:t xml:space="preserve"> (‘aaa’, ‘aaaaa’, ‘a’, ‘aaaaaaaaaaaa’, …)</w:t>
+      </w:r>
+    </w:p>
+    <w:p>
+      <w:r>
+        <w:t>Abbreviations: NTS (non-terminal symbol)</w:t>
+      </w:r>
+    </w:p>
+    <w:p/>
+    <w:p>
+      <w:pPr>
+        <w:rPr>
+          <w:b/>
+        </w:rPr>
+      </w:pPr>
+      <w:r>
+        <w:rPr>
+          <w:b/>
+        </w:rPr>
+        <w:t>Frege grammar</w:t>
+      </w:r>
+    </w:p>
+    <w:p>
+      <w:r>
+        <w:t>A high level view of the module definition is described by the following NTS rule:</w:t>
+      </w:r>
+    </w:p>
+    <w:p>
+      <w:pPr>
+        <w:rPr>
+          <w:rFonts w:ascii="Consolas" w:hAnsi="Consolas"/>
+          <w:sz w:val="20"/>
+          <w:szCs w:val="20"/>
+        </w:rPr>
+      </w:pPr>
+      <w:r>
+        <w:rPr>
+          <w:rFonts w:ascii="Consolas" w:hAnsi="Consolas"/>
+          <w:sz w:val="20"/>
+          <w:szCs w:val="20"/>
+        </w:rPr>
+        <w:t xml:space="preserve">module ::= (moduleclause (';' definitions|'where' '{' definitions </w:t>
+      </w:r>
+      <w:r>
+        <w:rPr>
+          <w:rFonts w:ascii="Consolas" w:hAnsi="Consolas"/>
+          <w:sz w:val="20"/>
+          <w:szCs w:val="20"/>
+        </w:rPr>
+        <w:t>‘</w:t>
+      </w:r>
+      <w:r>
+        <w:rPr>
+          <w:rFonts w:ascii="Consolas" w:hAnsi="Consolas"/>
+          <w:sz w:val="20"/>
+          <w:szCs w:val="20"/>
+        </w:rPr>
+        <w:t>}')|'{' definitions '}')</w:t>
+      </w:r>
+    </w:p>
+    <w:p>
+      <w:r>
+        <w:t>Normally the places where a proper indentation is required may be replaced by</w:t>
+      </w:r>
+      <w:r>
+        <w:t xml:space="preserve"> usage of</w:t>
+      </w:r>
+      <w:r>
+        <w:t xml:space="preserve"> curly brackets ‘{’</w:t>
+      </w:r>
+      <w:r>
+        <w:t>,</w:t>
+      </w:r>
+      <w:r>
+        <w:t xml:space="preserve"> ‘}’</w:t>
+      </w:r>
+      <w:r>
+        <w:t xml:space="preserve"> and a semicolon ‘;’</w:t>
+      </w:r>
+      <w:r>
+        <w:t>.</w:t>
+      </w:r>
+      <w:r>
+        <w:t xml:space="preserve"> </w:t>
+      </w:r>
+      <w:r>
+        <w:t>Consider the following example:</w:t>
+      </w:r>
+    </w:p>
+    <w:p>
+      <w:pPr>
+        <w:rPr>
+          <w:rFonts w:ascii="Consolas" w:hAnsi="Consolas"/>
+          <w:sz w:val="20"/>
+          <w:szCs w:val="20"/>
+        </w:rPr>
+      </w:pPr>
+      <w:r>
+        <w:rPr>
+          <w:rFonts w:ascii="Consolas" w:hAnsi="Consolas"/>
+          <w:sz w:val="20"/>
+          <w:szCs w:val="20"/>
+        </w:rPr>
+        <w:t>f</w:t>
+      </w:r>
+      <w:r>
+        <w:rPr>
+          <w:rFonts w:ascii="Consolas" w:hAnsi="Consolas"/>
+          <w:sz w:val="20"/>
+          <w:szCs w:val="20"/>
+        </w:rPr>
+        <w:t>oo x =</w:t>
+      </w:r>
+    </w:p>
+    <w:p>
+      <w:pPr>
+        <w:rPr>
+          <w:rFonts w:ascii="Consolas" w:hAnsi="Consolas"/>
+          <w:sz w:val="20"/>
+          <w:szCs w:val="20"/>
+        </w:rPr>
+      </w:pPr>
+      <w:r>
+        <w:rPr>
+          <w:rFonts w:ascii="Consolas" w:hAnsi="Consolas"/>
+          <w:sz w:val="20"/>
+          <w:szCs w:val="20"/>
+        </w:rPr>
+        <w:t xml:space="preserve">    let s = sin x</w:t>
+      </w:r>
+    </w:p>
+    <w:p>
+      <w:pPr>
+        <w:rPr>
+          <w:rFonts w:ascii="Consolas" w:hAnsi="Consolas"/>
+          <w:sz w:val="20"/>
+          <w:szCs w:val="20"/>
+        </w:rPr>
+      </w:pPr>
+      <w:r>
+        <w:rPr>
+          <w:rFonts w:ascii="Consolas" w:hAnsi="Consolas"/>
+          <w:sz w:val="20"/>
+          <w:szCs w:val="20"/>
+        </w:rPr>
+        <w:t xml:space="preserve">        c = cos x</w:t>
+      </w:r>
+    </w:p>
+    <w:p>
+      <w:pPr>
+        <w:rPr>
+          <w:rFonts w:ascii="Consolas" w:hAnsi="Consolas"/>
+          <w:sz w:val="20"/>
+          <w:szCs w:val="20"/>
+        </w:rPr>
+      </w:pPr>
+      <w:r>
+        <w:rPr>
+          <w:rFonts w:ascii="Consolas" w:hAnsi="Consolas"/>
+          <w:sz w:val="20"/>
+          <w:szCs w:val="20"/>
+        </w:rPr>
+        <w:t xml:space="preserve">    in 2 * s * c</w:t>
+      </w:r>
+    </w:p>
+    <w:p>
+      <w:r>
+        <w:t>Which may be rewritten like this:</w:t>
+      </w:r>
+    </w:p>
+    <w:p>
+      <w:pPr>
+        <w:rPr>
+          <w:rFonts w:ascii="Consolas" w:hAnsi="Consolas"/>
+          <w:sz w:val="20"/>
+          <w:szCs w:val="20"/>
+        </w:rPr>
+      </w:pPr>
+      <w:r>
+        <w:rPr>
+          <w:rFonts w:ascii="Consolas" w:hAnsi="Consolas"/>
+          <w:sz w:val="20"/>
+          <w:szCs w:val="20"/>
+        </w:rPr>
+        <w:t>foo x = let {</w:t>
+      </w:r>
+      <w:r>
+        <w:rPr>
+          <w:rFonts w:ascii="Consolas" w:hAnsi="Consolas"/>
+          <w:sz w:val="20"/>
+          <w:szCs w:val="20"/>
+        </w:rPr>
+        <w:t xml:space="preserve"> </w:t>
+      </w:r>
+      <w:r>
+        <w:rPr>
+          <w:rFonts w:ascii="Consolas" w:hAnsi="Consolas"/>
+          <w:sz w:val="20"/>
+          <w:szCs w:val="20"/>
+        </w:rPr>
+        <w:t>s = sin x; c = cos x;</w:t>
+      </w:r>
+      <w:r>
+        <w:rPr>
+          <w:rFonts w:ascii="Consolas" w:hAnsi="Consolas"/>
+          <w:sz w:val="20"/>
+          <w:szCs w:val="20"/>
+        </w:rPr>
+        <w:t xml:space="preserve"> </w:t>
+      </w:r>
+      <w:r>
+        <w:rPr>
+          <w:rFonts w:ascii="Consolas" w:hAnsi="Consolas"/>
+          <w:sz w:val="20"/>
+          <w:szCs w:val="20"/>
+        </w:rPr>
+        <w:t>} in 2 * s * c</w:t>
+      </w:r>
+    </w:p>
+    <w:p>
+      <w:r>
+        <w:t xml:space="preserve">Parser </w:t>
+      </w:r>
+      <w:r>
+        <w:t xml:space="preserve">in most of the compiler implementations works with the second variant, while </w:t>
+      </w:r>
+      <w:r>
+        <w:t xml:space="preserve">most of the Haskell and Frege programmers use </w:t>
+      </w:r>
+      <w:r>
+        <w:t xml:space="preserve">the </w:t>
+      </w:r>
+      <w:r>
+        <w:t>style with indentation</w:t>
+      </w:r>
+      <w:r>
+        <w:t xml:space="preserve"> (which</w:t>
+      </w:r>
+      <w:r>
+        <w:t xml:space="preserve"> we </w:t>
+      </w:r>
+      <w:r>
+        <w:t xml:space="preserve">have actually stuck to in this work). The process of converting the first to second </w:t>
+      </w:r>
+      <w:r>
+        <w:t xml:space="preserve">is normally done during </w:t>
+      </w:r>
+      <w:r>
+        <w:t>the</w:t>
+      </w:r>
+      <w:r>
+        <w:t xml:space="preserve"> lexical analysis</w:t>
+      </w:r>
+      <w:r>
+        <w:t>.</w:t>
+      </w:r>
+      <w:r>
+        <w:t xml:space="preserve"> </w:t>
+      </w:r>
+    </w:p>
+    <w:p>
+      <w:r>
+        <w:t>Knowing this, the rule for ‘module’</w:t>
+      </w:r>
+      <w:r>
+        <w:t xml:space="preserve"> NTS is clearer now. After we define the module and its qualified name, we </w:t>
+      </w:r>
+      <w:r>
+        <w:t xml:space="preserve">may or may not </w:t>
+      </w:r>
+      <w:r>
+        <w:t>use the keyword ‘where’</w:t>
+      </w:r>
+      <w:r>
+        <w:t xml:space="preserve">, though it is not otherwise necessary </w:t>
+      </w:r>
+      <w:r>
+        <w:t>to denote the separation from the rest of the program.</w:t>
+      </w:r>
+      <w:r>
+        <w:t xml:space="preserve"> After that the module is just a series of definitions. </w:t>
+      </w:r>
+      <w:r>
+        <w:t xml:space="preserve">We will demonstrate the </w:t>
+      </w:r>
+      <w:r>
+        <w:t xml:space="preserve">NTS rule </w:t>
+      </w:r>
+      <w:r>
+        <w:t>on the example from chapter 3:</w:t>
+      </w:r>
+    </w:p>
+    <w:p>
+      <w:pPr>
+        <w:rPr>
+          <w:rStyle w:val="pl-k"/>
+          <w:rFonts w:ascii="Consolas" w:hAnsi="Consolas" w:cs="Consolas"/>
+          <w:sz w:val="20"/>
+          <w:szCs w:val="20"/>
+        </w:rPr>
+      </w:pPr>
+    </w:p>
+    <w:p>
+      <w:pPr>
+        <w:rPr>
+          <w:rStyle w:val="pl-k"/>
+          <w:rFonts w:ascii="Consolas" w:hAnsi="Consolas" w:cs="Consolas"/>
+          <w:i/>
+          <w:color w:val="8EAADB" w:themeColor="accent5" w:themeTint="99"/>
+          <w:sz w:val="20"/>
+          <w:szCs w:val="20"/>
+        </w:rPr>
+      </w:pPr>
+      <w:r>
+        <w:rPr>
+          <w:rFonts w:ascii="Consolas" w:hAnsi="Consolas"/>
+          <w:i/>
+          <w:color w:val="8EAADB" w:themeColor="accent5" w:themeTint="99"/>
+          <w:sz w:val="20"/>
+          <w:szCs w:val="20"/>
+        </w:rPr>
+        <w:t>moduleclause</w:t>
+      </w:r>
+      <w:r>
+        <w:rPr>
+          <w:rFonts w:ascii="Consolas" w:hAnsi="Consolas"/>
+          <w:i/>
+          <w:color w:val="8EAADB" w:themeColor="accent5" w:themeTint="99"/>
+          <w:sz w:val="20"/>
+          <w:szCs w:val="20"/>
+        </w:rPr>
+        <w:t xml:space="preserve"> </w:t>
+      </w:r>
+      <w:r>
+        <w:rPr>
+          <w:rFonts w:ascii="Consolas" w:hAnsi="Consolas"/>
+          <w:i/>
+          <w:color w:val="8EAADB" w:themeColor="accent5" w:themeTint="99"/>
+          <w:sz w:val="20"/>
+          <w:szCs w:val="20"/>
+        </w:rPr>
+        <w:t>'where'</w:t>
+      </w:r>
+    </w:p>
+    <w:p>
+      <w:pPr>
+        <w:rPr>
+          <w:rFonts w:ascii="Consolas" w:hAnsi="Consolas" w:cs="Consolas"/>
+          <w:sz w:val="20"/>
+          <w:szCs w:val="20"/>
+        </w:rPr>
+      </w:pPr>
+      <w:r>
+        <w:rPr>
+          <w:rStyle w:val="pl-k"/>
+          <w:rFonts w:ascii="Consolas" w:hAnsi="Consolas" w:cs="Consolas"/>
+          <w:sz w:val="20"/>
+          <w:szCs w:val="20"/>
+        </w:rPr>
+        <w:t>module</w:t>
+      </w:r>
+      <w:r>
+        <w:rPr>
+          <w:rFonts w:ascii="Consolas" w:hAnsi="Consolas" w:cs="Consolas"/>
+          <w:sz w:val="20"/>
+          <w:szCs w:val="20"/>
+        </w:rPr>
+        <w:t xml:space="preserve"> </w:t>
+      </w:r>
+      <w:r>
+        <w:rPr>
+          <w:rStyle w:val="pl-c1"/>
+          <w:rFonts w:ascii="Consolas" w:hAnsi="Consolas" w:cs="Consolas"/>
+          <w:sz w:val="20"/>
+          <w:szCs w:val="20"/>
+        </w:rPr>
+        <w:t>Hello</w:t>
+      </w:r>
+      <w:r>
+        <w:rPr>
+          <w:rFonts w:ascii="Consolas" w:hAnsi="Consolas" w:cs="Consolas"/>
+          <w:sz w:val="20"/>
+          <w:szCs w:val="20"/>
+        </w:rPr>
+        <w:t xml:space="preserve"> </w:t>
+      </w:r>
+      <w:r>
+        <w:rPr>
+          <w:rStyle w:val="pl-k"/>
+          <w:rFonts w:ascii="Consolas" w:hAnsi="Consolas" w:cs="Consolas"/>
+          <w:sz w:val="20"/>
+          <w:szCs w:val="20"/>
+        </w:rPr>
+        <w:t>where</w:t>
+      </w:r>
+    </w:p>
+    <w:p>
+      <w:pPr>
+        <w:pStyle w:val="HTMLPreformatted"/>
+        <w:rPr>
+          <w:rFonts w:ascii="Consolas" w:hAnsi="Consolas" w:cs="Consolas"/>
+        </w:rPr>
+      </w:pPr>
+    </w:p>
+    <w:p>
+      <w:pPr>
+        <w:pStyle w:val="HTMLPreformatted"/>
+        <w:rPr>
+          <w:rFonts w:ascii="Consolas" w:hAnsi="Consolas" w:cs="Consolas"/>
+          <w:i/>
+          <w:color w:val="8EAADB" w:themeColor="accent5" w:themeTint="99"/>
+        </w:rPr>
+      </w:pPr>
+      <w:r>
+        <w:rPr>
+          <w:rFonts w:ascii="Consolas" w:hAnsi="Consolas"/>
+          <w:i/>
+          <w:color w:val="8EAADB" w:themeColor="accent5" w:themeTint="99"/>
+        </w:rPr>
+        <w:t>'{' definitions ‘}'</w:t>
+      </w:r>
       <w:bookmarkStart w:id="0" w:name="_GoBack"/>
       <w:bookmarkEnd w:id="0"/>
-      <w:r>
+    </w:p>
+    <w:p>
+      <w:pPr>
+        <w:pStyle w:val="HTMLPreformatted"/>
+        <w:rPr>
+          <w:rFonts w:ascii="Consolas" w:hAnsi="Consolas" w:cs="Consolas"/>
+        </w:rPr>
+      </w:pPr>
+      <w:r>
+        <w:rPr>
+          <w:rFonts w:ascii="Consolas" w:hAnsi="Consolas" w:cs="Consolas"/>
+        </w:rPr>
+        <w:t xml:space="preserve">greeting friend </w:t>
+      </w:r>
+      <w:r>
+        <w:rPr>
+          <w:rStyle w:val="pl-k"/>
+          <w:rFonts w:ascii="Consolas" w:hAnsi="Consolas" w:cs="Consolas"/>
+        </w:rPr>
+        <w:t>=</w:t>
+      </w:r>
+      <w:r>
+        <w:rPr>
+          <w:rFonts w:ascii="Consolas" w:hAnsi="Consolas" w:cs="Consolas"/>
+        </w:rPr>
+        <w:t xml:space="preserve"> </w:t>
+      </w:r>
+      <w:r>
+        <w:rPr>
+          <w:rStyle w:val="pl-pds"/>
+          <w:rFonts w:ascii="Consolas" w:hAnsi="Consolas" w:cs="Consolas"/>
+        </w:rPr>
+        <w:t>"</w:t>
+      </w:r>
+      <w:r>
+        <w:rPr>
+          <w:rStyle w:val="pl-s"/>
+          <w:rFonts w:ascii="Consolas" w:hAnsi="Consolas" w:cs="Consolas"/>
+        </w:rPr>
+        <w:t xml:space="preserve">Hello, </w:t>
+      </w:r>
+      <w:r>
+        <w:rPr>
+          <w:rStyle w:val="pl-pds"/>
+          <w:rFonts w:ascii="Consolas" w:hAnsi="Consolas" w:cs="Consolas"/>
+        </w:rPr>
+        <w:t>"</w:t>
+      </w:r>
+      <w:r>
+        <w:rPr>
+          <w:rFonts w:ascii="Consolas" w:hAnsi="Consolas" w:cs="Consolas"/>
+        </w:rPr>
+        <w:t xml:space="preserve"> </w:t>
+      </w:r>
+      <w:r>
+        <w:rPr>
+          <w:rStyle w:val="pl-k"/>
+          <w:rFonts w:ascii="Consolas" w:hAnsi="Consolas" w:cs="Consolas"/>
+        </w:rPr>
+        <w:t>++</w:t>
+      </w:r>
+      <w:r>
+        <w:rPr>
+          <w:rFonts w:ascii="Consolas" w:hAnsi="Consolas" w:cs="Consolas"/>
+        </w:rPr>
+        <w:t xml:space="preserve"> friend </w:t>
+      </w:r>
+      <w:r>
+        <w:rPr>
+          <w:rStyle w:val="pl-k"/>
+          <w:rFonts w:ascii="Consolas" w:hAnsi="Consolas" w:cs="Consolas"/>
+        </w:rPr>
+        <w:t>+</w:t>
+      </w:r>
+      <w:r>
+        <w:rPr>
+          <w:rStyle w:val="pl-k"/>
+          <w:rFonts w:ascii="Consolas" w:hAnsi="Consolas" w:cs="Consolas"/>
+        </w:rPr>
+        <w:t xml:space="preserve">+ </w:t>
+      </w:r>
+      <w:r>
+        <w:rPr>
+          <w:rStyle w:val="pl-pds"/>
+          <w:rFonts w:ascii="Consolas" w:hAnsi="Consolas" w:cs="Consolas"/>
+        </w:rPr>
+        <w:t>"</w:t>
+      </w:r>
+      <w:r>
+        <w:rPr>
+          <w:rStyle w:val="pl-s"/>
+          <w:rFonts w:ascii="Consolas" w:hAnsi="Consolas" w:cs="Consolas"/>
+        </w:rPr>
+        <w:t>!</w:t>
+      </w:r>
+      <w:r>
+        <w:rPr>
+          <w:rStyle w:val="pl-pds"/>
+          <w:rFonts w:ascii="Consolas" w:hAnsi="Consolas" w:cs="Consolas"/>
+        </w:rPr>
+        <w:t>"</w:t>
+      </w:r>
+    </w:p>
+    <w:p>
+      <w:pPr>
+        <w:pStyle w:val="HTMLPreformatted"/>
+        <w:rPr>
+          <w:rFonts w:ascii="Consolas" w:hAnsi="Consolas" w:cs="Consolas"/>
+        </w:rPr>
+      </w:pPr>
+      <w:r>
+        <w:rPr>
+          <w:rFonts w:ascii="Consolas" w:hAnsi="Consolas" w:cs="Consolas"/>
+        </w:rPr>
+        <w:t xml:space="preserve">main args </w:t>
+      </w:r>
+      <w:r>
+        <w:rPr>
+          <w:rStyle w:val="pl-k"/>
+          <w:rFonts w:ascii="Consolas" w:hAnsi="Consolas" w:cs="Consolas"/>
+        </w:rPr>
+        <w:t>=</w:t>
+      </w:r>
+      <w:r>
+        <w:rPr>
+          <w:rFonts w:ascii="Consolas" w:hAnsi="Consolas" w:cs="Consolas"/>
+        </w:rPr>
+        <w:t xml:space="preserve"> </w:t>
+      </w:r>
+      <w:r>
+        <w:rPr>
+          <w:rStyle w:val="pl-k"/>
+          <w:rFonts w:ascii="Consolas" w:hAnsi="Consolas" w:cs="Consolas"/>
+        </w:rPr>
+        <w:t>do</w:t>
+      </w:r>
+    </w:p>
+    <w:p>
+      <w:pPr>
+        <w:pStyle w:val="HTMLPreformatted"/>
+        <w:rPr>
+          <w:rFonts w:ascii="Consolas" w:hAnsi="Consolas" w:cs="Consolas"/>
+        </w:rPr>
+      </w:pPr>
+      <w:r>
+        <w:rPr>
+          <w:rFonts w:ascii="Consolas" w:hAnsi="Consolas" w:cs="Consolas"/>
+        </w:rPr>
+        <w:t xml:space="preserve">    println (greeting </w:t>
+      </w:r>
+      <w:r>
+        <w:rPr>
+          <w:rStyle w:val="pl-pds"/>
+          <w:rFonts w:ascii="Consolas" w:hAnsi="Consolas" w:cs="Consolas"/>
+        </w:rPr>
+        <w:t>"</w:t>
+      </w:r>
+      <w:r>
+        <w:rPr>
+          <w:rStyle w:val="pl-s"/>
+          <w:rFonts w:ascii="Consolas" w:hAnsi="Consolas" w:cs="Consolas"/>
+        </w:rPr>
+        <w:t>World</w:t>
+      </w:r>
+      <w:r>
+        <w:rPr>
+          <w:rStyle w:val="pl-pds"/>
+          <w:rFonts w:ascii="Consolas" w:hAnsi="Consolas" w:cs="Consolas"/>
+        </w:rPr>
+        <w:t>"</w:t>
+      </w:r>
+      <w:r>
+        <w:rPr>
+          <w:rFonts w:ascii="Consolas" w:hAnsi="Consolas" w:cs="Consolas"/>
+        </w:rPr>
+        <w:t>)</w:t>
+      </w:r>
+    </w:p>
+    <w:p/>
+    <w:p>
+      <w:pPr>
+        <w:widowControl/>
+        <w:suppressAutoHyphens w:val="0"/>
+        <w:jc w:val="both"/>
         <w:rPr>
           <w:b/>
           <w:i/>
-          <w:sz w:val="18"/>
-          <w:szCs w:val="18"/>
-        </w:rPr>
-        <w:t>A potom do zdrojov este uviest jednotlive priklady (Frege Github examples)</w:t>
-      </w:r>
-    </w:p>
-    <w:p>
-      <w:pPr>
-        <w:widowControl/>
-        <w:suppressAutoHyphens w:val="0"/>
+        </w:rPr>
+      </w:pPr>
+      <w:r>
         <w:rPr>
           <w:b/>
           <w:i/>
         </w:rPr>
-      </w:pPr>
-    </w:p>
-    <w:p>
-      <w:pPr>
-        <w:widowControl/>
-        <w:suppressAutoHyphens w:val="0"/>
-        <w:rPr>
-          <w:b/>
-          <w:iCs/>
-        </w:rPr>
-      </w:pPr>
-      <w:r>
-        <w:rPr>
-          <w:b/>
-          <w:iCs/>
-        </w:rPr>
-        <w:t xml:space="preserve"> </w:t>
-      </w:r>
-    </w:p>
-    <w:p>
-      <w:pPr>
-        <w:widowControl/>
-        <w:suppressAutoHyphens w:val="0"/>
-        <w:rPr>
-          <w:b/>
-          <w:iCs/>
-        </w:rPr>
-      </w:pPr>
-      <w:r>
+        <w:br w:type="page"/>
+      </w:r>
+    </w:p>
+    <w:p>
+      <w:pPr>
+        <w:widowControl/>
+        <w:suppressAutoHyphens w:val="0"/>
+        <w:jc w:val="both"/>
         <w:rPr>
           <w:b/>
           <w:i/>
         </w:rPr>
-        <w:br w:type="page"/>
-      </w:r>
+      </w:pPr>
+    </w:p>
+    <w:p>
+      <w:pPr>
+        <w:widowControl/>
+        <w:suppressAutoHyphens w:val="0"/>
+        <w:rPr>
+          <w:b/>
+          <w:iCs/>
+        </w:rPr>
+      </w:pPr>
     </w:p>
     <w:p>
       <w:pPr>
@@ -32041,7 +32992,6 @@
           <w:b/>
           <w:i w:val="0"/>
         </w:rPr>
-        <w:lastRenderedPageBreak/>
         <w:t>Frege features</w:t>
       </w:r>
       <w:r>
@@ -36363,6 +37313,230 @@
     </w:lvl>
   </w:abstractNum>
   <w:abstractNum w:abstractNumId="29">
+    <w:nsid w:val="53D26706"/>
+    <w:multiLevelType w:val="hybridMultilevel"/>
+    <w:tmpl w:val="EADCBC5E"/>
+    <w:lvl w:ilvl="0" w:tplc="116252B8">
+      <w:numFmt w:val="bullet"/>
+      <w:lvlText w:val=""/>
+      <w:lvlJc w:val="left"/>
+      <w:pPr>
+        <w:ind w:left="720" w:hanging="360"/>
+      </w:pPr>
+      <w:rPr>
+        <w:rFonts w:ascii="Wingdings" w:eastAsia="SimSun" w:hAnsi="Wingdings" w:cs="Consolas" w:hint="default"/>
+      </w:rPr>
+    </w:lvl>
+    <w:lvl w:ilvl="1" w:tplc="04050003" w:tentative="1">
+      <w:start w:val="1"/>
+      <w:numFmt w:val="bullet"/>
+      <w:lvlText w:val="o"/>
+      <w:lvlJc w:val="left"/>
+      <w:pPr>
+        <w:ind w:left="1440" w:hanging="360"/>
+      </w:pPr>
+      <w:rPr>
+        <w:rFonts w:ascii="Courier New" w:hAnsi="Courier New" w:cs="Courier New" w:hint="default"/>
+      </w:rPr>
+    </w:lvl>
+    <w:lvl w:ilvl="2" w:tplc="04050005" w:tentative="1">
+      <w:start w:val="1"/>
+      <w:numFmt w:val="bullet"/>
+      <w:lvlText w:val=""/>
+      <w:lvlJc w:val="left"/>
+      <w:pPr>
+        <w:ind w:left="2160" w:hanging="360"/>
+      </w:pPr>
+      <w:rPr>
+        <w:rFonts w:ascii="Wingdings" w:hAnsi="Wingdings" w:hint="default"/>
+      </w:rPr>
+    </w:lvl>
+    <w:lvl w:ilvl="3" w:tplc="04050001" w:tentative="1">
+      <w:start w:val="1"/>
+      <w:numFmt w:val="bullet"/>
+      <w:lvlText w:val=""/>
+      <w:lvlJc w:val="left"/>
+      <w:pPr>
+        <w:ind w:left="2880" w:hanging="360"/>
+      </w:pPr>
+      <w:rPr>
+        <w:rFonts w:ascii="Symbol" w:hAnsi="Symbol" w:hint="default"/>
+      </w:rPr>
+    </w:lvl>
+    <w:lvl w:ilvl="4" w:tplc="04050003" w:tentative="1">
+      <w:start w:val="1"/>
+      <w:numFmt w:val="bullet"/>
+      <w:lvlText w:val="o"/>
+      <w:lvlJc w:val="left"/>
+      <w:pPr>
+        <w:ind w:left="3600" w:hanging="360"/>
+      </w:pPr>
+      <w:rPr>
+        <w:rFonts w:ascii="Courier New" w:hAnsi="Courier New" w:cs="Courier New" w:hint="default"/>
+      </w:rPr>
+    </w:lvl>
+    <w:lvl w:ilvl="5" w:tplc="04050005" w:tentative="1">
+      <w:start w:val="1"/>
+      <w:numFmt w:val="bullet"/>
+      <w:lvlText w:val=""/>
+      <w:lvlJc w:val="left"/>
+      <w:pPr>
+        <w:ind w:left="4320" w:hanging="360"/>
+      </w:pPr>
+      <w:rPr>
+        <w:rFonts w:ascii="Wingdings" w:hAnsi="Wingdings" w:hint="default"/>
+      </w:rPr>
+    </w:lvl>
+    <w:lvl w:ilvl="6" w:tplc="04050001" w:tentative="1">
+      <w:start w:val="1"/>
+      <w:numFmt w:val="bullet"/>
+      <w:lvlText w:val=""/>
+      <w:lvlJc w:val="left"/>
+      <w:pPr>
+        <w:ind w:left="5040" w:hanging="360"/>
+      </w:pPr>
+      <w:rPr>
+        <w:rFonts w:ascii="Symbol" w:hAnsi="Symbol" w:hint="default"/>
+      </w:rPr>
+    </w:lvl>
+    <w:lvl w:ilvl="7" w:tplc="04050003" w:tentative="1">
+      <w:start w:val="1"/>
+      <w:numFmt w:val="bullet"/>
+      <w:lvlText w:val="o"/>
+      <w:lvlJc w:val="left"/>
+      <w:pPr>
+        <w:ind w:left="5760" w:hanging="360"/>
+      </w:pPr>
+      <w:rPr>
+        <w:rFonts w:ascii="Courier New" w:hAnsi="Courier New" w:cs="Courier New" w:hint="default"/>
+      </w:rPr>
+    </w:lvl>
+    <w:lvl w:ilvl="8" w:tplc="04050005" w:tentative="1">
+      <w:start w:val="1"/>
+      <w:numFmt w:val="bullet"/>
+      <w:lvlText w:val=""/>
+      <w:lvlJc w:val="left"/>
+      <w:pPr>
+        <w:ind w:left="6480" w:hanging="360"/>
+      </w:pPr>
+      <w:rPr>
+        <w:rFonts w:ascii="Wingdings" w:hAnsi="Wingdings" w:hint="default"/>
+      </w:rPr>
+    </w:lvl>
+  </w:abstractNum>
+  <w:abstractNum w:abstractNumId="30">
+    <w:nsid w:val="550D2DC0"/>
+    <w:multiLevelType w:val="hybridMultilevel"/>
+    <w:tmpl w:val="6BC035B2"/>
+    <w:lvl w:ilvl="0" w:tplc="8FBE089A">
+      <w:numFmt w:val="bullet"/>
+      <w:lvlText w:val=""/>
+      <w:lvlJc w:val="left"/>
+      <w:pPr>
+        <w:ind w:left="720" w:hanging="360"/>
+      </w:pPr>
+      <w:rPr>
+        <w:rFonts w:ascii="Wingdings" w:eastAsia="SimSun" w:hAnsi="Wingdings" w:cs="Consolas" w:hint="default"/>
+      </w:rPr>
+    </w:lvl>
+    <w:lvl w:ilvl="1" w:tplc="04050003" w:tentative="1">
+      <w:start w:val="1"/>
+      <w:numFmt w:val="bullet"/>
+      <w:lvlText w:val="o"/>
+      <w:lvlJc w:val="left"/>
+      <w:pPr>
+        <w:ind w:left="1440" w:hanging="360"/>
+      </w:pPr>
+      <w:rPr>
+        <w:rFonts w:ascii="Courier New" w:hAnsi="Courier New" w:cs="Courier New" w:hint="default"/>
+      </w:rPr>
+    </w:lvl>
+    <w:lvl w:ilvl="2" w:tplc="04050005" w:tentative="1">
+      <w:start w:val="1"/>
+      <w:numFmt w:val="bullet"/>
+      <w:lvlText w:val=""/>
+      <w:lvlJc w:val="left"/>
+      <w:pPr>
+        <w:ind w:left="2160" w:hanging="360"/>
+      </w:pPr>
+      <w:rPr>
+        <w:rFonts w:ascii="Wingdings" w:hAnsi="Wingdings" w:hint="default"/>
+      </w:rPr>
+    </w:lvl>
+    <w:lvl w:ilvl="3" w:tplc="04050001" w:tentative="1">
+      <w:start w:val="1"/>
+      <w:numFmt w:val="bullet"/>
+      <w:lvlText w:val=""/>
+      <w:lvlJc w:val="left"/>
+      <w:pPr>
+        <w:ind w:left="2880" w:hanging="360"/>
+      </w:pPr>
+      <w:rPr>
+        <w:rFonts w:ascii="Symbol" w:hAnsi="Symbol" w:hint="default"/>
+      </w:rPr>
+    </w:lvl>
+    <w:lvl w:ilvl="4" w:tplc="04050003" w:tentative="1">
+      <w:start w:val="1"/>
+      <w:numFmt w:val="bullet"/>
+      <w:lvlText w:val="o"/>
+      <w:lvlJc w:val="left"/>
+      <w:pPr>
+        <w:ind w:left="3600" w:hanging="360"/>
+      </w:pPr>
+      <w:rPr>
+        <w:rFonts w:ascii="Courier New" w:hAnsi="Courier New" w:cs="Courier New" w:hint="default"/>
+      </w:rPr>
+    </w:lvl>
+    <w:lvl w:ilvl="5" w:tplc="04050005" w:tentative="1">
+      <w:start w:val="1"/>
+      <w:numFmt w:val="bullet"/>
+      <w:lvlText w:val=""/>
+      <w:lvlJc w:val="left"/>
+      <w:pPr>
+        <w:ind w:left="4320" w:hanging="360"/>
+      </w:pPr>
+      <w:rPr>
+        <w:rFonts w:ascii="Wingdings" w:hAnsi="Wingdings" w:hint="default"/>
+      </w:rPr>
+    </w:lvl>
+    <w:lvl w:ilvl="6" w:tplc="04050001" w:tentative="1">
+      <w:start w:val="1"/>
+      <w:numFmt w:val="bullet"/>
+      <w:lvlText w:val=""/>
+      <w:lvlJc w:val="left"/>
+      <w:pPr>
+        <w:ind w:left="5040" w:hanging="360"/>
+      </w:pPr>
+      <w:rPr>
+        <w:rFonts w:ascii="Symbol" w:hAnsi="Symbol" w:hint="default"/>
+      </w:rPr>
+    </w:lvl>
+    <w:lvl w:ilvl="7" w:tplc="04050003" w:tentative="1">
+      <w:start w:val="1"/>
+      <w:numFmt w:val="bullet"/>
+      <w:lvlText w:val="o"/>
+      <w:lvlJc w:val="left"/>
+      <w:pPr>
+        <w:ind w:left="5760" w:hanging="360"/>
+      </w:pPr>
+      <w:rPr>
+        <w:rFonts w:ascii="Courier New" w:hAnsi="Courier New" w:cs="Courier New" w:hint="default"/>
+      </w:rPr>
+    </w:lvl>
+    <w:lvl w:ilvl="8" w:tplc="04050005" w:tentative="1">
+      <w:start w:val="1"/>
+      <w:numFmt w:val="bullet"/>
+      <w:lvlText w:val=""/>
+      <w:lvlJc w:val="left"/>
+      <w:pPr>
+        <w:ind w:left="6480" w:hanging="360"/>
+      </w:pPr>
+      <w:rPr>
+        <w:rFonts w:ascii="Wingdings" w:hAnsi="Wingdings" w:hint="default"/>
+      </w:rPr>
+    </w:lvl>
+  </w:abstractNum>
+  <w:abstractNum w:abstractNumId="31">
     <w:nsid w:val="5A0B29E3"/>
     <w:multiLevelType w:val="multilevel"/>
     <w:tmpl w:val="24FE9C64"/>
@@ -36475,7 +37649,7 @@
       </w:rPr>
     </w:lvl>
   </w:abstractNum>
-  <w:abstractNum w:abstractNumId="30">
+  <w:abstractNum w:abstractNumId="32">
     <w:nsid w:val="5FE93279"/>
     <w:multiLevelType w:val="hybridMultilevel"/>
     <w:tmpl w:val="A798E930"/>
@@ -36587,7 +37761,7 @@
       </w:rPr>
     </w:lvl>
   </w:abstractNum>
-  <w:abstractNum w:abstractNumId="31">
+  <w:abstractNum w:abstractNumId="33">
     <w:nsid w:val="6B9A548C"/>
     <w:multiLevelType w:val="hybridMultilevel"/>
     <w:tmpl w:val="388A5B3C"/>
@@ -36700,7 +37874,7 @@
       </w:rPr>
     </w:lvl>
   </w:abstractNum>
-  <w:abstractNum w:abstractNumId="32">
+  <w:abstractNum w:abstractNumId="34">
     <w:nsid w:val="74147B38"/>
     <w:multiLevelType w:val="multilevel"/>
     <w:tmpl w:val="D416E11C"/>
@@ -36868,7 +38042,7 @@
     <w:abstractNumId w:val="11"/>
   </w:num>
   <w:num w:numId="7">
-    <w:abstractNumId w:val="32"/>
+    <w:abstractNumId w:val="34"/>
   </w:num>
   <w:num w:numId="8">
     <w:abstractNumId w:val="21"/>
@@ -36886,7 +38060,7 @@
     <w:abstractNumId w:val="17"/>
   </w:num>
   <w:num w:numId="13">
-    <w:abstractNumId w:val="31"/>
+    <w:abstractNumId w:val="33"/>
   </w:num>
   <w:num w:numId="14">
     <w:abstractNumId w:val="10"/>
@@ -36904,7 +38078,7 @@
     <w:abstractNumId w:val="7"/>
   </w:num>
   <w:num w:numId="19">
-    <w:abstractNumId w:val="29"/>
+    <w:abstractNumId w:val="31"/>
   </w:num>
   <w:num w:numId="20">
     <w:abstractNumId w:val="2"/>
@@ -36919,7 +38093,7 @@
     <w:abstractNumId w:val="9"/>
   </w:num>
   <w:num w:numId="24">
-    <w:abstractNumId w:val="30"/>
+    <w:abstractNumId w:val="32"/>
   </w:num>
   <w:num w:numId="25">
     <w:abstractNumId w:val="15"/>
@@ -36947,6 +38121,12 @@
   </w:num>
   <w:num w:numId="33">
     <w:abstractNumId w:val="25"/>
+  </w:num>
+  <w:num w:numId="34">
+    <w:abstractNumId w:val="29"/>
+  </w:num>
+  <w:num w:numId="35">
+    <w:abstractNumId w:val="30"/>
   </w:num>
 </w:numbering>
 </file>
@@ -37401,7 +38581,6 @@
   <w:style w:type="character" w:default="1" w:styleId="DefaultParagraphFont">
     <w:name w:val="Default Paragraph Font"/>
     <w:uiPriority w:val="1"/>
-    <w:semiHidden/>
     <w:unhideWhenUsed/>
   </w:style>
   <w:style w:type="table" w:default="1" w:styleId="TableNormal">
@@ -38169,7 +39348,7 @@
 </file>
 
 <file path=customXml/itemProps1.xml><?xml version="1.0" encoding="utf-8"?>
-<ds:datastoreItem xmlns:ds="http://schemas.openxmlformats.org/officeDocument/2006/customXml" ds:itemID="{A41D235F-15EC-46A9-8CA4-751884A00FE6}">
+<ds:datastoreItem xmlns:ds="http://schemas.openxmlformats.org/officeDocument/2006/customXml" ds:itemID="{556D856C-6788-40FE-AEA0-16506A055BA2}">
   <ds:schemaRefs>
     <ds:schemaRef ds:uri="http://schemas.openxmlformats.org/officeDocument/2006/bibliography"/>
   </ds:schemaRefs>

</xml_diff>

<commit_message>
Frege - grammar (definitions)
</commit_message>
<xml_diff>
--- a/Frege.docx
+++ b/Frege.docx
@@ -29527,19 +29527,30 @@
         <w:rPr>
           <w:iCs/>
         </w:rPr>
-        <w:t>An import statement has to go below ‘module’ definition</w:t>
-      </w:r>
-      <w:r>
-        <w:rPr>
-          <w:iCs/>
-        </w:rPr>
-        <w:t>, e.g.:</w:t>
-      </w:r>
-    </w:p>
-    <w:p>
-      <w:pPr>
-        <w:rPr>
-          <w:rStyle w:val="pl-k"/>
+        <w:t xml:space="preserve">An import statement </w:t>
+      </w:r>
+      <w:r>
+        <w:rPr>
+          <w:iCs/>
+        </w:rPr>
+        <w:t xml:space="preserve">has the following </w:t>
+      </w:r>
+      <w:r>
+        <w:rPr>
+          <w:iCs/>
+        </w:rPr>
+        <w:t>form</w:t>
+      </w:r>
+      <w:r>
+        <w:rPr>
+          <w:iCs/>
+        </w:rPr>
+        <w:t>:</w:t>
+      </w:r>
+    </w:p>
+    <w:p>
+      <w:pPr>
+        <w:rPr>
           <w:rFonts w:ascii="Consolas" w:hAnsi="Consolas" w:cs="Consolas"/>
           <w:sz w:val="20"/>
           <w:szCs w:val="20"/>
@@ -29547,12 +29558,11 @@
       </w:pPr>
       <w:r>
         <w:rPr>
-          <w:rStyle w:val="pl-k"/>
           <w:rFonts w:ascii="Consolas" w:hAnsi="Consolas" w:cs="Consolas"/>
           <w:sz w:val="20"/>
           <w:szCs w:val="20"/>
         </w:rPr>
-        <w:t>module</w:t>
+        <w:t>i</w:t>
       </w:r>
       <w:r>
         <w:rPr>
@@ -29560,16 +29570,31 @@
           <w:sz w:val="20"/>
           <w:szCs w:val="20"/>
         </w:rPr>
+        <w:t>mpo</w:t>
+      </w:r>
+      <w:r>
+        <w:rPr>
+          <w:rFonts w:ascii="Consolas" w:hAnsi="Consolas" w:cs="Consolas"/>
+          <w:sz w:val="20"/>
+          <w:szCs w:val="20"/>
+        </w:rPr>
+        <w:t>rt</w:t>
+      </w:r>
+      <w:r>
+        <w:rPr>
+          <w:rFonts w:ascii="Consolas" w:hAnsi="Consolas" w:cs="Consolas"/>
+          <w:sz w:val="20"/>
+          <w:szCs w:val="20"/>
+        </w:rPr>
         <w:t xml:space="preserve"> </w:t>
       </w:r>
       <w:r>
         <w:rPr>
-          <w:rStyle w:val="pl-c1"/>
           <w:rFonts w:ascii="Consolas" w:hAnsi="Consolas" w:cs="Consolas"/>
           <w:sz w:val="20"/>
           <w:szCs w:val="20"/>
         </w:rPr>
-        <w:t>Hello</w:t>
+        <w:t>frege.prelude.Math (**, log</w:t>
       </w:r>
       <w:r>
         <w:rPr>
@@ -29577,166 +29602,112 @@
           <w:sz w:val="20"/>
           <w:szCs w:val="20"/>
         </w:rPr>
-        <w:t xml:space="preserve"> </w:t>
-      </w:r>
-      <w:r>
-        <w:rPr>
-          <w:rStyle w:val="pl-k"/>
-          <w:rFonts w:ascii="Consolas" w:hAnsi="Consolas" w:cs="Consolas"/>
-          <w:sz w:val="20"/>
-          <w:szCs w:val="20"/>
-        </w:rPr>
-        <w:t>where</w:t>
-      </w:r>
-    </w:p>
-    <w:p>
-      <w:pPr>
-        <w:rPr>
-          <w:rFonts w:ascii="Consolas" w:hAnsi="Consolas" w:cs="Consolas"/>
-          <w:sz w:val="20"/>
-          <w:szCs w:val="20"/>
-        </w:rPr>
-      </w:pPr>
-      <w:r>
-        <w:rPr>
-          <w:rFonts w:ascii="Consolas" w:hAnsi="Consolas" w:cs="Consolas"/>
-          <w:sz w:val="20"/>
-          <w:szCs w:val="20"/>
-        </w:rPr>
-        <w:t>impo</w:t>
-      </w:r>
-      <w:r>
-        <w:rPr>
-          <w:rFonts w:ascii="Consolas" w:hAnsi="Consolas" w:cs="Consolas"/>
-          <w:sz w:val="20"/>
-          <w:szCs w:val="20"/>
-        </w:rPr>
-        <w:t>rt frege.prelude.Math (**, log</w:t>
-      </w:r>
-      <w:r>
-        <w:rPr>
-          <w:rFonts w:ascii="Consolas" w:hAnsi="Consolas" w:cs="Consolas"/>
-          <w:sz w:val="20"/>
-          <w:szCs w:val="20"/>
-        </w:rPr>
         <w:t>)</w:t>
       </w:r>
     </w:p>
     <w:p>
       <w:pPr>
-        <w:pStyle w:val="HTMLPreformatted"/>
-        <w:rPr>
-          <w:rFonts w:ascii="Consolas" w:hAnsi="Consolas" w:cs="Consolas"/>
-        </w:rPr>
-      </w:pPr>
-      <w:r>
-        <w:rPr>
-          <w:rFonts w:ascii="Consolas" w:hAnsi="Consolas" w:cs="Consolas"/>
-        </w:rPr>
-        <w:t xml:space="preserve">greeting friend </w:t>
-      </w:r>
-      <w:r>
-        <w:rPr>
-          <w:rStyle w:val="pl-k"/>
-          <w:rFonts w:ascii="Consolas" w:hAnsi="Consolas" w:cs="Consolas"/>
-        </w:rPr>
-        <w:t>=</w:t>
-      </w:r>
-      <w:r>
-        <w:rPr>
-          <w:rFonts w:ascii="Consolas" w:hAnsi="Consolas" w:cs="Consolas"/>
-        </w:rPr>
-        <w:t xml:space="preserve"> </w:t>
-      </w:r>
-      <w:r>
-        <w:rPr>
-          <w:rStyle w:val="pl-pds"/>
-          <w:rFonts w:ascii="Consolas" w:hAnsi="Consolas" w:cs="Consolas"/>
-        </w:rPr>
-        <w:t>"</w:t>
-      </w:r>
-      <w:r>
-        <w:rPr>
-          <w:rStyle w:val="pl-s"/>
-          <w:rFonts w:ascii="Consolas" w:hAnsi="Consolas" w:cs="Consolas"/>
-        </w:rPr>
-        <w:t xml:space="preserve">Hello, </w:t>
-      </w:r>
-      <w:r>
-        <w:rPr>
-          <w:rStyle w:val="pl-pds"/>
-          <w:rFonts w:ascii="Consolas" w:hAnsi="Consolas" w:cs="Consolas"/>
-        </w:rPr>
-        <w:t>"</w:t>
-      </w:r>
-      <w:r>
-        <w:rPr>
-          <w:rFonts w:ascii="Consolas" w:hAnsi="Consolas" w:cs="Consolas"/>
-        </w:rPr>
-        <w:t xml:space="preserve"> </w:t>
-      </w:r>
-      <w:r>
-        <w:rPr>
-          <w:rStyle w:val="pl-k"/>
-          <w:rFonts w:ascii="Consolas" w:hAnsi="Consolas" w:cs="Consolas"/>
-        </w:rPr>
-        <w:t>++</w:t>
-      </w:r>
-      <w:r>
-        <w:rPr>
-          <w:rFonts w:ascii="Consolas" w:hAnsi="Consolas" w:cs="Consolas"/>
-        </w:rPr>
-        <w:t xml:space="preserve"> friend </w:t>
-      </w:r>
-      <w:r>
-        <w:rPr>
-          <w:rStyle w:val="pl-k"/>
-          <w:rFonts w:ascii="Consolas" w:hAnsi="Consolas" w:cs="Consolas"/>
-        </w:rPr>
-        <w:t>+</w:t>
-      </w:r>
-      <w:r>
-        <w:rPr>
-          <w:rStyle w:val="pl-k"/>
-          <w:rFonts w:ascii="Consolas" w:hAnsi="Consolas" w:cs="Consolas"/>
-        </w:rPr>
-        <w:t xml:space="preserve">+ </w:t>
-      </w:r>
-      <w:r>
-        <w:rPr>
-          <w:rStyle w:val="pl-pds"/>
-          <w:rFonts w:ascii="Consolas" w:hAnsi="Consolas" w:cs="Consolas"/>
-        </w:rPr>
-        <w:t>"</w:t>
-      </w:r>
-      <w:r>
-        <w:rPr>
-          <w:rStyle w:val="pl-s"/>
-          <w:rFonts w:ascii="Consolas" w:hAnsi="Consolas" w:cs="Consolas"/>
-        </w:rPr>
-        <w:t>!</w:t>
-      </w:r>
-      <w:r>
-        <w:rPr>
-          <w:rStyle w:val="pl-pds"/>
-          <w:rFonts w:ascii="Consolas" w:hAnsi="Consolas" w:cs="Consolas"/>
-        </w:rPr>
-        <w:t>"</w:t>
-      </w:r>
-    </w:p>
-    <w:p>
-      <w:pPr>
-        <w:widowControl/>
-        <w:suppressAutoHyphens w:val="0"/>
-        <w:rPr>
-          <w:iCs/>
-        </w:rPr>
-      </w:pPr>
-      <w:r>
-        <w:rPr>
-          <w:iCs/>
-        </w:rPr>
-        <w:t>…</w:t>
+        <w:widowControl/>
+        <w:suppressAutoHyphens w:val="0"/>
+        <w:rPr>
+          <w:rFonts w:eastAsia="Times New Roman" w:cs="Times New Roman"/>
+          <w:kern w:val="0"/>
+          <w:lang w:val="cs-CZ" w:eastAsia="cs-CZ" w:bidi="ar-SA"/>
+        </w:rPr>
+      </w:pPr>
+      <w:r>
+        <w:rPr>
+          <w:rFonts w:eastAsia="Times New Roman" w:cs="Times New Roman"/>
+          <w:kern w:val="0"/>
+          <w:lang w:val="cs-CZ" w:eastAsia="cs-CZ" w:bidi="ar-SA"/>
+        </w:rPr>
+        <w:t>Import declarations are processed in the order they occur in the program text. However,</w:t>
+      </w:r>
+    </w:p>
+    <w:p>
+      <w:pPr>
+        <w:widowControl/>
+        <w:suppressAutoHyphens w:val="0"/>
+        <w:rPr>
+          <w:rFonts w:eastAsia="Times New Roman" w:cs="Times New Roman"/>
+          <w:kern w:val="0"/>
+          <w:lang w:val="cs-CZ" w:eastAsia="cs-CZ" w:bidi="ar-SA"/>
+        </w:rPr>
+      </w:pPr>
+      <w:r>
+        <w:rPr>
+          <w:rFonts w:eastAsia="Times New Roman" w:cs="Times New Roman"/>
+          <w:kern w:val="0"/>
+          <w:lang w:val="cs-CZ" w:eastAsia="cs-CZ" w:bidi="ar-SA"/>
+        </w:rPr>
+        <w:t xml:space="preserve">their placement relative to other declarations is </w:t>
+      </w:r>
+      <w:r>
+        <w:rPr>
+          <w:rFonts w:eastAsia="Times New Roman" w:cs="Times New Roman"/>
+          <w:kern w:val="0"/>
+          <w:lang w:val="cs-CZ" w:eastAsia="cs-CZ" w:bidi="ar-SA"/>
+        </w:rPr>
+        <w:t>irrelevant</w:t>
+      </w:r>
+      <w:r>
+        <w:rPr>
+          <w:rFonts w:eastAsia="Times New Roman" w:cs="Times New Roman"/>
+          <w:kern w:val="0"/>
+          <w:lang w:val="cs-CZ" w:eastAsia="cs-CZ" w:bidi="ar-SA"/>
+        </w:rPr>
+        <w:t xml:space="preserve">. </w:t>
+      </w:r>
+      <w:r>
+        <w:rPr>
+          <w:rFonts w:eastAsia="Times New Roman" w:cs="Times New Roman"/>
+          <w:kern w:val="0"/>
+          <w:lang w:val="cs-CZ" w:eastAsia="cs-CZ" w:bidi="ar-SA"/>
+        </w:rPr>
+        <w:t>Nevertheless, i</w:t>
+      </w:r>
+      <w:r>
+        <w:rPr>
+          <w:rFonts w:eastAsia="Times New Roman" w:cs="Times New Roman"/>
+          <w:kern w:val="0"/>
+          <w:lang w:val="cs-CZ" w:eastAsia="cs-CZ" w:bidi="ar-SA"/>
+        </w:rPr>
+        <w:t>t is considered good</w:t>
+      </w:r>
+    </w:p>
+    <w:p>
+      <w:pPr>
+        <w:widowControl/>
+        <w:suppressAutoHyphens w:val="0"/>
+        <w:rPr>
+          <w:rFonts w:eastAsia="Times New Roman" w:cs="Times New Roman"/>
+          <w:kern w:val="0"/>
+          <w:lang w:val="cs-CZ" w:eastAsia="cs-CZ" w:bidi="ar-SA"/>
+        </w:rPr>
+      </w:pPr>
+      <w:r>
+        <w:rPr>
+          <w:rFonts w:eastAsia="Times New Roman" w:cs="Times New Roman"/>
+          <w:kern w:val="0"/>
+          <w:lang w:val="cs-CZ" w:eastAsia="cs-CZ" w:bidi="ar-SA"/>
+        </w:rPr>
+        <w:t xml:space="preserve">practice </w:t>
+      </w:r>
+      <w:r>
+        <w:rPr>
+          <w:rFonts w:eastAsia="Times New Roman" w:cs="Times New Roman"/>
+          <w:kern w:val="0"/>
+          <w:lang w:val="cs-CZ" w:eastAsia="cs-CZ" w:bidi="ar-SA"/>
+        </w:rPr>
+        <w:t>to write all import declarations somewhere near the top of the program.</w:t>
+      </w:r>
+      <w:r>
+        <w:rPr>
+          <w:rFonts w:eastAsia="Times New Roman" w:cs="Times New Roman"/>
+          <w:kern w:val="0"/>
+          <w:lang w:val="cs-CZ" w:eastAsia="cs-CZ" w:bidi="ar-SA"/>
+        </w:rPr>
+        <w:t>[REF]</w:t>
       </w:r>
     </w:p>
     <w:p>
@@ -30499,21 +30470,6 @@
           <w:szCs w:val="20"/>
         </w:rPr>
         <w:t xml:space="preserve"> (a ** 2 + b ** 2)</w:t>
-      </w:r>
-    </w:p>
-    <w:p>
-      <w:pPr>
-        <w:widowControl/>
-        <w:suppressAutoHyphens w:val="0"/>
-        <w:rPr>
-          <w:iCs/>
-        </w:rPr>
-      </w:pPr>
-      <w:r>
-        <w:rPr>
-          <w:iCs/>
-        </w:rPr>
-        <w:t>It is not possible to combine ‘hiding’ and ‘as’ clauses.</w:t>
       </w:r>
     </w:p>
     <w:p>
@@ -31262,38 +31218,38 @@
           <w:sz w:val="20"/>
           <w:szCs w:val="20"/>
         </w:rPr>
+        <w:t>impo</w:t>
+      </w:r>
+      <w:r>
+        <w:rPr>
+          <w:rFonts w:ascii="Consolas" w:hAnsi="Consolas" w:cs="Consolas"/>
+          <w:sz w:val="20"/>
+          <w:szCs w:val="20"/>
+        </w:rPr>
+        <w:t>rt frege.prelude.Math (**, log</w:t>
+      </w:r>
+      <w:r>
+        <w:rPr>
+          <w:rFonts w:ascii="Consolas" w:hAnsi="Consolas" w:cs="Consolas"/>
+          <w:sz w:val="20"/>
+          <w:szCs w:val="20"/>
+        </w:rPr>
+        <w:t>)</w:t>
+      </w:r>
+    </w:p>
+    <w:p>
+      <w:pPr>
+        <w:rPr>
+          <w:rFonts w:ascii="Consolas" w:hAnsi="Consolas" w:cs="Consolas"/>
+          <w:sz w:val="20"/>
+          <w:szCs w:val="20"/>
+        </w:rPr>
+      </w:pPr>
+      <w:r>
+        <w:rPr>
+          <w:iCs/>
+        </w:rPr>
         <w:lastRenderedPageBreak/>
-        <w:t>impo</w:t>
-      </w:r>
-      <w:r>
-        <w:rPr>
-          <w:rFonts w:ascii="Consolas" w:hAnsi="Consolas" w:cs="Consolas"/>
-          <w:sz w:val="20"/>
-          <w:szCs w:val="20"/>
-        </w:rPr>
-        <w:t>rt frege.prelude.Math (**, log</w:t>
-      </w:r>
-      <w:r>
-        <w:rPr>
-          <w:rFonts w:ascii="Consolas" w:hAnsi="Consolas" w:cs="Consolas"/>
-          <w:sz w:val="20"/>
-          <w:szCs w:val="20"/>
-        </w:rPr>
-        <w:t>)</w:t>
-      </w:r>
-    </w:p>
-    <w:p>
-      <w:pPr>
-        <w:rPr>
-          <w:rFonts w:ascii="Consolas" w:hAnsi="Consolas" w:cs="Consolas"/>
-          <w:sz w:val="20"/>
-          <w:szCs w:val="20"/>
-        </w:rPr>
-      </w:pPr>
-      <w:r>
-        <w:rPr>
-          <w:iCs/>
-        </w:rPr>
         <w:t xml:space="preserve">Now upon importing module ‘Hello’, </w:t>
       </w:r>
       <w:r>
@@ -31926,16 +31882,13 @@
         <w:t>sensible subset we will implement in this work.</w:t>
       </w:r>
       <w:r>
-        <w:t xml:space="preserve"> Since the selected subset </w:t>
-      </w:r>
-      <w:r>
-        <w:t xml:space="preserve">will mostly </w:t>
-      </w:r>
-      <w:r>
-        <w:t xml:space="preserve">correspond to the </w:t>
-      </w:r>
-      <w:r>
-        <w:t>features of the language described in chapter 3, we recommend reading it first.</w:t>
+        <w:t xml:space="preserve"> Since the selected subset</w:t>
+      </w:r>
+      <w:r>
+        <w:t xml:space="preserve"> stems from the features of the language described </w:t>
+      </w:r>
+      <w:r>
+        <w:t>in chapter 3, we recommend reading it first.</w:t>
       </w:r>
     </w:p>
     <w:p>
@@ -32085,10 +32038,7 @@
         <w:t>The notation</w:t>
       </w:r>
       <w:r>
-        <w:t xml:space="preserve"> used throughout this work is based on the grammar from </w:t>
-      </w:r>
-      <w:r>
-        <w:t>[Link-GRM].</w:t>
+        <w:t xml:space="preserve"> used throughout this work is based on the grammar from [Link-GRM].</w:t>
       </w:r>
     </w:p>
     <w:p>
@@ -32144,27 +32094,29 @@
           <w:sz w:val="20"/>
           <w:szCs w:val="20"/>
         </w:rPr>
-        <w:t>expression</w:t>
-      </w:r>
+        <w:t>expression+</w:t>
+      </w:r>
+      <w:r>
+        <w:t xml:space="preserve"> - token “expression” repeats 1..n times</w:t>
+      </w:r>
+    </w:p>
+    <w:p>
       <w:r>
         <w:rPr>
           <w:rFonts w:ascii="Consolas" w:hAnsi="Consolas"/>
           <w:sz w:val="20"/>
           <w:szCs w:val="20"/>
         </w:rPr>
-        <w:t>+</w:t>
+        <w:t>expression?</w:t>
+      </w:r>
+      <w:r>
+        <w:t xml:space="preserve"> -</w:t>
       </w:r>
       <w:r>
         <w:t xml:space="preserve"> </w:t>
       </w:r>
       <w:r>
-        <w:t xml:space="preserve">- token “expression” repeats </w:t>
-      </w:r>
-      <w:r>
-        <w:t>1</w:t>
-      </w:r>
-      <w:r>
-        <w:t>..n times</w:t>
+        <w:t>token “expression” may be used 0..1 times</w:t>
       </w:r>
     </w:p>
     <w:p>
@@ -32174,27 +32126,44 @@
           <w:sz w:val="20"/>
           <w:szCs w:val="20"/>
         </w:rPr>
-        <w:t>expression</w:t>
-      </w:r>
-      <w:r>
+        <w:t>(expression1 expression2 expression3)?</w:t>
+      </w:r>
+      <w:r>
+        <w:t xml:space="preserve"> - tokens “expression1 expression2 expression3” may be used 0..1 times</w:t>
+      </w:r>
+      <w:r>
+        <w:t xml:space="preserve"> in exactly this order, </w:t>
+      </w:r>
+      <w:r>
+        <w:t>whereas all of them have to be used or none</w:t>
+      </w:r>
+    </w:p>
+    <w:p>
+      <w:pPr>
         <w:rPr>
           <w:rFonts w:ascii="Consolas" w:hAnsi="Consolas"/>
           <w:sz w:val="20"/>
           <w:szCs w:val="20"/>
         </w:rPr>
-        <w:t>?</w:t>
-      </w:r>
-      <w:r>
-        <w:t xml:space="preserve"> -</w:t>
+      </w:pPr>
+      <w:r>
+        <w:t>Syntax of the used notation:</w:t>
+      </w:r>
+    </w:p>
+    <w:p>
+      <w:r>
+        <w:rPr>
+          <w:rFonts w:ascii="Consolas" w:hAnsi="Consolas"/>
+          <w:sz w:val="20"/>
+          <w:szCs w:val="20"/>
+        </w:rPr>
+        <w:t>token ::= ‘a’ | ‘b’ | ‘c’</w:t>
       </w:r>
       <w:r>
         <w:t xml:space="preserve"> </w:t>
       </w:r>
       <w:r>
-        <w:t xml:space="preserve">token “expression” </w:t>
-      </w:r>
-      <w:r>
-        <w:t>may be used 0..1 times</w:t>
+        <w:t>– non-terminal symbol ‘token’ may be rewritten to one of the following terminal symbols: ‘a’, ‘b’ or ‘c’</w:t>
       </w:r>
     </w:p>
     <w:p>
@@ -32204,7 +32173,7 @@
           <w:sz w:val="20"/>
           <w:szCs w:val="20"/>
         </w:rPr>
-        <w:t>(</w:t>
+        <w:t>token</w:t>
       </w:r>
       <w:r>
         <w:rPr>
@@ -32212,23 +32181,84 @@
           <w:sz w:val="20"/>
           <w:szCs w:val="20"/>
         </w:rPr>
-        <w:t>expression</w:t>
-      </w:r>
-      <w:r>
+        <w:t xml:space="preserve"> ::= ‘a’ | ‘a’ token </w:t>
+      </w:r>
+      <w:r>
+        <w:t xml:space="preserve">– non-terminal symbol ‘token’ may be rewritten to either a terminal </w:t>
+      </w:r>
+      <w:r>
+        <w:lastRenderedPageBreak/>
+        <w:t>symbol ‘a’, or the terminal symbol ‘a’ and non-terminal symbol ‘token</w:t>
+      </w:r>
+      <w:r>
+        <w:t>’;</w:t>
+      </w:r>
+      <w:r>
+        <w:t xml:space="preserve"> i.e. </w:t>
+      </w:r>
+      <w:r>
+        <w:t>here we see an example of a right recursion – the token ‘token’ generates a sequence of symbols ‘a’ of arbitrary length</w:t>
+      </w:r>
+      <w:r>
+        <w:t>s</w:t>
+      </w:r>
+      <w:r>
+        <w:t xml:space="preserve"> (‘aaa’, ‘aaaaa’, ‘a’, ‘aaaaaaaaaaaa’, …)</w:t>
+      </w:r>
+    </w:p>
+    <w:p>
+      <w:r>
+        <w:t>Abbreviations: NTS (non-terminal symbol)</w:t>
+      </w:r>
+    </w:p>
+    <w:p>
+      <w:r>
+        <w:t xml:space="preserve">Please, note that in many cases we try here to simplify the grammar and omit the </w:t>
+      </w:r>
+      <w:r>
+        <w:t>irrelevant parts not included</w:t>
+      </w:r>
+      <w:r>
+        <w:t xml:space="preserve"> in the final work</w:t>
+      </w:r>
+      <w:r>
+        <w:t>.</w:t>
+      </w:r>
+    </w:p>
+    <w:p/>
+    <w:p>
+      <w:pPr>
+        <w:rPr>
+          <w:b/>
+        </w:rPr>
+      </w:pPr>
+      <w:r>
+        <w:rPr>
+          <w:b/>
+        </w:rPr>
+        <w:t>Frege grammar</w:t>
+      </w:r>
+    </w:p>
+    <w:p>
+      <w:r>
+        <w:t>A high level view of the module definition is described by the following NTS rule:</w:t>
+      </w:r>
+    </w:p>
+    <w:p>
+      <w:pPr>
         <w:rPr>
           <w:rFonts w:ascii="Consolas" w:hAnsi="Consolas"/>
           <w:sz w:val="20"/>
           <w:szCs w:val="20"/>
         </w:rPr>
-        <w:t xml:space="preserve">1 </w:t>
-      </w:r>
+      </w:pPr>
       <w:r>
         <w:rPr>
           <w:rFonts w:ascii="Consolas" w:hAnsi="Consolas"/>
           <w:sz w:val="20"/>
           <w:szCs w:val="20"/>
         </w:rPr>
-        <w:t>e</w:t>
+        <w:t xml:space="preserve">module ::= (moduleclause (';' definitions|'where' '{' definitions </w:t>
       </w:r>
       <w:r>
         <w:rPr>
@@ -32236,7 +32266,7 @@
           <w:sz w:val="20"/>
           <w:szCs w:val="20"/>
         </w:rPr>
-        <w:t xml:space="preserve">xpression2 </w:t>
+        <w:t>‘</w:t>
       </w:r>
       <w:r>
         <w:rPr>
@@ -32244,72 +32274,150 @@
           <w:sz w:val="20"/>
           <w:szCs w:val="20"/>
         </w:rPr>
-        <w:t>expression</w:t>
-      </w:r>
-      <w:r>
+        <w:t>}')|'{' definitions '}')</w:t>
+      </w:r>
+    </w:p>
+    <w:p>
+      <w:r>
+        <w:t>Normally the places where a proper indentation is required may be replaced by</w:t>
+      </w:r>
+      <w:r>
+        <w:t xml:space="preserve"> usage of</w:t>
+      </w:r>
+      <w:r>
+        <w:t xml:space="preserve"> curly brackets ‘{’</w:t>
+      </w:r>
+      <w:r>
+        <w:t>,</w:t>
+      </w:r>
+      <w:r>
+        <w:t xml:space="preserve"> ‘}’</w:t>
+      </w:r>
+      <w:r>
+        <w:t xml:space="preserve"> and a semicolon ‘;’</w:t>
+      </w:r>
+      <w:r>
+        <w:t>.</w:t>
+      </w:r>
+      <w:r>
+        <w:t xml:space="preserve"> </w:t>
+      </w:r>
+      <w:r>
+        <w:t>Consider the following example:</w:t>
+      </w:r>
+    </w:p>
+    <w:p>
+      <w:pPr>
         <w:rPr>
           <w:rFonts w:ascii="Consolas" w:hAnsi="Consolas"/>
           <w:sz w:val="20"/>
           <w:szCs w:val="20"/>
         </w:rPr>
-        <w:t>3)?</w:t>
-      </w:r>
-      <w:r>
-        <w:t xml:space="preserve"> - </w:t>
-      </w:r>
-      <w:r>
-        <w:t>token</w:t>
-      </w:r>
-      <w:r>
-        <w:t>s</w:t>
-      </w:r>
-      <w:r>
-        <w:t xml:space="preserve"> “expression1 expression2 expression3” may be used 0..1 times</w:t>
-      </w:r>
-      <w:r>
-        <w:t xml:space="preserve"> in exactly this order, </w:t>
-      </w:r>
-      <w:r>
-        <w:t>whereas all of them have to be used or none</w:t>
-      </w:r>
-    </w:p>
-    <w:p>
-      <w:pPr>
+      </w:pPr>
+      <w:r>
         <w:rPr>
           <w:rFonts w:ascii="Consolas" w:hAnsi="Consolas"/>
           <w:sz w:val="20"/>
           <w:szCs w:val="20"/>
         </w:rPr>
-      </w:pPr>
-      <w:r>
-        <w:t>Syntax of the used notation:</w:t>
-      </w:r>
-    </w:p>
-    <w:p>
+        <w:t>f</w:t>
+      </w:r>
       <w:r>
         <w:rPr>
           <w:rFonts w:ascii="Consolas" w:hAnsi="Consolas"/>
           <w:sz w:val="20"/>
           <w:szCs w:val="20"/>
         </w:rPr>
-        <w:t>token ::= ‘a’ | ‘b’ | ‘c’</w:t>
-      </w:r>
-      <w:r>
+        <w:t>oo x =</w:t>
+      </w:r>
+    </w:p>
+    <w:p>
+      <w:pPr>
+        <w:rPr>
+          <w:rFonts w:ascii="Consolas" w:hAnsi="Consolas"/>
+          <w:sz w:val="20"/>
+          <w:szCs w:val="20"/>
+        </w:rPr>
+      </w:pPr>
+      <w:r>
+        <w:rPr>
+          <w:rFonts w:ascii="Consolas" w:hAnsi="Consolas"/>
+          <w:sz w:val="20"/>
+          <w:szCs w:val="20"/>
+        </w:rPr>
+        <w:t xml:space="preserve">    let s = sin x</w:t>
+      </w:r>
+    </w:p>
+    <w:p>
+      <w:pPr>
+        <w:rPr>
+          <w:rFonts w:ascii="Consolas" w:hAnsi="Consolas"/>
+          <w:sz w:val="20"/>
+          <w:szCs w:val="20"/>
+        </w:rPr>
+      </w:pPr>
+      <w:r>
+        <w:rPr>
+          <w:rFonts w:ascii="Consolas" w:hAnsi="Consolas"/>
+          <w:sz w:val="20"/>
+          <w:szCs w:val="20"/>
+        </w:rPr>
+        <w:t xml:space="preserve">        c = cos x</w:t>
+      </w:r>
+    </w:p>
+    <w:p>
+      <w:pPr>
+        <w:rPr>
+          <w:rFonts w:ascii="Consolas" w:hAnsi="Consolas"/>
+          <w:sz w:val="20"/>
+          <w:szCs w:val="20"/>
+        </w:rPr>
+      </w:pPr>
+      <w:r>
+        <w:rPr>
+          <w:rFonts w:ascii="Consolas" w:hAnsi="Consolas"/>
+          <w:sz w:val="20"/>
+          <w:szCs w:val="20"/>
+        </w:rPr>
+        <w:t xml:space="preserve">    in 2 * s * c</w:t>
+      </w:r>
+    </w:p>
+    <w:p>
+      <w:r>
+        <w:t>Which may be rewritten like this:</w:t>
+      </w:r>
+    </w:p>
+    <w:p>
+      <w:pPr>
+        <w:rPr>
+          <w:rFonts w:ascii="Consolas" w:hAnsi="Consolas"/>
+          <w:sz w:val="20"/>
+          <w:szCs w:val="20"/>
+        </w:rPr>
+      </w:pPr>
+      <w:r>
+        <w:rPr>
+          <w:rFonts w:ascii="Consolas" w:hAnsi="Consolas"/>
+          <w:sz w:val="20"/>
+          <w:szCs w:val="20"/>
+        </w:rPr>
+        <w:t>foo x = let {</w:t>
+      </w:r>
+      <w:r>
+        <w:rPr>
+          <w:rFonts w:ascii="Consolas" w:hAnsi="Consolas"/>
+          <w:sz w:val="20"/>
+          <w:szCs w:val="20"/>
+        </w:rPr>
         <w:t xml:space="preserve"> </w:t>
       </w:r>
       <w:r>
-        <w:t>– non-terminal symbol ‘token’ may be rewritten to one of the following terminal symbols: ‘a’, ‘b’ or ‘c’</w:t>
-      </w:r>
-    </w:p>
-    <w:p>
-      <w:r>
         <w:rPr>
           <w:rFonts w:ascii="Consolas" w:hAnsi="Consolas"/>
           <w:sz w:val="20"/>
           <w:szCs w:val="20"/>
         </w:rPr>
-        <w:lastRenderedPageBreak/>
-        <w:t>token</w:t>
+        <w:t>s = sin x; c = cos x;</w:t>
       </w:r>
       <w:r>
         <w:rPr>
@@ -32317,243 +32425,14 @@
           <w:sz w:val="20"/>
           <w:szCs w:val="20"/>
         </w:rPr>
-        <w:t xml:space="preserve"> ::= ‘a’ | ‘a’ token </w:t>
-      </w:r>
-      <w:r>
-        <w:t>– non</w:t>
-      </w:r>
-      <w:r>
-        <w:t>-terminal symbol ‘token’ may be rewritten to either a terminal symbol ‘a’, or the terminal symbol ‘a’ and non-terminal symbol ‘token</w:t>
-      </w:r>
-      <w:r>
-        <w:t>’;</w:t>
-      </w:r>
-      <w:r>
-        <w:t xml:space="preserve"> i.e. </w:t>
-      </w:r>
-      <w:r>
-        <w:t>here we see an example of a right recursion – the token ‘token’ generates a sequence of symbols ‘a’ of arbitrary length</w:t>
-      </w:r>
-      <w:r>
-        <w:t>s</w:t>
-      </w:r>
-      <w:r>
-        <w:t xml:space="preserve"> (‘aaa’, ‘aaaaa’, ‘a’, ‘aaaaaaaaaaaa’, …)</w:t>
-      </w:r>
-    </w:p>
-    <w:p>
-      <w:r>
-        <w:t>Abbreviations: NTS (non-terminal symbol)</w:t>
-      </w:r>
-    </w:p>
-    <w:p/>
-    <w:p>
-      <w:pPr>
-        <w:rPr>
-          <w:b/>
-        </w:rPr>
-      </w:pPr>
-      <w:r>
-        <w:rPr>
-          <w:b/>
-        </w:rPr>
-        <w:t>Frege grammar</w:t>
-      </w:r>
-    </w:p>
-    <w:p>
-      <w:r>
-        <w:t>A high level view of the module definition is described by the following NTS rule:</w:t>
-      </w:r>
-    </w:p>
-    <w:p>
-      <w:pPr>
+        <w:t xml:space="preserve"> </w:t>
+      </w:r>
+      <w:r>
         <w:rPr>
           <w:rFonts w:ascii="Consolas" w:hAnsi="Consolas"/>
           <w:sz w:val="20"/>
           <w:szCs w:val="20"/>
         </w:rPr>
-      </w:pPr>
-      <w:r>
-        <w:rPr>
-          <w:rFonts w:ascii="Consolas" w:hAnsi="Consolas"/>
-          <w:sz w:val="20"/>
-          <w:szCs w:val="20"/>
-        </w:rPr>
-        <w:t xml:space="preserve">module ::= (moduleclause (';' definitions|'where' '{' definitions </w:t>
-      </w:r>
-      <w:r>
-        <w:rPr>
-          <w:rFonts w:ascii="Consolas" w:hAnsi="Consolas"/>
-          <w:sz w:val="20"/>
-          <w:szCs w:val="20"/>
-        </w:rPr>
-        <w:t>‘</w:t>
-      </w:r>
-      <w:r>
-        <w:rPr>
-          <w:rFonts w:ascii="Consolas" w:hAnsi="Consolas"/>
-          <w:sz w:val="20"/>
-          <w:szCs w:val="20"/>
-        </w:rPr>
-        <w:t>}')|'{' definitions '}')</w:t>
-      </w:r>
-    </w:p>
-    <w:p>
-      <w:r>
-        <w:t>Normally the places where a proper indentation is required may be replaced by</w:t>
-      </w:r>
-      <w:r>
-        <w:t xml:space="preserve"> usage of</w:t>
-      </w:r>
-      <w:r>
-        <w:t xml:space="preserve"> curly brackets ‘{’</w:t>
-      </w:r>
-      <w:r>
-        <w:t>,</w:t>
-      </w:r>
-      <w:r>
-        <w:t xml:space="preserve"> ‘}’</w:t>
-      </w:r>
-      <w:r>
-        <w:t xml:space="preserve"> and a semicolon ‘;’</w:t>
-      </w:r>
-      <w:r>
-        <w:t>.</w:t>
-      </w:r>
-      <w:r>
-        <w:t xml:space="preserve"> </w:t>
-      </w:r>
-      <w:r>
-        <w:t>Consider the following example:</w:t>
-      </w:r>
-    </w:p>
-    <w:p>
-      <w:pPr>
-        <w:rPr>
-          <w:rFonts w:ascii="Consolas" w:hAnsi="Consolas"/>
-          <w:sz w:val="20"/>
-          <w:szCs w:val="20"/>
-        </w:rPr>
-      </w:pPr>
-      <w:r>
-        <w:rPr>
-          <w:rFonts w:ascii="Consolas" w:hAnsi="Consolas"/>
-          <w:sz w:val="20"/>
-          <w:szCs w:val="20"/>
-        </w:rPr>
-        <w:t>f</w:t>
-      </w:r>
-      <w:r>
-        <w:rPr>
-          <w:rFonts w:ascii="Consolas" w:hAnsi="Consolas"/>
-          <w:sz w:val="20"/>
-          <w:szCs w:val="20"/>
-        </w:rPr>
-        <w:t>oo x =</w:t>
-      </w:r>
-    </w:p>
-    <w:p>
-      <w:pPr>
-        <w:rPr>
-          <w:rFonts w:ascii="Consolas" w:hAnsi="Consolas"/>
-          <w:sz w:val="20"/>
-          <w:szCs w:val="20"/>
-        </w:rPr>
-      </w:pPr>
-      <w:r>
-        <w:rPr>
-          <w:rFonts w:ascii="Consolas" w:hAnsi="Consolas"/>
-          <w:sz w:val="20"/>
-          <w:szCs w:val="20"/>
-        </w:rPr>
-        <w:t xml:space="preserve">    let s = sin x</w:t>
-      </w:r>
-    </w:p>
-    <w:p>
-      <w:pPr>
-        <w:rPr>
-          <w:rFonts w:ascii="Consolas" w:hAnsi="Consolas"/>
-          <w:sz w:val="20"/>
-          <w:szCs w:val="20"/>
-        </w:rPr>
-      </w:pPr>
-      <w:r>
-        <w:rPr>
-          <w:rFonts w:ascii="Consolas" w:hAnsi="Consolas"/>
-          <w:sz w:val="20"/>
-          <w:szCs w:val="20"/>
-        </w:rPr>
-        <w:t xml:space="preserve">        c = cos x</w:t>
-      </w:r>
-    </w:p>
-    <w:p>
-      <w:pPr>
-        <w:rPr>
-          <w:rFonts w:ascii="Consolas" w:hAnsi="Consolas"/>
-          <w:sz w:val="20"/>
-          <w:szCs w:val="20"/>
-        </w:rPr>
-      </w:pPr>
-      <w:r>
-        <w:rPr>
-          <w:rFonts w:ascii="Consolas" w:hAnsi="Consolas"/>
-          <w:sz w:val="20"/>
-          <w:szCs w:val="20"/>
-        </w:rPr>
-        <w:t xml:space="preserve">    in 2 * s * c</w:t>
-      </w:r>
-    </w:p>
-    <w:p>
-      <w:r>
-        <w:t>Which may be rewritten like this:</w:t>
-      </w:r>
-    </w:p>
-    <w:p>
-      <w:pPr>
-        <w:rPr>
-          <w:rFonts w:ascii="Consolas" w:hAnsi="Consolas"/>
-          <w:sz w:val="20"/>
-          <w:szCs w:val="20"/>
-        </w:rPr>
-      </w:pPr>
-      <w:r>
-        <w:rPr>
-          <w:rFonts w:ascii="Consolas" w:hAnsi="Consolas"/>
-          <w:sz w:val="20"/>
-          <w:szCs w:val="20"/>
-        </w:rPr>
-        <w:t>foo x = let {</w:t>
-      </w:r>
-      <w:r>
-        <w:rPr>
-          <w:rFonts w:ascii="Consolas" w:hAnsi="Consolas"/>
-          <w:sz w:val="20"/>
-          <w:szCs w:val="20"/>
-        </w:rPr>
-        <w:t xml:space="preserve"> </w:t>
-      </w:r>
-      <w:r>
-        <w:rPr>
-          <w:rFonts w:ascii="Consolas" w:hAnsi="Consolas"/>
-          <w:sz w:val="20"/>
-          <w:szCs w:val="20"/>
-        </w:rPr>
-        <w:t>s = sin x; c = cos x;</w:t>
-      </w:r>
-      <w:r>
-        <w:rPr>
-          <w:rFonts w:ascii="Consolas" w:hAnsi="Consolas"/>
-          <w:sz w:val="20"/>
-          <w:szCs w:val="20"/>
-        </w:rPr>
-        <w:t xml:space="preserve"> </w:t>
-      </w:r>
-      <w:r>
-        <w:rPr>
-          <w:rFonts w:ascii="Consolas" w:hAnsi="Consolas"/>
-          <w:sz w:val="20"/>
-          <w:szCs w:val="20"/>
-        </w:rPr>
         <w:t>} in 2 * s * c</w:t>
       </w:r>
     </w:p>
@@ -32562,25 +32441,7 @@
         <w:t xml:space="preserve">Parser </w:t>
       </w:r>
       <w:r>
-        <w:t xml:space="preserve">in most of the compiler implementations works with the second variant, while </w:t>
-      </w:r>
-      <w:r>
-        <w:t xml:space="preserve">most of the Haskell and Frege programmers use </w:t>
-      </w:r>
-      <w:r>
-        <w:t xml:space="preserve">the </w:t>
-      </w:r>
-      <w:r>
-        <w:t>style with indentation</w:t>
-      </w:r>
-      <w:r>
-        <w:t xml:space="preserve"> (which</w:t>
-      </w:r>
-      <w:r>
-        <w:t xml:space="preserve"> we </w:t>
-      </w:r>
-      <w:r>
-        <w:t xml:space="preserve">have actually stuck to in this work). The process of converting the first to second </w:t>
+        <w:t xml:space="preserve">in most of the compiler implementations works with the second variant, while most of the Haskell and Frege programmers use the style with indentation (which we have actually stuck to in this work). The process of converting the first to second </w:t>
       </w:r>
       <w:r>
         <w:t xml:space="preserve">is normally done during </w:t>
@@ -32659,7 +32520,7 @@
           <w:sz w:val="20"/>
           <w:szCs w:val="20"/>
         </w:rPr>
-        <w:t>moduleclause</w:t>
+        <w:t>m</w:t>
       </w:r>
       <w:r>
         <w:rPr>
@@ -32669,7 +32530,7 @@
           <w:sz w:val="20"/>
           <w:szCs w:val="20"/>
         </w:rPr>
-        <w:t xml:space="preserve"> </w:t>
+        <w:t>oduleclause</w:t>
       </w:r>
       <w:r>
         <w:rPr>
@@ -32679,6 +32540,56 @@
           <w:sz w:val="20"/>
           <w:szCs w:val="20"/>
         </w:rPr>
+        <w:t xml:space="preserve"> </w:t>
+      </w:r>
+      <w:r>
+        <w:rPr>
+          <w:rFonts w:ascii="Consolas" w:hAnsi="Consolas"/>
+          <w:i/>
+          <w:color w:val="A8D08D" w:themeColor="accent6" w:themeTint="99"/>
+          <w:sz w:val="20"/>
+          <w:szCs w:val="20"/>
+        </w:rPr>
+        <w:t>(</w:t>
+      </w:r>
+      <w:r>
+        <w:rPr>
+          <w:rFonts w:ascii="Consolas" w:hAnsi="Consolas"/>
+          <w:i/>
+          <w:color w:val="A8D08D" w:themeColor="accent6" w:themeTint="99"/>
+          <w:sz w:val="20"/>
+          <w:szCs w:val="20"/>
+        </w:rPr>
+        <w:t xml:space="preserve">::= </w:t>
+      </w:r>
+      <w:r>
+        <w:rPr>
+          <w:rFonts w:ascii="Consolas" w:hAnsi="Consolas"/>
+          <w:i/>
+          <w:color w:val="A8D08D" w:themeColor="accent6" w:themeTint="99"/>
+          <w:sz w:val="20"/>
+          <w:szCs w:val="20"/>
+        </w:rPr>
+        <w:t>'module' modulename …)</w:t>
+      </w:r>
+      <w:r>
+        <w:rPr>
+          <w:rFonts w:ascii="Consolas" w:hAnsi="Consolas"/>
+          <w:i/>
+          <w:color w:val="A8D08D" w:themeColor="accent6" w:themeTint="99"/>
+          <w:sz w:val="20"/>
+          <w:szCs w:val="20"/>
+        </w:rPr>
+        <w:t xml:space="preserve"> </w:t>
+      </w:r>
+      <w:r>
+        <w:rPr>
+          <w:rFonts w:ascii="Consolas" w:hAnsi="Consolas"/>
+          <w:i/>
+          <w:color w:val="8EAADB" w:themeColor="accent5" w:themeTint="99"/>
+          <w:sz w:val="20"/>
+          <w:szCs w:val="20"/>
+        </w:rPr>
         <w:t>'where'</w:t>
       </w:r>
     </w:p>
@@ -32759,225 +32670,1581 @@
         </w:rPr>
         <w:t>'{' definitions ‘}'</w:t>
       </w:r>
+    </w:p>
+    <w:p>
+      <w:pPr>
+        <w:pStyle w:val="HTMLPreformatted"/>
+        <w:rPr>
+          <w:rFonts w:ascii="Consolas" w:hAnsi="Consolas" w:cs="Consolas"/>
+        </w:rPr>
+      </w:pPr>
+      <w:r>
+        <w:rPr>
+          <w:rFonts w:ascii="Consolas" w:hAnsi="Consolas" w:cs="Consolas"/>
+        </w:rPr>
+        <w:t xml:space="preserve">greeting friend </w:t>
+      </w:r>
+      <w:r>
+        <w:rPr>
+          <w:rStyle w:val="pl-k"/>
+          <w:rFonts w:ascii="Consolas" w:hAnsi="Consolas" w:cs="Consolas"/>
+        </w:rPr>
+        <w:t>=</w:t>
+      </w:r>
+      <w:r>
+        <w:rPr>
+          <w:rFonts w:ascii="Consolas" w:hAnsi="Consolas" w:cs="Consolas"/>
+        </w:rPr>
+        <w:t xml:space="preserve"> </w:t>
+      </w:r>
+      <w:r>
+        <w:rPr>
+          <w:rStyle w:val="pl-pds"/>
+          <w:rFonts w:ascii="Consolas" w:hAnsi="Consolas" w:cs="Consolas"/>
+        </w:rPr>
+        <w:t>"</w:t>
+      </w:r>
+      <w:r>
+        <w:rPr>
+          <w:rStyle w:val="pl-s"/>
+          <w:rFonts w:ascii="Consolas" w:hAnsi="Consolas" w:cs="Consolas"/>
+        </w:rPr>
+        <w:t xml:space="preserve">Hello, </w:t>
+      </w:r>
+      <w:r>
+        <w:rPr>
+          <w:rStyle w:val="pl-pds"/>
+          <w:rFonts w:ascii="Consolas" w:hAnsi="Consolas" w:cs="Consolas"/>
+        </w:rPr>
+        <w:t>"</w:t>
+      </w:r>
+      <w:r>
+        <w:rPr>
+          <w:rFonts w:ascii="Consolas" w:hAnsi="Consolas" w:cs="Consolas"/>
+        </w:rPr>
+        <w:t xml:space="preserve"> </w:t>
+      </w:r>
+      <w:r>
+        <w:rPr>
+          <w:rStyle w:val="pl-k"/>
+          <w:rFonts w:ascii="Consolas" w:hAnsi="Consolas" w:cs="Consolas"/>
+        </w:rPr>
+        <w:t>++</w:t>
+      </w:r>
+      <w:r>
+        <w:rPr>
+          <w:rFonts w:ascii="Consolas" w:hAnsi="Consolas" w:cs="Consolas"/>
+        </w:rPr>
+        <w:t xml:space="preserve"> friend </w:t>
+      </w:r>
+      <w:r>
+        <w:rPr>
+          <w:rStyle w:val="pl-k"/>
+          <w:rFonts w:ascii="Consolas" w:hAnsi="Consolas" w:cs="Consolas"/>
+        </w:rPr>
+        <w:t>+</w:t>
+      </w:r>
+      <w:r>
+        <w:rPr>
+          <w:rStyle w:val="pl-k"/>
+          <w:rFonts w:ascii="Consolas" w:hAnsi="Consolas" w:cs="Consolas"/>
+        </w:rPr>
+        <w:t xml:space="preserve">+ </w:t>
+      </w:r>
+      <w:r>
+        <w:rPr>
+          <w:rStyle w:val="pl-pds"/>
+          <w:rFonts w:ascii="Consolas" w:hAnsi="Consolas" w:cs="Consolas"/>
+        </w:rPr>
+        <w:t>"</w:t>
+      </w:r>
+      <w:r>
+        <w:rPr>
+          <w:rStyle w:val="pl-s"/>
+          <w:rFonts w:ascii="Consolas" w:hAnsi="Consolas" w:cs="Consolas"/>
+        </w:rPr>
+        <w:t>!</w:t>
+      </w:r>
+      <w:r>
+        <w:rPr>
+          <w:rStyle w:val="pl-pds"/>
+          <w:rFonts w:ascii="Consolas" w:hAnsi="Consolas" w:cs="Consolas"/>
+        </w:rPr>
+        <w:t>"</w:t>
+      </w:r>
+    </w:p>
+    <w:p>
+      <w:pPr>
+        <w:pStyle w:val="HTMLPreformatted"/>
+        <w:rPr>
+          <w:rFonts w:ascii="Consolas" w:hAnsi="Consolas" w:cs="Consolas"/>
+        </w:rPr>
+      </w:pPr>
+      <w:r>
+        <w:rPr>
+          <w:rFonts w:ascii="Consolas" w:hAnsi="Consolas" w:cs="Consolas"/>
+        </w:rPr>
+        <w:t xml:space="preserve">main args </w:t>
+      </w:r>
+      <w:r>
+        <w:rPr>
+          <w:rStyle w:val="pl-k"/>
+          <w:rFonts w:ascii="Consolas" w:hAnsi="Consolas" w:cs="Consolas"/>
+        </w:rPr>
+        <w:t>=</w:t>
+      </w:r>
+      <w:r>
+        <w:rPr>
+          <w:rFonts w:ascii="Consolas" w:hAnsi="Consolas" w:cs="Consolas"/>
+        </w:rPr>
+        <w:t xml:space="preserve"> </w:t>
+      </w:r>
+      <w:r>
+        <w:rPr>
+          <w:rStyle w:val="pl-k"/>
+          <w:rFonts w:ascii="Consolas" w:hAnsi="Consolas" w:cs="Consolas"/>
+        </w:rPr>
+        <w:t>do</w:t>
+      </w:r>
+    </w:p>
+    <w:p>
+      <w:pPr>
+        <w:pStyle w:val="HTMLPreformatted"/>
+        <w:rPr>
+          <w:rFonts w:ascii="Consolas" w:hAnsi="Consolas" w:cs="Consolas"/>
+        </w:rPr>
+      </w:pPr>
+      <w:r>
+        <w:rPr>
+          <w:rFonts w:ascii="Consolas" w:hAnsi="Consolas" w:cs="Consolas"/>
+        </w:rPr>
+        <w:t xml:space="preserve">    println (greeting </w:t>
+      </w:r>
+      <w:r>
+        <w:rPr>
+          <w:rStyle w:val="pl-pds"/>
+          <w:rFonts w:ascii="Consolas" w:hAnsi="Consolas" w:cs="Consolas"/>
+        </w:rPr>
+        <w:t>"</w:t>
+      </w:r>
+      <w:r>
+        <w:rPr>
+          <w:rStyle w:val="pl-s"/>
+          <w:rFonts w:ascii="Consolas" w:hAnsi="Consolas" w:cs="Consolas"/>
+        </w:rPr>
+        <w:t>World</w:t>
+      </w:r>
+      <w:r>
+        <w:rPr>
+          <w:rStyle w:val="pl-pds"/>
+          <w:rFonts w:ascii="Consolas" w:hAnsi="Consolas" w:cs="Consolas"/>
+        </w:rPr>
+        <w:t>"</w:t>
+      </w:r>
+      <w:r>
+        <w:rPr>
+          <w:rFonts w:ascii="Consolas" w:hAnsi="Consolas" w:cs="Consolas"/>
+        </w:rPr>
+        <w:t>)</w:t>
+      </w:r>
+    </w:p>
+    <w:p/>
+    <w:p>
+      <w:pPr>
+        <w:widowControl/>
+        <w:suppressAutoHyphens w:val="0"/>
+        <w:jc w:val="both"/>
+        <w:rPr>
+          <w:b/>
+        </w:rPr>
+      </w:pPr>
+      <w:r>
+        <w:rPr>
+          <w:b/>
+        </w:rPr>
+        <w:t>Definitions</w:t>
+      </w:r>
+    </w:p>
+    <w:p>
+      <w:pPr>
+        <w:widowControl/>
+        <w:suppressAutoHyphens w:val="0"/>
+        <w:jc w:val="both"/>
+      </w:pPr>
+      <w:r>
+        <w:t xml:space="preserve">‘definitions’ is just a series of ‘definition’ NTS. </w:t>
+      </w:r>
+      <w:r>
+        <w:t>Though, to be considered legal, there has to be at least 1 in a single module.</w:t>
+      </w:r>
+    </w:p>
+    <w:p>
+      <w:pPr>
+        <w:widowControl/>
+        <w:suppressAutoHyphens w:val="0"/>
+        <w:rPr>
+          <w:rFonts w:ascii="Consolas" w:hAnsi="Consolas"/>
+          <w:sz w:val="20"/>
+          <w:szCs w:val="20"/>
+        </w:rPr>
+      </w:pPr>
+      <w:r>
+        <w:rPr>
+          <w:rFonts w:ascii="Consolas" w:hAnsi="Consolas"/>
+          <w:sz w:val="20"/>
+          <w:szCs w:val="20"/>
+        </w:rPr>
+        <w:t>d</w:t>
+      </w:r>
+      <w:r>
+        <w:rPr>
+          <w:rFonts w:ascii="Consolas" w:hAnsi="Consolas"/>
+          <w:sz w:val="20"/>
+          <w:szCs w:val="20"/>
+        </w:rPr>
+        <w:t>efinitions</w:t>
+      </w:r>
+      <w:r>
+        <w:rPr>
+          <w:rFonts w:ascii="Consolas" w:hAnsi="Consolas"/>
+          <w:sz w:val="20"/>
+          <w:szCs w:val="20"/>
+        </w:rPr>
+        <w:t xml:space="preserve"> </w:t>
+      </w:r>
+      <w:r>
+        <w:rPr>
+          <w:rFonts w:ascii="Consolas" w:hAnsi="Consolas"/>
+          <w:sz w:val="20"/>
+          <w:szCs w:val="20"/>
+        </w:rPr>
+        <w:t xml:space="preserve">::= </w:t>
+      </w:r>
+      <w:r>
+        <w:rPr>
+          <w:rFonts w:ascii="Consolas" w:hAnsi="Consolas"/>
+          <w:sz w:val="20"/>
+          <w:szCs w:val="20"/>
+        </w:rPr>
+        <w:t>definition</w:t>
+      </w:r>
+      <w:r>
+        <w:rPr>
+          <w:rFonts w:ascii="Consolas" w:hAnsi="Consolas"/>
+          <w:sz w:val="20"/>
+          <w:szCs w:val="20"/>
+        </w:rPr>
+        <w:t xml:space="preserve"> (';' </w:t>
+      </w:r>
+      <w:r>
+        <w:rPr>
+          <w:rFonts w:ascii="Consolas" w:hAnsi="Consolas"/>
+          <w:sz w:val="20"/>
+          <w:szCs w:val="20"/>
+        </w:rPr>
+        <w:t>definition</w:t>
+      </w:r>
+      <w:r>
+        <w:rPr>
+          <w:rFonts w:ascii="Consolas" w:hAnsi="Consolas"/>
+          <w:sz w:val="20"/>
+          <w:szCs w:val="20"/>
+        </w:rPr>
+        <w:t>)* ';'?</w:t>
+      </w:r>
+    </w:p>
+    <w:p>
+      <w:pPr>
+        <w:widowControl/>
+        <w:suppressAutoHyphens w:val="0"/>
+        <w:rPr>
+          <w:iCs/>
+        </w:rPr>
+      </w:pPr>
+      <w:r>
+        <w:rPr>
+          <w:iCs/>
+        </w:rPr>
+        <w:t>A single definition is a substitute for:</w:t>
+      </w:r>
+      <w:r>
+        <w:rPr>
+          <w:iCs/>
+        </w:rPr>
+        <w:t xml:space="preserve"> [REF - pg. 47]</w:t>
+      </w:r>
+    </w:p>
+    <w:p>
+      <w:pPr>
+        <w:pStyle w:val="ListParagraph"/>
+        <w:widowControl/>
+        <w:numPr>
+          <w:ilvl w:val="0"/>
+          <w:numId w:val="37"/>
+        </w:numPr>
+        <w:suppressAutoHyphens w:val="0"/>
+        <w:rPr>
+          <w:iCs/>
+        </w:rPr>
+      </w:pPr>
+      <w:r>
+        <w:rPr>
+          <w:iCs/>
+        </w:rPr>
+        <w:t>Import declaration – what is to be imported into the module</w:t>
+      </w:r>
+    </w:p>
+    <w:p>
+      <w:pPr>
+        <w:pStyle w:val="ListParagraph"/>
+        <w:widowControl/>
+        <w:numPr>
+          <w:ilvl w:val="0"/>
+          <w:numId w:val="37"/>
+        </w:numPr>
+        <w:suppressAutoHyphens w:val="0"/>
+        <w:rPr>
+          <w:iCs/>
+        </w:rPr>
+      </w:pPr>
+      <w:r>
+        <w:rPr>
+          <w:iCs/>
+        </w:rPr>
+        <w:t>F</w:t>
+      </w:r>
+      <w:r>
+        <w:rPr>
+          <w:iCs/>
+        </w:rPr>
+        <w:t>i</w:t>
+      </w:r>
+      <w:r>
+        <w:rPr>
+          <w:iCs/>
+        </w:rPr>
+        <w:t>xity</w:t>
+      </w:r>
+      <w:r>
+        <w:rPr>
+          <w:iCs/>
+        </w:rPr>
+        <w:t xml:space="preserve"> – specifies </w:t>
+      </w:r>
+      <w:r>
+        <w:rPr>
+          <w:iCs/>
+        </w:rPr>
+        <w:t>associativity and precedence of an infix operator</w:t>
+      </w:r>
+    </w:p>
+    <w:p>
+      <w:pPr>
+        <w:pStyle w:val="ListParagraph"/>
+        <w:widowControl/>
+        <w:numPr>
+          <w:ilvl w:val="0"/>
+          <w:numId w:val="37"/>
+        </w:numPr>
+        <w:suppressAutoHyphens w:val="0"/>
+        <w:rPr>
+          <w:iCs/>
+        </w:rPr>
+      </w:pPr>
+      <w:r>
+        <w:rPr>
+          <w:iCs/>
+        </w:rPr>
+        <w:t>Type decl</w:t>
+      </w:r>
+      <w:r>
+        <w:rPr>
+          <w:iCs/>
+        </w:rPr>
+        <w:t>aration</w:t>
+      </w:r>
+      <w:r>
+        <w:rPr>
+          <w:iCs/>
+        </w:rPr>
+        <w:t xml:space="preserve"> – declaration of a type synonym</w:t>
+      </w:r>
+    </w:p>
+    <w:p>
+      <w:pPr>
+        <w:pStyle w:val="ListParagraph"/>
+        <w:widowControl/>
+        <w:numPr>
+          <w:ilvl w:val="0"/>
+          <w:numId w:val="37"/>
+        </w:numPr>
+        <w:suppressAutoHyphens w:val="0"/>
+        <w:rPr>
+          <w:iCs/>
+        </w:rPr>
+      </w:pPr>
+      <w:r>
+        <w:rPr>
+          <w:iCs/>
+        </w:rPr>
+        <w:t xml:space="preserve">Data declaration – creating </w:t>
+      </w:r>
+      <w:r>
+        <w:rPr>
+          <w:iCs/>
+        </w:rPr>
+        <w:t>custom datatypes</w:t>
+      </w:r>
+    </w:p>
+    <w:p>
+      <w:pPr>
+        <w:pStyle w:val="ListParagraph"/>
+        <w:widowControl/>
+        <w:numPr>
+          <w:ilvl w:val="0"/>
+          <w:numId w:val="37"/>
+        </w:numPr>
+        <w:suppressAutoHyphens w:val="0"/>
+        <w:rPr>
+          <w:i/>
+          <w:iCs/>
+        </w:rPr>
+      </w:pPr>
+      <w:r>
+        <w:rPr>
+          <w:iCs/>
+        </w:rPr>
+        <w:t xml:space="preserve">Class declaration </w:t>
+      </w:r>
+      <w:r>
+        <w:rPr>
+          <w:iCs/>
+        </w:rPr>
+        <w:t>(</w:t>
+      </w:r>
+      <w:r>
+        <w:rPr>
+          <w:i/>
+          <w:iCs/>
+        </w:rPr>
+        <w:t>omitted in this work)</w:t>
+      </w:r>
+    </w:p>
+    <w:p>
+      <w:pPr>
+        <w:pStyle w:val="ListParagraph"/>
+        <w:widowControl/>
+        <w:numPr>
+          <w:ilvl w:val="0"/>
+          <w:numId w:val="37"/>
+        </w:numPr>
+        <w:suppressAutoHyphens w:val="0"/>
+        <w:rPr>
+          <w:i/>
+          <w:iCs/>
+        </w:rPr>
+      </w:pPr>
+      <w:r>
+        <w:rPr>
+          <w:iCs/>
+        </w:rPr>
+        <w:t xml:space="preserve">Instance declaration </w:t>
+      </w:r>
+      <w:r>
+        <w:rPr>
+          <w:iCs/>
+        </w:rPr>
+        <w:t>(</w:t>
+      </w:r>
+      <w:r>
+        <w:rPr>
+          <w:i/>
+          <w:iCs/>
+        </w:rPr>
+        <w:t>omitted in this work</w:t>
+      </w:r>
+      <w:r>
+        <w:rPr>
+          <w:i/>
+          <w:iCs/>
+        </w:rPr>
+        <w:t>)</w:t>
+      </w:r>
+    </w:p>
+    <w:p>
+      <w:pPr>
+        <w:pStyle w:val="ListParagraph"/>
+        <w:widowControl/>
+        <w:numPr>
+          <w:ilvl w:val="0"/>
+          <w:numId w:val="37"/>
+        </w:numPr>
+        <w:suppressAutoHyphens w:val="0"/>
+        <w:rPr>
+          <w:i/>
+          <w:iCs/>
+        </w:rPr>
+      </w:pPr>
+      <w:r>
+        <w:rPr>
+          <w:iCs/>
+        </w:rPr>
+        <w:t>Derived instance declaration</w:t>
+      </w:r>
+      <w:r>
+        <w:rPr>
+          <w:i/>
+          <w:iCs/>
+        </w:rPr>
+        <w:t xml:space="preserve"> </w:t>
+      </w:r>
+      <w:r>
+        <w:rPr>
+          <w:iCs/>
+        </w:rPr>
+        <w:t>(</w:t>
+      </w:r>
+      <w:r>
+        <w:rPr>
+          <w:i/>
+          <w:iCs/>
+        </w:rPr>
+        <w:t>omitted in this work)</w:t>
+      </w:r>
+    </w:p>
+    <w:p>
+      <w:pPr>
+        <w:pStyle w:val="ListParagraph"/>
+        <w:widowControl/>
+        <w:numPr>
+          <w:ilvl w:val="0"/>
+          <w:numId w:val="37"/>
+        </w:numPr>
+        <w:suppressAutoHyphens w:val="0"/>
+        <w:rPr>
+          <w:iCs/>
+        </w:rPr>
+      </w:pPr>
+      <w:r>
+        <w:rPr>
+          <w:iCs/>
+        </w:rPr>
+        <w:t>Local definition</w:t>
+      </w:r>
+      <w:r>
+        <w:rPr>
+          <w:iCs/>
+        </w:rPr>
+        <w:t xml:space="preserve"> – annotation and function definition</w:t>
+      </w:r>
+    </w:p>
+    <w:p>
+      <w:pPr>
+        <w:widowControl/>
+        <w:suppressAutoHyphens w:val="0"/>
+        <w:rPr>
+          <w:iCs/>
+        </w:rPr>
+      </w:pPr>
+      <w:r>
+        <w:rPr>
+          <w:iCs/>
+        </w:rPr>
+        <w:t>We will go th</w:t>
+      </w:r>
+      <w:r>
+        <w:rPr>
+          <w:iCs/>
+        </w:rPr>
+        <w:t>rough each type of an included definition.</w:t>
+      </w:r>
+    </w:p>
+    <w:p>
+      <w:pPr>
+        <w:widowControl/>
+        <w:suppressAutoHyphens w:val="0"/>
+        <w:rPr>
+          <w:b/>
+          <w:iCs/>
+        </w:rPr>
+      </w:pPr>
+    </w:p>
+    <w:p>
+      <w:pPr>
+        <w:widowControl/>
+        <w:suppressAutoHyphens w:val="0"/>
+        <w:rPr>
+          <w:b/>
+        </w:rPr>
+      </w:pPr>
+      <w:r>
+        <w:rPr>
+          <w:b/>
+        </w:rPr>
+        <w:t>Import declaration</w:t>
+      </w:r>
+    </w:p>
+    <w:p>
+      <w:pPr>
+        <w:widowControl/>
+        <w:suppressAutoHyphens w:val="0"/>
+        <w:rPr>
+          <w:b/>
+        </w:rPr>
+      </w:pPr>
+      <w:r>
+        <w:rPr>
+          <w:iCs/>
+        </w:rPr>
+        <w:t xml:space="preserve">After </w:t>
+      </w:r>
+      <w:r>
+        <w:rPr>
+          <w:iCs/>
+        </w:rPr>
+        <w:t xml:space="preserve">a </w:t>
+      </w:r>
+      <w:r>
+        <w:rPr>
+          <w:iCs/>
+        </w:rPr>
+        <w:t>simplification, we get the following grammar:</w:t>
+      </w:r>
+    </w:p>
+    <w:p>
+      <w:pPr>
+        <w:widowControl/>
+        <w:suppressAutoHyphens w:val="0"/>
+        <w:rPr>
+          <w:rFonts w:ascii="Consolas" w:hAnsi="Consolas"/>
+          <w:sz w:val="20"/>
+          <w:szCs w:val="20"/>
+        </w:rPr>
+      </w:pPr>
+      <w:r>
+        <w:rPr>
+          <w:rFonts w:ascii="Consolas" w:hAnsi="Consolas"/>
+          <w:sz w:val="20"/>
+          <w:szCs w:val="20"/>
+        </w:rPr>
+        <w:t xml:space="preserve">import ::= </w:t>
+      </w:r>
+      <w:r>
+        <w:rPr>
+          <w:rFonts w:ascii="Consolas" w:hAnsi="Consolas"/>
+          <w:sz w:val="20"/>
+          <w:szCs w:val="20"/>
+        </w:rPr>
+        <w:t>'import'</w:t>
+      </w:r>
+      <w:r>
+        <w:rPr>
+          <w:rFonts w:ascii="Consolas" w:hAnsi="Consolas"/>
+          <w:sz w:val="20"/>
+          <w:szCs w:val="20"/>
+        </w:rPr>
+        <w:t xml:space="preserve"> packagename </w:t>
+      </w:r>
+      <w:r>
+        <w:rPr>
+          <w:rFonts w:ascii="Consolas" w:hAnsi="Consolas"/>
+          <w:sz w:val="20"/>
+          <w:szCs w:val="20"/>
+        </w:rPr>
+        <w:t>(‘</w:t>
+      </w:r>
+      <w:r>
+        <w:rPr>
+          <w:rFonts w:ascii="Consolas" w:hAnsi="Consolas"/>
+          <w:sz w:val="20"/>
+          <w:szCs w:val="20"/>
+        </w:rPr>
+        <w:t>as</w:t>
+      </w:r>
+      <w:r>
+        <w:rPr>
+          <w:rFonts w:ascii="Consolas" w:hAnsi="Consolas"/>
+          <w:sz w:val="20"/>
+          <w:szCs w:val="20"/>
+        </w:rPr>
+        <w:t xml:space="preserve">’? </w:t>
+      </w:r>
+      <w:r>
+        <w:rPr>
+          <w:rFonts w:ascii="Consolas" w:hAnsi="Consolas"/>
+          <w:sz w:val="20"/>
+          <w:szCs w:val="20"/>
+        </w:rPr>
+        <w:t>namespace</w:t>
+      </w:r>
+      <w:r>
+        <w:rPr>
+          <w:rFonts w:ascii="Consolas" w:hAnsi="Consolas"/>
+          <w:sz w:val="20"/>
+          <w:szCs w:val="20"/>
+        </w:rPr>
+        <w:t>)?</w:t>
+      </w:r>
+      <w:r>
+        <w:rPr>
+          <w:rFonts w:ascii="Consolas" w:hAnsi="Consolas"/>
+          <w:sz w:val="20"/>
+          <w:szCs w:val="20"/>
+        </w:rPr>
+        <w:t xml:space="preserve"> </w:t>
+      </w:r>
+      <w:r>
+        <w:rPr>
+          <w:rFonts w:ascii="Consolas" w:hAnsi="Consolas"/>
+          <w:sz w:val="20"/>
+          <w:szCs w:val="20"/>
+        </w:rPr>
+        <w:t>importlist</w:t>
+      </w:r>
+    </w:p>
+    <w:p>
+      <w:pPr>
+        <w:widowControl/>
+        <w:suppressAutoHyphens w:val="0"/>
+        <w:rPr>
+          <w:rFonts w:ascii="Consolas" w:hAnsi="Consolas"/>
+          <w:sz w:val="20"/>
+          <w:szCs w:val="20"/>
+        </w:rPr>
+      </w:pPr>
+      <w:r>
+        <w:rPr>
+          <w:rFonts w:ascii="Consolas" w:hAnsi="Consolas"/>
+          <w:sz w:val="20"/>
+          <w:szCs w:val="20"/>
+        </w:rPr>
+        <w:t>importlist</w:t>
+      </w:r>
+      <w:r>
+        <w:rPr>
+          <w:rFonts w:ascii="Consolas" w:hAnsi="Consolas"/>
+          <w:sz w:val="20"/>
+          <w:szCs w:val="20"/>
+        </w:rPr>
+        <w:t xml:space="preserve"> ::= </w:t>
+      </w:r>
+      <w:r>
+        <w:rPr>
+          <w:rFonts w:ascii="Consolas" w:hAnsi="Consolas"/>
+          <w:sz w:val="20"/>
+          <w:szCs w:val="20"/>
+        </w:rPr>
+        <w:t>‘</w:t>
+      </w:r>
+      <w:r>
+        <w:rPr>
+          <w:rFonts w:ascii="Consolas" w:eastAsia="Times New Roman" w:hAnsi="Consolas" w:cs="CMTT12"/>
+          <w:color w:val="331A1A"/>
+          <w:kern w:val="0"/>
+          <w:sz w:val="20"/>
+          <w:szCs w:val="20"/>
+          <w:lang w:val="cs-CZ" w:eastAsia="cs-CZ" w:bidi="ar-SA"/>
+        </w:rPr>
+        <w:t>hiding</w:t>
+      </w:r>
+      <w:r>
+        <w:rPr>
+          <w:rFonts w:ascii="Consolas" w:eastAsia="Times New Roman" w:hAnsi="Consolas" w:cs="CMTT12"/>
+          <w:color w:val="331A1A"/>
+          <w:kern w:val="0"/>
+          <w:sz w:val="20"/>
+          <w:szCs w:val="20"/>
+          <w:lang w:val="cs-CZ" w:eastAsia="cs-CZ" w:bidi="ar-SA"/>
+        </w:rPr>
+        <w:t>‘?</w:t>
+      </w:r>
+      <w:r>
+        <w:rPr>
+          <w:rFonts w:ascii="Consolas" w:eastAsia="Times New Roman" w:hAnsi="Consolas" w:cs="CMTT12"/>
+          <w:color w:val="331A1A"/>
+          <w:kern w:val="0"/>
+          <w:sz w:val="20"/>
+          <w:szCs w:val="20"/>
+          <w:lang w:val="cs-CZ" w:eastAsia="cs-CZ" w:bidi="ar-SA"/>
+        </w:rPr>
+        <w:t xml:space="preserve"> </w:t>
+      </w:r>
+      <w:r>
+        <w:rPr>
+          <w:rFonts w:ascii="Consolas" w:eastAsia="Times New Roman" w:hAnsi="Consolas" w:cs="CMTT12"/>
+          <w:color w:val="331A1A"/>
+          <w:kern w:val="0"/>
+          <w:sz w:val="20"/>
+          <w:szCs w:val="20"/>
+          <w:lang w:val="cs-CZ" w:eastAsia="cs-CZ" w:bidi="ar-SA"/>
+        </w:rPr>
+        <w:t xml:space="preserve">‘(‘ </w:t>
+      </w:r>
+      <w:r>
+        <w:rPr>
+          <w:rFonts w:ascii="Consolas" w:eastAsia="Times New Roman" w:hAnsi="Consolas" w:cs="CMTT12"/>
+          <w:color w:val="331A1A"/>
+          <w:kern w:val="0"/>
+          <w:sz w:val="20"/>
+          <w:szCs w:val="20"/>
+          <w:lang w:val="cs-CZ" w:eastAsia="cs-CZ" w:bidi="ar-SA"/>
+        </w:rPr>
+        <w:t>(</w:t>
+      </w:r>
+      <w:r>
+        <w:rPr>
+          <w:rFonts w:ascii="Consolas" w:eastAsia="Times New Roman" w:hAnsi="Consolas" w:cs="CMTI12"/>
+          <w:i/>
+          <w:iCs/>
+          <w:color w:val="000000"/>
+          <w:kern w:val="0"/>
+          <w:sz w:val="20"/>
+          <w:szCs w:val="20"/>
+          <w:lang w:val="cs-CZ" w:eastAsia="cs-CZ" w:bidi="ar-SA"/>
+        </w:rPr>
+        <w:t>importitem</w:t>
+      </w:r>
+      <w:r>
+        <w:rPr>
+          <w:rFonts w:ascii="Consolas" w:eastAsia="Times New Roman" w:hAnsi="Consolas" w:cs="CMSY10"/>
+          <w:i/>
+          <w:iCs/>
+          <w:color w:val="000000"/>
+          <w:kern w:val="0"/>
+          <w:sz w:val="20"/>
+          <w:szCs w:val="20"/>
+          <w:lang w:val="cs-CZ" w:eastAsia="cs-CZ" w:bidi="ar-SA"/>
+        </w:rPr>
+        <w:t xml:space="preserve"> </w:t>
+      </w:r>
+      <w:r>
+        <w:rPr>
+          <w:rFonts w:ascii="Consolas" w:eastAsia="Times New Roman" w:hAnsi="Consolas" w:cs="CMSY10"/>
+          <w:i/>
+          <w:iCs/>
+          <w:color w:val="000000"/>
+          <w:kern w:val="0"/>
+          <w:sz w:val="20"/>
+          <w:szCs w:val="20"/>
+          <w:lang w:val="cs-CZ" w:eastAsia="cs-CZ" w:bidi="ar-SA"/>
+        </w:rPr>
+        <w:t>(</w:t>
+      </w:r>
+      <w:r>
+        <w:rPr>
+          <w:rFonts w:ascii="Consolas" w:eastAsia="Times New Roman" w:hAnsi="Consolas" w:cs="CMTT12"/>
+          <w:color w:val="331A1A"/>
+          <w:kern w:val="0"/>
+          <w:sz w:val="20"/>
+          <w:szCs w:val="20"/>
+          <w:lang w:val="cs-CZ" w:eastAsia="cs-CZ" w:bidi="ar-SA"/>
+        </w:rPr>
+        <w:t>‘</w:t>
+      </w:r>
+      <w:r>
+        <w:rPr>
+          <w:rFonts w:ascii="Consolas" w:eastAsia="Times New Roman" w:hAnsi="Consolas" w:cs="CMTT12"/>
+          <w:color w:val="331A1A"/>
+          <w:kern w:val="0"/>
+          <w:sz w:val="20"/>
+          <w:szCs w:val="20"/>
+          <w:lang w:val="cs-CZ" w:eastAsia="cs-CZ" w:bidi="ar-SA"/>
+        </w:rPr>
+        <w:t>,</w:t>
+      </w:r>
+      <w:r>
+        <w:rPr>
+          <w:rFonts w:ascii="Consolas" w:eastAsia="Times New Roman" w:hAnsi="Consolas" w:cs="CMTT12"/>
+          <w:color w:val="331A1A"/>
+          <w:kern w:val="0"/>
+          <w:sz w:val="20"/>
+          <w:szCs w:val="20"/>
+          <w:lang w:val="cs-CZ" w:eastAsia="cs-CZ" w:bidi="ar-SA"/>
+        </w:rPr>
+        <w:t xml:space="preserve">‘ </w:t>
+      </w:r>
+      <w:r>
+        <w:rPr>
+          <w:rFonts w:ascii="Consolas" w:eastAsia="Times New Roman" w:hAnsi="Consolas" w:cs="CMTI12"/>
+          <w:i/>
+          <w:iCs/>
+          <w:color w:val="000000"/>
+          <w:kern w:val="0"/>
+          <w:sz w:val="20"/>
+          <w:szCs w:val="20"/>
+          <w:lang w:val="cs-CZ" w:eastAsia="cs-CZ" w:bidi="ar-SA"/>
+        </w:rPr>
+        <w:t>importitem</w:t>
+      </w:r>
+      <w:r>
+        <w:rPr>
+          <w:rFonts w:ascii="Consolas" w:eastAsia="Times New Roman" w:hAnsi="Consolas" w:cs="CMSY10"/>
+          <w:i/>
+          <w:iCs/>
+          <w:color w:val="000000"/>
+          <w:kern w:val="0"/>
+          <w:sz w:val="20"/>
+          <w:szCs w:val="20"/>
+          <w:lang w:val="cs-CZ" w:eastAsia="cs-CZ" w:bidi="ar-SA"/>
+        </w:rPr>
+        <w:t>)</w:t>
+      </w:r>
+      <w:r>
+        <w:rPr>
+          <w:rFonts w:ascii="Consolas" w:eastAsia="Times New Roman" w:hAnsi="Consolas" w:cs="CMSY10"/>
+          <w:i/>
+          <w:iCs/>
+          <w:color w:val="000000"/>
+          <w:kern w:val="0"/>
+          <w:sz w:val="20"/>
+          <w:szCs w:val="20"/>
+          <w:lang w:val="cs-CZ" w:eastAsia="cs-CZ" w:bidi="ar-SA"/>
+        </w:rPr>
+        <w:t>*</w:t>
+      </w:r>
+      <w:r>
+        <w:rPr>
+          <w:rFonts w:ascii="Consolas" w:eastAsia="Times New Roman" w:hAnsi="Consolas" w:cs="CMSY10"/>
+          <w:i/>
+          <w:iCs/>
+          <w:color w:val="000000"/>
+          <w:kern w:val="0"/>
+          <w:sz w:val="20"/>
+          <w:szCs w:val="20"/>
+          <w:lang w:val="cs-CZ" w:eastAsia="cs-CZ" w:bidi="ar-SA"/>
+        </w:rPr>
+        <w:t>)?</w:t>
+      </w:r>
+      <w:r>
+        <w:rPr>
+          <w:rFonts w:ascii="Consolas" w:eastAsia="Times New Roman" w:hAnsi="Consolas" w:cs="CMSY10"/>
+          <w:i/>
+          <w:iCs/>
+          <w:color w:val="000000"/>
+          <w:kern w:val="0"/>
+          <w:sz w:val="20"/>
+          <w:szCs w:val="20"/>
+          <w:lang w:val="cs-CZ" w:eastAsia="cs-CZ" w:bidi="ar-SA"/>
+        </w:rPr>
+        <w:t xml:space="preserve"> </w:t>
+      </w:r>
+      <w:r>
+        <w:rPr>
+          <w:rFonts w:ascii="Consolas" w:eastAsia="Times New Roman" w:hAnsi="Consolas" w:cs="CMTT12"/>
+          <w:color w:val="331A1A"/>
+          <w:kern w:val="0"/>
+          <w:sz w:val="20"/>
+          <w:szCs w:val="20"/>
+          <w:lang w:val="cs-CZ" w:eastAsia="cs-CZ" w:bidi="ar-SA"/>
+        </w:rPr>
+        <w:t>‘</w:t>
+      </w:r>
+      <w:r>
+        <w:rPr>
+          <w:rFonts w:ascii="Consolas" w:eastAsia="Times New Roman" w:hAnsi="Consolas" w:cs="CMTT12"/>
+          <w:color w:val="331A1A"/>
+          <w:kern w:val="0"/>
+          <w:sz w:val="20"/>
+          <w:szCs w:val="20"/>
+          <w:lang w:val="cs-CZ" w:eastAsia="cs-CZ" w:bidi="ar-SA"/>
+        </w:rPr>
+        <w:t>)</w:t>
+      </w:r>
+      <w:r>
+        <w:rPr>
+          <w:rFonts w:ascii="Consolas" w:eastAsia="Times New Roman" w:hAnsi="Consolas" w:cs="CMTT12"/>
+          <w:color w:val="331A1A"/>
+          <w:kern w:val="0"/>
+          <w:sz w:val="20"/>
+          <w:szCs w:val="20"/>
+          <w:lang w:val="cs-CZ" w:eastAsia="cs-CZ" w:bidi="ar-SA"/>
+        </w:rPr>
+        <w:t>‘</w:t>
+      </w:r>
+    </w:p>
+    <w:p>
+      <w:pPr>
+        <w:widowControl/>
+        <w:suppressAutoHyphens w:val="0"/>
+        <w:rPr>
+          <w:iCs/>
+        </w:rPr>
+      </w:pPr>
+      <w:r>
+        <w:rPr>
+          <w:iCs/>
+        </w:rPr>
+        <w:lastRenderedPageBreak/>
+        <w:t>This clearly represents the import statement as it was described in chapter 3.</w:t>
+      </w:r>
+      <w:r>
+        <w:rPr>
+          <w:iCs/>
+        </w:rPr>
+        <w:t xml:space="preserve"> Small differences from the actual grammar include </w:t>
+      </w:r>
+      <w:r>
+        <w:rPr>
+          <w:iCs/>
+        </w:rPr>
+        <w:t xml:space="preserve">mainly ignored </w:t>
+      </w:r>
+      <w:r>
+        <w:rPr>
+          <w:iCs/>
+        </w:rPr>
+        <w:t>visibility (‘public’ keyword</w:t>
+      </w:r>
+      <w:r>
+        <w:rPr>
+          <w:iCs/>
+        </w:rPr>
+        <w:t xml:space="preserve"> – not used throughout the </w:t>
+      </w:r>
       <w:bookmarkStart w:id="0" w:name="_GoBack"/>
       <w:bookmarkEnd w:id="0"/>
-    </w:p>
-    <w:p>
-      <w:pPr>
-        <w:pStyle w:val="HTMLPreformatted"/>
-        <w:rPr>
-          <w:rFonts w:ascii="Consolas" w:hAnsi="Consolas" w:cs="Consolas"/>
-        </w:rPr>
-      </w:pPr>
-      <w:r>
-        <w:rPr>
-          <w:rFonts w:ascii="Consolas" w:hAnsi="Consolas" w:cs="Consolas"/>
-        </w:rPr>
-        <w:t xml:space="preserve">greeting friend </w:t>
-      </w:r>
-      <w:r>
-        <w:rPr>
-          <w:rStyle w:val="pl-k"/>
-          <w:rFonts w:ascii="Consolas" w:hAnsi="Consolas" w:cs="Consolas"/>
-        </w:rPr>
-        <w:t>=</w:t>
-      </w:r>
-      <w:r>
-        <w:rPr>
-          <w:rFonts w:ascii="Consolas" w:hAnsi="Consolas" w:cs="Consolas"/>
+      <w:r>
+        <w:rPr>
+          <w:iCs/>
+        </w:rPr>
+        <w:t>work</w:t>
+      </w:r>
+      <w:r>
+        <w:rPr>
+          <w:iCs/>
+        </w:rPr>
+        <w:t xml:space="preserve">) and aliasing of imported items. </w:t>
+      </w:r>
+      <w:r>
+        <w:rPr>
+          <w:iCs/>
+        </w:rPr>
+        <w:t xml:space="preserve">The ‘importitem’ NTS represents </w:t>
+      </w:r>
+      <w:r>
+        <w:rPr>
+          <w:iCs/>
+        </w:rPr>
+        <w:t xml:space="preserve">a </w:t>
+      </w:r>
+      <w:r>
+        <w:rPr>
+          <w:iCs/>
+        </w:rPr>
+        <w:t xml:space="preserve">function, operator, </w:t>
+      </w:r>
+      <w:r>
+        <w:rPr>
+          <w:iCs/>
+        </w:rPr>
+        <w:t xml:space="preserve">type or a </w:t>
+      </w:r>
+      <w:r>
+        <w:rPr>
+          <w:iCs/>
+        </w:rPr>
+        <w:t>datatype</w:t>
+      </w:r>
+      <w:r>
+        <w:rPr>
+          <w:iCs/>
+        </w:rPr>
+        <w:t>, or</w:t>
+      </w:r>
+      <w:r>
+        <w:rPr>
+          <w:iCs/>
+        </w:rPr>
+        <w:t xml:space="preserve"> a</w:t>
+      </w:r>
+      <w:r>
+        <w:rPr>
+          <w:iCs/>
         </w:rPr>
         <w:t xml:space="preserve"> </w:t>
       </w:r>
       <w:r>
         <w:rPr>
-          <w:rStyle w:val="pl-pds"/>
-          <w:rFonts w:ascii="Consolas" w:hAnsi="Consolas" w:cs="Consolas"/>
-        </w:rPr>
-        <w:t>"</w:t>
-      </w:r>
-      <w:r>
-        <w:rPr>
-          <w:rStyle w:val="pl-s"/>
-          <w:rFonts w:ascii="Consolas" w:hAnsi="Consolas" w:cs="Consolas"/>
-        </w:rPr>
-        <w:t xml:space="preserve">Hello, </w:t>
-      </w:r>
-      <w:r>
-        <w:rPr>
-          <w:rStyle w:val="pl-pds"/>
-          <w:rFonts w:ascii="Consolas" w:hAnsi="Consolas" w:cs="Consolas"/>
-        </w:rPr>
-        <w:t>"</w:t>
-      </w:r>
-      <w:r>
-        <w:rPr>
-          <w:rFonts w:ascii="Consolas" w:hAnsi="Consolas" w:cs="Consolas"/>
+          <w:iCs/>
+        </w:rPr>
+        <w:t>class.</w:t>
+      </w:r>
+      <w:r>
+        <w:rPr>
+          <w:iCs/>
+        </w:rPr>
+        <w:t xml:space="preserve"> For the datatypes and classes, a member enumeration is possible:</w:t>
+      </w:r>
+    </w:p>
+    <w:p>
+      <w:pPr>
+        <w:widowControl/>
+        <w:suppressAutoHyphens w:val="0"/>
+        <w:rPr>
+          <w:rFonts w:ascii="Consolas" w:hAnsi="Consolas"/>
+          <w:sz w:val="20"/>
+          <w:szCs w:val="20"/>
+        </w:rPr>
+      </w:pPr>
+      <w:r>
+        <w:rPr>
+          <w:rFonts w:ascii="Consolas" w:eastAsia="Times New Roman" w:hAnsi="Consolas" w:cs="CMTI12"/>
+          <w:iCs/>
+          <w:color w:val="000000"/>
+          <w:kern w:val="0"/>
+          <w:sz w:val="20"/>
+          <w:szCs w:val="20"/>
+          <w:lang w:val="cs-CZ" w:eastAsia="cs-CZ" w:bidi="ar-SA"/>
+        </w:rPr>
+        <w:t>importitem</w:t>
+      </w:r>
+      <w:r>
+        <w:rPr>
+          <w:rFonts w:ascii="Consolas" w:eastAsia="Times New Roman" w:hAnsi="Consolas" w:cs="CMSY10"/>
+          <w:iCs/>
+          <w:color w:val="000000"/>
+          <w:kern w:val="0"/>
+          <w:sz w:val="20"/>
+          <w:szCs w:val="20"/>
+          <w:lang w:val="cs-CZ" w:eastAsia="cs-CZ" w:bidi="ar-SA"/>
         </w:rPr>
         <w:t xml:space="preserve"> </w:t>
       </w:r>
       <w:r>
         <w:rPr>
-          <w:rStyle w:val="pl-k"/>
-          <w:rFonts w:ascii="Consolas" w:hAnsi="Consolas" w:cs="Consolas"/>
-        </w:rPr>
-        <w:t>++</w:t>
-      </w:r>
-      <w:r>
-        <w:rPr>
-          <w:rFonts w:ascii="Consolas" w:hAnsi="Consolas" w:cs="Consolas"/>
-        </w:rPr>
-        <w:t xml:space="preserve"> friend </w:t>
-      </w:r>
-      <w:r>
-        <w:rPr>
-          <w:rStyle w:val="pl-k"/>
-          <w:rFonts w:ascii="Consolas" w:hAnsi="Consolas" w:cs="Consolas"/>
-        </w:rPr>
-        <w:t>+</w:t>
-      </w:r>
-      <w:r>
-        <w:rPr>
-          <w:rStyle w:val="pl-k"/>
-          <w:rFonts w:ascii="Consolas" w:hAnsi="Consolas" w:cs="Consolas"/>
-        </w:rPr>
-        <w:t xml:space="preserve">+ </w:t>
-      </w:r>
-      <w:r>
-        <w:rPr>
-          <w:rStyle w:val="pl-pds"/>
-          <w:rFonts w:ascii="Consolas" w:hAnsi="Consolas" w:cs="Consolas"/>
-        </w:rPr>
-        <w:t>"</w:t>
-      </w:r>
-      <w:r>
-        <w:rPr>
-          <w:rStyle w:val="pl-s"/>
-          <w:rFonts w:ascii="Consolas" w:hAnsi="Consolas" w:cs="Consolas"/>
-        </w:rPr>
-        <w:t>!</w:t>
-      </w:r>
-      <w:r>
-        <w:rPr>
-          <w:rStyle w:val="pl-pds"/>
-          <w:rFonts w:ascii="Consolas" w:hAnsi="Consolas" w:cs="Consolas"/>
-        </w:rPr>
-        <w:t>"</w:t>
-      </w:r>
-    </w:p>
-    <w:p>
-      <w:pPr>
-        <w:pStyle w:val="HTMLPreformatted"/>
-        <w:rPr>
-          <w:rFonts w:ascii="Consolas" w:hAnsi="Consolas" w:cs="Consolas"/>
-        </w:rPr>
-      </w:pPr>
-      <w:r>
-        <w:rPr>
-          <w:rFonts w:ascii="Consolas" w:hAnsi="Consolas" w:cs="Consolas"/>
-        </w:rPr>
-        <w:t xml:space="preserve">main args </w:t>
-      </w:r>
-      <w:r>
-        <w:rPr>
-          <w:rStyle w:val="pl-k"/>
-          <w:rFonts w:ascii="Consolas" w:hAnsi="Consolas" w:cs="Consolas"/>
-        </w:rPr>
-        <w:t>=</w:t>
-      </w:r>
-      <w:r>
-        <w:rPr>
-          <w:rFonts w:ascii="Consolas" w:hAnsi="Consolas" w:cs="Consolas"/>
-        </w:rPr>
-        <w:t xml:space="preserve"> </w:t>
-      </w:r>
-      <w:r>
-        <w:rPr>
-          <w:rStyle w:val="pl-k"/>
-          <w:rFonts w:ascii="Consolas" w:hAnsi="Consolas" w:cs="Consolas"/>
-        </w:rPr>
-        <w:t>do</w:t>
-      </w:r>
-    </w:p>
-    <w:p>
-      <w:pPr>
-        <w:pStyle w:val="HTMLPreformatted"/>
-        <w:rPr>
-          <w:rFonts w:ascii="Consolas" w:hAnsi="Consolas" w:cs="Consolas"/>
-        </w:rPr>
-      </w:pPr>
-      <w:r>
-        <w:rPr>
-          <w:rFonts w:ascii="Consolas" w:hAnsi="Consolas" w:cs="Consolas"/>
-        </w:rPr>
-        <w:t xml:space="preserve">    println (greeting </w:t>
-      </w:r>
-      <w:r>
-        <w:rPr>
-          <w:rStyle w:val="pl-pds"/>
-          <w:rFonts w:ascii="Consolas" w:hAnsi="Consolas" w:cs="Consolas"/>
-        </w:rPr>
-        <w:t>"</w:t>
-      </w:r>
-      <w:r>
-        <w:rPr>
-          <w:rStyle w:val="pl-s"/>
-          <w:rFonts w:ascii="Consolas" w:hAnsi="Consolas" w:cs="Consolas"/>
-        </w:rPr>
-        <w:t>World</w:t>
-      </w:r>
-      <w:r>
-        <w:rPr>
-          <w:rStyle w:val="pl-pds"/>
-          <w:rFonts w:ascii="Consolas" w:hAnsi="Consolas" w:cs="Consolas"/>
-        </w:rPr>
-        <w:t>"</w:t>
-      </w:r>
-      <w:r>
-        <w:rPr>
-          <w:rFonts w:ascii="Consolas" w:hAnsi="Consolas" w:cs="Consolas"/>
-        </w:rPr>
-        <w:t>)</w:t>
-      </w:r>
-    </w:p>
-    <w:p/>
-    <w:p>
-      <w:pPr>
-        <w:widowControl/>
-        <w:suppressAutoHyphens w:val="0"/>
-        <w:jc w:val="both"/>
-        <w:rPr>
+          <w:rFonts w:ascii="Consolas" w:eastAsia="Times New Roman" w:hAnsi="Consolas" w:cs="CMSY10"/>
+          <w:iCs/>
+          <w:color w:val="000000"/>
+          <w:kern w:val="0"/>
+          <w:sz w:val="20"/>
+          <w:szCs w:val="20"/>
+          <w:lang w:val="cs-CZ" w:eastAsia="cs-CZ" w:bidi="ar-SA"/>
+        </w:rPr>
+        <w:t xml:space="preserve">::= VARID | </w:t>
+      </w:r>
+      <w:r>
+        <w:rPr>
+          <w:rFonts w:ascii="Consolas" w:hAnsi="Consolas"/>
+          <w:iCs/>
+          <w:sz w:val="20"/>
+          <w:szCs w:val="20"/>
+        </w:rPr>
+        <w:t xml:space="preserve">OPERATOR | </w:t>
+      </w:r>
+      <w:r>
+        <w:rPr>
+          <w:rFonts w:ascii="Consolas" w:hAnsi="Consolas"/>
+          <w:b/>
+          <w:iCs/>
+          <w:sz w:val="20"/>
+          <w:szCs w:val="20"/>
+        </w:rPr>
+        <w:t>CONID</w:t>
+      </w:r>
+      <w:r>
+        <w:rPr>
+          <w:rFonts w:ascii="Consolas" w:hAnsi="Consolas"/>
+          <w:b/>
+          <w:iCs/>
+          <w:sz w:val="20"/>
+          <w:szCs w:val="20"/>
+        </w:rPr>
+        <w:t>(</w:t>
+      </w:r>
+      <w:r>
+        <w:rPr>
+          <w:rFonts w:ascii="Consolas" w:eastAsia="Times New Roman" w:hAnsi="Consolas" w:cs="CMTT12"/>
+          <w:b/>
+          <w:color w:val="331A1A"/>
+          <w:kern w:val="0"/>
+          <w:sz w:val="20"/>
+          <w:szCs w:val="20"/>
+          <w:lang w:val="cs-CZ" w:eastAsia="cs-CZ" w:bidi="ar-SA"/>
+        </w:rPr>
+        <w:t>‘(‘ (</w:t>
+      </w:r>
+      <w:r>
+        <w:rPr>
+          <w:rFonts w:ascii="Consolas" w:eastAsia="Times New Roman" w:hAnsi="Consolas" w:cs="CMTI12"/>
           <w:b/>
           <w:i/>
-        </w:rPr>
-      </w:pPr>
-      <w:r>
-        <w:rPr>
+          <w:iCs/>
+          <w:color w:val="000000"/>
+          <w:kern w:val="0"/>
+          <w:sz w:val="20"/>
+          <w:szCs w:val="20"/>
+          <w:lang w:val="cs-CZ" w:eastAsia="cs-CZ" w:bidi="ar-SA"/>
+        </w:rPr>
+        <w:t>member</w:t>
+      </w:r>
+      <w:r>
+        <w:rPr>
+          <w:rFonts w:ascii="Consolas" w:eastAsia="Times New Roman" w:hAnsi="Consolas" w:cs="CMSY10"/>
           <w:b/>
           <w:i/>
-        </w:rPr>
-        <w:br w:type="page"/>
-      </w:r>
-    </w:p>
-    <w:p>
-      <w:pPr>
-        <w:widowControl/>
-        <w:suppressAutoHyphens w:val="0"/>
-        <w:jc w:val="both"/>
-        <w:rPr>
+          <w:iCs/>
+          <w:color w:val="000000"/>
+          <w:kern w:val="0"/>
+          <w:sz w:val="20"/>
+          <w:szCs w:val="20"/>
+          <w:lang w:val="cs-CZ" w:eastAsia="cs-CZ" w:bidi="ar-SA"/>
+        </w:rPr>
+        <w:t xml:space="preserve"> (</w:t>
+      </w:r>
+      <w:r>
+        <w:rPr>
+          <w:rFonts w:ascii="Consolas" w:eastAsia="Times New Roman" w:hAnsi="Consolas" w:cs="CMTT12"/>
+          <w:b/>
+          <w:color w:val="331A1A"/>
+          <w:kern w:val="0"/>
+          <w:sz w:val="20"/>
+          <w:szCs w:val="20"/>
+          <w:lang w:val="cs-CZ" w:eastAsia="cs-CZ" w:bidi="ar-SA"/>
+        </w:rPr>
+        <w:t xml:space="preserve">‘,‘ </w:t>
+      </w:r>
+      <w:r>
+        <w:rPr>
+          <w:rFonts w:ascii="Consolas" w:eastAsia="Times New Roman" w:hAnsi="Consolas" w:cs="CMTI12"/>
           <w:b/>
           <w:i/>
-        </w:rPr>
-      </w:pPr>
-    </w:p>
-    <w:p>
-      <w:pPr>
-        <w:widowControl/>
-        <w:suppressAutoHyphens w:val="0"/>
-        <w:rPr>
+          <w:iCs/>
+          <w:color w:val="000000"/>
+          <w:kern w:val="0"/>
+          <w:sz w:val="20"/>
+          <w:szCs w:val="20"/>
+          <w:lang w:val="cs-CZ" w:eastAsia="cs-CZ" w:bidi="ar-SA"/>
+        </w:rPr>
+        <w:t>member</w:t>
+      </w:r>
+      <w:r>
+        <w:rPr>
+          <w:rFonts w:ascii="Consolas" w:eastAsia="Times New Roman" w:hAnsi="Consolas" w:cs="CMSY10"/>
           <w:b/>
-          <w:iCs/>
-        </w:rPr>
-      </w:pPr>
+          <w:i/>
+          <w:iCs/>
+          <w:color w:val="000000"/>
+          <w:kern w:val="0"/>
+          <w:sz w:val="20"/>
+          <w:szCs w:val="20"/>
+          <w:lang w:val="cs-CZ" w:eastAsia="cs-CZ" w:bidi="ar-SA"/>
+        </w:rPr>
+        <w:t xml:space="preserve">)*)? </w:t>
+      </w:r>
+      <w:r>
+        <w:rPr>
+          <w:rFonts w:ascii="Consolas" w:eastAsia="Times New Roman" w:hAnsi="Consolas" w:cs="CMTT12"/>
+          <w:b/>
+          <w:color w:val="331A1A"/>
+          <w:kern w:val="0"/>
+          <w:sz w:val="20"/>
+          <w:szCs w:val="20"/>
+          <w:lang w:val="cs-CZ" w:eastAsia="cs-CZ" w:bidi="ar-SA"/>
+        </w:rPr>
+        <w:t>‘)‘</w:t>
+      </w:r>
+      <w:r>
+        <w:rPr>
+          <w:rFonts w:ascii="Consolas" w:eastAsia="Times New Roman" w:hAnsi="Consolas" w:cs="CMTT12"/>
+          <w:b/>
+          <w:color w:val="331A1A"/>
+          <w:kern w:val="0"/>
+          <w:sz w:val="20"/>
+          <w:szCs w:val="20"/>
+          <w:lang w:val="cs-CZ" w:eastAsia="cs-CZ" w:bidi="ar-SA"/>
+        </w:rPr>
+        <w:t>)?</w:t>
+      </w:r>
+    </w:p>
+    <w:p>
+      <w:pPr>
+        <w:widowControl/>
+        <w:suppressAutoHyphens w:val="0"/>
+      </w:pPr>
+      <w:r>
+        <w:t>…where a member</w:t>
+      </w:r>
+      <w:r>
+        <w:t xml:space="preserve"> is again a </w:t>
+      </w:r>
+      <w:r>
+        <w:rPr>
+          <w:rFonts w:ascii="Consolas" w:eastAsia="Times New Roman" w:hAnsi="Consolas" w:cs="CMSY10"/>
+          <w:iCs/>
+          <w:color w:val="000000"/>
+          <w:kern w:val="0"/>
+          <w:sz w:val="20"/>
+          <w:szCs w:val="20"/>
+          <w:lang w:val="cs-CZ" w:eastAsia="cs-CZ" w:bidi="ar-SA"/>
+        </w:rPr>
+        <w:t>VARID</w:t>
+      </w:r>
+      <w:r>
+        <w:rPr>
+          <w:rFonts w:ascii="Consolas" w:eastAsia="Times New Roman" w:hAnsi="Consolas" w:cs="CMSY10"/>
+          <w:iCs/>
+          <w:color w:val="000000"/>
+          <w:kern w:val="0"/>
+          <w:sz w:val="20"/>
+          <w:szCs w:val="20"/>
+          <w:lang w:val="cs-CZ" w:eastAsia="cs-CZ" w:bidi="ar-SA"/>
+        </w:rPr>
+        <w:t xml:space="preserve"> </w:t>
+      </w:r>
+      <w:r>
+        <w:rPr>
+          <w:rFonts w:eastAsia="Times New Roman" w:cs="Times New Roman"/>
+          <w:i/>
+          <w:iCs/>
+          <w:color w:val="000000"/>
+          <w:kern w:val="0"/>
+          <w:lang w:val="cs-CZ" w:eastAsia="cs-CZ" w:bidi="ar-SA"/>
+        </w:rPr>
+        <w:t>(</w:t>
+      </w:r>
+      <w:r>
+        <w:rPr>
+          <w:rFonts w:eastAsia="Times New Roman" w:cs="Times New Roman"/>
+          <w:i/>
+          <w:iCs/>
+          <w:color w:val="000000"/>
+          <w:kern w:val="0"/>
+          <w:lang w:val="cs-CZ" w:eastAsia="cs-CZ" w:bidi="ar-SA"/>
+        </w:rPr>
+        <w:t xml:space="preserve">identifiers beginning with a lowercase, i.e. </w:t>
+      </w:r>
+      <w:r>
+        <w:rPr>
+          <w:rFonts w:eastAsia="Times New Roman" w:cs="Times New Roman"/>
+          <w:i/>
+          <w:iCs/>
+          <w:color w:val="000000"/>
+          <w:kern w:val="0"/>
+          <w:lang w:val="cs-CZ" w:eastAsia="cs-CZ" w:bidi="ar-SA"/>
+        </w:rPr>
+        <w:t>function</w:t>
+      </w:r>
+      <w:r>
+        <w:rPr>
+          <w:rFonts w:eastAsia="Times New Roman" w:cs="Times New Roman"/>
+          <w:i/>
+          <w:iCs/>
+          <w:color w:val="000000"/>
+          <w:kern w:val="0"/>
+          <w:lang w:val="cs-CZ" w:eastAsia="cs-CZ" w:bidi="ar-SA"/>
+        </w:rPr>
+        <w:t>s, variables, type variables,</w:t>
+      </w:r>
+      <w:r>
+        <w:rPr>
+          <w:rFonts w:eastAsia="Times New Roman" w:cs="Times New Roman"/>
+          <w:i/>
+          <w:iCs/>
+          <w:color w:val="000000"/>
+          <w:kern w:val="0"/>
+          <w:lang w:val="cs-CZ" w:eastAsia="cs-CZ" w:bidi="ar-SA"/>
+        </w:rPr>
+        <w:t xml:space="preserve"> </w:t>
+      </w:r>
+      <w:r>
+        <w:rPr>
+          <w:rFonts w:eastAsia="Times New Roman" w:cs="Times New Roman"/>
+          <w:i/>
+          <w:iCs/>
+          <w:color w:val="000000"/>
+          <w:kern w:val="0"/>
+          <w:lang w:val="cs-CZ" w:eastAsia="cs-CZ" w:bidi="ar-SA"/>
+        </w:rPr>
+        <w:t>etc.</w:t>
+      </w:r>
+      <w:r>
+        <w:rPr>
+          <w:rFonts w:eastAsia="Times New Roman" w:cs="Times New Roman"/>
+          <w:i/>
+          <w:iCs/>
+          <w:color w:val="000000"/>
+          <w:kern w:val="0"/>
+          <w:lang w:val="cs-CZ" w:eastAsia="cs-CZ" w:bidi="ar-SA"/>
+        </w:rPr>
+        <w:t>)</w:t>
+      </w:r>
+      <w:r>
+        <w:rPr>
+          <w:rFonts w:ascii="Consolas" w:eastAsia="Times New Roman" w:hAnsi="Consolas" w:cs="CMSY10"/>
+          <w:iCs/>
+          <w:color w:val="000000"/>
+          <w:kern w:val="0"/>
+          <w:sz w:val="20"/>
+          <w:szCs w:val="20"/>
+          <w:lang w:val="cs-CZ" w:eastAsia="cs-CZ" w:bidi="ar-SA"/>
+        </w:rPr>
+        <w:t xml:space="preserve">, </w:t>
+      </w:r>
+      <w:r>
+        <w:rPr>
+          <w:rFonts w:ascii="Consolas" w:hAnsi="Consolas"/>
+          <w:iCs/>
+          <w:sz w:val="20"/>
+          <w:szCs w:val="20"/>
+        </w:rPr>
+        <w:t>CONID</w:t>
+      </w:r>
+      <w:r>
+        <w:rPr>
+          <w:rFonts w:ascii="Consolas" w:hAnsi="Consolas"/>
+          <w:iCs/>
+          <w:sz w:val="20"/>
+          <w:szCs w:val="20"/>
+        </w:rPr>
+        <w:t xml:space="preserve"> </w:t>
+      </w:r>
+      <w:r>
+        <w:rPr>
+          <w:rFonts w:eastAsia="Times New Roman" w:cs="Times New Roman"/>
+          <w:i/>
+          <w:iCs/>
+          <w:color w:val="000000"/>
+          <w:kern w:val="0"/>
+          <w:lang w:val="cs-CZ" w:eastAsia="cs-CZ" w:bidi="ar-SA"/>
+        </w:rPr>
+        <w:t>(</w:t>
+      </w:r>
+      <w:r>
+        <w:rPr>
+          <w:rFonts w:eastAsia="Times New Roman" w:cs="Times New Roman"/>
+          <w:i/>
+          <w:iCs/>
+          <w:color w:val="000000"/>
+          <w:kern w:val="0"/>
+          <w:lang w:val="cs-CZ" w:eastAsia="cs-CZ" w:bidi="ar-SA"/>
+        </w:rPr>
+        <w:t>identifiers beginning with an uppercase</w:t>
+      </w:r>
+      <w:r>
+        <w:rPr>
+          <w:rFonts w:eastAsia="Times New Roman" w:cs="Times New Roman"/>
+          <w:i/>
+          <w:iCs/>
+          <w:color w:val="000000"/>
+          <w:kern w:val="0"/>
+          <w:lang w:val="cs-CZ" w:eastAsia="cs-CZ" w:bidi="ar-SA"/>
+        </w:rPr>
+        <w:t xml:space="preserve">, i.e. </w:t>
+      </w:r>
+      <w:r>
+        <w:rPr>
+          <w:rFonts w:eastAsia="Times New Roman" w:cs="Times New Roman"/>
+          <w:i/>
+          <w:iCs/>
+          <w:color w:val="000000"/>
+          <w:kern w:val="0"/>
+          <w:lang w:val="cs-CZ" w:eastAsia="cs-CZ" w:bidi="ar-SA"/>
+        </w:rPr>
+        <w:t>types, datatypes, constructors, classes,</w:t>
+      </w:r>
+      <w:r>
+        <w:rPr>
+          <w:rFonts w:eastAsia="Times New Roman" w:cs="Times New Roman"/>
+          <w:i/>
+          <w:iCs/>
+          <w:color w:val="000000"/>
+          <w:kern w:val="0"/>
+          <w:lang w:val="cs-CZ" w:eastAsia="cs-CZ" w:bidi="ar-SA"/>
+        </w:rPr>
+        <w:t xml:space="preserve"> </w:t>
+      </w:r>
+      <w:r>
+        <w:rPr>
+          <w:rFonts w:eastAsia="Times New Roman" w:cs="Times New Roman"/>
+          <w:i/>
+          <w:iCs/>
+          <w:color w:val="000000"/>
+          <w:kern w:val="0"/>
+          <w:lang w:val="cs-CZ" w:eastAsia="cs-CZ" w:bidi="ar-SA"/>
+        </w:rPr>
+        <w:t>etc.</w:t>
+      </w:r>
+      <w:r>
+        <w:rPr>
+          <w:rFonts w:eastAsia="Times New Roman" w:cs="Times New Roman"/>
+          <w:i/>
+          <w:iCs/>
+          <w:color w:val="000000"/>
+          <w:kern w:val="0"/>
+          <w:lang w:val="cs-CZ" w:eastAsia="cs-CZ" w:bidi="ar-SA"/>
+        </w:rPr>
+        <w:t>)</w:t>
+      </w:r>
+      <w:r>
+        <w:rPr>
+          <w:rFonts w:ascii="Consolas" w:hAnsi="Consolas"/>
+          <w:iCs/>
+          <w:sz w:val="20"/>
+          <w:szCs w:val="20"/>
+        </w:rPr>
+        <w:t xml:space="preserve"> </w:t>
+      </w:r>
+      <w:r>
+        <w:rPr>
+          <w:rFonts w:cs="Times New Roman"/>
+          <w:iCs/>
+        </w:rPr>
+        <w:t>or</w:t>
+      </w:r>
+      <w:r>
+        <w:rPr>
+          <w:rFonts w:ascii="Consolas" w:hAnsi="Consolas"/>
+          <w:iCs/>
+          <w:sz w:val="20"/>
+          <w:szCs w:val="20"/>
+        </w:rPr>
+        <w:t xml:space="preserve"> </w:t>
+      </w:r>
+      <w:r>
+        <w:rPr>
+          <w:rFonts w:ascii="Consolas" w:hAnsi="Consolas"/>
+          <w:iCs/>
+          <w:sz w:val="20"/>
+          <w:szCs w:val="20"/>
+        </w:rPr>
+        <w:t>OPERATOR</w:t>
+      </w:r>
+      <w:r>
+        <w:rPr>
+          <w:rFonts w:ascii="Consolas" w:hAnsi="Consolas"/>
+          <w:iCs/>
+          <w:sz w:val="20"/>
+          <w:szCs w:val="20"/>
+        </w:rPr>
+        <w:t>.</w:t>
+      </w:r>
+    </w:p>
+    <w:p>
+      <w:pPr>
+        <w:widowControl/>
+        <w:suppressAutoHyphens w:val="0"/>
+        <w:rPr>
+          <w:b/>
+          <w:i/>
+        </w:rPr>
+      </w:pPr>
+    </w:p>
+    <w:p>
+      <w:pPr>
+        <w:widowControl/>
+        <w:suppressAutoHyphens w:val="0"/>
+        <w:rPr>
+          <w:b/>
+          <w:iCs/>
+        </w:rPr>
+      </w:pPr>
+      <w:r>
+        <w:rPr>
+          <w:b/>
+          <w:i/>
+        </w:rPr>
+        <w:br w:type="page"/>
+      </w:r>
     </w:p>
     <w:p>
       <w:pPr>
@@ -32992,6 +34259,7 @@
           <w:b/>
           <w:i w:val="0"/>
         </w:rPr>
+        <w:lastRenderedPageBreak/>
         <w:t>Frege features</w:t>
       </w:r>
       <w:r>
@@ -34560,6 +35828,119 @@
     </w:lvl>
   </w:abstractNum>
   <w:abstractNum w:abstractNumId="5">
+    <w:nsid w:val="0CEA2D59"/>
+    <w:multiLevelType w:val="hybridMultilevel"/>
+    <w:tmpl w:val="C114C690"/>
+    <w:lvl w:ilvl="0" w:tplc="04050001">
+      <w:start w:val="1"/>
+      <w:numFmt w:val="bullet"/>
+      <w:lvlText w:val=""/>
+      <w:lvlJc w:val="left"/>
+      <w:pPr>
+        <w:ind w:left="720" w:hanging="360"/>
+      </w:pPr>
+      <w:rPr>
+        <w:rFonts w:ascii="Symbol" w:hAnsi="Symbol" w:hint="default"/>
+      </w:rPr>
+    </w:lvl>
+    <w:lvl w:ilvl="1" w:tplc="04050003" w:tentative="1">
+      <w:start w:val="1"/>
+      <w:numFmt w:val="bullet"/>
+      <w:lvlText w:val="o"/>
+      <w:lvlJc w:val="left"/>
+      <w:pPr>
+        <w:ind w:left="1440" w:hanging="360"/>
+      </w:pPr>
+      <w:rPr>
+        <w:rFonts w:ascii="Courier New" w:hAnsi="Courier New" w:cs="Courier New" w:hint="default"/>
+      </w:rPr>
+    </w:lvl>
+    <w:lvl w:ilvl="2" w:tplc="04050005" w:tentative="1">
+      <w:start w:val="1"/>
+      <w:numFmt w:val="bullet"/>
+      <w:lvlText w:val=""/>
+      <w:lvlJc w:val="left"/>
+      <w:pPr>
+        <w:ind w:left="2160" w:hanging="360"/>
+      </w:pPr>
+      <w:rPr>
+        <w:rFonts w:ascii="Wingdings" w:hAnsi="Wingdings" w:hint="default"/>
+      </w:rPr>
+    </w:lvl>
+    <w:lvl w:ilvl="3" w:tplc="04050001" w:tentative="1">
+      <w:start w:val="1"/>
+      <w:numFmt w:val="bullet"/>
+      <w:lvlText w:val=""/>
+      <w:lvlJc w:val="left"/>
+      <w:pPr>
+        <w:ind w:left="2880" w:hanging="360"/>
+      </w:pPr>
+      <w:rPr>
+        <w:rFonts w:ascii="Symbol" w:hAnsi="Symbol" w:hint="default"/>
+      </w:rPr>
+    </w:lvl>
+    <w:lvl w:ilvl="4" w:tplc="04050003" w:tentative="1">
+      <w:start w:val="1"/>
+      <w:numFmt w:val="bullet"/>
+      <w:lvlText w:val="o"/>
+      <w:lvlJc w:val="left"/>
+      <w:pPr>
+        <w:ind w:left="3600" w:hanging="360"/>
+      </w:pPr>
+      <w:rPr>
+        <w:rFonts w:ascii="Courier New" w:hAnsi="Courier New" w:cs="Courier New" w:hint="default"/>
+      </w:rPr>
+    </w:lvl>
+    <w:lvl w:ilvl="5" w:tplc="04050005" w:tentative="1">
+      <w:start w:val="1"/>
+      <w:numFmt w:val="bullet"/>
+      <w:lvlText w:val=""/>
+      <w:lvlJc w:val="left"/>
+      <w:pPr>
+        <w:ind w:left="4320" w:hanging="360"/>
+      </w:pPr>
+      <w:rPr>
+        <w:rFonts w:ascii="Wingdings" w:hAnsi="Wingdings" w:hint="default"/>
+      </w:rPr>
+    </w:lvl>
+    <w:lvl w:ilvl="6" w:tplc="04050001" w:tentative="1">
+      <w:start w:val="1"/>
+      <w:numFmt w:val="bullet"/>
+      <w:lvlText w:val=""/>
+      <w:lvlJc w:val="left"/>
+      <w:pPr>
+        <w:ind w:left="5040" w:hanging="360"/>
+      </w:pPr>
+      <w:rPr>
+        <w:rFonts w:ascii="Symbol" w:hAnsi="Symbol" w:hint="default"/>
+      </w:rPr>
+    </w:lvl>
+    <w:lvl w:ilvl="7" w:tplc="04050003" w:tentative="1">
+      <w:start w:val="1"/>
+      <w:numFmt w:val="bullet"/>
+      <w:lvlText w:val="o"/>
+      <w:lvlJc w:val="left"/>
+      <w:pPr>
+        <w:ind w:left="5760" w:hanging="360"/>
+      </w:pPr>
+      <w:rPr>
+        <w:rFonts w:ascii="Courier New" w:hAnsi="Courier New" w:cs="Courier New" w:hint="default"/>
+      </w:rPr>
+    </w:lvl>
+    <w:lvl w:ilvl="8" w:tplc="04050005" w:tentative="1">
+      <w:start w:val="1"/>
+      <w:numFmt w:val="bullet"/>
+      <w:lvlText w:val=""/>
+      <w:lvlJc w:val="left"/>
+      <w:pPr>
+        <w:ind w:left="6480" w:hanging="360"/>
+      </w:pPr>
+      <w:rPr>
+        <w:rFonts w:ascii="Wingdings" w:hAnsi="Wingdings" w:hint="default"/>
+      </w:rPr>
+    </w:lvl>
+  </w:abstractNum>
+  <w:abstractNum w:abstractNumId="6">
     <w:nsid w:val="0E810D27"/>
     <w:multiLevelType w:val="hybridMultilevel"/>
     <w:tmpl w:val="7F989228"/>
@@ -34672,7 +36053,7 @@
       </w:rPr>
     </w:lvl>
   </w:abstractNum>
-  <w:abstractNum w:abstractNumId="6">
+  <w:abstractNum w:abstractNumId="7">
     <w:nsid w:val="103041FF"/>
     <w:multiLevelType w:val="hybridMultilevel"/>
     <w:tmpl w:val="6B6A4B34"/>
@@ -34784,7 +36165,7 @@
       </w:rPr>
     </w:lvl>
   </w:abstractNum>
-  <w:abstractNum w:abstractNumId="7">
+  <w:abstractNum w:abstractNumId="8">
     <w:nsid w:val="139E4790"/>
     <w:multiLevelType w:val="hybridMultilevel"/>
     <w:tmpl w:val="53A65744"/>
@@ -34897,7 +36278,7 @@
       </w:rPr>
     </w:lvl>
   </w:abstractNum>
-  <w:abstractNum w:abstractNumId="8">
+  <w:abstractNum w:abstractNumId="9">
     <w:nsid w:val="14147DD9"/>
     <w:multiLevelType w:val="hybridMultilevel"/>
     <w:tmpl w:val="EE225538"/>
@@ -35010,7 +36391,7 @@
       </w:rPr>
     </w:lvl>
   </w:abstractNum>
-  <w:abstractNum w:abstractNumId="9">
+  <w:abstractNum w:abstractNumId="10">
     <w:nsid w:val="15CC620E"/>
     <w:multiLevelType w:val="hybridMultilevel"/>
     <w:tmpl w:val="0F70AB0C"/>
@@ -35122,7 +36503,7 @@
       </w:rPr>
     </w:lvl>
   </w:abstractNum>
-  <w:abstractNum w:abstractNumId="10">
+  <w:abstractNum w:abstractNumId="11">
     <w:nsid w:val="16C65DE5"/>
     <w:multiLevelType w:val="hybridMultilevel"/>
     <w:tmpl w:val="C332DF32"/>
@@ -35235,7 +36616,7 @@
       </w:rPr>
     </w:lvl>
   </w:abstractNum>
-  <w:abstractNum w:abstractNumId="11">
+  <w:abstractNum w:abstractNumId="12">
     <w:nsid w:val="18CC7B6C"/>
     <w:multiLevelType w:val="hybridMultilevel"/>
     <w:tmpl w:val="5FFA95E6"/>
@@ -35348,7 +36729,7 @@
       </w:rPr>
     </w:lvl>
   </w:abstractNum>
-  <w:abstractNum w:abstractNumId="12">
+  <w:abstractNum w:abstractNumId="13">
     <w:nsid w:val="198965D4"/>
     <w:multiLevelType w:val="hybridMultilevel"/>
     <w:tmpl w:val="D54AFC56"/>
@@ -35461,7 +36842,7 @@
       </w:rPr>
     </w:lvl>
   </w:abstractNum>
-  <w:abstractNum w:abstractNumId="13">
+  <w:abstractNum w:abstractNumId="14">
     <w:nsid w:val="19C4294D"/>
     <w:multiLevelType w:val="hybridMultilevel"/>
     <w:tmpl w:val="62D4FAAA"/>
@@ -35574,7 +36955,7 @@
       </w:rPr>
     </w:lvl>
   </w:abstractNum>
-  <w:abstractNum w:abstractNumId="14">
+  <w:abstractNum w:abstractNumId="15">
     <w:nsid w:val="1A185289"/>
     <w:multiLevelType w:val="hybridMultilevel"/>
     <w:tmpl w:val="0DD86338"/>
@@ -35687,7 +37068,7 @@
       </w:rPr>
     </w:lvl>
   </w:abstractNum>
-  <w:abstractNum w:abstractNumId="15">
+  <w:abstractNum w:abstractNumId="16">
     <w:nsid w:val="1A5C0110"/>
     <w:multiLevelType w:val="multilevel"/>
     <w:tmpl w:val="BE426F02"/>
@@ -35836,7 +37217,7 @@
       </w:rPr>
     </w:lvl>
   </w:abstractNum>
-  <w:abstractNum w:abstractNumId="16">
+  <w:abstractNum w:abstractNumId="17">
     <w:nsid w:val="1D062BC4"/>
     <w:multiLevelType w:val="hybridMultilevel"/>
     <w:tmpl w:val="7A4ADE84"/>
@@ -35949,7 +37330,7 @@
       </w:rPr>
     </w:lvl>
   </w:abstractNum>
-  <w:abstractNum w:abstractNumId="17">
+  <w:abstractNum w:abstractNumId="18">
     <w:nsid w:val="211F54E0"/>
     <w:multiLevelType w:val="multilevel"/>
     <w:tmpl w:val="B81EF256"/>
@@ -36062,17 +37443,17 @@
       </w:pPr>
     </w:lvl>
   </w:abstractNum>
-  <w:abstractNum w:abstractNumId="18">
-    <w:nsid w:val="242E37F5"/>
+  <w:abstractNum w:abstractNumId="19">
+    <w:nsid w:val="22C17880"/>
     <w:multiLevelType w:val="hybridMultilevel"/>
-    <w:tmpl w:val="DD549E04"/>
+    <w:tmpl w:val="0F8CBAC0"/>
     <w:lvl w:ilvl="0" w:tplc="04050001">
       <w:start w:val="1"/>
       <w:numFmt w:val="bullet"/>
       <w:lvlText w:val=""/>
       <w:lvlJc w:val="left"/>
       <w:pPr>
-        <w:ind w:left="1440" w:hanging="360"/>
+        <w:ind w:left="720" w:hanging="360"/>
       </w:pPr>
       <w:rPr>
         <w:rFonts w:ascii="Symbol" w:hAnsi="Symbol" w:hint="default"/>
@@ -36084,7 +37465,7 @@
       <w:lvlText w:val="o"/>
       <w:lvlJc w:val="left"/>
       <w:pPr>
-        <w:ind w:left="2160" w:hanging="360"/>
+        <w:ind w:left="1440" w:hanging="360"/>
       </w:pPr>
       <w:rPr>
         <w:rFonts w:ascii="Courier New" w:hAnsi="Courier New" w:cs="Courier New" w:hint="default"/>
@@ -36096,7 +37477,7 @@
       <w:lvlText w:val=""/>
       <w:lvlJc w:val="left"/>
       <w:pPr>
-        <w:ind w:left="2880" w:hanging="360"/>
+        <w:ind w:left="2160" w:hanging="360"/>
       </w:pPr>
       <w:rPr>
         <w:rFonts w:ascii="Wingdings" w:hAnsi="Wingdings" w:hint="default"/>
@@ -36108,7 +37489,7 @@
       <w:lvlText w:val=""/>
       <w:lvlJc w:val="left"/>
       <w:pPr>
-        <w:ind w:left="3600" w:hanging="360"/>
+        <w:ind w:left="2880" w:hanging="360"/>
       </w:pPr>
       <w:rPr>
         <w:rFonts w:ascii="Symbol" w:hAnsi="Symbol" w:hint="default"/>
@@ -36120,7 +37501,7 @@
       <w:lvlText w:val="o"/>
       <w:lvlJc w:val="left"/>
       <w:pPr>
-        <w:ind w:left="4320" w:hanging="360"/>
+        <w:ind w:left="3600" w:hanging="360"/>
       </w:pPr>
       <w:rPr>
         <w:rFonts w:ascii="Courier New" w:hAnsi="Courier New" w:cs="Courier New" w:hint="default"/>
@@ -36132,7 +37513,7 @@
       <w:lvlText w:val=""/>
       <w:lvlJc w:val="left"/>
       <w:pPr>
-        <w:ind w:left="5040" w:hanging="360"/>
+        <w:ind w:left="4320" w:hanging="360"/>
       </w:pPr>
       <w:rPr>
         <w:rFonts w:ascii="Wingdings" w:hAnsi="Wingdings" w:hint="default"/>
@@ -36144,7 +37525,7 @@
       <w:lvlText w:val=""/>
       <w:lvlJc w:val="left"/>
       <w:pPr>
-        <w:ind w:left="5760" w:hanging="360"/>
+        <w:ind w:left="5040" w:hanging="360"/>
       </w:pPr>
       <w:rPr>
         <w:rFonts w:ascii="Symbol" w:hAnsi="Symbol" w:hint="default"/>
@@ -36156,7 +37537,7 @@
       <w:lvlText w:val="o"/>
       <w:lvlJc w:val="left"/>
       <w:pPr>
-        <w:ind w:left="6480" w:hanging="360"/>
+        <w:ind w:left="5760" w:hanging="360"/>
       </w:pPr>
       <w:rPr>
         <w:rFonts w:ascii="Courier New" w:hAnsi="Courier New" w:cs="Courier New" w:hint="default"/>
@@ -36168,14 +37549,127 @@
       <w:lvlText w:val=""/>
       <w:lvlJc w:val="left"/>
       <w:pPr>
-        <w:ind w:left="7200" w:hanging="360"/>
+        <w:ind w:left="6480" w:hanging="360"/>
       </w:pPr>
       <w:rPr>
         <w:rFonts w:ascii="Wingdings" w:hAnsi="Wingdings" w:hint="default"/>
       </w:rPr>
     </w:lvl>
   </w:abstractNum>
-  <w:abstractNum w:abstractNumId="19">
+  <w:abstractNum w:abstractNumId="20">
+    <w:nsid w:val="242E37F5"/>
+    <w:multiLevelType w:val="hybridMultilevel"/>
+    <w:tmpl w:val="DD549E04"/>
+    <w:lvl w:ilvl="0" w:tplc="04050001">
+      <w:start w:val="1"/>
+      <w:numFmt w:val="bullet"/>
+      <w:lvlText w:val=""/>
+      <w:lvlJc w:val="left"/>
+      <w:pPr>
+        <w:ind w:left="1440" w:hanging="360"/>
+      </w:pPr>
+      <w:rPr>
+        <w:rFonts w:ascii="Symbol" w:hAnsi="Symbol" w:hint="default"/>
+      </w:rPr>
+    </w:lvl>
+    <w:lvl w:ilvl="1" w:tplc="04050003" w:tentative="1">
+      <w:start w:val="1"/>
+      <w:numFmt w:val="bullet"/>
+      <w:lvlText w:val="o"/>
+      <w:lvlJc w:val="left"/>
+      <w:pPr>
+        <w:ind w:left="2160" w:hanging="360"/>
+      </w:pPr>
+      <w:rPr>
+        <w:rFonts w:ascii="Courier New" w:hAnsi="Courier New" w:cs="Courier New" w:hint="default"/>
+      </w:rPr>
+    </w:lvl>
+    <w:lvl w:ilvl="2" w:tplc="04050005" w:tentative="1">
+      <w:start w:val="1"/>
+      <w:numFmt w:val="bullet"/>
+      <w:lvlText w:val=""/>
+      <w:lvlJc w:val="left"/>
+      <w:pPr>
+        <w:ind w:left="2880" w:hanging="360"/>
+      </w:pPr>
+      <w:rPr>
+        <w:rFonts w:ascii="Wingdings" w:hAnsi="Wingdings" w:hint="default"/>
+      </w:rPr>
+    </w:lvl>
+    <w:lvl w:ilvl="3" w:tplc="04050001" w:tentative="1">
+      <w:start w:val="1"/>
+      <w:numFmt w:val="bullet"/>
+      <w:lvlText w:val=""/>
+      <w:lvlJc w:val="left"/>
+      <w:pPr>
+        <w:ind w:left="3600" w:hanging="360"/>
+      </w:pPr>
+      <w:rPr>
+        <w:rFonts w:ascii="Symbol" w:hAnsi="Symbol" w:hint="default"/>
+      </w:rPr>
+    </w:lvl>
+    <w:lvl w:ilvl="4" w:tplc="04050003" w:tentative="1">
+      <w:start w:val="1"/>
+      <w:numFmt w:val="bullet"/>
+      <w:lvlText w:val="o"/>
+      <w:lvlJc w:val="left"/>
+      <w:pPr>
+        <w:ind w:left="4320" w:hanging="360"/>
+      </w:pPr>
+      <w:rPr>
+        <w:rFonts w:ascii="Courier New" w:hAnsi="Courier New" w:cs="Courier New" w:hint="default"/>
+      </w:rPr>
+    </w:lvl>
+    <w:lvl w:ilvl="5" w:tplc="04050005" w:tentative="1">
+      <w:start w:val="1"/>
+      <w:numFmt w:val="bullet"/>
+      <w:lvlText w:val=""/>
+      <w:lvlJc w:val="left"/>
+      <w:pPr>
+        <w:ind w:left="5040" w:hanging="360"/>
+      </w:pPr>
+      <w:rPr>
+        <w:rFonts w:ascii="Wingdings" w:hAnsi="Wingdings" w:hint="default"/>
+      </w:rPr>
+    </w:lvl>
+    <w:lvl w:ilvl="6" w:tplc="04050001" w:tentative="1">
+      <w:start w:val="1"/>
+      <w:numFmt w:val="bullet"/>
+      <w:lvlText w:val=""/>
+      <w:lvlJc w:val="left"/>
+      <w:pPr>
+        <w:ind w:left="5760" w:hanging="360"/>
+      </w:pPr>
+      <w:rPr>
+        <w:rFonts w:ascii="Symbol" w:hAnsi="Symbol" w:hint="default"/>
+      </w:rPr>
+    </w:lvl>
+    <w:lvl w:ilvl="7" w:tplc="04050003" w:tentative="1">
+      <w:start w:val="1"/>
+      <w:numFmt w:val="bullet"/>
+      <w:lvlText w:val="o"/>
+      <w:lvlJc w:val="left"/>
+      <w:pPr>
+        <w:ind w:left="6480" w:hanging="360"/>
+      </w:pPr>
+      <w:rPr>
+        <w:rFonts w:ascii="Courier New" w:hAnsi="Courier New" w:cs="Courier New" w:hint="default"/>
+      </w:rPr>
+    </w:lvl>
+    <w:lvl w:ilvl="8" w:tplc="04050005" w:tentative="1">
+      <w:start w:val="1"/>
+      <w:numFmt w:val="bullet"/>
+      <w:lvlText w:val=""/>
+      <w:lvlJc w:val="left"/>
+      <w:pPr>
+        <w:ind w:left="7200" w:hanging="360"/>
+      </w:pPr>
+      <w:rPr>
+        <w:rFonts w:ascii="Wingdings" w:hAnsi="Wingdings" w:hint="default"/>
+      </w:rPr>
+    </w:lvl>
+  </w:abstractNum>
+  <w:abstractNum w:abstractNumId="21">
     <w:nsid w:val="2B7D1882"/>
     <w:multiLevelType w:val="hybridMultilevel"/>
     <w:tmpl w:val="B08EBE0C"/>
@@ -36287,7 +37781,7 @@
       </w:rPr>
     </w:lvl>
   </w:abstractNum>
-  <w:abstractNum w:abstractNumId="20">
+  <w:abstractNum w:abstractNumId="22">
     <w:nsid w:val="2CA31DC8"/>
     <w:multiLevelType w:val="hybridMultilevel"/>
     <w:tmpl w:val="F98C2F02"/>
@@ -36400,7 +37894,7 @@
       </w:rPr>
     </w:lvl>
   </w:abstractNum>
-  <w:abstractNum w:abstractNumId="21">
+  <w:abstractNum w:abstractNumId="23">
     <w:nsid w:val="2E9120B1"/>
     <w:multiLevelType w:val="multilevel"/>
     <w:tmpl w:val="D9FACD4E"/>
@@ -36549,7 +38043,7 @@
       </w:rPr>
     </w:lvl>
   </w:abstractNum>
-  <w:abstractNum w:abstractNumId="22">
+  <w:abstractNum w:abstractNumId="24">
     <w:nsid w:val="3A1740FC"/>
     <w:multiLevelType w:val="hybridMultilevel"/>
     <w:tmpl w:val="A18C1394"/>
@@ -36661,7 +38155,7 @@
       </w:rPr>
     </w:lvl>
   </w:abstractNum>
-  <w:abstractNum w:abstractNumId="23">
+  <w:abstractNum w:abstractNumId="25">
     <w:nsid w:val="3F055D26"/>
     <w:multiLevelType w:val="hybridMultilevel"/>
     <w:tmpl w:val="A1780AE0"/>
@@ -36750,7 +38244,7 @@
       </w:pPr>
     </w:lvl>
   </w:abstractNum>
-  <w:abstractNum w:abstractNumId="24">
+  <w:abstractNum w:abstractNumId="26">
     <w:nsid w:val="40CB696B"/>
     <w:multiLevelType w:val="hybridMultilevel"/>
     <w:tmpl w:val="55D89F0E"/>
@@ -36863,7 +38357,7 @@
       </w:rPr>
     </w:lvl>
   </w:abstractNum>
-  <w:abstractNum w:abstractNumId="25">
+  <w:abstractNum w:abstractNumId="27">
     <w:nsid w:val="485A58D4"/>
     <w:multiLevelType w:val="hybridMultilevel"/>
     <w:tmpl w:val="113ECE4A"/>
@@ -36975,7 +38469,7 @@
       </w:rPr>
     </w:lvl>
   </w:abstractNum>
-  <w:abstractNum w:abstractNumId="26">
+  <w:abstractNum w:abstractNumId="28">
     <w:nsid w:val="4BBD4379"/>
     <w:multiLevelType w:val="hybridMultilevel"/>
     <w:tmpl w:val="86B2E5C8"/>
@@ -37088,7 +38582,7 @@
       </w:rPr>
     </w:lvl>
   </w:abstractNum>
-  <w:abstractNum w:abstractNumId="27">
+  <w:abstractNum w:abstractNumId="29">
     <w:nsid w:val="508B3330"/>
     <w:multiLevelType w:val="hybridMultilevel"/>
     <w:tmpl w:val="0DCC9AF2"/>
@@ -37200,7 +38694,7 @@
       </w:rPr>
     </w:lvl>
   </w:abstractNum>
-  <w:abstractNum w:abstractNumId="28">
+  <w:abstractNum w:abstractNumId="30">
     <w:nsid w:val="513B06E1"/>
     <w:multiLevelType w:val="hybridMultilevel"/>
     <w:tmpl w:val="40D0F07C"/>
@@ -37312,7 +38806,7 @@
       </w:rPr>
     </w:lvl>
   </w:abstractNum>
-  <w:abstractNum w:abstractNumId="29">
+  <w:abstractNum w:abstractNumId="31">
     <w:nsid w:val="53D26706"/>
     <w:multiLevelType w:val="hybridMultilevel"/>
     <w:tmpl w:val="EADCBC5E"/>
@@ -37424,7 +38918,7 @@
       </w:rPr>
     </w:lvl>
   </w:abstractNum>
-  <w:abstractNum w:abstractNumId="30">
+  <w:abstractNum w:abstractNumId="32">
     <w:nsid w:val="550D2DC0"/>
     <w:multiLevelType w:val="hybridMultilevel"/>
     <w:tmpl w:val="6BC035B2"/>
@@ -37536,7 +39030,7 @@
       </w:rPr>
     </w:lvl>
   </w:abstractNum>
-  <w:abstractNum w:abstractNumId="31">
+  <w:abstractNum w:abstractNumId="33">
     <w:nsid w:val="5A0B29E3"/>
     <w:multiLevelType w:val="multilevel"/>
     <w:tmpl w:val="24FE9C64"/>
@@ -37649,7 +39143,7 @@
       </w:rPr>
     </w:lvl>
   </w:abstractNum>
-  <w:abstractNum w:abstractNumId="32">
+  <w:abstractNum w:abstractNumId="34">
     <w:nsid w:val="5FE93279"/>
     <w:multiLevelType w:val="hybridMultilevel"/>
     <w:tmpl w:val="A798E930"/>
@@ -37761,7 +39255,7 @@
       </w:rPr>
     </w:lvl>
   </w:abstractNum>
-  <w:abstractNum w:abstractNumId="33">
+  <w:abstractNum w:abstractNumId="35">
     <w:nsid w:val="6B9A548C"/>
     <w:multiLevelType w:val="hybridMultilevel"/>
     <w:tmpl w:val="388A5B3C"/>
@@ -37874,7 +39368,7 @@
       </w:rPr>
     </w:lvl>
   </w:abstractNum>
-  <w:abstractNum w:abstractNumId="34">
+  <w:abstractNum w:abstractNumId="36">
     <w:nsid w:val="74147B38"/>
     <w:multiLevelType w:val="multilevel"/>
     <w:tmpl w:val="D416E11C"/>
@@ -38030,103 +39524,109 @@
     <w:abstractNumId w:val="1"/>
   </w:num>
   <w:num w:numId="3">
-    <w:abstractNumId w:val="18"/>
+    <w:abstractNumId w:val="20"/>
   </w:num>
   <w:num w:numId="4">
-    <w:abstractNumId w:val="24"/>
+    <w:abstractNumId w:val="26"/>
   </w:num>
   <w:num w:numId="5">
-    <w:abstractNumId w:val="14"/>
+    <w:abstractNumId w:val="15"/>
   </w:num>
   <w:num w:numId="6">
-    <w:abstractNumId w:val="11"/>
+    <w:abstractNumId w:val="12"/>
   </w:num>
   <w:num w:numId="7">
-    <w:abstractNumId w:val="34"/>
+    <w:abstractNumId w:val="36"/>
   </w:num>
   <w:num w:numId="8">
-    <w:abstractNumId w:val="21"/>
+    <w:abstractNumId w:val="23"/>
   </w:num>
   <w:num w:numId="9">
     <w:abstractNumId w:val="3"/>
   </w:num>
   <w:num w:numId="10">
-    <w:abstractNumId w:val="12"/>
+    <w:abstractNumId w:val="13"/>
   </w:num>
   <w:num w:numId="11">
-    <w:abstractNumId w:val="5"/>
+    <w:abstractNumId w:val="6"/>
   </w:num>
   <w:num w:numId="12">
-    <w:abstractNumId w:val="17"/>
+    <w:abstractNumId w:val="18"/>
   </w:num>
   <w:num w:numId="13">
-    <w:abstractNumId w:val="33"/>
+    <w:abstractNumId w:val="35"/>
   </w:num>
   <w:num w:numId="14">
-    <w:abstractNumId w:val="10"/>
+    <w:abstractNumId w:val="11"/>
   </w:num>
   <w:num w:numId="15">
+    <w:abstractNumId w:val="9"/>
+  </w:num>
+  <w:num w:numId="16">
+    <w:abstractNumId w:val="28"/>
+  </w:num>
+  <w:num w:numId="17">
+    <w:abstractNumId w:val="22"/>
+  </w:num>
+  <w:num w:numId="18">
     <w:abstractNumId w:val="8"/>
   </w:num>
-  <w:num w:numId="16">
-    <w:abstractNumId w:val="26"/>
-  </w:num>
-  <w:num w:numId="17">
-    <w:abstractNumId w:val="20"/>
-  </w:num>
-  <w:num w:numId="18">
-    <w:abstractNumId w:val="7"/>
-  </w:num>
   <w:num w:numId="19">
-    <w:abstractNumId w:val="31"/>
+    <w:abstractNumId w:val="33"/>
   </w:num>
   <w:num w:numId="20">
     <w:abstractNumId w:val="2"/>
   </w:num>
   <w:num w:numId="21">
+    <w:abstractNumId w:val="17"/>
+  </w:num>
+  <w:num w:numId="22">
+    <w:abstractNumId w:val="29"/>
+  </w:num>
+  <w:num w:numId="23">
+    <w:abstractNumId w:val="10"/>
+  </w:num>
+  <w:num w:numId="24">
+    <w:abstractNumId w:val="34"/>
+  </w:num>
+  <w:num w:numId="25">
     <w:abstractNumId w:val="16"/>
   </w:num>
-  <w:num w:numId="22">
-    <w:abstractNumId w:val="27"/>
-  </w:num>
-  <w:num w:numId="23">
-    <w:abstractNumId w:val="9"/>
-  </w:num>
-  <w:num w:numId="24">
-    <w:abstractNumId w:val="32"/>
-  </w:num>
-  <w:num w:numId="25">
-    <w:abstractNumId w:val="15"/>
-  </w:num>
   <w:num w:numId="26">
-    <w:abstractNumId w:val="28"/>
+    <w:abstractNumId w:val="30"/>
   </w:num>
   <w:num w:numId="27">
-    <w:abstractNumId w:val="13"/>
+    <w:abstractNumId w:val="14"/>
   </w:num>
   <w:num w:numId="28">
-    <w:abstractNumId w:val="6"/>
+    <w:abstractNumId w:val="7"/>
   </w:num>
   <w:num w:numId="29">
-    <w:abstractNumId w:val="22"/>
+    <w:abstractNumId w:val="24"/>
   </w:num>
   <w:num w:numId="30">
-    <w:abstractNumId w:val="23"/>
+    <w:abstractNumId w:val="25"/>
   </w:num>
   <w:num w:numId="31">
     <w:abstractNumId w:val="4"/>
   </w:num>
   <w:num w:numId="32">
-    <w:abstractNumId w:val="19"/>
+    <w:abstractNumId w:val="21"/>
   </w:num>
   <w:num w:numId="33">
-    <w:abstractNumId w:val="25"/>
+    <w:abstractNumId w:val="27"/>
   </w:num>
   <w:num w:numId="34">
-    <w:abstractNumId w:val="29"/>
+    <w:abstractNumId w:val="31"/>
   </w:num>
   <w:num w:numId="35">
-    <w:abstractNumId w:val="30"/>
+    <w:abstractNumId w:val="32"/>
+  </w:num>
+  <w:num w:numId="36">
+    <w:abstractNumId w:val="5"/>
+  </w:num>
+  <w:num w:numId="37">
+    <w:abstractNumId w:val="19"/>
   </w:num>
 </w:numbering>
 </file>
@@ -38581,6 +40081,7 @@
   <w:style w:type="character" w:default="1" w:styleId="DefaultParagraphFont">
     <w:name w:val="Default Paragraph Font"/>
     <w:uiPriority w:val="1"/>
+    <w:semiHidden/>
     <w:unhideWhenUsed/>
   </w:style>
   <w:style w:type="table" w:default="1" w:styleId="TableNormal">
@@ -39348,7 +40849,7 @@
 </file>
 
 <file path=customXml/itemProps1.xml><?xml version="1.0" encoding="utf-8"?>
-<ds:datastoreItem xmlns:ds="http://schemas.openxmlformats.org/officeDocument/2006/customXml" ds:itemID="{556D856C-6788-40FE-AEA0-16506A055BA2}">
+<ds:datastoreItem xmlns:ds="http://schemas.openxmlformats.org/officeDocument/2006/customXml" ds:itemID="{02B8AAB9-696D-4B86-9EEF-D61C3A131E6C}">
   <ds:schemaRefs>
     <ds:schemaRef ds:uri="http://schemas.openxmlformats.org/officeDocument/2006/bibliography"/>
   </ds:schemaRefs>

</xml_diff>

<commit_message>
Implementation - structure (skeleton, import)
</commit_message>
<xml_diff>
--- a/Frege.docx
+++ b/Frege.docx
@@ -9152,6 +9152,12 @@
           <w:iCs/>
         </w:rPr>
         <w:t>the AST automatically for him</w:t>
+      </w:r>
+      <w:r>
+        <w:rPr>
+          <w:iCs/>
+        </w:rPr>
+        <w:t xml:space="preserve"> or her</w:t>
       </w:r>
       <w:r>
         <w:rPr>
@@ -9312,6 +9318,8 @@
               </w:rPr>
               <w:t>2.10</w:t>
             </w:r>
+            <w:bookmarkStart w:id="0" w:name="_GoBack"/>
+            <w:bookmarkEnd w:id="0"/>
           </w:p>
         </w:tc>
       </w:tr>
@@ -34311,18 +34319,30 @@
         <w:rPr>
           <w:i w:val="0"/>
         </w:rPr>
-        <w:t xml:space="preserve"> certain scenarios.</w:t>
-      </w:r>
-      <w:r>
-        <w:rPr>
-          <w:i w:val="0"/>
-        </w:rPr>
         <w:t xml:space="preserve"> </w:t>
       </w:r>
       <w:r>
         <w:rPr>
           <w:i w:val="0"/>
         </w:rPr>
+        <w:t xml:space="preserve">only </w:t>
+      </w:r>
+      <w:r>
+        <w:rPr>
+          <w:i w:val="0"/>
+        </w:rPr>
+        <w:t>certain scenarios.</w:t>
+      </w:r>
+      <w:r>
+        <w:rPr>
+          <w:i w:val="0"/>
+        </w:rPr>
+        <w:t xml:space="preserve"> </w:t>
+      </w:r>
+      <w:r>
+        <w:rPr>
+          <w:i w:val="0"/>
+        </w:rPr>
         <w:t xml:space="preserve">The system should </w:t>
       </w:r>
       <w:r>
@@ -34357,19 +34377,6 @@
       </w:pPr>
     </w:p>
     <w:p>
-      <w:bookmarkStart w:id="0" w:name="_GoBack"/>
-      <w:bookmarkEnd w:id="0"/>
-    </w:p>
-    <w:p/>
-    <w:p/>
-    <w:p>
-      <w:r>
-        <w:t>-----------</w:t>
-      </w:r>
-    </w:p>
-    <w:p/>
-    <w:p/>
-    <w:p>
       <w:pPr>
         <w:rPr>
           <w:b/>
@@ -34379,69 +34386,13 @@
         <w:rPr>
           <w:b/>
         </w:rPr>
-        <w:t>For later!</w:t>
-      </w:r>
-    </w:p>
-    <w:p>
-      <w:r>
-        <w:t>Grammar</w:t>
-      </w:r>
-      <w:r>
-        <w:t xml:space="preserve"> of the Frege</w:t>
-      </w:r>
-      <w:r>
-        <w:t xml:space="preserve"> language is relatively complex. </w:t>
-      </w:r>
-      <w:r>
-        <w:t xml:space="preserve">In this chapter, we try to delve </w:t>
-      </w:r>
-      <w:r>
-        <w:t>into the grammar, understand</w:t>
-      </w:r>
-      <w:r>
-        <w:t xml:space="preserve"> its different parts, </w:t>
-      </w:r>
-      <w:r>
-        <w:t>how they relate to the actual features of the language</w:t>
-      </w:r>
-      <w:r>
-        <w:t xml:space="preserve"> </w:t>
-      </w:r>
-      <w:r>
-        <w:t xml:space="preserve">and </w:t>
-      </w:r>
-      <w:r>
-        <w:t xml:space="preserve">select a </w:t>
-      </w:r>
-      <w:r>
-        <w:t>sensible subset we will implement in this work.</w:t>
-      </w:r>
-      <w:r>
-        <w:t xml:space="preserve"> Since the selected subset</w:t>
-      </w:r>
-      <w:r>
-        <w:t xml:space="preserve"> stems from the features of the language described </w:t>
-      </w:r>
-      <w:r>
-        <w:t>in chapter 3, we recommend reading it first.</w:t>
-      </w:r>
-    </w:p>
-    <w:p>
-      <w:r>
-        <w:t>The selected subset may not be used directly, however, since the MPS platform works with the language slightly differently</w:t>
-      </w:r>
-      <w:r>
-        <w:t xml:space="preserve"> than a regular compiler</w:t>
-      </w:r>
-      <w:r>
-        <w:t>. Upon examination and analysis, we will try to transform the selected sub-grammar to the MPS concepts and explain our decisions.</w:t>
-      </w:r>
-    </w:p>
-    <w:p>
-      <w:pPr>
-        <w:rPr>
-          <w:sz w:val="16"/>
-          <w:szCs w:val="16"/>
+        <w:t>Structure</w:t>
+      </w:r>
+    </w:p>
+    <w:p>
+      <w:pPr>
+        <w:rPr>
+          <w:b/>
         </w:rPr>
       </w:pPr>
       <w:r>
@@ -34509,61 +34460,154 @@
     </w:p>
     <w:p>
       <w:r>
-        <w:t xml:space="preserve">As </w:t>
-      </w:r>
-      <w:r>
-        <w:t xml:space="preserve">a </w:t>
-      </w:r>
-      <w:r>
-        <w:t xml:space="preserve">basis for our analysis of the Frege grammar, we used </w:t>
-      </w:r>
-      <w:r>
-        <w:t xml:space="preserve">mainly </w:t>
-      </w:r>
-      <w:r>
-        <w:t xml:space="preserve">the </w:t>
+        <w:t xml:space="preserve">Defining concepts in the structure aspect in MPS for our IDE is the most important part of this work. </w:t>
+      </w:r>
+      <w:r>
+        <w:t xml:space="preserve">The concepts are ‘building bricks’ when it comes to working with AST. </w:t>
+      </w:r>
+      <w:r>
+        <w:t xml:space="preserve">Every other aspect of </w:t>
+      </w:r>
+      <w:r>
+        <w:t xml:space="preserve">our </w:t>
+      </w:r>
+      <w:r>
+        <w:t>IDE will depend on this part, therefore w</w:t>
+      </w:r>
+      <w:r>
+        <w:t>e have to do a careful analysis.</w:t>
+      </w:r>
+    </w:p>
+    <w:p>
+      <w:r>
+        <w:t>Working with s</w:t>
+      </w:r>
+      <w:r>
+        <w:t xml:space="preserve">tructure </w:t>
+      </w:r>
+      <w:r>
+        <w:t xml:space="preserve">in MPS </w:t>
+      </w:r>
+      <w:r>
+        <w:t xml:space="preserve">to a certain extent </w:t>
+      </w:r>
+      <w:r>
+        <w:t xml:space="preserve">resembles </w:t>
+      </w:r>
+      <w:r>
+        <w:t xml:space="preserve">defining a grammar of a language for a compiler </w:t>
+      </w:r>
+      <w:r>
+        <w:t xml:space="preserve">parser </w:t>
+      </w:r>
+      <w:r>
+        <w:rPr>
+          <w:i/>
+        </w:rPr>
+        <w:t>(syntactical analysis)</w:t>
+      </w:r>
+      <w:r>
+        <w:t xml:space="preserve">. </w:t>
+      </w:r>
+      <w:r>
+        <w:t xml:space="preserve">To implement it as correctly as possible, we should understand the </w:t>
+      </w:r>
+      <w:r>
+        <w:t xml:space="preserve">Frege </w:t>
+      </w:r>
+      <w:r>
+        <w:t xml:space="preserve">grammar </w:t>
+      </w:r>
+      <w:r>
+        <w:t xml:space="preserve">and how </w:t>
+      </w:r>
+      <w:r>
+        <w:t>its different parts</w:t>
+      </w:r>
+      <w:r>
+        <w:t xml:space="preserve"> relate to the actual features of the language.</w:t>
+      </w:r>
+    </w:p>
+    <w:p>
+      <w:r>
+        <w:t>In this chapter (</w:t>
+      </w:r>
+      <w:r>
+        <w:t>part</w:t>
+      </w:r>
+      <w:r>
+        <w:t>?)</w:t>
+      </w:r>
+      <w:r>
+        <w:t xml:space="preserve">, </w:t>
+      </w:r>
+      <w:r>
+        <w:t xml:space="preserve">we are going to delve into certain parts of the </w:t>
+      </w:r>
+      <w:r>
+        <w:t xml:space="preserve">Frege </w:t>
+      </w:r>
+      <w:r>
+        <w:t xml:space="preserve">grammar, show, </w:t>
+      </w:r>
+      <w:r>
+        <w:t>what actual features they correspond to and how we transformed them into the MPS concepts.</w:t>
+      </w:r>
+      <w:r>
+        <w:t xml:space="preserve"> </w:t>
+      </w:r>
+      <w:r>
+        <w:t xml:space="preserve">A complete analysis would </w:t>
+      </w:r>
+      <w:r>
+        <w:t>far exceed the scope of this work, so we will focus only on the most important or otherwise interesting parts.</w:t>
+      </w:r>
+    </w:p>
+    <w:p>
+      <w:r>
+        <w:t xml:space="preserve">During our analysis, we used materials from [Link-GRM], which contains an actual grammar used in the official Frege compiler, and the language reference from [Link-REF]. </w:t>
+      </w:r>
+      <w:r>
+        <w:t>(</w:t>
+      </w:r>
+      <w:r>
+        <w:rPr>
+          <w:i/>
+        </w:rPr>
+        <w:t>The resources are also provided in the appendix.)</w:t>
+      </w:r>
+      <w:r>
+        <w:rPr>
+          <w:i/>
+        </w:rPr>
+        <w:t xml:space="preserve"> </w:t>
+      </w:r>
+      <w:r>
+        <w:t xml:space="preserve">The grammar uses mainly the </w:t>
       </w:r>
       <w:r>
         <w:t>extended Backus-Naur form</w:t>
       </w:r>
       <w:r>
-        <w:t xml:space="preserve"> [WIKI]</w:t>
-      </w:r>
-      <w:r>
-        <w:t xml:space="preserve"> notation </w:t>
-      </w:r>
-      <w:r>
-        <w:t>provided on [</w:t>
-      </w:r>
-      <w:r>
-        <w:t>Link-</w:t>
-      </w:r>
-      <w:r>
-        <w:t>GRM].</w:t>
-      </w:r>
-      <w:r>
-        <w:t xml:space="preserve"> </w:t>
-      </w:r>
-      <w:r>
-        <w:t xml:space="preserve">Additionally we were </w:t>
-      </w:r>
-      <w:r>
-        <w:t>using the reference of the language from [Link-REF].</w:t>
-      </w:r>
-      <w:r>
-        <w:t xml:space="preserve"> The resources are provided in the appendix.</w:t>
+        <w:t xml:space="preserve"> [WIKI] notation, which we also use in this </w:t>
+      </w:r>
+      <w:r>
+        <w:t>work</w:t>
+      </w:r>
+      <w:r>
+        <w:t xml:space="preserve">. Explanation of the notation is provided below. </w:t>
       </w:r>
     </w:p>
     <w:p/>
     <w:p>
       <w:pPr>
         <w:rPr>
-          <w:b/>
-        </w:rPr>
-      </w:pPr>
-      <w:r>
-        <w:rPr>
-          <w:b/>
+          <w:u w:val="single"/>
+        </w:rPr>
+      </w:pPr>
+      <w:r>
+        <w:rPr>
+          <w:u w:val="single"/>
         </w:rPr>
         <w:t>Explanation of the EBNF notation</w:t>
       </w:r>
@@ -34750,24 +34794,54 @@
         <w:t>irrelevant parts not included</w:t>
       </w:r>
       <w:r>
-        <w:t xml:space="preserve"> in the final work</w:t>
+        <w:t xml:space="preserve"> in the final </w:t>
+      </w:r>
+      <w:r>
+        <w:t>project</w:t>
       </w:r>
       <w:r>
         <w:t>.</w:t>
       </w:r>
-    </w:p>
-    <w:p/>
-    <w:p>
-      <w:pPr>
-        <w:rPr>
-          <w:b/>
-        </w:rPr>
-      </w:pPr>
-      <w:r>
-        <w:rPr>
-          <w:b/>
-        </w:rPr>
-        <w:t>Frege grammar</w:t>
+      <w:r>
+        <w:t xml:space="preserve"> </w:t>
+      </w:r>
+      <w:r>
+        <w:t xml:space="preserve">If a major part is omitted, </w:t>
+      </w:r>
+      <w:r>
+        <w:t xml:space="preserve">it is </w:t>
+      </w:r>
+      <w:r>
+        <w:t>mention</w:t>
+      </w:r>
+      <w:r>
+        <w:t>ed</w:t>
+      </w:r>
+      <w:r>
+        <w:t xml:space="preserve"> explicitly.</w:t>
+      </w:r>
+    </w:p>
+    <w:p>
+      <w:pPr>
+        <w:widowControl/>
+        <w:suppressAutoHyphens w:val="0"/>
+      </w:pPr>
+    </w:p>
+    <w:p>
+      <w:pPr>
+        <w:pStyle w:val="Caption"/>
+        <w:spacing w:before="0" w:after="0"/>
+        <w:rPr>
+          <w:i w:val="0"/>
+          <w:u w:val="single"/>
+        </w:rPr>
+      </w:pPr>
+      <w:r>
+        <w:rPr>
+          <w:i w:val="0"/>
+          <w:u w:val="single"/>
+        </w:rPr>
+        <w:t>Generic program structure</w:t>
       </w:r>
     </w:p>
     <w:p>
@@ -34816,45 +34890,42 @@
         <w:t xml:space="preserve"> usage of</w:t>
       </w:r>
       <w:r>
-        <w:t xml:space="preserve"> curly </w:t>
-      </w:r>
-      <w:r>
+        <w:t xml:space="preserve"> curly brackets ‘{’</w:t>
+      </w:r>
+      <w:r>
+        <w:t>,</w:t>
+      </w:r>
+      <w:r>
+        <w:t xml:space="preserve"> ‘}’</w:t>
+      </w:r>
+      <w:r>
+        <w:t xml:space="preserve"> and a semicolon ‘;’</w:t>
+      </w:r>
+      <w:r>
+        <w:t>.</w:t>
+      </w:r>
+      <w:r>
+        <w:t xml:space="preserve"> </w:t>
+      </w:r>
+      <w:r>
+        <w:t>Consider the following example:</w:t>
+      </w:r>
+    </w:p>
+    <w:p>
+      <w:pPr>
+        <w:rPr>
+          <w:rFonts w:ascii="Consolas" w:hAnsi="Consolas"/>
+          <w:sz w:val="20"/>
+          <w:szCs w:val="20"/>
+        </w:rPr>
+      </w:pPr>
+      <w:r>
+        <w:rPr>
+          <w:rFonts w:ascii="Consolas" w:hAnsi="Consolas"/>
+          <w:sz w:val="20"/>
+          <w:szCs w:val="20"/>
+        </w:rPr>
         <w:lastRenderedPageBreak/>
-        <w:t>brackets ‘{’</w:t>
-      </w:r>
-      <w:r>
-        <w:t>,</w:t>
-      </w:r>
-      <w:r>
-        <w:t xml:space="preserve"> ‘}’</w:t>
-      </w:r>
-      <w:r>
-        <w:t xml:space="preserve"> and a semicolon ‘;’</w:t>
-      </w:r>
-      <w:r>
-        <w:t>.</w:t>
-      </w:r>
-      <w:r>
-        <w:t xml:space="preserve"> </w:t>
-      </w:r>
-      <w:r>
-        <w:t>Consider the following example:</w:t>
-      </w:r>
-    </w:p>
-    <w:p>
-      <w:pPr>
-        <w:rPr>
-          <w:rFonts w:ascii="Consolas" w:hAnsi="Consolas"/>
-          <w:sz w:val="20"/>
-          <w:szCs w:val="20"/>
-        </w:rPr>
-      </w:pPr>
-      <w:r>
-        <w:rPr>
-          <w:rFonts w:ascii="Consolas" w:hAnsi="Consolas"/>
-          <w:sz w:val="20"/>
-          <w:szCs w:val="20"/>
-        </w:rPr>
         <w:t>f</w:t>
       </w:r>
       <w:r>
@@ -35385,17 +35456,26 @@
     </w:p>
     <w:p/>
     <w:p>
+      <w:r>
+        <w:t>Before actually implementing a concept in our IDE responsible for the ‘program structure’ (a.k.a. a root concept)</w:t>
+      </w:r>
+      <w:r>
+        <w:t>, we will have a look on ‘definitions’ NTS.</w:t>
+      </w:r>
+    </w:p>
+    <w:p/>
+    <w:p>
       <w:pPr>
         <w:widowControl/>
         <w:suppressAutoHyphens w:val="0"/>
         <w:jc w:val="both"/>
         <w:rPr>
-          <w:b/>
-        </w:rPr>
-      </w:pPr>
-      <w:r>
-        <w:rPr>
-          <w:b/>
+          <w:u w:val="single"/>
+        </w:rPr>
+      </w:pPr>
+      <w:r>
+        <w:rPr>
+          <w:u w:val="single"/>
         </w:rPr>
         <w:t>Definitions</w:t>
       </w:r>
@@ -35616,7 +35696,19 @@
         <w:rPr>
           <w:iCs/>
         </w:rPr>
-        <w:t xml:space="preserve">Data declaration – creating </w:t>
+        <w:t xml:space="preserve">Data declaration – </w:t>
+      </w:r>
+      <w:r>
+        <w:rPr>
+          <w:iCs/>
+        </w:rPr>
+        <w:t>allows to create</w:t>
+      </w:r>
+      <w:r>
+        <w:rPr>
+          <w:iCs/>
+        </w:rPr>
+        <w:t xml:space="preserve"> </w:t>
       </w:r>
       <w:r>
         <w:rPr>
@@ -35772,27 +35864,6 @@
         <w:widowControl/>
         <w:suppressAutoHyphens w:val="0"/>
         <w:rPr>
-          <w:iCs/>
-        </w:rPr>
-      </w:pPr>
-      <w:r>
-        <w:rPr>
-          <w:iCs/>
-        </w:rPr>
-        <w:t>We will go th</w:t>
-      </w:r>
-      <w:r>
-        <w:rPr>
-          <w:iCs/>
-        </w:rPr>
-        <w:t>rough each type of an included definition.</w:t>
-      </w:r>
-    </w:p>
-    <w:p>
-      <w:pPr>
-        <w:widowControl/>
-        <w:suppressAutoHyphens w:val="0"/>
-        <w:rPr>
           <w:b/>
           <w:iCs/>
         </w:rPr>
@@ -35803,41 +35874,356 @@
         <w:widowControl/>
         <w:suppressAutoHyphens w:val="0"/>
         <w:rPr>
+          <w:iCs/>
+        </w:rPr>
+      </w:pPr>
+      <w:r>
+        <w:rPr>
+          <w:iCs/>
+        </w:rPr>
+        <w:t>We</w:t>
+      </w:r>
+      <w:r>
+        <w:rPr>
+          <w:iCs/>
+        </w:rPr>
+        <w:t xml:space="preserve"> have mentioned that it is a good practice </w:t>
+      </w:r>
+      <w:r>
+        <w:rPr>
+          <w:iCs/>
+        </w:rPr>
+        <w:t>to include the import st</w:t>
+      </w:r>
+      <w:r>
+        <w:rPr>
+          <w:iCs/>
+        </w:rPr>
+        <w:t>atements in the top of a module definition</w:t>
+      </w:r>
+      <w:r>
+        <w:rPr>
+          <w:iCs/>
+        </w:rPr>
+        <w:t>, before any other statements</w:t>
+      </w:r>
+      <w:r>
+        <w:rPr>
+          <w:iCs/>
+        </w:rPr>
+        <w:t xml:space="preserve">. We can enforce </w:t>
+      </w:r>
+      <w:r>
+        <w:rPr>
+          <w:iCs/>
+        </w:rPr>
+        <w:t xml:space="preserve">this </w:t>
+      </w:r>
+      <w:r>
+        <w:rPr>
+          <w:iCs/>
+        </w:rPr>
+        <w:t xml:space="preserve">by </w:t>
+      </w:r>
+      <w:r>
+        <w:rPr>
+          <w:iCs/>
+        </w:rPr>
+        <w:t xml:space="preserve">not following the exact </w:t>
+      </w:r>
+      <w:r>
+        <w:rPr>
+          <w:iCs/>
+        </w:rPr>
+        <w:t xml:space="preserve">Frege grammar, but rather implement our own version of the ‘module’ NTS. </w:t>
+      </w:r>
+      <w:r>
+        <w:rPr>
+          <w:iCs/>
+        </w:rPr>
+        <w:t>It will have to be a root concept (responsible for the overall program structure) with the following children:</w:t>
+      </w:r>
+    </w:p>
+    <w:p>
+      <w:pPr>
+        <w:pStyle w:val="ListParagraph"/>
+        <w:widowControl/>
+        <w:numPr>
+          <w:ilvl w:val="0"/>
+          <w:numId w:val="40"/>
+        </w:numPr>
+        <w:suppressAutoHyphens w:val="0"/>
+        <w:rPr>
+          <w:iCs/>
+        </w:rPr>
+      </w:pPr>
+      <w:r>
+        <w:rPr>
+          <w:iCs/>
+        </w:rPr>
+        <w:t xml:space="preserve">module </w:t>
+      </w:r>
+      <w:r>
+        <w:rPr>
+          <w:iCs/>
+        </w:rPr>
+        <w:t>–</w:t>
+      </w:r>
+      <w:r>
+        <w:rPr>
+          <w:iCs/>
+        </w:rPr>
+        <w:t xml:space="preserve"> </w:t>
+      </w:r>
+      <w:r>
+        <w:rPr>
+          <w:iCs/>
+        </w:rPr>
+        <w:t>corresponds to the first line in the program structure example above; ‘moduleclause’ NTS</w:t>
+      </w:r>
+    </w:p>
+    <w:p>
+      <w:pPr>
+        <w:pStyle w:val="ListParagraph"/>
+        <w:widowControl/>
+        <w:numPr>
+          <w:ilvl w:val="0"/>
+          <w:numId w:val="40"/>
+        </w:numPr>
+        <w:suppressAutoHyphens w:val="0"/>
+        <w:rPr>
+          <w:iCs/>
+        </w:rPr>
+      </w:pPr>
+      <w:r>
+        <w:rPr>
+          <w:iCs/>
+        </w:rPr>
+        <w:t>import – corresponds to the import statements, which are part of the ‘definition’ NTS</w:t>
+      </w:r>
+    </w:p>
+    <w:p>
+      <w:pPr>
+        <w:pStyle w:val="ListParagraph"/>
+        <w:widowControl/>
+        <w:numPr>
+          <w:ilvl w:val="0"/>
+          <w:numId w:val="40"/>
+        </w:numPr>
+        <w:suppressAutoHyphens w:val="0"/>
+        <w:rPr>
+          <w:iCs/>
+        </w:rPr>
+      </w:pPr>
+      <w:r>
+        <w:rPr>
+          <w:iCs/>
+        </w:rPr>
+        <w:t xml:space="preserve">definitions </w:t>
+      </w:r>
+      <w:r>
+        <w:rPr>
+          <w:iCs/>
+        </w:rPr>
+        <w:t>–</w:t>
+      </w:r>
+      <w:r>
+        <w:rPr>
+          <w:iCs/>
+        </w:rPr>
+        <w:t xml:space="preserve"> </w:t>
+      </w:r>
+      <w:r>
+        <w:rPr>
+          <w:iCs/>
+        </w:rPr>
+        <w:t>rest of the statements that are part of the ‘definition’ NTS</w:t>
+      </w:r>
+    </w:p>
+    <w:p>
+      <w:pPr>
+        <w:widowControl/>
+        <w:suppressAutoHyphens w:val="0"/>
+        <w:rPr>
+          <w:iCs/>
+        </w:rPr>
+      </w:pPr>
+      <w:r>
+        <w:rPr>
+          <w:iCs/>
+        </w:rPr>
+        <w:t>A possible implementation of the concept represents Figure 4.1 (we named the concept ‘Skeleton’).</w:t>
+      </w:r>
+    </w:p>
+    <w:p>
+      <w:pPr>
+        <w:widowControl/>
+        <w:suppressAutoHyphens w:val="0"/>
+        <w:rPr>
+          <w:iCs/>
+        </w:rPr>
+      </w:pPr>
+      <w:r>
+        <w:rPr>
+          <w:iCs/>
+        </w:rPr>
+        <w:t xml:space="preserve">Notice that the concept must act as a root concept </w:t>
+      </w:r>
+      <w:r>
+        <w:rPr>
+          <w:i/>
+          <w:iCs/>
+        </w:rPr>
+        <w:t>(‘instance can be root’)</w:t>
+      </w:r>
+      <w:r>
+        <w:rPr>
+          <w:i/>
+          <w:iCs/>
+        </w:rPr>
+        <w:t xml:space="preserve"> </w:t>
+      </w:r>
+      <w:r>
+        <w:rPr>
+          <w:iCs/>
+        </w:rPr>
+        <w:t>to be usable.</w:t>
+      </w:r>
+    </w:p>
+    <w:p>
+      <w:pPr>
+        <w:widowControl/>
+        <w:suppressAutoHyphens w:val="0"/>
+        <w:rPr>
+          <w:iCs/>
+        </w:rPr>
+      </w:pPr>
+    </w:p>
+    <w:p>
+      <w:pPr>
+        <w:widowControl/>
+        <w:suppressAutoHyphens w:val="0"/>
+        <w:jc w:val="center"/>
+        <w:rPr>
+          <w:iCs/>
+        </w:rPr>
+      </w:pPr>
+      <w:r>
+        <w:rPr>
+          <w:iCs/>
+          <w:noProof/>
+          <w:lang w:val="cs-CZ" w:eastAsia="cs-CZ" w:bidi="ar-SA"/>
+        </w:rPr>
+        <w:lastRenderedPageBreak/>
+        <w:drawing>
+          <wp:inline distT="0" distB="0" distL="0" distR="0">
+            <wp:extent cx="2687287" cy="2231409"/>
+            <wp:effectExtent l="0" t="0" r="0" b="0"/>
+            <wp:docPr id="28" name="Picture 28"/>
+            <wp:cNvGraphicFramePr>
+              <a:graphicFrameLocks xmlns:a="http://schemas.openxmlformats.org/drawingml/2006/main" noChangeAspect="1"/>
+            </wp:cNvGraphicFramePr>
+            <a:graphic xmlns:a="http://schemas.openxmlformats.org/drawingml/2006/main">
+              <a:graphicData uri="http://schemas.openxmlformats.org/drawingml/2006/picture">
+                <pic:pic xmlns:pic="http://schemas.openxmlformats.org/drawingml/2006/picture">
+                  <pic:nvPicPr>
+                    <pic:cNvPr id="28" name="01.fw.png"/>
+                    <pic:cNvPicPr/>
+                  </pic:nvPicPr>
+                  <pic:blipFill>
+                    <a:blip r:embed="rId66">
+                      <a:extLst>
+                        <a:ext uri="{28A0092B-C50C-407E-A947-70E740481C1C}">
+                          <a14:useLocalDpi xmlns:a14="http://schemas.microsoft.com/office/drawing/2010/main" val="0"/>
+                        </a:ext>
+                      </a:extLst>
+                    </a:blip>
+                    <a:stretch>
+                      <a:fillRect/>
+                    </a:stretch>
+                  </pic:blipFill>
+                  <pic:spPr>
+                    <a:xfrm>
+                      <a:off x="0" y="0"/>
+                      <a:ext cx="2711605" cy="2251602"/>
+                    </a:xfrm>
+                    <a:prstGeom prst="rect">
+                      <a:avLst/>
+                    </a:prstGeom>
+                  </pic:spPr>
+                </pic:pic>
+              </a:graphicData>
+            </a:graphic>
+          </wp:inline>
+        </w:drawing>
+      </w:r>
+    </w:p>
+    <w:p>
+      <w:pPr>
+        <w:widowControl/>
+        <w:suppressAutoHyphens w:val="0"/>
+        <w:jc w:val="center"/>
+        <w:rPr>
+          <w:iCs/>
+        </w:rPr>
+      </w:pPr>
+      <w:r>
+        <w:rPr>
+          <w:iCs/>
+        </w:rPr>
+        <w:t>Figure 4.1.: Skeleton concept</w:t>
+      </w:r>
+      <w:r>
+        <w:rPr>
+          <w:iCs/>
+        </w:rPr>
+        <w:t xml:space="preserve"> implementation</w:t>
+      </w:r>
+    </w:p>
+    <w:p>
+      <w:pPr>
+        <w:widowControl/>
+        <w:suppressAutoHyphens w:val="0"/>
+        <w:rPr>
           <w:b/>
-        </w:rPr>
-      </w:pPr>
-      <w:r>
-        <w:rPr>
-          <w:b/>
-        </w:rPr>
-        <w:t>Import declaration</w:t>
-      </w:r>
-    </w:p>
-    <w:p>
-      <w:pPr>
-        <w:widowControl/>
-        <w:suppressAutoHyphens w:val="0"/>
-        <w:rPr>
-          <w:b/>
-        </w:rPr>
-      </w:pPr>
-      <w:r>
-        <w:rPr>
-          <w:iCs/>
-        </w:rPr>
-        <w:t xml:space="preserve">After </w:t>
-      </w:r>
-      <w:r>
-        <w:rPr>
-          <w:iCs/>
-        </w:rPr>
-        <w:t xml:space="preserve">a </w:t>
-      </w:r>
-      <w:r>
-        <w:rPr>
-          <w:iCs/>
-        </w:rPr>
-        <w:t>simplification, we get the following grammar:</w:t>
+          <w:iCs/>
+        </w:rPr>
+      </w:pPr>
+    </w:p>
+    <w:p>
+      <w:pPr>
+        <w:widowControl/>
+        <w:suppressAutoHyphens w:val="0"/>
+        <w:rPr>
+          <w:u w:val="single"/>
+        </w:rPr>
+      </w:pPr>
+      <w:r>
+        <w:rPr>
+          <w:u w:val="single"/>
+        </w:rPr>
+        <w:t>Import</w:t>
+      </w:r>
+    </w:p>
+    <w:p>
+      <w:pPr>
+        <w:widowControl/>
+        <w:suppressAutoHyphens w:val="0"/>
+      </w:pPr>
+      <w:r>
+        <w:t>According to the Frege</w:t>
+      </w:r>
+      <w:r>
+        <w:t xml:space="preserve"> reference, the following rule applies for the importing statement </w:t>
+      </w:r>
+      <w:r>
+        <w:rPr>
+          <w:iCs/>
+        </w:rPr>
+        <w:t>[REF-PG84]</w:t>
+      </w:r>
+      <w:r>
+        <w:t>:</w:t>
       </w:r>
     </w:p>
     <w:p>
@@ -35920,6 +36306,14 @@
           <w:sz w:val="20"/>
           <w:szCs w:val="20"/>
         </w:rPr>
+        <w:t xml:space="preserve"> ‘public’?</w:t>
+      </w:r>
+      <w:r>
+        <w:rPr>
+          <w:rFonts w:ascii="Consolas" w:hAnsi="Consolas"/>
+          <w:sz w:val="20"/>
+          <w:szCs w:val="20"/>
+        </w:rPr>
         <w:t xml:space="preserve"> </w:t>
       </w:r>
       <w:r>
@@ -35929,6 +36323,14 @@
           <w:szCs w:val="20"/>
         </w:rPr>
         <w:t>importlist</w:t>
+      </w:r>
+      <w:r>
+        <w:rPr>
+          <w:rFonts w:ascii="Consolas" w:hAnsi="Consolas"/>
+          <w:sz w:val="20"/>
+          <w:szCs w:val="20"/>
+        </w:rPr>
+        <w:t>?</w:t>
       </w:r>
     </w:p>
     <w:p>
@@ -36173,38 +36575,164 @@
         <w:rPr>
           <w:iCs/>
         </w:rPr>
-        <w:t>This clearly represents the import statement as it was described in chapter 3.</w:t>
-      </w:r>
-      <w:r>
-        <w:rPr>
-          <w:iCs/>
-        </w:rPr>
-        <w:t xml:space="preserve"> Small differences from the actual grammar include </w:t>
-      </w:r>
-      <w:r>
-        <w:rPr>
-          <w:iCs/>
-        </w:rPr>
-        <w:t xml:space="preserve">mainly ignored </w:t>
-      </w:r>
-      <w:r>
-        <w:rPr>
-          <w:iCs/>
-        </w:rPr>
-        <w:t>visibility (‘public’ keyword</w:t>
-      </w:r>
-      <w:r>
-        <w:rPr>
+        <w:t>This clearly represents the import statement a</w:t>
+      </w:r>
+      <w:r>
+        <w:rPr>
+          <w:iCs/>
+        </w:rPr>
+        <w:t>s it was described in chapter 3:</w:t>
+      </w:r>
+    </w:p>
+    <w:p>
+      <w:pPr>
+        <w:widowControl/>
+        <w:suppressAutoHyphens w:val="0"/>
+        <w:rPr>
+          <w:rFonts w:ascii="Consolas" w:hAnsi="Consolas"/>
+          <w:iCs/>
+          <w:sz w:val="20"/>
+          <w:szCs w:val="20"/>
+        </w:rPr>
+      </w:pPr>
+      <w:r>
+        <w:rPr>
+          <w:rFonts w:ascii="Consolas" w:hAnsi="Consolas"/>
+          <w:iCs/>
+          <w:sz w:val="20"/>
+          <w:szCs w:val="20"/>
+        </w:rPr>
+        <w:t>import mps.frege.ExampleTree as ET (Tree(Nil)</w:t>
+      </w:r>
+      <w:r>
+        <w:rPr>
+          <w:rFonts w:ascii="Consolas" w:hAnsi="Consolas"/>
+          <w:iCs/>
+          <w:sz w:val="20"/>
+          <w:szCs w:val="20"/>
+        </w:rPr>
+        <w:t xml:space="preserve">, -&gt;&gt;, </w:t>
+      </w:r>
+      <w:r>
+        <w:rPr>
+          <w:rFonts w:ascii="Consolas" w:hAnsi="Consolas"/>
+          <w:iCs/>
+          <w:sz w:val="20"/>
+          <w:szCs w:val="20"/>
+        </w:rPr>
+        <w:t>traverse</w:t>
+      </w:r>
+      <w:r>
+        <w:rPr>
+          <w:rFonts w:ascii="Consolas" w:hAnsi="Consolas"/>
+          <w:iCs/>
+          <w:sz w:val="20"/>
+          <w:szCs w:val="20"/>
+        </w:rPr>
+        <w:t>)</w:t>
+      </w:r>
+    </w:p>
+    <w:p>
+      <w:pPr>
+        <w:widowControl/>
+        <w:suppressAutoHyphens w:val="0"/>
+        <w:rPr>
+          <w:iCs/>
+        </w:rPr>
+      </w:pPr>
+    </w:p>
+    <w:p>
+      <w:pPr>
+        <w:widowControl/>
+        <w:suppressAutoHyphens w:val="0"/>
+        <w:rPr>
+          <w:iCs/>
+        </w:rPr>
+      </w:pPr>
+      <w:r>
+        <w:rPr>
+          <w:iCs/>
+        </w:rPr>
+        <w:t>Unlike in the official Frege compiler implementation,</w:t>
+      </w:r>
+      <w:r>
+        <w:rPr>
+          <w:iCs/>
+        </w:rPr>
+        <w:t xml:space="preserve"> </w:t>
+      </w:r>
+      <w:r>
+        <w:rPr>
+          <w:iCs/>
+        </w:rPr>
+        <w:t>w</w:t>
+      </w:r>
+      <w:r>
+        <w:rPr>
+          <w:iCs/>
+        </w:rPr>
+        <w:t xml:space="preserve">e did not include the </w:t>
+      </w:r>
+      <w:r>
+        <w:rPr>
+          <w:iCs/>
+        </w:rPr>
+        <w:t xml:space="preserve">visibility </w:t>
+      </w:r>
+      <w:r>
+        <w:rPr>
+          <w:i/>
+          <w:iCs/>
+        </w:rPr>
+        <w:t>(‘public’ keyword</w:t>
+      </w:r>
+      <w:r>
+        <w:rPr>
+          <w:i/>
           <w:iCs/>
         </w:rPr>
         <w:t xml:space="preserve"> – not used throughout the work</w:t>
       </w:r>
       <w:r>
         <w:rPr>
-          <w:iCs/>
-        </w:rPr>
-        <w:t xml:space="preserve">) and aliasing of imported items. </w:t>
-      </w:r>
+          <w:i/>
+          <w:iCs/>
+        </w:rPr>
+        <w:t xml:space="preserve">) </w:t>
+      </w:r>
+      <w:r>
+        <w:rPr>
+          <w:iCs/>
+        </w:rPr>
+        <w:t>and aliasing of imported items.</w:t>
+      </w:r>
+      <w:r>
+        <w:rPr>
+          <w:iCs/>
+        </w:rPr>
+        <w:t xml:space="preserve"> </w:t>
+      </w:r>
+      <w:r>
+        <w:rPr>
+          <w:iCs/>
+        </w:rPr>
+        <w:t>(We intend to implement only the aliasing of the imported module.)</w:t>
+      </w:r>
+      <w:r>
+        <w:rPr>
+          <w:iCs/>
+        </w:rPr>
+        <w:t xml:space="preserve"> </w:t>
+      </w:r>
+    </w:p>
+    <w:p>
+      <w:pPr>
+        <w:widowControl/>
+        <w:suppressAutoHyphens w:val="0"/>
+        <w:rPr>
+          <w:iCs/>
+        </w:rPr>
+      </w:pPr>
       <w:r>
         <w:rPr>
           <w:iCs/>
@@ -36227,7 +36755,7 @@
         <w:rPr>
           <w:iCs/>
         </w:rPr>
-        <w:t xml:space="preserve">type or a </w:t>
+        <w:t xml:space="preserve">type, </w:t>
       </w:r>
       <w:r>
         <w:rPr>
@@ -36263,7 +36791,13 @@
         <w:rPr>
           <w:iCs/>
         </w:rPr>
-        <w:t xml:space="preserve"> For the datatypes and classes, a member enumeration is possible:</w:t>
+        <w:t xml:space="preserve"> </w:t>
+      </w:r>
+      <w:r>
+        <w:rPr>
+          <w:iCs/>
+        </w:rPr>
+        <w:t>Simplified, we get the following rule:</w:t>
       </w:r>
     </w:p>
     <w:p>
@@ -36312,7 +36846,6 @@
       <w:r>
         <w:rPr>
           <w:rFonts w:ascii="Consolas" w:hAnsi="Consolas"/>
-          <w:b/>
           <w:iCs/>
           <w:sz w:val="20"/>
           <w:szCs w:val="20"/>
@@ -36322,7 +36855,6 @@
       <w:r>
         <w:rPr>
           <w:rFonts w:ascii="Consolas" w:eastAsia="Times New Roman" w:hAnsi="Consolas" w:cs="CMTT12"/>
-          <w:b/>
           <w:color w:val="331A1A"/>
           <w:kern w:val="0"/>
           <w:sz w:val="20"/>
@@ -36334,7 +36866,6 @@
       <w:r>
         <w:rPr>
           <w:rFonts w:ascii="Consolas" w:eastAsia="Times New Roman" w:hAnsi="Consolas" w:cs="CMTI12"/>
-          <w:b/>
           <w:i/>
           <w:iCs/>
           <w:color w:val="000000"/>
@@ -36348,7 +36879,6 @@
       <w:r>
         <w:rPr>
           <w:rFonts w:ascii="Consolas" w:eastAsia="Times New Roman" w:hAnsi="Consolas" w:cs="CMSY10"/>
-          <w:b/>
           <w:i/>
           <w:iCs/>
           <w:color w:val="000000"/>
@@ -36362,7 +36892,6 @@
       <w:r>
         <w:rPr>
           <w:rFonts w:ascii="Consolas" w:eastAsia="Times New Roman" w:hAnsi="Consolas" w:cs="CMTT12"/>
-          <w:b/>
           <w:color w:val="331A1A"/>
           <w:kern w:val="0"/>
           <w:sz w:val="20"/>
@@ -36374,7 +36903,6 @@
       <w:r>
         <w:rPr>
           <w:rFonts w:ascii="Consolas" w:eastAsia="Times New Roman" w:hAnsi="Consolas" w:cs="CMTI12"/>
-          <w:b/>
           <w:i/>
           <w:iCs/>
           <w:color w:val="000000"/>
@@ -36388,7 +36916,6 @@
       <w:r>
         <w:rPr>
           <w:rFonts w:ascii="Consolas" w:eastAsia="Times New Roman" w:hAnsi="Consolas" w:cs="CMSY10"/>
-          <w:b/>
           <w:i/>
           <w:iCs/>
           <w:color w:val="000000"/>
@@ -36402,7 +36929,6 @@
       <w:r>
         <w:rPr>
           <w:rFonts w:ascii="Consolas" w:eastAsia="Times New Roman" w:hAnsi="Consolas" w:cs="CMTT12"/>
-          <w:b/>
           <w:color w:val="331A1A"/>
           <w:kern w:val="0"/>
           <w:sz w:val="20"/>
@@ -36418,11 +36944,25 @@
         <w:suppressAutoHyphens w:val="0"/>
       </w:pPr>
       <w:r>
-        <w:t>…where a member</w:t>
-      </w:r>
-      <w:r>
-        <w:t xml:space="preserve"> is again a </w:t>
-      </w:r>
+        <w:t>The distinction between the NTSs are as follows:</w:t>
+      </w:r>
+    </w:p>
+    <w:p>
+      <w:pPr>
+        <w:pStyle w:val="ListParagraph"/>
+        <w:widowControl/>
+        <w:numPr>
+          <w:ilvl w:val="0"/>
+          <w:numId w:val="43"/>
+        </w:numPr>
+        <w:suppressAutoHyphens w:val="0"/>
+        <w:rPr>
+          <w:rFonts w:ascii="Consolas" w:hAnsi="Consolas"/>
+          <w:iCs/>
+          <w:sz w:val="20"/>
+          <w:szCs w:val="20"/>
+        </w:rPr>
+      </w:pPr>
       <w:r>
         <w:rPr>
           <w:rFonts w:ascii="Consolas" w:eastAsia="Times New Roman" w:hAnsi="Consolas" w:cs="CMSY10"/>
@@ -36445,29 +36985,27 @@
           <w:szCs w:val="20"/>
           <w:lang w:val="cs-CZ" w:eastAsia="cs-CZ" w:bidi="ar-SA"/>
         </w:rPr>
-        <w:t xml:space="preserve"> </w:t>
+        <w:t xml:space="preserve">: </w:t>
       </w:r>
       <w:r>
         <w:rPr>
           <w:rFonts w:eastAsia="Times New Roman" w:cs="Times New Roman"/>
-          <w:i/>
           <w:iCs/>
           <w:color w:val="000000"/>
           <w:kern w:val="0"/>
           <w:lang w:val="cs-CZ" w:eastAsia="cs-CZ" w:bidi="ar-SA"/>
         </w:rPr>
-        <w:t>(</w:t>
+        <w:t>identifiers beginning with a lowercase</w:t>
       </w:r>
       <w:r>
         <w:rPr>
           <w:rFonts w:eastAsia="Times New Roman" w:cs="Times New Roman"/>
-          <w:i/>
           <w:iCs/>
           <w:color w:val="000000"/>
           <w:kern w:val="0"/>
           <w:lang w:val="cs-CZ" w:eastAsia="cs-CZ" w:bidi="ar-SA"/>
         </w:rPr>
-        <w:t xml:space="preserve">identifiers beginning with a lowercase, i.e. </w:t>
+        <w:t xml:space="preserve"> symbol (a-z) or an underscore (</w:t>
       </w:r>
       <w:r>
         <w:rPr>
@@ -36478,7 +37016,7 @@
           <w:kern w:val="0"/>
           <w:lang w:val="cs-CZ" w:eastAsia="cs-CZ" w:bidi="ar-SA"/>
         </w:rPr>
-        <w:t>function</w:t>
+        <w:t xml:space="preserve">functions, variables, type variables, </w:t>
       </w:r>
       <w:r>
         <w:rPr>
@@ -36489,7 +37027,7 @@
           <w:kern w:val="0"/>
           <w:lang w:val="cs-CZ" w:eastAsia="cs-CZ" w:bidi="ar-SA"/>
         </w:rPr>
-        <w:t>s, variables, type variables,</w:t>
+        <w:t>..</w:t>
       </w:r>
       <w:r>
         <w:rPr>
@@ -36500,59 +37038,70 @@
           <w:kern w:val="0"/>
           <w:lang w:val="cs-CZ" w:eastAsia="cs-CZ" w:bidi="ar-SA"/>
         </w:rPr>
+        <w:t>.)</w:t>
+      </w:r>
+    </w:p>
+    <w:p>
+      <w:pPr>
+        <w:pStyle w:val="ListParagraph"/>
+        <w:widowControl/>
+        <w:numPr>
+          <w:ilvl w:val="0"/>
+          <w:numId w:val="43"/>
+        </w:numPr>
+        <w:suppressAutoHyphens w:val="0"/>
+        <w:rPr>
+          <w:b/>
+          <w:iCs/>
+          <w:szCs w:val="24"/>
+        </w:rPr>
+      </w:pPr>
+      <w:r>
+        <w:rPr>
+          <w:rFonts w:ascii="Consolas" w:hAnsi="Consolas"/>
+          <w:iCs/>
+          <w:sz w:val="20"/>
+          <w:szCs w:val="20"/>
+        </w:rPr>
+        <w:t>CONID</w:t>
+      </w:r>
+      <w:r>
+        <w:rPr>
+          <w:rFonts w:ascii="Consolas" w:hAnsi="Consolas"/>
+          <w:iCs/>
+          <w:sz w:val="20"/>
+          <w:szCs w:val="20"/>
+        </w:rPr>
+        <w:t>:</w:t>
+      </w:r>
+      <w:r>
+        <w:rPr>
+          <w:rFonts w:ascii="Consolas" w:hAnsi="Consolas"/>
+          <w:iCs/>
+          <w:sz w:val="20"/>
+          <w:szCs w:val="20"/>
+        </w:rPr>
         <w:t xml:space="preserve"> </w:t>
       </w:r>
       <w:r>
         <w:rPr>
           <w:rFonts w:eastAsia="Times New Roman" w:cs="Times New Roman"/>
-          <w:i/>
           <w:iCs/>
           <w:color w:val="000000"/>
           <w:kern w:val="0"/>
           <w:lang w:val="cs-CZ" w:eastAsia="cs-CZ" w:bidi="ar-SA"/>
         </w:rPr>
-        <w:t>etc.</w:t>
+        <w:t>identifiers beginning with an uppercase</w:t>
       </w:r>
       <w:r>
         <w:rPr>
           <w:rFonts w:eastAsia="Times New Roman" w:cs="Times New Roman"/>
-          <w:i/>
           <w:iCs/>
           <w:color w:val="000000"/>
           <w:kern w:val="0"/>
           <w:lang w:val="cs-CZ" w:eastAsia="cs-CZ" w:bidi="ar-SA"/>
         </w:rPr>
-        <w:t>)</w:t>
-      </w:r>
-      <w:r>
-        <w:rPr>
-          <w:rFonts w:ascii="Consolas" w:eastAsia="Times New Roman" w:hAnsi="Consolas" w:cs="CMSY10"/>
-          <w:iCs/>
-          <w:color w:val="000000"/>
-          <w:kern w:val="0"/>
-          <w:sz w:val="20"/>
-          <w:szCs w:val="20"/>
-          <w:lang w:val="cs-CZ" w:eastAsia="cs-CZ" w:bidi="ar-SA"/>
-        </w:rPr>
-        <w:t xml:space="preserve">, </w:t>
-      </w:r>
-      <w:r>
-        <w:rPr>
-          <w:rFonts w:ascii="Consolas" w:hAnsi="Consolas"/>
-          <w:iCs/>
-          <w:sz w:val="20"/>
-          <w:szCs w:val="20"/>
-        </w:rPr>
-        <w:t>CONID</w:t>
-      </w:r>
-      <w:r>
-        <w:rPr>
-          <w:rFonts w:ascii="Consolas" w:hAnsi="Consolas"/>
-          <w:iCs/>
-          <w:sz w:val="20"/>
-          <w:szCs w:val="20"/>
-        </w:rPr>
-        <w:t xml:space="preserve"> </w:t>
+        <w:t xml:space="preserve"> symbol</w:t>
       </w:r>
       <w:r>
         <w:rPr>
@@ -36563,18 +37112,17 @@
           <w:kern w:val="0"/>
           <w:lang w:val="cs-CZ" w:eastAsia="cs-CZ" w:bidi="ar-SA"/>
         </w:rPr>
-        <w:t>(</w:t>
+        <w:t xml:space="preserve"> </w:t>
       </w:r>
       <w:r>
         <w:rPr>
           <w:rFonts w:eastAsia="Times New Roman" w:cs="Times New Roman"/>
-          <w:i/>
           <w:iCs/>
           <w:color w:val="000000"/>
           <w:kern w:val="0"/>
           <w:lang w:val="cs-CZ" w:eastAsia="cs-CZ" w:bidi="ar-SA"/>
         </w:rPr>
-        <w:t>identifiers beginning with an uppercase, i.e. types, datatypes, constructors, classes,</w:t>
+        <w:t>(A-Z)</w:t>
       </w:r>
       <w:r>
         <w:rPr>
@@ -36585,7 +37133,7 @@
           <w:kern w:val="0"/>
           <w:lang w:val="cs-CZ" w:eastAsia="cs-CZ" w:bidi="ar-SA"/>
         </w:rPr>
-        <w:t xml:space="preserve"> </w:t>
+        <w:t xml:space="preserve"> (</w:t>
       </w:r>
       <w:r>
         <w:rPr>
@@ -36596,19 +37144,90 @@
           <w:kern w:val="0"/>
           <w:lang w:val="cs-CZ" w:eastAsia="cs-CZ" w:bidi="ar-SA"/>
         </w:rPr>
-        <w:t>etc.</w:t>
+        <w:t>types, datatypes, constructors, classes, etc.)</w:t>
+      </w:r>
+    </w:p>
+    <w:p>
+      <w:pPr>
+        <w:pStyle w:val="ListParagraph"/>
+        <w:widowControl/>
+        <w:numPr>
+          <w:ilvl w:val="0"/>
+          <w:numId w:val="43"/>
+        </w:numPr>
+        <w:suppressAutoHyphens w:val="0"/>
+        <w:rPr>
+          <w:b/>
+          <w:iCs/>
+          <w:szCs w:val="24"/>
+        </w:rPr>
+      </w:pPr>
+      <w:r>
+        <w:rPr>
+          <w:rFonts w:ascii="Consolas" w:hAnsi="Consolas"/>
+          <w:iCs/>
+          <w:sz w:val="20"/>
+          <w:szCs w:val="20"/>
+        </w:rPr>
+        <w:t xml:space="preserve">OPERATOR: </w:t>
       </w:r>
       <w:r>
         <w:rPr>
           <w:rFonts w:eastAsia="Times New Roman" w:cs="Times New Roman"/>
-          <w:i/>
           <w:iCs/>
           <w:color w:val="000000"/>
           <w:kern w:val="0"/>
           <w:lang w:val="cs-CZ" w:eastAsia="cs-CZ" w:bidi="ar-SA"/>
         </w:rPr>
+        <w:t>a sequence of symbols an operator can consist of</w:t>
+      </w:r>
+      <w:r>
+        <w:rPr>
+          <w:rFonts w:eastAsia="Times New Roman" w:cs="Times New Roman"/>
+          <w:iCs/>
+          <w:color w:val="000000"/>
+          <w:kern w:val="0"/>
+          <w:lang w:val="cs-CZ" w:eastAsia="cs-CZ" w:bidi="ar-SA"/>
+        </w:rPr>
+        <w:t xml:space="preserve"> (refer to chpt. 3 - </w:t>
+      </w:r>
+      <w:r>
+        <w:rPr>
+          <w:iCs/>
+        </w:rPr>
+        <w:t>Operators</w:t>
+      </w:r>
+      <w:r>
+        <w:rPr>
+          <w:rFonts w:eastAsia="Times New Roman" w:cs="Times New Roman"/>
+          <w:iCs/>
+          <w:color w:val="000000"/>
+          <w:kern w:val="0"/>
+          <w:lang w:val="cs-CZ" w:eastAsia="cs-CZ" w:bidi="ar-SA"/>
+        </w:rPr>
         <w:t>)</w:t>
       </w:r>
+    </w:p>
+    <w:p>
+      <w:pPr>
+        <w:widowControl/>
+        <w:suppressAutoHyphens w:val="0"/>
+        <w:rPr>
+          <w:iCs/>
+        </w:rPr>
+      </w:pPr>
+      <w:r>
+        <w:rPr>
+          <w:iCs/>
+        </w:rPr>
+        <w:t>A ‘member’ enumeration</w:t>
+      </w:r>
+      <w:r>
+        <w:rPr>
+          <w:iCs/>
+        </w:rPr>
+        <w:t xml:space="preserve"> (</w:t>
+      </w:r>
       <w:r>
         <w:rPr>
           <w:rFonts w:ascii="Consolas" w:hAnsi="Consolas"/>
@@ -36616,24 +37235,507 @@
           <w:sz w:val="20"/>
           <w:szCs w:val="20"/>
         </w:rPr>
+        <w:t>CONID(</w:t>
+      </w:r>
+      <w:r>
+        <w:rPr>
+          <w:rFonts w:ascii="Consolas" w:eastAsia="Times New Roman" w:hAnsi="Consolas" w:cs="CMTT12"/>
+          <w:color w:val="331A1A"/>
+          <w:kern w:val="0"/>
+          <w:sz w:val="20"/>
+          <w:szCs w:val="20"/>
+          <w:lang w:val="cs-CZ" w:eastAsia="cs-CZ" w:bidi="ar-SA"/>
+        </w:rPr>
+        <w:t>‘(‘ (</w:t>
+      </w:r>
+      <w:r>
+        <w:rPr>
+          <w:rFonts w:ascii="Consolas" w:eastAsia="Times New Roman" w:hAnsi="Consolas" w:cs="CMTI12"/>
+          <w:i/>
+          <w:iCs/>
+          <w:color w:val="000000"/>
+          <w:kern w:val="0"/>
+          <w:sz w:val="20"/>
+          <w:szCs w:val="20"/>
+          <w:lang w:val="cs-CZ" w:eastAsia="cs-CZ" w:bidi="ar-SA"/>
+        </w:rPr>
+        <w:t>member</w:t>
+      </w:r>
+      <w:r>
+        <w:rPr>
+          <w:rFonts w:ascii="Consolas" w:eastAsia="Times New Roman" w:hAnsi="Consolas" w:cs="CMSY10"/>
+          <w:i/>
+          <w:iCs/>
+          <w:color w:val="000000"/>
+          <w:kern w:val="0"/>
+          <w:sz w:val="20"/>
+          <w:szCs w:val="20"/>
+          <w:lang w:val="cs-CZ" w:eastAsia="cs-CZ" w:bidi="ar-SA"/>
+        </w:rPr>
+        <w:t xml:space="preserve"> (</w:t>
+      </w:r>
+      <w:r>
+        <w:rPr>
+          <w:rFonts w:ascii="Consolas" w:eastAsia="Times New Roman" w:hAnsi="Consolas" w:cs="CMTT12"/>
+          <w:color w:val="331A1A"/>
+          <w:kern w:val="0"/>
+          <w:sz w:val="20"/>
+          <w:szCs w:val="20"/>
+          <w:lang w:val="cs-CZ" w:eastAsia="cs-CZ" w:bidi="ar-SA"/>
+        </w:rPr>
+        <w:t xml:space="preserve">‘,‘ </w:t>
+      </w:r>
+      <w:r>
+        <w:rPr>
+          <w:rFonts w:ascii="Consolas" w:eastAsia="Times New Roman" w:hAnsi="Consolas" w:cs="CMTI12"/>
+          <w:i/>
+          <w:iCs/>
+          <w:color w:val="000000"/>
+          <w:kern w:val="0"/>
+          <w:sz w:val="20"/>
+          <w:szCs w:val="20"/>
+          <w:lang w:val="cs-CZ" w:eastAsia="cs-CZ" w:bidi="ar-SA"/>
+        </w:rPr>
+        <w:t>member</w:t>
+      </w:r>
+      <w:r>
+        <w:rPr>
+          <w:rFonts w:ascii="Consolas" w:eastAsia="Times New Roman" w:hAnsi="Consolas" w:cs="CMSY10"/>
+          <w:i/>
+          <w:iCs/>
+          <w:color w:val="000000"/>
+          <w:kern w:val="0"/>
+          <w:sz w:val="20"/>
+          <w:szCs w:val="20"/>
+          <w:lang w:val="cs-CZ" w:eastAsia="cs-CZ" w:bidi="ar-SA"/>
+        </w:rPr>
+        <w:t xml:space="preserve">)*)? </w:t>
+      </w:r>
+      <w:r>
+        <w:rPr>
+          <w:rFonts w:ascii="Consolas" w:eastAsia="Times New Roman" w:hAnsi="Consolas" w:cs="CMTT12"/>
+          <w:color w:val="331A1A"/>
+          <w:kern w:val="0"/>
+          <w:sz w:val="20"/>
+          <w:szCs w:val="20"/>
+          <w:lang w:val="cs-CZ" w:eastAsia="cs-CZ" w:bidi="ar-SA"/>
+        </w:rPr>
+        <w:t>‘)‘)?</w:t>
+      </w:r>
+      <w:r>
+        <w:rPr>
+          <w:iCs/>
+        </w:rPr>
+        <w:t>)</w:t>
+      </w:r>
+      <w:r>
+        <w:rPr>
+          <w:iCs/>
+        </w:rPr>
+        <w:t xml:space="preserve"> in this case applies</w:t>
+      </w:r>
+      <w:r>
+        <w:rPr>
+          <w:iCs/>
+        </w:rPr>
+        <w:t xml:space="preserve"> only</w:t>
+      </w:r>
+      <w:r>
+        <w:rPr>
+          <w:iCs/>
+        </w:rPr>
+        <w:t xml:space="preserve"> to datatypes and classes</w:t>
+      </w:r>
+      <w:r>
+        <w:rPr>
+          <w:iCs/>
+        </w:rPr>
         <w:t xml:space="preserve"> </w:t>
       </w:r>
       <w:r>
         <w:rPr>
-          <w:rFonts w:cs="Times New Roman"/>
-          <w:iCs/>
-        </w:rPr>
-        <w:t>or</w:t>
+          <w:iCs/>
+        </w:rPr>
+        <w:t>(which are both ‘CONID’ tokens according to the Frege grammar)</w:t>
+      </w:r>
+      <w:r>
+        <w:rPr>
+          <w:iCs/>
+        </w:rPr>
+        <w:t>. Even though classes are omitted in this work, we allow datatype constructors to be enumerated inside the brackets. Thus</w:t>
+      </w:r>
+      <w:r>
+        <w:rPr>
+          <w:iCs/>
+        </w:rPr>
+        <w:t xml:space="preserve"> for our purposes</w:t>
+      </w:r>
+      <w:r>
+        <w:rPr>
+          <w:iCs/>
+        </w:rPr>
+        <w:t xml:space="preserve">, a </w:t>
+      </w:r>
+      <w:r>
+        <w:rPr>
+          <w:iCs/>
+        </w:rPr>
+        <w:t>‘</w:t>
+      </w:r>
+      <w:r>
+        <w:rPr>
+          <w:iCs/>
+        </w:rPr>
+        <w:t>member</w:t>
+      </w:r>
+      <w:r>
+        <w:rPr>
+          <w:iCs/>
+        </w:rPr>
+        <w:t>’</w:t>
+      </w:r>
+      <w:r>
+        <w:rPr>
+          <w:iCs/>
+        </w:rPr>
+        <w:t xml:space="preserve"> may be only either a ‘CONID’ token (which covers the constructors), or a special symbol ‘..’ denoting an import of all constructors.</w:t>
+      </w:r>
+      <w:r>
+        <w:rPr>
+          <w:iCs/>
+        </w:rPr>
+        <w:t xml:space="preserve"> (Again, refer to the chapter 3 – import/export.)</w:t>
+      </w:r>
+    </w:p>
+    <w:p>
+      <w:pPr>
+        <w:widowControl/>
+        <w:suppressAutoHyphens w:val="0"/>
+      </w:pPr>
+      <w:r>
+        <w:t xml:space="preserve">Now, to implement the feature, we can mostly follow the official grammar. </w:t>
+      </w:r>
+      <w:r>
+        <w:t>We create a concept ‘Import’</w:t>
+      </w:r>
+      <w:r>
+        <w:t>, which has 3 parts:</w:t>
+      </w:r>
+    </w:p>
+    <w:p>
+      <w:pPr>
+        <w:pStyle w:val="ListParagraph"/>
+        <w:widowControl/>
+        <w:numPr>
+          <w:ilvl w:val="0"/>
+          <w:numId w:val="45"/>
+        </w:numPr>
+        <w:suppressAutoHyphens w:val="0"/>
+      </w:pPr>
+      <w:r>
+        <w:t>It references an existing module</w:t>
+      </w:r>
+      <w:r>
+        <w:t>’s name</w:t>
+      </w:r>
+    </w:p>
+    <w:p>
+      <w:pPr>
+        <w:pStyle w:val="ListParagraph"/>
+        <w:widowControl/>
+        <w:numPr>
+          <w:ilvl w:val="0"/>
+          <w:numId w:val="45"/>
+        </w:numPr>
+        <w:suppressAutoHyphens w:val="0"/>
+      </w:pPr>
+      <w:r>
+        <w:t>It can (but does not have to) contain ‘as’ clause to allow the imported module’s aliasing</w:t>
+      </w:r>
+    </w:p>
+    <w:p>
+      <w:pPr>
+        <w:pStyle w:val="ListParagraph"/>
+        <w:widowControl/>
+        <w:numPr>
+          <w:ilvl w:val="0"/>
+          <w:numId w:val="45"/>
+        </w:numPr>
+        <w:suppressAutoHyphens w:val="0"/>
+      </w:pPr>
+      <w:r>
+        <w:t xml:space="preserve">It can </w:t>
+      </w:r>
+      <w:r>
+        <w:t>(but does not have to)</w:t>
+      </w:r>
+      <w:r>
+        <w:t xml:space="preserve"> contain a list of imported items into the current namespace</w:t>
+      </w:r>
+    </w:p>
+    <w:p>
+      <w:pPr>
+        <w:widowControl/>
+        <w:suppressAutoHyphens w:val="0"/>
+      </w:pPr>
+      <w:r>
+        <w:t xml:space="preserve">An example of such implementation is </w:t>
+      </w:r>
+      <w:r>
+        <w:t>captured</w:t>
+      </w:r>
+      <w:r>
+        <w:t xml:space="preserve"> </w:t>
+      </w:r>
+      <w:r>
+        <w:t>on</w:t>
+      </w:r>
+      <w:r>
+        <w:t xml:space="preserve"> Figure 4.2.</w:t>
+      </w:r>
+      <w:r>
+        <w:t xml:space="preserve"> Note that </w:t>
+      </w:r>
+      <w:r>
+        <w:t xml:space="preserve">terminal symbol ‘import is not a part of the ‘Import’ concept, but rather of its editor. </w:t>
+      </w:r>
+      <w:r>
+        <w:t>(It only tells us what the concept should look like, but we do not need it for parsing.)</w:t>
+      </w:r>
+      <w:r>
+        <w:t xml:space="preserve"> Additionally, we may define the concept’s alias to be ‘import’. This only tells MPS to create an instance of the concept in places where a user types ‘import’ </w:t>
+      </w:r>
+      <w:r>
+        <w:rPr>
+          <w:i/>
+        </w:rPr>
+        <w:t>(our alias)</w:t>
+      </w:r>
+      <w:r>
+        <w:rPr>
+          <w:i/>
+        </w:rPr>
+        <w:t xml:space="preserve">. </w:t>
+      </w:r>
+      <w:r>
+        <w:t>The concept must be, however, expected in those places (we cannot create an instance of the concept where e.g. an instance of a ‘Module’ concept is expected).</w:t>
+      </w:r>
+    </w:p>
+    <w:p>
+      <w:pPr>
+        <w:widowControl/>
+        <w:suppressAutoHyphens w:val="0"/>
+      </w:pPr>
+      <w:r>
+        <w:lastRenderedPageBreak/>
+        <w:t xml:space="preserve">In Figure 4.2., the implementation of the ‘Import’ </w:t>
+      </w:r>
+      <w:r>
+        <w:t>consists of children concepts ‘ImportAs’ and ‘ImportItems’. ‘</w:t>
+      </w:r>
+      <w:r>
+        <w:t xml:space="preserve">ImportAs’ wraps </w:t>
       </w:r>
       <w:r>
         <w:rPr>
           <w:rFonts w:ascii="Consolas" w:hAnsi="Consolas"/>
-          <w:iCs/>
-          <w:sz w:val="20"/>
-          <w:szCs w:val="20"/>
-        </w:rPr>
-        <w:t xml:space="preserve"> OPERATOR.</w:t>
-      </w:r>
+          <w:sz w:val="20"/>
+          <w:szCs w:val="20"/>
+        </w:rPr>
+        <w:t>(‘as’? namespace)?</w:t>
+      </w:r>
+      <w:r>
+        <w:rPr>
+          <w:rFonts w:ascii="Consolas" w:hAnsi="Consolas"/>
+          <w:sz w:val="20"/>
+          <w:szCs w:val="20"/>
+        </w:rPr>
+        <w:t xml:space="preserve"> </w:t>
+      </w:r>
+      <w:r>
+        <w:t xml:space="preserve">part </w:t>
+      </w:r>
+      <w:r>
+        <w:t xml:space="preserve">of the </w:t>
+      </w:r>
+      <w:r>
+        <w:t xml:space="preserve">‘import’ </w:t>
+      </w:r>
+      <w:r>
+        <w:t xml:space="preserve">NTS rule, whereas </w:t>
+      </w:r>
+      <w:r>
+        <w:t>‘ImportItems’ is a (relatively) straightforward implementation of ‘</w:t>
+      </w:r>
+      <w:r>
+        <w:rPr>
+          <w:rFonts w:ascii="Consolas" w:hAnsi="Consolas"/>
+          <w:sz w:val="20"/>
+          <w:szCs w:val="20"/>
+        </w:rPr>
+        <w:t>importlist</w:t>
+      </w:r>
+      <w:r>
+        <w:rPr>
+          <w:rFonts w:ascii="Consolas" w:hAnsi="Consolas"/>
+          <w:sz w:val="20"/>
+          <w:szCs w:val="20"/>
+        </w:rPr>
+        <w:t>’</w:t>
+      </w:r>
+      <w:r>
+        <w:t>.</w:t>
+      </w:r>
+      <w:r>
+        <w:t xml:space="preserve"> Regarding the reference of </w:t>
+      </w:r>
+      <w:r>
+        <w:t>‘Module</w:t>
+      </w:r>
+      <w:r>
+        <w:t>’</w:t>
+      </w:r>
+      <w:r>
+        <w:t xml:space="preserve"> (‘</w:t>
+      </w:r>
+      <w:r>
+        <w:rPr>
+          <w:rFonts w:ascii="Consolas" w:hAnsi="Consolas"/>
+          <w:sz w:val="20"/>
+          <w:szCs w:val="20"/>
+        </w:rPr>
+        <w:t>packagename</w:t>
+      </w:r>
+      <w:r>
+        <w:rPr>
+          <w:rFonts w:ascii="Consolas" w:hAnsi="Consolas"/>
+          <w:sz w:val="20"/>
+          <w:szCs w:val="20"/>
+        </w:rPr>
+        <w:t xml:space="preserve">’ </w:t>
+      </w:r>
+      <w:r>
+        <w:t>NTS</w:t>
+      </w:r>
+      <w:r>
+        <w:t>)</w:t>
+      </w:r>
+      <w:r>
+        <w:t>, this</w:t>
+      </w:r>
+      <w:r>
+        <w:t xml:space="preserve"> </w:t>
+      </w:r>
+      <w:r>
+        <w:t xml:space="preserve">is </w:t>
+      </w:r>
+      <w:r>
+        <w:t xml:space="preserve">only </w:t>
+      </w:r>
+      <w:r>
+        <w:t>one of the options. We need to tell the MPS</w:t>
+      </w:r>
+      <w:r>
+        <w:t xml:space="preserve"> that</w:t>
+      </w:r>
+      <w:r>
+        <w:t xml:space="preserve"> </w:t>
+      </w:r>
+      <w:r>
+        <w:t xml:space="preserve">we will </w:t>
+      </w:r>
+      <w:r>
+        <w:t xml:space="preserve">allow </w:t>
+      </w:r>
+      <w:r>
+        <w:t>import</w:t>
+      </w:r>
+      <w:r>
+        <w:t>ing of</w:t>
+      </w:r>
+      <w:r>
+        <w:t xml:space="preserve"> items only </w:t>
+      </w:r>
+      <w:r>
+        <w:t xml:space="preserve">from an existing module. </w:t>
+      </w:r>
+      <w:r>
+        <w:t xml:space="preserve">Since a generic program structure captured in concept ‘Skeleton’ (Figure 4.1) consists of exactly one ‘Module’ child, this a legal </w:t>
+      </w:r>
+      <w:r>
+        <w:t>approach.</w:t>
+      </w:r>
+    </w:p>
+    <w:p>
+      <w:pPr>
+        <w:widowControl/>
+        <w:suppressAutoHyphens w:val="0"/>
+        <w:jc w:val="center"/>
+      </w:pPr>
+      <w:r>
+        <w:rPr>
+          <w:noProof/>
+          <w:lang w:val="cs-CZ" w:eastAsia="cs-CZ" w:bidi="ar-SA"/>
+        </w:rPr>
+        <w:drawing>
+          <wp:inline distT="0" distB="0" distL="0" distR="0">
+            <wp:extent cx="2586651" cy="2043629"/>
+            <wp:effectExtent l="0" t="0" r="4445" b="0"/>
+            <wp:docPr id="34" name="Picture 34"/>
+            <wp:cNvGraphicFramePr>
+              <a:graphicFrameLocks xmlns:a="http://schemas.openxmlformats.org/drawingml/2006/main" noChangeAspect="1"/>
+            </wp:cNvGraphicFramePr>
+            <a:graphic xmlns:a="http://schemas.openxmlformats.org/drawingml/2006/main">
+              <a:graphicData uri="http://schemas.openxmlformats.org/drawingml/2006/picture">
+                <pic:pic xmlns:pic="http://schemas.openxmlformats.org/drawingml/2006/picture">
+                  <pic:nvPicPr>
+                    <pic:cNvPr id="34" name="02.fw.png"/>
+                    <pic:cNvPicPr/>
+                  </pic:nvPicPr>
+                  <pic:blipFill>
+                    <a:blip r:embed="rId67">
+                      <a:extLst>
+                        <a:ext uri="{28A0092B-C50C-407E-A947-70E740481C1C}">
+                          <a14:useLocalDpi xmlns:a14="http://schemas.microsoft.com/office/drawing/2010/main" val="0"/>
+                        </a:ext>
+                      </a:extLst>
+                    </a:blip>
+                    <a:stretch>
+                      <a:fillRect/>
+                    </a:stretch>
+                  </pic:blipFill>
+                  <pic:spPr>
+                    <a:xfrm>
+                      <a:off x="0" y="0"/>
+                      <a:ext cx="2615908" cy="2066744"/>
+                    </a:xfrm>
+                    <a:prstGeom prst="rect">
+                      <a:avLst/>
+                    </a:prstGeom>
+                  </pic:spPr>
+                </pic:pic>
+              </a:graphicData>
+            </a:graphic>
+          </wp:inline>
+        </w:drawing>
+      </w:r>
+    </w:p>
+    <w:p>
+      <w:pPr>
+        <w:widowControl/>
+        <w:suppressAutoHyphens w:val="0"/>
+        <w:jc w:val="center"/>
+      </w:pPr>
+      <w:r>
+        <w:t>Figure 4.2.: Import concept implementation</w:t>
+      </w:r>
+    </w:p>
+    <w:p>
+      <w:pPr>
+        <w:widowControl/>
+        <w:suppressAutoHyphens w:val="0"/>
+        <w:jc w:val="center"/>
+      </w:pPr>
     </w:p>
     <w:sectPr>
       <w:pgSz w:w="11906" w:h="16838"/>
@@ -36947,9 +38049,9 @@
     </w:lvl>
   </w:abstractNum>
   <w:abstractNum w:abstractNumId="2">
-    <w:nsid w:val="03B60EB4"/>
+    <w:nsid w:val="03A03F5E"/>
     <w:multiLevelType w:val="hybridMultilevel"/>
-    <w:tmpl w:val="9492179A"/>
+    <w:tmpl w:val="69348782"/>
     <w:lvl w:ilvl="0" w:tplc="04050001">
       <w:start w:val="1"/>
       <w:numFmt w:val="bullet"/>
@@ -37060,16 +38162,16 @@
     </w:lvl>
   </w:abstractNum>
   <w:abstractNum w:abstractNumId="3">
-    <w:nsid w:val="03F74A7D"/>
+    <w:nsid w:val="03B60EB4"/>
     <w:multiLevelType w:val="hybridMultilevel"/>
-    <w:tmpl w:val="A11C474A"/>
+    <w:tmpl w:val="9492179A"/>
     <w:lvl w:ilvl="0" w:tplc="04050001">
       <w:start w:val="1"/>
       <w:numFmt w:val="bullet"/>
       <w:lvlText w:val=""/>
       <w:lvlJc w:val="left"/>
       <w:pPr>
-        <w:ind w:left="778" w:hanging="360"/>
+        <w:ind w:left="720" w:hanging="360"/>
       </w:pPr>
       <w:rPr>
         <w:rFonts w:ascii="Symbol" w:hAnsi="Symbol" w:hint="default"/>
@@ -37081,7 +38183,7 @@
       <w:lvlText w:val="o"/>
       <w:lvlJc w:val="left"/>
       <w:pPr>
-        <w:ind w:left="1498" w:hanging="360"/>
+        <w:ind w:left="1440" w:hanging="360"/>
       </w:pPr>
       <w:rPr>
         <w:rFonts w:ascii="Courier New" w:hAnsi="Courier New" w:cs="Courier New" w:hint="default"/>
@@ -37093,7 +38195,7 @@
       <w:lvlText w:val=""/>
       <w:lvlJc w:val="left"/>
       <w:pPr>
-        <w:ind w:left="2218" w:hanging="360"/>
+        <w:ind w:left="2160" w:hanging="360"/>
       </w:pPr>
       <w:rPr>
         <w:rFonts w:ascii="Wingdings" w:hAnsi="Wingdings" w:hint="default"/>
@@ -37105,7 +38207,7 @@
       <w:lvlText w:val=""/>
       <w:lvlJc w:val="left"/>
       <w:pPr>
-        <w:ind w:left="2938" w:hanging="360"/>
+        <w:ind w:left="2880" w:hanging="360"/>
       </w:pPr>
       <w:rPr>
         <w:rFonts w:ascii="Symbol" w:hAnsi="Symbol" w:hint="default"/>
@@ -37117,7 +38219,7 @@
       <w:lvlText w:val="o"/>
       <w:lvlJc w:val="left"/>
       <w:pPr>
-        <w:ind w:left="3658" w:hanging="360"/>
+        <w:ind w:left="3600" w:hanging="360"/>
       </w:pPr>
       <w:rPr>
         <w:rFonts w:ascii="Courier New" w:hAnsi="Courier New" w:cs="Courier New" w:hint="default"/>
@@ -37129,7 +38231,7 @@
       <w:lvlText w:val=""/>
       <w:lvlJc w:val="left"/>
       <w:pPr>
-        <w:ind w:left="4378" w:hanging="360"/>
+        <w:ind w:left="4320" w:hanging="360"/>
       </w:pPr>
       <w:rPr>
         <w:rFonts w:ascii="Wingdings" w:hAnsi="Wingdings" w:hint="default"/>
@@ -37141,7 +38243,7 @@
       <w:lvlText w:val=""/>
       <w:lvlJc w:val="left"/>
       <w:pPr>
-        <w:ind w:left="5098" w:hanging="360"/>
+        <w:ind w:left="5040" w:hanging="360"/>
       </w:pPr>
       <w:rPr>
         <w:rFonts w:ascii="Symbol" w:hAnsi="Symbol" w:hint="default"/>
@@ -37153,7 +38255,7 @@
       <w:lvlText w:val="o"/>
       <w:lvlJc w:val="left"/>
       <w:pPr>
-        <w:ind w:left="5818" w:hanging="360"/>
+        <w:ind w:left="5760" w:hanging="360"/>
       </w:pPr>
       <w:rPr>
         <w:rFonts w:ascii="Courier New" w:hAnsi="Courier New" w:cs="Courier New" w:hint="default"/>
@@ -37165,7 +38267,7 @@
       <w:lvlText w:val=""/>
       <w:lvlJc w:val="left"/>
       <w:pPr>
-        <w:ind w:left="6538" w:hanging="360"/>
+        <w:ind w:left="6480" w:hanging="360"/>
       </w:pPr>
       <w:rPr>
         <w:rFonts w:ascii="Wingdings" w:hAnsi="Wingdings" w:hint="default"/>
@@ -37173,102 +38275,16 @@
     </w:lvl>
   </w:abstractNum>
   <w:abstractNum w:abstractNumId="4">
-    <w:nsid w:val="04CB7E16"/>
+    <w:nsid w:val="03F74A7D"/>
     <w:multiLevelType w:val="hybridMultilevel"/>
-    <w:tmpl w:val="EAE84E3C"/>
-    <w:lvl w:ilvl="0" w:tplc="04050011">
-      <w:start w:val="1"/>
-      <w:numFmt w:val="decimal"/>
-      <w:lvlText w:val="%1)"/>
-      <w:lvlJc w:val="left"/>
-      <w:pPr>
-        <w:ind w:left="720" w:hanging="360"/>
-      </w:pPr>
-    </w:lvl>
-    <w:lvl w:ilvl="1" w:tplc="04050019" w:tentative="1">
-      <w:start w:val="1"/>
-      <w:numFmt w:val="lowerLetter"/>
-      <w:lvlText w:val="%2."/>
-      <w:lvlJc w:val="left"/>
-      <w:pPr>
-        <w:ind w:left="1440" w:hanging="360"/>
-      </w:pPr>
-    </w:lvl>
-    <w:lvl w:ilvl="2" w:tplc="0405001B" w:tentative="1">
-      <w:start w:val="1"/>
-      <w:numFmt w:val="lowerRoman"/>
-      <w:lvlText w:val="%3."/>
-      <w:lvlJc w:val="right"/>
-      <w:pPr>
-        <w:ind w:left="2160" w:hanging="180"/>
-      </w:pPr>
-    </w:lvl>
-    <w:lvl w:ilvl="3" w:tplc="0405000F" w:tentative="1">
-      <w:start w:val="1"/>
-      <w:numFmt w:val="decimal"/>
-      <w:lvlText w:val="%4."/>
-      <w:lvlJc w:val="left"/>
-      <w:pPr>
-        <w:ind w:left="2880" w:hanging="360"/>
-      </w:pPr>
-    </w:lvl>
-    <w:lvl w:ilvl="4" w:tplc="04050019" w:tentative="1">
-      <w:start w:val="1"/>
-      <w:numFmt w:val="lowerLetter"/>
-      <w:lvlText w:val="%5."/>
-      <w:lvlJc w:val="left"/>
-      <w:pPr>
-        <w:ind w:left="3600" w:hanging="360"/>
-      </w:pPr>
-    </w:lvl>
-    <w:lvl w:ilvl="5" w:tplc="0405001B" w:tentative="1">
-      <w:start w:val="1"/>
-      <w:numFmt w:val="lowerRoman"/>
-      <w:lvlText w:val="%6."/>
-      <w:lvlJc w:val="right"/>
-      <w:pPr>
-        <w:ind w:left="4320" w:hanging="180"/>
-      </w:pPr>
-    </w:lvl>
-    <w:lvl w:ilvl="6" w:tplc="0405000F" w:tentative="1">
-      <w:start w:val="1"/>
-      <w:numFmt w:val="decimal"/>
-      <w:lvlText w:val="%7."/>
-      <w:lvlJc w:val="left"/>
-      <w:pPr>
-        <w:ind w:left="5040" w:hanging="360"/>
-      </w:pPr>
-    </w:lvl>
-    <w:lvl w:ilvl="7" w:tplc="04050019" w:tentative="1">
-      <w:start w:val="1"/>
-      <w:numFmt w:val="lowerLetter"/>
-      <w:lvlText w:val="%8."/>
-      <w:lvlJc w:val="left"/>
-      <w:pPr>
-        <w:ind w:left="5760" w:hanging="360"/>
-      </w:pPr>
-    </w:lvl>
-    <w:lvl w:ilvl="8" w:tplc="0405001B" w:tentative="1">
-      <w:start w:val="1"/>
-      <w:numFmt w:val="lowerRoman"/>
-      <w:lvlText w:val="%9."/>
-      <w:lvlJc w:val="right"/>
-      <w:pPr>
-        <w:ind w:left="6480" w:hanging="180"/>
-      </w:pPr>
-    </w:lvl>
-  </w:abstractNum>
-  <w:abstractNum w:abstractNumId="5">
-    <w:nsid w:val="0CEA2D59"/>
-    <w:multiLevelType w:val="hybridMultilevel"/>
-    <w:tmpl w:val="C114C690"/>
+    <w:tmpl w:val="A11C474A"/>
     <w:lvl w:ilvl="0" w:tplc="04050001">
       <w:start w:val="1"/>
       <w:numFmt w:val="bullet"/>
       <w:lvlText w:val=""/>
       <w:lvlJc w:val="left"/>
       <w:pPr>
-        <w:ind w:left="720" w:hanging="360"/>
+        <w:ind w:left="778" w:hanging="360"/>
       </w:pPr>
       <w:rPr>
         <w:rFonts w:ascii="Symbol" w:hAnsi="Symbol" w:hint="default"/>
@@ -37280,7 +38296,7 @@
       <w:lvlText w:val="o"/>
       <w:lvlJc w:val="left"/>
       <w:pPr>
-        <w:ind w:left="1440" w:hanging="360"/>
+        <w:ind w:left="1498" w:hanging="360"/>
       </w:pPr>
       <w:rPr>
         <w:rFonts w:ascii="Courier New" w:hAnsi="Courier New" w:cs="Courier New" w:hint="default"/>
@@ -37292,7 +38308,7 @@
       <w:lvlText w:val=""/>
       <w:lvlJc w:val="left"/>
       <w:pPr>
-        <w:ind w:left="2160" w:hanging="360"/>
+        <w:ind w:left="2218" w:hanging="360"/>
       </w:pPr>
       <w:rPr>
         <w:rFonts w:ascii="Wingdings" w:hAnsi="Wingdings" w:hint="default"/>
@@ -37304,7 +38320,7 @@
       <w:lvlText w:val=""/>
       <w:lvlJc w:val="left"/>
       <w:pPr>
-        <w:ind w:left="2880" w:hanging="360"/>
+        <w:ind w:left="2938" w:hanging="360"/>
       </w:pPr>
       <w:rPr>
         <w:rFonts w:ascii="Symbol" w:hAnsi="Symbol" w:hint="default"/>
@@ -37316,7 +38332,7 @@
       <w:lvlText w:val="o"/>
       <w:lvlJc w:val="left"/>
       <w:pPr>
-        <w:ind w:left="3600" w:hanging="360"/>
+        <w:ind w:left="3658" w:hanging="360"/>
       </w:pPr>
       <w:rPr>
         <w:rFonts w:ascii="Courier New" w:hAnsi="Courier New" w:cs="Courier New" w:hint="default"/>
@@ -37328,7 +38344,7 @@
       <w:lvlText w:val=""/>
       <w:lvlJc w:val="left"/>
       <w:pPr>
-        <w:ind w:left="4320" w:hanging="360"/>
+        <w:ind w:left="4378" w:hanging="360"/>
       </w:pPr>
       <w:rPr>
         <w:rFonts w:ascii="Wingdings" w:hAnsi="Wingdings" w:hint="default"/>
@@ -37340,7 +38356,7 @@
       <w:lvlText w:val=""/>
       <w:lvlJc w:val="left"/>
       <w:pPr>
-        <w:ind w:left="5040" w:hanging="360"/>
+        <w:ind w:left="5098" w:hanging="360"/>
       </w:pPr>
       <w:rPr>
         <w:rFonts w:ascii="Symbol" w:hAnsi="Symbol" w:hint="default"/>
@@ -37352,7 +38368,7 @@
       <w:lvlText w:val="o"/>
       <w:lvlJc w:val="left"/>
       <w:pPr>
-        <w:ind w:left="5760" w:hanging="360"/>
+        <w:ind w:left="5818" w:hanging="360"/>
       </w:pPr>
       <w:rPr>
         <w:rFonts w:ascii="Courier New" w:hAnsi="Courier New" w:cs="Courier New" w:hint="default"/>
@@ -37364,14 +38380,213 @@
       <w:lvlText w:val=""/>
       <w:lvlJc w:val="left"/>
       <w:pPr>
-        <w:ind w:left="6480" w:hanging="360"/>
+        <w:ind w:left="6538" w:hanging="360"/>
       </w:pPr>
       <w:rPr>
         <w:rFonts w:ascii="Wingdings" w:hAnsi="Wingdings" w:hint="default"/>
       </w:rPr>
     </w:lvl>
   </w:abstractNum>
+  <w:abstractNum w:abstractNumId="5">
+    <w:nsid w:val="04CB7E16"/>
+    <w:multiLevelType w:val="hybridMultilevel"/>
+    <w:tmpl w:val="EAE84E3C"/>
+    <w:lvl w:ilvl="0" w:tplc="04050011">
+      <w:start w:val="1"/>
+      <w:numFmt w:val="decimal"/>
+      <w:lvlText w:val="%1)"/>
+      <w:lvlJc w:val="left"/>
+      <w:pPr>
+        <w:ind w:left="720" w:hanging="360"/>
+      </w:pPr>
+    </w:lvl>
+    <w:lvl w:ilvl="1" w:tplc="04050019" w:tentative="1">
+      <w:start w:val="1"/>
+      <w:numFmt w:val="lowerLetter"/>
+      <w:lvlText w:val="%2."/>
+      <w:lvlJc w:val="left"/>
+      <w:pPr>
+        <w:ind w:left="1440" w:hanging="360"/>
+      </w:pPr>
+    </w:lvl>
+    <w:lvl w:ilvl="2" w:tplc="0405001B" w:tentative="1">
+      <w:start w:val="1"/>
+      <w:numFmt w:val="lowerRoman"/>
+      <w:lvlText w:val="%3."/>
+      <w:lvlJc w:val="right"/>
+      <w:pPr>
+        <w:ind w:left="2160" w:hanging="180"/>
+      </w:pPr>
+    </w:lvl>
+    <w:lvl w:ilvl="3" w:tplc="0405000F" w:tentative="1">
+      <w:start w:val="1"/>
+      <w:numFmt w:val="decimal"/>
+      <w:lvlText w:val="%4."/>
+      <w:lvlJc w:val="left"/>
+      <w:pPr>
+        <w:ind w:left="2880" w:hanging="360"/>
+      </w:pPr>
+    </w:lvl>
+    <w:lvl w:ilvl="4" w:tplc="04050019" w:tentative="1">
+      <w:start w:val="1"/>
+      <w:numFmt w:val="lowerLetter"/>
+      <w:lvlText w:val="%5."/>
+      <w:lvlJc w:val="left"/>
+      <w:pPr>
+        <w:ind w:left="3600" w:hanging="360"/>
+      </w:pPr>
+    </w:lvl>
+    <w:lvl w:ilvl="5" w:tplc="0405001B" w:tentative="1">
+      <w:start w:val="1"/>
+      <w:numFmt w:val="lowerRoman"/>
+      <w:lvlText w:val="%6."/>
+      <w:lvlJc w:val="right"/>
+      <w:pPr>
+        <w:ind w:left="4320" w:hanging="180"/>
+      </w:pPr>
+    </w:lvl>
+    <w:lvl w:ilvl="6" w:tplc="0405000F" w:tentative="1">
+      <w:start w:val="1"/>
+      <w:numFmt w:val="decimal"/>
+      <w:lvlText w:val="%7."/>
+      <w:lvlJc w:val="left"/>
+      <w:pPr>
+        <w:ind w:left="5040" w:hanging="360"/>
+      </w:pPr>
+    </w:lvl>
+    <w:lvl w:ilvl="7" w:tplc="04050019" w:tentative="1">
+      <w:start w:val="1"/>
+      <w:numFmt w:val="lowerLetter"/>
+      <w:lvlText w:val="%8."/>
+      <w:lvlJc w:val="left"/>
+      <w:pPr>
+        <w:ind w:left="5760" w:hanging="360"/>
+      </w:pPr>
+    </w:lvl>
+    <w:lvl w:ilvl="8" w:tplc="0405001B" w:tentative="1">
+      <w:start w:val="1"/>
+      <w:numFmt w:val="lowerRoman"/>
+      <w:lvlText w:val="%9."/>
+      <w:lvlJc w:val="right"/>
+      <w:pPr>
+        <w:ind w:left="6480" w:hanging="180"/>
+      </w:pPr>
+    </w:lvl>
+  </w:abstractNum>
   <w:abstractNum w:abstractNumId="6">
+    <w:nsid w:val="0CEA2D59"/>
+    <w:multiLevelType w:val="hybridMultilevel"/>
+    <w:tmpl w:val="C114C690"/>
+    <w:lvl w:ilvl="0" w:tplc="04050001">
+      <w:start w:val="1"/>
+      <w:numFmt w:val="bullet"/>
+      <w:lvlText w:val=""/>
+      <w:lvlJc w:val="left"/>
+      <w:pPr>
+        <w:ind w:left="720" w:hanging="360"/>
+      </w:pPr>
+      <w:rPr>
+        <w:rFonts w:ascii="Symbol" w:hAnsi="Symbol" w:hint="default"/>
+      </w:rPr>
+    </w:lvl>
+    <w:lvl w:ilvl="1" w:tplc="04050003" w:tentative="1">
+      <w:start w:val="1"/>
+      <w:numFmt w:val="bullet"/>
+      <w:lvlText w:val="o"/>
+      <w:lvlJc w:val="left"/>
+      <w:pPr>
+        <w:ind w:left="1440" w:hanging="360"/>
+      </w:pPr>
+      <w:rPr>
+        <w:rFonts w:ascii="Courier New" w:hAnsi="Courier New" w:cs="Courier New" w:hint="default"/>
+      </w:rPr>
+    </w:lvl>
+    <w:lvl w:ilvl="2" w:tplc="04050005" w:tentative="1">
+      <w:start w:val="1"/>
+      <w:numFmt w:val="bullet"/>
+      <w:lvlText w:val=""/>
+      <w:lvlJc w:val="left"/>
+      <w:pPr>
+        <w:ind w:left="2160" w:hanging="360"/>
+      </w:pPr>
+      <w:rPr>
+        <w:rFonts w:ascii="Wingdings" w:hAnsi="Wingdings" w:hint="default"/>
+      </w:rPr>
+    </w:lvl>
+    <w:lvl w:ilvl="3" w:tplc="04050001" w:tentative="1">
+      <w:start w:val="1"/>
+      <w:numFmt w:val="bullet"/>
+      <w:lvlText w:val=""/>
+      <w:lvlJc w:val="left"/>
+      <w:pPr>
+        <w:ind w:left="2880" w:hanging="360"/>
+      </w:pPr>
+      <w:rPr>
+        <w:rFonts w:ascii="Symbol" w:hAnsi="Symbol" w:hint="default"/>
+      </w:rPr>
+    </w:lvl>
+    <w:lvl w:ilvl="4" w:tplc="04050003" w:tentative="1">
+      <w:start w:val="1"/>
+      <w:numFmt w:val="bullet"/>
+      <w:lvlText w:val="o"/>
+      <w:lvlJc w:val="left"/>
+      <w:pPr>
+        <w:ind w:left="3600" w:hanging="360"/>
+      </w:pPr>
+      <w:rPr>
+        <w:rFonts w:ascii="Courier New" w:hAnsi="Courier New" w:cs="Courier New" w:hint="default"/>
+      </w:rPr>
+    </w:lvl>
+    <w:lvl w:ilvl="5" w:tplc="04050005" w:tentative="1">
+      <w:start w:val="1"/>
+      <w:numFmt w:val="bullet"/>
+      <w:lvlText w:val=""/>
+      <w:lvlJc w:val="left"/>
+      <w:pPr>
+        <w:ind w:left="4320" w:hanging="360"/>
+      </w:pPr>
+      <w:rPr>
+        <w:rFonts w:ascii="Wingdings" w:hAnsi="Wingdings" w:hint="default"/>
+      </w:rPr>
+    </w:lvl>
+    <w:lvl w:ilvl="6" w:tplc="04050001" w:tentative="1">
+      <w:start w:val="1"/>
+      <w:numFmt w:val="bullet"/>
+      <w:lvlText w:val=""/>
+      <w:lvlJc w:val="left"/>
+      <w:pPr>
+        <w:ind w:left="5040" w:hanging="360"/>
+      </w:pPr>
+      <w:rPr>
+        <w:rFonts w:ascii="Symbol" w:hAnsi="Symbol" w:hint="default"/>
+      </w:rPr>
+    </w:lvl>
+    <w:lvl w:ilvl="7" w:tplc="04050003" w:tentative="1">
+      <w:start w:val="1"/>
+      <w:numFmt w:val="bullet"/>
+      <w:lvlText w:val="o"/>
+      <w:lvlJc w:val="left"/>
+      <w:pPr>
+        <w:ind w:left="5760" w:hanging="360"/>
+      </w:pPr>
+      <w:rPr>
+        <w:rFonts w:ascii="Courier New" w:hAnsi="Courier New" w:cs="Courier New" w:hint="default"/>
+      </w:rPr>
+    </w:lvl>
+    <w:lvl w:ilvl="8" w:tplc="04050005" w:tentative="1">
+      <w:start w:val="1"/>
+      <w:numFmt w:val="bullet"/>
+      <w:lvlText w:val=""/>
+      <w:lvlJc w:val="left"/>
+      <w:pPr>
+        <w:ind w:left="6480" w:hanging="360"/>
+      </w:pPr>
+      <w:rPr>
+        <w:rFonts w:ascii="Wingdings" w:hAnsi="Wingdings" w:hint="default"/>
+      </w:rPr>
+    </w:lvl>
+  </w:abstractNum>
+  <w:abstractNum w:abstractNumId="7">
     <w:nsid w:val="0E810D27"/>
     <w:multiLevelType w:val="hybridMultilevel"/>
     <w:tmpl w:val="7F989228"/>
@@ -37484,7 +38699,7 @@
       </w:rPr>
     </w:lvl>
   </w:abstractNum>
-  <w:abstractNum w:abstractNumId="7">
+  <w:abstractNum w:abstractNumId="8">
     <w:nsid w:val="103041FF"/>
     <w:multiLevelType w:val="hybridMultilevel"/>
     <w:tmpl w:val="6B6A4B34"/>
@@ -37596,7 +38811,7 @@
       </w:rPr>
     </w:lvl>
   </w:abstractNum>
-  <w:abstractNum w:abstractNumId="8">
+  <w:abstractNum w:abstractNumId="9">
     <w:nsid w:val="139E4790"/>
     <w:multiLevelType w:val="hybridMultilevel"/>
     <w:tmpl w:val="53A65744"/>
@@ -37709,7 +38924,7 @@
       </w:rPr>
     </w:lvl>
   </w:abstractNum>
-  <w:abstractNum w:abstractNumId="9">
+  <w:abstractNum w:abstractNumId="10">
     <w:nsid w:val="14147DD9"/>
     <w:multiLevelType w:val="hybridMultilevel"/>
     <w:tmpl w:val="EE225538"/>
@@ -37822,7 +39037,7 @@
       </w:rPr>
     </w:lvl>
   </w:abstractNum>
-  <w:abstractNum w:abstractNumId="10">
+  <w:abstractNum w:abstractNumId="11">
     <w:nsid w:val="15CC620E"/>
     <w:multiLevelType w:val="hybridMultilevel"/>
     <w:tmpl w:val="0F70AB0C"/>
@@ -37934,7 +39149,7 @@
       </w:rPr>
     </w:lvl>
   </w:abstractNum>
-  <w:abstractNum w:abstractNumId="11">
+  <w:abstractNum w:abstractNumId="12">
     <w:nsid w:val="16C65DE5"/>
     <w:multiLevelType w:val="hybridMultilevel"/>
     <w:tmpl w:val="C332DF32"/>
@@ -38047,7 +39262,7 @@
       </w:rPr>
     </w:lvl>
   </w:abstractNum>
-  <w:abstractNum w:abstractNumId="12">
+  <w:abstractNum w:abstractNumId="13">
     <w:nsid w:val="18CC7B6C"/>
     <w:multiLevelType w:val="hybridMultilevel"/>
     <w:tmpl w:val="5FFA95E6"/>
@@ -38160,7 +39375,7 @@
       </w:rPr>
     </w:lvl>
   </w:abstractNum>
-  <w:abstractNum w:abstractNumId="13">
+  <w:abstractNum w:abstractNumId="14">
     <w:nsid w:val="198965D4"/>
     <w:multiLevelType w:val="hybridMultilevel"/>
     <w:tmpl w:val="D54AFC56"/>
@@ -38273,7 +39488,7 @@
       </w:rPr>
     </w:lvl>
   </w:abstractNum>
-  <w:abstractNum w:abstractNumId="14">
+  <w:abstractNum w:abstractNumId="15">
     <w:nsid w:val="19C4294D"/>
     <w:multiLevelType w:val="hybridMultilevel"/>
     <w:tmpl w:val="62D4FAAA"/>
@@ -38386,7 +39601,7 @@
       </w:rPr>
     </w:lvl>
   </w:abstractNum>
-  <w:abstractNum w:abstractNumId="15">
+  <w:abstractNum w:abstractNumId="16">
     <w:nsid w:val="1A185289"/>
     <w:multiLevelType w:val="hybridMultilevel"/>
     <w:tmpl w:val="0DD86338"/>
@@ -38499,7 +39714,7 @@
       </w:rPr>
     </w:lvl>
   </w:abstractNum>
-  <w:abstractNum w:abstractNumId="16">
+  <w:abstractNum w:abstractNumId="17">
     <w:nsid w:val="1A5C0110"/>
     <w:multiLevelType w:val="multilevel"/>
     <w:tmpl w:val="BE426F02"/>
@@ -38648,7 +39863,7 @@
       </w:rPr>
     </w:lvl>
   </w:abstractNum>
-  <w:abstractNum w:abstractNumId="17">
+  <w:abstractNum w:abstractNumId="18">
     <w:nsid w:val="1D062BC4"/>
     <w:multiLevelType w:val="hybridMultilevel"/>
     <w:tmpl w:val="7A4ADE84"/>
@@ -38761,7 +39976,7 @@
       </w:rPr>
     </w:lvl>
   </w:abstractNum>
-  <w:abstractNum w:abstractNumId="18">
+  <w:abstractNum w:abstractNumId="19">
     <w:nsid w:val="20186DF8"/>
     <w:multiLevelType w:val="hybridMultilevel"/>
     <w:tmpl w:val="25BE6C12"/>
@@ -38874,7 +40089,7 @@
       </w:rPr>
     </w:lvl>
   </w:abstractNum>
-  <w:abstractNum w:abstractNumId="19">
+  <w:abstractNum w:abstractNumId="20">
     <w:nsid w:val="211F54E0"/>
     <w:multiLevelType w:val="multilevel"/>
     <w:tmpl w:val="B81EF256"/>
@@ -38987,7 +40202,7 @@
       </w:pPr>
     </w:lvl>
   </w:abstractNum>
-  <w:abstractNum w:abstractNumId="20">
+  <w:abstractNum w:abstractNumId="21">
     <w:nsid w:val="22C17880"/>
     <w:multiLevelType w:val="hybridMultilevel"/>
     <w:tmpl w:val="0F8CBAC0"/>
@@ -39100,7 +40315,7 @@
       </w:rPr>
     </w:lvl>
   </w:abstractNum>
-  <w:abstractNum w:abstractNumId="21">
+  <w:abstractNum w:abstractNumId="22">
     <w:nsid w:val="242E37F5"/>
     <w:multiLevelType w:val="hybridMultilevel"/>
     <w:tmpl w:val="DD549E04"/>
@@ -39213,10 +40428,10 @@
       </w:rPr>
     </w:lvl>
   </w:abstractNum>
-  <w:abstractNum w:abstractNumId="22">
-    <w:nsid w:val="27C14D0C"/>
+  <w:abstractNum w:abstractNumId="23">
+    <w:nsid w:val="249E0572"/>
     <w:multiLevelType w:val="hybridMultilevel"/>
-    <w:tmpl w:val="2D14E4E0"/>
+    <w:tmpl w:val="44A26F64"/>
     <w:lvl w:ilvl="0" w:tplc="04050001">
       <w:start w:val="1"/>
       <w:numFmt w:val="bullet"/>
@@ -39326,7 +40541,120 @@
       </w:rPr>
     </w:lvl>
   </w:abstractNum>
-  <w:abstractNum w:abstractNumId="23">
+  <w:abstractNum w:abstractNumId="24">
+    <w:nsid w:val="27C14D0C"/>
+    <w:multiLevelType w:val="hybridMultilevel"/>
+    <w:tmpl w:val="2D14E4E0"/>
+    <w:lvl w:ilvl="0" w:tplc="04050001">
+      <w:start w:val="1"/>
+      <w:numFmt w:val="bullet"/>
+      <w:lvlText w:val=""/>
+      <w:lvlJc w:val="left"/>
+      <w:pPr>
+        <w:ind w:left="720" w:hanging="360"/>
+      </w:pPr>
+      <w:rPr>
+        <w:rFonts w:ascii="Symbol" w:hAnsi="Symbol" w:hint="default"/>
+      </w:rPr>
+    </w:lvl>
+    <w:lvl w:ilvl="1" w:tplc="04050003" w:tentative="1">
+      <w:start w:val="1"/>
+      <w:numFmt w:val="bullet"/>
+      <w:lvlText w:val="o"/>
+      <w:lvlJc w:val="left"/>
+      <w:pPr>
+        <w:ind w:left="1440" w:hanging="360"/>
+      </w:pPr>
+      <w:rPr>
+        <w:rFonts w:ascii="Courier New" w:hAnsi="Courier New" w:cs="Courier New" w:hint="default"/>
+      </w:rPr>
+    </w:lvl>
+    <w:lvl w:ilvl="2" w:tplc="04050005" w:tentative="1">
+      <w:start w:val="1"/>
+      <w:numFmt w:val="bullet"/>
+      <w:lvlText w:val=""/>
+      <w:lvlJc w:val="left"/>
+      <w:pPr>
+        <w:ind w:left="2160" w:hanging="360"/>
+      </w:pPr>
+      <w:rPr>
+        <w:rFonts w:ascii="Wingdings" w:hAnsi="Wingdings" w:hint="default"/>
+      </w:rPr>
+    </w:lvl>
+    <w:lvl w:ilvl="3" w:tplc="04050001" w:tentative="1">
+      <w:start w:val="1"/>
+      <w:numFmt w:val="bullet"/>
+      <w:lvlText w:val=""/>
+      <w:lvlJc w:val="left"/>
+      <w:pPr>
+        <w:ind w:left="2880" w:hanging="360"/>
+      </w:pPr>
+      <w:rPr>
+        <w:rFonts w:ascii="Symbol" w:hAnsi="Symbol" w:hint="default"/>
+      </w:rPr>
+    </w:lvl>
+    <w:lvl w:ilvl="4" w:tplc="04050003" w:tentative="1">
+      <w:start w:val="1"/>
+      <w:numFmt w:val="bullet"/>
+      <w:lvlText w:val="o"/>
+      <w:lvlJc w:val="left"/>
+      <w:pPr>
+        <w:ind w:left="3600" w:hanging="360"/>
+      </w:pPr>
+      <w:rPr>
+        <w:rFonts w:ascii="Courier New" w:hAnsi="Courier New" w:cs="Courier New" w:hint="default"/>
+      </w:rPr>
+    </w:lvl>
+    <w:lvl w:ilvl="5" w:tplc="04050005" w:tentative="1">
+      <w:start w:val="1"/>
+      <w:numFmt w:val="bullet"/>
+      <w:lvlText w:val=""/>
+      <w:lvlJc w:val="left"/>
+      <w:pPr>
+        <w:ind w:left="4320" w:hanging="360"/>
+      </w:pPr>
+      <w:rPr>
+        <w:rFonts w:ascii="Wingdings" w:hAnsi="Wingdings" w:hint="default"/>
+      </w:rPr>
+    </w:lvl>
+    <w:lvl w:ilvl="6" w:tplc="04050001" w:tentative="1">
+      <w:start w:val="1"/>
+      <w:numFmt w:val="bullet"/>
+      <w:lvlText w:val=""/>
+      <w:lvlJc w:val="left"/>
+      <w:pPr>
+        <w:ind w:left="5040" w:hanging="360"/>
+      </w:pPr>
+      <w:rPr>
+        <w:rFonts w:ascii="Symbol" w:hAnsi="Symbol" w:hint="default"/>
+      </w:rPr>
+    </w:lvl>
+    <w:lvl w:ilvl="7" w:tplc="04050003" w:tentative="1">
+      <w:start w:val="1"/>
+      <w:numFmt w:val="bullet"/>
+      <w:lvlText w:val="o"/>
+      <w:lvlJc w:val="left"/>
+      <w:pPr>
+        <w:ind w:left="5760" w:hanging="360"/>
+      </w:pPr>
+      <w:rPr>
+        <w:rFonts w:ascii="Courier New" w:hAnsi="Courier New" w:cs="Courier New" w:hint="default"/>
+      </w:rPr>
+    </w:lvl>
+    <w:lvl w:ilvl="8" w:tplc="04050005" w:tentative="1">
+      <w:start w:val="1"/>
+      <w:numFmt w:val="bullet"/>
+      <w:lvlText w:val=""/>
+      <w:lvlJc w:val="left"/>
+      <w:pPr>
+        <w:ind w:left="6480" w:hanging="360"/>
+      </w:pPr>
+      <w:rPr>
+        <w:rFonts w:ascii="Wingdings" w:hAnsi="Wingdings" w:hint="default"/>
+      </w:rPr>
+    </w:lvl>
+  </w:abstractNum>
+  <w:abstractNum w:abstractNumId="25">
     <w:nsid w:val="2B7D1882"/>
     <w:multiLevelType w:val="hybridMultilevel"/>
     <w:tmpl w:val="B08EBE0C"/>
@@ -39438,7 +40766,7 @@
       </w:rPr>
     </w:lvl>
   </w:abstractNum>
-  <w:abstractNum w:abstractNumId="24">
+  <w:abstractNum w:abstractNumId="26">
     <w:nsid w:val="2CA31DC8"/>
     <w:multiLevelType w:val="hybridMultilevel"/>
     <w:tmpl w:val="F98C2F02"/>
@@ -39551,7 +40879,7 @@
       </w:rPr>
     </w:lvl>
   </w:abstractNum>
-  <w:abstractNum w:abstractNumId="25">
+  <w:abstractNum w:abstractNumId="27">
     <w:nsid w:val="2E9120B1"/>
     <w:multiLevelType w:val="multilevel"/>
     <w:tmpl w:val="D9FACD4E"/>
@@ -39700,7 +41028,93 @@
       </w:rPr>
     </w:lvl>
   </w:abstractNum>
-  <w:abstractNum w:abstractNumId="26">
+  <w:abstractNum w:abstractNumId="28">
+    <w:nsid w:val="35554B58"/>
+    <w:multiLevelType w:val="hybridMultilevel"/>
+    <w:tmpl w:val="85B2A5B8"/>
+    <w:lvl w:ilvl="0" w:tplc="0405000F">
+      <w:start w:val="1"/>
+      <w:numFmt w:val="decimal"/>
+      <w:lvlText w:val="%1."/>
+      <w:lvlJc w:val="left"/>
+      <w:pPr>
+        <w:ind w:left="720" w:hanging="360"/>
+      </w:pPr>
+    </w:lvl>
+    <w:lvl w:ilvl="1" w:tplc="04050019" w:tentative="1">
+      <w:start w:val="1"/>
+      <w:numFmt w:val="lowerLetter"/>
+      <w:lvlText w:val="%2."/>
+      <w:lvlJc w:val="left"/>
+      <w:pPr>
+        <w:ind w:left="1440" w:hanging="360"/>
+      </w:pPr>
+    </w:lvl>
+    <w:lvl w:ilvl="2" w:tplc="0405001B" w:tentative="1">
+      <w:start w:val="1"/>
+      <w:numFmt w:val="lowerRoman"/>
+      <w:lvlText w:val="%3."/>
+      <w:lvlJc w:val="right"/>
+      <w:pPr>
+        <w:ind w:left="2160" w:hanging="180"/>
+      </w:pPr>
+    </w:lvl>
+    <w:lvl w:ilvl="3" w:tplc="0405000F" w:tentative="1">
+      <w:start w:val="1"/>
+      <w:numFmt w:val="decimal"/>
+      <w:lvlText w:val="%4."/>
+      <w:lvlJc w:val="left"/>
+      <w:pPr>
+        <w:ind w:left="2880" w:hanging="360"/>
+      </w:pPr>
+    </w:lvl>
+    <w:lvl w:ilvl="4" w:tplc="04050019" w:tentative="1">
+      <w:start w:val="1"/>
+      <w:numFmt w:val="lowerLetter"/>
+      <w:lvlText w:val="%5."/>
+      <w:lvlJc w:val="left"/>
+      <w:pPr>
+        <w:ind w:left="3600" w:hanging="360"/>
+      </w:pPr>
+    </w:lvl>
+    <w:lvl w:ilvl="5" w:tplc="0405001B" w:tentative="1">
+      <w:start w:val="1"/>
+      <w:numFmt w:val="lowerRoman"/>
+      <w:lvlText w:val="%6."/>
+      <w:lvlJc w:val="right"/>
+      <w:pPr>
+        <w:ind w:left="4320" w:hanging="180"/>
+      </w:pPr>
+    </w:lvl>
+    <w:lvl w:ilvl="6" w:tplc="0405000F" w:tentative="1">
+      <w:start w:val="1"/>
+      <w:numFmt w:val="decimal"/>
+      <w:lvlText w:val="%7."/>
+      <w:lvlJc w:val="left"/>
+      <w:pPr>
+        <w:ind w:left="5040" w:hanging="360"/>
+      </w:pPr>
+    </w:lvl>
+    <w:lvl w:ilvl="7" w:tplc="04050019" w:tentative="1">
+      <w:start w:val="1"/>
+      <w:numFmt w:val="lowerLetter"/>
+      <w:lvlText w:val="%8."/>
+      <w:lvlJc w:val="left"/>
+      <w:pPr>
+        <w:ind w:left="5760" w:hanging="360"/>
+      </w:pPr>
+    </w:lvl>
+    <w:lvl w:ilvl="8" w:tplc="0405001B" w:tentative="1">
+      <w:start w:val="1"/>
+      <w:numFmt w:val="lowerRoman"/>
+      <w:lvlText w:val="%9."/>
+      <w:lvlJc w:val="right"/>
+      <w:pPr>
+        <w:ind w:left="6480" w:hanging="180"/>
+      </w:pPr>
+    </w:lvl>
+  </w:abstractNum>
+  <w:abstractNum w:abstractNumId="29">
     <w:nsid w:val="3A1740FC"/>
     <w:multiLevelType w:val="hybridMultilevel"/>
     <w:tmpl w:val="A18C1394"/>
@@ -39812,7 +41226,7 @@
       </w:rPr>
     </w:lvl>
   </w:abstractNum>
-  <w:abstractNum w:abstractNumId="27">
+  <w:abstractNum w:abstractNumId="30">
     <w:nsid w:val="3F055D26"/>
     <w:multiLevelType w:val="hybridMultilevel"/>
     <w:tmpl w:val="A1780AE0"/>
@@ -39901,10 +41315,10 @@
       </w:pPr>
     </w:lvl>
   </w:abstractNum>
-  <w:abstractNum w:abstractNumId="28">
-    <w:nsid w:val="40CB696B"/>
+  <w:abstractNum w:abstractNumId="31">
+    <w:nsid w:val="3FDE75AB"/>
     <w:multiLevelType w:val="hybridMultilevel"/>
-    <w:tmpl w:val="55D89F0E"/>
+    <w:tmpl w:val="F8DCC746"/>
     <w:lvl w:ilvl="0" w:tplc="04050001">
       <w:start w:val="1"/>
       <w:numFmt w:val="bullet"/>
@@ -40014,7 +41428,120 @@
       </w:rPr>
     </w:lvl>
   </w:abstractNum>
-  <w:abstractNum w:abstractNumId="29">
+  <w:abstractNum w:abstractNumId="32">
+    <w:nsid w:val="40CB696B"/>
+    <w:multiLevelType w:val="hybridMultilevel"/>
+    <w:tmpl w:val="55D89F0E"/>
+    <w:lvl w:ilvl="0" w:tplc="04050001">
+      <w:start w:val="1"/>
+      <w:numFmt w:val="bullet"/>
+      <w:lvlText w:val=""/>
+      <w:lvlJc w:val="left"/>
+      <w:pPr>
+        <w:ind w:left="720" w:hanging="360"/>
+      </w:pPr>
+      <w:rPr>
+        <w:rFonts w:ascii="Symbol" w:hAnsi="Symbol" w:hint="default"/>
+      </w:rPr>
+    </w:lvl>
+    <w:lvl w:ilvl="1" w:tplc="04050003" w:tentative="1">
+      <w:start w:val="1"/>
+      <w:numFmt w:val="bullet"/>
+      <w:lvlText w:val="o"/>
+      <w:lvlJc w:val="left"/>
+      <w:pPr>
+        <w:ind w:left="1440" w:hanging="360"/>
+      </w:pPr>
+      <w:rPr>
+        <w:rFonts w:ascii="Courier New" w:hAnsi="Courier New" w:cs="Courier New" w:hint="default"/>
+      </w:rPr>
+    </w:lvl>
+    <w:lvl w:ilvl="2" w:tplc="04050005" w:tentative="1">
+      <w:start w:val="1"/>
+      <w:numFmt w:val="bullet"/>
+      <w:lvlText w:val=""/>
+      <w:lvlJc w:val="left"/>
+      <w:pPr>
+        <w:ind w:left="2160" w:hanging="360"/>
+      </w:pPr>
+      <w:rPr>
+        <w:rFonts w:ascii="Wingdings" w:hAnsi="Wingdings" w:hint="default"/>
+      </w:rPr>
+    </w:lvl>
+    <w:lvl w:ilvl="3" w:tplc="04050001" w:tentative="1">
+      <w:start w:val="1"/>
+      <w:numFmt w:val="bullet"/>
+      <w:lvlText w:val=""/>
+      <w:lvlJc w:val="left"/>
+      <w:pPr>
+        <w:ind w:left="2880" w:hanging="360"/>
+      </w:pPr>
+      <w:rPr>
+        <w:rFonts w:ascii="Symbol" w:hAnsi="Symbol" w:hint="default"/>
+      </w:rPr>
+    </w:lvl>
+    <w:lvl w:ilvl="4" w:tplc="04050003" w:tentative="1">
+      <w:start w:val="1"/>
+      <w:numFmt w:val="bullet"/>
+      <w:lvlText w:val="o"/>
+      <w:lvlJc w:val="left"/>
+      <w:pPr>
+        <w:ind w:left="3600" w:hanging="360"/>
+      </w:pPr>
+      <w:rPr>
+        <w:rFonts w:ascii="Courier New" w:hAnsi="Courier New" w:cs="Courier New" w:hint="default"/>
+      </w:rPr>
+    </w:lvl>
+    <w:lvl w:ilvl="5" w:tplc="04050005" w:tentative="1">
+      <w:start w:val="1"/>
+      <w:numFmt w:val="bullet"/>
+      <w:lvlText w:val=""/>
+      <w:lvlJc w:val="left"/>
+      <w:pPr>
+        <w:ind w:left="4320" w:hanging="360"/>
+      </w:pPr>
+      <w:rPr>
+        <w:rFonts w:ascii="Wingdings" w:hAnsi="Wingdings" w:hint="default"/>
+      </w:rPr>
+    </w:lvl>
+    <w:lvl w:ilvl="6" w:tplc="04050001" w:tentative="1">
+      <w:start w:val="1"/>
+      <w:numFmt w:val="bullet"/>
+      <w:lvlText w:val=""/>
+      <w:lvlJc w:val="left"/>
+      <w:pPr>
+        <w:ind w:left="5040" w:hanging="360"/>
+      </w:pPr>
+      <w:rPr>
+        <w:rFonts w:ascii="Symbol" w:hAnsi="Symbol" w:hint="default"/>
+      </w:rPr>
+    </w:lvl>
+    <w:lvl w:ilvl="7" w:tplc="04050003" w:tentative="1">
+      <w:start w:val="1"/>
+      <w:numFmt w:val="bullet"/>
+      <w:lvlText w:val="o"/>
+      <w:lvlJc w:val="left"/>
+      <w:pPr>
+        <w:ind w:left="5760" w:hanging="360"/>
+      </w:pPr>
+      <w:rPr>
+        <w:rFonts w:ascii="Courier New" w:hAnsi="Courier New" w:cs="Courier New" w:hint="default"/>
+      </w:rPr>
+    </w:lvl>
+    <w:lvl w:ilvl="8" w:tplc="04050005" w:tentative="1">
+      <w:start w:val="1"/>
+      <w:numFmt w:val="bullet"/>
+      <w:lvlText w:val=""/>
+      <w:lvlJc w:val="left"/>
+      <w:pPr>
+        <w:ind w:left="6480" w:hanging="360"/>
+      </w:pPr>
+      <w:rPr>
+        <w:rFonts w:ascii="Wingdings" w:hAnsi="Wingdings" w:hint="default"/>
+      </w:rPr>
+    </w:lvl>
+  </w:abstractNum>
+  <w:abstractNum w:abstractNumId="33">
     <w:nsid w:val="485A58D4"/>
     <w:multiLevelType w:val="hybridMultilevel"/>
     <w:tmpl w:val="113ECE4A"/>
@@ -40126,7 +41653,7 @@
       </w:rPr>
     </w:lvl>
   </w:abstractNum>
-  <w:abstractNum w:abstractNumId="30">
+  <w:abstractNum w:abstractNumId="34">
     <w:nsid w:val="4BBD4379"/>
     <w:multiLevelType w:val="hybridMultilevel"/>
     <w:tmpl w:val="86B2E5C8"/>
@@ -40239,7 +41766,7 @@
       </w:rPr>
     </w:lvl>
   </w:abstractNum>
-  <w:abstractNum w:abstractNumId="31">
+  <w:abstractNum w:abstractNumId="35">
     <w:nsid w:val="508B3330"/>
     <w:multiLevelType w:val="hybridMultilevel"/>
     <w:tmpl w:val="0DCC9AF2"/>
@@ -40351,7 +41878,7 @@
       </w:rPr>
     </w:lvl>
   </w:abstractNum>
-  <w:abstractNum w:abstractNumId="32">
+  <w:abstractNum w:abstractNumId="36">
     <w:nsid w:val="513B06E1"/>
     <w:multiLevelType w:val="hybridMultilevel"/>
     <w:tmpl w:val="40D0F07C"/>
@@ -40463,7 +41990,7 @@
       </w:rPr>
     </w:lvl>
   </w:abstractNum>
-  <w:abstractNum w:abstractNumId="33">
+  <w:abstractNum w:abstractNumId="37">
     <w:nsid w:val="53D26706"/>
     <w:multiLevelType w:val="hybridMultilevel"/>
     <w:tmpl w:val="EADCBC5E"/>
@@ -40575,7 +42102,7 @@
       </w:rPr>
     </w:lvl>
   </w:abstractNum>
-  <w:abstractNum w:abstractNumId="34">
+  <w:abstractNum w:abstractNumId="38">
     <w:nsid w:val="550D2DC0"/>
     <w:multiLevelType w:val="hybridMultilevel"/>
     <w:tmpl w:val="6BC035B2"/>
@@ -40687,7 +42214,7 @@
       </w:rPr>
     </w:lvl>
   </w:abstractNum>
-  <w:abstractNum w:abstractNumId="35">
+  <w:abstractNum w:abstractNumId="39">
     <w:nsid w:val="5A0B29E3"/>
     <w:multiLevelType w:val="multilevel"/>
     <w:tmpl w:val="24FE9C64"/>
@@ -40800,7 +42327,7 @@
       </w:rPr>
     </w:lvl>
   </w:abstractNum>
-  <w:abstractNum w:abstractNumId="36">
+  <w:abstractNum w:abstractNumId="40">
     <w:nsid w:val="5FE93279"/>
     <w:multiLevelType w:val="hybridMultilevel"/>
     <w:tmpl w:val="A798E930"/>
@@ -40912,7 +42439,233 @@
       </w:rPr>
     </w:lvl>
   </w:abstractNum>
-  <w:abstractNum w:abstractNumId="37">
+  <w:abstractNum w:abstractNumId="41">
+    <w:nsid w:val="67D23D3B"/>
+    <w:multiLevelType w:val="hybridMultilevel"/>
+    <w:tmpl w:val="8FA636EC"/>
+    <w:lvl w:ilvl="0" w:tplc="04050001">
+      <w:start w:val="1"/>
+      <w:numFmt w:val="bullet"/>
+      <w:lvlText w:val=""/>
+      <w:lvlJc w:val="left"/>
+      <w:pPr>
+        <w:ind w:left="720" w:hanging="360"/>
+      </w:pPr>
+      <w:rPr>
+        <w:rFonts w:ascii="Symbol" w:hAnsi="Symbol" w:hint="default"/>
+      </w:rPr>
+    </w:lvl>
+    <w:lvl w:ilvl="1" w:tplc="04050003" w:tentative="1">
+      <w:start w:val="1"/>
+      <w:numFmt w:val="bullet"/>
+      <w:lvlText w:val="o"/>
+      <w:lvlJc w:val="left"/>
+      <w:pPr>
+        <w:ind w:left="1440" w:hanging="360"/>
+      </w:pPr>
+      <w:rPr>
+        <w:rFonts w:ascii="Courier New" w:hAnsi="Courier New" w:cs="Courier New" w:hint="default"/>
+      </w:rPr>
+    </w:lvl>
+    <w:lvl w:ilvl="2" w:tplc="04050005" w:tentative="1">
+      <w:start w:val="1"/>
+      <w:numFmt w:val="bullet"/>
+      <w:lvlText w:val=""/>
+      <w:lvlJc w:val="left"/>
+      <w:pPr>
+        <w:ind w:left="2160" w:hanging="360"/>
+      </w:pPr>
+      <w:rPr>
+        <w:rFonts w:ascii="Wingdings" w:hAnsi="Wingdings" w:hint="default"/>
+      </w:rPr>
+    </w:lvl>
+    <w:lvl w:ilvl="3" w:tplc="04050001" w:tentative="1">
+      <w:start w:val="1"/>
+      <w:numFmt w:val="bullet"/>
+      <w:lvlText w:val=""/>
+      <w:lvlJc w:val="left"/>
+      <w:pPr>
+        <w:ind w:left="2880" w:hanging="360"/>
+      </w:pPr>
+      <w:rPr>
+        <w:rFonts w:ascii="Symbol" w:hAnsi="Symbol" w:hint="default"/>
+      </w:rPr>
+    </w:lvl>
+    <w:lvl w:ilvl="4" w:tplc="04050003" w:tentative="1">
+      <w:start w:val="1"/>
+      <w:numFmt w:val="bullet"/>
+      <w:lvlText w:val="o"/>
+      <w:lvlJc w:val="left"/>
+      <w:pPr>
+        <w:ind w:left="3600" w:hanging="360"/>
+      </w:pPr>
+      <w:rPr>
+        <w:rFonts w:ascii="Courier New" w:hAnsi="Courier New" w:cs="Courier New" w:hint="default"/>
+      </w:rPr>
+    </w:lvl>
+    <w:lvl w:ilvl="5" w:tplc="04050005" w:tentative="1">
+      <w:start w:val="1"/>
+      <w:numFmt w:val="bullet"/>
+      <w:lvlText w:val=""/>
+      <w:lvlJc w:val="left"/>
+      <w:pPr>
+        <w:ind w:left="4320" w:hanging="360"/>
+      </w:pPr>
+      <w:rPr>
+        <w:rFonts w:ascii="Wingdings" w:hAnsi="Wingdings" w:hint="default"/>
+      </w:rPr>
+    </w:lvl>
+    <w:lvl w:ilvl="6" w:tplc="04050001" w:tentative="1">
+      <w:start w:val="1"/>
+      <w:numFmt w:val="bullet"/>
+      <w:lvlText w:val=""/>
+      <w:lvlJc w:val="left"/>
+      <w:pPr>
+        <w:ind w:left="5040" w:hanging="360"/>
+      </w:pPr>
+      <w:rPr>
+        <w:rFonts w:ascii="Symbol" w:hAnsi="Symbol" w:hint="default"/>
+      </w:rPr>
+    </w:lvl>
+    <w:lvl w:ilvl="7" w:tplc="04050003" w:tentative="1">
+      <w:start w:val="1"/>
+      <w:numFmt w:val="bullet"/>
+      <w:lvlText w:val="o"/>
+      <w:lvlJc w:val="left"/>
+      <w:pPr>
+        <w:ind w:left="5760" w:hanging="360"/>
+      </w:pPr>
+      <w:rPr>
+        <w:rFonts w:ascii="Courier New" w:hAnsi="Courier New" w:cs="Courier New" w:hint="default"/>
+      </w:rPr>
+    </w:lvl>
+    <w:lvl w:ilvl="8" w:tplc="04050005" w:tentative="1">
+      <w:start w:val="1"/>
+      <w:numFmt w:val="bullet"/>
+      <w:lvlText w:val=""/>
+      <w:lvlJc w:val="left"/>
+      <w:pPr>
+        <w:ind w:left="6480" w:hanging="360"/>
+      </w:pPr>
+      <w:rPr>
+        <w:rFonts w:ascii="Wingdings" w:hAnsi="Wingdings" w:hint="default"/>
+      </w:rPr>
+    </w:lvl>
+  </w:abstractNum>
+  <w:abstractNum w:abstractNumId="42">
+    <w:nsid w:val="6B4A335A"/>
+    <w:multiLevelType w:val="hybridMultilevel"/>
+    <w:tmpl w:val="9F2CE14E"/>
+    <w:lvl w:ilvl="0" w:tplc="04050001">
+      <w:start w:val="1"/>
+      <w:numFmt w:val="bullet"/>
+      <w:lvlText w:val=""/>
+      <w:lvlJc w:val="left"/>
+      <w:pPr>
+        <w:ind w:left="720" w:hanging="360"/>
+      </w:pPr>
+      <w:rPr>
+        <w:rFonts w:ascii="Symbol" w:hAnsi="Symbol" w:hint="default"/>
+      </w:rPr>
+    </w:lvl>
+    <w:lvl w:ilvl="1" w:tplc="04050003" w:tentative="1">
+      <w:start w:val="1"/>
+      <w:numFmt w:val="bullet"/>
+      <w:lvlText w:val="o"/>
+      <w:lvlJc w:val="left"/>
+      <w:pPr>
+        <w:ind w:left="1440" w:hanging="360"/>
+      </w:pPr>
+      <w:rPr>
+        <w:rFonts w:ascii="Courier New" w:hAnsi="Courier New" w:cs="Courier New" w:hint="default"/>
+      </w:rPr>
+    </w:lvl>
+    <w:lvl w:ilvl="2" w:tplc="04050005" w:tentative="1">
+      <w:start w:val="1"/>
+      <w:numFmt w:val="bullet"/>
+      <w:lvlText w:val=""/>
+      <w:lvlJc w:val="left"/>
+      <w:pPr>
+        <w:ind w:left="2160" w:hanging="360"/>
+      </w:pPr>
+      <w:rPr>
+        <w:rFonts w:ascii="Wingdings" w:hAnsi="Wingdings" w:hint="default"/>
+      </w:rPr>
+    </w:lvl>
+    <w:lvl w:ilvl="3" w:tplc="04050001" w:tentative="1">
+      <w:start w:val="1"/>
+      <w:numFmt w:val="bullet"/>
+      <w:lvlText w:val=""/>
+      <w:lvlJc w:val="left"/>
+      <w:pPr>
+        <w:ind w:left="2880" w:hanging="360"/>
+      </w:pPr>
+      <w:rPr>
+        <w:rFonts w:ascii="Symbol" w:hAnsi="Symbol" w:hint="default"/>
+      </w:rPr>
+    </w:lvl>
+    <w:lvl w:ilvl="4" w:tplc="04050003" w:tentative="1">
+      <w:start w:val="1"/>
+      <w:numFmt w:val="bullet"/>
+      <w:lvlText w:val="o"/>
+      <w:lvlJc w:val="left"/>
+      <w:pPr>
+        <w:ind w:left="3600" w:hanging="360"/>
+      </w:pPr>
+      <w:rPr>
+        <w:rFonts w:ascii="Courier New" w:hAnsi="Courier New" w:cs="Courier New" w:hint="default"/>
+      </w:rPr>
+    </w:lvl>
+    <w:lvl w:ilvl="5" w:tplc="04050005" w:tentative="1">
+      <w:start w:val="1"/>
+      <w:numFmt w:val="bullet"/>
+      <w:lvlText w:val=""/>
+      <w:lvlJc w:val="left"/>
+      <w:pPr>
+        <w:ind w:left="4320" w:hanging="360"/>
+      </w:pPr>
+      <w:rPr>
+        <w:rFonts w:ascii="Wingdings" w:hAnsi="Wingdings" w:hint="default"/>
+      </w:rPr>
+    </w:lvl>
+    <w:lvl w:ilvl="6" w:tplc="04050001" w:tentative="1">
+      <w:start w:val="1"/>
+      <w:numFmt w:val="bullet"/>
+      <w:lvlText w:val=""/>
+      <w:lvlJc w:val="left"/>
+      <w:pPr>
+        <w:ind w:left="5040" w:hanging="360"/>
+      </w:pPr>
+      <w:rPr>
+        <w:rFonts w:ascii="Symbol" w:hAnsi="Symbol" w:hint="default"/>
+      </w:rPr>
+    </w:lvl>
+    <w:lvl w:ilvl="7" w:tplc="04050003" w:tentative="1">
+      <w:start w:val="1"/>
+      <w:numFmt w:val="bullet"/>
+      <w:lvlText w:val="o"/>
+      <w:lvlJc w:val="left"/>
+      <w:pPr>
+        <w:ind w:left="5760" w:hanging="360"/>
+      </w:pPr>
+      <w:rPr>
+        <w:rFonts w:ascii="Courier New" w:hAnsi="Courier New" w:cs="Courier New" w:hint="default"/>
+      </w:rPr>
+    </w:lvl>
+    <w:lvl w:ilvl="8" w:tplc="04050005" w:tentative="1">
+      <w:start w:val="1"/>
+      <w:numFmt w:val="bullet"/>
+      <w:lvlText w:val=""/>
+      <w:lvlJc w:val="left"/>
+      <w:pPr>
+        <w:ind w:left="6480" w:hanging="360"/>
+      </w:pPr>
+      <w:rPr>
+        <w:rFonts w:ascii="Wingdings" w:hAnsi="Wingdings" w:hint="default"/>
+      </w:rPr>
+    </w:lvl>
+  </w:abstractNum>
+  <w:abstractNum w:abstractNumId="43">
     <w:nsid w:val="6B9A548C"/>
     <w:multiLevelType w:val="hybridMultilevel"/>
     <w:tmpl w:val="388A5B3C"/>
@@ -41025,7 +42778,7 @@
       </w:rPr>
     </w:lvl>
   </w:abstractNum>
-  <w:abstractNum w:abstractNumId="38">
+  <w:abstractNum w:abstractNumId="44">
     <w:nsid w:val="74147B38"/>
     <w:multiLevelType w:val="multilevel"/>
     <w:tmpl w:val="D416E11C"/>
@@ -41181,115 +42934,133 @@
     <w:abstractNumId w:val="1"/>
   </w:num>
   <w:num w:numId="3">
+    <w:abstractNumId w:val="22"/>
+  </w:num>
+  <w:num w:numId="4">
+    <w:abstractNumId w:val="32"/>
+  </w:num>
+  <w:num w:numId="5">
+    <w:abstractNumId w:val="16"/>
+  </w:num>
+  <w:num w:numId="6">
+    <w:abstractNumId w:val="13"/>
+  </w:num>
+  <w:num w:numId="7">
+    <w:abstractNumId w:val="44"/>
+  </w:num>
+  <w:num w:numId="8">
+    <w:abstractNumId w:val="27"/>
+  </w:num>
+  <w:num w:numId="9">
+    <w:abstractNumId w:val="4"/>
+  </w:num>
+  <w:num w:numId="10">
+    <w:abstractNumId w:val="14"/>
+  </w:num>
+  <w:num w:numId="11">
+    <w:abstractNumId w:val="7"/>
+  </w:num>
+  <w:num w:numId="12">
+    <w:abstractNumId w:val="20"/>
+  </w:num>
+  <w:num w:numId="13">
+    <w:abstractNumId w:val="43"/>
+  </w:num>
+  <w:num w:numId="14">
+    <w:abstractNumId w:val="12"/>
+  </w:num>
+  <w:num w:numId="15">
+    <w:abstractNumId w:val="10"/>
+  </w:num>
+  <w:num w:numId="16">
+    <w:abstractNumId w:val="34"/>
+  </w:num>
+  <w:num w:numId="17">
+    <w:abstractNumId w:val="26"/>
+  </w:num>
+  <w:num w:numId="18">
+    <w:abstractNumId w:val="9"/>
+  </w:num>
+  <w:num w:numId="19">
+    <w:abstractNumId w:val="39"/>
+  </w:num>
+  <w:num w:numId="20">
+    <w:abstractNumId w:val="3"/>
+  </w:num>
+  <w:num w:numId="21">
+    <w:abstractNumId w:val="18"/>
+  </w:num>
+  <w:num w:numId="22">
+    <w:abstractNumId w:val="35"/>
+  </w:num>
+  <w:num w:numId="23">
+    <w:abstractNumId w:val="11"/>
+  </w:num>
+  <w:num w:numId="24">
+    <w:abstractNumId w:val="40"/>
+  </w:num>
+  <w:num w:numId="25">
+    <w:abstractNumId w:val="17"/>
+  </w:num>
+  <w:num w:numId="26">
+    <w:abstractNumId w:val="36"/>
+  </w:num>
+  <w:num w:numId="27">
+    <w:abstractNumId w:val="15"/>
+  </w:num>
+  <w:num w:numId="28">
+    <w:abstractNumId w:val="8"/>
+  </w:num>
+  <w:num w:numId="29">
+    <w:abstractNumId w:val="29"/>
+  </w:num>
+  <w:num w:numId="30">
+    <w:abstractNumId w:val="30"/>
+  </w:num>
+  <w:num w:numId="31">
+    <w:abstractNumId w:val="5"/>
+  </w:num>
+  <w:num w:numId="32">
+    <w:abstractNumId w:val="25"/>
+  </w:num>
+  <w:num w:numId="33">
+    <w:abstractNumId w:val="33"/>
+  </w:num>
+  <w:num w:numId="34">
+    <w:abstractNumId w:val="37"/>
+  </w:num>
+  <w:num w:numId="35">
+    <w:abstractNumId w:val="38"/>
+  </w:num>
+  <w:num w:numId="36">
+    <w:abstractNumId w:val="6"/>
+  </w:num>
+  <w:num w:numId="37">
     <w:abstractNumId w:val="21"/>
   </w:num>
-  <w:num w:numId="4">
-    <w:abstractNumId w:val="28"/>
+  <w:num w:numId="38">
+    <w:abstractNumId w:val="24"/>
   </w:num>
-  <w:num w:numId="5">
-    <w:abstractNumId w:val="15"/>
-  </w:num>
-  <w:num w:numId="6">
-    <w:abstractNumId w:val="12"/>
-  </w:num>
-  <w:num w:numId="7">
-    <w:abstractNumId w:val="38"/>
-  </w:num>
-  <w:num w:numId="8">
-    <w:abstractNumId w:val="25"/>
-  </w:num>
-  <w:num w:numId="9">
-    <w:abstractNumId w:val="3"/>
-  </w:num>
-  <w:num w:numId="10">
-    <w:abstractNumId w:val="13"/>
-  </w:num>
-  <w:num w:numId="11">
-    <w:abstractNumId w:val="6"/>
-  </w:num>
-  <w:num w:numId="12">
+  <w:num w:numId="39">
     <w:abstractNumId w:val="19"/>
   </w:num>
-  <w:num w:numId="13">
-    <w:abstractNumId w:val="37"/>
+  <w:num w:numId="40">
+    <w:abstractNumId w:val="42"/>
   </w:num>
-  <w:num w:numId="14">
-    <w:abstractNumId w:val="11"/>
-  </w:num>
-  <w:num w:numId="15">
-    <w:abstractNumId w:val="9"/>
-  </w:num>
-  <w:num w:numId="16">
-    <w:abstractNumId w:val="30"/>
-  </w:num>
-  <w:num w:numId="17">
-    <w:abstractNumId w:val="24"/>
-  </w:num>
-  <w:num w:numId="18">
-    <w:abstractNumId w:val="8"/>
-  </w:num>
-  <w:num w:numId="19">
-    <w:abstractNumId w:val="35"/>
-  </w:num>
-  <w:num w:numId="20">
+  <w:num w:numId="41">
     <w:abstractNumId w:val="2"/>
   </w:num>
-  <w:num w:numId="21">
-    <w:abstractNumId w:val="17"/>
-  </w:num>
-  <w:num w:numId="22">
+  <w:num w:numId="42">
     <w:abstractNumId w:val="31"/>
   </w:num>
-  <w:num w:numId="23">
-    <w:abstractNumId w:val="10"/>
+  <w:num w:numId="43">
+    <w:abstractNumId w:val="41"/>
   </w:num>
-  <w:num w:numId="24">
-    <w:abstractNumId w:val="36"/>
-  </w:num>
-  <w:num w:numId="25">
-    <w:abstractNumId w:val="16"/>
-  </w:num>
-  <w:num w:numId="26">
-    <w:abstractNumId w:val="32"/>
-  </w:num>
-  <w:num w:numId="27">
-    <w:abstractNumId w:val="14"/>
-  </w:num>
-  <w:num w:numId="28">
-    <w:abstractNumId w:val="7"/>
-  </w:num>
-  <w:num w:numId="29">
-    <w:abstractNumId w:val="26"/>
-  </w:num>
-  <w:num w:numId="30">
-    <w:abstractNumId w:val="27"/>
-  </w:num>
-  <w:num w:numId="31">
-    <w:abstractNumId w:val="4"/>
-  </w:num>
-  <w:num w:numId="32">
+  <w:num w:numId="44">
     <w:abstractNumId w:val="23"/>
   </w:num>
-  <w:num w:numId="33">
-    <w:abstractNumId w:val="29"/>
-  </w:num>
-  <w:num w:numId="34">
-    <w:abstractNumId w:val="33"/>
-  </w:num>
-  <w:num w:numId="35">
-    <w:abstractNumId w:val="34"/>
-  </w:num>
-  <w:num w:numId="36">
-    <w:abstractNumId w:val="5"/>
-  </w:num>
-  <w:num w:numId="37">
-    <w:abstractNumId w:val="20"/>
-  </w:num>
-  <w:num w:numId="38">
-    <w:abstractNumId w:val="22"/>
-  </w:num>
-  <w:num w:numId="39">
-    <w:abstractNumId w:val="18"/>
+  <w:num w:numId="45">
+    <w:abstractNumId w:val="28"/>
   </w:num>
 </w:numbering>
 </file>
@@ -42512,7 +44283,7 @@
 </file>
 
 <file path=customXml/itemProps1.xml><?xml version="1.0" encoding="utf-8"?>
-<ds:datastoreItem xmlns:ds="http://schemas.openxmlformats.org/officeDocument/2006/customXml" ds:itemID="{01CE401A-CF88-42F7-B76A-9170F13BA5E7}">
+<ds:datastoreItem xmlns:ds="http://schemas.openxmlformats.org/officeDocument/2006/customXml" ds:itemID="{BC9CFDF3-9792-4BFA-B835-5AB54D590FAF}">
   <ds:schemaRefs>
     <ds:schemaRef ds:uri="http://schemas.openxmlformats.org/officeDocument/2006/bibliography"/>
   </ds:schemaRefs>

</xml_diff>

<commit_message>
Implementation - structure (import)
</commit_message>
<xml_diff>
--- a/Frege.docx
+++ b/Frege.docx
@@ -9318,8 +9318,6 @@
               </w:rPr>
               <w:t>2.10</w:t>
             </w:r>
-            <w:bookmarkStart w:id="0" w:name="_GoBack"/>
-            <w:bookmarkEnd w:id="0"/>
           </w:p>
         </w:tc>
       </w:tr>
@@ -35802,47 +35800,6 @@
         </w:numPr>
         <w:suppressAutoHyphens w:val="0"/>
         <w:rPr>
-          <w:i/>
-          <w:iCs/>
-        </w:rPr>
-      </w:pPr>
-      <w:r>
-        <w:rPr>
-          <w:iCs/>
-        </w:rPr>
-        <w:t>Derived instance declaration</w:t>
-      </w:r>
-      <w:r>
-        <w:rPr>
-          <w:i/>
-          <w:iCs/>
-        </w:rPr>
-        <w:t xml:space="preserve"> </w:t>
-      </w:r>
-      <w:r>
-        <w:rPr>
-          <w:iCs/>
-        </w:rPr>
-        <w:t>(</w:t>
-      </w:r>
-      <w:r>
-        <w:rPr>
-          <w:i/>
-          <w:iCs/>
-        </w:rPr>
-        <w:t>omitted in this work)</w:t>
-      </w:r>
-    </w:p>
-    <w:p>
-      <w:pPr>
-        <w:pStyle w:val="ListParagraph"/>
-        <w:widowControl/>
-        <w:numPr>
-          <w:ilvl w:val="0"/>
-          <w:numId w:val="37"/>
-        </w:numPr>
-        <w:suppressAutoHyphens w:val="0"/>
-        <w:rPr>
           <w:iCs/>
         </w:rPr>
       </w:pPr>
@@ -36611,16 +36568,7 @@
           <w:sz w:val="20"/>
           <w:szCs w:val="20"/>
         </w:rPr>
-        <w:t xml:space="preserve">, -&gt;&gt;, </w:t>
-      </w:r>
-      <w:r>
-        <w:rPr>
-          <w:rFonts w:ascii="Consolas" w:hAnsi="Consolas"/>
-          <w:iCs/>
-          <w:sz w:val="20"/>
-          <w:szCs w:val="20"/>
-        </w:rPr>
-        <w:t>traverse</w:t>
+        <w:t>, -&gt;&gt;, traverse</w:t>
       </w:r>
       <w:r>
         <w:rPr>
@@ -37464,13 +37412,7 @@
         <w:suppressAutoHyphens w:val="0"/>
       </w:pPr>
       <w:r>
-        <w:t xml:space="preserve">It can </w:t>
-      </w:r>
-      <w:r>
-        <w:t>(but does not have to)</w:t>
-      </w:r>
-      <w:r>
-        <w:t xml:space="preserve"> contain a list of imported items into the current namespace</w:t>
+        <w:t>It can (but does not have to) contain a list of imported items into the current namespace</w:t>
       </w:r>
     </w:p>
     <w:p>
@@ -37553,10 +37495,7 @@
         <w:t xml:space="preserve"> </w:t>
       </w:r>
       <w:r>
-        <w:t xml:space="preserve">part </w:t>
-      </w:r>
-      <w:r>
-        <w:t xml:space="preserve">of the </w:t>
+        <w:t xml:space="preserve">part of the </w:t>
       </w:r>
       <w:r>
         <w:t xml:space="preserve">‘import’ </w:t>
@@ -37615,49 +37554,70 @@
         <w:t xml:space="preserve">’ </w:t>
       </w:r>
       <w:r>
-        <w:t>NTS</w:t>
-      </w:r>
-      <w:r>
+        <w:t>NTS)</w:t>
+      </w:r>
+      <w:r>
+        <w:t>, this</w:t>
+      </w:r>
+      <w:r>
+        <w:t xml:space="preserve"> </w:t>
+      </w:r>
+      <w:r>
+        <w:t xml:space="preserve">is </w:t>
+      </w:r>
+      <w:r>
+        <w:t xml:space="preserve">only </w:t>
+      </w:r>
+      <w:r>
+        <w:t>one of the options. We need to tell the MPS</w:t>
+      </w:r>
+      <w:r>
+        <w:t xml:space="preserve"> that</w:t>
+      </w:r>
+      <w:r>
+        <w:t xml:space="preserve"> </w:t>
+      </w:r>
+      <w:r>
+        <w:t xml:space="preserve">we will </w:t>
+      </w:r>
+      <w:r>
+        <w:t xml:space="preserve">allow </w:t>
+      </w:r>
+      <w:r>
+        <w:t>import</w:t>
+      </w:r>
+      <w:r>
+        <w:t>ing of</w:t>
+      </w:r>
+      <w:r>
+        <w:t xml:space="preserve"> items only </w:t>
+      </w:r>
+      <w:r>
+        <w:t>from an existing module.</w:t>
+      </w:r>
+      <w:r>
+        <w:t xml:space="preserve"> </w:t>
+      </w:r>
+      <w:r>
+        <w:rPr>
+          <w:i/>
+        </w:rPr>
+        <w:t xml:space="preserve">(Understandably, as mentioned in chapter 3, only the modules defined in MPS using our language Frege-IDE, will </w:t>
+      </w:r>
+      <w:r>
+        <w:rPr>
+          <w:i/>
+        </w:rPr>
+        <w:t>be importable.</w:t>
+      </w:r>
+      <w:r>
+        <w:rPr>
+          <w:i/>
+        </w:rPr>
         <w:t>)</w:t>
       </w:r>
       <w:r>
-        <w:t>, this</w:t>
-      </w:r>
-      <w:r>
         <w:t xml:space="preserve"> </w:t>
-      </w:r>
-      <w:r>
-        <w:t xml:space="preserve">is </w:t>
-      </w:r>
-      <w:r>
-        <w:t xml:space="preserve">only </w:t>
-      </w:r>
-      <w:r>
-        <w:t>one of the options. We need to tell the MPS</w:t>
-      </w:r>
-      <w:r>
-        <w:t xml:space="preserve"> that</w:t>
-      </w:r>
-      <w:r>
-        <w:t xml:space="preserve"> </w:t>
-      </w:r>
-      <w:r>
-        <w:t xml:space="preserve">we will </w:t>
-      </w:r>
-      <w:r>
-        <w:t xml:space="preserve">allow </w:t>
-      </w:r>
-      <w:r>
-        <w:t>import</w:t>
-      </w:r>
-      <w:r>
-        <w:t>ing of</w:t>
-      </w:r>
-      <w:r>
-        <w:t xml:space="preserve"> items only </w:t>
-      </w:r>
-      <w:r>
-        <w:t xml:space="preserve">from an existing module. </w:t>
       </w:r>
       <w:r>
         <w:t xml:space="preserve">Since a generic program structure captured in concept ‘Skeleton’ (Figure 4.1) consists of exactly one ‘Module’ child, this a legal </w:t>
@@ -37734,8 +37694,1291 @@
       <w:pPr>
         <w:widowControl/>
         <w:suppressAutoHyphens w:val="0"/>
+      </w:pPr>
+      <w:r>
+        <w:t>Now while ‘ImportItems’ concept may be clear, it consists of 0</w:t>
+      </w:r>
+      <w:r>
+        <w:t>..</w:t>
+      </w:r>
+      <w:r>
+        <w:t xml:space="preserve">n children </w:t>
+      </w:r>
+      <w:r>
+        <w:t xml:space="preserve">of </w:t>
+      </w:r>
+      <w:r>
+        <w:t>‘ImportItem’</w:t>
+      </w:r>
+      <w:r>
+        <w:t xml:space="preserve"> (represents ‘</w:t>
+      </w:r>
+      <w:r>
+        <w:rPr>
+          <w:rFonts w:ascii="Consolas" w:eastAsia="Times New Roman" w:hAnsi="Consolas" w:cs="CMTI12"/>
+          <w:i/>
+          <w:iCs/>
+          <w:color w:val="000000"/>
+          <w:kern w:val="0"/>
+          <w:sz w:val="20"/>
+          <w:szCs w:val="20"/>
+          <w:lang w:val="cs-CZ" w:eastAsia="cs-CZ" w:bidi="ar-SA"/>
+        </w:rPr>
+        <w:t xml:space="preserve">importitem‘ </w:t>
+      </w:r>
+      <w:r>
+        <w:t>NTS)</w:t>
+      </w:r>
+      <w:r>
+        <w:t>.</w:t>
+      </w:r>
+      <w:r>
+        <w:t xml:space="preserve"> </w:t>
+      </w:r>
+      <w:r>
+        <w:t>We have already showed the NTS rule for the ‘</w:t>
+      </w:r>
+      <w:r>
+        <w:rPr>
+          <w:rFonts w:ascii="Consolas" w:eastAsia="Times New Roman" w:hAnsi="Consolas" w:cs="CMTI12"/>
+          <w:i/>
+          <w:iCs/>
+          <w:color w:val="000000"/>
+          <w:kern w:val="0"/>
+          <w:sz w:val="20"/>
+          <w:szCs w:val="20"/>
+          <w:lang w:val="cs-CZ" w:eastAsia="cs-CZ" w:bidi="ar-SA"/>
+        </w:rPr>
+        <w:t>importitem</w:t>
+      </w:r>
+      <w:r>
+        <w:t>’ NTS</w:t>
+      </w:r>
+      <w:r>
+        <w:t>, but r</w:t>
+      </w:r>
+      <w:r>
+        <w:t xml:space="preserve">egarding the </w:t>
+      </w:r>
+      <w:r>
+        <w:t xml:space="preserve">corresponding </w:t>
+      </w:r>
+      <w:r>
+        <w:t xml:space="preserve">concept implementation, </w:t>
+      </w:r>
+      <w:r>
+        <w:t xml:space="preserve">we will want to take advantage of references. </w:t>
+      </w:r>
+      <w:r>
+        <w:t xml:space="preserve">In this work we know that </w:t>
+      </w:r>
+      <w:r>
+        <w:t xml:space="preserve">we may only import either </w:t>
+      </w:r>
+      <w:r>
+        <w:t>functions, operators, type synonym, datatypes</w:t>
+      </w:r>
+      <w:r>
+        <w:t>, or datatype constructors</w:t>
+      </w:r>
+      <w:r>
+        <w:t>.</w:t>
+      </w:r>
+      <w:r>
+        <w:t xml:space="preserve"> We may therefore create</w:t>
+      </w:r>
+      <w:r>
+        <w:t xml:space="preserve"> an abstract concept ‘ImportItem’</w:t>
+      </w:r>
+      <w:r>
+        <w:t>, which is otherwise empty. Then we create several inherited concepts</w:t>
+      </w:r>
+      <w:r>
+        <w:t>:</w:t>
+      </w:r>
+    </w:p>
+    <w:p>
+      <w:pPr>
+        <w:pStyle w:val="ListParagraph"/>
+        <w:widowControl/>
+        <w:numPr>
+          <w:ilvl w:val="0"/>
+          <w:numId w:val="48"/>
+        </w:numPr>
+        <w:suppressAutoHyphens w:val="0"/>
+      </w:pPr>
+      <w:r>
+        <w:t>‘IIFunction’ (for importing functions)</w:t>
+      </w:r>
+    </w:p>
+    <w:p>
+      <w:pPr>
+        <w:pStyle w:val="ListParagraph"/>
+        <w:widowControl/>
+        <w:numPr>
+          <w:ilvl w:val="0"/>
+          <w:numId w:val="48"/>
+        </w:numPr>
+        <w:suppressAutoHyphens w:val="0"/>
+      </w:pPr>
+      <w:r>
+        <w:t>‘IIOperator’</w:t>
+      </w:r>
+      <w:r>
+        <w:t xml:space="preserve"> (for importing operators)</w:t>
+      </w:r>
+    </w:p>
+    <w:p>
+      <w:pPr>
+        <w:pStyle w:val="ListParagraph"/>
+        <w:widowControl/>
+        <w:numPr>
+          <w:ilvl w:val="0"/>
+          <w:numId w:val="48"/>
+        </w:numPr>
+        <w:suppressAutoHyphens w:val="0"/>
+      </w:pPr>
+      <w:r>
+        <w:t>‘IIType’ (type synonyms and datatypes)</w:t>
+      </w:r>
+      <w:r>
+        <w:t xml:space="preserve"> </w:t>
+      </w:r>
+    </w:p>
+    <w:p>
+      <w:pPr>
+        <w:pStyle w:val="ListParagraph"/>
+        <w:widowControl/>
+        <w:numPr>
+          <w:ilvl w:val="0"/>
+          <w:numId w:val="48"/>
+        </w:numPr>
+        <w:suppressAutoHyphens w:val="0"/>
+      </w:pPr>
+      <w:r>
+        <w:t>‘IIConstructor’ (importing constructors)</w:t>
+      </w:r>
+    </w:p>
+    <w:p>
+      <w:pPr>
+        <w:widowControl/>
+        <w:suppressAutoHyphens w:val="0"/>
+      </w:pPr>
+      <w:r>
+        <w:t xml:space="preserve">Why is it enough to create only 1 concept as a substitute for </w:t>
+      </w:r>
+      <w:r>
+        <w:t xml:space="preserve">importing </w:t>
+      </w:r>
+      <w:r>
+        <w:t xml:space="preserve">both type synonyms and datatypes? The reason is, again, the grammar </w:t>
+      </w:r>
+      <w:r>
+        <w:t>–</w:t>
+      </w:r>
+      <w:r>
+        <w:t xml:space="preserve"> </w:t>
+      </w:r>
+      <w:r>
+        <w:t xml:space="preserve">there is basically no syntactical difference between </w:t>
+      </w:r>
+      <w:r>
+        <w:t xml:space="preserve">the two </w:t>
+      </w:r>
+      <w:r>
+        <w:t>since</w:t>
+      </w:r>
+      <w:r>
+        <w:t xml:space="preserve"> they both define a type. </w:t>
+      </w:r>
+      <w:r>
+        <w:t>Thus, where there is</w:t>
+      </w:r>
+      <w:r>
+        <w:t xml:space="preserve"> </w:t>
+      </w:r>
+      <w:r>
+        <w:t>the</w:t>
+      </w:r>
+      <w:r>
+        <w:t xml:space="preserve"> </w:t>
+      </w:r>
+      <w:r>
+        <w:t>former</w:t>
+      </w:r>
+      <w:r>
+        <w:t xml:space="preserve">, there can also be the </w:t>
+      </w:r>
+      <w:r>
+        <w:t>latter</w:t>
+      </w:r>
+      <w:r>
+        <w:t>.</w:t>
+      </w:r>
+    </w:p>
+    <w:p>
+      <w:pPr>
+        <w:widowControl/>
+        <w:suppressAutoHyphens w:val="0"/>
+      </w:pPr>
+      <w:r>
+        <w:t xml:space="preserve">However, so far we have not </w:t>
+      </w:r>
+      <w:r>
+        <w:t xml:space="preserve">created any </w:t>
+      </w:r>
+      <w:r>
+        <w:t xml:space="preserve">of the </w:t>
+      </w:r>
+      <w:r>
+        <w:t>concept</w:t>
+      </w:r>
+      <w:r>
+        <w:t>s</w:t>
+      </w:r>
+      <w:r>
+        <w:t xml:space="preserve"> </w:t>
+      </w:r>
+      <w:r>
+        <w:t>from above</w:t>
+      </w:r>
+      <w:r>
+        <w:t xml:space="preserve"> (meaning there is no concept for defining functions, operators, etc.)</w:t>
+      </w:r>
+      <w:r>
+        <w:t>, so we cannot provide a complete implementation right now</w:t>
+      </w:r>
+      <w:r>
+        <w:t>, because there is nothing to actually reference</w:t>
+      </w:r>
+      <w:r>
+        <w:t xml:space="preserve">. </w:t>
+      </w:r>
+      <w:r>
+        <w:t xml:space="preserve">But, we can create, so called, ‘smart references’ for each of the </w:t>
+      </w:r>
+      <w:r>
+        <w:t xml:space="preserve">entity </w:t>
+      </w:r>
+      <w:r>
+        <w:t xml:space="preserve">to </w:t>
+      </w:r>
+      <w:r>
+        <w:t>reference,</w:t>
+      </w:r>
+      <w:r>
+        <w:t xml:space="preserve"> and implement th</w:t>
+      </w:r>
+      <w:r>
+        <w:t>e</w:t>
+      </w:r>
+      <w:r>
+        <w:t>se later.</w:t>
+      </w:r>
+      <w:r>
+        <w:t xml:space="preserve"> </w:t>
+      </w:r>
+      <w:r>
+        <w:t xml:space="preserve">This will prove useful </w:t>
+      </w:r>
+      <w:r>
+        <w:t>also in the later stages</w:t>
+      </w:r>
+      <w:r>
+        <w:t xml:space="preserve"> in the implementation</w:t>
+      </w:r>
+      <w:r>
+        <w:t xml:space="preserve">, because </w:t>
+      </w:r>
+      <w:r>
+        <w:t xml:space="preserve">there are many places we will need to </w:t>
+      </w:r>
+      <w:r>
+        <w:t>re-</w:t>
+      </w:r>
+      <w:r>
+        <w:t>use a reference for funct</w:t>
+      </w:r>
+      <w:r>
+        <w:t>ions, operators, etc.</w:t>
+      </w:r>
+      <w:r>
+        <w:t xml:space="preserve"> We will demonstrate our reasoning on the ‘IIType’ concept.</w:t>
+      </w:r>
+    </w:p>
+    <w:p>
+      <w:pPr>
+        <w:widowControl/>
+        <w:suppressAutoHyphens w:val="0"/>
+      </w:pPr>
+      <w:r>
+        <w:t xml:space="preserve"> </w:t>
+      </w:r>
+      <w:r>
+        <w:t>‘IIType’ may reference a type synonym or a datatype. Regardless, both are types, so we only need to c</w:t>
+      </w:r>
+      <w:r>
+        <w:t xml:space="preserve">reate a single smart reference. We will </w:t>
+      </w:r>
+      <w:r>
+        <w:t>call</w:t>
+      </w:r>
+      <w:r>
+        <w:t xml:space="preserve"> it</w:t>
+      </w:r>
+      <w:r>
+        <w:t xml:space="preserve"> ‘TypeReference’</w:t>
+      </w:r>
+      <w:r>
+        <w:t xml:space="preserve"> and </w:t>
+      </w:r>
+      <w:r>
+        <w:t>can leave its implementation empty for now.</w:t>
+      </w:r>
+      <w:r>
+        <w:t xml:space="preserve"> The smart reference can</w:t>
+      </w:r>
+      <w:r>
+        <w:t xml:space="preserve"> then</w:t>
+      </w:r>
+      <w:r>
+        <w:t xml:space="preserve"> be used as a child for the concept ‘IIType’</w:t>
+      </w:r>
+      <w:r>
+        <w:t xml:space="preserve">, which covers </w:t>
+      </w:r>
+      <w:r>
+        <w:t>the referencing part. ‘IIType’, however, also includes the optional datatype member enumeration. We will</w:t>
+      </w:r>
+      <w:r>
+        <w:t xml:space="preserve"> simply encapsulate the feature into a new concept,</w:t>
+      </w:r>
+      <w:r>
+        <w:t xml:space="preserve"> ‘IITConstructorList’</w:t>
+      </w:r>
+      <w:r>
+        <w:t xml:space="preserve">, which will be </w:t>
+      </w:r>
+      <w:r>
+        <w:t xml:space="preserve">its </w:t>
+      </w:r>
+      <w:r>
+        <w:t>optional child.</w:t>
+      </w:r>
+      <w:r>
+        <w:t xml:space="preserve"> </w:t>
+      </w:r>
+      <w:r>
+        <w:t xml:space="preserve">The </w:t>
+      </w:r>
+      <w:r>
+        <w:t xml:space="preserve">implementation, unsurprisingly, is very similar to that of </w:t>
+      </w:r>
+      <w:r>
+        <w:t xml:space="preserve">the ‘ImportItems’ </w:t>
+      </w:r>
+      <w:r>
+        <w:t>concept</w:t>
+      </w:r>
+      <w:r>
+        <w:t xml:space="preserve">, </w:t>
+      </w:r>
+      <w:r>
+        <w:t>hence we will not describe it.</w:t>
+      </w:r>
+    </w:p>
+    <w:p>
+      <w:pPr>
+        <w:widowControl/>
+        <w:suppressAutoHyphens w:val="0"/>
+        <w:rPr>
+          <w:rFonts w:ascii="Consolas" w:hAnsi="Consolas"/>
+          <w:iCs/>
+          <w:sz w:val="20"/>
+          <w:szCs w:val="20"/>
+        </w:rPr>
+      </w:pPr>
+      <w:r>
+        <w:t>The implementation of the ‘IIType’ concept is show</w:t>
+      </w:r>
+      <w:r>
+        <w:t>n</w:t>
+      </w:r>
+      <w:r>
+        <w:t xml:space="preserve"> on </w:t>
+      </w:r>
+      <w:r>
+        <w:t xml:space="preserve">the </w:t>
+      </w:r>
+      <w:r>
+        <w:t>Figure 4.3.</w:t>
+      </w:r>
+      <w:r>
+        <w:t xml:space="preserve"> A</w:t>
+      </w:r>
+      <w:r>
+        <w:t xml:space="preserve">n optional </w:t>
+      </w:r>
+      <w:r>
+        <w:t xml:space="preserve">and slightly more advanced </w:t>
+      </w:r>
+      <w:r>
+        <w:t>feature</w:t>
+      </w:r>
+      <w:r>
+        <w:t xml:space="preserve"> here would be </w:t>
+      </w:r>
+      <w:r>
+        <w:t xml:space="preserve">a correct scoping for the constructor list. </w:t>
+      </w:r>
+      <w:r>
+        <w:t xml:space="preserve">For example, for </w:t>
+      </w:r>
+      <w:r>
+        <w:t>a datatype ‘Maybe’</w:t>
+      </w:r>
+      <w:r>
+        <w:t>,</w:t>
+      </w:r>
+      <w:r>
+        <w:t xml:space="preserve"> we could want our IDE to allow only to reference constructors “Just” and “Nothing”</w:t>
+      </w:r>
+      <w:r>
+        <w:t xml:space="preserve">: </w:t>
+      </w:r>
+      <w:r>
+        <w:rPr>
+          <w:rFonts w:ascii="Consolas" w:hAnsi="Consolas"/>
+          <w:iCs/>
+          <w:sz w:val="20"/>
+          <w:szCs w:val="20"/>
+        </w:rPr>
+        <w:t>data Maybe a = Just a | Nothing</w:t>
+      </w:r>
+    </w:p>
+    <w:p>
+      <w:pPr>
+        <w:widowControl/>
+        <w:suppressAutoHyphens w:val="0"/>
+      </w:pPr>
+      <w:r>
+        <w:t>Th</w:t>
+      </w:r>
+      <w:r>
+        <w:t>is</w:t>
+      </w:r>
+      <w:r>
+        <w:t xml:space="preserve"> </w:t>
+      </w:r>
+      <w:r>
+        <w:t xml:space="preserve">feature is described in the later part/chapter, </w:t>
+      </w:r>
+      <w:r>
+        <w:rPr>
+          <w:b/>
+        </w:rPr>
+        <w:t>scoping</w:t>
+      </w:r>
+      <w:r>
+        <w:t>.</w:t>
+      </w:r>
+    </w:p>
+    <w:p>
+      <w:pPr>
+        <w:widowControl/>
+        <w:suppressAutoHyphens w:val="0"/>
         <w:jc w:val="center"/>
       </w:pPr>
+      <w:r>
+        <w:rPr>
+          <w:noProof/>
+          <w:lang w:val="cs-CZ" w:eastAsia="cs-CZ" w:bidi="ar-SA"/>
+        </w:rPr>
+        <w:lastRenderedPageBreak/>
+        <w:drawing>
+          <wp:inline distT="0" distB="0" distL="0" distR="0">
+            <wp:extent cx="2763082" cy="2204114"/>
+            <wp:effectExtent l="0" t="0" r="0" b="5715"/>
+            <wp:docPr id="36" name="Picture 36"/>
+            <wp:cNvGraphicFramePr>
+              <a:graphicFrameLocks xmlns:a="http://schemas.openxmlformats.org/drawingml/2006/main" noChangeAspect="1"/>
+            </wp:cNvGraphicFramePr>
+            <a:graphic xmlns:a="http://schemas.openxmlformats.org/drawingml/2006/main">
+              <a:graphicData uri="http://schemas.openxmlformats.org/drawingml/2006/picture">
+                <pic:pic xmlns:pic="http://schemas.openxmlformats.org/drawingml/2006/picture">
+                  <pic:nvPicPr>
+                    <pic:cNvPr id="36" name="03.fw.png"/>
+                    <pic:cNvPicPr/>
+                  </pic:nvPicPr>
+                  <pic:blipFill>
+                    <a:blip r:embed="rId68">
+                      <a:extLst>
+                        <a:ext uri="{28A0092B-C50C-407E-A947-70E740481C1C}">
+                          <a14:useLocalDpi xmlns:a14="http://schemas.microsoft.com/office/drawing/2010/main" val="0"/>
+                        </a:ext>
+                      </a:extLst>
+                    </a:blip>
+                    <a:stretch>
+                      <a:fillRect/>
+                    </a:stretch>
+                  </pic:blipFill>
+                  <pic:spPr>
+                    <a:xfrm>
+                      <a:off x="0" y="0"/>
+                      <a:ext cx="2796251" cy="2230573"/>
+                    </a:xfrm>
+                    <a:prstGeom prst="rect">
+                      <a:avLst/>
+                    </a:prstGeom>
+                  </pic:spPr>
+                </pic:pic>
+              </a:graphicData>
+            </a:graphic>
+          </wp:inline>
+        </w:drawing>
+      </w:r>
+    </w:p>
+    <w:p>
+      <w:pPr>
+        <w:widowControl/>
+        <w:suppressAutoHyphens w:val="0"/>
+        <w:jc w:val="center"/>
+      </w:pPr>
+      <w:r>
+        <w:t>Figure 4.3.: IIType concept implementation</w:t>
+      </w:r>
+      <w:r>
+        <w:t xml:space="preserve"> (notice the ‘extends’ clause</w:t>
+      </w:r>
+      <w:bookmarkStart w:id="0" w:name="_GoBack"/>
+      <w:bookmarkEnd w:id="0"/>
+      <w:r>
+        <w:t>)</w:t>
+      </w:r>
+    </w:p>
+    <w:p>
+      <w:pPr>
+        <w:widowControl/>
+        <w:suppressAutoHyphens w:val="0"/>
+      </w:pPr>
+    </w:p>
+    <w:p>
+      <w:pPr>
+        <w:widowControl/>
+        <w:suppressAutoHyphens w:val="0"/>
+        <w:rPr>
+          <w:u w:val="single"/>
+        </w:rPr>
+      </w:pPr>
+      <w:r>
+        <w:rPr>
+          <w:u w:val="single"/>
+        </w:rPr>
+        <w:t xml:space="preserve">Function </w:t>
+      </w:r>
+      <w:r>
+        <w:rPr>
+          <w:u w:val="single"/>
+        </w:rPr>
+        <w:t>definition</w:t>
+      </w:r>
+    </w:p>
+    <w:p>
+      <w:pPr>
+        <w:widowControl/>
+        <w:suppressAutoHyphens w:val="0"/>
+      </w:pPr>
+      <w:r>
+        <w:t>P</w:t>
+      </w:r>
+      <w:r>
+        <w:t xml:space="preserve">ossibly the most complex </w:t>
+      </w:r>
+      <w:r>
+        <w:t xml:space="preserve">part of </w:t>
+      </w:r>
+      <w:r>
+        <w:t>the Frege language</w:t>
+      </w:r>
+      <w:r>
+        <w:t>, function definition covers the area of defining new functions, operators and</w:t>
+      </w:r>
+      <w:r>
+        <w:t xml:space="preserve"> certain special expressions for defining </w:t>
+      </w:r>
+      <w:r>
+        <w:t>constants</w:t>
+      </w:r>
+      <w:r>
+        <w:t xml:space="preserve"> (e.g. </w:t>
+      </w:r>
+      <w:r>
+        <w:rPr>
+          <w:rFonts w:ascii="Consolas" w:hAnsi="Consolas"/>
+          <w:sz w:val="20"/>
+          <w:szCs w:val="20"/>
+        </w:rPr>
+        <w:t>(a, b, c) = (1, 2, 3)</w:t>
+      </w:r>
+      <w:r>
+        <w:t xml:space="preserve"> )</w:t>
+      </w:r>
+      <w:r>
+        <w:t>.</w:t>
+      </w:r>
+      <w:r>
+        <w:t xml:space="preserve"> </w:t>
+      </w:r>
+    </w:p>
+    <w:p>
+      <w:pPr>
+        <w:widowControl/>
+        <w:suppressAutoHyphens w:val="0"/>
+      </w:pPr>
+      <w:r>
+        <w:t xml:space="preserve">On </w:t>
+      </w:r>
+      <w:r>
+        <w:t xml:space="preserve">its </w:t>
+      </w:r>
+      <w:r>
+        <w:t>highest level, we could divide it into 2 parts: left and right side.</w:t>
+      </w:r>
+      <w:r>
+        <w:t xml:space="preserve"> To elaborate, when providing a definition, we always specify a pattern of a sort and an expression corresponding to that pattern.</w:t>
+      </w:r>
+      <w:r>
+        <w:t xml:space="preserve"> We can see it on the following examples from chapter 3:</w:t>
+      </w:r>
+    </w:p>
+    <w:p>
+      <w:pPr>
+        <w:widowControl/>
+        <w:suppressAutoHyphens w:val="0"/>
+        <w:rPr>
+          <w:rFonts w:ascii="Consolas" w:hAnsi="Consolas"/>
+          <w:sz w:val="20"/>
+          <w:szCs w:val="20"/>
+        </w:rPr>
+      </w:pPr>
+      <w:r>
+        <w:rPr>
+          <w:rFonts w:ascii="Consolas" w:hAnsi="Consolas"/>
+          <w:sz w:val="20"/>
+          <w:szCs w:val="20"/>
+        </w:rPr>
+        <w:t>getTop (x:xs) = x</w:t>
+      </w:r>
+    </w:p>
+    <w:p>
+      <w:pPr>
+        <w:widowControl/>
+        <w:suppressAutoHyphens w:val="0"/>
+      </w:pPr>
+      <w:r>
+        <w:t xml:space="preserve">Here, the </w:t>
+      </w:r>
+      <w:r>
+        <w:t xml:space="preserve">statement </w:t>
+      </w:r>
+      <w:r>
+        <w:t>define</w:t>
+      </w:r>
+      <w:r>
+        <w:t>s</w:t>
+      </w:r>
+      <w:r>
+        <w:t xml:space="preserve"> the function ‘getTop’, which returns a first item of a</w:t>
+      </w:r>
+      <w:r>
+        <w:t xml:space="preserve"> (non-empty)</w:t>
+      </w:r>
+      <w:r>
+        <w:t xml:space="preserve"> string list. </w:t>
+      </w:r>
+      <w:r>
+        <w:t>In this case, we have a left side</w:t>
+      </w:r>
+      <w:r>
+        <w:t xml:space="preserve"> consisting of ‘</w:t>
+      </w:r>
+      <w:r>
+        <w:rPr>
+          <w:rFonts w:ascii="Consolas" w:hAnsi="Consolas"/>
+          <w:sz w:val="20"/>
+          <w:szCs w:val="20"/>
+        </w:rPr>
+        <w:t>getTop (x:xs)</w:t>
+      </w:r>
+      <w:r>
+        <w:t>’, which describes the name of the function and its arguments. On the right side, we have a simple expression ‘</w:t>
+      </w:r>
+      <w:r>
+        <w:rPr>
+          <w:rFonts w:ascii="Consolas" w:hAnsi="Consolas"/>
+          <w:sz w:val="20"/>
+          <w:szCs w:val="20"/>
+        </w:rPr>
+        <w:t>x</w:t>
+      </w:r>
+      <w:r>
+        <w:t>’ referencing an argument from the left side.</w:t>
+      </w:r>
+      <w:r>
+        <w:t xml:space="preserve"> A slightly different example is the definition of a signum function:</w:t>
+      </w:r>
+    </w:p>
+    <w:p>
+      <w:pPr>
+        <w:widowControl/>
+        <w:suppressAutoHyphens w:val="0"/>
+        <w:rPr>
+          <w:rFonts w:ascii="Consolas" w:hAnsi="Consolas"/>
+          <w:sz w:val="20"/>
+          <w:szCs w:val="20"/>
+        </w:rPr>
+      </w:pPr>
+      <w:r>
+        <w:rPr>
+          <w:rFonts w:ascii="Consolas" w:hAnsi="Consolas"/>
+          <w:sz w:val="20"/>
+          <w:szCs w:val="20"/>
+        </w:rPr>
+        <w:t xml:space="preserve">sign x </w:t>
+      </w:r>
+    </w:p>
+    <w:p>
+      <w:pPr>
+        <w:widowControl/>
+        <w:suppressAutoHyphens w:val="0"/>
+        <w:rPr>
+          <w:rFonts w:ascii="Consolas" w:hAnsi="Consolas"/>
+          <w:sz w:val="20"/>
+          <w:szCs w:val="20"/>
+        </w:rPr>
+      </w:pPr>
+      <w:r>
+        <w:rPr>
+          <w:rFonts w:ascii="Consolas" w:hAnsi="Consolas"/>
+          <w:sz w:val="20"/>
+          <w:szCs w:val="20"/>
+        </w:rPr>
+        <w:t xml:space="preserve">   | x &lt; 0 = (- 1)</w:t>
+      </w:r>
+    </w:p>
+    <w:p>
+      <w:pPr>
+        <w:widowControl/>
+        <w:suppressAutoHyphens w:val="0"/>
+        <w:rPr>
+          <w:rFonts w:ascii="Consolas" w:hAnsi="Consolas"/>
+          <w:sz w:val="20"/>
+          <w:szCs w:val="20"/>
+        </w:rPr>
+      </w:pPr>
+      <w:r>
+        <w:rPr>
+          <w:rFonts w:ascii="Consolas" w:hAnsi="Consolas"/>
+          <w:sz w:val="20"/>
+          <w:szCs w:val="20"/>
+        </w:rPr>
+        <w:t xml:space="preserve">   | x &gt; 0 = 1    </w:t>
+      </w:r>
+    </w:p>
+    <w:p>
+      <w:pPr>
+        <w:widowControl/>
+        <w:suppressAutoHyphens w:val="0"/>
+        <w:rPr>
+          <w:rFonts w:ascii="Consolas" w:hAnsi="Consolas"/>
+          <w:sz w:val="20"/>
+          <w:szCs w:val="20"/>
+        </w:rPr>
+      </w:pPr>
+      <w:r>
+        <w:rPr>
+          <w:rFonts w:ascii="Consolas" w:hAnsi="Consolas"/>
+          <w:sz w:val="20"/>
+          <w:szCs w:val="20"/>
+        </w:rPr>
+        <w:t xml:space="preserve">   | otherwise = 0</w:t>
+      </w:r>
+    </w:p>
+    <w:p>
+      <w:pPr>
+        <w:widowControl/>
+        <w:suppressAutoHyphens w:val="0"/>
+      </w:pPr>
+      <w:r>
+        <w:t>Similarly to the previous case, ‘</w:t>
+      </w:r>
+      <w:r>
+        <w:rPr>
+          <w:rFonts w:ascii="Consolas" w:hAnsi="Consolas"/>
+          <w:sz w:val="20"/>
+          <w:szCs w:val="20"/>
+        </w:rPr>
+        <w:t>sign x</w:t>
+      </w:r>
+      <w:r>
+        <w:t>’ could be considered a ‘left side’ of the function, whereas the rest of the definition the ‘right side’.</w:t>
+      </w:r>
+      <w:r>
+        <w:t xml:space="preserve"> </w:t>
+      </w:r>
+      <w:r>
+        <w:rPr>
+          <w:i/>
+        </w:rPr>
+        <w:t xml:space="preserve">(We understand that this is not a completely official convention, but it will </w:t>
+      </w:r>
+      <w:r>
+        <w:rPr>
+          <w:i/>
+        </w:rPr>
+        <w:t>help us navigating</w:t>
+      </w:r>
+      <w:r>
+        <w:rPr>
+          <w:i/>
+        </w:rPr>
+        <w:t xml:space="preserve"> in the </w:t>
+      </w:r>
+      <w:r>
+        <w:rPr>
+          <w:i/>
+        </w:rPr>
+        <w:t xml:space="preserve">relatively complex Frege </w:t>
+      </w:r>
+      <w:r>
+        <w:rPr>
+          <w:i/>
+        </w:rPr>
+        <w:t>grammar</w:t>
+      </w:r>
+      <w:r>
+        <w:rPr>
+          <w:i/>
+        </w:rPr>
+        <w:t>)</w:t>
+      </w:r>
+      <w:r>
+        <w:t>.</w:t>
+      </w:r>
+    </w:p>
+    <w:p>
+      <w:pPr>
+        <w:widowControl/>
+        <w:suppressAutoHyphens w:val="0"/>
+      </w:pPr>
+      <w:r>
+        <w:t>We can then differentiate between the following cases of the ‘function definition left sides’:</w:t>
+      </w:r>
+    </w:p>
+    <w:p>
+      <w:pPr>
+        <w:pStyle w:val="ListParagraph"/>
+        <w:widowControl/>
+        <w:numPr>
+          <w:ilvl w:val="0"/>
+          <w:numId w:val="47"/>
+        </w:numPr>
+        <w:suppressAutoHyphens w:val="0"/>
+        <w:rPr>
+          <w:rFonts w:ascii="Consolas" w:hAnsi="Consolas"/>
+          <w:sz w:val="20"/>
+          <w:szCs w:val="20"/>
+        </w:rPr>
+      </w:pPr>
+      <w:r>
+        <w:t>S</w:t>
+      </w:r>
+      <w:r>
+        <w:t>tandard function definition</w:t>
+      </w:r>
+      <w:r>
+        <w:t>, e.g.</w:t>
+      </w:r>
+      <w:r>
+        <w:t xml:space="preserve"> </w:t>
+      </w:r>
+      <w:r>
+        <w:rPr>
+          <w:rFonts w:ascii="Consolas" w:hAnsi="Consolas"/>
+          <w:sz w:val="20"/>
+          <w:szCs w:val="20"/>
+        </w:rPr>
+        <w:t>multiply x y</w:t>
+      </w:r>
+    </w:p>
+    <w:p>
+      <w:pPr>
+        <w:pStyle w:val="ListParagraph"/>
+        <w:widowControl/>
+        <w:numPr>
+          <w:ilvl w:val="0"/>
+          <w:numId w:val="46"/>
+        </w:numPr>
+        <w:suppressAutoHyphens w:val="0"/>
+      </w:pPr>
+      <w:r>
+        <w:t xml:space="preserve">Operator definition, e.g. </w:t>
+      </w:r>
+      <w:r>
+        <w:rPr>
+          <w:rFonts w:ascii="Consolas" w:hAnsi="Consolas"/>
+          <w:sz w:val="20"/>
+          <w:szCs w:val="20"/>
+        </w:rPr>
+        <w:t>x * y</w:t>
+      </w:r>
+    </w:p>
+    <w:p>
+      <w:pPr>
+        <w:pStyle w:val="ListParagraph"/>
+        <w:widowControl/>
+        <w:numPr>
+          <w:ilvl w:val="0"/>
+          <w:numId w:val="46"/>
+        </w:numPr>
+        <w:suppressAutoHyphens w:val="0"/>
+      </w:pPr>
+      <w:r>
+        <w:t>Any pattern definition, e.g.</w:t>
+      </w:r>
+      <w:r>
+        <w:t xml:space="preserve">: </w:t>
+      </w:r>
+      <w:r>
+        <w:rPr>
+          <w:rFonts w:ascii="Consolas" w:hAnsi="Consolas"/>
+          <w:sz w:val="20"/>
+          <w:szCs w:val="20"/>
+        </w:rPr>
+        <w:t>(a, b, c)</w:t>
+      </w:r>
+      <w:r>
+        <w:t xml:space="preserve"> </w:t>
+      </w:r>
+    </w:p>
+    <w:p>
+      <w:pPr>
+        <w:widowControl/>
+        <w:suppressAutoHyphens w:val="0"/>
+      </w:pPr>
+      <w:r>
+        <w:t>The chapter 3 does not spend much time explaining the third option, so we will go through the matter briefly for the people not experienced with the language. It is completely</w:t>
+      </w:r>
+      <w:r>
+        <w:t xml:space="preserve"> legal to define a constant function </w:t>
+      </w:r>
+      <w:r>
+        <w:rPr>
+          <w:rFonts w:ascii="Consolas" w:hAnsi="Consolas"/>
+          <w:sz w:val="20"/>
+          <w:szCs w:val="20"/>
+        </w:rPr>
+        <w:t>f</w:t>
+      </w:r>
+      <w:r>
+        <w:t xml:space="preserve"> like this:</w:t>
+      </w:r>
+    </w:p>
+    <w:p>
+      <w:pPr>
+        <w:widowControl/>
+        <w:suppressAutoHyphens w:val="0"/>
+        <w:rPr>
+          <w:rFonts w:ascii="Consolas" w:hAnsi="Consolas"/>
+          <w:sz w:val="20"/>
+          <w:szCs w:val="20"/>
+        </w:rPr>
+      </w:pPr>
+      <w:r>
+        <w:rPr>
+          <w:rFonts w:ascii="Consolas" w:hAnsi="Consolas"/>
+          <w:sz w:val="20"/>
+          <w:szCs w:val="20"/>
+        </w:rPr>
+        <w:t xml:space="preserve">[2, </w:t>
+      </w:r>
+      <w:r>
+        <w:rPr>
+          <w:rFonts w:ascii="Consolas" w:hAnsi="Consolas"/>
+          <w:sz w:val="20"/>
+          <w:szCs w:val="20"/>
+        </w:rPr>
+        <w:t>f</w:t>
+      </w:r>
+      <w:r>
+        <w:rPr>
+          <w:rFonts w:ascii="Consolas" w:hAnsi="Consolas"/>
+          <w:sz w:val="20"/>
+          <w:szCs w:val="20"/>
+        </w:rPr>
+        <w:t>] = [2, 3]</w:t>
+      </w:r>
+    </w:p>
+    <w:p>
+      <w:pPr>
+        <w:widowControl/>
+        <w:suppressAutoHyphens w:val="0"/>
+        <w:rPr>
+          <w:szCs w:val="21"/>
+        </w:rPr>
+      </w:pPr>
+      <w:r>
+        <w:rPr>
+          <w:szCs w:val="21"/>
+        </w:rPr>
+        <w:t xml:space="preserve">In this case </w:t>
+      </w:r>
+      <w:r>
+        <w:rPr>
+          <w:rFonts w:ascii="Consolas" w:hAnsi="Consolas"/>
+          <w:sz w:val="20"/>
+          <w:szCs w:val="20"/>
+        </w:rPr>
+        <w:t>f</w:t>
+      </w:r>
+      <w:r>
+        <w:rPr>
+          <w:szCs w:val="21"/>
+        </w:rPr>
+        <w:t xml:space="preserve"> has a value of 3.</w:t>
+      </w:r>
+      <w:r>
+        <w:rPr>
+          <w:szCs w:val="21"/>
+        </w:rPr>
+        <w:t xml:space="preserve"> However, the following definition is also legal:</w:t>
+      </w:r>
+    </w:p>
+    <w:p>
+      <w:pPr>
+        <w:widowControl/>
+        <w:suppressAutoHyphens w:val="0"/>
+        <w:rPr>
+          <w:rFonts w:ascii="Consolas" w:hAnsi="Consolas"/>
+          <w:sz w:val="20"/>
+          <w:szCs w:val="20"/>
+        </w:rPr>
+      </w:pPr>
+      <w:r>
+        <w:rPr>
+          <w:rFonts w:ascii="Consolas" w:hAnsi="Consolas"/>
+          <w:sz w:val="20"/>
+          <w:szCs w:val="20"/>
+        </w:rPr>
+        <w:t>[1, f] = [2, 3]</w:t>
+      </w:r>
+    </w:p>
+    <w:p>
+      <w:pPr>
+        <w:widowControl/>
+        <w:suppressAutoHyphens w:val="0"/>
+        <w:rPr>
+          <w:szCs w:val="21"/>
+        </w:rPr>
+      </w:pPr>
+      <w:r>
+        <w:rPr>
+          <w:szCs w:val="21"/>
+        </w:rPr>
+        <w:t xml:space="preserve">In this case, </w:t>
+      </w:r>
+      <w:r>
+        <w:rPr>
+          <w:szCs w:val="21"/>
+        </w:rPr>
+        <w:t>though</w:t>
+      </w:r>
+      <w:r>
+        <w:rPr>
+          <w:szCs w:val="21"/>
+        </w:rPr>
+        <w:t xml:space="preserve">, an exception is given upon an attempt to evaluate </w:t>
+      </w:r>
+      <w:r>
+        <w:rPr>
+          <w:rFonts w:ascii="Consolas" w:hAnsi="Consolas"/>
+          <w:sz w:val="20"/>
+          <w:szCs w:val="20"/>
+        </w:rPr>
+        <w:t>f</w:t>
+      </w:r>
+      <w:r>
+        <w:rPr>
+          <w:szCs w:val="21"/>
+        </w:rPr>
+        <w:t xml:space="preserve"> in any way.</w:t>
+      </w:r>
+    </w:p>
+    <w:p>
+      <w:pPr>
+        <w:widowControl/>
+        <w:suppressAutoHyphens w:val="0"/>
+        <w:rPr>
+          <w:szCs w:val="21"/>
+        </w:rPr>
+      </w:pPr>
+      <w:r>
+        <w:rPr>
+          <w:szCs w:val="21"/>
+        </w:rPr>
+        <w:t>This means that we can define constants in some interesting ways, like so:</w:t>
+      </w:r>
+    </w:p>
+    <w:p>
+      <w:pPr>
+        <w:widowControl/>
+        <w:suppressAutoHyphens w:val="0"/>
+        <w:rPr>
+          <w:rFonts w:ascii="Consolas" w:hAnsi="Consolas"/>
+          <w:sz w:val="20"/>
+          <w:szCs w:val="20"/>
+        </w:rPr>
+      </w:pPr>
+      <w:r>
+        <w:rPr>
+          <w:rFonts w:ascii="Consolas" w:hAnsi="Consolas"/>
+          <w:sz w:val="20"/>
+          <w:szCs w:val="20"/>
+        </w:rPr>
+        <w:t>(f1, f2, f3) = (1, 1+f1, 1+f2)</w:t>
+      </w:r>
+    </w:p>
+    <w:p>
+      <w:pPr>
+        <w:widowControl/>
+        <w:suppressAutoHyphens w:val="0"/>
+        <w:rPr>
+          <w:szCs w:val="21"/>
+        </w:rPr>
+      </w:pPr>
+      <w:r>
+        <w:rPr>
+          <w:szCs w:val="21"/>
+        </w:rPr>
+        <w:t>But in regards of the grammar, there are</w:t>
+      </w:r>
+      <w:r>
+        <w:rPr>
+          <w:szCs w:val="21"/>
+        </w:rPr>
+        <w:t xml:space="preserve"> (almost)</w:t>
+      </w:r>
+      <w:r>
+        <w:rPr>
+          <w:szCs w:val="21"/>
+        </w:rPr>
+        <w:t xml:space="preserve"> no restrictions. (</w:t>
+      </w:r>
+      <w:r>
+        <w:rPr>
+          <w:szCs w:val="21"/>
+        </w:rPr>
+        <w:t xml:space="preserve">The compiler will </w:t>
+      </w:r>
+      <w:r>
+        <w:rPr>
+          <w:szCs w:val="21"/>
+        </w:rPr>
+        <w:t xml:space="preserve">try to </w:t>
+      </w:r>
+      <w:r>
+        <w:rPr>
+          <w:szCs w:val="21"/>
+        </w:rPr>
+        <w:t xml:space="preserve">evaluate the type of the </w:t>
+      </w:r>
+      <w:r>
+        <w:rPr>
+          <w:szCs w:val="21"/>
+        </w:rPr>
+        <w:t>‘</w:t>
+      </w:r>
+      <w:r>
+        <w:rPr>
+          <w:szCs w:val="21"/>
+        </w:rPr>
+        <w:t>right side</w:t>
+      </w:r>
+      <w:r>
+        <w:rPr>
+          <w:szCs w:val="21"/>
+        </w:rPr>
+        <w:t>’</w:t>
+      </w:r>
+      <w:r>
+        <w:rPr>
+          <w:szCs w:val="21"/>
+        </w:rPr>
+        <w:t xml:space="preserve"> of the definition</w:t>
+      </w:r>
+      <w:r>
+        <w:rPr>
+          <w:szCs w:val="21"/>
+        </w:rPr>
+        <w:t xml:space="preserve"> and compare it with the used pattern, however this process is done during the semantic</w:t>
+      </w:r>
+      <w:r>
+        <w:rPr>
+          <w:szCs w:val="21"/>
+        </w:rPr>
+        <w:t xml:space="preserve"> analysis</w:t>
+      </w:r>
+      <w:r>
+        <w:rPr>
+          <w:szCs w:val="21"/>
+        </w:rPr>
+        <w:t>.)</w:t>
+      </w:r>
+    </w:p>
+    <w:p>
+      <w:pPr>
+        <w:widowControl/>
+        <w:suppressAutoHyphens w:val="0"/>
+        <w:rPr>
+          <w:szCs w:val="21"/>
+        </w:rPr>
+      </w:pPr>
+    </w:p>
+    <w:p>
+      <w:pPr>
+        <w:widowControl/>
+        <w:suppressAutoHyphens w:val="0"/>
+        <w:rPr>
+          <w:szCs w:val="21"/>
+        </w:rPr>
+      </w:pPr>
+    </w:p>
+    <w:p>
+      <w:pPr>
+        <w:widowControl/>
+        <w:suppressAutoHyphens w:val="0"/>
+        <w:rPr>
+          <w:szCs w:val="21"/>
+        </w:rPr>
+      </w:pPr>
+      <w:r>
+        <w:rPr>
+          <w:szCs w:val="21"/>
+        </w:rPr>
+        <w:t>The first two cas</w:t>
+      </w:r>
+      <w:r>
+        <w:rPr>
+          <w:szCs w:val="21"/>
+        </w:rPr>
+        <w:t>es of ‘left side’ are important due to being slightly</w:t>
+      </w:r>
+      <w:r>
+        <w:rPr>
+          <w:szCs w:val="21"/>
+        </w:rPr>
+        <w:t xml:space="preserve"> different from the rest of the pattern</w:t>
+      </w:r>
     </w:p>
     <w:sectPr>
       <w:pgSz w:w="11906" w:h="16838"/>
@@ -38812,6 +40055,119 @@
     </w:lvl>
   </w:abstractNum>
   <w:abstractNum w:abstractNumId="9">
+    <w:nsid w:val="1265611E"/>
+    <w:multiLevelType w:val="hybridMultilevel"/>
+    <w:tmpl w:val="06E49268"/>
+    <w:lvl w:ilvl="0" w:tplc="04050001">
+      <w:start w:val="1"/>
+      <w:numFmt w:val="bullet"/>
+      <w:lvlText w:val=""/>
+      <w:lvlJc w:val="left"/>
+      <w:pPr>
+        <w:ind w:left="720" w:hanging="360"/>
+      </w:pPr>
+      <w:rPr>
+        <w:rFonts w:ascii="Symbol" w:hAnsi="Symbol" w:hint="default"/>
+      </w:rPr>
+    </w:lvl>
+    <w:lvl w:ilvl="1" w:tplc="04050003">
+      <w:start w:val="1"/>
+      <w:numFmt w:val="bullet"/>
+      <w:lvlText w:val="o"/>
+      <w:lvlJc w:val="left"/>
+      <w:pPr>
+        <w:ind w:left="1440" w:hanging="360"/>
+      </w:pPr>
+      <w:rPr>
+        <w:rFonts w:ascii="Courier New" w:hAnsi="Courier New" w:cs="Courier New" w:hint="default"/>
+      </w:rPr>
+    </w:lvl>
+    <w:lvl w:ilvl="2" w:tplc="04050005" w:tentative="1">
+      <w:start w:val="1"/>
+      <w:numFmt w:val="bullet"/>
+      <w:lvlText w:val=""/>
+      <w:lvlJc w:val="left"/>
+      <w:pPr>
+        <w:ind w:left="2160" w:hanging="360"/>
+      </w:pPr>
+      <w:rPr>
+        <w:rFonts w:ascii="Wingdings" w:hAnsi="Wingdings" w:hint="default"/>
+      </w:rPr>
+    </w:lvl>
+    <w:lvl w:ilvl="3" w:tplc="04050001" w:tentative="1">
+      <w:start w:val="1"/>
+      <w:numFmt w:val="bullet"/>
+      <w:lvlText w:val=""/>
+      <w:lvlJc w:val="left"/>
+      <w:pPr>
+        <w:ind w:left="2880" w:hanging="360"/>
+      </w:pPr>
+      <w:rPr>
+        <w:rFonts w:ascii="Symbol" w:hAnsi="Symbol" w:hint="default"/>
+      </w:rPr>
+    </w:lvl>
+    <w:lvl w:ilvl="4" w:tplc="04050003" w:tentative="1">
+      <w:start w:val="1"/>
+      <w:numFmt w:val="bullet"/>
+      <w:lvlText w:val="o"/>
+      <w:lvlJc w:val="left"/>
+      <w:pPr>
+        <w:ind w:left="3600" w:hanging="360"/>
+      </w:pPr>
+      <w:rPr>
+        <w:rFonts w:ascii="Courier New" w:hAnsi="Courier New" w:cs="Courier New" w:hint="default"/>
+      </w:rPr>
+    </w:lvl>
+    <w:lvl w:ilvl="5" w:tplc="04050005" w:tentative="1">
+      <w:start w:val="1"/>
+      <w:numFmt w:val="bullet"/>
+      <w:lvlText w:val=""/>
+      <w:lvlJc w:val="left"/>
+      <w:pPr>
+        <w:ind w:left="4320" w:hanging="360"/>
+      </w:pPr>
+      <w:rPr>
+        <w:rFonts w:ascii="Wingdings" w:hAnsi="Wingdings" w:hint="default"/>
+      </w:rPr>
+    </w:lvl>
+    <w:lvl w:ilvl="6" w:tplc="04050001" w:tentative="1">
+      <w:start w:val="1"/>
+      <w:numFmt w:val="bullet"/>
+      <w:lvlText w:val=""/>
+      <w:lvlJc w:val="left"/>
+      <w:pPr>
+        <w:ind w:left="5040" w:hanging="360"/>
+      </w:pPr>
+      <w:rPr>
+        <w:rFonts w:ascii="Symbol" w:hAnsi="Symbol" w:hint="default"/>
+      </w:rPr>
+    </w:lvl>
+    <w:lvl w:ilvl="7" w:tplc="04050003" w:tentative="1">
+      <w:start w:val="1"/>
+      <w:numFmt w:val="bullet"/>
+      <w:lvlText w:val="o"/>
+      <w:lvlJc w:val="left"/>
+      <w:pPr>
+        <w:ind w:left="5760" w:hanging="360"/>
+      </w:pPr>
+      <w:rPr>
+        <w:rFonts w:ascii="Courier New" w:hAnsi="Courier New" w:cs="Courier New" w:hint="default"/>
+      </w:rPr>
+    </w:lvl>
+    <w:lvl w:ilvl="8" w:tplc="04050005" w:tentative="1">
+      <w:start w:val="1"/>
+      <w:numFmt w:val="bullet"/>
+      <w:lvlText w:val=""/>
+      <w:lvlJc w:val="left"/>
+      <w:pPr>
+        <w:ind w:left="6480" w:hanging="360"/>
+      </w:pPr>
+      <w:rPr>
+        <w:rFonts w:ascii="Wingdings" w:hAnsi="Wingdings" w:hint="default"/>
+      </w:rPr>
+    </w:lvl>
+  </w:abstractNum>
+  <w:abstractNum w:abstractNumId="10">
     <w:nsid w:val="139E4790"/>
     <w:multiLevelType w:val="hybridMultilevel"/>
     <w:tmpl w:val="53A65744"/>
@@ -38924,7 +40280,7 @@
       </w:rPr>
     </w:lvl>
   </w:abstractNum>
-  <w:abstractNum w:abstractNumId="10">
+  <w:abstractNum w:abstractNumId="11">
     <w:nsid w:val="14147DD9"/>
     <w:multiLevelType w:val="hybridMultilevel"/>
     <w:tmpl w:val="EE225538"/>
@@ -39037,7 +40393,7 @@
       </w:rPr>
     </w:lvl>
   </w:abstractNum>
-  <w:abstractNum w:abstractNumId="11">
+  <w:abstractNum w:abstractNumId="12">
     <w:nsid w:val="15CC620E"/>
     <w:multiLevelType w:val="hybridMultilevel"/>
     <w:tmpl w:val="0F70AB0C"/>
@@ -39149,7 +40505,7 @@
       </w:rPr>
     </w:lvl>
   </w:abstractNum>
-  <w:abstractNum w:abstractNumId="12">
+  <w:abstractNum w:abstractNumId="13">
     <w:nsid w:val="16C65DE5"/>
     <w:multiLevelType w:val="hybridMultilevel"/>
     <w:tmpl w:val="C332DF32"/>
@@ -39262,7 +40618,7 @@
       </w:rPr>
     </w:lvl>
   </w:abstractNum>
-  <w:abstractNum w:abstractNumId="13">
+  <w:abstractNum w:abstractNumId="14">
     <w:nsid w:val="18CC7B6C"/>
     <w:multiLevelType w:val="hybridMultilevel"/>
     <w:tmpl w:val="5FFA95E6"/>
@@ -39375,7 +40731,7 @@
       </w:rPr>
     </w:lvl>
   </w:abstractNum>
-  <w:abstractNum w:abstractNumId="14">
+  <w:abstractNum w:abstractNumId="15">
     <w:nsid w:val="198965D4"/>
     <w:multiLevelType w:val="hybridMultilevel"/>
     <w:tmpl w:val="D54AFC56"/>
@@ -39488,7 +40844,7 @@
       </w:rPr>
     </w:lvl>
   </w:abstractNum>
-  <w:abstractNum w:abstractNumId="15">
+  <w:abstractNum w:abstractNumId="16">
     <w:nsid w:val="19C4294D"/>
     <w:multiLevelType w:val="hybridMultilevel"/>
     <w:tmpl w:val="62D4FAAA"/>
@@ -39601,7 +40957,7 @@
       </w:rPr>
     </w:lvl>
   </w:abstractNum>
-  <w:abstractNum w:abstractNumId="16">
+  <w:abstractNum w:abstractNumId="17">
     <w:nsid w:val="1A185289"/>
     <w:multiLevelType w:val="hybridMultilevel"/>
     <w:tmpl w:val="0DD86338"/>
@@ -39714,7 +41070,7 @@
       </w:rPr>
     </w:lvl>
   </w:abstractNum>
-  <w:abstractNum w:abstractNumId="17">
+  <w:abstractNum w:abstractNumId="18">
     <w:nsid w:val="1A5C0110"/>
     <w:multiLevelType w:val="multilevel"/>
     <w:tmpl w:val="BE426F02"/>
@@ -39863,7 +41219,7 @@
       </w:rPr>
     </w:lvl>
   </w:abstractNum>
-  <w:abstractNum w:abstractNumId="18">
+  <w:abstractNum w:abstractNumId="19">
     <w:nsid w:val="1D062BC4"/>
     <w:multiLevelType w:val="hybridMultilevel"/>
     <w:tmpl w:val="7A4ADE84"/>
@@ -39976,7 +41332,7 @@
       </w:rPr>
     </w:lvl>
   </w:abstractNum>
-  <w:abstractNum w:abstractNumId="19">
+  <w:abstractNum w:abstractNumId="20">
     <w:nsid w:val="20186DF8"/>
     <w:multiLevelType w:val="hybridMultilevel"/>
     <w:tmpl w:val="25BE6C12"/>
@@ -40089,7 +41445,7 @@
       </w:rPr>
     </w:lvl>
   </w:abstractNum>
-  <w:abstractNum w:abstractNumId="20">
+  <w:abstractNum w:abstractNumId="21">
     <w:nsid w:val="211F54E0"/>
     <w:multiLevelType w:val="multilevel"/>
     <w:tmpl w:val="B81EF256"/>
@@ -40202,7 +41558,7 @@
       </w:pPr>
     </w:lvl>
   </w:abstractNum>
-  <w:abstractNum w:abstractNumId="21">
+  <w:abstractNum w:abstractNumId="22">
     <w:nsid w:val="22C17880"/>
     <w:multiLevelType w:val="hybridMultilevel"/>
     <w:tmpl w:val="0F8CBAC0"/>
@@ -40315,7 +41671,7 @@
       </w:rPr>
     </w:lvl>
   </w:abstractNum>
-  <w:abstractNum w:abstractNumId="22">
+  <w:abstractNum w:abstractNumId="23">
     <w:nsid w:val="242E37F5"/>
     <w:multiLevelType w:val="hybridMultilevel"/>
     <w:tmpl w:val="DD549E04"/>
@@ -40428,7 +41784,7 @@
       </w:rPr>
     </w:lvl>
   </w:abstractNum>
-  <w:abstractNum w:abstractNumId="23">
+  <w:abstractNum w:abstractNumId="24">
     <w:nsid w:val="249E0572"/>
     <w:multiLevelType w:val="hybridMultilevel"/>
     <w:tmpl w:val="44A26F64"/>
@@ -40541,7 +41897,7 @@
       </w:rPr>
     </w:lvl>
   </w:abstractNum>
-  <w:abstractNum w:abstractNumId="24">
+  <w:abstractNum w:abstractNumId="25">
     <w:nsid w:val="27C14D0C"/>
     <w:multiLevelType w:val="hybridMultilevel"/>
     <w:tmpl w:val="2D14E4E0"/>
@@ -40654,7 +42010,7 @@
       </w:rPr>
     </w:lvl>
   </w:abstractNum>
-  <w:abstractNum w:abstractNumId="25">
+  <w:abstractNum w:abstractNumId="26">
     <w:nsid w:val="2B7D1882"/>
     <w:multiLevelType w:val="hybridMultilevel"/>
     <w:tmpl w:val="B08EBE0C"/>
@@ -40766,7 +42122,7 @@
       </w:rPr>
     </w:lvl>
   </w:abstractNum>
-  <w:abstractNum w:abstractNumId="26">
+  <w:abstractNum w:abstractNumId="27">
     <w:nsid w:val="2CA31DC8"/>
     <w:multiLevelType w:val="hybridMultilevel"/>
     <w:tmpl w:val="F98C2F02"/>
@@ -40879,7 +42235,7 @@
       </w:rPr>
     </w:lvl>
   </w:abstractNum>
-  <w:abstractNum w:abstractNumId="27">
+  <w:abstractNum w:abstractNumId="28">
     <w:nsid w:val="2E9120B1"/>
     <w:multiLevelType w:val="multilevel"/>
     <w:tmpl w:val="D9FACD4E"/>
@@ -41028,7 +42384,7 @@
       </w:rPr>
     </w:lvl>
   </w:abstractNum>
-  <w:abstractNum w:abstractNumId="28">
+  <w:abstractNum w:abstractNumId="29">
     <w:nsid w:val="35554B58"/>
     <w:multiLevelType w:val="hybridMultilevel"/>
     <w:tmpl w:val="85B2A5B8"/>
@@ -41114,7 +42470,7 @@
       </w:pPr>
     </w:lvl>
   </w:abstractNum>
-  <w:abstractNum w:abstractNumId="29">
+  <w:abstractNum w:abstractNumId="30">
     <w:nsid w:val="3A1740FC"/>
     <w:multiLevelType w:val="hybridMultilevel"/>
     <w:tmpl w:val="A18C1394"/>
@@ -41226,7 +42582,7 @@
       </w:rPr>
     </w:lvl>
   </w:abstractNum>
-  <w:abstractNum w:abstractNumId="30">
+  <w:abstractNum w:abstractNumId="31">
     <w:nsid w:val="3F055D26"/>
     <w:multiLevelType w:val="hybridMultilevel"/>
     <w:tmpl w:val="A1780AE0"/>
@@ -41315,7 +42671,7 @@
       </w:pPr>
     </w:lvl>
   </w:abstractNum>
-  <w:abstractNum w:abstractNumId="31">
+  <w:abstractNum w:abstractNumId="32">
     <w:nsid w:val="3FDE75AB"/>
     <w:multiLevelType w:val="hybridMultilevel"/>
     <w:tmpl w:val="F8DCC746"/>
@@ -41428,7 +42784,7 @@
       </w:rPr>
     </w:lvl>
   </w:abstractNum>
-  <w:abstractNum w:abstractNumId="32">
+  <w:abstractNum w:abstractNumId="33">
     <w:nsid w:val="40CB696B"/>
     <w:multiLevelType w:val="hybridMultilevel"/>
     <w:tmpl w:val="55D89F0E"/>
@@ -41541,7 +42897,7 @@
       </w:rPr>
     </w:lvl>
   </w:abstractNum>
-  <w:abstractNum w:abstractNumId="33">
+  <w:abstractNum w:abstractNumId="34">
     <w:nsid w:val="485A58D4"/>
     <w:multiLevelType w:val="hybridMultilevel"/>
     <w:tmpl w:val="113ECE4A"/>
@@ -41653,7 +43009,7 @@
       </w:rPr>
     </w:lvl>
   </w:abstractNum>
-  <w:abstractNum w:abstractNumId="34">
+  <w:abstractNum w:abstractNumId="35">
     <w:nsid w:val="4BBD4379"/>
     <w:multiLevelType w:val="hybridMultilevel"/>
     <w:tmpl w:val="86B2E5C8"/>
@@ -41766,7 +43122,7 @@
       </w:rPr>
     </w:lvl>
   </w:abstractNum>
-  <w:abstractNum w:abstractNumId="35">
+  <w:abstractNum w:abstractNumId="36">
     <w:nsid w:val="508B3330"/>
     <w:multiLevelType w:val="hybridMultilevel"/>
     <w:tmpl w:val="0DCC9AF2"/>
@@ -41878,7 +43234,7 @@
       </w:rPr>
     </w:lvl>
   </w:abstractNum>
-  <w:abstractNum w:abstractNumId="36">
+  <w:abstractNum w:abstractNumId="37">
     <w:nsid w:val="513B06E1"/>
     <w:multiLevelType w:val="hybridMultilevel"/>
     <w:tmpl w:val="40D0F07C"/>
@@ -41990,7 +43346,7 @@
       </w:rPr>
     </w:lvl>
   </w:abstractNum>
-  <w:abstractNum w:abstractNumId="37">
+  <w:abstractNum w:abstractNumId="38">
     <w:nsid w:val="53D26706"/>
     <w:multiLevelType w:val="hybridMultilevel"/>
     <w:tmpl w:val="EADCBC5E"/>
@@ -42102,7 +43458,120 @@
       </w:rPr>
     </w:lvl>
   </w:abstractNum>
-  <w:abstractNum w:abstractNumId="38">
+  <w:abstractNum w:abstractNumId="39">
+    <w:nsid w:val="54FC1D0C"/>
+    <w:multiLevelType w:val="hybridMultilevel"/>
+    <w:tmpl w:val="3E745310"/>
+    <w:lvl w:ilvl="0" w:tplc="04050001">
+      <w:start w:val="1"/>
+      <w:numFmt w:val="bullet"/>
+      <w:lvlText w:val=""/>
+      <w:lvlJc w:val="left"/>
+      <w:pPr>
+        <w:ind w:left="720" w:hanging="360"/>
+      </w:pPr>
+      <w:rPr>
+        <w:rFonts w:ascii="Symbol" w:hAnsi="Symbol" w:hint="default"/>
+      </w:rPr>
+    </w:lvl>
+    <w:lvl w:ilvl="1" w:tplc="04050003" w:tentative="1">
+      <w:start w:val="1"/>
+      <w:numFmt w:val="bullet"/>
+      <w:lvlText w:val="o"/>
+      <w:lvlJc w:val="left"/>
+      <w:pPr>
+        <w:ind w:left="1440" w:hanging="360"/>
+      </w:pPr>
+      <w:rPr>
+        <w:rFonts w:ascii="Courier New" w:hAnsi="Courier New" w:cs="Courier New" w:hint="default"/>
+      </w:rPr>
+    </w:lvl>
+    <w:lvl w:ilvl="2" w:tplc="04050005" w:tentative="1">
+      <w:start w:val="1"/>
+      <w:numFmt w:val="bullet"/>
+      <w:lvlText w:val=""/>
+      <w:lvlJc w:val="left"/>
+      <w:pPr>
+        <w:ind w:left="2160" w:hanging="360"/>
+      </w:pPr>
+      <w:rPr>
+        <w:rFonts w:ascii="Wingdings" w:hAnsi="Wingdings" w:hint="default"/>
+      </w:rPr>
+    </w:lvl>
+    <w:lvl w:ilvl="3" w:tplc="04050001" w:tentative="1">
+      <w:start w:val="1"/>
+      <w:numFmt w:val="bullet"/>
+      <w:lvlText w:val=""/>
+      <w:lvlJc w:val="left"/>
+      <w:pPr>
+        <w:ind w:left="2880" w:hanging="360"/>
+      </w:pPr>
+      <w:rPr>
+        <w:rFonts w:ascii="Symbol" w:hAnsi="Symbol" w:hint="default"/>
+      </w:rPr>
+    </w:lvl>
+    <w:lvl w:ilvl="4" w:tplc="04050003" w:tentative="1">
+      <w:start w:val="1"/>
+      <w:numFmt w:val="bullet"/>
+      <w:lvlText w:val="o"/>
+      <w:lvlJc w:val="left"/>
+      <w:pPr>
+        <w:ind w:left="3600" w:hanging="360"/>
+      </w:pPr>
+      <w:rPr>
+        <w:rFonts w:ascii="Courier New" w:hAnsi="Courier New" w:cs="Courier New" w:hint="default"/>
+      </w:rPr>
+    </w:lvl>
+    <w:lvl w:ilvl="5" w:tplc="04050005" w:tentative="1">
+      <w:start w:val="1"/>
+      <w:numFmt w:val="bullet"/>
+      <w:lvlText w:val=""/>
+      <w:lvlJc w:val="left"/>
+      <w:pPr>
+        <w:ind w:left="4320" w:hanging="360"/>
+      </w:pPr>
+      <w:rPr>
+        <w:rFonts w:ascii="Wingdings" w:hAnsi="Wingdings" w:hint="default"/>
+      </w:rPr>
+    </w:lvl>
+    <w:lvl w:ilvl="6" w:tplc="04050001" w:tentative="1">
+      <w:start w:val="1"/>
+      <w:numFmt w:val="bullet"/>
+      <w:lvlText w:val=""/>
+      <w:lvlJc w:val="left"/>
+      <w:pPr>
+        <w:ind w:left="5040" w:hanging="360"/>
+      </w:pPr>
+      <w:rPr>
+        <w:rFonts w:ascii="Symbol" w:hAnsi="Symbol" w:hint="default"/>
+      </w:rPr>
+    </w:lvl>
+    <w:lvl w:ilvl="7" w:tplc="04050003" w:tentative="1">
+      <w:start w:val="1"/>
+      <w:numFmt w:val="bullet"/>
+      <w:lvlText w:val="o"/>
+      <w:lvlJc w:val="left"/>
+      <w:pPr>
+        <w:ind w:left="5760" w:hanging="360"/>
+      </w:pPr>
+      <w:rPr>
+        <w:rFonts w:ascii="Courier New" w:hAnsi="Courier New" w:cs="Courier New" w:hint="default"/>
+      </w:rPr>
+    </w:lvl>
+    <w:lvl w:ilvl="8" w:tplc="04050005" w:tentative="1">
+      <w:start w:val="1"/>
+      <w:numFmt w:val="bullet"/>
+      <w:lvlText w:val=""/>
+      <w:lvlJc w:val="left"/>
+      <w:pPr>
+        <w:ind w:left="6480" w:hanging="360"/>
+      </w:pPr>
+      <w:rPr>
+        <w:rFonts w:ascii="Wingdings" w:hAnsi="Wingdings" w:hint="default"/>
+      </w:rPr>
+    </w:lvl>
+  </w:abstractNum>
+  <w:abstractNum w:abstractNumId="40">
     <w:nsid w:val="550D2DC0"/>
     <w:multiLevelType w:val="hybridMultilevel"/>
     <w:tmpl w:val="6BC035B2"/>
@@ -42214,7 +43683,7 @@
       </w:rPr>
     </w:lvl>
   </w:abstractNum>
-  <w:abstractNum w:abstractNumId="39">
+  <w:abstractNum w:abstractNumId="41">
     <w:nsid w:val="5A0B29E3"/>
     <w:multiLevelType w:val="multilevel"/>
     <w:tmpl w:val="24FE9C64"/>
@@ -42327,7 +43796,120 @@
       </w:rPr>
     </w:lvl>
   </w:abstractNum>
-  <w:abstractNum w:abstractNumId="40">
+  <w:abstractNum w:abstractNumId="42">
+    <w:nsid w:val="5EDA1EC6"/>
+    <w:multiLevelType w:val="hybridMultilevel"/>
+    <w:tmpl w:val="92AAE6F4"/>
+    <w:lvl w:ilvl="0" w:tplc="04050001">
+      <w:start w:val="1"/>
+      <w:numFmt w:val="bullet"/>
+      <w:lvlText w:val=""/>
+      <w:lvlJc w:val="left"/>
+      <w:pPr>
+        <w:ind w:left="784" w:hanging="360"/>
+      </w:pPr>
+      <w:rPr>
+        <w:rFonts w:ascii="Symbol" w:hAnsi="Symbol" w:hint="default"/>
+      </w:rPr>
+    </w:lvl>
+    <w:lvl w:ilvl="1" w:tplc="04050003" w:tentative="1">
+      <w:start w:val="1"/>
+      <w:numFmt w:val="bullet"/>
+      <w:lvlText w:val="o"/>
+      <w:lvlJc w:val="left"/>
+      <w:pPr>
+        <w:ind w:left="1504" w:hanging="360"/>
+      </w:pPr>
+      <w:rPr>
+        <w:rFonts w:ascii="Courier New" w:hAnsi="Courier New" w:cs="Courier New" w:hint="default"/>
+      </w:rPr>
+    </w:lvl>
+    <w:lvl w:ilvl="2" w:tplc="04050005" w:tentative="1">
+      <w:start w:val="1"/>
+      <w:numFmt w:val="bullet"/>
+      <w:lvlText w:val=""/>
+      <w:lvlJc w:val="left"/>
+      <w:pPr>
+        <w:ind w:left="2224" w:hanging="360"/>
+      </w:pPr>
+      <w:rPr>
+        <w:rFonts w:ascii="Wingdings" w:hAnsi="Wingdings" w:hint="default"/>
+      </w:rPr>
+    </w:lvl>
+    <w:lvl w:ilvl="3" w:tplc="04050001" w:tentative="1">
+      <w:start w:val="1"/>
+      <w:numFmt w:val="bullet"/>
+      <w:lvlText w:val=""/>
+      <w:lvlJc w:val="left"/>
+      <w:pPr>
+        <w:ind w:left="2944" w:hanging="360"/>
+      </w:pPr>
+      <w:rPr>
+        <w:rFonts w:ascii="Symbol" w:hAnsi="Symbol" w:hint="default"/>
+      </w:rPr>
+    </w:lvl>
+    <w:lvl w:ilvl="4" w:tplc="04050003" w:tentative="1">
+      <w:start w:val="1"/>
+      <w:numFmt w:val="bullet"/>
+      <w:lvlText w:val="o"/>
+      <w:lvlJc w:val="left"/>
+      <w:pPr>
+        <w:ind w:left="3664" w:hanging="360"/>
+      </w:pPr>
+      <w:rPr>
+        <w:rFonts w:ascii="Courier New" w:hAnsi="Courier New" w:cs="Courier New" w:hint="default"/>
+      </w:rPr>
+    </w:lvl>
+    <w:lvl w:ilvl="5" w:tplc="04050005" w:tentative="1">
+      <w:start w:val="1"/>
+      <w:numFmt w:val="bullet"/>
+      <w:lvlText w:val=""/>
+      <w:lvlJc w:val="left"/>
+      <w:pPr>
+        <w:ind w:left="4384" w:hanging="360"/>
+      </w:pPr>
+      <w:rPr>
+        <w:rFonts w:ascii="Wingdings" w:hAnsi="Wingdings" w:hint="default"/>
+      </w:rPr>
+    </w:lvl>
+    <w:lvl w:ilvl="6" w:tplc="04050001" w:tentative="1">
+      <w:start w:val="1"/>
+      <w:numFmt w:val="bullet"/>
+      <w:lvlText w:val=""/>
+      <w:lvlJc w:val="left"/>
+      <w:pPr>
+        <w:ind w:left="5104" w:hanging="360"/>
+      </w:pPr>
+      <w:rPr>
+        <w:rFonts w:ascii="Symbol" w:hAnsi="Symbol" w:hint="default"/>
+      </w:rPr>
+    </w:lvl>
+    <w:lvl w:ilvl="7" w:tplc="04050003" w:tentative="1">
+      <w:start w:val="1"/>
+      <w:numFmt w:val="bullet"/>
+      <w:lvlText w:val="o"/>
+      <w:lvlJc w:val="left"/>
+      <w:pPr>
+        <w:ind w:left="5824" w:hanging="360"/>
+      </w:pPr>
+      <w:rPr>
+        <w:rFonts w:ascii="Courier New" w:hAnsi="Courier New" w:cs="Courier New" w:hint="default"/>
+      </w:rPr>
+    </w:lvl>
+    <w:lvl w:ilvl="8" w:tplc="04050005" w:tentative="1">
+      <w:start w:val="1"/>
+      <w:numFmt w:val="bullet"/>
+      <w:lvlText w:val=""/>
+      <w:lvlJc w:val="left"/>
+      <w:pPr>
+        <w:ind w:left="6544" w:hanging="360"/>
+      </w:pPr>
+      <w:rPr>
+        <w:rFonts w:ascii="Wingdings" w:hAnsi="Wingdings" w:hint="default"/>
+      </w:rPr>
+    </w:lvl>
+  </w:abstractNum>
+  <w:abstractNum w:abstractNumId="43">
     <w:nsid w:val="5FE93279"/>
     <w:multiLevelType w:val="hybridMultilevel"/>
     <w:tmpl w:val="A798E930"/>
@@ -42439,7 +44021,7 @@
       </w:rPr>
     </w:lvl>
   </w:abstractNum>
-  <w:abstractNum w:abstractNumId="41">
+  <w:abstractNum w:abstractNumId="44">
     <w:nsid w:val="67D23D3B"/>
     <w:multiLevelType w:val="hybridMultilevel"/>
     <w:tmpl w:val="8FA636EC"/>
@@ -42552,7 +44134,7 @@
       </w:rPr>
     </w:lvl>
   </w:abstractNum>
-  <w:abstractNum w:abstractNumId="42">
+  <w:abstractNum w:abstractNumId="45">
     <w:nsid w:val="6B4A335A"/>
     <w:multiLevelType w:val="hybridMultilevel"/>
     <w:tmpl w:val="9F2CE14E"/>
@@ -42665,7 +44247,7 @@
       </w:rPr>
     </w:lvl>
   </w:abstractNum>
-  <w:abstractNum w:abstractNumId="43">
+  <w:abstractNum w:abstractNumId="46">
     <w:nsid w:val="6B9A548C"/>
     <w:multiLevelType w:val="hybridMultilevel"/>
     <w:tmpl w:val="388A5B3C"/>
@@ -42778,7 +44360,7 @@
       </w:rPr>
     </w:lvl>
   </w:abstractNum>
-  <w:abstractNum w:abstractNumId="44">
+  <w:abstractNum w:abstractNumId="47">
     <w:nsid w:val="74147B38"/>
     <w:multiLevelType w:val="multilevel"/>
     <w:tmpl w:val="D416E11C"/>
@@ -42934,133 +44516,142 @@
     <w:abstractNumId w:val="1"/>
   </w:num>
   <w:num w:numId="3">
-    <w:abstractNumId w:val="22"/>
+    <w:abstractNumId w:val="23"/>
   </w:num>
   <w:num w:numId="4">
-    <w:abstractNumId w:val="32"/>
+    <w:abstractNumId w:val="33"/>
   </w:num>
   <w:num w:numId="5">
-    <w:abstractNumId w:val="16"/>
+    <w:abstractNumId w:val="17"/>
   </w:num>
   <w:num w:numId="6">
-    <w:abstractNumId w:val="13"/>
+    <w:abstractNumId w:val="14"/>
   </w:num>
   <w:num w:numId="7">
-    <w:abstractNumId w:val="44"/>
+    <w:abstractNumId w:val="47"/>
   </w:num>
   <w:num w:numId="8">
-    <w:abstractNumId w:val="27"/>
+    <w:abstractNumId w:val="28"/>
   </w:num>
   <w:num w:numId="9">
     <w:abstractNumId w:val="4"/>
   </w:num>
   <w:num w:numId="10">
-    <w:abstractNumId w:val="14"/>
+    <w:abstractNumId w:val="15"/>
   </w:num>
   <w:num w:numId="11">
     <w:abstractNumId w:val="7"/>
   </w:num>
   <w:num w:numId="12">
-    <w:abstractNumId w:val="20"/>
+    <w:abstractNumId w:val="21"/>
   </w:num>
   <w:num w:numId="13">
-    <w:abstractNumId w:val="43"/>
+    <w:abstractNumId w:val="46"/>
   </w:num>
   <w:num w:numId="14">
-    <w:abstractNumId w:val="12"/>
+    <w:abstractNumId w:val="13"/>
   </w:num>
   <w:num w:numId="15">
+    <w:abstractNumId w:val="11"/>
+  </w:num>
+  <w:num w:numId="16">
+    <w:abstractNumId w:val="35"/>
+  </w:num>
+  <w:num w:numId="17">
+    <w:abstractNumId w:val="27"/>
+  </w:num>
+  <w:num w:numId="18">
     <w:abstractNumId w:val="10"/>
   </w:num>
-  <w:num w:numId="16">
-    <w:abstractNumId w:val="34"/>
-  </w:num>
-  <w:num w:numId="17">
-    <w:abstractNumId w:val="26"/>
-  </w:num>
-  <w:num w:numId="18">
-    <w:abstractNumId w:val="9"/>
-  </w:num>
   <w:num w:numId="19">
-    <w:abstractNumId w:val="39"/>
+    <w:abstractNumId w:val="41"/>
   </w:num>
   <w:num w:numId="20">
     <w:abstractNumId w:val="3"/>
   </w:num>
   <w:num w:numId="21">
+    <w:abstractNumId w:val="19"/>
+  </w:num>
+  <w:num w:numId="22">
+    <w:abstractNumId w:val="36"/>
+  </w:num>
+  <w:num w:numId="23">
+    <w:abstractNumId w:val="12"/>
+  </w:num>
+  <w:num w:numId="24">
+    <w:abstractNumId w:val="43"/>
+  </w:num>
+  <w:num w:numId="25">
     <w:abstractNumId w:val="18"/>
   </w:num>
-  <w:num w:numId="22">
-    <w:abstractNumId w:val="35"/>
-  </w:num>
-  <w:num w:numId="23">
-    <w:abstractNumId w:val="11"/>
-  </w:num>
-  <w:num w:numId="24">
-    <w:abstractNumId w:val="40"/>
-  </w:num>
-  <w:num w:numId="25">
-    <w:abstractNumId w:val="17"/>
-  </w:num>
   <w:num w:numId="26">
-    <w:abstractNumId w:val="36"/>
+    <w:abstractNumId w:val="37"/>
   </w:num>
   <w:num w:numId="27">
-    <w:abstractNumId w:val="15"/>
+    <w:abstractNumId w:val="16"/>
   </w:num>
   <w:num w:numId="28">
     <w:abstractNumId w:val="8"/>
   </w:num>
   <w:num w:numId="29">
-    <w:abstractNumId w:val="29"/>
+    <w:abstractNumId w:val="30"/>
   </w:num>
   <w:num w:numId="30">
-    <w:abstractNumId w:val="30"/>
+    <w:abstractNumId w:val="31"/>
   </w:num>
   <w:num w:numId="31">
     <w:abstractNumId w:val="5"/>
   </w:num>
   <w:num w:numId="32">
-    <w:abstractNumId w:val="25"/>
+    <w:abstractNumId w:val="26"/>
   </w:num>
   <w:num w:numId="33">
-    <w:abstractNumId w:val="33"/>
+    <w:abstractNumId w:val="34"/>
   </w:num>
   <w:num w:numId="34">
-    <w:abstractNumId w:val="37"/>
+    <w:abstractNumId w:val="38"/>
   </w:num>
   <w:num w:numId="35">
-    <w:abstractNumId w:val="38"/>
+    <w:abstractNumId w:val="40"/>
   </w:num>
   <w:num w:numId="36">
     <w:abstractNumId w:val="6"/>
   </w:num>
   <w:num w:numId="37">
-    <w:abstractNumId w:val="21"/>
+    <w:abstractNumId w:val="22"/>
   </w:num>
   <w:num w:numId="38">
-    <w:abstractNumId w:val="24"/>
+    <w:abstractNumId w:val="25"/>
   </w:num>
   <w:num w:numId="39">
-    <w:abstractNumId w:val="19"/>
+    <w:abstractNumId w:val="20"/>
   </w:num>
   <w:num w:numId="40">
-    <w:abstractNumId w:val="42"/>
+    <w:abstractNumId w:val="45"/>
   </w:num>
   <w:num w:numId="41">
     <w:abstractNumId w:val="2"/>
   </w:num>
   <w:num w:numId="42">
-    <w:abstractNumId w:val="31"/>
+    <w:abstractNumId w:val="32"/>
   </w:num>
   <w:num w:numId="43">
-    <w:abstractNumId w:val="41"/>
+    <w:abstractNumId w:val="44"/>
   </w:num>
   <w:num w:numId="44">
-    <w:abstractNumId w:val="23"/>
+    <w:abstractNumId w:val="24"/>
   </w:num>
   <w:num w:numId="45">
-    <w:abstractNumId w:val="28"/>
+    <w:abstractNumId w:val="29"/>
+  </w:num>
+  <w:num w:numId="46">
+    <w:abstractNumId w:val="9"/>
+  </w:num>
+  <w:num w:numId="47">
+    <w:abstractNumId w:val="39"/>
+  </w:num>
+  <w:num w:numId="48">
+    <w:abstractNumId w:val="42"/>
   </w:num>
 </w:numbering>
 </file>
@@ -44283,7 +45874,7 @@
 </file>
 
 <file path=customXml/itemProps1.xml><?xml version="1.0" encoding="utf-8"?>
-<ds:datastoreItem xmlns:ds="http://schemas.openxmlformats.org/officeDocument/2006/customXml" ds:itemID="{BC9CFDF3-9792-4BFA-B835-5AB54D590FAF}">
+<ds:datastoreItem xmlns:ds="http://schemas.openxmlformats.org/officeDocument/2006/customXml" ds:itemID="{0A1DA43C-7040-4DE2-9A1A-C02B43C04BAE}">
   <ds:schemaRefs>
     <ds:schemaRef ds:uri="http://schemas.openxmlformats.org/officeDocument/2006/bibliography"/>
   </ds:schemaRefs>

</xml_diff>

<commit_message>
Implementation - structure (fundef - lhs)
</commit_message>
<xml_diff>
--- a/Frege.docx
+++ b/Frege.docx
@@ -289,14 +289,13 @@
         <w:rPr>
           <w:i/>
           <w:iCs/>
-          <w:strike/>
-        </w:rPr>
-      </w:pPr>
-      <w:r>
-        <w:rPr>
-          <w:strike/>
-        </w:rPr>
-        <w:t>Chapter 4: The grammar</w:t>
+        </w:rPr>
+      </w:pPr>
+      <w:r>
+        <w:t>Chapter 4</w:t>
+      </w:r>
+      <w:r>
+        <w:t>: Frege in MPS</w:t>
       </w:r>
     </w:p>
     <w:p>
@@ -308,17 +307,52 @@
         <w:rPr>
           <w:i/>
           <w:iCs/>
-          <w:strike/>
-          <w:color w:val="FF950E"/>
         </w:rPr>
       </w:pPr>
       <w:r>
         <w:rPr>
           <w:i/>
           <w:iCs/>
-          <w:strike/>
-        </w:rPr>
-        <w:t>Official Frege grammar, or references (appendix?)</w:t>
+        </w:rPr>
+        <w:t>Subset related to what we decided to support in “Frege-IDE”</w:t>
+      </w:r>
+    </w:p>
+    <w:p>
+      <w:pPr>
+        <w:numPr>
+          <w:ilvl w:val="1"/>
+          <w:numId w:val="1"/>
+        </w:numPr>
+        <w:rPr>
+          <w:i/>
+          <w:iCs/>
+        </w:rPr>
+      </w:pPr>
+      <w:r>
+        <w:rPr>
+          <w:i/>
+          <w:iCs/>
+        </w:rPr>
+        <w:t>Grammar transformation for MPS structure aspect, design of the Frege structure, how and why (analysis + design decisions)</w:t>
+      </w:r>
+    </w:p>
+    <w:p>
+      <w:pPr>
+        <w:numPr>
+          <w:ilvl w:val="1"/>
+          <w:numId w:val="1"/>
+        </w:numPr>
+        <w:rPr>
+          <w:i/>
+          <w:iCs/>
+        </w:rPr>
+      </w:pPr>
+      <w:r>
+        <w:rPr>
+          <w:i/>
+          <w:iCs/>
+        </w:rPr>
+        <w:t>Editor</w:t>
       </w:r>
     </w:p>
     <w:p>
@@ -330,17 +364,149 @@
         <w:rPr>
           <w:i/>
           <w:iCs/>
-          <w:strike/>
         </w:rPr>
       </w:pPr>
       <w:r>
         <w:rPr>
           <w:i/>
           <w:iCs/>
-          <w:strike/>
+        </w:rPr>
+        <w:t>“Visuals” (FunctionName FunctionParameters = Expression)</w:t>
+      </w:r>
+    </w:p>
+    <w:p>
+      <w:pPr>
+        <w:numPr>
+          <w:ilvl w:val="2"/>
+          <w:numId w:val="1"/>
+        </w:numPr>
+        <w:rPr>
+          <w:i/>
+          <w:iCs/>
           <w:color w:val="FF950E"/>
         </w:rPr>
-        <w:t>This is too abstract. Maybe pick only some interesting parts?e.g. “this is usually solved as...”, “on this level it means this and this is supported”...?</w:t>
+      </w:pPr>
+      <w:r>
+        <w:rPr>
+          <w:i/>
+          <w:iCs/>
+        </w:rPr>
+        <w:t>Editor transformation and substitution actions</w:t>
+      </w:r>
+    </w:p>
+    <w:p>
+      <w:pPr>
+        <w:numPr>
+          <w:ilvl w:val="2"/>
+          <w:numId w:val="1"/>
+        </w:numPr>
+        <w:rPr>
+          <w:i/>
+          <w:iCs/>
+        </w:rPr>
+      </w:pPr>
+      <w:r>
+        <w:rPr>
+          <w:i/>
+          <w:iCs/>
+          <w:color w:val="FF950E"/>
+        </w:rPr>
+        <w:t>Lacking documentation on the MPS part.</w:t>
+      </w:r>
+    </w:p>
+    <w:p>
+      <w:pPr>
+        <w:numPr>
+          <w:ilvl w:val="1"/>
+          <w:numId w:val="1"/>
+        </w:numPr>
+        <w:rPr>
+          <w:i/>
+          <w:iCs/>
+        </w:rPr>
+      </w:pPr>
+      <w:r>
+        <w:rPr>
+          <w:i/>
+          <w:iCs/>
+        </w:rPr>
+        <w:t>References, scopes</w:t>
+      </w:r>
+    </w:p>
+    <w:p>
+      <w:pPr>
+        <w:numPr>
+          <w:ilvl w:val="2"/>
+          <w:numId w:val="1"/>
+        </w:numPr>
+        <w:rPr>
+          <w:i/>
+          <w:iCs/>
+        </w:rPr>
+      </w:pPr>
+      <w:r>
+        <w:rPr>
+          <w:i/>
+          <w:iCs/>
+        </w:rPr>
+        <w:t>(Constraints + behaviour)</w:t>
+      </w:r>
+    </w:p>
+    <w:p>
+      <w:pPr>
+        <w:numPr>
+          <w:ilvl w:val="1"/>
+          <w:numId w:val="1"/>
+        </w:numPr>
+        <w:rPr>
+          <w:i/>
+          <w:iCs/>
+        </w:rPr>
+      </w:pPr>
+      <w:r>
+        <w:rPr>
+          <w:i/>
+          <w:iCs/>
+        </w:rPr>
+        <w:t>Typesystem</w:t>
+      </w:r>
+    </w:p>
+    <w:p>
+      <w:pPr>
+        <w:numPr>
+          <w:ilvl w:val="2"/>
+          <w:numId w:val="1"/>
+        </w:numPr>
+        <w:rPr>
+          <w:i/>
+          <w:iCs/>
+        </w:rPr>
+      </w:pPr>
+      <w:r>
+        <w:rPr>
+          <w:i/>
+          <w:iCs/>
+        </w:rPr>
+        <w:t>Expression evaluation</w:t>
+      </w:r>
+    </w:p>
+    <w:p>
+      <w:pPr>
+        <w:numPr>
+          <w:ilvl w:val="2"/>
+          <w:numId w:val="1"/>
+        </w:numPr>
+        <w:rPr>
+          <w:i/>
+          <w:iCs/>
+        </w:rPr>
+      </w:pPr>
+      <w:r>
+        <w:rPr>
+          <w:i/>
+          <w:iCs/>
+        </w:rPr>
+        <w:t>TBA</w:t>
       </w:r>
     </w:p>
     <w:p>
@@ -355,10 +521,18 @@
         </w:rPr>
       </w:pPr>
       <w:r>
-        <w:t>Chapter 4</w:t>
-      </w:r>
-      <w:r>
-        <w:t>: Frege in MPS</w:t>
+        <w:rPr>
+          <w:i/>
+          <w:iCs/>
+        </w:rPr>
+        <w:t>Chapter 5</w:t>
+      </w:r>
+      <w:r>
+        <w:rPr>
+          <w:i/>
+          <w:iCs/>
+        </w:rPr>
+        <w:t>: Evaluation</w:t>
       </w:r>
     </w:p>
     <w:p>
@@ -377,7 +551,27 @@
           <w:i/>
           <w:iCs/>
         </w:rPr>
-        <w:t>Subset related to what we decided to support in “Frege-IDE”</w:t>
+        <w:t>What we strived to achieve, again? Recapitulation?</w:t>
+      </w:r>
+    </w:p>
+    <w:p>
+      <w:pPr>
+        <w:numPr>
+          <w:ilvl w:val="1"/>
+          <w:numId w:val="1"/>
+        </w:numPr>
+        <w:rPr>
+          <w:i/>
+          <w:iCs/>
+          <w:color w:val="FF950E"/>
+        </w:rPr>
+      </w:pPr>
+      <w:r>
+        <w:rPr>
+          <w:i/>
+          <w:iCs/>
+        </w:rPr>
+        <w:t>User-friendliness of the “Frege-IDE”, against classical text-based IDEs, advantages and disadvantages</w:t>
       </w:r>
     </w:p>
     <w:p>
@@ -395,8 +589,9 @@
         <w:rPr>
           <w:i/>
           <w:iCs/>
-        </w:rPr>
-        <w:t>(Analysis, what parts of the grammar we decided to cut off, what couldn't be cut off, hot it relates to everything)</w:t>
+          <w:color w:val="FF950E"/>
+        </w:rPr>
+        <w:t>(Should be probably mentioned user's time investment into learning to use the IDE)</w:t>
       </w:r>
     </w:p>
     <w:p>
@@ -415,26 +610,7 @@
           <w:i/>
           <w:iCs/>
         </w:rPr>
-        <w:t>Grammar transformation for MPS structure aspect, design of the Frege structure, how and why (analysis + design decisions)</w:t>
-      </w:r>
-    </w:p>
-    <w:p>
-      <w:pPr>
-        <w:numPr>
-          <w:ilvl w:val="1"/>
-          <w:numId w:val="1"/>
-        </w:numPr>
-        <w:rPr>
-          <w:i/>
-          <w:iCs/>
-        </w:rPr>
-      </w:pPr>
-      <w:r>
-        <w:rPr>
-          <w:i/>
-          <w:iCs/>
-        </w:rPr>
-        <w:t>Editor</w:t>
+        <w:t>Limitations</w:t>
       </w:r>
     </w:p>
     <w:p>
@@ -453,265 +629,7 @@
           <w:i/>
           <w:iCs/>
         </w:rPr>
-        <w:t>“Visuals” (FunctionName FunctionParameters = Expression)</w:t>
-      </w:r>
-    </w:p>
-    <w:p>
-      <w:pPr>
-        <w:numPr>
-          <w:ilvl w:val="2"/>
-          <w:numId w:val="1"/>
-        </w:numPr>
-        <w:rPr>
-          <w:i/>
-          <w:iCs/>
-          <w:color w:val="FF950E"/>
-        </w:rPr>
-      </w:pPr>
-      <w:r>
-        <w:rPr>
-          <w:i/>
-          <w:iCs/>
-        </w:rPr>
-        <w:t>Editor transformation and substitution actions</w:t>
-      </w:r>
-    </w:p>
-    <w:p>
-      <w:pPr>
-        <w:numPr>
-          <w:ilvl w:val="2"/>
-          <w:numId w:val="1"/>
-        </w:numPr>
-        <w:rPr>
-          <w:i/>
-          <w:iCs/>
-        </w:rPr>
-      </w:pPr>
-      <w:r>
-        <w:rPr>
-          <w:i/>
-          <w:iCs/>
-          <w:color w:val="FF950E"/>
-        </w:rPr>
-        <w:t>Lacking documentation on the MPS part.</w:t>
-      </w:r>
-    </w:p>
-    <w:p>
-      <w:pPr>
-        <w:numPr>
-          <w:ilvl w:val="1"/>
-          <w:numId w:val="1"/>
-        </w:numPr>
-        <w:rPr>
-          <w:i/>
-          <w:iCs/>
-        </w:rPr>
-      </w:pPr>
-      <w:r>
-        <w:rPr>
-          <w:i/>
-          <w:iCs/>
-        </w:rPr>
-        <w:t>References, scopes</w:t>
-      </w:r>
-    </w:p>
-    <w:p>
-      <w:pPr>
-        <w:numPr>
-          <w:ilvl w:val="2"/>
-          <w:numId w:val="1"/>
-        </w:numPr>
-        <w:rPr>
-          <w:i/>
-          <w:iCs/>
-        </w:rPr>
-      </w:pPr>
-      <w:r>
-        <w:rPr>
-          <w:i/>
-          <w:iCs/>
-        </w:rPr>
-        <w:t>(Constraints + behaviour)</w:t>
-      </w:r>
-    </w:p>
-    <w:p>
-      <w:pPr>
-        <w:numPr>
-          <w:ilvl w:val="1"/>
-          <w:numId w:val="1"/>
-        </w:numPr>
-        <w:rPr>
-          <w:i/>
-          <w:iCs/>
-        </w:rPr>
-      </w:pPr>
-      <w:r>
-        <w:rPr>
-          <w:i/>
-          <w:iCs/>
-        </w:rPr>
-        <w:t>Typesystem</w:t>
-      </w:r>
-    </w:p>
-    <w:p>
-      <w:pPr>
-        <w:numPr>
-          <w:ilvl w:val="2"/>
-          <w:numId w:val="1"/>
-        </w:numPr>
-        <w:rPr>
-          <w:i/>
-          <w:iCs/>
-        </w:rPr>
-      </w:pPr>
-      <w:r>
-        <w:rPr>
-          <w:i/>
-          <w:iCs/>
-        </w:rPr>
-        <w:t>Expression evaluation</w:t>
-      </w:r>
-    </w:p>
-    <w:p>
-      <w:pPr>
-        <w:numPr>
-          <w:ilvl w:val="2"/>
-          <w:numId w:val="1"/>
-        </w:numPr>
-        <w:rPr>
-          <w:i/>
-          <w:iCs/>
-        </w:rPr>
-      </w:pPr>
-      <w:r>
-        <w:rPr>
-          <w:i/>
-          <w:iCs/>
-        </w:rPr>
-        <w:t>TBA</w:t>
-      </w:r>
-    </w:p>
-    <w:p>
-      <w:pPr>
-        <w:numPr>
-          <w:ilvl w:val="0"/>
-          <w:numId w:val="1"/>
-        </w:numPr>
-        <w:rPr>
-          <w:i/>
-          <w:iCs/>
-        </w:rPr>
-      </w:pPr>
-      <w:r>
-        <w:rPr>
-          <w:i/>
-          <w:iCs/>
-        </w:rPr>
-        <w:t>Chapter 5</w:t>
-      </w:r>
-      <w:r>
-        <w:rPr>
-          <w:i/>
-          <w:iCs/>
-        </w:rPr>
-        <w:t>: Evaluation</w:t>
-      </w:r>
-    </w:p>
-    <w:p>
-      <w:pPr>
-        <w:numPr>
-          <w:ilvl w:val="1"/>
-          <w:numId w:val="1"/>
-        </w:numPr>
-        <w:rPr>
-          <w:i/>
-          <w:iCs/>
-        </w:rPr>
-      </w:pPr>
-      <w:r>
-        <w:rPr>
-          <w:i/>
-          <w:iCs/>
-        </w:rPr>
         <w:lastRenderedPageBreak/>
-        <w:t>What we strived to achieve, again? Recapitulation?</w:t>
-      </w:r>
-    </w:p>
-    <w:p>
-      <w:pPr>
-        <w:numPr>
-          <w:ilvl w:val="1"/>
-          <w:numId w:val="1"/>
-        </w:numPr>
-        <w:rPr>
-          <w:i/>
-          <w:iCs/>
-          <w:color w:val="FF950E"/>
-        </w:rPr>
-      </w:pPr>
-      <w:r>
-        <w:rPr>
-          <w:i/>
-          <w:iCs/>
-        </w:rPr>
-        <w:t>User-friendliness of the “Frege-IDE”, against classical text-based IDEs, advantages and disadvantages</w:t>
-      </w:r>
-    </w:p>
-    <w:p>
-      <w:pPr>
-        <w:numPr>
-          <w:ilvl w:val="2"/>
-          <w:numId w:val="1"/>
-        </w:numPr>
-        <w:rPr>
-          <w:i/>
-          <w:iCs/>
-        </w:rPr>
-      </w:pPr>
-      <w:r>
-        <w:rPr>
-          <w:i/>
-          <w:iCs/>
-          <w:color w:val="FF950E"/>
-        </w:rPr>
-        <w:t>(Should be probably mentioned user's time investment into learning to use the IDE)</w:t>
-      </w:r>
-    </w:p>
-    <w:p>
-      <w:pPr>
-        <w:numPr>
-          <w:ilvl w:val="1"/>
-          <w:numId w:val="1"/>
-        </w:numPr>
-        <w:rPr>
-          <w:i/>
-          <w:iCs/>
-        </w:rPr>
-      </w:pPr>
-      <w:r>
-        <w:rPr>
-          <w:i/>
-          <w:iCs/>
-        </w:rPr>
-        <w:t>Limitations</w:t>
-      </w:r>
-    </w:p>
-    <w:p>
-      <w:pPr>
-        <w:numPr>
-          <w:ilvl w:val="2"/>
-          <w:numId w:val="1"/>
-        </w:numPr>
-        <w:rPr>
-          <w:i/>
-          <w:iCs/>
-        </w:rPr>
-      </w:pPr>
-      <w:r>
-        <w:rPr>
-          <w:i/>
-          <w:iCs/>
-        </w:rPr>
         <w:t>Something couldn't be done easily, e.g. Enter key-press does not always create a new line, ambiguity</w:t>
       </w:r>
     </w:p>
@@ -34558,7 +34476,19 @@
         <w:t xml:space="preserve">A complete analysis would </w:t>
       </w:r>
       <w:r>
-        <w:t>far exceed the scope of this work, so we will focus only on the most important or otherwise interesting parts.</w:t>
+        <w:t xml:space="preserve">far exceed the scope of this </w:t>
+      </w:r>
+      <w:r>
+        <w:t>text</w:t>
+      </w:r>
+      <w:r>
+        <w:t>, so we will focus only on the most important or otherwise interesting parts</w:t>
+      </w:r>
+      <w:r>
+        <w:t xml:space="preserve"> we had to deal with</w:t>
+      </w:r>
+      <w:r>
+        <w:t>.</w:t>
       </w:r>
     </w:p>
     <w:p>
@@ -38248,13 +38178,424 @@
         <w:t>Figure 4.3.: IIType concept implementation</w:t>
       </w:r>
       <w:r>
-        <w:t xml:space="preserve"> (notice the ‘extends’ clause</w:t>
-      </w:r>
-      <w:bookmarkStart w:id="0" w:name="_GoBack"/>
-      <w:bookmarkEnd w:id="0"/>
-      <w:r>
+        <w:t xml:space="preserve"> (notice the ‘extends’ clause)</w:t>
+      </w:r>
+    </w:p>
+    <w:p>
+      <w:pPr>
+        <w:widowControl/>
+        <w:suppressAutoHyphens w:val="0"/>
+      </w:pPr>
+    </w:p>
+    <w:p>
+      <w:pPr>
+        <w:widowControl/>
+        <w:suppressAutoHyphens w:val="0"/>
+        <w:rPr>
+          <w:u w:val="single"/>
+        </w:rPr>
+      </w:pPr>
+      <w:r>
+        <w:rPr>
+          <w:u w:val="single"/>
+        </w:rPr>
+        <w:t xml:space="preserve">Function </w:t>
+      </w:r>
+      <w:r>
+        <w:rPr>
+          <w:u w:val="single"/>
+        </w:rPr>
+        <w:t>definition</w:t>
+      </w:r>
+    </w:p>
+    <w:p>
+      <w:pPr>
+        <w:widowControl/>
+        <w:suppressAutoHyphens w:val="0"/>
+      </w:pPr>
+      <w:r>
+        <w:t>P</w:t>
+      </w:r>
+      <w:r>
+        <w:t xml:space="preserve">ossibly the most complex </w:t>
+      </w:r>
+      <w:r>
+        <w:t xml:space="preserve">part of </w:t>
+      </w:r>
+      <w:r>
+        <w:t>the Frege language</w:t>
+      </w:r>
+      <w:r>
+        <w:t>, function definition covers the area of defining new functions, operators and</w:t>
+      </w:r>
+      <w:r>
+        <w:t xml:space="preserve"> certain special expressions for defining </w:t>
+      </w:r>
+      <w:r>
+        <w:t>constants</w:t>
+      </w:r>
+      <w:r>
+        <w:t xml:space="preserve"> (e.g. </w:t>
+      </w:r>
+      <w:r>
+        <w:rPr>
+          <w:rFonts w:ascii="Consolas" w:hAnsi="Consolas"/>
+          <w:sz w:val="20"/>
+          <w:szCs w:val="20"/>
+        </w:rPr>
+        <w:t>(a, b, c) = (1, 2, 3)</w:t>
+      </w:r>
+      <w:r>
+        <w:t xml:space="preserve"> )</w:t>
+      </w:r>
+      <w:r>
+        <w:t>.</w:t>
+      </w:r>
+      <w:r>
+        <w:t xml:space="preserve"> </w:t>
+      </w:r>
+    </w:p>
+    <w:p>
+      <w:pPr>
+        <w:widowControl/>
+        <w:suppressAutoHyphens w:val="0"/>
+      </w:pPr>
+      <w:r>
+        <w:t xml:space="preserve">On </w:t>
+      </w:r>
+      <w:r>
+        <w:t xml:space="preserve">its </w:t>
+      </w:r>
+      <w:r>
+        <w:t>highest level, we could divide it into 2 parts: left and right side.</w:t>
+      </w:r>
+      <w:r>
+        <w:t xml:space="preserve"> To elaborate, when providing a definition, we always specify a pattern of a sort and an expression corresponding to that pattern.</w:t>
+      </w:r>
+      <w:r>
+        <w:t xml:space="preserve"> We can see it on the following example from chapter 3:</w:t>
+      </w:r>
+    </w:p>
+    <w:p>
+      <w:pPr>
+        <w:widowControl/>
+        <w:suppressAutoHyphens w:val="0"/>
+        <w:rPr>
+          <w:rFonts w:ascii="Consolas" w:hAnsi="Consolas"/>
+          <w:sz w:val="20"/>
+          <w:szCs w:val="20"/>
+        </w:rPr>
+      </w:pPr>
+      <w:r>
+        <w:rPr>
+          <w:rFonts w:ascii="Consolas" w:hAnsi="Consolas"/>
+          <w:sz w:val="20"/>
+          <w:szCs w:val="20"/>
+        </w:rPr>
+        <w:t>getTop (x:xs) = x</w:t>
+      </w:r>
+    </w:p>
+    <w:p>
+      <w:pPr>
+        <w:widowControl/>
+        <w:suppressAutoHyphens w:val="0"/>
+      </w:pPr>
+      <w:r>
+        <w:t xml:space="preserve">Here, the </w:t>
+      </w:r>
+      <w:r>
+        <w:t xml:space="preserve">statement </w:t>
+      </w:r>
+      <w:r>
+        <w:t>define</w:t>
+      </w:r>
+      <w:r>
+        <w:t>s</w:t>
+      </w:r>
+      <w:r>
+        <w:t xml:space="preserve"> the function ‘getTop’, which returns a first item of a</w:t>
+      </w:r>
+      <w:r>
+        <w:t xml:space="preserve"> (non-empty)</w:t>
+      </w:r>
+      <w:r>
+        <w:t xml:space="preserve"> string list. </w:t>
+      </w:r>
+      <w:r>
+        <w:t>In this case, we have a left side</w:t>
+      </w:r>
+      <w:r>
+        <w:t xml:space="preserve"> consisting of ‘</w:t>
+      </w:r>
+      <w:r>
+        <w:rPr>
+          <w:rFonts w:ascii="Consolas" w:hAnsi="Consolas"/>
+          <w:sz w:val="20"/>
+          <w:szCs w:val="20"/>
+        </w:rPr>
+        <w:t>getTop (x:xs)</w:t>
+      </w:r>
+      <w:r>
+        <w:t>’, which describes the name of the function and its arguments. On the right side, we have a simple expression ‘</w:t>
+      </w:r>
+      <w:r>
+        <w:rPr>
+          <w:rFonts w:ascii="Consolas" w:hAnsi="Consolas"/>
+          <w:sz w:val="20"/>
+          <w:szCs w:val="20"/>
+        </w:rPr>
+        <w:t>x</w:t>
+      </w:r>
+      <w:r>
+        <w:t>’ referencing an argument from the left side.</w:t>
+      </w:r>
+      <w:r>
+        <w:t xml:space="preserve"> A slightly different example is the definition of a signum function:</w:t>
+      </w:r>
+    </w:p>
+    <w:p>
+      <w:pPr>
+        <w:widowControl/>
+        <w:suppressAutoHyphens w:val="0"/>
+        <w:rPr>
+          <w:rFonts w:ascii="Consolas" w:hAnsi="Consolas"/>
+          <w:sz w:val="20"/>
+          <w:szCs w:val="20"/>
+        </w:rPr>
+      </w:pPr>
+      <w:r>
+        <w:rPr>
+          <w:rFonts w:ascii="Consolas" w:hAnsi="Consolas"/>
+          <w:sz w:val="20"/>
+          <w:szCs w:val="20"/>
+        </w:rPr>
+        <w:t xml:space="preserve">sign x </w:t>
+      </w:r>
+    </w:p>
+    <w:p>
+      <w:pPr>
+        <w:widowControl/>
+        <w:suppressAutoHyphens w:val="0"/>
+        <w:rPr>
+          <w:rFonts w:ascii="Consolas" w:hAnsi="Consolas"/>
+          <w:sz w:val="20"/>
+          <w:szCs w:val="20"/>
+        </w:rPr>
+      </w:pPr>
+      <w:r>
+        <w:rPr>
+          <w:rFonts w:ascii="Consolas" w:hAnsi="Consolas"/>
+          <w:sz w:val="20"/>
+          <w:szCs w:val="20"/>
+        </w:rPr>
+        <w:t xml:space="preserve">   | x &lt; 0 = (- 1)</w:t>
+      </w:r>
+    </w:p>
+    <w:p>
+      <w:pPr>
+        <w:widowControl/>
+        <w:suppressAutoHyphens w:val="0"/>
+        <w:rPr>
+          <w:rFonts w:ascii="Consolas" w:hAnsi="Consolas"/>
+          <w:sz w:val="20"/>
+          <w:szCs w:val="20"/>
+        </w:rPr>
+      </w:pPr>
+      <w:r>
+        <w:rPr>
+          <w:rFonts w:ascii="Consolas" w:hAnsi="Consolas"/>
+          <w:sz w:val="20"/>
+          <w:szCs w:val="20"/>
+        </w:rPr>
+        <w:t xml:space="preserve">   | x &gt; 0 = 1    </w:t>
+      </w:r>
+    </w:p>
+    <w:p>
+      <w:pPr>
+        <w:widowControl/>
+        <w:suppressAutoHyphens w:val="0"/>
+        <w:rPr>
+          <w:rFonts w:ascii="Consolas" w:hAnsi="Consolas"/>
+          <w:sz w:val="20"/>
+          <w:szCs w:val="20"/>
+        </w:rPr>
+      </w:pPr>
+      <w:r>
+        <w:rPr>
+          <w:rFonts w:ascii="Consolas" w:hAnsi="Consolas"/>
+          <w:sz w:val="20"/>
+          <w:szCs w:val="20"/>
+        </w:rPr>
+        <w:t xml:space="preserve">   | otherwise = 0</w:t>
+      </w:r>
+    </w:p>
+    <w:p>
+      <w:pPr>
+        <w:widowControl/>
+        <w:suppressAutoHyphens w:val="0"/>
+      </w:pPr>
+      <w:r>
+        <w:t>Similarly to the previous case, ‘</w:t>
+      </w:r>
+      <w:r>
+        <w:rPr>
+          <w:rFonts w:ascii="Consolas" w:hAnsi="Consolas"/>
+          <w:sz w:val="20"/>
+          <w:szCs w:val="20"/>
+        </w:rPr>
+        <w:t>sign x</w:t>
+      </w:r>
+      <w:r>
+        <w:t>’ could be considered a ‘left side’ of the function, whereas the rest of the definition the ‘right side’.</w:t>
+      </w:r>
+      <w:r>
+        <w:t xml:space="preserve"> </w:t>
+      </w:r>
+      <w:r>
+        <w:rPr>
+          <w:i/>
+        </w:rPr>
+        <w:t xml:space="preserve">(We understand that this is not a completely official convention, but it will </w:t>
+      </w:r>
+      <w:r>
+        <w:rPr>
+          <w:i/>
+        </w:rPr>
+        <w:t>help us navigating</w:t>
+      </w:r>
+      <w:r>
+        <w:rPr>
+          <w:i/>
+        </w:rPr>
+        <w:t xml:space="preserve"> in the </w:t>
+      </w:r>
+      <w:r>
+        <w:rPr>
+          <w:i/>
+        </w:rPr>
+        <w:t xml:space="preserve">relatively complex Frege </w:t>
+      </w:r>
+      <w:r>
+        <w:rPr>
+          <w:i/>
+        </w:rPr>
+        <w:t>grammar</w:t>
+      </w:r>
+      <w:r>
+        <w:rPr>
+          <w:i/>
+        </w:rPr>
         <w:t>)</w:t>
       </w:r>
+      <w:r>
+        <w:t>.</w:t>
+      </w:r>
+    </w:p>
+    <w:p>
+      <w:pPr>
+        <w:widowControl/>
+        <w:suppressAutoHyphens w:val="0"/>
+      </w:pPr>
+      <w:r>
+        <w:t xml:space="preserve">This </w:t>
+      </w:r>
+      <w:r>
+        <w:t>corresponds to the actual Frege grammar, where the high-level function</w:t>
+      </w:r>
+      <w:r>
+        <w:t xml:space="preserve"> pattern</w:t>
+      </w:r>
+      <w:r>
+        <w:t xml:space="preserve"> binding is defined as:</w:t>
+      </w:r>
+    </w:p>
+    <w:p>
+      <w:pPr>
+        <w:widowControl/>
+        <w:suppressAutoHyphens w:val="0"/>
+        <w:rPr>
+          <w:rFonts w:ascii="Consolas" w:hAnsi="Consolas"/>
+          <w:sz w:val="20"/>
+          <w:szCs w:val="20"/>
+        </w:rPr>
+      </w:pPr>
+      <w:r>
+        <w:rPr>
+          <w:rFonts w:ascii="Consolas" w:hAnsi="Consolas"/>
+          <w:sz w:val="20"/>
+          <w:szCs w:val="20"/>
+        </w:rPr>
+        <w:t>binding ::= lhs rhs</w:t>
+      </w:r>
+    </w:p>
+    <w:p>
+      <w:pPr>
+        <w:widowControl/>
+        <w:suppressAutoHyphens w:val="0"/>
+        <w:rPr>
+          <w:rFonts w:ascii="Consolas" w:hAnsi="Consolas"/>
+          <w:sz w:val="20"/>
+          <w:szCs w:val="20"/>
+        </w:rPr>
+      </w:pPr>
+      <w:r>
+        <w:rPr>
+          <w:rFonts w:ascii="Consolas" w:hAnsi="Consolas"/>
+          <w:sz w:val="20"/>
+          <w:szCs w:val="20"/>
+        </w:rPr>
+        <w:t xml:space="preserve">rhs ::= ‘=’ expression (‘where’ declarations)? </w:t>
+      </w:r>
+    </w:p>
+    <w:p>
+      <w:pPr>
+        <w:widowControl/>
+        <w:suppressAutoHyphens w:val="0"/>
+        <w:rPr>
+          <w:rFonts w:ascii="Consolas" w:hAnsi="Consolas"/>
+          <w:sz w:val="20"/>
+          <w:szCs w:val="20"/>
+        </w:rPr>
+      </w:pPr>
+      <w:r>
+        <w:rPr>
+          <w:rFonts w:ascii="Consolas" w:hAnsi="Consolas"/>
+          <w:sz w:val="20"/>
+          <w:szCs w:val="20"/>
+        </w:rPr>
+        <w:t xml:space="preserve">            </w:t>
+      </w:r>
+      <w:r>
+        <w:rPr>
+          <w:rFonts w:ascii="Consolas" w:hAnsi="Consolas"/>
+          <w:sz w:val="20"/>
+          <w:szCs w:val="20"/>
+        </w:rPr>
+        <w:t xml:space="preserve">| guardedExpressions </w:t>
+      </w:r>
+      <w:r>
+        <w:rPr>
+          <w:rFonts w:ascii="Consolas" w:hAnsi="Consolas"/>
+          <w:sz w:val="20"/>
+          <w:szCs w:val="20"/>
+        </w:rPr>
+        <w:t>(‘where’ declarations)?</w:t>
+      </w:r>
+    </w:p>
+    <w:p>
+      <w:pPr>
+        <w:widowControl/>
+        <w:suppressAutoHyphens w:val="0"/>
+        <w:rPr>
+          <w:i/>
+        </w:rPr>
+      </w:pPr>
+      <w:r>
+        <w:rPr>
+          <w:i/>
+        </w:rPr>
+        <w:t>(lhs = ‘left hand side’, rhs = ‘right hand side’)</w:t>
+      </w:r>
     </w:p>
     <w:p>
       <w:pPr>
@@ -38274,305 +38615,16 @@
         <w:rPr>
           <w:u w:val="single"/>
         </w:rPr>
-        <w:t xml:space="preserve">Function </w:t>
-      </w:r>
-      <w:r>
-        <w:rPr>
-          <w:u w:val="single"/>
-        </w:rPr>
-        <w:t>definition</w:t>
-      </w:r>
-    </w:p>
-    <w:p>
-      <w:pPr>
-        <w:widowControl/>
-        <w:suppressAutoHyphens w:val="0"/>
-      </w:pPr>
-      <w:r>
-        <w:t>P</w:t>
-      </w:r>
-      <w:r>
-        <w:t xml:space="preserve">ossibly the most complex </w:t>
-      </w:r>
-      <w:r>
-        <w:t xml:space="preserve">part of </w:t>
-      </w:r>
-      <w:r>
-        <w:t>the Frege language</w:t>
-      </w:r>
-      <w:r>
-        <w:t>, function definition covers the area of defining new functions, operators and</w:t>
-      </w:r>
-      <w:r>
-        <w:t xml:space="preserve"> certain special expressions for defining </w:t>
-      </w:r>
-      <w:r>
-        <w:t>constants</w:t>
-      </w:r>
-      <w:r>
-        <w:t xml:space="preserve"> (e.g. </w:t>
-      </w:r>
-      <w:r>
-        <w:rPr>
-          <w:rFonts w:ascii="Consolas" w:hAnsi="Consolas"/>
-          <w:sz w:val="20"/>
-          <w:szCs w:val="20"/>
-        </w:rPr>
-        <w:t>(a, b, c) = (1, 2, 3)</w:t>
-      </w:r>
-      <w:r>
-        <w:t xml:space="preserve"> )</w:t>
-      </w:r>
-      <w:r>
-        <w:t>.</w:t>
-      </w:r>
-      <w:r>
-        <w:t xml:space="preserve"> </w:t>
-      </w:r>
-    </w:p>
-    <w:p>
-      <w:pPr>
-        <w:widowControl/>
-        <w:suppressAutoHyphens w:val="0"/>
-      </w:pPr>
-      <w:r>
-        <w:t xml:space="preserve">On </w:t>
-      </w:r>
-      <w:r>
-        <w:t xml:space="preserve">its </w:t>
-      </w:r>
-      <w:r>
-        <w:t>highest level, we could divide it into 2 parts: left and right side.</w:t>
-      </w:r>
-      <w:r>
-        <w:t xml:space="preserve"> To elaborate, when providing a definition, we always specify a pattern of a sort and an expression corresponding to that pattern.</w:t>
-      </w:r>
-      <w:r>
-        <w:t xml:space="preserve"> We can see it on the following examples from chapter 3:</w:t>
-      </w:r>
-    </w:p>
-    <w:p>
-      <w:pPr>
-        <w:widowControl/>
-        <w:suppressAutoHyphens w:val="0"/>
-        <w:rPr>
-          <w:rFonts w:ascii="Consolas" w:hAnsi="Consolas"/>
-          <w:sz w:val="20"/>
-          <w:szCs w:val="20"/>
-        </w:rPr>
-      </w:pPr>
-      <w:r>
-        <w:rPr>
-          <w:rFonts w:ascii="Consolas" w:hAnsi="Consolas"/>
-          <w:sz w:val="20"/>
-          <w:szCs w:val="20"/>
-        </w:rPr>
-        <w:t>getTop (x:xs) = x</w:t>
-      </w:r>
-    </w:p>
-    <w:p>
-      <w:pPr>
-        <w:widowControl/>
-        <w:suppressAutoHyphens w:val="0"/>
-      </w:pPr>
-      <w:r>
-        <w:t xml:space="preserve">Here, the </w:t>
-      </w:r>
-      <w:r>
-        <w:t xml:space="preserve">statement </w:t>
-      </w:r>
-      <w:r>
-        <w:t>define</w:t>
-      </w:r>
-      <w:r>
-        <w:t>s</w:t>
-      </w:r>
-      <w:r>
-        <w:t xml:space="preserve"> the function ‘getTop’, which returns a first item of a</w:t>
-      </w:r>
-      <w:r>
-        <w:t xml:space="preserve"> (non-empty)</w:t>
-      </w:r>
-      <w:r>
-        <w:t xml:space="preserve"> string list. </w:t>
-      </w:r>
-      <w:r>
-        <w:t>In this case, we have a left side</w:t>
-      </w:r>
-      <w:r>
-        <w:t xml:space="preserve"> consisting of ‘</w:t>
-      </w:r>
-      <w:r>
-        <w:rPr>
-          <w:rFonts w:ascii="Consolas" w:hAnsi="Consolas"/>
-          <w:sz w:val="20"/>
-          <w:szCs w:val="20"/>
-        </w:rPr>
-        <w:t>getTop (x:xs)</w:t>
-      </w:r>
-      <w:r>
-        <w:t>’, which describes the name of the function and its arguments. On the right side, we have a simple expression ‘</w:t>
-      </w:r>
-      <w:r>
-        <w:rPr>
-          <w:rFonts w:ascii="Consolas" w:hAnsi="Consolas"/>
-          <w:sz w:val="20"/>
-          <w:szCs w:val="20"/>
-        </w:rPr>
-        <w:t>x</w:t>
-      </w:r>
-      <w:r>
-        <w:t>’ referencing an argument from the left side.</w:t>
-      </w:r>
-      <w:r>
-        <w:t xml:space="preserve"> A slightly different example is the definition of a signum function:</w:t>
-      </w:r>
-    </w:p>
-    <w:p>
-      <w:pPr>
-        <w:widowControl/>
-        <w:suppressAutoHyphens w:val="0"/>
-        <w:rPr>
-          <w:rFonts w:ascii="Consolas" w:hAnsi="Consolas"/>
-          <w:sz w:val="20"/>
-          <w:szCs w:val="20"/>
-        </w:rPr>
-      </w:pPr>
-      <w:r>
-        <w:rPr>
-          <w:rFonts w:ascii="Consolas" w:hAnsi="Consolas"/>
-          <w:sz w:val="20"/>
-          <w:szCs w:val="20"/>
-        </w:rPr>
-        <w:t xml:space="preserve">sign x </w:t>
-      </w:r>
-    </w:p>
-    <w:p>
-      <w:pPr>
-        <w:widowControl/>
-        <w:suppressAutoHyphens w:val="0"/>
-        <w:rPr>
-          <w:rFonts w:ascii="Consolas" w:hAnsi="Consolas"/>
-          <w:sz w:val="20"/>
-          <w:szCs w:val="20"/>
-        </w:rPr>
-      </w:pPr>
-      <w:r>
-        <w:rPr>
-          <w:rFonts w:ascii="Consolas" w:hAnsi="Consolas"/>
-          <w:sz w:val="20"/>
-          <w:szCs w:val="20"/>
-        </w:rPr>
-        <w:t xml:space="preserve">   | x &lt; 0 = (- 1)</w:t>
-      </w:r>
-    </w:p>
-    <w:p>
-      <w:pPr>
-        <w:widowControl/>
-        <w:suppressAutoHyphens w:val="0"/>
-        <w:rPr>
-          <w:rFonts w:ascii="Consolas" w:hAnsi="Consolas"/>
-          <w:sz w:val="20"/>
-          <w:szCs w:val="20"/>
-        </w:rPr>
-      </w:pPr>
-      <w:r>
-        <w:rPr>
-          <w:rFonts w:ascii="Consolas" w:hAnsi="Consolas"/>
-          <w:sz w:val="20"/>
-          <w:szCs w:val="20"/>
-        </w:rPr>
-        <w:t xml:space="preserve">   | x &gt; 0 = 1    </w:t>
-      </w:r>
-    </w:p>
-    <w:p>
-      <w:pPr>
-        <w:widowControl/>
-        <w:suppressAutoHyphens w:val="0"/>
-        <w:rPr>
-          <w:rFonts w:ascii="Consolas" w:hAnsi="Consolas"/>
-          <w:sz w:val="20"/>
-          <w:szCs w:val="20"/>
-        </w:rPr>
-      </w:pPr>
-      <w:r>
-        <w:rPr>
-          <w:rFonts w:ascii="Consolas" w:hAnsi="Consolas"/>
-          <w:sz w:val="20"/>
-          <w:szCs w:val="20"/>
-        </w:rPr>
-        <w:t xml:space="preserve">   | otherwise = 0</w:t>
-      </w:r>
-    </w:p>
-    <w:p>
-      <w:pPr>
-        <w:widowControl/>
-        <w:suppressAutoHyphens w:val="0"/>
-      </w:pPr>
-      <w:r>
-        <w:t>Similarly to the previous case, ‘</w:t>
-      </w:r>
-      <w:r>
-        <w:rPr>
-          <w:rFonts w:ascii="Consolas" w:hAnsi="Consolas"/>
-          <w:sz w:val="20"/>
-          <w:szCs w:val="20"/>
-        </w:rPr>
-        <w:t>sign x</w:t>
-      </w:r>
-      <w:r>
-        <w:t>’ could be considered a ‘left side’ of the function, whereas the rest of the definition the ‘right side’.</w:t>
-      </w:r>
-      <w:r>
-        <w:t xml:space="preserve"> </w:t>
-      </w:r>
-      <w:r>
-        <w:rPr>
-          <w:i/>
-        </w:rPr>
-        <w:t xml:space="preserve">(We understand that this is not a completely official convention, but it will </w:t>
-      </w:r>
-      <w:r>
-        <w:rPr>
-          <w:i/>
-        </w:rPr>
-        <w:t>help us navigating</w:t>
-      </w:r>
-      <w:r>
-        <w:rPr>
-          <w:i/>
-        </w:rPr>
-        <w:t xml:space="preserve"> in the </w:t>
-      </w:r>
-      <w:r>
-        <w:rPr>
-          <w:i/>
-        </w:rPr>
-        <w:t xml:space="preserve">relatively complex Frege </w:t>
-      </w:r>
-      <w:r>
-        <w:rPr>
-          <w:i/>
-        </w:rPr>
-        <w:t>grammar</w:t>
-      </w:r>
-      <w:r>
-        <w:rPr>
-          <w:i/>
-        </w:rPr>
-        <w:t>)</w:t>
-      </w:r>
-      <w:r>
-        <w:t>.</w:t>
-      </w:r>
-    </w:p>
-    <w:p>
-      <w:pPr>
-        <w:widowControl/>
-        <w:suppressAutoHyphens w:val="0"/>
-      </w:pPr>
-      <w:r>
-        <w:t>We can then differentiate between the following cases of the ‘function definition left sides’:</w:t>
+        <w:t>Left hand side</w:t>
+      </w:r>
+    </w:p>
+    <w:p>
+      <w:pPr>
+        <w:widowControl/>
+        <w:suppressAutoHyphens w:val="0"/>
+      </w:pPr>
+      <w:r>
+        <w:t>An experienced Frege / Haskell user knows there are 3 main ways of defining a function:</w:t>
       </w:r>
     </w:p>
     <w:p>
@@ -38616,21 +38668,23 @@
         <w:pStyle w:val="ListParagraph"/>
         <w:widowControl/>
         <w:numPr>
-          <w:ilvl w:val="0"/>
-          <w:numId w:val="46"/>
+          <w:ilvl w:val="1"/>
+          <w:numId w:val="47"/>
         </w:numPr>
         <w:suppressAutoHyphens w:val="0"/>
-      </w:pPr>
-      <w:r>
-        <w:t xml:space="preserve">Operator definition, e.g. </w:t>
-      </w:r>
-      <w:r>
-        <w:rPr>
-          <w:rFonts w:ascii="Consolas" w:hAnsi="Consolas"/>
-          <w:sz w:val="20"/>
-          <w:szCs w:val="20"/>
-        </w:rPr>
-        <w:t>x * y</w:t>
+        <w:rPr>
+          <w:rFonts w:ascii="Consolas" w:hAnsi="Consolas"/>
+          <w:sz w:val="20"/>
+          <w:szCs w:val="20"/>
+        </w:rPr>
+      </w:pPr>
+      <w:r>
+        <w:rPr>
+          <w:rFonts w:ascii="Consolas" w:hAnsi="Consolas"/>
+          <w:sz w:val="20"/>
+          <w:szCs w:val="20"/>
+        </w:rPr>
+        <w:t>multiply x y = x * y</w:t>
       </w:r>
     </w:p>
     <w:p>
@@ -38644,6 +38698,63 @@
         <w:suppressAutoHyphens w:val="0"/>
       </w:pPr>
       <w:r>
+        <w:t xml:space="preserve">Operator definition, e.g. </w:t>
+      </w:r>
+      <w:r>
+        <w:rPr>
+          <w:rFonts w:ascii="Consolas" w:hAnsi="Consolas"/>
+          <w:sz w:val="20"/>
+          <w:szCs w:val="20"/>
+        </w:rPr>
+        <w:t xml:space="preserve">x </w:t>
+      </w:r>
+      <w:r>
+        <w:rPr>
+          <w:rFonts w:ascii="Consolas" w:hAnsi="Consolas"/>
+          <w:sz w:val="20"/>
+          <w:szCs w:val="20"/>
+        </w:rPr>
+        <w:t>:-:</w:t>
+      </w:r>
+      <w:r>
+        <w:rPr>
+          <w:rFonts w:ascii="Consolas" w:hAnsi="Consolas"/>
+          <w:sz w:val="20"/>
+          <w:szCs w:val="20"/>
+        </w:rPr>
+        <w:t xml:space="preserve"> y</w:t>
+      </w:r>
+    </w:p>
+    <w:p>
+      <w:pPr>
+        <w:pStyle w:val="ListParagraph"/>
+        <w:widowControl/>
+        <w:numPr>
+          <w:ilvl w:val="1"/>
+          <w:numId w:val="46"/>
+        </w:numPr>
+        <w:suppressAutoHyphens w:val="0"/>
+      </w:pPr>
+      <w:r>
+        <w:rPr>
+          <w:rFonts w:ascii="Consolas" w:hAnsi="Consolas"/>
+          <w:sz w:val="20"/>
+          <w:szCs w:val="20"/>
+        </w:rPr>
+        <w:t>x :-: y = x + y + 1</w:t>
+      </w:r>
+    </w:p>
+    <w:p>
+      <w:pPr>
+        <w:pStyle w:val="ListParagraph"/>
+        <w:widowControl/>
+        <w:numPr>
+          <w:ilvl w:val="0"/>
+          <w:numId w:val="46"/>
+        </w:numPr>
+        <w:suppressAutoHyphens w:val="0"/>
+      </w:pPr>
+      <w:r>
         <w:t>Any pattern definition, e.g.</w:t>
       </w:r>
       <w:r>
@@ -38663,11 +38774,44 @@
     </w:p>
     <w:p>
       <w:pPr>
-        <w:widowControl/>
-        <w:suppressAutoHyphens w:val="0"/>
-      </w:pPr>
-      <w:r>
-        <w:t>The chapter 3 does not spend much time explaining the third option, so we will go through the matter briefly for the people not experienced with the language. It is completely</w:t>
+        <w:pStyle w:val="ListParagraph"/>
+        <w:widowControl/>
+        <w:numPr>
+          <w:ilvl w:val="1"/>
+          <w:numId w:val="46"/>
+        </w:numPr>
+        <w:suppressAutoHyphens w:val="0"/>
+      </w:pPr>
+      <w:r>
+        <w:rPr>
+          <w:rFonts w:ascii="Consolas" w:hAnsi="Consolas"/>
+          <w:sz w:val="20"/>
+          <w:szCs w:val="20"/>
+        </w:rPr>
+        <w:t>(a, b, c)</w:t>
+      </w:r>
+      <w:r>
+        <w:rPr>
+          <w:rFonts w:ascii="Consolas" w:hAnsi="Consolas"/>
+          <w:sz w:val="20"/>
+          <w:szCs w:val="20"/>
+        </w:rPr>
+        <w:t xml:space="preserve"> = (1, 2, 3)</w:t>
+      </w:r>
+    </w:p>
+    <w:p>
+      <w:pPr>
+        <w:widowControl/>
+        <w:suppressAutoHyphens w:val="0"/>
+      </w:pPr>
+      <w:r>
+        <w:t>The chapter 3 does not spend much time explaining the third option, so we wi</w:t>
+      </w:r>
+      <w:r>
+        <w:t>ll go through the matter briefly</w:t>
+      </w:r>
+      <w:r>
+        <w:t>. It is completely</w:t>
       </w:r>
       <w:r>
         <w:t xml:space="preserve"> legal to define a constant function </w:t>
@@ -38785,6 +38929,7 @@
         <w:rPr>
           <w:szCs w:val="21"/>
         </w:rPr>
+        <w:lastRenderedPageBreak/>
         <w:t xml:space="preserve">In this case, </w:t>
       </w:r>
       <w:r>
@@ -38845,7 +38990,71 @@
           <w:sz w:val="20"/>
           <w:szCs w:val="20"/>
         </w:rPr>
-        <w:t>(f1, f2, f3) = (1, 1+f1, 1+f2)</w:t>
+        <w:t>(f1, f2, f3) = (1, 1</w:t>
+      </w:r>
+      <w:r>
+        <w:rPr>
+          <w:rFonts w:ascii="Consolas" w:hAnsi="Consolas"/>
+          <w:sz w:val="20"/>
+          <w:szCs w:val="20"/>
+        </w:rPr>
+        <w:t xml:space="preserve"> </w:t>
+      </w:r>
+      <w:r>
+        <w:rPr>
+          <w:rFonts w:ascii="Consolas" w:hAnsi="Consolas"/>
+          <w:sz w:val="20"/>
+          <w:szCs w:val="20"/>
+        </w:rPr>
+        <w:t>+</w:t>
+      </w:r>
+      <w:r>
+        <w:rPr>
+          <w:rFonts w:ascii="Consolas" w:hAnsi="Consolas"/>
+          <w:sz w:val="20"/>
+          <w:szCs w:val="20"/>
+        </w:rPr>
+        <w:t xml:space="preserve"> </w:t>
+      </w:r>
+      <w:r>
+        <w:rPr>
+          <w:rFonts w:ascii="Consolas" w:hAnsi="Consolas"/>
+          <w:sz w:val="20"/>
+          <w:szCs w:val="20"/>
+        </w:rPr>
+        <w:t>f1, 1</w:t>
+      </w:r>
+      <w:r>
+        <w:rPr>
+          <w:rFonts w:ascii="Consolas" w:hAnsi="Consolas"/>
+          <w:sz w:val="20"/>
+          <w:szCs w:val="20"/>
+        </w:rPr>
+        <w:t xml:space="preserve"> </w:t>
+      </w:r>
+      <w:r>
+        <w:rPr>
+          <w:rFonts w:ascii="Consolas" w:hAnsi="Consolas"/>
+          <w:sz w:val="20"/>
+          <w:szCs w:val="20"/>
+        </w:rPr>
+        <w:t>+</w:t>
+      </w:r>
+      <w:r>
+        <w:rPr>
+          <w:rFonts w:ascii="Consolas" w:hAnsi="Consolas"/>
+          <w:sz w:val="20"/>
+          <w:szCs w:val="20"/>
+        </w:rPr>
+        <w:t xml:space="preserve"> </w:t>
+      </w:r>
+      <w:r>
+        <w:rPr>
+          <w:rFonts w:ascii="Consolas" w:hAnsi="Consolas"/>
+          <w:sz w:val="20"/>
+          <w:szCs w:val="20"/>
+        </w:rPr>
+        <w:t>f2)</w:t>
       </w:r>
     </w:p>
     <w:p>
@@ -38860,12 +39069,79 @@
         <w:rPr>
           <w:szCs w:val="21"/>
         </w:rPr>
-        <w:t>But in regards of the grammar, there are</w:t>
+        <w:t>On the left side, it is expected a user provides a legal pattern</w:t>
       </w:r>
       <w:r>
         <w:rPr>
           <w:szCs w:val="21"/>
         </w:rPr>
+        <w:t xml:space="preserve"> </w:t>
+      </w:r>
+      <w:r>
+        <w:rPr>
+          <w:i/>
+          <w:szCs w:val="21"/>
+        </w:rPr>
+        <w:t>(the grammar is described below)</w:t>
+      </w:r>
+      <w:r>
+        <w:rPr>
+          <w:szCs w:val="21"/>
+        </w:rPr>
+        <w:t xml:space="preserve">, so any combination of </w:t>
+      </w:r>
+      <w:r>
+        <w:rPr>
+          <w:szCs w:val="21"/>
+        </w:rPr>
+        <w:t xml:space="preserve">variables, </w:t>
+      </w:r>
+      <w:r>
+        <w:rPr>
+          <w:szCs w:val="21"/>
+        </w:rPr>
+        <w:t>types</w:t>
+      </w:r>
+      <w:r>
+        <w:rPr>
+          <w:szCs w:val="21"/>
+        </w:rPr>
+        <w:t xml:space="preserve"> and literals</w:t>
+      </w:r>
+      <w:r>
+        <w:rPr>
+          <w:szCs w:val="21"/>
+        </w:rPr>
+        <w:t xml:space="preserve"> is supported, such as tuple of lists,</w:t>
+      </w:r>
+      <w:r>
+        <w:rPr>
+          <w:szCs w:val="21"/>
+        </w:rPr>
+        <w:t xml:space="preserve"> list of tuples, presence of literals,</w:t>
+      </w:r>
+      <w:r>
+        <w:rPr>
+          <w:szCs w:val="21"/>
+        </w:rPr>
+        <w:t xml:space="preserve"> usage of constructors, and so on.</w:t>
+      </w:r>
+      <w:r>
+        <w:rPr>
+          <w:szCs w:val="21"/>
+        </w:rPr>
+        <w:t xml:space="preserve"> The right hand side must correspond to the pattern provided on the left, b</w:t>
+      </w:r>
+      <w:r>
+        <w:rPr>
+          <w:szCs w:val="21"/>
+        </w:rPr>
+        <w:t>ut in regards of the grammar, there are</w:t>
+      </w:r>
+      <w:r>
+        <w:rPr>
+          <w:szCs w:val="21"/>
+        </w:rPr>
         <w:t xml:space="preserve"> (almost)</w:t>
       </w:r>
       <w:r>
@@ -38890,95 +39166,1278 @@
         <w:rPr>
           <w:szCs w:val="21"/>
         </w:rPr>
-        <w:t xml:space="preserve">evaluate the type of the </w:t>
+        <w:t>evaluate the type of the right side</w:t>
       </w:r>
       <w:r>
         <w:rPr>
           <w:szCs w:val="21"/>
         </w:rPr>
+        <w:t xml:space="preserve"> and compare it with the used pattern, however this process is done during the semantic</w:t>
+      </w:r>
+      <w:r>
+        <w:rPr>
+          <w:szCs w:val="21"/>
+        </w:rPr>
+        <w:t xml:space="preserve"> analysis</w:t>
+      </w:r>
+      <w:r>
+        <w:rPr>
+          <w:szCs w:val="21"/>
+        </w:rPr>
+        <w:t>.)</w:t>
+      </w:r>
+    </w:p>
+    <w:p>
+      <w:pPr>
+        <w:widowControl/>
+        <w:suppressAutoHyphens w:val="0"/>
+        <w:rPr>
+          <w:szCs w:val="21"/>
+        </w:rPr>
+      </w:pPr>
+      <w:r>
+        <w:rPr>
+          <w:szCs w:val="21"/>
+        </w:rPr>
+        <w:t>What does the grammar say about the left hand side of the function definition?</w:t>
+      </w:r>
+    </w:p>
+    <w:p>
+      <w:pPr>
+        <w:widowControl/>
+        <w:suppressAutoHyphens w:val="0"/>
+        <w:rPr>
+          <w:rFonts w:asciiTheme="minorHAnsi" w:hAnsiTheme="minorHAnsi" w:cstheme="minorHAnsi"/>
+          <w:i/>
+          <w:color w:val="2E74B5" w:themeColor="accent1" w:themeShade="BF"/>
+          <w:sz w:val="20"/>
+          <w:szCs w:val="20"/>
+        </w:rPr>
+      </w:pPr>
+      <w:r>
+        <w:rPr>
+          <w:rFonts w:ascii="Consolas" w:hAnsi="Consolas" w:cstheme="minorHAnsi"/>
+          <w:sz w:val="20"/>
+          <w:szCs w:val="20"/>
+        </w:rPr>
+        <w:t>lhs ::= VARID patternTerm*</w:t>
+      </w:r>
+    </w:p>
+    <w:p>
+      <w:pPr>
+        <w:widowControl/>
+        <w:suppressAutoHyphens w:val="0"/>
+        <w:rPr>
+          <w:rFonts w:ascii="Consolas" w:hAnsi="Consolas" w:cstheme="minorHAnsi"/>
+          <w:sz w:val="20"/>
+          <w:szCs w:val="20"/>
+        </w:rPr>
+      </w:pPr>
+      <w:r>
+        <w:rPr>
+          <w:rFonts w:ascii="Consolas" w:hAnsi="Consolas" w:cstheme="minorHAnsi"/>
+          <w:sz w:val="20"/>
+          <w:szCs w:val="20"/>
+        </w:rPr>
+        <w:t xml:space="preserve">        | </w:t>
+      </w:r>
+      <w:r>
+        <w:rPr>
+          <w:rFonts w:ascii="Consolas" w:hAnsi="Consolas" w:cstheme="minorHAnsi"/>
+          <w:sz w:val="20"/>
+          <w:szCs w:val="20"/>
+        </w:rPr>
+        <w:t>patternTerm</w:t>
+      </w:r>
+      <w:r>
+        <w:rPr>
+          <w:rFonts w:ascii="Consolas" w:hAnsi="Consolas" w:cstheme="minorHAnsi"/>
+          <w:sz w:val="20"/>
+          <w:szCs w:val="20"/>
+        </w:rPr>
+        <w:t xml:space="preserve"> </w:t>
+      </w:r>
+      <w:r>
+        <w:rPr>
+          <w:rFonts w:ascii="Consolas" w:hAnsi="Consolas" w:cstheme="minorHAnsi"/>
+          <w:sz w:val="20"/>
+          <w:szCs w:val="20"/>
+        </w:rPr>
+        <w:t xml:space="preserve">OPERATOR </w:t>
+      </w:r>
+      <w:r>
+        <w:rPr>
+          <w:rFonts w:ascii="Consolas" w:hAnsi="Consolas" w:cstheme="minorHAnsi"/>
+          <w:sz w:val="20"/>
+          <w:szCs w:val="20"/>
+        </w:rPr>
+        <w:t>patternTerm</w:t>
+      </w:r>
+    </w:p>
+    <w:p>
+      <w:pPr>
+        <w:widowControl/>
+        <w:suppressAutoHyphens w:val="0"/>
+        <w:rPr>
+          <w:rFonts w:ascii="Consolas" w:hAnsi="Consolas" w:cstheme="minorHAnsi"/>
+          <w:sz w:val="20"/>
+          <w:szCs w:val="20"/>
+        </w:rPr>
+      </w:pPr>
+      <w:r>
+        <w:rPr>
+          <w:rFonts w:ascii="Consolas" w:hAnsi="Consolas" w:cstheme="minorHAnsi"/>
+          <w:sz w:val="20"/>
+          <w:szCs w:val="20"/>
+        </w:rPr>
+        <w:t xml:space="preserve">        | pattern</w:t>
+      </w:r>
+    </w:p>
+    <w:p>
+      <w:pPr>
+        <w:widowControl/>
+        <w:suppressAutoHyphens w:val="0"/>
+        <w:rPr>
+          <w:rFonts w:ascii="Consolas" w:hAnsi="Consolas" w:cstheme="minorHAnsi"/>
+          <w:sz w:val="20"/>
+          <w:szCs w:val="20"/>
+        </w:rPr>
+      </w:pPr>
+    </w:p>
+    <w:p>
+      <w:pPr>
+        <w:widowControl/>
+        <w:suppressAutoHyphens w:val="0"/>
+        <w:rPr>
+          <w:rFonts w:ascii="Consolas" w:hAnsi="Consolas" w:cstheme="minorHAnsi"/>
+          <w:sz w:val="20"/>
+          <w:szCs w:val="20"/>
+        </w:rPr>
+      </w:pPr>
+      <w:r>
+        <w:rPr>
+          <w:rFonts w:ascii="Consolas" w:hAnsi="Consolas" w:cstheme="minorHAnsi"/>
+          <w:sz w:val="20"/>
+          <w:szCs w:val="20"/>
+        </w:rPr>
+        <w:t>pattern ::= listPattern</w:t>
+      </w:r>
+    </w:p>
+    <w:p>
+      <w:pPr>
+        <w:widowControl/>
+        <w:suppressAutoHyphens w:val="0"/>
+        <w:rPr>
+          <w:rFonts w:ascii="Consolas" w:hAnsi="Consolas" w:cstheme="minorHAnsi"/>
+          <w:sz w:val="20"/>
+          <w:szCs w:val="20"/>
+        </w:rPr>
+      </w:pPr>
+      <w:r>
+        <w:rPr>
+          <w:rFonts w:ascii="Consolas" w:hAnsi="Consolas" w:cstheme="minorHAnsi"/>
+          <w:sz w:val="20"/>
+          <w:szCs w:val="20"/>
+        </w:rPr>
+        <w:t xml:space="preserve">            | </w:t>
+      </w:r>
+      <w:r>
+        <w:rPr>
+          <w:rFonts w:ascii="Consolas" w:hAnsi="Consolas" w:cstheme="minorHAnsi"/>
+          <w:sz w:val="20"/>
+          <w:szCs w:val="20"/>
+        </w:rPr>
+        <w:t>patternTerm</w:t>
+      </w:r>
+    </w:p>
+    <w:p>
+      <w:pPr>
+        <w:widowControl/>
+        <w:suppressAutoHyphens w:val="0"/>
+        <w:rPr>
+          <w:rFonts w:ascii="Consolas" w:hAnsi="Consolas" w:cstheme="minorHAnsi"/>
+          <w:sz w:val="20"/>
+          <w:szCs w:val="20"/>
+        </w:rPr>
+      </w:pPr>
+    </w:p>
+    <w:p>
+      <w:pPr>
+        <w:widowControl/>
+        <w:suppressAutoHyphens w:val="0"/>
+        <w:rPr>
+          <w:rFonts w:ascii="Consolas" w:hAnsi="Consolas" w:cstheme="minorHAnsi"/>
+          <w:sz w:val="20"/>
+          <w:szCs w:val="20"/>
+        </w:rPr>
+      </w:pPr>
+      <w:r>
+        <w:rPr>
+          <w:rFonts w:ascii="Consolas" w:hAnsi="Consolas" w:cstheme="minorHAnsi"/>
+          <w:sz w:val="20"/>
+          <w:szCs w:val="20"/>
+        </w:rPr>
+        <w:t>listPattern</w:t>
+      </w:r>
+      <w:r>
+        <w:rPr>
+          <w:rFonts w:ascii="Consolas" w:hAnsi="Consolas" w:cstheme="minorHAnsi"/>
+          <w:sz w:val="20"/>
+          <w:szCs w:val="20"/>
+        </w:rPr>
+        <w:t xml:space="preserve"> ::= </w:t>
+      </w:r>
+      <w:r>
+        <w:rPr>
+          <w:rFonts w:ascii="Consolas" w:hAnsi="Consolas" w:cstheme="minorHAnsi"/>
+          <w:sz w:val="20"/>
+          <w:szCs w:val="20"/>
+        </w:rPr>
+        <w:t>patternTerm</w:t>
+      </w:r>
+      <w:r>
+        <w:rPr>
+          <w:rFonts w:ascii="Consolas" w:hAnsi="Consolas" w:cstheme="minorHAnsi"/>
+          <w:sz w:val="20"/>
+          <w:szCs w:val="20"/>
+        </w:rPr>
+        <w:t xml:space="preserve"> </w:t>
+      </w:r>
+      <w:r>
+        <w:rPr>
+          <w:rFonts w:ascii="Consolas" w:hAnsi="Consolas" w:cstheme="minorHAnsi"/>
+          <w:sz w:val="20"/>
+          <w:szCs w:val="20"/>
+        </w:rPr>
+        <w:t xml:space="preserve">‘:’ </w:t>
+      </w:r>
+      <w:r>
+        <w:rPr>
+          <w:rFonts w:ascii="Consolas" w:hAnsi="Consolas" w:cstheme="minorHAnsi"/>
+          <w:sz w:val="20"/>
+          <w:szCs w:val="20"/>
+        </w:rPr>
+        <w:t>listPattern</w:t>
+      </w:r>
+    </w:p>
+    <w:p>
+      <w:pPr>
+        <w:widowControl/>
+        <w:suppressAutoHyphens w:val="0"/>
+        <w:rPr>
+          <w:rFonts w:ascii="Consolas" w:hAnsi="Consolas" w:cstheme="minorHAnsi"/>
+          <w:sz w:val="20"/>
+          <w:szCs w:val="20"/>
+        </w:rPr>
+      </w:pPr>
+      <w:r>
+        <w:rPr>
+          <w:rFonts w:ascii="Consolas" w:hAnsi="Consolas" w:cstheme="minorHAnsi"/>
+          <w:sz w:val="20"/>
+          <w:szCs w:val="20"/>
+        </w:rPr>
+        <w:t xml:space="preserve">                | </w:t>
+      </w:r>
+      <w:r>
+        <w:rPr>
+          <w:rFonts w:ascii="Consolas" w:hAnsi="Consolas" w:cstheme="minorHAnsi"/>
+          <w:sz w:val="20"/>
+          <w:szCs w:val="20"/>
+        </w:rPr>
+        <w:t>patternTerm</w:t>
+      </w:r>
+    </w:p>
+    <w:p>
+      <w:pPr>
+        <w:widowControl/>
+        <w:suppressAutoHyphens w:val="0"/>
+        <w:rPr>
+          <w:rFonts w:ascii="Consolas" w:hAnsi="Consolas" w:cstheme="minorHAnsi"/>
+          <w:sz w:val="20"/>
+          <w:szCs w:val="20"/>
+        </w:rPr>
+      </w:pPr>
+    </w:p>
+    <w:p>
+      <w:pPr>
+        <w:widowControl/>
+        <w:suppressAutoHyphens w:val="0"/>
+        <w:rPr>
+          <w:rFonts w:ascii="Consolas" w:hAnsi="Consolas" w:cstheme="minorHAnsi"/>
+          <w:sz w:val="20"/>
+          <w:szCs w:val="20"/>
+        </w:rPr>
+      </w:pPr>
+      <w:r>
+        <w:rPr>
+          <w:rFonts w:ascii="Consolas" w:hAnsi="Consolas" w:cstheme="minorHAnsi"/>
+          <w:sz w:val="20"/>
+          <w:szCs w:val="20"/>
+        </w:rPr>
+        <w:t>patternTerm</w:t>
+      </w:r>
+      <w:r>
+        <w:rPr>
+          <w:rFonts w:ascii="Consolas" w:hAnsi="Consolas" w:cstheme="minorHAnsi"/>
+          <w:sz w:val="20"/>
+          <w:szCs w:val="20"/>
+        </w:rPr>
+        <w:t xml:space="preserve"> ::=</w:t>
+      </w:r>
+      <w:r>
+        <w:rPr>
+          <w:rFonts w:ascii="Consolas" w:hAnsi="Consolas" w:cstheme="minorHAnsi"/>
+          <w:sz w:val="20"/>
+          <w:szCs w:val="20"/>
+        </w:rPr>
+        <w:t xml:space="preserve"> </w:t>
+      </w:r>
+      <w:r>
+        <w:rPr>
+          <w:rFonts w:ascii="Consolas" w:hAnsi="Consolas" w:cstheme="minorHAnsi"/>
+          <w:sz w:val="20"/>
+          <w:szCs w:val="20"/>
+        </w:rPr>
+        <w:t>VARID</w:t>
+      </w:r>
+    </w:p>
+    <w:p>
+      <w:pPr>
+        <w:widowControl/>
+        <w:suppressAutoHyphens w:val="0"/>
+        <w:rPr>
+          <w:rFonts w:ascii="Consolas" w:hAnsi="Consolas" w:cstheme="minorHAnsi"/>
+          <w:sz w:val="20"/>
+          <w:szCs w:val="20"/>
+        </w:rPr>
+      </w:pPr>
+      <w:r>
+        <w:rPr>
+          <w:rFonts w:ascii="Consolas" w:hAnsi="Consolas" w:cstheme="minorHAnsi"/>
+          <w:sz w:val="20"/>
+          <w:szCs w:val="20"/>
+        </w:rPr>
+        <w:t xml:space="preserve">                | </w:t>
+      </w:r>
+      <w:r>
+        <w:rPr>
+          <w:rFonts w:ascii="Consolas" w:hAnsi="Consolas" w:cstheme="minorHAnsi"/>
+          <w:sz w:val="20"/>
+          <w:szCs w:val="20"/>
+        </w:rPr>
+        <w:t>‘_’</w:t>
+      </w:r>
+    </w:p>
+    <w:p>
+      <w:pPr>
+        <w:widowControl/>
+        <w:suppressAutoHyphens w:val="0"/>
+        <w:rPr>
+          <w:rFonts w:ascii="Consolas" w:hAnsi="Consolas" w:cstheme="minorHAnsi"/>
+          <w:sz w:val="20"/>
+          <w:szCs w:val="20"/>
+        </w:rPr>
+      </w:pPr>
+      <w:r>
+        <w:rPr>
+          <w:rFonts w:ascii="Consolas" w:hAnsi="Consolas" w:cstheme="minorHAnsi"/>
+          <w:sz w:val="20"/>
+          <w:szCs w:val="20"/>
+        </w:rPr>
+        <w:t xml:space="preserve">                | literal</w:t>
+      </w:r>
+    </w:p>
+    <w:p>
+      <w:pPr>
+        <w:widowControl/>
+        <w:suppressAutoHyphens w:val="0"/>
+        <w:rPr>
+          <w:rFonts w:ascii="Consolas" w:hAnsi="Consolas" w:cstheme="minorHAnsi"/>
+          <w:sz w:val="20"/>
+          <w:szCs w:val="20"/>
+        </w:rPr>
+      </w:pPr>
+      <w:r>
+        <w:rPr>
+          <w:rFonts w:ascii="Consolas" w:hAnsi="Consolas" w:cstheme="minorHAnsi"/>
+          <w:sz w:val="20"/>
+          <w:szCs w:val="20"/>
+        </w:rPr>
+        <w:t xml:space="preserve">                | ‘[‘ (</w:t>
+      </w:r>
+      <w:r>
+        <w:rPr>
+          <w:rFonts w:ascii="Consolas" w:hAnsi="Consolas" w:cstheme="minorHAnsi"/>
+          <w:sz w:val="20"/>
+          <w:szCs w:val="20"/>
+        </w:rPr>
+        <w:t>pattern (‘,’ pattern)*</w:t>
+      </w:r>
+      <w:r>
+        <w:rPr>
+          <w:rFonts w:ascii="Consolas" w:hAnsi="Consolas" w:cstheme="minorHAnsi"/>
+          <w:sz w:val="20"/>
+          <w:szCs w:val="20"/>
+        </w:rPr>
+        <w:t>)? ‘]’</w:t>
+      </w:r>
+    </w:p>
+    <w:p>
+      <w:pPr>
+        <w:widowControl/>
+        <w:suppressAutoHyphens w:val="0"/>
+        <w:rPr>
+          <w:rFonts w:ascii="Consolas" w:hAnsi="Consolas" w:cstheme="minorHAnsi"/>
+          <w:sz w:val="20"/>
+          <w:szCs w:val="20"/>
+        </w:rPr>
+      </w:pPr>
+      <w:r>
+        <w:rPr>
+          <w:rFonts w:ascii="Consolas" w:hAnsi="Consolas" w:cstheme="minorHAnsi"/>
+          <w:sz w:val="20"/>
+          <w:szCs w:val="20"/>
+        </w:rPr>
+        <w:t xml:space="preserve">                | ‘</w:t>
+      </w:r>
+      <w:r>
+        <w:rPr>
+          <w:rFonts w:ascii="Consolas" w:hAnsi="Consolas" w:cstheme="minorHAnsi"/>
+          <w:sz w:val="20"/>
+          <w:szCs w:val="20"/>
+        </w:rPr>
+        <w:t>(</w:t>
+      </w:r>
+      <w:r>
+        <w:rPr>
+          <w:rFonts w:ascii="Consolas" w:hAnsi="Consolas" w:cstheme="minorHAnsi"/>
+          <w:sz w:val="20"/>
+          <w:szCs w:val="20"/>
+        </w:rPr>
+        <w:t>‘ (pattern (‘,’ pattern)*)? ‘</w:t>
+      </w:r>
+      <w:r>
+        <w:rPr>
+          <w:rFonts w:ascii="Consolas" w:hAnsi="Consolas" w:cstheme="minorHAnsi"/>
+          <w:sz w:val="20"/>
+          <w:szCs w:val="20"/>
+        </w:rPr>
+        <w:t>)</w:t>
+      </w:r>
+      <w:r>
+        <w:rPr>
+          <w:rFonts w:ascii="Consolas" w:hAnsi="Consolas" w:cstheme="minorHAnsi"/>
+          <w:sz w:val="20"/>
+          <w:szCs w:val="20"/>
+        </w:rPr>
+        <w:t>’</w:t>
+      </w:r>
+    </w:p>
+    <w:p>
+      <w:pPr>
+        <w:widowControl/>
+        <w:suppressAutoHyphens w:val="0"/>
+        <w:rPr>
+          <w:rFonts w:ascii="Consolas" w:hAnsi="Consolas" w:cstheme="minorHAnsi"/>
+          <w:sz w:val="20"/>
+          <w:szCs w:val="20"/>
+        </w:rPr>
+      </w:pPr>
+      <w:r>
+        <w:rPr>
+          <w:rFonts w:ascii="Consolas" w:hAnsi="Consolas" w:cstheme="minorHAnsi"/>
+          <w:sz w:val="20"/>
+          <w:szCs w:val="20"/>
+        </w:rPr>
+        <w:t xml:space="preserve">                | </w:t>
+      </w:r>
+      <w:r>
+        <w:rPr>
+          <w:rFonts w:ascii="Consolas" w:hAnsi="Consolas" w:cstheme="minorHAnsi"/>
+          <w:sz w:val="20"/>
+          <w:szCs w:val="20"/>
+        </w:rPr>
+        <w:t>CONID (pattern (‘,’ pattern)</w:t>
+      </w:r>
+      <w:r>
+        <w:rPr>
+          <w:rFonts w:ascii="Consolas" w:hAnsi="Consolas" w:cstheme="minorHAnsi"/>
+          <w:sz w:val="20"/>
+          <w:szCs w:val="20"/>
+        </w:rPr>
+        <w:t>*</w:t>
+      </w:r>
+      <w:r>
+        <w:rPr>
+          <w:rFonts w:ascii="Consolas" w:hAnsi="Consolas" w:cstheme="minorHAnsi"/>
+          <w:sz w:val="20"/>
+          <w:szCs w:val="20"/>
+        </w:rPr>
+        <w:t>)?</w:t>
+      </w:r>
+    </w:p>
+    <w:p>
+      <w:pPr>
+        <w:widowControl/>
+        <w:suppressAutoHyphens w:val="0"/>
+        <w:rPr>
+          <w:rFonts w:ascii="Consolas" w:hAnsi="Consolas" w:cstheme="minorHAnsi"/>
+          <w:sz w:val="20"/>
+          <w:szCs w:val="20"/>
+        </w:rPr>
+      </w:pPr>
+      <w:r>
+        <w:rPr>
+          <w:rFonts w:ascii="Consolas" w:hAnsi="Consolas" w:cstheme="minorHAnsi"/>
+          <w:sz w:val="20"/>
+          <w:szCs w:val="20"/>
+        </w:rPr>
+        <w:t xml:space="preserve">                   </w:t>
+      </w:r>
+      <w:r>
+        <w:rPr>
+          <w:rFonts w:ascii="Consolas" w:hAnsi="Consolas" w:cstheme="minorHAnsi"/>
+          <w:sz w:val="20"/>
+          <w:szCs w:val="20"/>
+        </w:rPr>
+        <w:t xml:space="preserve">               </w:t>
+      </w:r>
+    </w:p>
+    <w:p>
+      <w:pPr>
+        <w:widowControl/>
+        <w:suppressAutoHyphens w:val="0"/>
+        <w:rPr>
+          <w:szCs w:val="21"/>
+        </w:rPr>
+      </w:pPr>
+      <w:r>
+        <w:rPr>
+          <w:szCs w:val="21"/>
+        </w:rPr>
+        <w:t>(</w:t>
+      </w:r>
+      <w:r>
+        <w:rPr>
+          <w:szCs w:val="21"/>
+        </w:rPr>
+        <w:t>REF-PG67</w:t>
+      </w:r>
+      <w:r>
+        <w:rPr>
+          <w:szCs w:val="21"/>
+        </w:rPr>
+        <w:t>+40</w:t>
+      </w:r>
+      <w:r>
+        <w:rPr>
+          <w:szCs w:val="21"/>
+        </w:rPr>
+        <w:t>)</w:t>
+      </w:r>
+      <w:r>
+        <w:rPr>
+          <w:szCs w:val="21"/>
+        </w:rPr>
+        <w:t xml:space="preserve"> We have simplified the actual grammar due to not supporting</w:t>
+      </w:r>
+      <w:r>
+        <w:rPr>
+          <w:szCs w:val="21"/>
+        </w:rPr>
+        <w:t xml:space="preserve"> certain features, such as</w:t>
+      </w:r>
+      <w:r>
+        <w:rPr>
+          <w:szCs w:val="21"/>
+        </w:rPr>
+        <w:t xml:space="preserve"> word-like operators (e.g. </w:t>
+      </w:r>
+      <w:r>
+        <w:rPr>
+          <w:rFonts w:ascii="Consolas" w:hAnsi="Consolas"/>
+          <w:sz w:val="20"/>
+          <w:szCs w:val="20"/>
+        </w:rPr>
+        <w:t>x ‘plus’ y = x + y</w:t>
+      </w:r>
+      <w:r>
+        <w:rPr>
+          <w:szCs w:val="21"/>
+        </w:rPr>
+        <w:t>)</w:t>
+      </w:r>
+      <w:r>
+        <w:rPr>
+          <w:szCs w:val="21"/>
+        </w:rPr>
+        <w:t xml:space="preserve"> or</w:t>
+      </w:r>
+      <w:r>
+        <w:rPr>
+          <w:szCs w:val="21"/>
+        </w:rPr>
+        <w:t xml:space="preserve"> argument capture</w:t>
+      </w:r>
+      <w:r>
+        <w:rPr>
+          <w:szCs w:val="21"/>
+        </w:rPr>
+        <w:t>;</w:t>
+      </w:r>
+      <w:r>
+        <w:rPr>
+          <w:szCs w:val="21"/>
+        </w:rPr>
+        <w:t xml:space="preserve"> </w:t>
+      </w:r>
+      <w:r>
+        <w:rPr>
+          <w:szCs w:val="21"/>
+        </w:rPr>
+        <w:t>other changes</w:t>
+      </w:r>
+      <w:r>
+        <w:rPr>
+          <w:szCs w:val="21"/>
+        </w:rPr>
+        <w:t xml:space="preserve"> were made </w:t>
+      </w:r>
+      <w:r>
+        <w:rPr>
+          <w:szCs w:val="21"/>
+        </w:rPr>
+        <w:t>for</w:t>
+      </w:r>
+      <w:r>
+        <w:rPr>
+          <w:szCs w:val="21"/>
+        </w:rPr>
+        <w:t xml:space="preserve"> clarity</w:t>
+      </w:r>
+      <w:r>
+        <w:rPr>
+          <w:szCs w:val="21"/>
+        </w:rPr>
+        <w:t>.</w:t>
+      </w:r>
+      <w:r>
+        <w:rPr>
+          <w:szCs w:val="21"/>
+        </w:rPr>
+        <w:t xml:space="preserve"> </w:t>
+      </w:r>
+    </w:p>
+    <w:p>
+      <w:pPr>
+        <w:widowControl/>
+        <w:suppressAutoHyphens w:val="0"/>
+        <w:rPr>
+          <w:szCs w:val="21"/>
+        </w:rPr>
+      </w:pPr>
+      <w:r>
+        <w:rPr>
+          <w:szCs w:val="21"/>
+        </w:rPr>
+        <w:t xml:space="preserve">We can see in the rule definition of NTS ‘lhs’ that it corresponds to the 3 ways of definition mentioned earlier. </w:t>
+      </w:r>
+      <w:r>
+        <w:rPr>
+          <w:szCs w:val="21"/>
+        </w:rPr>
+        <w:t>‘patternTerm’</w:t>
+      </w:r>
+      <w:r>
+        <w:rPr>
+          <w:szCs w:val="21"/>
+        </w:rPr>
+        <w:t xml:space="preserve"> </w:t>
+      </w:r>
+      <w:r>
+        <w:rPr>
+          <w:szCs w:val="21"/>
+        </w:rPr>
+        <w:t xml:space="preserve"> allows us to either</w:t>
+      </w:r>
+      <w:r>
+        <w:rPr>
+          <w:szCs w:val="21"/>
+        </w:rPr>
+        <w:t>:</w:t>
+      </w:r>
+    </w:p>
+    <w:p>
+      <w:pPr>
+        <w:pStyle w:val="ListParagraph"/>
+        <w:widowControl/>
+        <w:numPr>
+          <w:ilvl w:val="0"/>
+          <w:numId w:val="49"/>
+        </w:numPr>
+        <w:suppressAutoHyphens w:val="0"/>
+      </w:pPr>
+      <w:r>
+        <w:t>define a new variable (VARID</w:t>
+      </w:r>
+      <w:r>
+        <w:t xml:space="preserve">): </w:t>
+      </w:r>
+      <w:r>
+        <w:rPr>
+          <w:rFonts w:ascii="Consolas" w:hAnsi="Consolas"/>
+          <w:sz w:val="20"/>
+          <w:szCs w:val="20"/>
+        </w:rPr>
+        <w:t>(</w:t>
+      </w:r>
+      <w:r>
+        <w:rPr>
+          <w:rFonts w:ascii="Consolas" w:hAnsi="Consolas"/>
+          <w:b/>
+          <w:sz w:val="20"/>
+          <w:szCs w:val="20"/>
+        </w:rPr>
+        <w:t>a</w:t>
+      </w:r>
+      <w:r>
+        <w:rPr>
+          <w:rFonts w:ascii="Consolas" w:hAnsi="Consolas"/>
+          <w:sz w:val="20"/>
+          <w:szCs w:val="20"/>
+        </w:rPr>
+        <w:t xml:space="preserve">, </w:t>
+      </w:r>
+      <w:r>
+        <w:rPr>
+          <w:rFonts w:ascii="Consolas" w:hAnsi="Consolas"/>
+          <w:b/>
+          <w:sz w:val="20"/>
+          <w:szCs w:val="20"/>
+        </w:rPr>
+        <w:t>b</w:t>
+      </w:r>
+      <w:r>
+        <w:rPr>
+          <w:rFonts w:ascii="Consolas" w:hAnsi="Consolas"/>
+          <w:sz w:val="20"/>
+          <w:szCs w:val="20"/>
+        </w:rPr>
+        <w:t xml:space="preserve">, </w:t>
+      </w:r>
+      <w:r>
+        <w:rPr>
+          <w:rFonts w:ascii="Consolas" w:hAnsi="Consolas"/>
+          <w:b/>
+          <w:sz w:val="20"/>
+          <w:szCs w:val="20"/>
+        </w:rPr>
+        <w:t>c</w:t>
+      </w:r>
+      <w:r>
+        <w:rPr>
+          <w:rFonts w:ascii="Consolas" w:hAnsi="Consolas"/>
+          <w:sz w:val="20"/>
+          <w:szCs w:val="20"/>
+        </w:rPr>
+        <w:t>)</w:t>
+      </w:r>
+      <w:r>
+        <w:rPr>
+          <w:rFonts w:ascii="Consolas" w:hAnsi="Consolas"/>
+          <w:sz w:val="20"/>
+          <w:szCs w:val="20"/>
+        </w:rPr>
+        <w:t xml:space="preserve"> = (1, 2, 3)</w:t>
+      </w:r>
+    </w:p>
+    <w:p>
+      <w:pPr>
+        <w:pStyle w:val="ListParagraph"/>
+        <w:widowControl/>
+        <w:numPr>
+          <w:ilvl w:val="0"/>
+          <w:numId w:val="49"/>
+        </w:numPr>
+        <w:suppressAutoHyphens w:val="0"/>
+      </w:pPr>
+      <w:r>
+        <w:t xml:space="preserve">to use </w:t>
+      </w:r>
+      <w:r>
+        <w:t>the</w:t>
+      </w:r>
+      <w:r>
+        <w:t xml:space="preserve"> wildcard (‘_’)</w:t>
+      </w:r>
+      <w:r>
+        <w:t xml:space="preserve">: </w:t>
+      </w:r>
+      <w:r>
+        <w:rPr>
+          <w:rFonts w:ascii="Consolas" w:hAnsi="Consolas"/>
+          <w:sz w:val="20"/>
+          <w:szCs w:val="20"/>
+        </w:rPr>
+        <w:t xml:space="preserve">charToName </w:t>
+      </w:r>
+      <w:r>
+        <w:rPr>
+          <w:rFonts w:ascii="Consolas" w:hAnsi="Consolas"/>
+          <w:b/>
+          <w:sz w:val="20"/>
+          <w:szCs w:val="20"/>
+        </w:rPr>
+        <w:t>_</w:t>
+      </w:r>
+      <w:r>
+        <w:rPr>
+          <w:rFonts w:ascii="Consolas" w:hAnsi="Consolas"/>
+          <w:sz w:val="20"/>
+          <w:szCs w:val="20"/>
+        </w:rPr>
+        <w:t xml:space="preserve"> = "No Name"</w:t>
+      </w:r>
+    </w:p>
+    <w:p>
+      <w:pPr>
+        <w:pStyle w:val="ListParagraph"/>
+        <w:widowControl/>
+        <w:numPr>
+          <w:ilvl w:val="0"/>
+          <w:numId w:val="49"/>
+        </w:numPr>
+        <w:suppressAutoHyphens w:val="0"/>
+        <w:rPr>
+          <w:rFonts w:ascii="Consolas" w:hAnsi="Consolas" w:cs="Consolas"/>
+          <w:iCs/>
+          <w:sz w:val="20"/>
+          <w:szCs w:val="20"/>
+        </w:rPr>
+      </w:pPr>
+      <w:r>
+        <w:t xml:space="preserve">to use </w:t>
+      </w:r>
+      <w:r>
+        <w:t>a literal</w:t>
+      </w:r>
+      <w:r>
+        <w:t xml:space="preserve">: </w:t>
+      </w:r>
+      <w:r>
+        <w:rPr>
+          <w:rFonts w:ascii="Consolas" w:hAnsi="Consolas"/>
+          <w:sz w:val="20"/>
+          <w:szCs w:val="20"/>
+        </w:rPr>
+        <w:t xml:space="preserve">factorial </w:t>
+      </w:r>
+      <w:r>
+        <w:rPr>
+          <w:rFonts w:ascii="Consolas" w:hAnsi="Consolas"/>
+          <w:b/>
+          <w:sz w:val="20"/>
+          <w:szCs w:val="20"/>
+        </w:rPr>
+        <w:t>0</w:t>
+      </w:r>
+      <w:r>
+        <w:rPr>
+          <w:rFonts w:ascii="Consolas" w:hAnsi="Consolas"/>
+          <w:sz w:val="20"/>
+          <w:szCs w:val="20"/>
+        </w:rPr>
+        <w:t xml:space="preserve"> = 1</w:t>
+      </w:r>
+    </w:p>
+    <w:p>
+      <w:pPr>
+        <w:pStyle w:val="ListParagraph"/>
+        <w:widowControl/>
+        <w:numPr>
+          <w:ilvl w:val="0"/>
+          <w:numId w:val="49"/>
+        </w:numPr>
+        <w:suppressAutoHyphens w:val="0"/>
+      </w:pPr>
+      <w:r>
+        <w:t>to use</w:t>
+      </w:r>
+      <w:r>
+        <w:t xml:space="preserve"> a list of</w:t>
+      </w:r>
+      <w:r>
+        <w:t xml:space="preserve"> patterns separated by a colon, or just an empty list</w:t>
+      </w:r>
+      <w:r>
+        <w:t xml:space="preserve">: </w:t>
+      </w:r>
+      <w:r>
+        <w:rPr>
+          <w:rFonts w:ascii="Consolas" w:hAnsi="Consolas" w:cs="Consolas"/>
+          <w:iCs/>
+          <w:sz w:val="20"/>
+          <w:szCs w:val="20"/>
+        </w:rPr>
+        <w:t xml:space="preserve">getTop </w:t>
+      </w:r>
+      <w:r>
+        <w:rPr>
+          <w:rFonts w:ascii="Consolas" w:hAnsi="Consolas" w:cs="Consolas"/>
+          <w:b/>
+          <w:iCs/>
+          <w:sz w:val="20"/>
+          <w:szCs w:val="20"/>
+        </w:rPr>
+        <w:t>[]</w:t>
+      </w:r>
+      <w:r>
+        <w:rPr>
+          <w:rFonts w:ascii="Consolas" w:hAnsi="Consolas" w:cs="Consolas"/>
+          <w:iCs/>
+          <w:sz w:val="20"/>
+          <w:szCs w:val="20"/>
+        </w:rPr>
+        <w:t xml:space="preserve"> = "No elements"</w:t>
+      </w:r>
+    </w:p>
+    <w:p>
+      <w:pPr>
+        <w:pStyle w:val="ListParagraph"/>
+        <w:widowControl/>
+        <w:numPr>
+          <w:ilvl w:val="0"/>
+          <w:numId w:val="49"/>
+        </w:numPr>
+        <w:suppressAutoHyphens w:val="0"/>
+      </w:pPr>
+      <w:r>
+        <w:t>to use empty bracket</w:t>
+      </w:r>
+      <w:r>
+        <w:t>s</w:t>
+      </w:r>
+      <w:r>
+        <w:t xml:space="preserve"> ‘()’</w:t>
+      </w:r>
+    </w:p>
+    <w:p>
+      <w:pPr>
+        <w:pStyle w:val="ListParagraph"/>
+        <w:widowControl/>
+        <w:numPr>
+          <w:ilvl w:val="0"/>
+          <w:numId w:val="49"/>
+        </w:numPr>
+        <w:suppressAutoHyphens w:val="0"/>
+      </w:pPr>
+      <w:r>
+        <w:t>to put a single pattern inside the brackets</w:t>
+      </w:r>
+    </w:p>
+    <w:p>
+      <w:r>
+        <w:t>to use a tuple of patterns, in which case at least 2 patterns have to be inside the brackets</w:t>
+      </w:r>
+      <w:r>
+        <w:t xml:space="preserve">: </w:t>
+      </w:r>
+      <w:r>
+        <w:rPr>
+          <w:rFonts w:ascii="Consolas" w:hAnsi="Consolas" w:cs="Consolas"/>
+          <w:iCs/>
+          <w:sz w:val="20"/>
+          <w:szCs w:val="20"/>
+        </w:rPr>
+        <w:t xml:space="preserve">second </w:t>
+      </w:r>
+      <w:r>
+        <w:rPr>
+          <w:rFonts w:ascii="Consolas" w:hAnsi="Consolas" w:cs="Consolas"/>
+          <w:b/>
+          <w:iCs/>
+          <w:sz w:val="20"/>
+          <w:szCs w:val="20"/>
+        </w:rPr>
+        <w:t>(_, x, _)</w:t>
+      </w:r>
+      <w:r>
+        <w:rPr>
+          <w:rFonts w:ascii="Consolas" w:hAnsi="Consolas" w:cs="Consolas"/>
+          <w:iCs/>
+          <w:sz w:val="20"/>
+          <w:szCs w:val="20"/>
+        </w:rPr>
+        <w:t xml:space="preserve"> = x</w:t>
+      </w:r>
+    </w:p>
+    <w:p>
+      <w:pPr>
+        <w:pStyle w:val="ListParagraph"/>
+        <w:widowControl/>
+        <w:numPr>
+          <w:ilvl w:val="0"/>
+          <w:numId w:val="49"/>
+        </w:numPr>
+        <w:suppressAutoHyphens w:val="0"/>
+        <w:rPr>
+          <w:rFonts w:ascii="Consolas" w:hAnsi="Consolas"/>
+          <w:sz w:val="20"/>
+          <w:szCs w:val="20"/>
+        </w:rPr>
+      </w:pPr>
+      <w:r>
+        <w:t>to apply a datatype constructor (CONID) to optional patterns</w:t>
+      </w:r>
+      <w:r>
+        <w:t xml:space="preserve">: </w:t>
+      </w:r>
+      <w:r>
+        <w:rPr>
+          <w:rFonts w:ascii="Consolas" w:hAnsi="Consolas"/>
+          <w:sz w:val="20"/>
+          <w:szCs w:val="20"/>
+        </w:rPr>
+        <w:t>surface (</w:t>
+      </w:r>
+      <w:r>
+        <w:rPr>
+          <w:rFonts w:ascii="Consolas" w:hAnsi="Consolas"/>
+          <w:b/>
+          <w:sz w:val="20"/>
+          <w:szCs w:val="20"/>
+        </w:rPr>
+        <w:t>Circle _ r</w:t>
+      </w:r>
+      <w:r>
+        <w:rPr>
+          <w:rFonts w:ascii="Consolas" w:hAnsi="Consolas"/>
+          <w:sz w:val="20"/>
+          <w:szCs w:val="20"/>
+        </w:rPr>
+        <w:t>) = pi * sqr r</w:t>
+      </w:r>
+    </w:p>
+    <w:p>
+      <w:r>
+        <w:t xml:space="preserve">Additionally, </w:t>
+      </w:r>
+      <w:r>
         <w:t>‘</w:t>
       </w:r>
       <w:r>
         <w:rPr>
-          <w:szCs w:val="21"/>
-        </w:rPr>
-        <w:t>right side</w:t>
-      </w:r>
-      <w:r>
-        <w:rPr>
-          <w:szCs w:val="21"/>
-        </w:rPr>
-        <w:t>’</w:t>
-      </w:r>
-      <w:r>
-        <w:rPr>
-          <w:szCs w:val="21"/>
-        </w:rPr>
-        <w:t xml:space="preserve"> of the definition</w:t>
-      </w:r>
-      <w:r>
-        <w:rPr>
-          <w:szCs w:val="21"/>
-        </w:rPr>
-        <w:t xml:space="preserve"> and compare it with the used pattern, however this process is done during the semantic</w:t>
-      </w:r>
-      <w:r>
-        <w:rPr>
-          <w:szCs w:val="21"/>
-        </w:rPr>
-        <w:t xml:space="preserve"> analysis</w:t>
-      </w:r>
-      <w:r>
-        <w:rPr>
-          <w:szCs w:val="21"/>
-        </w:rPr>
-        <w:t>.)</w:t>
-      </w:r>
-    </w:p>
-    <w:p>
-      <w:pPr>
-        <w:widowControl/>
-        <w:suppressAutoHyphens w:val="0"/>
-        <w:rPr>
-          <w:szCs w:val="21"/>
-        </w:rPr>
-      </w:pPr>
-    </w:p>
-    <w:p>
-      <w:pPr>
-        <w:widowControl/>
-        <w:suppressAutoHyphens w:val="0"/>
-        <w:rPr>
-          <w:szCs w:val="21"/>
-        </w:rPr>
-      </w:pPr>
-    </w:p>
-    <w:p>
-      <w:pPr>
-        <w:widowControl/>
-        <w:suppressAutoHyphens w:val="0"/>
-        <w:rPr>
-          <w:szCs w:val="21"/>
-        </w:rPr>
-      </w:pPr>
-      <w:r>
-        <w:rPr>
-          <w:szCs w:val="21"/>
-        </w:rPr>
-        <w:t>The first two cas</w:t>
-      </w:r>
-      <w:r>
-        <w:rPr>
-          <w:szCs w:val="21"/>
-        </w:rPr>
-        <w:t>es of ‘left side’ are important due to being slightly</w:t>
-      </w:r>
-      <w:r>
-        <w:rPr>
-          <w:szCs w:val="21"/>
-        </w:rPr>
-        <w:t xml:space="preserve"> different from the rest of the pattern</w:t>
-      </w:r>
+          <w:rFonts w:ascii="Consolas" w:hAnsi="Consolas" w:cstheme="minorHAnsi"/>
+          <w:sz w:val="20"/>
+          <w:szCs w:val="20"/>
+        </w:rPr>
+        <w:t>listPattern</w:t>
+      </w:r>
+      <w:r>
+        <w:t xml:space="preserve">’ serves to match a list inside patterns, as in the </w:t>
+      </w:r>
+      <w:r>
+        <w:t xml:space="preserve">following </w:t>
+      </w:r>
+      <w:r>
+        <w:t xml:space="preserve">example: </w:t>
+      </w:r>
+    </w:p>
+    <w:p>
+      <w:pPr>
+        <w:rPr>
+          <w:rFonts w:ascii="Consolas" w:hAnsi="Consolas" w:cs="Consolas"/>
+          <w:iCs/>
+          <w:sz w:val="20"/>
+          <w:szCs w:val="20"/>
+        </w:rPr>
+      </w:pPr>
+      <w:r>
+        <w:rPr>
+          <w:rFonts w:ascii="Consolas" w:hAnsi="Consolas" w:cs="Consolas"/>
+          <w:iCs/>
+          <w:sz w:val="20"/>
+          <w:szCs w:val="20"/>
+        </w:rPr>
+        <w:t>getTop (</w:t>
+      </w:r>
+      <w:r>
+        <w:rPr>
+          <w:rFonts w:ascii="Consolas" w:hAnsi="Consolas" w:cs="Consolas"/>
+          <w:b/>
+          <w:iCs/>
+          <w:sz w:val="20"/>
+          <w:szCs w:val="20"/>
+        </w:rPr>
+        <w:t>x:xs</w:t>
+      </w:r>
+      <w:r>
+        <w:rPr>
+          <w:rFonts w:ascii="Consolas" w:hAnsi="Consolas" w:cs="Consolas"/>
+          <w:iCs/>
+          <w:sz w:val="20"/>
+          <w:szCs w:val="20"/>
+        </w:rPr>
+        <w:t>) = x</w:t>
+      </w:r>
+    </w:p>
+    <w:p>
+      <w:pPr>
+        <w:widowControl/>
+        <w:suppressAutoHyphens w:val="0"/>
+      </w:pPr>
+      <w:r>
+        <w:t>We may</w:t>
+      </w:r>
+      <w:r>
+        <w:t>,</w:t>
+      </w:r>
+      <w:r>
+        <w:t xml:space="preserve"> however</w:t>
+      </w:r>
+      <w:r>
+        <w:t>,</w:t>
+      </w:r>
+      <w:r>
+        <w:t xml:space="preserve"> specify any number of the first </w:t>
+      </w:r>
+      <w:r>
+        <w:t>list items, so the fo</w:t>
+      </w:r>
+      <w:r>
+        <w:t>l</w:t>
+      </w:r>
+      <w:r>
+        <w:t>lowing example is also legal</w:t>
+      </w:r>
+      <w:r>
+        <w:t xml:space="preserve"> (but unlike the example above, this requires the list to have at least 3 items</w:t>
+      </w:r>
+      <w:r>
+        <w:t xml:space="preserve"> to </w:t>
+      </w:r>
+      <w:r>
+        <w:t xml:space="preserve">successfully </w:t>
+      </w:r>
+      <w:r>
+        <w:t>match</w:t>
+      </w:r>
+      <w:r>
+        <w:t>)</w:t>
+      </w:r>
+      <w:r>
+        <w:t>:</w:t>
+      </w:r>
+    </w:p>
+    <w:p>
+      <w:pPr>
+        <w:rPr>
+          <w:rFonts w:ascii="Consolas" w:hAnsi="Consolas" w:cs="Consolas"/>
+          <w:iCs/>
+          <w:sz w:val="20"/>
+          <w:szCs w:val="20"/>
+        </w:rPr>
+      </w:pPr>
+      <w:r>
+        <w:rPr>
+          <w:rFonts w:ascii="Consolas" w:hAnsi="Consolas" w:cs="Consolas"/>
+          <w:iCs/>
+          <w:sz w:val="20"/>
+          <w:szCs w:val="20"/>
+        </w:rPr>
+        <w:t>getTop (</w:t>
+      </w:r>
+      <w:r>
+        <w:rPr>
+          <w:rFonts w:ascii="Consolas" w:hAnsi="Consolas" w:cs="Consolas"/>
+          <w:b/>
+          <w:iCs/>
+          <w:sz w:val="20"/>
+          <w:szCs w:val="20"/>
+        </w:rPr>
+        <w:t xml:space="preserve">item1 : item2 : item3 </w:t>
+      </w:r>
+      <w:r>
+        <w:rPr>
+          <w:rFonts w:ascii="Consolas" w:hAnsi="Consolas" w:cs="Consolas"/>
+          <w:b/>
+          <w:iCs/>
+          <w:sz w:val="20"/>
+          <w:szCs w:val="20"/>
+        </w:rPr>
+        <w:t>:</w:t>
+      </w:r>
+      <w:r>
+        <w:rPr>
+          <w:rFonts w:ascii="Consolas" w:hAnsi="Consolas" w:cs="Consolas"/>
+          <w:b/>
+          <w:iCs/>
+          <w:sz w:val="20"/>
+          <w:szCs w:val="20"/>
+        </w:rPr>
+        <w:t xml:space="preserve"> tail</w:t>
+      </w:r>
+      <w:r>
+        <w:rPr>
+          <w:rFonts w:ascii="Consolas" w:hAnsi="Consolas" w:cs="Consolas"/>
+          <w:iCs/>
+          <w:sz w:val="20"/>
+          <w:szCs w:val="20"/>
+        </w:rPr>
+        <w:t>) = item1</w:t>
+      </w:r>
+    </w:p>
+    <w:p>
+      <w:pPr>
+        <w:widowControl/>
+        <w:suppressAutoHyphens w:val="0"/>
+      </w:pPr>
+      <w:r>
+        <w:t>In the final work</w:t>
+      </w:r>
+      <w:r>
+        <w:t>, though,</w:t>
+      </w:r>
+      <w:r>
+        <w:t xml:space="preserve"> we made several additional simplifications to ease us the work in typesystem</w:t>
+      </w:r>
+      <w:r>
+        <w:t xml:space="preserve"> and other </w:t>
+      </w:r>
+      <w:r>
+        <w:t>aspect</w:t>
+      </w:r>
+      <w:r>
+        <w:t xml:space="preserve">s. </w:t>
+      </w:r>
+      <w:r>
+        <w:t>Mainly, we require each ‘</w:t>
+      </w:r>
+      <w:r>
+        <w:rPr>
+          <w:rFonts w:ascii="Consolas" w:hAnsi="Consolas" w:cstheme="minorHAnsi"/>
+          <w:sz w:val="20"/>
+          <w:szCs w:val="20"/>
+        </w:rPr>
+        <w:t>listPattern</w:t>
+      </w:r>
+      <w:r>
+        <w:t>’ to be enclosed within brac</w:t>
+      </w:r>
+      <w:r>
+        <w:t xml:space="preserve">kets. This bears no semantic restrictions and is </w:t>
+      </w:r>
+      <w:r>
+        <w:t xml:space="preserve">an </w:t>
+      </w:r>
+      <w:r>
+        <w:t>actually recommended practice, because it makes the code easier to read.</w:t>
+      </w:r>
+      <w:r>
+        <w:t xml:space="preserve"> Furthermore, empty brackets make no sense in the restricted set of features we provide, therefore they were not included either.</w:t>
+      </w:r>
+      <w:bookmarkStart w:id="0" w:name="_GoBack"/>
+      <w:bookmarkEnd w:id="0"/>
     </w:p>
     <w:sectPr>
       <w:pgSz w:w="11906" w:h="16838"/>
@@ -41559,6 +43018,119 @@
     </w:lvl>
   </w:abstractNum>
   <w:abstractNum w:abstractNumId="22">
+    <w:nsid w:val="2289226B"/>
+    <w:multiLevelType w:val="hybridMultilevel"/>
+    <w:tmpl w:val="346A36F0"/>
+    <w:lvl w:ilvl="0" w:tplc="04050001">
+      <w:start w:val="1"/>
+      <w:numFmt w:val="bullet"/>
+      <w:lvlText w:val=""/>
+      <w:lvlJc w:val="left"/>
+      <w:pPr>
+        <w:ind w:left="784" w:hanging="360"/>
+      </w:pPr>
+      <w:rPr>
+        <w:rFonts w:ascii="Symbol" w:hAnsi="Symbol" w:hint="default"/>
+      </w:rPr>
+    </w:lvl>
+    <w:lvl w:ilvl="1" w:tplc="04050003">
+      <w:start w:val="1"/>
+      <w:numFmt w:val="bullet"/>
+      <w:lvlText w:val="o"/>
+      <w:lvlJc w:val="left"/>
+      <w:pPr>
+        <w:ind w:left="1504" w:hanging="360"/>
+      </w:pPr>
+      <w:rPr>
+        <w:rFonts w:ascii="Courier New" w:hAnsi="Courier New" w:cs="Courier New" w:hint="default"/>
+      </w:rPr>
+    </w:lvl>
+    <w:lvl w:ilvl="2" w:tplc="04050005" w:tentative="1">
+      <w:start w:val="1"/>
+      <w:numFmt w:val="bullet"/>
+      <w:lvlText w:val=""/>
+      <w:lvlJc w:val="left"/>
+      <w:pPr>
+        <w:ind w:left="2224" w:hanging="360"/>
+      </w:pPr>
+      <w:rPr>
+        <w:rFonts w:ascii="Wingdings" w:hAnsi="Wingdings" w:hint="default"/>
+      </w:rPr>
+    </w:lvl>
+    <w:lvl w:ilvl="3" w:tplc="04050001" w:tentative="1">
+      <w:start w:val="1"/>
+      <w:numFmt w:val="bullet"/>
+      <w:lvlText w:val=""/>
+      <w:lvlJc w:val="left"/>
+      <w:pPr>
+        <w:ind w:left="2944" w:hanging="360"/>
+      </w:pPr>
+      <w:rPr>
+        <w:rFonts w:ascii="Symbol" w:hAnsi="Symbol" w:hint="default"/>
+      </w:rPr>
+    </w:lvl>
+    <w:lvl w:ilvl="4" w:tplc="04050003" w:tentative="1">
+      <w:start w:val="1"/>
+      <w:numFmt w:val="bullet"/>
+      <w:lvlText w:val="o"/>
+      <w:lvlJc w:val="left"/>
+      <w:pPr>
+        <w:ind w:left="3664" w:hanging="360"/>
+      </w:pPr>
+      <w:rPr>
+        <w:rFonts w:ascii="Courier New" w:hAnsi="Courier New" w:cs="Courier New" w:hint="default"/>
+      </w:rPr>
+    </w:lvl>
+    <w:lvl w:ilvl="5" w:tplc="04050005" w:tentative="1">
+      <w:start w:val="1"/>
+      <w:numFmt w:val="bullet"/>
+      <w:lvlText w:val=""/>
+      <w:lvlJc w:val="left"/>
+      <w:pPr>
+        <w:ind w:left="4384" w:hanging="360"/>
+      </w:pPr>
+      <w:rPr>
+        <w:rFonts w:ascii="Wingdings" w:hAnsi="Wingdings" w:hint="default"/>
+      </w:rPr>
+    </w:lvl>
+    <w:lvl w:ilvl="6" w:tplc="04050001" w:tentative="1">
+      <w:start w:val="1"/>
+      <w:numFmt w:val="bullet"/>
+      <w:lvlText w:val=""/>
+      <w:lvlJc w:val="left"/>
+      <w:pPr>
+        <w:ind w:left="5104" w:hanging="360"/>
+      </w:pPr>
+      <w:rPr>
+        <w:rFonts w:ascii="Symbol" w:hAnsi="Symbol" w:hint="default"/>
+      </w:rPr>
+    </w:lvl>
+    <w:lvl w:ilvl="7" w:tplc="04050003" w:tentative="1">
+      <w:start w:val="1"/>
+      <w:numFmt w:val="bullet"/>
+      <w:lvlText w:val="o"/>
+      <w:lvlJc w:val="left"/>
+      <w:pPr>
+        <w:ind w:left="5824" w:hanging="360"/>
+      </w:pPr>
+      <w:rPr>
+        <w:rFonts w:ascii="Courier New" w:hAnsi="Courier New" w:cs="Courier New" w:hint="default"/>
+      </w:rPr>
+    </w:lvl>
+    <w:lvl w:ilvl="8" w:tplc="04050005" w:tentative="1">
+      <w:start w:val="1"/>
+      <w:numFmt w:val="bullet"/>
+      <w:lvlText w:val=""/>
+      <w:lvlJc w:val="left"/>
+      <w:pPr>
+        <w:ind w:left="6544" w:hanging="360"/>
+      </w:pPr>
+      <w:rPr>
+        <w:rFonts w:ascii="Wingdings" w:hAnsi="Wingdings" w:hint="default"/>
+      </w:rPr>
+    </w:lvl>
+  </w:abstractNum>
+  <w:abstractNum w:abstractNumId="23">
     <w:nsid w:val="22C17880"/>
     <w:multiLevelType w:val="hybridMultilevel"/>
     <w:tmpl w:val="0F8CBAC0"/>
@@ -41671,7 +43243,7 @@
       </w:rPr>
     </w:lvl>
   </w:abstractNum>
-  <w:abstractNum w:abstractNumId="23">
+  <w:abstractNum w:abstractNumId="24">
     <w:nsid w:val="242E37F5"/>
     <w:multiLevelType w:val="hybridMultilevel"/>
     <w:tmpl w:val="DD549E04"/>
@@ -41784,7 +43356,7 @@
       </w:rPr>
     </w:lvl>
   </w:abstractNum>
-  <w:abstractNum w:abstractNumId="24">
+  <w:abstractNum w:abstractNumId="25">
     <w:nsid w:val="249E0572"/>
     <w:multiLevelType w:val="hybridMultilevel"/>
     <w:tmpl w:val="44A26F64"/>
@@ -41897,7 +43469,7 @@
       </w:rPr>
     </w:lvl>
   </w:abstractNum>
-  <w:abstractNum w:abstractNumId="25">
+  <w:abstractNum w:abstractNumId="26">
     <w:nsid w:val="27C14D0C"/>
     <w:multiLevelType w:val="hybridMultilevel"/>
     <w:tmpl w:val="2D14E4E0"/>
@@ -42010,7 +43582,7 @@
       </w:rPr>
     </w:lvl>
   </w:abstractNum>
-  <w:abstractNum w:abstractNumId="26">
+  <w:abstractNum w:abstractNumId="27">
     <w:nsid w:val="2B7D1882"/>
     <w:multiLevelType w:val="hybridMultilevel"/>
     <w:tmpl w:val="B08EBE0C"/>
@@ -42122,7 +43694,7 @@
       </w:rPr>
     </w:lvl>
   </w:abstractNum>
-  <w:abstractNum w:abstractNumId="27">
+  <w:abstractNum w:abstractNumId="28">
     <w:nsid w:val="2CA31DC8"/>
     <w:multiLevelType w:val="hybridMultilevel"/>
     <w:tmpl w:val="F98C2F02"/>
@@ -42235,7 +43807,7 @@
       </w:rPr>
     </w:lvl>
   </w:abstractNum>
-  <w:abstractNum w:abstractNumId="28">
+  <w:abstractNum w:abstractNumId="29">
     <w:nsid w:val="2E9120B1"/>
     <w:multiLevelType w:val="multilevel"/>
     <w:tmpl w:val="D9FACD4E"/>
@@ -42384,7 +43956,7 @@
       </w:rPr>
     </w:lvl>
   </w:abstractNum>
-  <w:abstractNum w:abstractNumId="29">
+  <w:abstractNum w:abstractNumId="30">
     <w:nsid w:val="35554B58"/>
     <w:multiLevelType w:val="hybridMultilevel"/>
     <w:tmpl w:val="85B2A5B8"/>
@@ -42470,7 +44042,7 @@
       </w:pPr>
     </w:lvl>
   </w:abstractNum>
-  <w:abstractNum w:abstractNumId="30">
+  <w:abstractNum w:abstractNumId="31">
     <w:nsid w:val="3A1740FC"/>
     <w:multiLevelType w:val="hybridMultilevel"/>
     <w:tmpl w:val="A18C1394"/>
@@ -42582,7 +44154,7 @@
       </w:rPr>
     </w:lvl>
   </w:abstractNum>
-  <w:abstractNum w:abstractNumId="31">
+  <w:abstractNum w:abstractNumId="32">
     <w:nsid w:val="3F055D26"/>
     <w:multiLevelType w:val="hybridMultilevel"/>
     <w:tmpl w:val="A1780AE0"/>
@@ -42671,7 +44243,7 @@
       </w:pPr>
     </w:lvl>
   </w:abstractNum>
-  <w:abstractNum w:abstractNumId="32">
+  <w:abstractNum w:abstractNumId="33">
     <w:nsid w:val="3FDE75AB"/>
     <w:multiLevelType w:val="hybridMultilevel"/>
     <w:tmpl w:val="F8DCC746"/>
@@ -42784,7 +44356,7 @@
       </w:rPr>
     </w:lvl>
   </w:abstractNum>
-  <w:abstractNum w:abstractNumId="33">
+  <w:abstractNum w:abstractNumId="34">
     <w:nsid w:val="40CB696B"/>
     <w:multiLevelType w:val="hybridMultilevel"/>
     <w:tmpl w:val="55D89F0E"/>
@@ -42897,7 +44469,7 @@
       </w:rPr>
     </w:lvl>
   </w:abstractNum>
-  <w:abstractNum w:abstractNumId="34">
+  <w:abstractNum w:abstractNumId="35">
     <w:nsid w:val="485A58D4"/>
     <w:multiLevelType w:val="hybridMultilevel"/>
     <w:tmpl w:val="113ECE4A"/>
@@ -43009,7 +44581,7 @@
       </w:rPr>
     </w:lvl>
   </w:abstractNum>
-  <w:abstractNum w:abstractNumId="35">
+  <w:abstractNum w:abstractNumId="36">
     <w:nsid w:val="4BBD4379"/>
     <w:multiLevelType w:val="hybridMultilevel"/>
     <w:tmpl w:val="86B2E5C8"/>
@@ -43122,7 +44694,7 @@
       </w:rPr>
     </w:lvl>
   </w:abstractNum>
-  <w:abstractNum w:abstractNumId="36">
+  <w:abstractNum w:abstractNumId="37">
     <w:nsid w:val="508B3330"/>
     <w:multiLevelType w:val="hybridMultilevel"/>
     <w:tmpl w:val="0DCC9AF2"/>
@@ -43234,7 +44806,7 @@
       </w:rPr>
     </w:lvl>
   </w:abstractNum>
-  <w:abstractNum w:abstractNumId="37">
+  <w:abstractNum w:abstractNumId="38">
     <w:nsid w:val="513B06E1"/>
     <w:multiLevelType w:val="hybridMultilevel"/>
     <w:tmpl w:val="40D0F07C"/>
@@ -43346,7 +44918,7 @@
       </w:rPr>
     </w:lvl>
   </w:abstractNum>
-  <w:abstractNum w:abstractNumId="38">
+  <w:abstractNum w:abstractNumId="39">
     <w:nsid w:val="53D26706"/>
     <w:multiLevelType w:val="hybridMultilevel"/>
     <w:tmpl w:val="EADCBC5E"/>
@@ -43458,7 +45030,7 @@
       </w:rPr>
     </w:lvl>
   </w:abstractNum>
-  <w:abstractNum w:abstractNumId="39">
+  <w:abstractNum w:abstractNumId="40">
     <w:nsid w:val="54FC1D0C"/>
     <w:multiLevelType w:val="hybridMultilevel"/>
     <w:tmpl w:val="3E745310"/>
@@ -43469,6 +45041,344 @@
       <w:lvlJc w:val="left"/>
       <w:pPr>
         <w:ind w:left="720" w:hanging="360"/>
+      </w:pPr>
+      <w:rPr>
+        <w:rFonts w:ascii="Symbol" w:hAnsi="Symbol" w:hint="default"/>
+      </w:rPr>
+    </w:lvl>
+    <w:lvl w:ilvl="1" w:tplc="04050003">
+      <w:start w:val="1"/>
+      <w:numFmt w:val="bullet"/>
+      <w:lvlText w:val="o"/>
+      <w:lvlJc w:val="left"/>
+      <w:pPr>
+        <w:ind w:left="1440" w:hanging="360"/>
+      </w:pPr>
+      <w:rPr>
+        <w:rFonts w:ascii="Courier New" w:hAnsi="Courier New" w:cs="Courier New" w:hint="default"/>
+      </w:rPr>
+    </w:lvl>
+    <w:lvl w:ilvl="2" w:tplc="04050005" w:tentative="1">
+      <w:start w:val="1"/>
+      <w:numFmt w:val="bullet"/>
+      <w:lvlText w:val=""/>
+      <w:lvlJc w:val="left"/>
+      <w:pPr>
+        <w:ind w:left="2160" w:hanging="360"/>
+      </w:pPr>
+      <w:rPr>
+        <w:rFonts w:ascii="Wingdings" w:hAnsi="Wingdings" w:hint="default"/>
+      </w:rPr>
+    </w:lvl>
+    <w:lvl w:ilvl="3" w:tplc="04050001" w:tentative="1">
+      <w:start w:val="1"/>
+      <w:numFmt w:val="bullet"/>
+      <w:lvlText w:val=""/>
+      <w:lvlJc w:val="left"/>
+      <w:pPr>
+        <w:ind w:left="2880" w:hanging="360"/>
+      </w:pPr>
+      <w:rPr>
+        <w:rFonts w:ascii="Symbol" w:hAnsi="Symbol" w:hint="default"/>
+      </w:rPr>
+    </w:lvl>
+    <w:lvl w:ilvl="4" w:tplc="04050003" w:tentative="1">
+      <w:start w:val="1"/>
+      <w:numFmt w:val="bullet"/>
+      <w:lvlText w:val="o"/>
+      <w:lvlJc w:val="left"/>
+      <w:pPr>
+        <w:ind w:left="3600" w:hanging="360"/>
+      </w:pPr>
+      <w:rPr>
+        <w:rFonts w:ascii="Courier New" w:hAnsi="Courier New" w:cs="Courier New" w:hint="default"/>
+      </w:rPr>
+    </w:lvl>
+    <w:lvl w:ilvl="5" w:tplc="04050005" w:tentative="1">
+      <w:start w:val="1"/>
+      <w:numFmt w:val="bullet"/>
+      <w:lvlText w:val=""/>
+      <w:lvlJc w:val="left"/>
+      <w:pPr>
+        <w:ind w:left="4320" w:hanging="360"/>
+      </w:pPr>
+      <w:rPr>
+        <w:rFonts w:ascii="Wingdings" w:hAnsi="Wingdings" w:hint="default"/>
+      </w:rPr>
+    </w:lvl>
+    <w:lvl w:ilvl="6" w:tplc="04050001" w:tentative="1">
+      <w:start w:val="1"/>
+      <w:numFmt w:val="bullet"/>
+      <w:lvlText w:val=""/>
+      <w:lvlJc w:val="left"/>
+      <w:pPr>
+        <w:ind w:left="5040" w:hanging="360"/>
+      </w:pPr>
+      <w:rPr>
+        <w:rFonts w:ascii="Symbol" w:hAnsi="Symbol" w:hint="default"/>
+      </w:rPr>
+    </w:lvl>
+    <w:lvl w:ilvl="7" w:tplc="04050003" w:tentative="1">
+      <w:start w:val="1"/>
+      <w:numFmt w:val="bullet"/>
+      <w:lvlText w:val="o"/>
+      <w:lvlJc w:val="left"/>
+      <w:pPr>
+        <w:ind w:left="5760" w:hanging="360"/>
+      </w:pPr>
+      <w:rPr>
+        <w:rFonts w:ascii="Courier New" w:hAnsi="Courier New" w:cs="Courier New" w:hint="default"/>
+      </w:rPr>
+    </w:lvl>
+    <w:lvl w:ilvl="8" w:tplc="04050005" w:tentative="1">
+      <w:start w:val="1"/>
+      <w:numFmt w:val="bullet"/>
+      <w:lvlText w:val=""/>
+      <w:lvlJc w:val="left"/>
+      <w:pPr>
+        <w:ind w:left="6480" w:hanging="360"/>
+      </w:pPr>
+      <w:rPr>
+        <w:rFonts w:ascii="Wingdings" w:hAnsi="Wingdings" w:hint="default"/>
+      </w:rPr>
+    </w:lvl>
+  </w:abstractNum>
+  <w:abstractNum w:abstractNumId="41">
+    <w:nsid w:val="550D2DC0"/>
+    <w:multiLevelType w:val="hybridMultilevel"/>
+    <w:tmpl w:val="6BC035B2"/>
+    <w:lvl w:ilvl="0" w:tplc="8FBE089A">
+      <w:numFmt w:val="bullet"/>
+      <w:lvlText w:val=""/>
+      <w:lvlJc w:val="left"/>
+      <w:pPr>
+        <w:ind w:left="720" w:hanging="360"/>
+      </w:pPr>
+      <w:rPr>
+        <w:rFonts w:ascii="Wingdings" w:eastAsia="SimSun" w:hAnsi="Wingdings" w:cs="Consolas" w:hint="default"/>
+      </w:rPr>
+    </w:lvl>
+    <w:lvl w:ilvl="1" w:tplc="04050003" w:tentative="1">
+      <w:start w:val="1"/>
+      <w:numFmt w:val="bullet"/>
+      <w:lvlText w:val="o"/>
+      <w:lvlJc w:val="left"/>
+      <w:pPr>
+        <w:ind w:left="1440" w:hanging="360"/>
+      </w:pPr>
+      <w:rPr>
+        <w:rFonts w:ascii="Courier New" w:hAnsi="Courier New" w:cs="Courier New" w:hint="default"/>
+      </w:rPr>
+    </w:lvl>
+    <w:lvl w:ilvl="2" w:tplc="04050005" w:tentative="1">
+      <w:start w:val="1"/>
+      <w:numFmt w:val="bullet"/>
+      <w:lvlText w:val=""/>
+      <w:lvlJc w:val="left"/>
+      <w:pPr>
+        <w:ind w:left="2160" w:hanging="360"/>
+      </w:pPr>
+      <w:rPr>
+        <w:rFonts w:ascii="Wingdings" w:hAnsi="Wingdings" w:hint="default"/>
+      </w:rPr>
+    </w:lvl>
+    <w:lvl w:ilvl="3" w:tplc="04050001" w:tentative="1">
+      <w:start w:val="1"/>
+      <w:numFmt w:val="bullet"/>
+      <w:lvlText w:val=""/>
+      <w:lvlJc w:val="left"/>
+      <w:pPr>
+        <w:ind w:left="2880" w:hanging="360"/>
+      </w:pPr>
+      <w:rPr>
+        <w:rFonts w:ascii="Symbol" w:hAnsi="Symbol" w:hint="default"/>
+      </w:rPr>
+    </w:lvl>
+    <w:lvl w:ilvl="4" w:tplc="04050003" w:tentative="1">
+      <w:start w:val="1"/>
+      <w:numFmt w:val="bullet"/>
+      <w:lvlText w:val="o"/>
+      <w:lvlJc w:val="left"/>
+      <w:pPr>
+        <w:ind w:left="3600" w:hanging="360"/>
+      </w:pPr>
+      <w:rPr>
+        <w:rFonts w:ascii="Courier New" w:hAnsi="Courier New" w:cs="Courier New" w:hint="default"/>
+      </w:rPr>
+    </w:lvl>
+    <w:lvl w:ilvl="5" w:tplc="04050005" w:tentative="1">
+      <w:start w:val="1"/>
+      <w:numFmt w:val="bullet"/>
+      <w:lvlText w:val=""/>
+      <w:lvlJc w:val="left"/>
+      <w:pPr>
+        <w:ind w:left="4320" w:hanging="360"/>
+      </w:pPr>
+      <w:rPr>
+        <w:rFonts w:ascii="Wingdings" w:hAnsi="Wingdings" w:hint="default"/>
+      </w:rPr>
+    </w:lvl>
+    <w:lvl w:ilvl="6" w:tplc="04050001" w:tentative="1">
+      <w:start w:val="1"/>
+      <w:numFmt w:val="bullet"/>
+      <w:lvlText w:val=""/>
+      <w:lvlJc w:val="left"/>
+      <w:pPr>
+        <w:ind w:left="5040" w:hanging="360"/>
+      </w:pPr>
+      <w:rPr>
+        <w:rFonts w:ascii="Symbol" w:hAnsi="Symbol" w:hint="default"/>
+      </w:rPr>
+    </w:lvl>
+    <w:lvl w:ilvl="7" w:tplc="04050003" w:tentative="1">
+      <w:start w:val="1"/>
+      <w:numFmt w:val="bullet"/>
+      <w:lvlText w:val="o"/>
+      <w:lvlJc w:val="left"/>
+      <w:pPr>
+        <w:ind w:left="5760" w:hanging="360"/>
+      </w:pPr>
+      <w:rPr>
+        <w:rFonts w:ascii="Courier New" w:hAnsi="Courier New" w:cs="Courier New" w:hint="default"/>
+      </w:rPr>
+    </w:lvl>
+    <w:lvl w:ilvl="8" w:tplc="04050005" w:tentative="1">
+      <w:start w:val="1"/>
+      <w:numFmt w:val="bullet"/>
+      <w:lvlText w:val=""/>
+      <w:lvlJc w:val="left"/>
+      <w:pPr>
+        <w:ind w:left="6480" w:hanging="360"/>
+      </w:pPr>
+      <w:rPr>
+        <w:rFonts w:ascii="Wingdings" w:hAnsi="Wingdings" w:hint="default"/>
+      </w:rPr>
+    </w:lvl>
+  </w:abstractNum>
+  <w:abstractNum w:abstractNumId="42">
+    <w:nsid w:val="5A0B29E3"/>
+    <w:multiLevelType w:val="multilevel"/>
+    <w:tmpl w:val="24FE9C64"/>
+    <w:lvl w:ilvl="0">
+      <w:start w:val="2"/>
+      <w:numFmt w:val="decimal"/>
+      <w:lvlText w:val="%1"/>
+      <w:lvlJc w:val="left"/>
+      <w:pPr>
+        <w:ind w:left="420" w:hanging="420"/>
+      </w:pPr>
+      <w:rPr>
+        <w:rFonts w:hint="default"/>
+      </w:rPr>
+    </w:lvl>
+    <w:lvl w:ilvl="1">
+      <w:start w:val="19"/>
+      <w:numFmt w:val="decimal"/>
+      <w:lvlText w:val="%1.%2"/>
+      <w:lvlJc w:val="left"/>
+      <w:pPr>
+        <w:ind w:left="420" w:hanging="420"/>
+      </w:pPr>
+      <w:rPr>
+        <w:rFonts w:hint="default"/>
+      </w:rPr>
+    </w:lvl>
+    <w:lvl w:ilvl="2">
+      <w:start w:val="1"/>
+      <w:numFmt w:val="decimal"/>
+      <w:lvlText w:val="%1.%2.%3"/>
+      <w:lvlJc w:val="left"/>
+      <w:pPr>
+        <w:ind w:left="720" w:hanging="720"/>
+      </w:pPr>
+      <w:rPr>
+        <w:rFonts w:hint="default"/>
+      </w:rPr>
+    </w:lvl>
+    <w:lvl w:ilvl="3">
+      <w:start w:val="1"/>
+      <w:numFmt w:val="decimal"/>
+      <w:lvlText w:val="%1.%2.%3.%4"/>
+      <w:lvlJc w:val="left"/>
+      <w:pPr>
+        <w:ind w:left="720" w:hanging="720"/>
+      </w:pPr>
+      <w:rPr>
+        <w:rFonts w:hint="default"/>
+      </w:rPr>
+    </w:lvl>
+    <w:lvl w:ilvl="4">
+      <w:start w:val="1"/>
+      <w:numFmt w:val="decimal"/>
+      <w:lvlText w:val="%1.%2.%3.%4.%5"/>
+      <w:lvlJc w:val="left"/>
+      <w:pPr>
+        <w:ind w:left="1080" w:hanging="1080"/>
+      </w:pPr>
+      <w:rPr>
+        <w:rFonts w:hint="default"/>
+      </w:rPr>
+    </w:lvl>
+    <w:lvl w:ilvl="5">
+      <w:start w:val="1"/>
+      <w:numFmt w:val="decimal"/>
+      <w:lvlText w:val="%1.%2.%3.%4.%5.%6"/>
+      <w:lvlJc w:val="left"/>
+      <w:pPr>
+        <w:ind w:left="1080" w:hanging="1080"/>
+      </w:pPr>
+      <w:rPr>
+        <w:rFonts w:hint="default"/>
+      </w:rPr>
+    </w:lvl>
+    <w:lvl w:ilvl="6">
+      <w:start w:val="1"/>
+      <w:numFmt w:val="decimal"/>
+      <w:lvlText w:val="%1.%2.%3.%4.%5.%6.%7"/>
+      <w:lvlJc w:val="left"/>
+      <w:pPr>
+        <w:ind w:left="1440" w:hanging="1440"/>
+      </w:pPr>
+      <w:rPr>
+        <w:rFonts w:hint="default"/>
+      </w:rPr>
+    </w:lvl>
+    <w:lvl w:ilvl="7">
+      <w:start w:val="1"/>
+      <w:numFmt w:val="decimal"/>
+      <w:lvlText w:val="%1.%2.%3.%4.%5.%6.%7.%8"/>
+      <w:lvlJc w:val="left"/>
+      <w:pPr>
+        <w:ind w:left="1440" w:hanging="1440"/>
+      </w:pPr>
+      <w:rPr>
+        <w:rFonts w:hint="default"/>
+      </w:rPr>
+    </w:lvl>
+    <w:lvl w:ilvl="8">
+      <w:start w:val="1"/>
+      <w:numFmt w:val="decimal"/>
+      <w:lvlText w:val="%1.%2.%3.%4.%5.%6.%7.%8.%9"/>
+      <w:lvlJc w:val="left"/>
+      <w:pPr>
+        <w:ind w:left="1800" w:hanging="1800"/>
+      </w:pPr>
+      <w:rPr>
+        <w:rFonts w:hint="default"/>
+      </w:rPr>
+    </w:lvl>
+  </w:abstractNum>
+  <w:abstractNum w:abstractNumId="43">
+    <w:nsid w:val="5EDA1EC6"/>
+    <w:multiLevelType w:val="hybridMultilevel"/>
+    <w:tmpl w:val="92AAE6F4"/>
+    <w:lvl w:ilvl="0" w:tplc="04050001">
+      <w:start w:val="1"/>
+      <w:numFmt w:val="bullet"/>
+      <w:lvlText w:val=""/>
+      <w:lvlJc w:val="left"/>
+      <w:pPr>
+        <w:ind w:left="784" w:hanging="360"/>
       </w:pPr>
       <w:rPr>
         <w:rFonts w:ascii="Symbol" w:hAnsi="Symbol" w:hint="default"/>
@@ -43480,7 +45390,7 @@
       <w:lvlText w:val="o"/>
       <w:lvlJc w:val="left"/>
       <w:pPr>
-        <w:ind w:left="1440" w:hanging="360"/>
+        <w:ind w:left="1504" w:hanging="360"/>
       </w:pPr>
       <w:rPr>
         <w:rFonts w:ascii="Courier New" w:hAnsi="Courier New" w:cs="Courier New" w:hint="default"/>
@@ -43492,7 +45402,7 @@
       <w:lvlText w:val=""/>
       <w:lvlJc w:val="left"/>
       <w:pPr>
-        <w:ind w:left="2160" w:hanging="360"/>
+        <w:ind w:left="2224" w:hanging="360"/>
       </w:pPr>
       <w:rPr>
         <w:rFonts w:ascii="Wingdings" w:hAnsi="Wingdings" w:hint="default"/>
@@ -43504,7 +45414,7 @@
       <w:lvlText w:val=""/>
       <w:lvlJc w:val="left"/>
       <w:pPr>
-        <w:ind w:left="2880" w:hanging="360"/>
+        <w:ind w:left="2944" w:hanging="360"/>
       </w:pPr>
       <w:rPr>
         <w:rFonts w:ascii="Symbol" w:hAnsi="Symbol" w:hint="default"/>
@@ -43516,7 +45426,7 @@
       <w:lvlText w:val="o"/>
       <w:lvlJc w:val="left"/>
       <w:pPr>
-        <w:ind w:left="3600" w:hanging="360"/>
+        <w:ind w:left="3664" w:hanging="360"/>
       </w:pPr>
       <w:rPr>
         <w:rFonts w:ascii="Courier New" w:hAnsi="Courier New" w:cs="Courier New" w:hint="default"/>
@@ -43528,7 +45438,7 @@
       <w:lvlText w:val=""/>
       <w:lvlJc w:val="left"/>
       <w:pPr>
-        <w:ind w:left="4320" w:hanging="360"/>
+        <w:ind w:left="4384" w:hanging="360"/>
       </w:pPr>
       <w:rPr>
         <w:rFonts w:ascii="Wingdings" w:hAnsi="Wingdings" w:hint="default"/>
@@ -43540,7 +45450,7 @@
       <w:lvlText w:val=""/>
       <w:lvlJc w:val="left"/>
       <w:pPr>
-        <w:ind w:left="5040" w:hanging="360"/>
+        <w:ind w:left="5104" w:hanging="360"/>
       </w:pPr>
       <w:rPr>
         <w:rFonts w:ascii="Symbol" w:hAnsi="Symbol" w:hint="default"/>
@@ -43552,7 +45462,7 @@
       <w:lvlText w:val="o"/>
       <w:lvlJc w:val="left"/>
       <w:pPr>
-        <w:ind w:left="5760" w:hanging="360"/>
+        <w:ind w:left="5824" w:hanging="360"/>
       </w:pPr>
       <w:rPr>
         <w:rFonts w:ascii="Courier New" w:hAnsi="Courier New" w:cs="Courier New" w:hint="default"/>
@@ -43564,26 +45474,26 @@
       <w:lvlText w:val=""/>
       <w:lvlJc w:val="left"/>
       <w:pPr>
-        <w:ind w:left="6480" w:hanging="360"/>
+        <w:ind w:left="6544" w:hanging="360"/>
       </w:pPr>
       <w:rPr>
         <w:rFonts w:ascii="Wingdings" w:hAnsi="Wingdings" w:hint="default"/>
       </w:rPr>
     </w:lvl>
   </w:abstractNum>
-  <w:abstractNum w:abstractNumId="40">
-    <w:nsid w:val="550D2DC0"/>
+  <w:abstractNum w:abstractNumId="44">
+    <w:nsid w:val="5FE93279"/>
     <w:multiLevelType w:val="hybridMultilevel"/>
-    <w:tmpl w:val="6BC035B2"/>
-    <w:lvl w:ilvl="0" w:tplc="8FBE089A">
+    <w:tmpl w:val="A798E930"/>
+    <w:lvl w:ilvl="0" w:tplc="9F4460CA">
       <w:numFmt w:val="bullet"/>
-      <w:lvlText w:val=""/>
+      <w:lvlText w:val="-"/>
       <w:lvlJc w:val="left"/>
       <w:pPr>
         <w:ind w:left="720" w:hanging="360"/>
       </w:pPr>
       <w:rPr>
-        <w:rFonts w:ascii="Wingdings" w:eastAsia="SimSun" w:hAnsi="Wingdings" w:cs="Consolas" w:hint="default"/>
+        <w:rFonts w:ascii="Times New Roman" w:eastAsia="SimSun" w:hAnsi="Times New Roman" w:cs="Times New Roman" w:hint="default"/>
       </w:rPr>
     </w:lvl>
     <w:lvl w:ilvl="1" w:tplc="04050003" w:tentative="1">
@@ -43683,130 +45593,17 @@
       </w:rPr>
     </w:lvl>
   </w:abstractNum>
-  <w:abstractNum w:abstractNumId="41">
-    <w:nsid w:val="5A0B29E3"/>
-    <w:multiLevelType w:val="multilevel"/>
-    <w:tmpl w:val="24FE9C64"/>
-    <w:lvl w:ilvl="0">
-      <w:start w:val="2"/>
-      <w:numFmt w:val="decimal"/>
-      <w:lvlText w:val="%1"/>
-      <w:lvlJc w:val="left"/>
-      <w:pPr>
-        <w:ind w:left="420" w:hanging="420"/>
-      </w:pPr>
-      <w:rPr>
-        <w:rFonts w:hint="default"/>
-      </w:rPr>
-    </w:lvl>
-    <w:lvl w:ilvl="1">
-      <w:start w:val="19"/>
-      <w:numFmt w:val="decimal"/>
-      <w:lvlText w:val="%1.%2"/>
-      <w:lvlJc w:val="left"/>
-      <w:pPr>
-        <w:ind w:left="420" w:hanging="420"/>
-      </w:pPr>
-      <w:rPr>
-        <w:rFonts w:hint="default"/>
-      </w:rPr>
-    </w:lvl>
-    <w:lvl w:ilvl="2">
-      <w:start w:val="1"/>
-      <w:numFmt w:val="decimal"/>
-      <w:lvlText w:val="%1.%2.%3"/>
-      <w:lvlJc w:val="left"/>
-      <w:pPr>
-        <w:ind w:left="720" w:hanging="720"/>
-      </w:pPr>
-      <w:rPr>
-        <w:rFonts w:hint="default"/>
-      </w:rPr>
-    </w:lvl>
-    <w:lvl w:ilvl="3">
-      <w:start w:val="1"/>
-      <w:numFmt w:val="decimal"/>
-      <w:lvlText w:val="%1.%2.%3.%4"/>
-      <w:lvlJc w:val="left"/>
-      <w:pPr>
-        <w:ind w:left="720" w:hanging="720"/>
-      </w:pPr>
-      <w:rPr>
-        <w:rFonts w:hint="default"/>
-      </w:rPr>
-    </w:lvl>
-    <w:lvl w:ilvl="4">
-      <w:start w:val="1"/>
-      <w:numFmt w:val="decimal"/>
-      <w:lvlText w:val="%1.%2.%3.%4.%5"/>
-      <w:lvlJc w:val="left"/>
-      <w:pPr>
-        <w:ind w:left="1080" w:hanging="1080"/>
-      </w:pPr>
-      <w:rPr>
-        <w:rFonts w:hint="default"/>
-      </w:rPr>
-    </w:lvl>
-    <w:lvl w:ilvl="5">
-      <w:start w:val="1"/>
-      <w:numFmt w:val="decimal"/>
-      <w:lvlText w:val="%1.%2.%3.%4.%5.%6"/>
-      <w:lvlJc w:val="left"/>
-      <w:pPr>
-        <w:ind w:left="1080" w:hanging="1080"/>
-      </w:pPr>
-      <w:rPr>
-        <w:rFonts w:hint="default"/>
-      </w:rPr>
-    </w:lvl>
-    <w:lvl w:ilvl="6">
-      <w:start w:val="1"/>
-      <w:numFmt w:val="decimal"/>
-      <w:lvlText w:val="%1.%2.%3.%4.%5.%6.%7"/>
-      <w:lvlJc w:val="left"/>
-      <w:pPr>
-        <w:ind w:left="1440" w:hanging="1440"/>
-      </w:pPr>
-      <w:rPr>
-        <w:rFonts w:hint="default"/>
-      </w:rPr>
-    </w:lvl>
-    <w:lvl w:ilvl="7">
-      <w:start w:val="1"/>
-      <w:numFmt w:val="decimal"/>
-      <w:lvlText w:val="%1.%2.%3.%4.%5.%6.%7.%8"/>
-      <w:lvlJc w:val="left"/>
-      <w:pPr>
-        <w:ind w:left="1440" w:hanging="1440"/>
-      </w:pPr>
-      <w:rPr>
-        <w:rFonts w:hint="default"/>
-      </w:rPr>
-    </w:lvl>
-    <w:lvl w:ilvl="8">
-      <w:start w:val="1"/>
-      <w:numFmt w:val="decimal"/>
-      <w:lvlText w:val="%1.%2.%3.%4.%5.%6.%7.%8.%9"/>
-      <w:lvlJc w:val="left"/>
-      <w:pPr>
-        <w:ind w:left="1800" w:hanging="1800"/>
-      </w:pPr>
-      <w:rPr>
-        <w:rFonts w:hint="default"/>
-      </w:rPr>
-    </w:lvl>
-  </w:abstractNum>
-  <w:abstractNum w:abstractNumId="42">
-    <w:nsid w:val="5EDA1EC6"/>
+  <w:abstractNum w:abstractNumId="45">
+    <w:nsid w:val="67D23D3B"/>
     <w:multiLevelType w:val="hybridMultilevel"/>
-    <w:tmpl w:val="92AAE6F4"/>
+    <w:tmpl w:val="8FA636EC"/>
     <w:lvl w:ilvl="0" w:tplc="04050001">
       <w:start w:val="1"/>
       <w:numFmt w:val="bullet"/>
       <w:lvlText w:val=""/>
       <w:lvlJc w:val="left"/>
       <w:pPr>
-        <w:ind w:left="784" w:hanging="360"/>
+        <w:ind w:left="720" w:hanging="360"/>
       </w:pPr>
       <w:rPr>
         <w:rFonts w:ascii="Symbol" w:hAnsi="Symbol" w:hint="default"/>
@@ -43818,7 +45615,7 @@
       <w:lvlText w:val="o"/>
       <w:lvlJc w:val="left"/>
       <w:pPr>
-        <w:ind w:left="1504" w:hanging="360"/>
+        <w:ind w:left="1440" w:hanging="360"/>
       </w:pPr>
       <w:rPr>
         <w:rFonts w:ascii="Courier New" w:hAnsi="Courier New" w:cs="Courier New" w:hint="default"/>
@@ -43830,7 +45627,7 @@
       <w:lvlText w:val=""/>
       <w:lvlJc w:val="left"/>
       <w:pPr>
-        <w:ind w:left="2224" w:hanging="360"/>
+        <w:ind w:left="2160" w:hanging="360"/>
       </w:pPr>
       <w:rPr>
         <w:rFonts w:ascii="Wingdings" w:hAnsi="Wingdings" w:hint="default"/>
@@ -43842,7 +45639,7 @@
       <w:lvlText w:val=""/>
       <w:lvlJc w:val="left"/>
       <w:pPr>
-        <w:ind w:left="2944" w:hanging="360"/>
+        <w:ind w:left="2880" w:hanging="360"/>
       </w:pPr>
       <w:rPr>
         <w:rFonts w:ascii="Symbol" w:hAnsi="Symbol" w:hint="default"/>
@@ -43854,7 +45651,7 @@
       <w:lvlText w:val="o"/>
       <w:lvlJc w:val="left"/>
       <w:pPr>
-        <w:ind w:left="3664" w:hanging="360"/>
+        <w:ind w:left="3600" w:hanging="360"/>
       </w:pPr>
       <w:rPr>
         <w:rFonts w:ascii="Courier New" w:hAnsi="Courier New" w:cs="Courier New" w:hint="default"/>
@@ -43866,7 +45663,7 @@
       <w:lvlText w:val=""/>
       <w:lvlJc w:val="left"/>
       <w:pPr>
-        <w:ind w:left="4384" w:hanging="360"/>
+        <w:ind w:left="4320" w:hanging="360"/>
       </w:pPr>
       <w:rPr>
         <w:rFonts w:ascii="Wingdings" w:hAnsi="Wingdings" w:hint="default"/>
@@ -43878,7 +45675,7 @@
       <w:lvlText w:val=""/>
       <w:lvlJc w:val="left"/>
       <w:pPr>
-        <w:ind w:left="5104" w:hanging="360"/>
+        <w:ind w:left="5040" w:hanging="360"/>
       </w:pPr>
       <w:rPr>
         <w:rFonts w:ascii="Symbol" w:hAnsi="Symbol" w:hint="default"/>
@@ -43890,7 +45687,7 @@
       <w:lvlText w:val="o"/>
       <w:lvlJc w:val="left"/>
       <w:pPr>
-        <w:ind w:left="5824" w:hanging="360"/>
+        <w:ind w:left="5760" w:hanging="360"/>
       </w:pPr>
       <w:rPr>
         <w:rFonts w:ascii="Courier New" w:hAnsi="Courier New" w:cs="Courier New" w:hint="default"/>
@@ -43902,18 +45699,132 @@
       <w:lvlText w:val=""/>
       <w:lvlJc w:val="left"/>
       <w:pPr>
-        <w:ind w:left="6544" w:hanging="360"/>
+        <w:ind w:left="6480" w:hanging="360"/>
       </w:pPr>
       <w:rPr>
         <w:rFonts w:ascii="Wingdings" w:hAnsi="Wingdings" w:hint="default"/>
       </w:rPr>
     </w:lvl>
   </w:abstractNum>
-  <w:abstractNum w:abstractNumId="43">
-    <w:nsid w:val="5FE93279"/>
+  <w:abstractNum w:abstractNumId="46">
+    <w:nsid w:val="6B4A335A"/>
     <w:multiLevelType w:val="hybridMultilevel"/>
-    <w:tmpl w:val="A798E930"/>
-    <w:lvl w:ilvl="0" w:tplc="9F4460CA">
+    <w:tmpl w:val="9F2CE14E"/>
+    <w:lvl w:ilvl="0" w:tplc="04050001">
+      <w:start w:val="1"/>
+      <w:numFmt w:val="bullet"/>
+      <w:lvlText w:val=""/>
+      <w:lvlJc w:val="left"/>
+      <w:pPr>
+        <w:ind w:left="720" w:hanging="360"/>
+      </w:pPr>
+      <w:rPr>
+        <w:rFonts w:ascii="Symbol" w:hAnsi="Symbol" w:hint="default"/>
+      </w:rPr>
+    </w:lvl>
+    <w:lvl w:ilvl="1" w:tplc="04050003" w:tentative="1">
+      <w:start w:val="1"/>
+      <w:numFmt w:val="bullet"/>
+      <w:lvlText w:val="o"/>
+      <w:lvlJc w:val="left"/>
+      <w:pPr>
+        <w:ind w:left="1440" w:hanging="360"/>
+      </w:pPr>
+      <w:rPr>
+        <w:rFonts w:ascii="Courier New" w:hAnsi="Courier New" w:cs="Courier New" w:hint="default"/>
+      </w:rPr>
+    </w:lvl>
+    <w:lvl w:ilvl="2" w:tplc="04050005" w:tentative="1">
+      <w:start w:val="1"/>
+      <w:numFmt w:val="bullet"/>
+      <w:lvlText w:val=""/>
+      <w:lvlJc w:val="left"/>
+      <w:pPr>
+        <w:ind w:left="2160" w:hanging="360"/>
+      </w:pPr>
+      <w:rPr>
+        <w:rFonts w:ascii="Wingdings" w:hAnsi="Wingdings" w:hint="default"/>
+      </w:rPr>
+    </w:lvl>
+    <w:lvl w:ilvl="3" w:tplc="04050001" w:tentative="1">
+      <w:start w:val="1"/>
+      <w:numFmt w:val="bullet"/>
+      <w:lvlText w:val=""/>
+      <w:lvlJc w:val="left"/>
+      <w:pPr>
+        <w:ind w:left="2880" w:hanging="360"/>
+      </w:pPr>
+      <w:rPr>
+        <w:rFonts w:ascii="Symbol" w:hAnsi="Symbol" w:hint="default"/>
+      </w:rPr>
+    </w:lvl>
+    <w:lvl w:ilvl="4" w:tplc="04050003" w:tentative="1">
+      <w:start w:val="1"/>
+      <w:numFmt w:val="bullet"/>
+      <w:lvlText w:val="o"/>
+      <w:lvlJc w:val="left"/>
+      <w:pPr>
+        <w:ind w:left="3600" w:hanging="360"/>
+      </w:pPr>
+      <w:rPr>
+        <w:rFonts w:ascii="Courier New" w:hAnsi="Courier New" w:cs="Courier New" w:hint="default"/>
+      </w:rPr>
+    </w:lvl>
+    <w:lvl w:ilvl="5" w:tplc="04050005" w:tentative="1">
+      <w:start w:val="1"/>
+      <w:numFmt w:val="bullet"/>
+      <w:lvlText w:val=""/>
+      <w:lvlJc w:val="left"/>
+      <w:pPr>
+        <w:ind w:left="4320" w:hanging="360"/>
+      </w:pPr>
+      <w:rPr>
+        <w:rFonts w:ascii="Wingdings" w:hAnsi="Wingdings" w:hint="default"/>
+      </w:rPr>
+    </w:lvl>
+    <w:lvl w:ilvl="6" w:tplc="04050001" w:tentative="1">
+      <w:start w:val="1"/>
+      <w:numFmt w:val="bullet"/>
+      <w:lvlText w:val=""/>
+      <w:lvlJc w:val="left"/>
+      <w:pPr>
+        <w:ind w:left="5040" w:hanging="360"/>
+      </w:pPr>
+      <w:rPr>
+        <w:rFonts w:ascii="Symbol" w:hAnsi="Symbol" w:hint="default"/>
+      </w:rPr>
+    </w:lvl>
+    <w:lvl w:ilvl="7" w:tplc="04050003" w:tentative="1">
+      <w:start w:val="1"/>
+      <w:numFmt w:val="bullet"/>
+      <w:lvlText w:val="o"/>
+      <w:lvlJc w:val="left"/>
+      <w:pPr>
+        <w:ind w:left="5760" w:hanging="360"/>
+      </w:pPr>
+      <w:rPr>
+        <w:rFonts w:ascii="Courier New" w:hAnsi="Courier New" w:cs="Courier New" w:hint="default"/>
+      </w:rPr>
+    </w:lvl>
+    <w:lvl w:ilvl="8" w:tplc="04050005" w:tentative="1">
+      <w:start w:val="1"/>
+      <w:numFmt w:val="bullet"/>
+      <w:lvlText w:val=""/>
+      <w:lvlJc w:val="left"/>
+      <w:pPr>
+        <w:ind w:left="6480" w:hanging="360"/>
+      </w:pPr>
+      <w:rPr>
+        <w:rFonts w:ascii="Wingdings" w:hAnsi="Wingdings" w:hint="default"/>
+      </w:rPr>
+    </w:lvl>
+  </w:abstractNum>
+  <w:abstractNum w:abstractNumId="47">
+    <w:nsid w:val="6B9A548C"/>
+    <w:multiLevelType w:val="hybridMultilevel"/>
+    <w:tmpl w:val="388A5B3C"/>
+    <w:lvl w:ilvl="0" w:tplc="3D4E2D54">
+      <w:start w:val="2"/>
       <w:numFmt w:val="bullet"/>
       <w:lvlText w:val="-"/>
       <w:lvlJc w:val="left"/>
@@ -44021,346 +45932,7 @@
       </w:rPr>
     </w:lvl>
   </w:abstractNum>
-  <w:abstractNum w:abstractNumId="44">
-    <w:nsid w:val="67D23D3B"/>
-    <w:multiLevelType w:val="hybridMultilevel"/>
-    <w:tmpl w:val="8FA636EC"/>
-    <w:lvl w:ilvl="0" w:tplc="04050001">
-      <w:start w:val="1"/>
-      <w:numFmt w:val="bullet"/>
-      <w:lvlText w:val=""/>
-      <w:lvlJc w:val="left"/>
-      <w:pPr>
-        <w:ind w:left="720" w:hanging="360"/>
-      </w:pPr>
-      <w:rPr>
-        <w:rFonts w:ascii="Symbol" w:hAnsi="Symbol" w:hint="default"/>
-      </w:rPr>
-    </w:lvl>
-    <w:lvl w:ilvl="1" w:tplc="04050003" w:tentative="1">
-      <w:start w:val="1"/>
-      <w:numFmt w:val="bullet"/>
-      <w:lvlText w:val="o"/>
-      <w:lvlJc w:val="left"/>
-      <w:pPr>
-        <w:ind w:left="1440" w:hanging="360"/>
-      </w:pPr>
-      <w:rPr>
-        <w:rFonts w:ascii="Courier New" w:hAnsi="Courier New" w:cs="Courier New" w:hint="default"/>
-      </w:rPr>
-    </w:lvl>
-    <w:lvl w:ilvl="2" w:tplc="04050005" w:tentative="1">
-      <w:start w:val="1"/>
-      <w:numFmt w:val="bullet"/>
-      <w:lvlText w:val=""/>
-      <w:lvlJc w:val="left"/>
-      <w:pPr>
-        <w:ind w:left="2160" w:hanging="360"/>
-      </w:pPr>
-      <w:rPr>
-        <w:rFonts w:ascii="Wingdings" w:hAnsi="Wingdings" w:hint="default"/>
-      </w:rPr>
-    </w:lvl>
-    <w:lvl w:ilvl="3" w:tplc="04050001" w:tentative="1">
-      <w:start w:val="1"/>
-      <w:numFmt w:val="bullet"/>
-      <w:lvlText w:val=""/>
-      <w:lvlJc w:val="left"/>
-      <w:pPr>
-        <w:ind w:left="2880" w:hanging="360"/>
-      </w:pPr>
-      <w:rPr>
-        <w:rFonts w:ascii="Symbol" w:hAnsi="Symbol" w:hint="default"/>
-      </w:rPr>
-    </w:lvl>
-    <w:lvl w:ilvl="4" w:tplc="04050003" w:tentative="1">
-      <w:start w:val="1"/>
-      <w:numFmt w:val="bullet"/>
-      <w:lvlText w:val="o"/>
-      <w:lvlJc w:val="left"/>
-      <w:pPr>
-        <w:ind w:left="3600" w:hanging="360"/>
-      </w:pPr>
-      <w:rPr>
-        <w:rFonts w:ascii="Courier New" w:hAnsi="Courier New" w:cs="Courier New" w:hint="default"/>
-      </w:rPr>
-    </w:lvl>
-    <w:lvl w:ilvl="5" w:tplc="04050005" w:tentative="1">
-      <w:start w:val="1"/>
-      <w:numFmt w:val="bullet"/>
-      <w:lvlText w:val=""/>
-      <w:lvlJc w:val="left"/>
-      <w:pPr>
-        <w:ind w:left="4320" w:hanging="360"/>
-      </w:pPr>
-      <w:rPr>
-        <w:rFonts w:ascii="Wingdings" w:hAnsi="Wingdings" w:hint="default"/>
-      </w:rPr>
-    </w:lvl>
-    <w:lvl w:ilvl="6" w:tplc="04050001" w:tentative="1">
-      <w:start w:val="1"/>
-      <w:numFmt w:val="bullet"/>
-      <w:lvlText w:val=""/>
-      <w:lvlJc w:val="left"/>
-      <w:pPr>
-        <w:ind w:left="5040" w:hanging="360"/>
-      </w:pPr>
-      <w:rPr>
-        <w:rFonts w:ascii="Symbol" w:hAnsi="Symbol" w:hint="default"/>
-      </w:rPr>
-    </w:lvl>
-    <w:lvl w:ilvl="7" w:tplc="04050003" w:tentative="1">
-      <w:start w:val="1"/>
-      <w:numFmt w:val="bullet"/>
-      <w:lvlText w:val="o"/>
-      <w:lvlJc w:val="left"/>
-      <w:pPr>
-        <w:ind w:left="5760" w:hanging="360"/>
-      </w:pPr>
-      <w:rPr>
-        <w:rFonts w:ascii="Courier New" w:hAnsi="Courier New" w:cs="Courier New" w:hint="default"/>
-      </w:rPr>
-    </w:lvl>
-    <w:lvl w:ilvl="8" w:tplc="04050005" w:tentative="1">
-      <w:start w:val="1"/>
-      <w:numFmt w:val="bullet"/>
-      <w:lvlText w:val=""/>
-      <w:lvlJc w:val="left"/>
-      <w:pPr>
-        <w:ind w:left="6480" w:hanging="360"/>
-      </w:pPr>
-      <w:rPr>
-        <w:rFonts w:ascii="Wingdings" w:hAnsi="Wingdings" w:hint="default"/>
-      </w:rPr>
-    </w:lvl>
-  </w:abstractNum>
-  <w:abstractNum w:abstractNumId="45">
-    <w:nsid w:val="6B4A335A"/>
-    <w:multiLevelType w:val="hybridMultilevel"/>
-    <w:tmpl w:val="9F2CE14E"/>
-    <w:lvl w:ilvl="0" w:tplc="04050001">
-      <w:start w:val="1"/>
-      <w:numFmt w:val="bullet"/>
-      <w:lvlText w:val=""/>
-      <w:lvlJc w:val="left"/>
-      <w:pPr>
-        <w:ind w:left="720" w:hanging="360"/>
-      </w:pPr>
-      <w:rPr>
-        <w:rFonts w:ascii="Symbol" w:hAnsi="Symbol" w:hint="default"/>
-      </w:rPr>
-    </w:lvl>
-    <w:lvl w:ilvl="1" w:tplc="04050003" w:tentative="1">
-      <w:start w:val="1"/>
-      <w:numFmt w:val="bullet"/>
-      <w:lvlText w:val="o"/>
-      <w:lvlJc w:val="left"/>
-      <w:pPr>
-        <w:ind w:left="1440" w:hanging="360"/>
-      </w:pPr>
-      <w:rPr>
-        <w:rFonts w:ascii="Courier New" w:hAnsi="Courier New" w:cs="Courier New" w:hint="default"/>
-      </w:rPr>
-    </w:lvl>
-    <w:lvl w:ilvl="2" w:tplc="04050005" w:tentative="1">
-      <w:start w:val="1"/>
-      <w:numFmt w:val="bullet"/>
-      <w:lvlText w:val=""/>
-      <w:lvlJc w:val="left"/>
-      <w:pPr>
-        <w:ind w:left="2160" w:hanging="360"/>
-      </w:pPr>
-      <w:rPr>
-        <w:rFonts w:ascii="Wingdings" w:hAnsi="Wingdings" w:hint="default"/>
-      </w:rPr>
-    </w:lvl>
-    <w:lvl w:ilvl="3" w:tplc="04050001" w:tentative="1">
-      <w:start w:val="1"/>
-      <w:numFmt w:val="bullet"/>
-      <w:lvlText w:val=""/>
-      <w:lvlJc w:val="left"/>
-      <w:pPr>
-        <w:ind w:left="2880" w:hanging="360"/>
-      </w:pPr>
-      <w:rPr>
-        <w:rFonts w:ascii="Symbol" w:hAnsi="Symbol" w:hint="default"/>
-      </w:rPr>
-    </w:lvl>
-    <w:lvl w:ilvl="4" w:tplc="04050003" w:tentative="1">
-      <w:start w:val="1"/>
-      <w:numFmt w:val="bullet"/>
-      <w:lvlText w:val="o"/>
-      <w:lvlJc w:val="left"/>
-      <w:pPr>
-        <w:ind w:left="3600" w:hanging="360"/>
-      </w:pPr>
-      <w:rPr>
-        <w:rFonts w:ascii="Courier New" w:hAnsi="Courier New" w:cs="Courier New" w:hint="default"/>
-      </w:rPr>
-    </w:lvl>
-    <w:lvl w:ilvl="5" w:tplc="04050005" w:tentative="1">
-      <w:start w:val="1"/>
-      <w:numFmt w:val="bullet"/>
-      <w:lvlText w:val=""/>
-      <w:lvlJc w:val="left"/>
-      <w:pPr>
-        <w:ind w:left="4320" w:hanging="360"/>
-      </w:pPr>
-      <w:rPr>
-        <w:rFonts w:ascii="Wingdings" w:hAnsi="Wingdings" w:hint="default"/>
-      </w:rPr>
-    </w:lvl>
-    <w:lvl w:ilvl="6" w:tplc="04050001" w:tentative="1">
-      <w:start w:val="1"/>
-      <w:numFmt w:val="bullet"/>
-      <w:lvlText w:val=""/>
-      <w:lvlJc w:val="left"/>
-      <w:pPr>
-        <w:ind w:left="5040" w:hanging="360"/>
-      </w:pPr>
-      <w:rPr>
-        <w:rFonts w:ascii="Symbol" w:hAnsi="Symbol" w:hint="default"/>
-      </w:rPr>
-    </w:lvl>
-    <w:lvl w:ilvl="7" w:tplc="04050003" w:tentative="1">
-      <w:start w:val="1"/>
-      <w:numFmt w:val="bullet"/>
-      <w:lvlText w:val="o"/>
-      <w:lvlJc w:val="left"/>
-      <w:pPr>
-        <w:ind w:left="5760" w:hanging="360"/>
-      </w:pPr>
-      <w:rPr>
-        <w:rFonts w:ascii="Courier New" w:hAnsi="Courier New" w:cs="Courier New" w:hint="default"/>
-      </w:rPr>
-    </w:lvl>
-    <w:lvl w:ilvl="8" w:tplc="04050005" w:tentative="1">
-      <w:start w:val="1"/>
-      <w:numFmt w:val="bullet"/>
-      <w:lvlText w:val=""/>
-      <w:lvlJc w:val="left"/>
-      <w:pPr>
-        <w:ind w:left="6480" w:hanging="360"/>
-      </w:pPr>
-      <w:rPr>
-        <w:rFonts w:ascii="Wingdings" w:hAnsi="Wingdings" w:hint="default"/>
-      </w:rPr>
-    </w:lvl>
-  </w:abstractNum>
-  <w:abstractNum w:abstractNumId="46">
-    <w:nsid w:val="6B9A548C"/>
-    <w:multiLevelType w:val="hybridMultilevel"/>
-    <w:tmpl w:val="388A5B3C"/>
-    <w:lvl w:ilvl="0" w:tplc="3D4E2D54">
-      <w:start w:val="2"/>
-      <w:numFmt w:val="bullet"/>
-      <w:lvlText w:val="-"/>
-      <w:lvlJc w:val="left"/>
-      <w:pPr>
-        <w:ind w:left="720" w:hanging="360"/>
-      </w:pPr>
-      <w:rPr>
-        <w:rFonts w:ascii="Times New Roman" w:eastAsia="SimSun" w:hAnsi="Times New Roman" w:cs="Times New Roman" w:hint="default"/>
-      </w:rPr>
-    </w:lvl>
-    <w:lvl w:ilvl="1" w:tplc="04050003" w:tentative="1">
-      <w:start w:val="1"/>
-      <w:numFmt w:val="bullet"/>
-      <w:lvlText w:val="o"/>
-      <w:lvlJc w:val="left"/>
-      <w:pPr>
-        <w:ind w:left="1440" w:hanging="360"/>
-      </w:pPr>
-      <w:rPr>
-        <w:rFonts w:ascii="Courier New" w:hAnsi="Courier New" w:cs="Courier New" w:hint="default"/>
-      </w:rPr>
-    </w:lvl>
-    <w:lvl w:ilvl="2" w:tplc="04050005" w:tentative="1">
-      <w:start w:val="1"/>
-      <w:numFmt w:val="bullet"/>
-      <w:lvlText w:val=""/>
-      <w:lvlJc w:val="left"/>
-      <w:pPr>
-        <w:ind w:left="2160" w:hanging="360"/>
-      </w:pPr>
-      <w:rPr>
-        <w:rFonts w:ascii="Wingdings" w:hAnsi="Wingdings" w:hint="default"/>
-      </w:rPr>
-    </w:lvl>
-    <w:lvl w:ilvl="3" w:tplc="04050001" w:tentative="1">
-      <w:start w:val="1"/>
-      <w:numFmt w:val="bullet"/>
-      <w:lvlText w:val=""/>
-      <w:lvlJc w:val="left"/>
-      <w:pPr>
-        <w:ind w:left="2880" w:hanging="360"/>
-      </w:pPr>
-      <w:rPr>
-        <w:rFonts w:ascii="Symbol" w:hAnsi="Symbol" w:hint="default"/>
-      </w:rPr>
-    </w:lvl>
-    <w:lvl w:ilvl="4" w:tplc="04050003" w:tentative="1">
-      <w:start w:val="1"/>
-      <w:numFmt w:val="bullet"/>
-      <w:lvlText w:val="o"/>
-      <w:lvlJc w:val="left"/>
-      <w:pPr>
-        <w:ind w:left="3600" w:hanging="360"/>
-      </w:pPr>
-      <w:rPr>
-        <w:rFonts w:ascii="Courier New" w:hAnsi="Courier New" w:cs="Courier New" w:hint="default"/>
-      </w:rPr>
-    </w:lvl>
-    <w:lvl w:ilvl="5" w:tplc="04050005" w:tentative="1">
-      <w:start w:val="1"/>
-      <w:numFmt w:val="bullet"/>
-      <w:lvlText w:val=""/>
-      <w:lvlJc w:val="left"/>
-      <w:pPr>
-        <w:ind w:left="4320" w:hanging="360"/>
-      </w:pPr>
-      <w:rPr>
-        <w:rFonts w:ascii="Wingdings" w:hAnsi="Wingdings" w:hint="default"/>
-      </w:rPr>
-    </w:lvl>
-    <w:lvl w:ilvl="6" w:tplc="04050001" w:tentative="1">
-      <w:start w:val="1"/>
-      <w:numFmt w:val="bullet"/>
-      <w:lvlText w:val=""/>
-      <w:lvlJc w:val="left"/>
-      <w:pPr>
-        <w:ind w:left="5040" w:hanging="360"/>
-      </w:pPr>
-      <w:rPr>
-        <w:rFonts w:ascii="Symbol" w:hAnsi="Symbol" w:hint="default"/>
-      </w:rPr>
-    </w:lvl>
-    <w:lvl w:ilvl="7" w:tplc="04050003" w:tentative="1">
-      <w:start w:val="1"/>
-      <w:numFmt w:val="bullet"/>
-      <w:lvlText w:val="o"/>
-      <w:lvlJc w:val="left"/>
-      <w:pPr>
-        <w:ind w:left="5760" w:hanging="360"/>
-      </w:pPr>
-      <w:rPr>
-        <w:rFonts w:ascii="Courier New" w:hAnsi="Courier New" w:cs="Courier New" w:hint="default"/>
-      </w:rPr>
-    </w:lvl>
-    <w:lvl w:ilvl="8" w:tplc="04050005" w:tentative="1">
-      <w:start w:val="1"/>
-      <w:numFmt w:val="bullet"/>
-      <w:lvlText w:val=""/>
-      <w:lvlJc w:val="left"/>
-      <w:pPr>
-        <w:ind w:left="6480" w:hanging="360"/>
-      </w:pPr>
-      <w:rPr>
-        <w:rFonts w:ascii="Wingdings" w:hAnsi="Wingdings" w:hint="default"/>
-      </w:rPr>
-    </w:lvl>
-  </w:abstractNum>
-  <w:abstractNum w:abstractNumId="47">
+  <w:abstractNum w:abstractNumId="48">
     <w:nsid w:val="74147B38"/>
     <w:multiLevelType w:val="multilevel"/>
     <w:tmpl w:val="D416E11C"/>
@@ -44516,10 +46088,10 @@
     <w:abstractNumId w:val="1"/>
   </w:num>
   <w:num w:numId="3">
-    <w:abstractNumId w:val="23"/>
+    <w:abstractNumId w:val="24"/>
   </w:num>
   <w:num w:numId="4">
-    <w:abstractNumId w:val="33"/>
+    <w:abstractNumId w:val="34"/>
   </w:num>
   <w:num w:numId="5">
     <w:abstractNumId w:val="17"/>
@@ -44528,10 +46100,10 @@
     <w:abstractNumId w:val="14"/>
   </w:num>
   <w:num w:numId="7">
-    <w:abstractNumId w:val="47"/>
+    <w:abstractNumId w:val="48"/>
   </w:num>
   <w:num w:numId="8">
-    <w:abstractNumId w:val="28"/>
+    <w:abstractNumId w:val="29"/>
   </w:num>
   <w:num w:numId="9">
     <w:abstractNumId w:val="4"/>
@@ -44546,7 +46118,7 @@
     <w:abstractNumId w:val="21"/>
   </w:num>
   <w:num w:numId="13">
-    <w:abstractNumId w:val="46"/>
+    <w:abstractNumId w:val="47"/>
   </w:num>
   <w:num w:numId="14">
     <w:abstractNumId w:val="13"/>
@@ -44555,16 +46127,16 @@
     <w:abstractNumId w:val="11"/>
   </w:num>
   <w:num w:numId="16">
-    <w:abstractNumId w:val="35"/>
+    <w:abstractNumId w:val="36"/>
   </w:num>
   <w:num w:numId="17">
-    <w:abstractNumId w:val="27"/>
+    <w:abstractNumId w:val="28"/>
   </w:num>
   <w:num w:numId="18">
     <w:abstractNumId w:val="10"/>
   </w:num>
   <w:num w:numId="19">
-    <w:abstractNumId w:val="41"/>
+    <w:abstractNumId w:val="42"/>
   </w:num>
   <w:num w:numId="20">
     <w:abstractNumId w:val="3"/>
@@ -44573,19 +46145,19 @@
     <w:abstractNumId w:val="19"/>
   </w:num>
   <w:num w:numId="22">
-    <w:abstractNumId w:val="36"/>
+    <w:abstractNumId w:val="37"/>
   </w:num>
   <w:num w:numId="23">
     <w:abstractNumId w:val="12"/>
   </w:num>
   <w:num w:numId="24">
-    <w:abstractNumId w:val="43"/>
+    <w:abstractNumId w:val="44"/>
   </w:num>
   <w:num w:numId="25">
     <w:abstractNumId w:val="18"/>
   </w:num>
   <w:num w:numId="26">
-    <w:abstractNumId w:val="37"/>
+    <w:abstractNumId w:val="38"/>
   </w:num>
   <w:num w:numId="27">
     <w:abstractNumId w:val="16"/>
@@ -44594,64 +46166,67 @@
     <w:abstractNumId w:val="8"/>
   </w:num>
   <w:num w:numId="29">
-    <w:abstractNumId w:val="30"/>
+    <w:abstractNumId w:val="31"/>
   </w:num>
   <w:num w:numId="30">
-    <w:abstractNumId w:val="31"/>
+    <w:abstractNumId w:val="32"/>
   </w:num>
   <w:num w:numId="31">
     <w:abstractNumId w:val="5"/>
   </w:num>
   <w:num w:numId="32">
-    <w:abstractNumId w:val="26"/>
+    <w:abstractNumId w:val="27"/>
   </w:num>
   <w:num w:numId="33">
-    <w:abstractNumId w:val="34"/>
+    <w:abstractNumId w:val="35"/>
   </w:num>
   <w:num w:numId="34">
-    <w:abstractNumId w:val="38"/>
+    <w:abstractNumId w:val="39"/>
   </w:num>
   <w:num w:numId="35">
-    <w:abstractNumId w:val="40"/>
+    <w:abstractNumId w:val="41"/>
   </w:num>
   <w:num w:numId="36">
     <w:abstractNumId w:val="6"/>
   </w:num>
   <w:num w:numId="37">
-    <w:abstractNumId w:val="22"/>
+    <w:abstractNumId w:val="23"/>
   </w:num>
   <w:num w:numId="38">
-    <w:abstractNumId w:val="25"/>
+    <w:abstractNumId w:val="26"/>
   </w:num>
   <w:num w:numId="39">
     <w:abstractNumId w:val="20"/>
   </w:num>
   <w:num w:numId="40">
-    <w:abstractNumId w:val="45"/>
+    <w:abstractNumId w:val="46"/>
   </w:num>
   <w:num w:numId="41">
     <w:abstractNumId w:val="2"/>
   </w:num>
   <w:num w:numId="42">
-    <w:abstractNumId w:val="32"/>
+    <w:abstractNumId w:val="33"/>
   </w:num>
   <w:num w:numId="43">
-    <w:abstractNumId w:val="44"/>
+    <w:abstractNumId w:val="45"/>
   </w:num>
   <w:num w:numId="44">
-    <w:abstractNumId w:val="24"/>
+    <w:abstractNumId w:val="25"/>
   </w:num>
   <w:num w:numId="45">
-    <w:abstractNumId w:val="29"/>
+    <w:abstractNumId w:val="30"/>
   </w:num>
   <w:num w:numId="46">
     <w:abstractNumId w:val="9"/>
   </w:num>
   <w:num w:numId="47">
-    <w:abstractNumId w:val="39"/>
+    <w:abstractNumId w:val="40"/>
   </w:num>
   <w:num w:numId="48">
-    <w:abstractNumId w:val="42"/>
+    <w:abstractNumId w:val="43"/>
+  </w:num>
+  <w:num w:numId="49">
+    <w:abstractNumId w:val="22"/>
   </w:num>
 </w:numbering>
 </file>
@@ -45874,7 +47449,7 @@
 </file>
 
 <file path=customXml/itemProps1.xml><?xml version="1.0" encoding="utf-8"?>
-<ds:datastoreItem xmlns:ds="http://schemas.openxmlformats.org/officeDocument/2006/customXml" ds:itemID="{0A1DA43C-7040-4DE2-9A1A-C02B43C04BAE}">
+<ds:datastoreItem xmlns:ds="http://schemas.openxmlformats.org/officeDocument/2006/customXml" ds:itemID="{9BBE371F-144D-4E59-A206-2B6E8973F4CD}">
   <ds:schemaRefs>
     <ds:schemaRef ds:uri="http://schemas.openxmlformats.org/officeDocument/2006/bibliography"/>
   </ds:schemaRefs>

</xml_diff>

<commit_message>
Implementation - structure (fundef)
</commit_message>
<xml_diff>
--- a/Frege.docx
+++ b/Frege.docx
@@ -38571,15 +38571,7 @@
           <w:sz w:val="20"/>
           <w:szCs w:val="20"/>
         </w:rPr>
-        <w:t xml:space="preserve">| guardedExpressions </w:t>
-      </w:r>
-      <w:r>
-        <w:rPr>
-          <w:rFonts w:ascii="Consolas" w:hAnsi="Consolas"/>
-          <w:sz w:val="20"/>
-          <w:szCs w:val="20"/>
-        </w:rPr>
-        <w:t>(‘where’ declarations)?</w:t>
+        <w:t>| guardedExpressions (‘where’ declarations)?</w:t>
       </w:r>
     </w:p>
     <w:p>
@@ -39247,14 +39239,144 @@
           <w:sz w:val="20"/>
           <w:szCs w:val="20"/>
         </w:rPr>
+        <w:t xml:space="preserve">patternTerm </w:t>
+      </w:r>
+      <w:r>
+        <w:rPr>
+          <w:rFonts w:ascii="Consolas" w:hAnsi="Consolas" w:cstheme="minorHAnsi"/>
+          <w:sz w:val="20"/>
+          <w:szCs w:val="20"/>
+        </w:rPr>
+        <w:t xml:space="preserve">OPERATOR </w:t>
+      </w:r>
+      <w:r>
+        <w:rPr>
+          <w:rFonts w:ascii="Consolas" w:hAnsi="Consolas" w:cstheme="minorHAnsi"/>
+          <w:sz w:val="20"/>
+          <w:szCs w:val="20"/>
+        </w:rPr>
         <w:t>patternTerm</w:t>
       </w:r>
-      <w:r>
+    </w:p>
+    <w:p>
+      <w:pPr>
+        <w:widowControl/>
+        <w:suppressAutoHyphens w:val="0"/>
         <w:rPr>
           <w:rFonts w:ascii="Consolas" w:hAnsi="Consolas" w:cstheme="minorHAnsi"/>
           <w:sz w:val="20"/>
           <w:szCs w:val="20"/>
         </w:rPr>
+      </w:pPr>
+      <w:r>
+        <w:rPr>
+          <w:rFonts w:ascii="Consolas" w:hAnsi="Consolas" w:cstheme="minorHAnsi"/>
+          <w:sz w:val="20"/>
+          <w:szCs w:val="20"/>
+        </w:rPr>
+        <w:t xml:space="preserve">        | pattern</w:t>
+      </w:r>
+    </w:p>
+    <w:p>
+      <w:pPr>
+        <w:widowControl/>
+        <w:suppressAutoHyphens w:val="0"/>
+        <w:rPr>
+          <w:rFonts w:ascii="Consolas" w:hAnsi="Consolas" w:cstheme="minorHAnsi"/>
+          <w:sz w:val="20"/>
+          <w:szCs w:val="20"/>
+        </w:rPr>
+      </w:pPr>
+    </w:p>
+    <w:p>
+      <w:pPr>
+        <w:widowControl/>
+        <w:suppressAutoHyphens w:val="0"/>
+        <w:rPr>
+          <w:rFonts w:ascii="Consolas" w:hAnsi="Consolas" w:cstheme="minorHAnsi"/>
+          <w:sz w:val="20"/>
+          <w:szCs w:val="20"/>
+        </w:rPr>
+      </w:pPr>
+      <w:r>
+        <w:rPr>
+          <w:rFonts w:ascii="Consolas" w:hAnsi="Consolas" w:cstheme="minorHAnsi"/>
+          <w:sz w:val="20"/>
+          <w:szCs w:val="20"/>
+        </w:rPr>
+        <w:t>pattern ::= listPattern</w:t>
+      </w:r>
+    </w:p>
+    <w:p>
+      <w:pPr>
+        <w:widowControl/>
+        <w:suppressAutoHyphens w:val="0"/>
+        <w:rPr>
+          <w:rFonts w:ascii="Consolas" w:hAnsi="Consolas" w:cstheme="minorHAnsi"/>
+          <w:sz w:val="20"/>
+          <w:szCs w:val="20"/>
+        </w:rPr>
+      </w:pPr>
+      <w:r>
+        <w:rPr>
+          <w:rFonts w:ascii="Consolas" w:hAnsi="Consolas" w:cstheme="minorHAnsi"/>
+          <w:sz w:val="20"/>
+          <w:szCs w:val="20"/>
+        </w:rPr>
+        <w:t xml:space="preserve">            | </w:t>
+      </w:r>
+      <w:r>
+        <w:rPr>
+          <w:rFonts w:ascii="Consolas" w:hAnsi="Consolas" w:cstheme="minorHAnsi"/>
+          <w:sz w:val="20"/>
+          <w:szCs w:val="20"/>
+        </w:rPr>
+        <w:t>patternTerm</w:t>
+      </w:r>
+    </w:p>
+    <w:p>
+      <w:pPr>
+        <w:widowControl/>
+        <w:suppressAutoHyphens w:val="0"/>
+        <w:rPr>
+          <w:rFonts w:ascii="Consolas" w:hAnsi="Consolas" w:cstheme="minorHAnsi"/>
+          <w:sz w:val="20"/>
+          <w:szCs w:val="20"/>
+        </w:rPr>
+      </w:pPr>
+    </w:p>
+    <w:p>
+      <w:pPr>
+        <w:widowControl/>
+        <w:suppressAutoHyphens w:val="0"/>
+        <w:rPr>
+          <w:rFonts w:ascii="Consolas" w:hAnsi="Consolas" w:cstheme="minorHAnsi"/>
+          <w:sz w:val="20"/>
+          <w:szCs w:val="20"/>
+        </w:rPr>
+      </w:pPr>
+      <w:r>
+        <w:rPr>
+          <w:rFonts w:ascii="Consolas" w:hAnsi="Consolas" w:cstheme="minorHAnsi"/>
+          <w:sz w:val="20"/>
+          <w:szCs w:val="20"/>
+        </w:rPr>
+        <w:t xml:space="preserve">listPattern ::= </w:t>
+      </w:r>
+      <w:r>
+        <w:rPr>
+          <w:rFonts w:ascii="Consolas" w:hAnsi="Consolas" w:cstheme="minorHAnsi"/>
+          <w:sz w:val="20"/>
+          <w:szCs w:val="20"/>
+        </w:rPr>
+        <w:t>patternTerm</w:t>
+      </w:r>
+      <w:r>
+        <w:rPr>
+          <w:rFonts w:ascii="Consolas" w:hAnsi="Consolas" w:cstheme="minorHAnsi"/>
+          <w:sz w:val="20"/>
+          <w:szCs w:val="20"/>
+        </w:rPr>
         <w:t xml:space="preserve"> </w:t>
       </w:r>
       <w:r>
@@ -39263,7 +39385,7 @@
           <w:sz w:val="20"/>
           <w:szCs w:val="20"/>
         </w:rPr>
-        <w:t xml:space="preserve">OPERATOR </w:t>
+        <w:t xml:space="preserve">‘:’ </w:t>
       </w:r>
       <w:r>
         <w:rPr>
@@ -39271,6 +39393,33 @@
           <w:sz w:val="20"/>
           <w:szCs w:val="20"/>
         </w:rPr>
+        <w:t>listPattern</w:t>
+      </w:r>
+    </w:p>
+    <w:p>
+      <w:pPr>
+        <w:widowControl/>
+        <w:suppressAutoHyphens w:val="0"/>
+        <w:rPr>
+          <w:rFonts w:ascii="Consolas" w:hAnsi="Consolas" w:cstheme="minorHAnsi"/>
+          <w:sz w:val="20"/>
+          <w:szCs w:val="20"/>
+        </w:rPr>
+      </w:pPr>
+      <w:r>
+        <w:rPr>
+          <w:rFonts w:ascii="Consolas" w:hAnsi="Consolas" w:cstheme="minorHAnsi"/>
+          <w:sz w:val="20"/>
+          <w:szCs w:val="20"/>
+        </w:rPr>
+        <w:t xml:space="preserve">                | </w:t>
+      </w:r>
+      <w:r>
+        <w:rPr>
+          <w:rFonts w:ascii="Consolas" w:hAnsi="Consolas" w:cstheme="minorHAnsi"/>
+          <w:sz w:val="20"/>
+          <w:szCs w:val="20"/>
+        </w:rPr>
         <w:t>patternTerm</w:t>
       </w:r>
     </w:p>
@@ -39284,43 +39433,40 @@
           <w:szCs w:val="20"/>
         </w:rPr>
       </w:pPr>
-      <w:r>
+    </w:p>
+    <w:p>
+      <w:pPr>
+        <w:widowControl/>
+        <w:suppressAutoHyphens w:val="0"/>
         <w:rPr>
           <w:rFonts w:ascii="Consolas" w:hAnsi="Consolas" w:cstheme="minorHAnsi"/>
           <w:sz w:val="20"/>
           <w:szCs w:val="20"/>
         </w:rPr>
-        <w:t xml:space="preserve">        | pattern</w:t>
-      </w:r>
-    </w:p>
-    <w:p>
-      <w:pPr>
-        <w:widowControl/>
-        <w:suppressAutoHyphens w:val="0"/>
+      </w:pPr>
+      <w:r>
         <w:rPr>
           <w:rFonts w:ascii="Consolas" w:hAnsi="Consolas" w:cstheme="minorHAnsi"/>
           <w:sz w:val="20"/>
           <w:szCs w:val="20"/>
         </w:rPr>
-      </w:pPr>
-    </w:p>
-    <w:p>
-      <w:pPr>
-        <w:widowControl/>
-        <w:suppressAutoHyphens w:val="0"/>
+        <w:t>patternTerm</w:t>
+      </w:r>
+      <w:r>
         <w:rPr>
           <w:rFonts w:ascii="Consolas" w:hAnsi="Consolas" w:cstheme="minorHAnsi"/>
           <w:sz w:val="20"/>
           <w:szCs w:val="20"/>
         </w:rPr>
-      </w:pPr>
+        <w:t xml:space="preserve"> ::=</w:t>
+      </w:r>
       <w:r>
         <w:rPr>
           <w:rFonts w:ascii="Consolas" w:hAnsi="Consolas" w:cstheme="minorHAnsi"/>
           <w:sz w:val="20"/>
           <w:szCs w:val="20"/>
         </w:rPr>
-        <w:t>pattern ::= listPattern</w:t>
+        <w:t xml:space="preserve"> VARID</w:t>
       </w:r>
     </w:p>
     <w:p>
@@ -39339,27 +39485,27 @@
           <w:sz w:val="20"/>
           <w:szCs w:val="20"/>
         </w:rPr>
-        <w:t xml:space="preserve">            | </w:t>
-      </w:r>
-      <w:r>
+        <w:t xml:space="preserve">                | ‘_’</w:t>
+      </w:r>
+    </w:p>
+    <w:p>
+      <w:pPr>
+        <w:widowControl/>
+        <w:suppressAutoHyphens w:val="0"/>
         <w:rPr>
           <w:rFonts w:ascii="Consolas" w:hAnsi="Consolas" w:cstheme="minorHAnsi"/>
           <w:sz w:val="20"/>
           <w:szCs w:val="20"/>
         </w:rPr>
-        <w:t>patternTerm</w:t>
-      </w:r>
-    </w:p>
-    <w:p>
-      <w:pPr>
-        <w:widowControl/>
-        <w:suppressAutoHyphens w:val="0"/>
+      </w:pPr>
+      <w:r>
         <w:rPr>
           <w:rFonts w:ascii="Consolas" w:hAnsi="Consolas" w:cstheme="minorHAnsi"/>
           <w:sz w:val="20"/>
           <w:szCs w:val="20"/>
         </w:rPr>
-      </w:pPr>
+        <w:t xml:space="preserve">                | literal</w:t>
+      </w:r>
     </w:p>
     <w:p>
       <w:pPr>
@@ -39377,287 +39523,45 @@
           <w:sz w:val="20"/>
           <w:szCs w:val="20"/>
         </w:rPr>
-        <w:t>listPattern</w:t>
-      </w:r>
-      <w:r>
+        <w:t xml:space="preserve">                | ‘[‘ (pattern (‘,’ pattern)*)? ‘]’</w:t>
+      </w:r>
+    </w:p>
+    <w:p>
+      <w:pPr>
+        <w:widowControl/>
+        <w:suppressAutoHyphens w:val="0"/>
         <w:rPr>
           <w:rFonts w:ascii="Consolas" w:hAnsi="Consolas" w:cstheme="minorHAnsi"/>
           <w:sz w:val="20"/>
           <w:szCs w:val="20"/>
         </w:rPr>
-        <w:t xml:space="preserve"> ::= </w:t>
-      </w:r>
+      </w:pPr>
       <w:r>
         <w:rPr>
           <w:rFonts w:ascii="Consolas" w:hAnsi="Consolas" w:cstheme="minorHAnsi"/>
           <w:sz w:val="20"/>
           <w:szCs w:val="20"/>
         </w:rPr>
-        <w:t>patternTerm</w:t>
-      </w:r>
-      <w:r>
+        <w:t xml:space="preserve">                | ‘(‘ (pattern (‘,’ pattern)*)? ‘)’</w:t>
+      </w:r>
+    </w:p>
+    <w:p>
+      <w:pPr>
+        <w:widowControl/>
+        <w:suppressAutoHyphens w:val="0"/>
         <w:rPr>
           <w:rFonts w:ascii="Consolas" w:hAnsi="Consolas" w:cstheme="minorHAnsi"/>
           <w:sz w:val="20"/>
           <w:szCs w:val="20"/>
         </w:rPr>
-        <w:t xml:space="preserve"> </w:t>
-      </w:r>
+      </w:pPr>
       <w:r>
         <w:rPr>
           <w:rFonts w:ascii="Consolas" w:hAnsi="Consolas" w:cstheme="minorHAnsi"/>
           <w:sz w:val="20"/>
           <w:szCs w:val="20"/>
         </w:rPr>
-        <w:t xml:space="preserve">‘:’ </w:t>
-      </w:r>
-      <w:r>
-        <w:rPr>
-          <w:rFonts w:ascii="Consolas" w:hAnsi="Consolas" w:cstheme="minorHAnsi"/>
-          <w:sz w:val="20"/>
-          <w:szCs w:val="20"/>
-        </w:rPr>
-        <w:t>listPattern</w:t>
-      </w:r>
-    </w:p>
-    <w:p>
-      <w:pPr>
-        <w:widowControl/>
-        <w:suppressAutoHyphens w:val="0"/>
-        <w:rPr>
-          <w:rFonts w:ascii="Consolas" w:hAnsi="Consolas" w:cstheme="minorHAnsi"/>
-          <w:sz w:val="20"/>
-          <w:szCs w:val="20"/>
-        </w:rPr>
-      </w:pPr>
-      <w:r>
-        <w:rPr>
-          <w:rFonts w:ascii="Consolas" w:hAnsi="Consolas" w:cstheme="minorHAnsi"/>
-          <w:sz w:val="20"/>
-          <w:szCs w:val="20"/>
-        </w:rPr>
-        <w:t xml:space="preserve">                | </w:t>
-      </w:r>
-      <w:r>
-        <w:rPr>
-          <w:rFonts w:ascii="Consolas" w:hAnsi="Consolas" w:cstheme="minorHAnsi"/>
-          <w:sz w:val="20"/>
-          <w:szCs w:val="20"/>
-        </w:rPr>
-        <w:t>patternTerm</w:t>
-      </w:r>
-    </w:p>
-    <w:p>
-      <w:pPr>
-        <w:widowControl/>
-        <w:suppressAutoHyphens w:val="0"/>
-        <w:rPr>
-          <w:rFonts w:ascii="Consolas" w:hAnsi="Consolas" w:cstheme="minorHAnsi"/>
-          <w:sz w:val="20"/>
-          <w:szCs w:val="20"/>
-        </w:rPr>
-      </w:pPr>
-    </w:p>
-    <w:p>
-      <w:pPr>
-        <w:widowControl/>
-        <w:suppressAutoHyphens w:val="0"/>
-        <w:rPr>
-          <w:rFonts w:ascii="Consolas" w:hAnsi="Consolas" w:cstheme="minorHAnsi"/>
-          <w:sz w:val="20"/>
-          <w:szCs w:val="20"/>
-        </w:rPr>
-      </w:pPr>
-      <w:r>
-        <w:rPr>
-          <w:rFonts w:ascii="Consolas" w:hAnsi="Consolas" w:cstheme="minorHAnsi"/>
-          <w:sz w:val="20"/>
-          <w:szCs w:val="20"/>
-        </w:rPr>
-        <w:t>patternTerm</w:t>
-      </w:r>
-      <w:r>
-        <w:rPr>
-          <w:rFonts w:ascii="Consolas" w:hAnsi="Consolas" w:cstheme="minorHAnsi"/>
-          <w:sz w:val="20"/>
-          <w:szCs w:val="20"/>
-        </w:rPr>
-        <w:t xml:space="preserve"> ::=</w:t>
-      </w:r>
-      <w:r>
-        <w:rPr>
-          <w:rFonts w:ascii="Consolas" w:hAnsi="Consolas" w:cstheme="minorHAnsi"/>
-          <w:sz w:val="20"/>
-          <w:szCs w:val="20"/>
-        </w:rPr>
-        <w:t xml:space="preserve"> </w:t>
-      </w:r>
-      <w:r>
-        <w:rPr>
-          <w:rFonts w:ascii="Consolas" w:hAnsi="Consolas" w:cstheme="minorHAnsi"/>
-          <w:sz w:val="20"/>
-          <w:szCs w:val="20"/>
-        </w:rPr>
-        <w:t>VARID</w:t>
-      </w:r>
-    </w:p>
-    <w:p>
-      <w:pPr>
-        <w:widowControl/>
-        <w:suppressAutoHyphens w:val="0"/>
-        <w:rPr>
-          <w:rFonts w:ascii="Consolas" w:hAnsi="Consolas" w:cstheme="minorHAnsi"/>
-          <w:sz w:val="20"/>
-          <w:szCs w:val="20"/>
-        </w:rPr>
-      </w:pPr>
-      <w:r>
-        <w:rPr>
-          <w:rFonts w:ascii="Consolas" w:hAnsi="Consolas" w:cstheme="minorHAnsi"/>
-          <w:sz w:val="20"/>
-          <w:szCs w:val="20"/>
-        </w:rPr>
-        <w:t xml:space="preserve">                | </w:t>
-      </w:r>
-      <w:r>
-        <w:rPr>
-          <w:rFonts w:ascii="Consolas" w:hAnsi="Consolas" w:cstheme="minorHAnsi"/>
-          <w:sz w:val="20"/>
-          <w:szCs w:val="20"/>
-        </w:rPr>
-        <w:t>‘_’</w:t>
-      </w:r>
-    </w:p>
-    <w:p>
-      <w:pPr>
-        <w:widowControl/>
-        <w:suppressAutoHyphens w:val="0"/>
-        <w:rPr>
-          <w:rFonts w:ascii="Consolas" w:hAnsi="Consolas" w:cstheme="minorHAnsi"/>
-          <w:sz w:val="20"/>
-          <w:szCs w:val="20"/>
-        </w:rPr>
-      </w:pPr>
-      <w:r>
-        <w:rPr>
-          <w:rFonts w:ascii="Consolas" w:hAnsi="Consolas" w:cstheme="minorHAnsi"/>
-          <w:sz w:val="20"/>
-          <w:szCs w:val="20"/>
-        </w:rPr>
-        <w:t xml:space="preserve">                | literal</w:t>
-      </w:r>
-    </w:p>
-    <w:p>
-      <w:pPr>
-        <w:widowControl/>
-        <w:suppressAutoHyphens w:val="0"/>
-        <w:rPr>
-          <w:rFonts w:ascii="Consolas" w:hAnsi="Consolas" w:cstheme="minorHAnsi"/>
-          <w:sz w:val="20"/>
-          <w:szCs w:val="20"/>
-        </w:rPr>
-      </w:pPr>
-      <w:r>
-        <w:rPr>
-          <w:rFonts w:ascii="Consolas" w:hAnsi="Consolas" w:cstheme="minorHAnsi"/>
-          <w:sz w:val="20"/>
-          <w:szCs w:val="20"/>
-        </w:rPr>
-        <w:t xml:space="preserve">                | ‘[‘ (</w:t>
-      </w:r>
-      <w:r>
-        <w:rPr>
-          <w:rFonts w:ascii="Consolas" w:hAnsi="Consolas" w:cstheme="minorHAnsi"/>
-          <w:sz w:val="20"/>
-          <w:szCs w:val="20"/>
-        </w:rPr>
-        <w:t>pattern (‘,’ pattern)*</w:t>
-      </w:r>
-      <w:r>
-        <w:rPr>
-          <w:rFonts w:ascii="Consolas" w:hAnsi="Consolas" w:cstheme="minorHAnsi"/>
-          <w:sz w:val="20"/>
-          <w:szCs w:val="20"/>
-        </w:rPr>
-        <w:t>)? ‘]’</w:t>
-      </w:r>
-    </w:p>
-    <w:p>
-      <w:pPr>
-        <w:widowControl/>
-        <w:suppressAutoHyphens w:val="0"/>
-        <w:rPr>
-          <w:rFonts w:ascii="Consolas" w:hAnsi="Consolas" w:cstheme="minorHAnsi"/>
-          <w:sz w:val="20"/>
-          <w:szCs w:val="20"/>
-        </w:rPr>
-      </w:pPr>
-      <w:r>
-        <w:rPr>
-          <w:rFonts w:ascii="Consolas" w:hAnsi="Consolas" w:cstheme="minorHAnsi"/>
-          <w:sz w:val="20"/>
-          <w:szCs w:val="20"/>
-        </w:rPr>
-        <w:t xml:space="preserve">                | ‘</w:t>
-      </w:r>
-      <w:r>
-        <w:rPr>
-          <w:rFonts w:ascii="Consolas" w:hAnsi="Consolas" w:cstheme="minorHAnsi"/>
-          <w:sz w:val="20"/>
-          <w:szCs w:val="20"/>
-        </w:rPr>
-        <w:t>(</w:t>
-      </w:r>
-      <w:r>
-        <w:rPr>
-          <w:rFonts w:ascii="Consolas" w:hAnsi="Consolas" w:cstheme="minorHAnsi"/>
-          <w:sz w:val="20"/>
-          <w:szCs w:val="20"/>
-        </w:rPr>
-        <w:t>‘ (pattern (‘,’ pattern)*)? ‘</w:t>
-      </w:r>
-      <w:r>
-        <w:rPr>
-          <w:rFonts w:ascii="Consolas" w:hAnsi="Consolas" w:cstheme="minorHAnsi"/>
-          <w:sz w:val="20"/>
-          <w:szCs w:val="20"/>
-        </w:rPr>
-        <w:t>)</w:t>
-      </w:r>
-      <w:r>
-        <w:rPr>
-          <w:rFonts w:ascii="Consolas" w:hAnsi="Consolas" w:cstheme="minorHAnsi"/>
-          <w:sz w:val="20"/>
-          <w:szCs w:val="20"/>
-        </w:rPr>
-        <w:t>’</w:t>
-      </w:r>
-    </w:p>
-    <w:p>
-      <w:pPr>
-        <w:widowControl/>
-        <w:suppressAutoHyphens w:val="0"/>
-        <w:rPr>
-          <w:rFonts w:ascii="Consolas" w:hAnsi="Consolas" w:cstheme="minorHAnsi"/>
-          <w:sz w:val="20"/>
-          <w:szCs w:val="20"/>
-        </w:rPr>
-      </w:pPr>
-      <w:r>
-        <w:rPr>
-          <w:rFonts w:ascii="Consolas" w:hAnsi="Consolas" w:cstheme="minorHAnsi"/>
-          <w:sz w:val="20"/>
-          <w:szCs w:val="20"/>
-        </w:rPr>
-        <w:t xml:space="preserve">                | </w:t>
-      </w:r>
-      <w:r>
-        <w:rPr>
-          <w:rFonts w:ascii="Consolas" w:hAnsi="Consolas" w:cstheme="minorHAnsi"/>
-          <w:sz w:val="20"/>
-          <w:szCs w:val="20"/>
-        </w:rPr>
-        <w:t>CONID (pattern (‘,’ pattern)</w:t>
+        <w:t xml:space="preserve">                | CONID (pattern (‘,’ pattern)</w:t>
       </w:r>
       <w:r>
         <w:rPr>
@@ -40436,8 +40340,1508 @@
       <w:r>
         <w:t xml:space="preserve"> Furthermore, empty brackets make no sense in the restricted set of features we provide, therefore they were not included either.</w:t>
       </w:r>
+    </w:p>
+    <w:p>
+      <w:pPr>
+        <w:widowControl/>
+        <w:suppressAutoHyphens w:val="0"/>
+      </w:pPr>
+      <w:r>
+        <w:t>In the official Frege compiler implementation, ‘</w:t>
+      </w:r>
+      <w:r>
+        <w:t>lhs’</w:t>
+      </w:r>
+      <w:r>
+        <w:t xml:space="preserve"> is syntactically no different from expressions, </w:t>
+      </w:r>
+      <w:r>
+        <w:t>since it can be considered as a restricted subset of the latter.</w:t>
+      </w:r>
+      <w:r>
+        <w:t xml:space="preserve"> The compiler only implements </w:t>
+      </w:r>
+      <w:r>
+        <w:lastRenderedPageBreak/>
+        <w:t xml:space="preserve">additional checks during parsing. However, in our IDE, it is best to use the grammar mentioned here, since it greatly eases our work </w:t>
+      </w:r>
+      <w:r>
+        <w:t>with the</w:t>
+      </w:r>
+      <w:r>
+        <w:t xml:space="preserve"> other aspects of the MPS</w:t>
+      </w:r>
+      <w:r>
+        <w:t>, especially with the</w:t>
+      </w:r>
+      <w:r>
+        <w:t xml:space="preserve"> editor and typesystem.</w:t>
+      </w:r>
+    </w:p>
+    <w:p>
+      <w:pPr>
+        <w:widowControl/>
+        <w:suppressAutoHyphens w:val="0"/>
+        <w:rPr>
+          <w:u w:val="single"/>
+        </w:rPr>
+      </w:pPr>
+    </w:p>
+    <w:p>
+      <w:pPr>
+        <w:widowControl/>
+        <w:suppressAutoHyphens w:val="0"/>
+        <w:rPr>
+          <w:u w:val="single"/>
+        </w:rPr>
+      </w:pPr>
+      <w:r>
+        <w:rPr>
+          <w:u w:val="single"/>
+        </w:rPr>
+        <w:t>Right hand side</w:t>
+      </w:r>
+    </w:p>
+    <w:p>
+      <w:pPr>
+        <w:widowControl/>
+        <w:suppressAutoHyphens w:val="0"/>
+      </w:pPr>
+      <w:r>
+        <w:t>The right hand side of the function definition can be either a single expression optionally followed by ‘where’ declaration, or a series of guards optionally followed by the ‘where’ declaration.</w:t>
+      </w:r>
+    </w:p>
+    <w:p>
+      <w:pPr>
+        <w:widowControl/>
+        <w:suppressAutoHyphens w:val="0"/>
+      </w:pPr>
+      <w:r>
+        <w:t>‘where’ declaration</w:t>
+      </w:r>
+      <w:r>
+        <w:t>s</w:t>
+      </w:r>
+      <w:r>
+        <w:t xml:space="preserve"> </w:t>
+      </w:r>
+      <w:r>
+        <w:t xml:space="preserve">are simply </w:t>
+      </w:r>
+      <w:r>
+        <w:t>function definitions and annotations. These are described later in this chapter.</w:t>
+      </w:r>
+    </w:p>
+    <w:p>
+      <w:pPr>
+        <w:widowControl/>
+        <w:suppressAutoHyphens w:val="0"/>
+      </w:pPr>
+      <w:r>
+        <w:t>Guards</w:t>
+      </w:r>
+      <w:r>
+        <w:t>,</w:t>
+      </w:r>
+      <w:r>
+        <w:t xml:space="preserve"> in contrast to the</w:t>
+      </w:r>
+      <w:r>
+        <w:t xml:space="preserve"> single expression variant of function definition,</w:t>
+      </w:r>
+      <w:r>
+        <w:t xml:space="preserve"> consist of</w:t>
+      </w:r>
+      <w:r>
+        <w:t xml:space="preserve"> at least 2</w:t>
+      </w:r>
+      <w:r>
+        <w:t xml:space="preserve"> expressions and in their most simple form a grammar for them looks like this:</w:t>
+      </w:r>
+    </w:p>
+    <w:p>
+      <w:pPr>
+        <w:widowControl/>
+        <w:suppressAutoHyphens w:val="0"/>
+        <w:rPr>
+          <w:rFonts w:ascii="Consolas" w:hAnsi="Consolas"/>
+          <w:sz w:val="20"/>
+          <w:szCs w:val="20"/>
+          <w:lang w:val="sk-SK"/>
+        </w:rPr>
+      </w:pPr>
+      <w:r>
+        <w:rPr>
+          <w:rFonts w:ascii="Consolas" w:hAnsi="Consolas"/>
+          <w:sz w:val="20"/>
+          <w:szCs w:val="20"/>
+        </w:rPr>
+        <w:t xml:space="preserve">guard ::= </w:t>
+      </w:r>
+      <w:r>
+        <w:rPr>
+          <w:rFonts w:ascii="Consolas" w:hAnsi="Consolas"/>
+          <w:sz w:val="20"/>
+          <w:szCs w:val="20"/>
+        </w:rPr>
+        <w:t>'</w:t>
+      </w:r>
+      <w:r>
+        <w:rPr>
+          <w:rFonts w:ascii="Consolas" w:hAnsi="Consolas"/>
+          <w:sz w:val="20"/>
+          <w:szCs w:val="20"/>
+        </w:rPr>
+        <w:t>|' expression '=' expression</w:t>
+      </w:r>
+    </w:p>
+    <w:p>
+      <w:pPr>
+        <w:widowControl/>
+        <w:suppressAutoHyphens w:val="0"/>
+      </w:pPr>
+    </w:p>
+    <w:p>
+      <w:pPr>
+        <w:widowControl/>
+        <w:suppressAutoHyphens w:val="0"/>
+        <w:rPr>
+          <w:u w:val="single"/>
+        </w:rPr>
+      </w:pPr>
+      <w:r>
+        <w:rPr>
+          <w:u w:val="single"/>
+        </w:rPr>
+        <w:t>Expressions</w:t>
+      </w:r>
+    </w:p>
+    <w:p>
+      <w:pPr>
+        <w:widowControl/>
+        <w:suppressAutoHyphens w:val="0"/>
+      </w:pPr>
+      <w:r>
+        <w:t>An expression consists of a series of binary expressions (infix operators with operands)</w:t>
+      </w:r>
+      <w:r>
+        <w:t xml:space="preserve"> and an optional type or</w:t>
+      </w:r>
+      <w:r>
+        <w:t xml:space="preserve"> ‘forall’ construct</w:t>
+      </w:r>
+      <w:r>
+        <w:t xml:space="preserve"> [</w:t>
+      </w:r>
+      <w:r>
+        <w:t>GRM</w:t>
+      </w:r>
+      <w:r>
+        <w:t>]</w:t>
+      </w:r>
+      <w:r>
+        <w:t>:</w:t>
+      </w:r>
+    </w:p>
+    <w:p>
+      <w:pPr>
+        <w:widowControl/>
+        <w:suppressAutoHyphens w:val="0"/>
+        <w:rPr>
+          <w:rFonts w:ascii="Consolas" w:hAnsi="Consolas"/>
+          <w:sz w:val="20"/>
+          <w:szCs w:val="20"/>
+        </w:rPr>
+      </w:pPr>
+      <w:r>
+        <w:rPr>
+          <w:rFonts w:ascii="Consolas" w:hAnsi="Consolas"/>
+          <w:sz w:val="20"/>
+          <w:szCs w:val="20"/>
+        </w:rPr>
+        <w:t>expr</w:t>
+      </w:r>
+      <w:r>
+        <w:rPr>
+          <w:rFonts w:ascii="Consolas" w:hAnsi="Consolas"/>
+          <w:sz w:val="20"/>
+          <w:szCs w:val="20"/>
+        </w:rPr>
+        <w:t>ession</w:t>
+      </w:r>
+      <w:r>
+        <w:rPr>
+          <w:rFonts w:ascii="Consolas" w:hAnsi="Consolas"/>
+          <w:sz w:val="20"/>
+          <w:szCs w:val="20"/>
+        </w:rPr>
+        <w:t xml:space="preserve"> ::= binex ('::' (forall|</w:t>
+      </w:r>
+      <w:r>
+        <w:rPr>
+          <w:rFonts w:ascii="Consolas" w:hAnsi="Consolas"/>
+          <w:sz w:val="20"/>
+          <w:szCs w:val="20"/>
+        </w:rPr>
+        <w:t>type</w:t>
+      </w:r>
+      <w:r>
+        <w:rPr>
+          <w:rFonts w:ascii="Consolas" w:hAnsi="Consolas"/>
+          <w:sz w:val="20"/>
+          <w:szCs w:val="20"/>
+        </w:rPr>
+        <w:t>))?</w:t>
+      </w:r>
+    </w:p>
+    <w:p>
+      <w:pPr>
+        <w:widowControl/>
+        <w:suppressAutoHyphens w:val="0"/>
+      </w:pPr>
+      <w:r>
+        <w:t xml:space="preserve">Even though ‘forall’ is linked to type declaration, it is a part of a more advanced feature in Frege and we will not include it. </w:t>
+      </w:r>
+      <w:r>
+        <w:t>The ‘type’ NTS</w:t>
+      </w:r>
+      <w:r>
+        <w:t>, on the other hand,</w:t>
+      </w:r>
+      <w:r>
+        <w:t xml:space="preserve"> will be described later in the chapter.</w:t>
+      </w:r>
+    </w:p>
+    <w:p>
+      <w:pPr>
+        <w:widowControl/>
+        <w:suppressAutoHyphens w:val="0"/>
+      </w:pPr>
+      <w:r>
+        <w:rPr>
+          <w:rFonts w:ascii="Consolas" w:hAnsi="Consolas"/>
+          <w:sz w:val="20"/>
+          <w:szCs w:val="20"/>
+        </w:rPr>
+        <w:t xml:space="preserve">‘binex’ </w:t>
+      </w:r>
+      <w:r>
+        <w:t xml:space="preserve">NTS represents </w:t>
+      </w:r>
+      <w:r>
+        <w:t>a series of operands (‘topExpression’)</w:t>
+      </w:r>
+      <w:r>
+        <w:t xml:space="preserve"> separated by operators.</w:t>
+      </w:r>
+      <w:r>
+        <w:t xml:space="preserve"> A single operand may </w:t>
+      </w:r>
+      <w:r>
+        <w:t>take one of the following forms</w:t>
+      </w:r>
+      <w:r>
+        <w:t>:</w:t>
+      </w:r>
+    </w:p>
+    <w:p>
+      <w:pPr>
+        <w:pStyle w:val="ListParagraph"/>
+        <w:widowControl/>
+        <w:numPr>
+          <w:ilvl w:val="0"/>
+          <w:numId w:val="49"/>
+        </w:numPr>
+        <w:suppressAutoHyphens w:val="0"/>
+      </w:pPr>
+      <w:r>
+        <w:t>Case expression</w:t>
+      </w:r>
+      <w:r>
+        <w:t xml:space="preserve"> (TODO: provide reference to chpt. 3)</w:t>
+      </w:r>
+    </w:p>
+    <w:p>
+      <w:pPr>
+        <w:pStyle w:val="ListParagraph"/>
+        <w:widowControl/>
+        <w:numPr>
+          <w:ilvl w:val="0"/>
+          <w:numId w:val="49"/>
+        </w:numPr>
+        <w:suppressAutoHyphens w:val="0"/>
+      </w:pPr>
+      <w:r>
+        <w:t xml:space="preserve">Let expression </w:t>
+      </w:r>
+      <w:r>
+        <w:t xml:space="preserve">(TODO: </w:t>
+      </w:r>
+      <w:r>
+        <w:t>ditto</w:t>
+      </w:r>
+      <w:r>
+        <w:t>)</w:t>
+      </w:r>
+    </w:p>
+    <w:p>
+      <w:pPr>
+        <w:pStyle w:val="ListParagraph"/>
+        <w:widowControl/>
+        <w:numPr>
+          <w:ilvl w:val="0"/>
+          <w:numId w:val="49"/>
+        </w:numPr>
+        <w:suppressAutoHyphens w:val="0"/>
+      </w:pPr>
+      <w:r>
+        <w:t xml:space="preserve">Conditional (if expression) </w:t>
+      </w:r>
+      <w:r>
+        <w:t>(TODO: ditto)</w:t>
+      </w:r>
+    </w:p>
+    <w:p>
+      <w:pPr>
+        <w:pStyle w:val="ListParagraph"/>
+        <w:widowControl/>
+        <w:numPr>
+          <w:ilvl w:val="0"/>
+          <w:numId w:val="49"/>
+        </w:numPr>
+        <w:suppressAutoHyphens w:val="0"/>
+      </w:pPr>
+      <w:r>
+        <w:t xml:space="preserve">Lambda </w:t>
+      </w:r>
+      <w:r>
+        <w:t>(TODO: ditto)</w:t>
+      </w:r>
+    </w:p>
+    <w:p>
+      <w:pPr>
+        <w:pStyle w:val="ListParagraph"/>
+        <w:widowControl/>
+        <w:numPr>
+          <w:ilvl w:val="0"/>
+          <w:numId w:val="49"/>
+        </w:numPr>
+        <w:suppressAutoHyphens w:val="0"/>
+      </w:pPr>
+      <w:r>
+        <w:t>A series of ‘primary expressions’ separated by a whitespace</w:t>
+      </w:r>
+    </w:p>
+    <w:p>
+      <w:pPr>
+        <w:widowControl/>
+        <w:suppressAutoHyphens w:val="0"/>
+      </w:pPr>
+      <w:r>
+        <w:t xml:space="preserve">To understand the last point, we </w:t>
+      </w:r>
+      <w:r>
+        <w:t>have to</w:t>
+      </w:r>
+      <w:r>
+        <w:t xml:space="preserve"> look into the primary expression</w:t>
+      </w:r>
+      <w:r>
+        <w:t>s</w:t>
+      </w:r>
+      <w:r>
+        <w:t xml:space="preserve"> first.</w:t>
+      </w:r>
+      <w:r>
+        <w:t xml:space="preserve"> </w:t>
+      </w:r>
+      <w:r>
+        <w:t>P</w:t>
+      </w:r>
+      <w:r>
+        <w:t>rimary expressions</w:t>
+      </w:r>
+      <w:r>
+        <w:t xml:space="preserve"> </w:t>
+      </w:r>
+      <w:r>
+        <w:t>include terms, monads (omitted in this work)</w:t>
+      </w:r>
+      <w:r>
+        <w:t xml:space="preserve"> and a usage of </w:t>
+      </w:r>
+      <w:r>
+        <w:t xml:space="preserve">(not necessarily) </w:t>
+      </w:r>
+      <w:r>
+        <w:t>qualified names</w:t>
+      </w:r>
+      <w:r>
+        <w:t>, e.g. to appl</w:t>
+      </w:r>
+      <w:r>
+        <w:t>y imported functions, or operators</w:t>
+      </w:r>
+      <w:r>
+        <w:t>.</w:t>
+      </w:r>
+      <w:r>
+        <w:t xml:space="preserve"> </w:t>
+      </w:r>
+      <w:r>
+        <w:t>I</w:t>
+      </w:r>
+      <w:r>
+        <w:t>n Frege</w:t>
+      </w:r>
+      <w:r>
+        <w:t>, terms</w:t>
+      </w:r>
+      <w:r>
+        <w:t xml:space="preserve"> </w:t>
+      </w:r>
+      <w:r>
+        <w:t xml:space="preserve">are </w:t>
+      </w:r>
+      <w:r>
+        <w:t>literals, lists and tuples;</w:t>
+      </w:r>
+      <w:r>
+        <w:t xml:space="preserve"> </w:t>
+      </w:r>
+      <w:r>
+        <w:t xml:space="preserve">or in other words, </w:t>
+      </w:r>
+      <w:r>
+        <w:t>values.</w:t>
+      </w:r>
+      <w:r>
+        <w:t xml:space="preserve"> </w:t>
+      </w:r>
+      <w:r>
+        <w:t xml:space="preserve">This is why we can understand </w:t>
+      </w:r>
+      <w:r>
+        <w:t>the last point as an application – of a function, operator, or a datatype constructor.</w:t>
+      </w:r>
+      <w:r>
+        <w:t xml:space="preserve"> </w:t>
+      </w:r>
+    </w:p>
+    <w:p>
+      <w:pPr>
+        <w:widowControl/>
+        <w:suppressAutoHyphens w:val="0"/>
+        <w:rPr>
+          <w:rFonts w:ascii="Consolas" w:hAnsi="Consolas"/>
+          <w:iCs/>
+          <w:sz w:val="20"/>
+          <w:szCs w:val="20"/>
+        </w:rPr>
+      </w:pPr>
+      <w:r>
+        <w:rPr>
+          <w:rFonts w:ascii="Consolas" w:hAnsi="Consolas"/>
+          <w:iCs/>
+          <w:sz w:val="20"/>
+          <w:szCs w:val="20"/>
+        </w:rPr>
+        <w:t xml:space="preserve">six = max </w:t>
+      </w:r>
+      <w:r>
+        <w:rPr>
+          <w:rFonts w:ascii="Consolas" w:hAnsi="Consolas"/>
+          <w:iCs/>
+          <w:sz w:val="20"/>
+          <w:szCs w:val="20"/>
+        </w:rPr>
+        <w:t>4</w:t>
+      </w:r>
+      <w:r>
+        <w:rPr>
+          <w:rFonts w:ascii="Consolas" w:hAnsi="Consolas"/>
+          <w:iCs/>
+          <w:sz w:val="20"/>
+          <w:szCs w:val="20"/>
+        </w:rPr>
+        <w:t xml:space="preserve"> </w:t>
+      </w:r>
+      <w:r>
+        <w:rPr>
+          <w:rFonts w:ascii="Consolas" w:hAnsi="Consolas"/>
+          <w:iCs/>
+          <w:sz w:val="20"/>
+          <w:szCs w:val="20"/>
+        </w:rPr>
+        <w:t>(</w:t>
+      </w:r>
+      <w:r>
+        <w:rPr>
+          <w:rFonts w:ascii="Consolas" w:hAnsi="Consolas"/>
+          <w:iCs/>
+          <w:sz w:val="20"/>
+          <w:szCs w:val="20"/>
+        </w:rPr>
+        <w:t>3 + 3</w:t>
+      </w:r>
+      <w:r>
+        <w:rPr>
+          <w:rFonts w:ascii="Consolas" w:hAnsi="Consolas"/>
+          <w:iCs/>
+          <w:sz w:val="20"/>
+          <w:szCs w:val="20"/>
+        </w:rPr>
+        <w:t>)</w:t>
+      </w:r>
+    </w:p>
+    <w:p>
+      <w:pPr>
+        <w:widowControl/>
+        <w:suppressAutoHyphens w:val="0"/>
+        <w:rPr>
+          <w:rFonts w:ascii="Consolas" w:hAnsi="Consolas"/>
+          <w:iCs/>
+          <w:sz w:val="20"/>
+          <w:szCs w:val="20"/>
+        </w:rPr>
+      </w:pPr>
+      <w:r>
+        <w:t xml:space="preserve">(In the example above, </w:t>
+      </w:r>
+      <w:r>
+        <w:t xml:space="preserve">‘max’ </w:t>
+      </w:r>
+      <w:r>
+        <w:t xml:space="preserve">is a qualified name, being a part of ‘primary expression’. </w:t>
+      </w:r>
+      <w:r>
+        <w:t xml:space="preserve">‘4’ is a term. </w:t>
+      </w:r>
+      <w:r>
+        <w:t xml:space="preserve">‘(3 + </w:t>
+      </w:r>
+      <w:r>
+        <w:t>3</w:t>
+      </w:r>
+      <w:r>
+        <w:t xml:space="preserve">)’ </w:t>
+      </w:r>
+      <w:r>
+        <w:t>is a</w:t>
+      </w:r>
+      <w:r>
+        <w:t>gain a part of ‘primary expression’,</w:t>
+      </w:r>
+      <w:r>
+        <w:t xml:space="preserve"> containing a</w:t>
+      </w:r>
+      <w:r>
+        <w:t xml:space="preserve"> high-level</w:t>
+      </w:r>
+      <w:r>
+        <w:t xml:space="preserve"> expression</w:t>
+      </w:r>
+      <w:r>
+        <w:t xml:space="preserve"> ‘3 + 3’.</w:t>
+      </w:r>
+      <w:r>
+        <w:t>)</w:t>
+      </w:r>
+    </w:p>
+    <w:p>
+      <w:pPr>
+        <w:widowControl/>
+        <w:suppressAutoHyphens w:val="0"/>
+      </w:pPr>
+      <w:r>
+        <w:t xml:space="preserve">A special case of application </w:t>
+      </w:r>
+      <w:r>
+        <w:t xml:space="preserve">is a usage of brackets. </w:t>
+      </w:r>
+      <w:r>
+        <w:t>Consider the following example</w:t>
+      </w:r>
+      <w:r>
+        <w:t xml:space="preserve"> from the currying section of chapter 3</w:t>
+      </w:r>
+      <w:r>
+        <w:t>:</w:t>
+      </w:r>
+    </w:p>
+    <w:p>
+      <w:pPr>
+        <w:widowControl/>
+        <w:suppressAutoHyphens w:val="0"/>
+        <w:rPr>
+          <w:rFonts w:ascii="Consolas" w:hAnsi="Consolas"/>
+          <w:iCs/>
+          <w:sz w:val="20"/>
+          <w:szCs w:val="20"/>
+        </w:rPr>
+      </w:pPr>
+      <w:r>
+        <w:rPr>
+          <w:rFonts w:ascii="Consolas" w:hAnsi="Consolas"/>
+          <w:iCs/>
+          <w:sz w:val="20"/>
+          <w:szCs w:val="20"/>
+        </w:rPr>
+        <w:t>six = (max 4) 6</w:t>
+      </w:r>
+    </w:p>
+    <w:p>
+      <w:pPr>
+        <w:widowControl/>
+        <w:suppressAutoHyphens w:val="0"/>
+      </w:pPr>
+      <w:r>
+        <w:t xml:space="preserve">‘max’ is normally a function accepting 2 arguments, but by putting it into a bracket with only one argument, we have effectively created a new function accepting only a single argument. </w:t>
+      </w:r>
+      <w:r>
+        <w:t xml:space="preserve">This function then may be applied again, thus leaving us with what we will refer to </w:t>
+      </w:r>
+      <w:r>
+        <w:t>as</w:t>
+      </w:r>
+      <w:r>
+        <w:t xml:space="preserve"> ‘brackets application’.</w:t>
+      </w:r>
+    </w:p>
+    <w:p>
+      <w:pPr>
+        <w:widowControl/>
+        <w:suppressAutoHyphens w:val="0"/>
+      </w:pPr>
+      <w:r>
+        <w:t>Thus, we can distinguish</w:t>
+      </w:r>
+      <w:r>
+        <w:t xml:space="preserve"> in our IDE</w:t>
+      </w:r>
+      <w:r>
+        <w:t xml:space="preserve"> between the different forms of applications</w:t>
+      </w:r>
+      <w:r>
+        <w:t xml:space="preserve"> and create specialized concepts for the matter</w:t>
+      </w:r>
+      <w:r>
+        <w:t xml:space="preserve">. And if the first ‘primary expression’ </w:t>
+      </w:r>
+      <w:r>
+        <w:t xml:space="preserve">is </w:t>
+      </w:r>
+      <w:r>
+        <w:t xml:space="preserve">a term, </w:t>
+      </w:r>
+      <w:r>
+        <w:t>it cannot be an application anymore</w:t>
+      </w:r>
+      <w:r>
+        <w:t xml:space="preserve">, hence </w:t>
+      </w:r>
+      <w:r>
+        <w:t xml:space="preserve">our IDE would </w:t>
+      </w:r>
+      <w:r>
+        <w:t xml:space="preserve">not </w:t>
+      </w:r>
+      <w:r>
+        <w:t>allow</w:t>
+      </w:r>
+      <w:r>
+        <w:t xml:space="preserve"> to specify any </w:t>
+      </w:r>
+      <w:r>
+        <w:t>additional arguments</w:t>
+      </w:r>
+      <w:r>
+        <w:t>.</w:t>
+      </w:r>
+    </w:p>
+    <w:p>
+      <w:pPr>
+        <w:widowControl/>
+        <w:suppressAutoHyphens w:val="0"/>
+      </w:pPr>
+      <w:r>
+        <w:t xml:space="preserve">Figure 4.4. </w:t>
+      </w:r>
+      <w:r>
+        <w:t>show</w:t>
+      </w:r>
+      <w:r>
+        <w:t xml:space="preserve"> a concept hierarchy regarding the ‘Top expression’ in Frege-IDE. </w:t>
+      </w:r>
+      <w:r>
+        <w:t>A ‘primary expression’ may either act as an ‘application entity’ (i.e. what is to be applied)</w:t>
+      </w:r>
+      <w:r>
+        <w:t xml:space="preserve"> or a term.</w:t>
+      </w:r>
+      <w:r>
+        <w:t xml:space="preserve"> If an application consists of several arguments, the concept ‘GenericApplication’ is to be used</w:t>
+      </w:r>
+      <w:r>
+        <w:t xml:space="preserve"> (contains children ‘ApplicationEntity’ and ‘primary expressions’ </w:t>
+      </w:r>
+      <w:r>
+        <w:t>for</w:t>
+      </w:r>
+      <w:r>
+        <w:t xml:space="preserve"> arguments)</w:t>
+      </w:r>
+      <w:r>
+        <w:t>, which is a part of ‘Top expression’</w:t>
+      </w:r>
+      <w:r>
+        <w:t>,</w:t>
+      </w:r>
+      <w:r>
+        <w:t xml:space="preserve"> thus not allowing mixing with other ‘primary expressions’.</w:t>
+      </w:r>
+    </w:p>
+    <w:p>
+      <w:pPr>
+        <w:widowControl/>
+        <w:suppressAutoHyphens w:val="0"/>
+      </w:pPr>
+      <w:r>
+        <w:t>Regarding the expression grammar, i</w:t>
+      </w:r>
+      <w:r>
+        <w:t>t is also interesting to note that the applications are syntactically bound to have the highest precedence regardless of the operators used in an expression. That is why to use an operator as a function argument, it has to be put inside brackets:</w:t>
+      </w:r>
+    </w:p>
+    <w:p>
+      <w:pPr>
+        <w:widowControl/>
+        <w:suppressAutoHyphens w:val="0"/>
+        <w:rPr>
+          <w:rFonts w:ascii="Consolas" w:hAnsi="Consolas"/>
+          <w:iCs/>
+          <w:sz w:val="20"/>
+          <w:szCs w:val="20"/>
+        </w:rPr>
+      </w:pPr>
+      <w:r>
+        <w:rPr>
+          <w:rFonts w:ascii="Consolas" w:hAnsi="Consolas"/>
+          <w:iCs/>
+          <w:sz w:val="20"/>
+          <w:szCs w:val="20"/>
+        </w:rPr>
+        <w:t>1 +++ ff 2 3 +++ 7</w:t>
+      </w:r>
+      <w:r>
+        <w:rPr>
+          <w:rFonts w:ascii="Consolas" w:hAnsi="Consolas"/>
+          <w:iCs/>
+          <w:sz w:val="20"/>
+          <w:szCs w:val="20"/>
+        </w:rPr>
+        <w:t xml:space="preserve">      =    </w:t>
+      </w:r>
+      <w:r>
+        <w:rPr>
+          <w:rFonts w:ascii="Consolas" w:hAnsi="Consolas"/>
+          <w:iCs/>
+          <w:sz w:val="20"/>
+          <w:szCs w:val="20"/>
+        </w:rPr>
+        <w:t xml:space="preserve">1 +++ </w:t>
+      </w:r>
+      <w:r>
+        <w:rPr>
+          <w:rFonts w:ascii="Consolas" w:hAnsi="Consolas"/>
+          <w:iCs/>
+          <w:sz w:val="20"/>
+          <w:szCs w:val="20"/>
+        </w:rPr>
+        <w:t>(</w:t>
+      </w:r>
+      <w:r>
+        <w:rPr>
+          <w:rFonts w:ascii="Consolas" w:hAnsi="Consolas"/>
+          <w:b/>
+          <w:iCs/>
+          <w:sz w:val="20"/>
+          <w:szCs w:val="20"/>
+        </w:rPr>
+        <w:t>ff 2 3</w:t>
+      </w:r>
+      <w:r>
+        <w:rPr>
+          <w:rFonts w:ascii="Consolas" w:hAnsi="Consolas"/>
+          <w:iCs/>
+          <w:sz w:val="20"/>
+          <w:szCs w:val="20"/>
+        </w:rPr>
+        <w:t>)</w:t>
+      </w:r>
+      <w:r>
+        <w:rPr>
+          <w:rFonts w:ascii="Consolas" w:hAnsi="Consolas"/>
+          <w:iCs/>
+          <w:sz w:val="20"/>
+          <w:szCs w:val="20"/>
+        </w:rPr>
+        <w:t xml:space="preserve"> +++ 7</w:t>
+      </w:r>
+    </w:p>
+    <w:p>
+      <w:pPr>
+        <w:widowControl/>
+        <w:suppressAutoHyphens w:val="0"/>
+        <w:rPr>
+          <w:rFonts w:ascii="Consolas" w:hAnsi="Consolas"/>
+          <w:iCs/>
+          <w:sz w:val="20"/>
+          <w:szCs w:val="20"/>
+        </w:rPr>
+      </w:pPr>
+      <w:r>
+        <w:rPr>
+          <w:rFonts w:ascii="Consolas" w:hAnsi="Consolas"/>
+          <w:iCs/>
+          <w:sz w:val="20"/>
+          <w:szCs w:val="20"/>
+        </w:rPr>
+        <w:lastRenderedPageBreak/>
+        <w:t xml:space="preserve">1 +++ ff 2 3 </w:t>
+      </w:r>
+      <w:r>
+        <w:rPr>
+          <w:rFonts w:ascii="Consolas" w:hAnsi="Consolas"/>
+          <w:iCs/>
+          <w:sz w:val="20"/>
+          <w:szCs w:val="20"/>
+        </w:rPr>
+        <w:t>(</w:t>
+      </w:r>
+      <w:r>
+        <w:rPr>
+          <w:rFonts w:ascii="Consolas" w:hAnsi="Consolas"/>
+          <w:iCs/>
+          <w:sz w:val="20"/>
+          <w:szCs w:val="20"/>
+        </w:rPr>
+        <w:t>+++</w:t>
+      </w:r>
+      <w:r>
+        <w:rPr>
+          <w:rFonts w:ascii="Consolas" w:hAnsi="Consolas"/>
+          <w:iCs/>
+          <w:sz w:val="20"/>
+          <w:szCs w:val="20"/>
+        </w:rPr>
+        <w:t>)</w:t>
+      </w:r>
+      <w:r>
+        <w:rPr>
+          <w:rFonts w:ascii="Consolas" w:hAnsi="Consolas"/>
+          <w:iCs/>
+          <w:sz w:val="20"/>
+          <w:szCs w:val="20"/>
+        </w:rPr>
+        <w:t xml:space="preserve"> 7</w:t>
+      </w:r>
+      <w:r>
+        <w:rPr>
+          <w:rFonts w:ascii="Consolas" w:hAnsi="Consolas"/>
+          <w:iCs/>
+          <w:sz w:val="20"/>
+          <w:szCs w:val="20"/>
+        </w:rPr>
+        <w:t xml:space="preserve">    =    </w:t>
+      </w:r>
+      <w:r>
+        <w:rPr>
+          <w:rFonts w:ascii="Consolas" w:hAnsi="Consolas"/>
+          <w:iCs/>
+          <w:sz w:val="20"/>
+          <w:szCs w:val="20"/>
+        </w:rPr>
+        <w:t xml:space="preserve">1 +++ </w:t>
+      </w:r>
+      <w:r>
+        <w:rPr>
+          <w:rFonts w:ascii="Consolas" w:hAnsi="Consolas"/>
+          <w:iCs/>
+          <w:sz w:val="20"/>
+          <w:szCs w:val="20"/>
+        </w:rPr>
+        <w:t>(</w:t>
+      </w:r>
+      <w:r>
+        <w:rPr>
+          <w:rFonts w:ascii="Consolas" w:hAnsi="Consolas"/>
+          <w:b/>
+          <w:iCs/>
+          <w:sz w:val="20"/>
+          <w:szCs w:val="20"/>
+        </w:rPr>
+        <w:t>ff 2 3 (+++) 7</w:t>
+      </w:r>
+      <w:r>
+        <w:rPr>
+          <w:rFonts w:ascii="Consolas" w:hAnsi="Consolas"/>
+          <w:iCs/>
+          <w:sz w:val="20"/>
+          <w:szCs w:val="20"/>
+        </w:rPr>
+        <w:t>)</w:t>
+      </w:r>
+    </w:p>
+    <w:p>
+      <w:pPr>
+        <w:widowControl/>
+        <w:suppressAutoHyphens w:val="0"/>
+      </w:pPr>
+    </w:p>
+    <w:p>
+      <w:pPr>
+        <w:widowControl/>
+        <w:suppressAutoHyphens w:val="0"/>
+        <w:jc w:val="center"/>
+      </w:pPr>
+      <w:r>
+        <w:rPr>
+          <w:noProof/>
+          <w:lang w:val="cs-CZ" w:eastAsia="cs-CZ" w:bidi="ar-SA"/>
+        </w:rPr>
+        <w:drawing>
+          <wp:inline distT="0" distB="0" distL="0" distR="0">
+            <wp:extent cx="2442949" cy="2817793"/>
+            <wp:effectExtent l="0" t="0" r="0" b="1905"/>
+            <wp:docPr id="37" name="Picture 37"/>
+            <wp:cNvGraphicFramePr>
+              <a:graphicFrameLocks xmlns:a="http://schemas.openxmlformats.org/drawingml/2006/main" noChangeAspect="1"/>
+            </wp:cNvGraphicFramePr>
+            <a:graphic xmlns:a="http://schemas.openxmlformats.org/drawingml/2006/main">
+              <a:graphicData uri="http://schemas.openxmlformats.org/drawingml/2006/picture">
+                <pic:pic xmlns:pic="http://schemas.openxmlformats.org/drawingml/2006/picture">
+                  <pic:nvPicPr>
+                    <pic:cNvPr id="37" name="04.fw.png"/>
+                    <pic:cNvPicPr/>
+                  </pic:nvPicPr>
+                  <pic:blipFill>
+                    <a:blip r:embed="rId69">
+                      <a:extLst>
+                        <a:ext uri="{28A0092B-C50C-407E-A947-70E740481C1C}">
+                          <a14:useLocalDpi xmlns:a14="http://schemas.microsoft.com/office/drawing/2010/main" val="0"/>
+                        </a:ext>
+                      </a:extLst>
+                    </a:blip>
+                    <a:stretch>
+                      <a:fillRect/>
+                    </a:stretch>
+                  </pic:blipFill>
+                  <pic:spPr>
+                    <a:xfrm>
+                      <a:off x="0" y="0"/>
+                      <a:ext cx="2522738" cy="2909825"/>
+                    </a:xfrm>
+                    <a:prstGeom prst="rect">
+                      <a:avLst/>
+                    </a:prstGeom>
+                  </pic:spPr>
+                </pic:pic>
+              </a:graphicData>
+            </a:graphic>
+          </wp:inline>
+        </w:drawing>
+      </w:r>
+    </w:p>
+    <w:p>
+      <w:pPr>
+        <w:widowControl/>
+        <w:suppressAutoHyphens w:val="0"/>
+        <w:jc w:val="center"/>
+      </w:pPr>
+      <w:r>
+        <w:t>Figure 4.4: H</w:t>
+      </w:r>
+      <w:r>
+        <w:t>ierarchy for the TopExpression concept in Fr</w:t>
+      </w:r>
+      <w:r>
+        <w:t>e</w:t>
+      </w:r>
+      <w:r>
+        <w:t>ge-IDE</w:t>
+      </w:r>
+    </w:p>
+    <w:p>
+      <w:pPr>
+        <w:widowControl/>
+        <w:suppressAutoHyphens w:val="0"/>
+      </w:pPr>
+    </w:p>
+    <w:p>
+      <w:pPr>
+        <w:widowControl/>
+        <w:suppressAutoHyphens w:val="0"/>
+        <w:rPr>
+          <w:u w:val="single"/>
+        </w:rPr>
+      </w:pPr>
+      <w:r>
+        <w:rPr>
+          <w:u w:val="single"/>
+        </w:rPr>
+        <w:t>Grouped representation</w:t>
+      </w:r>
+    </w:p>
+    <w:p>
+      <w:pPr>
+        <w:widowControl/>
+        <w:suppressAutoHyphens w:val="0"/>
+      </w:pPr>
+      <w:r>
+        <w:t>A problem with the function definition in Frege is</w:t>
+      </w:r>
+      <w:r>
+        <w:t xml:space="preserve"> that</w:t>
+      </w:r>
+      <w:r>
+        <w:t xml:space="preserve"> it </w:t>
+      </w:r>
+      <w:r>
+        <w:t xml:space="preserve">may </w:t>
+      </w:r>
+      <w:r>
+        <w:t>seem</w:t>
+      </w:r>
+      <w:r>
+        <w:t xml:space="preserve"> like we</w:t>
+      </w:r>
+      <w:r>
+        <w:t xml:space="preserve"> are providing</w:t>
+      </w:r>
+      <w:r>
+        <w:t xml:space="preserve"> several definitions for</w:t>
+      </w:r>
+      <w:r>
+        <w:t xml:space="preserve"> the same</w:t>
+      </w:r>
+      <w:r>
+        <w:t xml:space="preserve"> </w:t>
+      </w:r>
+      <w:r>
+        <w:t>entity</w:t>
+      </w:r>
+      <w:r>
+        <w:t>. Consider the example:</w:t>
+      </w:r>
+    </w:p>
+    <w:p>
+      <w:pPr>
+        <w:rPr>
+          <w:rFonts w:ascii="Consolas" w:hAnsi="Consolas" w:cs="Consolas"/>
+          <w:iCs/>
+          <w:sz w:val="20"/>
+          <w:szCs w:val="20"/>
+        </w:rPr>
+      </w:pPr>
+      <w:r>
+        <w:rPr>
+          <w:rFonts w:ascii="Consolas" w:hAnsi="Consolas" w:cs="Consolas"/>
+          <w:iCs/>
+          <w:sz w:val="20"/>
+          <w:szCs w:val="20"/>
+        </w:rPr>
+        <w:t xml:space="preserve">getTop [] = </w:t>
+      </w:r>
+      <w:r>
+        <w:rPr>
+          <w:rFonts w:ascii="Consolas" w:hAnsi="Consolas" w:cs="Consolas"/>
+          <w:iCs/>
+          <w:sz w:val="20"/>
+          <w:szCs w:val="20"/>
+        </w:rPr>
+        <w:t>"</w:t>
+      </w:r>
+      <w:r>
+        <w:rPr>
+          <w:rFonts w:ascii="Consolas" w:hAnsi="Consolas" w:cs="Consolas"/>
+          <w:iCs/>
+          <w:sz w:val="20"/>
+          <w:szCs w:val="20"/>
+        </w:rPr>
+        <w:t>No elements</w:t>
+      </w:r>
+      <w:r>
+        <w:rPr>
+          <w:rFonts w:ascii="Consolas" w:hAnsi="Consolas" w:cs="Consolas"/>
+          <w:iCs/>
+          <w:sz w:val="20"/>
+          <w:szCs w:val="20"/>
+        </w:rPr>
+        <w:t>"</w:t>
+      </w:r>
+    </w:p>
+    <w:p>
+      <w:pPr>
+        <w:rPr>
+          <w:rFonts w:ascii="Consolas" w:hAnsi="Consolas" w:cs="Consolas"/>
+          <w:iCs/>
+          <w:sz w:val="20"/>
+          <w:szCs w:val="20"/>
+        </w:rPr>
+      </w:pPr>
+      <w:r>
+        <w:rPr>
+          <w:rFonts w:ascii="Consolas" w:hAnsi="Consolas" w:cs="Consolas"/>
+          <w:iCs/>
+          <w:sz w:val="20"/>
+          <w:szCs w:val="20"/>
+        </w:rPr>
+        <w:t>getTop (x:xs) = x</w:t>
+      </w:r>
+    </w:p>
+    <w:p>
+      <w:pPr>
+        <w:widowControl/>
+        <w:suppressAutoHyphens w:val="0"/>
+      </w:pPr>
+      <w:r>
+        <w:t>This is obviously</w:t>
+      </w:r>
+      <w:r>
+        <w:t xml:space="preserve"> due to the pattern matching mechanism</w:t>
+      </w:r>
+      <w:r>
+        <w:t xml:space="preserve">. </w:t>
+      </w:r>
+      <w:r>
+        <w:t>(</w:t>
+      </w:r>
+      <w:r>
+        <w:t>For different versions of input arguments we are specifying different bodies of the same function.</w:t>
+      </w:r>
+      <w:r>
+        <w:t>)</w:t>
+      </w:r>
+      <w:r>
+        <w:t xml:space="preserve"> </w:t>
+      </w:r>
+      <w:r>
+        <w:t xml:space="preserve">In MPS, however, </w:t>
+      </w:r>
+      <w:r>
+        <w:t>we will need to reference existing nodes in the created AST</w:t>
+      </w:r>
+      <w:r>
+        <w:t xml:space="preserve"> and this causes a problem. Let us imagine we are defining a new function, which uses the function from </w:t>
+      </w:r>
+      <w:r>
+        <w:t xml:space="preserve">the </w:t>
+      </w:r>
+      <w:r>
+        <w:t>previous example, ‘getTop’:</w:t>
+      </w:r>
+    </w:p>
+    <w:p>
+      <w:pPr>
+        <w:widowControl/>
+        <w:suppressAutoHyphens w:val="0"/>
+        <w:rPr>
+          <w:rFonts w:ascii="Consolas" w:hAnsi="Consolas"/>
+          <w:sz w:val="20"/>
+          <w:szCs w:val="20"/>
+        </w:rPr>
+      </w:pPr>
+      <w:r>
+        <w:rPr>
+          <w:rFonts w:ascii="Consolas" w:hAnsi="Consolas"/>
+          <w:sz w:val="20"/>
+          <w:szCs w:val="20"/>
+        </w:rPr>
+        <w:t>isEmpty</w:t>
+      </w:r>
+      <w:r>
+        <w:rPr>
+          <w:rFonts w:ascii="Consolas" w:hAnsi="Consolas"/>
+          <w:sz w:val="20"/>
+          <w:szCs w:val="20"/>
+        </w:rPr>
+        <w:t xml:space="preserve"> x = </w:t>
+      </w:r>
+      <w:r>
+        <w:rPr>
+          <w:rFonts w:ascii="Consolas" w:hAnsi="Consolas"/>
+          <w:sz w:val="20"/>
+          <w:szCs w:val="20"/>
+        </w:rPr>
+        <w:t>getTop x == “No elements”</w:t>
+      </w:r>
+    </w:p>
+    <w:p>
+      <w:pPr>
+        <w:widowControl/>
+        <w:suppressAutoHyphens w:val="0"/>
+      </w:pPr>
+      <w:r>
+        <w:t>The question is, which instance of the function definition</w:t>
+      </w:r>
+      <w:r>
+        <w:t xml:space="preserve"> concept (regarding </w:t>
+      </w:r>
+      <w:r>
+        <w:t xml:space="preserve">the </w:t>
+      </w:r>
+      <w:r>
+        <w:t xml:space="preserve">‘getTop’ </w:t>
+      </w:r>
+      <w:r>
+        <w:t>definitions</w:t>
+      </w:r>
+      <w:r>
+        <w:t>)</w:t>
+      </w:r>
+      <w:r>
+        <w:t xml:space="preserve"> does</w:t>
+      </w:r>
+      <w:r>
+        <w:t xml:space="preserve"> ‘getTop’ </w:t>
+      </w:r>
+      <w:r>
+        <w:t xml:space="preserve">(function </w:t>
+      </w:r>
+      <w:r>
+        <w:t>application in ‘isEmpty’</w:t>
+      </w:r>
+      <w:r>
+        <w:t xml:space="preserve">) </w:t>
+      </w:r>
+      <w:r>
+        <w:t>reference?</w:t>
+      </w:r>
+      <w:r>
+        <w:t xml:space="preserve"> </w:t>
+      </w:r>
+      <w:r>
+        <w:t>The</w:t>
+      </w:r>
+      <w:r>
+        <w:t xml:space="preserve"> a</w:t>
+      </w:r>
+      <w:r>
+        <w:t xml:space="preserve">nswer should be ‘all of them’. </w:t>
+      </w:r>
+      <w:r>
+        <w:t xml:space="preserve">This </w:t>
+      </w:r>
+      <w:r>
+        <w:t xml:space="preserve">can </w:t>
+      </w:r>
+      <w:r>
+        <w:t xml:space="preserve">be </w:t>
+      </w:r>
+      <w:r>
+        <w:t>achieve</w:t>
+      </w:r>
+      <w:r>
+        <w:t>d</w:t>
+      </w:r>
+      <w:r>
+        <w:t xml:space="preserve"> in MPS by creating a new concept, which wraps all of the function definitions of the same entity. </w:t>
+      </w:r>
+      <w:r>
+        <w:t>Fortunately, even in the Frege specification</w:t>
+      </w:r>
+      <w:r>
+        <w:t>, patterns for</w:t>
+      </w:r>
+      <w:r>
+        <w:t xml:space="preserve"> the same function </w:t>
+      </w:r>
+      <w:r>
+        <w:t xml:space="preserve">have to </w:t>
+      </w:r>
+      <w:r>
+        <w:t>be defined in one place</w:t>
+      </w:r>
+      <w:r>
+        <w:t>, together</w:t>
+      </w:r>
+      <w:r>
+        <w:t>. For instance, this is illegal:</w:t>
+      </w:r>
+    </w:p>
+    <w:p>
+      <w:pPr>
+        <w:widowControl/>
+        <w:suppressAutoHyphens w:val="0"/>
+        <w:rPr>
+          <w:rFonts w:ascii="Consolas" w:hAnsi="Consolas"/>
+          <w:sz w:val="20"/>
+          <w:szCs w:val="20"/>
+        </w:rPr>
+      </w:pPr>
+      <w:r>
+        <w:rPr>
+          <w:rFonts w:ascii="Consolas" w:hAnsi="Consolas"/>
+          <w:sz w:val="20"/>
+          <w:szCs w:val="20"/>
+        </w:rPr>
+        <w:t>length [] = 0</w:t>
+      </w:r>
+    </w:p>
+    <w:p>
+      <w:pPr>
+        <w:rPr>
+          <w:rFonts w:ascii="Consolas" w:hAnsi="Consolas" w:cs="Consolas"/>
+          <w:iCs/>
+          <w:sz w:val="20"/>
+          <w:szCs w:val="20"/>
+        </w:rPr>
+      </w:pPr>
+      <w:r>
+        <w:rPr>
+          <w:rFonts w:ascii="Consolas" w:hAnsi="Consolas" w:cs="Consolas"/>
+          <w:iCs/>
+          <w:sz w:val="20"/>
+          <w:szCs w:val="20"/>
+        </w:rPr>
+        <w:t>getTop [] = "No elements"</w:t>
+      </w:r>
+    </w:p>
+    <w:p>
+      <w:pPr>
+        <w:widowControl/>
+        <w:suppressAutoHyphens w:val="0"/>
+        <w:rPr>
+          <w:rFonts w:ascii="Consolas" w:hAnsi="Consolas"/>
+          <w:sz w:val="20"/>
+          <w:szCs w:val="20"/>
+        </w:rPr>
+      </w:pPr>
+      <w:r>
+        <w:rPr>
+          <w:rFonts w:ascii="Consolas" w:hAnsi="Consolas"/>
+          <w:sz w:val="20"/>
+          <w:szCs w:val="20"/>
+        </w:rPr>
+        <w:t>length (x:xs) = 1 + length xs</w:t>
+      </w:r>
+    </w:p>
+    <w:p>
+      <w:pPr>
+        <w:widowControl/>
+        <w:suppressAutoHyphens w:val="0"/>
+      </w:pPr>
+      <w:r>
+        <w:t xml:space="preserve">(The empty </w:t>
+      </w:r>
+      <w:r>
+        <w:t xml:space="preserve">lines </w:t>
+      </w:r>
+      <w:r>
+        <w:t xml:space="preserve">between the definitions </w:t>
+      </w:r>
+      <w:r>
+        <w:t>are allowed, though.)</w:t>
+      </w:r>
+    </w:p>
+    <w:p>
+      <w:pPr>
+        <w:widowControl/>
+        <w:suppressAutoHyphens w:val="0"/>
+      </w:pPr>
+      <w:r>
+        <w:t xml:space="preserve">The ‘grouping’ concept </w:t>
+      </w:r>
+      <w:r>
+        <w:t>should contain a child, which represents the function’s name</w:t>
+      </w:r>
+      <w:r>
+        <w:t>, and 1..n patterns together with their right hand side</w:t>
+      </w:r>
+      <w:r>
+        <w:t xml:space="preserve">. </w:t>
+      </w:r>
+      <w:r>
+        <w:t>Furthermore, w</w:t>
+      </w:r>
+      <w:r>
+        <w:t xml:space="preserve">e will need to change the </w:t>
+      </w:r>
+      <w:r>
+        <w:t xml:space="preserve">concept representing function </w:t>
+      </w:r>
+      <w:r>
+        <w:t>patterns, where the function name is now not a child</w:t>
+      </w:r>
+      <w:r>
+        <w:t>, but rather a reference.</w:t>
+      </w:r>
+    </w:p>
+    <w:p>
+      <w:pPr>
+        <w:widowControl/>
+        <w:suppressAutoHyphens w:val="0"/>
+      </w:pPr>
+      <w:r>
+        <w:t xml:space="preserve">This small change will need to be incorporated also for the operator definitions. In the third case, where in the left hand side we have </w:t>
+      </w:r>
+      <w:r>
+        <w:t>‘</w:t>
+      </w:r>
+      <w:r>
+        <w:t>pattern</w:t>
+      </w:r>
+      <w:r>
+        <w:t>’ NTS</w:t>
+      </w:r>
+      <w:r>
+        <w:t xml:space="preserve">, </w:t>
+      </w:r>
+      <w:r>
+        <w:t xml:space="preserve">there is no grouping necessary – we can define only </w:t>
+      </w:r>
+      <w:r>
+        <w:t xml:space="preserve">constant functions this way, so providing </w:t>
+      </w:r>
+      <w:r>
+        <w:t xml:space="preserve">different </w:t>
+      </w:r>
+      <w:r>
+        <w:t>pattern</w:t>
+      </w:r>
+      <w:r>
+        <w:t xml:space="preserve">s </w:t>
+      </w:r>
+      <w:r>
+        <w:t>makes little to no sense.</w:t>
+      </w:r>
+    </w:p>
+    <w:p>
+      <w:pPr>
+        <w:widowControl/>
+        <w:suppressAutoHyphens w:val="0"/>
+      </w:pPr>
       <w:bookmarkStart w:id="0" w:name="_GoBack"/>
       <w:bookmarkEnd w:id="0"/>
+      <w:r>
+        <w:t>The corresponding concept in Frege-IDE is called ‘FDGrouped’</w:t>
+      </w:r>
+      <w:r>
+        <w:t xml:space="preserve"> and was implemented in the similar way</w:t>
+      </w:r>
+      <w:r>
+        <w:t>.</w:t>
+      </w:r>
+      <w:r>
+        <w:t xml:space="preserve"> </w:t>
+      </w:r>
+    </w:p>
+    <w:p>
+      <w:pPr>
+        <w:widowControl/>
+        <w:suppressAutoHyphens w:val="0"/>
+      </w:pPr>
     </w:p>
     <w:sectPr>
       <w:pgSz w:w="11906" w:h="16838"/>
@@ -43020,7 +44424,7 @@
   <w:abstractNum w:abstractNumId="22">
     <w:nsid w:val="2289226B"/>
     <w:multiLevelType w:val="hybridMultilevel"/>
-    <w:tmpl w:val="346A36F0"/>
+    <w:tmpl w:val="9CA62702"/>
     <w:lvl w:ilvl="0" w:tplc="04050001">
       <w:start w:val="1"/>
       <w:numFmt w:val="bullet"/>
@@ -46681,7 +48085,6 @@
   <w:style w:type="character" w:default="1" w:styleId="DefaultParagraphFont">
     <w:name w:val="Default Paragraph Font"/>
     <w:uiPriority w:val="1"/>
-    <w:semiHidden/>
     <w:unhideWhenUsed/>
   </w:style>
   <w:style w:type="table" w:default="1" w:styleId="TableNormal">
@@ -47449,7 +48852,7 @@
 </file>
 
 <file path=customXml/itemProps1.xml><?xml version="1.0" encoding="utf-8"?>
-<ds:datastoreItem xmlns:ds="http://schemas.openxmlformats.org/officeDocument/2006/customXml" ds:itemID="{9BBE371F-144D-4E59-A206-2B6E8973F4CD}">
+<ds:datastoreItem xmlns:ds="http://schemas.openxmlformats.org/officeDocument/2006/customXml" ds:itemID="{FB340C2D-B9FE-4782-8C90-C58F6FAA1B50}">
   <ds:schemaRefs>
     <ds:schemaRef ds:uri="http://schemas.openxmlformats.org/officeDocument/2006/bibliography"/>
   </ds:schemaRefs>

</xml_diff>

<commit_message>
Implementation - editor (transformation menus)
</commit_message>
<xml_diff>
--- a/Frege.docx
+++ b/Frege.docx
@@ -42247,14 +42247,68 @@
           <w:sz w:val="20"/>
           <w:szCs w:val="20"/>
         </w:rPr>
+        <w:t>typeApplication ‘-&gt;’</w:t>
+      </w:r>
+      <w:r>
+        <w:rPr>
+          <w:rFonts w:ascii="Consolas" w:hAnsi="Consolas" w:cstheme="minorHAnsi"/>
+          <w:sz w:val="20"/>
+          <w:szCs w:val="20"/>
+        </w:rPr>
+        <w:t>)*</w:t>
+      </w:r>
+      <w:r>
+        <w:rPr>
+          <w:rFonts w:ascii="Consolas" w:hAnsi="Consolas" w:cstheme="minorHAnsi"/>
+          <w:sz w:val="20"/>
+          <w:szCs w:val="20"/>
+        </w:rPr>
+        <w:t xml:space="preserve"> </w:t>
+      </w:r>
+      <w:r>
+        <w:rPr>
+          <w:rFonts w:ascii="Consolas" w:hAnsi="Consolas" w:cstheme="minorHAnsi"/>
+          <w:sz w:val="20"/>
+          <w:szCs w:val="20"/>
+        </w:rPr>
         <w:t>typeApplication</w:t>
       </w:r>
-      <w:r>
+    </w:p>
+    <w:p>
+      <w:pPr>
+        <w:widowControl/>
+        <w:suppressAutoHyphens w:val="0"/>
         <w:rPr>
           <w:rFonts w:ascii="Consolas" w:hAnsi="Consolas" w:cstheme="minorHAnsi"/>
           <w:sz w:val="20"/>
           <w:szCs w:val="20"/>
         </w:rPr>
+      </w:pPr>
+    </w:p>
+    <w:p>
+      <w:pPr>
+        <w:widowControl/>
+        <w:suppressAutoHyphens w:val="0"/>
+        <w:rPr>
+          <w:rFonts w:ascii="Consolas" w:hAnsi="Consolas" w:cstheme="minorHAnsi"/>
+          <w:sz w:val="20"/>
+          <w:szCs w:val="20"/>
+        </w:rPr>
+      </w:pPr>
+      <w:r>
+        <w:rPr>
+          <w:rFonts w:ascii="Consolas" w:hAnsi="Consolas" w:cstheme="minorHAnsi"/>
+          <w:sz w:val="20"/>
+          <w:szCs w:val="20"/>
+        </w:rPr>
+        <w:t>typeApplication</w:t>
+      </w:r>
+      <w:r>
+        <w:rPr>
+          <w:rFonts w:ascii="Consolas" w:hAnsi="Consolas" w:cstheme="minorHAnsi"/>
+          <w:sz w:val="20"/>
+          <w:szCs w:val="20"/>
+        </w:rPr>
         <w:t xml:space="preserve"> </w:t>
       </w:r>
       <w:r>
@@ -42263,7 +42317,7 @@
           <w:sz w:val="20"/>
           <w:szCs w:val="20"/>
         </w:rPr>
-        <w:t>‘-&gt;’</w:t>
+        <w:t xml:space="preserve">::= </w:t>
       </w:r>
       <w:r>
         <w:rPr>
@@ -42271,7 +42325,7 @@
           <w:sz w:val="20"/>
           <w:szCs w:val="20"/>
         </w:rPr>
-        <w:t>)*</w:t>
+        <w:t>simpleType</w:t>
       </w:r>
       <w:r>
         <w:rPr>
@@ -42279,16 +42333,19 @@
           <w:sz w:val="20"/>
           <w:szCs w:val="20"/>
         </w:rPr>
-        <w:t xml:space="preserve"> </w:t>
-      </w:r>
-      <w:r>
+        <w:t>+</w:t>
+      </w:r>
+    </w:p>
+    <w:p>
+      <w:pPr>
+        <w:widowControl/>
+        <w:suppressAutoHyphens w:val="0"/>
         <w:rPr>
           <w:rFonts w:ascii="Consolas" w:hAnsi="Consolas" w:cstheme="minorHAnsi"/>
           <w:sz w:val="20"/>
           <w:szCs w:val="20"/>
         </w:rPr>
-        <w:t>typeApplication</w:t>
-      </w:r>
+      </w:pPr>
     </w:p>
     <w:p>
       <w:pPr>
@@ -42300,24 +42357,21 @@
           <w:szCs w:val="20"/>
         </w:rPr>
       </w:pPr>
-    </w:p>
-    <w:p>
-      <w:pPr>
-        <w:widowControl/>
-        <w:suppressAutoHyphens w:val="0"/>
+      <w:r>
         <w:rPr>
           <w:rFonts w:ascii="Consolas" w:hAnsi="Consolas" w:cstheme="minorHAnsi"/>
           <w:sz w:val="20"/>
           <w:szCs w:val="20"/>
         </w:rPr>
-      </w:pPr>
+        <w:t xml:space="preserve">simpleType </w:t>
+      </w:r>
       <w:r>
         <w:rPr>
           <w:rFonts w:ascii="Consolas" w:hAnsi="Consolas" w:cstheme="minorHAnsi"/>
           <w:sz w:val="20"/>
           <w:szCs w:val="20"/>
         </w:rPr>
-        <w:t>typeApplication</w:t>
+        <w:t xml:space="preserve">::= </w:t>
       </w:r>
       <w:r>
         <w:rPr>
@@ -42325,23 +42379,26 @@
           <w:sz w:val="20"/>
           <w:szCs w:val="20"/>
         </w:rPr>
-        <w:t xml:space="preserve"> </w:t>
-      </w:r>
-      <w:r>
+        <w:t>VARID</w:t>
+      </w:r>
+    </w:p>
+    <w:p>
+      <w:pPr>
+        <w:widowControl/>
+        <w:suppressAutoHyphens w:val="0"/>
         <w:rPr>
           <w:rFonts w:ascii="Consolas" w:hAnsi="Consolas" w:cstheme="minorHAnsi"/>
           <w:sz w:val="20"/>
           <w:szCs w:val="20"/>
         </w:rPr>
-        <w:t xml:space="preserve">::= </w:t>
-      </w:r>
+      </w:pPr>
       <w:r>
         <w:rPr>
           <w:rFonts w:ascii="Consolas" w:hAnsi="Consolas" w:cstheme="minorHAnsi"/>
           <w:sz w:val="20"/>
           <w:szCs w:val="20"/>
         </w:rPr>
-        <w:t>simpleType</w:t>
+        <w:t xml:space="preserve">               | </w:t>
       </w:r>
       <w:r>
         <w:rPr>
@@ -42349,7 +42406,7 @@
           <w:sz w:val="20"/>
           <w:szCs w:val="20"/>
         </w:rPr>
-        <w:t>+</w:t>
+        <w:t>CONID</w:t>
       </w:r>
     </w:p>
     <w:p>
@@ -42362,40 +42419,40 @@
           <w:szCs w:val="20"/>
         </w:rPr>
       </w:pPr>
-    </w:p>
-    <w:p>
-      <w:pPr>
-        <w:widowControl/>
-        <w:suppressAutoHyphens w:val="0"/>
+      <w:r>
         <w:rPr>
           <w:rFonts w:ascii="Consolas" w:hAnsi="Consolas" w:cstheme="minorHAnsi"/>
           <w:sz w:val="20"/>
           <w:szCs w:val="20"/>
         </w:rPr>
-      </w:pPr>
+        <w:t xml:space="preserve">               | </w:t>
+      </w:r>
       <w:r>
         <w:rPr>
           <w:rFonts w:ascii="Consolas" w:hAnsi="Consolas" w:cstheme="minorHAnsi"/>
           <w:sz w:val="20"/>
           <w:szCs w:val="20"/>
         </w:rPr>
-        <w:t>simpleType</w:t>
-      </w:r>
-      <w:r>
+        <w:t>‘(‘ type ‘)’</w:t>
+      </w:r>
+    </w:p>
+    <w:p>
+      <w:pPr>
+        <w:widowControl/>
+        <w:suppressAutoHyphens w:val="0"/>
         <w:rPr>
           <w:rFonts w:ascii="Consolas" w:hAnsi="Consolas" w:cstheme="minorHAnsi"/>
           <w:sz w:val="20"/>
           <w:szCs w:val="20"/>
         </w:rPr>
-        <w:t xml:space="preserve"> </w:t>
-      </w:r>
+      </w:pPr>
       <w:r>
         <w:rPr>
           <w:rFonts w:ascii="Consolas" w:hAnsi="Consolas" w:cstheme="minorHAnsi"/>
           <w:sz w:val="20"/>
           <w:szCs w:val="20"/>
         </w:rPr>
-        <w:t xml:space="preserve">::= </w:t>
+        <w:t xml:space="preserve">               | </w:t>
       </w:r>
       <w:r>
         <w:rPr>
@@ -42403,7 +42460,7 @@
           <w:sz w:val="20"/>
           <w:szCs w:val="20"/>
         </w:rPr>
-        <w:t>VARID</w:t>
+        <w:t>‘(‘ type (‘,’ type)+ ‘)’</w:t>
       </w:r>
     </w:p>
     <w:p>
@@ -42422,7 +42479,7 @@
           <w:sz w:val="20"/>
           <w:szCs w:val="20"/>
         </w:rPr>
-        <w:t xml:space="preserve">               | </w:t>
+        <w:t xml:space="preserve">               | ‘[‘ </w:t>
       </w:r>
       <w:r>
         <w:rPr>
@@ -42430,127 +42487,14 @@
           <w:sz w:val="20"/>
           <w:szCs w:val="20"/>
         </w:rPr>
-        <w:t>CONID</w:t>
-      </w:r>
-    </w:p>
-    <w:p>
-      <w:pPr>
-        <w:widowControl/>
-        <w:suppressAutoHyphens w:val="0"/>
+        <w:t>type</w:t>
+      </w:r>
+      <w:r>
         <w:rPr>
           <w:rFonts w:ascii="Consolas" w:hAnsi="Consolas" w:cstheme="minorHAnsi"/>
           <w:sz w:val="20"/>
           <w:szCs w:val="20"/>
         </w:rPr>
-      </w:pPr>
-      <w:r>
-        <w:rPr>
-          <w:rFonts w:ascii="Consolas" w:hAnsi="Consolas" w:cstheme="minorHAnsi"/>
-          <w:sz w:val="20"/>
-          <w:szCs w:val="20"/>
-        </w:rPr>
-        <w:t xml:space="preserve">               | </w:t>
-      </w:r>
-      <w:r>
-        <w:rPr>
-          <w:rFonts w:ascii="Consolas" w:hAnsi="Consolas" w:cstheme="minorHAnsi"/>
-          <w:sz w:val="20"/>
-          <w:szCs w:val="20"/>
-        </w:rPr>
-        <w:t>‘(‘ type ‘)’</w:t>
-      </w:r>
-    </w:p>
-    <w:p>
-      <w:pPr>
-        <w:widowControl/>
-        <w:suppressAutoHyphens w:val="0"/>
-        <w:rPr>
-          <w:rFonts w:ascii="Consolas" w:hAnsi="Consolas" w:cstheme="minorHAnsi"/>
-          <w:sz w:val="20"/>
-          <w:szCs w:val="20"/>
-        </w:rPr>
-      </w:pPr>
-      <w:r>
-        <w:rPr>
-          <w:rFonts w:ascii="Consolas" w:hAnsi="Consolas" w:cstheme="minorHAnsi"/>
-          <w:sz w:val="20"/>
-          <w:szCs w:val="20"/>
-        </w:rPr>
-        <w:t xml:space="preserve">               | </w:t>
-      </w:r>
-      <w:r>
-        <w:rPr>
-          <w:rFonts w:ascii="Consolas" w:hAnsi="Consolas" w:cstheme="minorHAnsi"/>
-          <w:sz w:val="20"/>
-          <w:szCs w:val="20"/>
-        </w:rPr>
-        <w:t>‘(‘ type</w:t>
-      </w:r>
-      <w:r>
-        <w:rPr>
-          <w:rFonts w:ascii="Consolas" w:hAnsi="Consolas" w:cstheme="minorHAnsi"/>
-          <w:sz w:val="20"/>
-          <w:szCs w:val="20"/>
-        </w:rPr>
-        <w:t xml:space="preserve"> (</w:t>
-      </w:r>
-      <w:r>
-        <w:rPr>
-          <w:rFonts w:ascii="Consolas" w:hAnsi="Consolas" w:cstheme="minorHAnsi"/>
-          <w:sz w:val="20"/>
-          <w:szCs w:val="20"/>
-        </w:rPr>
-        <w:t>‘,’</w:t>
-      </w:r>
-      <w:r>
-        <w:rPr>
-          <w:rFonts w:ascii="Consolas" w:hAnsi="Consolas" w:cstheme="minorHAnsi"/>
-          <w:sz w:val="20"/>
-          <w:szCs w:val="20"/>
-        </w:rPr>
-        <w:t xml:space="preserve"> type)+</w:t>
-      </w:r>
-      <w:r>
-        <w:rPr>
-          <w:rFonts w:ascii="Consolas" w:hAnsi="Consolas" w:cstheme="minorHAnsi"/>
-          <w:sz w:val="20"/>
-          <w:szCs w:val="20"/>
-        </w:rPr>
-        <w:t xml:space="preserve"> ‘)’</w:t>
-      </w:r>
-    </w:p>
-    <w:p>
-      <w:pPr>
-        <w:widowControl/>
-        <w:suppressAutoHyphens w:val="0"/>
-        <w:rPr>
-          <w:rFonts w:ascii="Consolas" w:hAnsi="Consolas" w:cstheme="minorHAnsi"/>
-          <w:sz w:val="20"/>
-          <w:szCs w:val="20"/>
-        </w:rPr>
-      </w:pPr>
-      <w:r>
-        <w:rPr>
-          <w:rFonts w:ascii="Consolas" w:hAnsi="Consolas" w:cstheme="minorHAnsi"/>
-          <w:sz w:val="20"/>
-          <w:szCs w:val="20"/>
-        </w:rPr>
-        <w:t xml:space="preserve">               | ‘[‘ </w:t>
-      </w:r>
-      <w:r>
-        <w:rPr>
-          <w:rFonts w:ascii="Consolas" w:hAnsi="Consolas" w:cstheme="minorHAnsi"/>
-          <w:sz w:val="20"/>
-          <w:szCs w:val="20"/>
-        </w:rPr>
-        <w:t>type</w:t>
-      </w:r>
-      <w:r>
-        <w:rPr>
-          <w:rFonts w:ascii="Consolas" w:hAnsi="Consolas" w:cstheme="minorHAnsi"/>
-          <w:sz w:val="20"/>
-          <w:szCs w:val="20"/>
-        </w:rPr>
         <w:t xml:space="preserve"> ‘]’</w:t>
       </w:r>
     </w:p>
@@ -42605,16 +42549,7 @@
           <w:sz w:val="20"/>
           <w:szCs w:val="20"/>
         </w:rPr>
-        <w:t>CharList</w:t>
-      </w:r>
-      <w:r>
-        <w:rPr>
-          <w:rFonts w:ascii="Consolas" w:hAnsi="Consolas" w:cs="Consolas"/>
-          <w:iCs/>
-          <w:sz w:val="20"/>
-          <w:szCs w:val="20"/>
-        </w:rPr>
-        <w:t xml:space="preserve"> </w:t>
+        <w:t xml:space="preserve">CharList </w:t>
       </w:r>
       <w:r>
         <w:t xml:space="preserve">(chapter 3) </w:t>
@@ -42846,23 +42781,7 @@
           <w:sz w:val="20"/>
           <w:szCs w:val="20"/>
         </w:rPr>
-        <w:t>Double</w:t>
-      </w:r>
-      <w:r>
-        <w:rPr>
-          <w:rFonts w:ascii="Consolas" w:hAnsi="Consolas"/>
-          <w:sz w:val="20"/>
-          <w:szCs w:val="20"/>
-        </w:rPr>
-        <w:t xml:space="preserve"> -&gt; </w:t>
-      </w:r>
-      <w:r>
-        <w:rPr>
-          <w:rFonts w:ascii="Consolas" w:hAnsi="Consolas"/>
-          <w:sz w:val="20"/>
-          <w:szCs w:val="20"/>
-        </w:rPr>
-        <w:t>Double</w:t>
+        <w:t>Double -&gt; Double</w:t>
       </w:r>
     </w:p>
     <w:p>
@@ -43212,10 +43131,7 @@
         <w:t xml:space="preserve"> type name is </w:t>
       </w:r>
       <w:r>
-        <w:t xml:space="preserve">also </w:t>
-      </w:r>
-      <w:r>
-        <w:t xml:space="preserve">created </w:t>
+        <w:t xml:space="preserve">also created </w:t>
       </w:r>
       <w:r>
         <w:t xml:space="preserve">by usage of </w:t>
@@ -43656,8 +43572,1601 @@
       <w:r>
         <w:t>.</w:t>
       </w:r>
+    </w:p>
+    <w:p>
+      <w:pPr>
+        <w:widowControl/>
+        <w:suppressAutoHyphens w:val="0"/>
+        <w:rPr>
+          <w:b/>
+        </w:rPr>
+      </w:pPr>
+      <w:r>
+        <w:rPr>
+          <w:b/>
+        </w:rPr>
+        <w:lastRenderedPageBreak/>
+        <w:t>Editor</w:t>
+      </w:r>
+    </w:p>
+    <w:p>
+      <w:pPr>
+        <w:widowControl/>
+        <w:suppressAutoHyphens w:val="0"/>
+      </w:pPr>
+      <w:r>
+        <w:t xml:space="preserve">Defining the editor for our IDE consists of defining </w:t>
+      </w:r>
+      <w:r>
+        <w:t>visual appearance f</w:t>
+      </w:r>
+      <w:r>
+        <w:t>or</w:t>
+      </w:r>
+      <w:r>
+        <w:t xml:space="preserve"> </w:t>
+      </w:r>
+      <w:r>
+        <w:t xml:space="preserve">each AST node </w:t>
+      </w:r>
+      <w:r>
+        <w:rPr>
+          <w:i/>
+        </w:rPr>
+        <w:t>(in general)</w:t>
+      </w:r>
+      <w:r>
+        <w:t xml:space="preserve"> and providing a user with a way of </w:t>
+      </w:r>
+      <w:r>
+        <w:t xml:space="preserve">manipulating the AST in a user-friendly </w:t>
+      </w:r>
+      <w:r>
+        <w:t>manner</w:t>
+      </w:r>
+      <w:r>
+        <w:t>.</w:t>
+      </w:r>
+    </w:p>
+    <w:p>
+      <w:pPr>
+        <w:widowControl/>
+        <w:suppressAutoHyphens w:val="0"/>
+      </w:pPr>
+      <w:r>
+        <w:t xml:space="preserve">As </w:t>
+      </w:r>
+      <w:r>
+        <w:t xml:space="preserve">mentioned, MPS is a projectional editor and </w:t>
+      </w:r>
+      <w:r>
+        <w:t xml:space="preserve">thus it is not possible for a user to work with the code in text form directly. </w:t>
+      </w:r>
+      <w:r>
+        <w:t>Every function, name, variable, type etc. is in some way associated with a specific AST node</w:t>
+      </w:r>
+      <w:r>
+        <w:t>, which has to be presented to the user in some way.</w:t>
+      </w:r>
+    </w:p>
+    <w:p>
+      <w:pPr>
+        <w:widowControl/>
+        <w:suppressAutoHyphens w:val="0"/>
+      </w:pPr>
+    </w:p>
+    <w:p>
+      <w:pPr>
+        <w:widowControl/>
+        <w:suppressAutoHyphens w:val="0"/>
+        <w:rPr>
+          <w:u w:val="single"/>
+        </w:rPr>
+      </w:pPr>
+      <w:r>
+        <w:rPr>
+          <w:u w:val="single"/>
+        </w:rPr>
+        <w:t>Nodes’ v</w:t>
+      </w:r>
+      <w:r>
+        <w:rPr>
+          <w:u w:val="single"/>
+        </w:rPr>
+        <w:t>isual appearance</w:t>
+      </w:r>
+    </w:p>
+    <w:p>
+      <w:pPr>
+        <w:widowControl/>
+        <w:suppressAutoHyphens w:val="0"/>
+      </w:pPr>
+      <w:r>
+        <w:t xml:space="preserve">Appearance of the most of the concepts is rather straightforward to implement. </w:t>
+      </w:r>
+      <w:r>
+        <w:t xml:space="preserve">We have already analyzed and implemented the structure aspect </w:t>
+      </w:r>
+      <w:r>
+        <w:t xml:space="preserve">in the previous section, so it is relatively clear which concept </w:t>
+      </w:r>
+      <w:r>
+        <w:t xml:space="preserve">is connected to </w:t>
+      </w:r>
+      <w:r>
+        <w:t xml:space="preserve">which </w:t>
+      </w:r>
+      <w:r>
+        <w:t>feature.</w:t>
+      </w:r>
+      <w:r>
+        <w:t xml:space="preserve"> Frege is a text-based programming language, </w:t>
+      </w:r>
+      <w:r>
+        <w:t xml:space="preserve">thus creating concept editors </w:t>
+      </w:r>
+      <w:r>
+        <w:t xml:space="preserve">involves only specifying a correct set of strings (constant cells) </w:t>
+      </w:r>
+      <w:r>
+        <w:t>and/</w:t>
+      </w:r>
+      <w:r>
+        <w:t xml:space="preserve">or </w:t>
+      </w:r>
+      <w:r>
+        <w:t>correct set of other type of cells mentioned in the chapter 2 (</w:t>
+      </w:r>
+      <w:r>
+        <w:t xml:space="preserve">property, child and referent cells) </w:t>
+      </w:r>
+      <w:r>
+        <w:t xml:space="preserve">on </w:t>
+      </w:r>
+      <w:r>
+        <w:t>correct places.</w:t>
+      </w:r>
+    </w:p>
+    <w:p>
+      <w:pPr>
+        <w:widowControl/>
+        <w:suppressAutoHyphens w:val="0"/>
+      </w:pPr>
+      <w:r>
+        <w:t xml:space="preserve">We will demonstrate the implementation on an example </w:t>
+      </w:r>
+      <w:r>
+        <w:t>for datatype concept.</w:t>
+      </w:r>
+      <w:r>
+        <w:t xml:space="preserve"> A datatype declaration is represented by ‘Data’ concept inheriting from </w:t>
+      </w:r>
+      <w:r>
+        <w:t xml:space="preserve">the </w:t>
+      </w:r>
+      <w:r>
+        <w:t>‘Definition’</w:t>
+      </w:r>
+      <w:r>
+        <w:t xml:space="preserve"> concept (see Figure 4.5)</w:t>
+      </w:r>
+      <w:r>
+        <w:t xml:space="preserve">. </w:t>
+      </w:r>
+      <w:r>
+        <w:t>It consists of a name</w:t>
+      </w:r>
+      <w:r>
+        <w:t>, type variable</w:t>
+      </w:r>
+      <w:r>
+        <w:t xml:space="preserve"> </w:t>
+      </w:r>
+      <w:r>
+        <w:t xml:space="preserve">declarations </w:t>
+      </w:r>
+      <w:r>
+        <w:t>and a non-empty set of constructors.</w:t>
+      </w:r>
+      <w:r>
+        <w:t xml:space="preserve"> We can see an example of the concept editor implementation on Figure 4.6 </w:t>
+      </w:r>
+      <w:r>
+        <w:rPr>
+          <w:i/>
+        </w:rPr>
+        <w:t>(at the bottom)</w:t>
+      </w:r>
+      <w:r>
+        <w:t>.</w:t>
+      </w:r>
+    </w:p>
+    <w:p>
+      <w:pPr>
+        <w:widowControl/>
+        <w:suppressAutoHyphens w:val="0"/>
+        <w:jc w:val="center"/>
+      </w:pPr>
+    </w:p>
+    <w:p>
+      <w:pPr>
+        <w:widowControl/>
+        <w:suppressAutoHyphens w:val="0"/>
+        <w:jc w:val="center"/>
+      </w:pPr>
+      <w:r>
+        <w:rPr>
+          <w:noProof/>
+          <w:lang w:val="cs-CZ" w:eastAsia="cs-CZ" w:bidi="ar-SA"/>
+        </w:rPr>
+        <w:drawing>
+          <wp:inline distT="0" distB="0" distL="0" distR="0">
+            <wp:extent cx="3759959" cy="777115"/>
+            <wp:effectExtent l="0" t="0" r="0" b="4445"/>
+            <wp:docPr id="39" name="Picture 39"/>
+            <wp:cNvGraphicFramePr>
+              <a:graphicFrameLocks xmlns:a="http://schemas.openxmlformats.org/drawingml/2006/main" noChangeAspect="1"/>
+            </wp:cNvGraphicFramePr>
+            <a:graphic xmlns:a="http://schemas.openxmlformats.org/drawingml/2006/main">
+              <a:graphicData uri="http://schemas.openxmlformats.org/drawingml/2006/picture">
+                <pic:pic xmlns:pic="http://schemas.openxmlformats.org/drawingml/2006/picture">
+                  <pic:nvPicPr>
+                    <pic:cNvPr id="39" name="06.fw.png"/>
+                    <pic:cNvPicPr/>
+                  </pic:nvPicPr>
+                  <pic:blipFill>
+                    <a:blip r:embed="rId71">
+                      <a:extLst>
+                        <a:ext uri="{28A0092B-C50C-407E-A947-70E740481C1C}">
+                          <a14:useLocalDpi xmlns:a14="http://schemas.microsoft.com/office/drawing/2010/main" val="0"/>
+                        </a:ext>
+                      </a:extLst>
+                    </a:blip>
+                    <a:stretch>
+                      <a:fillRect/>
+                    </a:stretch>
+                  </pic:blipFill>
+                  <pic:spPr>
+                    <a:xfrm>
+                      <a:off x="0" y="0"/>
+                      <a:ext cx="3848491" cy="795413"/>
+                    </a:xfrm>
+                    <a:prstGeom prst="rect">
+                      <a:avLst/>
+                    </a:prstGeom>
+                  </pic:spPr>
+                </pic:pic>
+              </a:graphicData>
+            </a:graphic>
+          </wp:inline>
+        </w:drawing>
+      </w:r>
+    </w:p>
+    <w:p>
+      <w:pPr>
+        <w:widowControl/>
+        <w:suppressAutoHyphens w:val="0"/>
+        <w:jc w:val="center"/>
+      </w:pPr>
+      <w:r>
+        <w:t xml:space="preserve">Figure 4.6: </w:t>
+      </w:r>
+      <w:r>
+        <w:t>An example of a concrete AST as displayed in an editor</w:t>
+      </w:r>
+      <w:r>
+        <w:t>,</w:t>
+      </w:r>
+      <w:r>
+        <w:t xml:space="preserve"> compared to the concept editor</w:t>
+      </w:r>
+      <w:r>
+        <w:t xml:space="preserve"> cells</w:t>
+      </w:r>
+    </w:p>
+    <w:p>
+      <w:pPr>
+        <w:widowControl/>
+        <w:suppressAutoHyphens w:val="0"/>
+      </w:pPr>
+    </w:p>
+    <w:p>
+      <w:pPr>
+        <w:widowControl/>
+        <w:suppressAutoHyphens w:val="0"/>
+      </w:pPr>
+      <w:r>
+        <w:t xml:space="preserve">In Frege, the datatype declaration has to begin with the keyword ‘data’. In our editor, it is a constant cell with a strictly defined string ‘data’. </w:t>
+      </w:r>
+      <w:r>
+        <w:t xml:space="preserve">We may </w:t>
+      </w:r>
+      <w:r>
+        <w:t>additionally apply</w:t>
+      </w:r>
+      <w:r>
+        <w:t xml:space="preserve"> </w:t>
+      </w:r>
+      <w:r>
+        <w:t>editor styles to denote the keyword</w:t>
+      </w:r>
+      <w:r>
+        <w:t xml:space="preserve"> by changing its color and making the text bold</w:t>
+      </w:r>
+      <w:r>
+        <w:t>.</w:t>
+      </w:r>
+      <w:r>
+        <w:t xml:space="preserve"> The keyword is the</w:t>
+      </w:r>
+      <w:r>
+        <w:t>n</w:t>
+      </w:r>
+      <w:r>
+        <w:t xml:space="preserve"> followed by the datatype’s name. As mentioned in the previous section, </w:t>
+      </w:r>
+      <w:r>
+        <w:t xml:space="preserve">the </w:t>
+      </w:r>
+      <w:r>
+        <w:t xml:space="preserve">name must not be a property, but rather a child node due to implementation of </w:t>
+      </w:r>
+      <w:r>
+        <w:t xml:space="preserve">the </w:t>
+      </w:r>
+      <w:r>
+        <w:t>type reference concept.</w:t>
+      </w:r>
+      <w:r>
+        <w:t xml:space="preserve"> </w:t>
+      </w:r>
+      <w:r>
+        <w:t xml:space="preserve">In the editor, we </w:t>
+      </w:r>
+      <w:r>
+        <w:t xml:space="preserve">simply use a child editor cell </w:t>
+      </w:r>
+      <w:r>
+        <w:t>pointing to the editor of the ‘TypeName’ concept.</w:t>
+      </w:r>
+      <w:r>
+        <w:t xml:space="preserve"> Type variable declaration</w:t>
+      </w:r>
+      <w:r>
+        <w:t>s</w:t>
+      </w:r>
+      <w:r>
+        <w:t xml:space="preserve"> and </w:t>
+      </w:r>
+      <w:r>
+        <w:t xml:space="preserve">a set of </w:t>
+      </w:r>
+      <w:r>
+        <w:t xml:space="preserve">constructors are </w:t>
+      </w:r>
+      <w:r>
+        <w:t xml:space="preserve">both lists </w:t>
+      </w:r>
+      <w:r>
+        <w:t xml:space="preserve">of child nodes. </w:t>
+      </w:r>
+      <w:r>
+        <w:t>For these we have to use a (horizontal) collection editor cell.</w:t>
+      </w:r>
+      <w:r>
+        <w:t xml:space="preserve"> They again, as in the case of the datatype’s name, refer to the</w:t>
+      </w:r>
+      <w:r>
+        <w:t>ir</w:t>
+      </w:r>
+      <w:r>
+        <w:t xml:space="preserve"> corresponding concept editor</w:t>
+      </w:r>
+      <w:r>
+        <w:t>s</w:t>
+      </w:r>
+      <w:r>
+        <w:t xml:space="preserve">, </w:t>
+      </w:r>
+      <w:r>
+        <w:t>which are used when editing their values.</w:t>
+      </w:r>
+      <w:r>
+        <w:t xml:space="preserve"> The editor implementation for the concept representing a datatype constructor is depicted on Figure 4.7.</w:t>
+      </w:r>
+      <w:r>
+        <w:t xml:space="preserve"> </w:t>
+      </w:r>
+      <w:r>
+        <w:t>We</w:t>
+      </w:r>
+      <w:r>
+        <w:t xml:space="preserve"> need to, however,</w:t>
+      </w:r>
+      <w:r>
+        <w:t xml:space="preserve"> </w:t>
+      </w:r>
+      <w:r>
+        <w:t xml:space="preserve">also </w:t>
+      </w:r>
+      <w:r>
+        <w:t xml:space="preserve">specify </w:t>
+      </w:r>
+      <w:r>
+        <w:t xml:space="preserve">in inspector, </w:t>
+      </w:r>
+      <w:r>
+        <w:t xml:space="preserve">that while the type variables are separated by a simple whitespace, the constructors actually need to use </w:t>
+      </w:r>
+      <w:r>
+        <w:t>the</w:t>
+      </w:r>
+      <w:r>
+        <w:t xml:space="preserve"> vertical bar symbol |</w:t>
+      </w:r>
+      <w:r>
+        <w:t>.</w:t>
+      </w:r>
+      <w:r>
+        <w:t xml:space="preserve"> </w:t>
+      </w:r>
+      <w:r>
+        <w:t>The delimiter</w:t>
+      </w:r>
+      <w:r>
+        <w:t>s</w:t>
+      </w:r>
+      <w:r>
+        <w:t xml:space="preserve"> </w:t>
+      </w:r>
+      <w:r>
+        <w:t>are</w:t>
+      </w:r>
+      <w:r>
+        <w:t xml:space="preserve"> added by MPS automatically when </w:t>
+      </w:r>
+      <w:r>
+        <w:t>using the editor.</w:t>
+      </w:r>
+    </w:p>
+    <w:p>
+      <w:pPr>
+        <w:widowControl/>
+        <w:suppressAutoHyphens w:val="0"/>
+      </w:pPr>
+    </w:p>
+    <w:p>
+      <w:pPr>
+        <w:widowControl/>
+        <w:suppressAutoHyphens w:val="0"/>
+        <w:jc w:val="center"/>
+      </w:pPr>
+      <w:r>
+        <w:rPr>
+          <w:noProof/>
+          <w:lang w:val="cs-CZ" w:eastAsia="cs-CZ" w:bidi="ar-SA"/>
+        </w:rPr>
+        <w:drawing>
+          <wp:inline distT="0" distB="0" distL="0" distR="0">
+            <wp:extent cx="2130349" cy="600501"/>
+            <wp:effectExtent l="0" t="0" r="3810" b="9525"/>
+            <wp:docPr id="40" name="Picture 40"/>
+            <wp:cNvGraphicFramePr>
+              <a:graphicFrameLocks xmlns:a="http://schemas.openxmlformats.org/drawingml/2006/main" noChangeAspect="1"/>
+            </wp:cNvGraphicFramePr>
+            <a:graphic xmlns:a="http://schemas.openxmlformats.org/drawingml/2006/main">
+              <a:graphicData uri="http://schemas.openxmlformats.org/drawingml/2006/picture">
+                <pic:pic xmlns:pic="http://schemas.openxmlformats.org/drawingml/2006/picture">
+                  <pic:nvPicPr>
+                    <pic:cNvPr id="40" name="07.fw.png"/>
+                    <pic:cNvPicPr/>
+                  </pic:nvPicPr>
+                  <pic:blipFill>
+                    <a:blip r:embed="rId72">
+                      <a:extLst>
+                        <a:ext uri="{28A0092B-C50C-407E-A947-70E740481C1C}">
+                          <a14:useLocalDpi xmlns:a14="http://schemas.microsoft.com/office/drawing/2010/main" val="0"/>
+                        </a:ext>
+                      </a:extLst>
+                    </a:blip>
+                    <a:stretch>
+                      <a:fillRect/>
+                    </a:stretch>
+                  </pic:blipFill>
+                  <pic:spPr>
+                    <a:xfrm>
+                      <a:off x="0" y="0"/>
+                      <a:ext cx="2235664" cy="630187"/>
+                    </a:xfrm>
+                    <a:prstGeom prst="rect">
+                      <a:avLst/>
+                    </a:prstGeom>
+                  </pic:spPr>
+                </pic:pic>
+              </a:graphicData>
+            </a:graphic>
+          </wp:inline>
+        </w:drawing>
+      </w:r>
+    </w:p>
+    <w:p>
+      <w:pPr>
+        <w:widowControl/>
+        <w:suppressAutoHyphens w:val="0"/>
+        <w:jc w:val="center"/>
+      </w:pPr>
+      <w:r>
+        <w:t>Figure 4.7:</w:t>
+      </w:r>
+      <w:r>
+        <w:t xml:space="preserve"> An example of a concrete constructor in AST (top) together</w:t>
+      </w:r>
+      <w:r>
+        <w:t xml:space="preserve"> </w:t>
+      </w:r>
+      <w:r>
+        <w:t>with its concept editor implementation at the bottom</w:t>
+      </w:r>
+    </w:p>
+    <w:p>
+      <w:pPr>
+        <w:widowControl/>
+        <w:suppressAutoHyphens w:val="0"/>
+        <w:jc w:val="center"/>
+      </w:pPr>
+    </w:p>
+    <w:p>
+      <w:pPr>
+        <w:widowControl/>
+        <w:suppressAutoHyphens w:val="0"/>
+        <w:rPr>
+          <w:u w:val="single"/>
+        </w:rPr>
+      </w:pPr>
+      <w:r>
+        <w:rPr>
+          <w:u w:val="single"/>
+        </w:rPr>
+        <w:t>Side t</w:t>
+      </w:r>
+      <w:r>
+        <w:rPr>
+          <w:u w:val="single"/>
+        </w:rPr>
+        <w:t>ransformation menu</w:t>
+      </w:r>
+      <w:r>
+        <w:rPr>
+          <w:u w:val="single"/>
+        </w:rPr>
+        <w:t>s</w:t>
+      </w:r>
+    </w:p>
+    <w:p>
+      <w:pPr>
+        <w:widowControl/>
+        <w:suppressAutoHyphens w:val="0"/>
+      </w:pPr>
+      <w:r>
+        <w:t xml:space="preserve">Side </w:t>
+      </w:r>
+      <w:r>
+        <w:t xml:space="preserve">transformations allow us </w:t>
+      </w:r>
+      <w:r>
+        <w:t xml:space="preserve">to change </w:t>
+      </w:r>
+      <w:r>
+        <w:t xml:space="preserve">a </w:t>
+      </w:r>
+      <w:r>
+        <w:t xml:space="preserve">concrete AST in a specific manner upon a user writing a </w:t>
+      </w:r>
+      <w:r>
+        <w:t xml:space="preserve">certain </w:t>
+      </w:r>
+      <w:r>
+        <w:t>text</w:t>
+      </w:r>
+      <w:r>
+        <w:t xml:space="preserve"> either right or left of an editor cell</w:t>
+      </w:r>
+      <w:r>
+        <w:t>.</w:t>
+      </w:r>
+      <w:r>
+        <w:t xml:space="preserve"> </w:t>
+      </w:r>
+    </w:p>
+    <w:p>
+      <w:pPr>
+        <w:widowControl/>
+        <w:suppressAutoHyphens w:val="0"/>
+      </w:pPr>
+      <w:r>
+        <w:t xml:space="preserve">Let us take for example a list expression in right-hand side of the function definition. </w:t>
+      </w:r>
+      <w:r>
+        <w:t>We have mentioned there are three main ways to define a list:</w:t>
+      </w:r>
+    </w:p>
+    <w:p>
+      <w:pPr>
+        <w:pStyle w:val="Caption"/>
+        <w:numPr>
+          <w:ilvl w:val="0"/>
+          <w:numId w:val="14"/>
+        </w:numPr>
+        <w:spacing w:before="0" w:after="0"/>
+        <w:rPr>
+          <w:rFonts w:ascii="Consolas" w:hAnsi="Consolas" w:cs="Consolas"/>
+          <w:i w:val="0"/>
+          <w:sz w:val="20"/>
+          <w:szCs w:val="20"/>
+        </w:rPr>
+      </w:pPr>
+      <w:r>
+        <w:rPr>
+          <w:i w:val="0"/>
+        </w:rPr>
+        <w:t>By enumerating elements:</w:t>
+      </w:r>
+      <w:r>
+        <w:rPr>
+          <w:i w:val="0"/>
+        </w:rPr>
+        <w:t xml:space="preserve"> </w:t>
+      </w:r>
+      <w:r>
+        <w:rPr>
+          <w:rFonts w:ascii="Consolas" w:hAnsi="Consolas" w:cs="Consolas"/>
+          <w:i w:val="0"/>
+          <w:sz w:val="20"/>
+          <w:szCs w:val="20"/>
+        </w:rPr>
+        <w:t>['a'</w:t>
+      </w:r>
+      <w:r>
+        <w:rPr>
+          <w:rFonts w:ascii="Consolas" w:hAnsi="Consolas" w:cs="Consolas"/>
+          <w:i w:val="0"/>
+          <w:sz w:val="20"/>
+          <w:szCs w:val="20"/>
+        </w:rPr>
+        <w:t xml:space="preserve">, </w:t>
+      </w:r>
+      <w:r>
+        <w:rPr>
+          <w:rFonts w:ascii="Consolas" w:hAnsi="Consolas" w:cs="Consolas"/>
+          <w:i w:val="0"/>
+          <w:sz w:val="20"/>
+          <w:szCs w:val="20"/>
+        </w:rPr>
+        <w:t>'</w:t>
+      </w:r>
+      <w:r>
+        <w:rPr>
+          <w:rFonts w:ascii="Consolas" w:hAnsi="Consolas" w:cs="Consolas"/>
+          <w:i w:val="0"/>
+          <w:sz w:val="20"/>
+          <w:szCs w:val="20"/>
+        </w:rPr>
+        <w:t>b</w:t>
+      </w:r>
+      <w:r>
+        <w:rPr>
+          <w:rFonts w:ascii="Consolas" w:hAnsi="Consolas" w:cs="Consolas"/>
+          <w:i w:val="0"/>
+          <w:sz w:val="20"/>
+          <w:szCs w:val="20"/>
+        </w:rPr>
+        <w:t>'</w:t>
+      </w:r>
+      <w:r>
+        <w:rPr>
+          <w:rFonts w:ascii="Consolas" w:hAnsi="Consolas" w:cs="Consolas"/>
+          <w:i w:val="0"/>
+          <w:sz w:val="20"/>
+          <w:szCs w:val="20"/>
+        </w:rPr>
+        <w:t xml:space="preserve">, </w:t>
+      </w:r>
+      <w:r>
+        <w:rPr>
+          <w:rFonts w:ascii="Consolas" w:hAnsi="Consolas" w:cs="Consolas"/>
+          <w:i w:val="0"/>
+          <w:sz w:val="20"/>
+          <w:szCs w:val="20"/>
+        </w:rPr>
+        <w:t>'</w:t>
+      </w:r>
+      <w:r>
+        <w:rPr>
+          <w:rFonts w:ascii="Consolas" w:hAnsi="Consolas" w:cs="Consolas"/>
+          <w:i w:val="0"/>
+          <w:sz w:val="20"/>
+          <w:szCs w:val="20"/>
+        </w:rPr>
+        <w:t>c</w:t>
+      </w:r>
+      <w:r>
+        <w:rPr>
+          <w:rFonts w:ascii="Consolas" w:hAnsi="Consolas" w:cs="Consolas"/>
+          <w:i w:val="0"/>
+          <w:sz w:val="20"/>
+          <w:szCs w:val="20"/>
+        </w:rPr>
+        <w:t>']</w:t>
+      </w:r>
+    </w:p>
+    <w:p>
+      <w:pPr>
+        <w:pStyle w:val="Caption"/>
+        <w:numPr>
+          <w:ilvl w:val="0"/>
+          <w:numId w:val="14"/>
+        </w:numPr>
+        <w:spacing w:before="0" w:after="0"/>
+        <w:rPr>
+          <w:rFonts w:ascii="Consolas" w:hAnsi="Consolas" w:cs="Consolas"/>
+          <w:i w:val="0"/>
+          <w:sz w:val="20"/>
+          <w:szCs w:val="20"/>
+        </w:rPr>
+      </w:pPr>
+      <w:r>
+        <w:rPr>
+          <w:i w:val="0"/>
+        </w:rPr>
+        <w:t xml:space="preserve">By specifying </w:t>
+      </w:r>
+      <w:r>
+        <w:rPr>
+          <w:i w:val="0"/>
+        </w:rPr>
+        <w:t xml:space="preserve">a </w:t>
+      </w:r>
+      <w:r>
+        <w:rPr>
+          <w:i w:val="0"/>
+        </w:rPr>
+        <w:t>range of elements:</w:t>
+      </w:r>
+      <w:r>
+        <w:rPr>
+          <w:i w:val="0"/>
+        </w:rPr>
+        <w:t xml:space="preserve"> </w:t>
+      </w:r>
+      <w:r>
+        <w:rPr>
+          <w:rFonts w:ascii="Consolas" w:hAnsi="Consolas" w:cs="Consolas"/>
+          <w:i w:val="0"/>
+          <w:sz w:val="20"/>
+          <w:szCs w:val="20"/>
+        </w:rPr>
+        <w:t>['a'</w:t>
+      </w:r>
+      <w:r>
+        <w:rPr>
+          <w:rFonts w:ascii="Consolas" w:hAnsi="Consolas" w:cs="Consolas"/>
+          <w:i w:val="0"/>
+          <w:sz w:val="20"/>
+          <w:szCs w:val="20"/>
+        </w:rPr>
+        <w:t xml:space="preserve">, </w:t>
+      </w:r>
+      <w:r>
+        <w:rPr>
+          <w:rFonts w:ascii="Consolas" w:hAnsi="Consolas" w:cs="Consolas"/>
+          <w:i w:val="0"/>
+          <w:sz w:val="20"/>
+          <w:szCs w:val="20"/>
+        </w:rPr>
+        <w:t>'</w:t>
+      </w:r>
+      <w:r>
+        <w:rPr>
+          <w:rFonts w:ascii="Consolas" w:hAnsi="Consolas" w:cs="Consolas"/>
+          <w:i w:val="0"/>
+          <w:sz w:val="20"/>
+          <w:szCs w:val="20"/>
+        </w:rPr>
+        <w:t>c</w:t>
+      </w:r>
+      <w:r>
+        <w:rPr>
+          <w:rFonts w:ascii="Consolas" w:hAnsi="Consolas" w:cs="Consolas"/>
+          <w:i w:val="0"/>
+          <w:sz w:val="20"/>
+          <w:szCs w:val="20"/>
+        </w:rPr>
+        <w:t>'</w:t>
+      </w:r>
+      <w:r>
+        <w:rPr>
+          <w:rFonts w:ascii="Consolas" w:hAnsi="Consolas" w:cs="Consolas"/>
+          <w:i w:val="0"/>
+          <w:sz w:val="20"/>
+          <w:szCs w:val="20"/>
+        </w:rPr>
+        <w:t xml:space="preserve">, </w:t>
+      </w:r>
+      <w:r>
+        <w:rPr>
+          <w:rFonts w:ascii="Consolas" w:hAnsi="Consolas" w:cs="Consolas"/>
+          <w:i w:val="0"/>
+          <w:sz w:val="20"/>
+          <w:szCs w:val="20"/>
+        </w:rPr>
+        <w:t>..</w:t>
+      </w:r>
+      <w:r>
+        <w:rPr>
+          <w:rFonts w:ascii="Consolas" w:hAnsi="Consolas" w:cs="Consolas"/>
+          <w:i w:val="0"/>
+          <w:sz w:val="20"/>
+          <w:szCs w:val="20"/>
+        </w:rPr>
+        <w:t xml:space="preserve"> </w:t>
+      </w:r>
+      <w:r>
+        <w:rPr>
+          <w:rFonts w:ascii="Consolas" w:hAnsi="Consolas" w:cs="Consolas"/>
+          <w:i w:val="0"/>
+          <w:sz w:val="20"/>
+          <w:szCs w:val="20"/>
+        </w:rPr>
+        <w:t>'z']</w:t>
+      </w:r>
+    </w:p>
+    <w:p>
+      <w:pPr>
+        <w:pStyle w:val="Caption"/>
+        <w:numPr>
+          <w:ilvl w:val="0"/>
+          <w:numId w:val="14"/>
+        </w:numPr>
+        <w:spacing w:before="0" w:after="0"/>
+        <w:rPr>
+          <w:i w:val="0"/>
+        </w:rPr>
+      </w:pPr>
+      <w:r>
+        <w:rPr>
+          <w:i w:val="0"/>
+        </w:rPr>
+        <w:lastRenderedPageBreak/>
+        <w:t>By specifying a</w:t>
+      </w:r>
+      <w:r>
+        <w:rPr>
+          <w:i w:val="0"/>
+        </w:rPr>
+        <w:t>, so called,</w:t>
+      </w:r>
+      <w:r>
+        <w:rPr>
+          <w:i w:val="0"/>
+        </w:rPr>
+        <w:t xml:space="preserve"> </w:t>
+      </w:r>
+      <w:r>
+        <w:rPr>
+          <w:i w:val="0"/>
+        </w:rPr>
+        <w:t>l</w:t>
+      </w:r>
+      <w:r>
+        <w:rPr>
+          <w:i w:val="0"/>
+        </w:rPr>
+        <w:t>ist comprehension</w:t>
+      </w:r>
+      <w:r>
+        <w:rPr>
+          <w:i w:val="0"/>
+        </w:rPr>
+        <w:t>:</w:t>
+      </w:r>
+      <w:r>
+        <w:rPr>
+          <w:i w:val="0"/>
+        </w:rPr>
+        <w:t xml:space="preserve"> </w:t>
+      </w:r>
+      <w:r>
+        <w:rPr>
+          <w:rFonts w:ascii="Consolas" w:hAnsi="Consolas" w:cs="Consolas"/>
+          <w:i w:val="0"/>
+          <w:sz w:val="20"/>
+          <w:szCs w:val="20"/>
+        </w:rPr>
+        <w:t>[x</w:t>
+      </w:r>
+      <w:r>
+        <w:rPr>
+          <w:rFonts w:ascii="Consolas" w:hAnsi="Consolas" w:cs="Consolas"/>
+          <w:i w:val="0"/>
+          <w:sz w:val="20"/>
+          <w:szCs w:val="20"/>
+        </w:rPr>
+        <w:t xml:space="preserve"> * y</w:t>
+      </w:r>
+      <w:r>
+        <w:rPr>
+          <w:rFonts w:ascii="Consolas" w:hAnsi="Consolas" w:cs="Consolas"/>
+          <w:i w:val="0"/>
+          <w:sz w:val="20"/>
+          <w:szCs w:val="20"/>
+        </w:rPr>
+        <w:t xml:space="preserve"> | x &lt;- [</w:t>
+      </w:r>
+      <w:r>
+        <w:rPr>
+          <w:rFonts w:ascii="Consolas" w:hAnsi="Consolas" w:cs="Consolas"/>
+          <w:i w:val="0"/>
+          <w:sz w:val="20"/>
+          <w:szCs w:val="20"/>
+        </w:rPr>
+        <w:t>1</w:t>
+      </w:r>
+      <w:r>
+        <w:rPr>
+          <w:rFonts w:ascii="Consolas" w:hAnsi="Consolas" w:cs="Consolas"/>
+          <w:i w:val="0"/>
+          <w:sz w:val="20"/>
+          <w:szCs w:val="20"/>
+        </w:rPr>
+        <w:t>..</w:t>
+      </w:r>
+      <w:r>
+        <w:rPr>
+          <w:rFonts w:ascii="Consolas" w:hAnsi="Consolas" w:cs="Consolas"/>
+          <w:i w:val="0"/>
+          <w:sz w:val="20"/>
+          <w:szCs w:val="20"/>
+        </w:rPr>
+        <w:t>5</w:t>
+      </w:r>
+      <w:r>
+        <w:rPr>
+          <w:rFonts w:ascii="Consolas" w:hAnsi="Consolas" w:cs="Consolas"/>
+          <w:i w:val="0"/>
+          <w:sz w:val="20"/>
+          <w:szCs w:val="20"/>
+        </w:rPr>
+        <w:t>]</w:t>
+      </w:r>
+      <w:r>
+        <w:rPr>
+          <w:rFonts w:ascii="Consolas" w:hAnsi="Consolas" w:cs="Consolas"/>
+          <w:i w:val="0"/>
+          <w:sz w:val="20"/>
+          <w:szCs w:val="20"/>
+        </w:rPr>
+        <w:t>, y &lt;- [</w:t>
+      </w:r>
+      <w:r>
+        <w:rPr>
+          <w:rFonts w:ascii="Consolas" w:hAnsi="Consolas" w:cs="Consolas"/>
+          <w:i w:val="0"/>
+          <w:sz w:val="20"/>
+          <w:szCs w:val="20"/>
+        </w:rPr>
+        <w:t>3..7</w:t>
+      </w:r>
+      <w:r>
+        <w:rPr>
+          <w:rFonts w:ascii="Consolas" w:hAnsi="Consolas" w:cs="Consolas"/>
+          <w:i w:val="0"/>
+          <w:sz w:val="20"/>
+          <w:szCs w:val="20"/>
+        </w:rPr>
+        <w:t>]</w:t>
+      </w:r>
+      <w:r>
+        <w:rPr>
+          <w:rFonts w:ascii="Consolas" w:hAnsi="Consolas" w:cs="Consolas"/>
+          <w:i w:val="0"/>
+          <w:sz w:val="20"/>
+          <w:szCs w:val="20"/>
+        </w:rPr>
+        <w:t>]</w:t>
+      </w:r>
+    </w:p>
+    <w:p>
+      <w:pPr>
+        <w:widowControl/>
+        <w:suppressAutoHyphens w:val="0"/>
+      </w:pPr>
+      <w:r>
+        <w:t xml:space="preserve">For each </w:t>
+      </w:r>
+      <w:r>
+        <w:t xml:space="preserve">of the three </w:t>
+      </w:r>
+      <w:r>
+        <w:t>method</w:t>
+      </w:r>
+      <w:r>
+        <w:t>s</w:t>
+      </w:r>
+      <w:r>
+        <w:t xml:space="preserve"> there is a specific concept associated </w:t>
+      </w:r>
+      <w:r>
+        <w:t xml:space="preserve">with the </w:t>
+      </w:r>
+      <w:r>
+        <w:t xml:space="preserve">list </w:t>
+      </w:r>
+      <w:r>
+        <w:t>definition</w:t>
+      </w:r>
+      <w:r>
+        <w:t>.</w:t>
+      </w:r>
+      <w:r>
+        <w:t xml:space="preserve"> </w:t>
+      </w:r>
+      <w:r>
+        <w:t xml:space="preserve">Now we may want to allow a user a seamless transformation from </w:t>
+      </w:r>
+      <w:r>
+        <w:t xml:space="preserve">the first to second </w:t>
+      </w:r>
+      <w:r>
+        <w:t>method upon enterin</w:t>
+      </w:r>
+      <w:r>
+        <w:t>g</w:t>
+      </w:r>
+      <w:r>
+        <w:t xml:space="preserve"> </w:t>
+      </w:r>
+      <w:r>
+        <w:rPr>
+          <w:rFonts w:ascii="Consolas" w:hAnsi="Consolas"/>
+          <w:sz w:val="20"/>
+          <w:szCs w:val="20"/>
+        </w:rPr>
+        <w:t>..</w:t>
+      </w:r>
+      <w:r>
+        <w:t xml:space="preserve"> right of the last element in the list.</w:t>
+      </w:r>
+      <w:r>
+        <w:t xml:space="preserve"> To do that, we need to know </w:t>
+      </w:r>
+      <w:r>
+        <w:t>how both of the concepts are implemented.</w:t>
+      </w:r>
+    </w:p>
+    <w:p>
+      <w:pPr>
+        <w:widowControl/>
+        <w:suppressAutoHyphens w:val="0"/>
+      </w:pPr>
+      <w:r>
+        <w:t>Enumeration list concept is a simple term that contains [0..n] children of expression type.</w:t>
+      </w:r>
+      <w:r>
+        <w:t xml:space="preserve"> Its editor consists of two constant cells</w:t>
+      </w:r>
+      <w:r>
+        <w:t xml:space="preserve"> representing square brackets </w:t>
+      </w:r>
+      <w:r>
+        <w:rPr>
+          <w:rFonts w:ascii="Consolas" w:hAnsi="Consolas"/>
+          <w:sz w:val="20"/>
+          <w:szCs w:val="20"/>
+        </w:rPr>
+        <w:t>[</w:t>
+      </w:r>
+      <w:r>
+        <w:t xml:space="preserve"> and </w:t>
+      </w:r>
+      <w:r>
+        <w:rPr>
+          <w:rFonts w:ascii="Consolas" w:hAnsi="Consolas"/>
+          <w:sz w:val="20"/>
+          <w:szCs w:val="20"/>
+        </w:rPr>
+        <w:t>]</w:t>
+      </w:r>
+      <w:r>
+        <w:t>, and a (horizontal) collection cell representing the children</w:t>
+      </w:r>
+      <w:r>
+        <w:t xml:space="preserve"> items </w:t>
+      </w:r>
+      <w:r>
+        <w:t xml:space="preserve">of </w:t>
+      </w:r>
+      <w:r>
+        <w:t>the list</w:t>
+      </w:r>
+      <w:r>
+        <w:t>.</w:t>
+      </w:r>
+      <w:r>
+        <w:t xml:space="preserve"> The range list concept </w:t>
+      </w:r>
+      <w:r>
+        <w:t xml:space="preserve">is based on the enumeration list, but it requires to have at least one child </w:t>
+      </w:r>
+      <w:r>
+        <w:t xml:space="preserve">right of the </w:t>
+      </w:r>
+      <w:r>
+        <w:rPr>
+          <w:rFonts w:ascii="Consolas" w:hAnsi="Consolas" w:cs="Consolas"/>
+          <w:sz w:val="20"/>
+          <w:szCs w:val="20"/>
+        </w:rPr>
+        <w:t>..</w:t>
+      </w:r>
+      <w:r>
+        <w:rPr>
+          <w:rFonts w:ascii="Consolas" w:hAnsi="Consolas" w:cs="Consolas"/>
+          <w:i/>
+          <w:sz w:val="20"/>
+          <w:szCs w:val="20"/>
+        </w:rPr>
+        <w:t xml:space="preserve"> </w:t>
+      </w:r>
+      <w:r>
+        <w:t>symbol</w:t>
+      </w:r>
+      <w:r>
+        <w:t xml:space="preserve">. Additionally it contains [0..1] </w:t>
+      </w:r>
+      <w:r>
+        <w:t>children of expression type right of the mentioned symbol</w:t>
+      </w:r>
+      <w:r>
+        <w:t>, for sp</w:t>
+      </w:r>
+      <w:r>
+        <w:t>ecifying the upper bound</w:t>
+      </w:r>
+      <w:r>
+        <w:t>.</w:t>
+      </w:r>
+      <w:r>
+        <w:t xml:space="preserve"> Figure 4.8. represents the concept editor implementation for the concept. </w:t>
+      </w:r>
+      <w:r>
+        <w:t>The upper bound (upTo)</w:t>
+      </w:r>
+      <w:r>
+        <w:t xml:space="preserve"> </w:t>
+      </w:r>
+      <w:r>
+        <w:t>is preceded by a question mark symbol to denote that the cell is</w:t>
+      </w:r>
+      <w:r>
+        <w:t xml:space="preserve"> to be</w:t>
+      </w:r>
+      <w:r>
+        <w:t xml:space="preserve"> displayed</w:t>
+      </w:r>
+      <w:r>
+        <w:t xml:space="preserve"> only if the upper bound is actually</w:t>
+      </w:r>
+      <w:r>
+        <w:t xml:space="preserve"> </w:t>
+      </w:r>
+      <w:r>
+        <w:t>specified</w:t>
+      </w:r>
+      <w:r>
+        <w:t>.</w:t>
+      </w:r>
+      <w:r>
+        <w:t xml:space="preserve"> </w:t>
+      </w:r>
+    </w:p>
+    <w:p>
+      <w:pPr>
+        <w:widowControl/>
+        <w:suppressAutoHyphens w:val="0"/>
+        <w:jc w:val="center"/>
+      </w:pPr>
+    </w:p>
+    <w:p>
+      <w:pPr>
+        <w:widowControl/>
+        <w:suppressAutoHyphens w:val="0"/>
+        <w:jc w:val="center"/>
+      </w:pPr>
+      <w:r>
+        <w:rPr>
+          <w:noProof/>
+          <w:lang w:val="cs-CZ" w:eastAsia="cs-CZ" w:bidi="ar-SA"/>
+        </w:rPr>
+        <w:drawing>
+          <wp:inline distT="0" distB="0" distL="0" distR="0">
+            <wp:extent cx="3057098" cy="182632"/>
+            <wp:effectExtent l="0" t="0" r="0" b="8255"/>
+            <wp:docPr id="38" name="Picture 38"/>
+            <wp:cNvGraphicFramePr>
+              <a:graphicFrameLocks xmlns:a="http://schemas.openxmlformats.org/drawingml/2006/main" noChangeAspect="1"/>
+            </wp:cNvGraphicFramePr>
+            <a:graphic xmlns:a="http://schemas.openxmlformats.org/drawingml/2006/main">
+              <a:graphicData uri="http://schemas.openxmlformats.org/drawingml/2006/picture">
+                <pic:pic xmlns:pic="http://schemas.openxmlformats.org/drawingml/2006/picture">
+                  <pic:nvPicPr>
+                    <pic:cNvPr id="38" name="08.fw.png"/>
+                    <pic:cNvPicPr/>
+                  </pic:nvPicPr>
+                  <pic:blipFill>
+                    <a:blip r:embed="rId73">
+                      <a:extLst>
+                        <a:ext uri="{28A0092B-C50C-407E-A947-70E740481C1C}">
+                          <a14:useLocalDpi xmlns:a14="http://schemas.microsoft.com/office/drawing/2010/main" val="0"/>
+                        </a:ext>
+                      </a:extLst>
+                    </a:blip>
+                    <a:stretch>
+                      <a:fillRect/>
+                    </a:stretch>
+                  </pic:blipFill>
+                  <pic:spPr>
+                    <a:xfrm>
+                      <a:off x="0" y="0"/>
+                      <a:ext cx="4001159" cy="239031"/>
+                    </a:xfrm>
+                    <a:prstGeom prst="rect">
+                      <a:avLst/>
+                    </a:prstGeom>
+                  </pic:spPr>
+                </pic:pic>
+              </a:graphicData>
+            </a:graphic>
+          </wp:inline>
+        </w:drawing>
+      </w:r>
+    </w:p>
+    <w:p>
+      <w:pPr>
+        <w:widowControl/>
+        <w:suppressAutoHyphens w:val="0"/>
+        <w:jc w:val="center"/>
+      </w:pPr>
+      <w:r>
+        <w:t xml:space="preserve">Figure 4.8: </w:t>
+      </w:r>
+      <w:r>
+        <w:t>Concept editor for the concept representing a range list expression</w:t>
+      </w:r>
+    </w:p>
+    <w:p>
+      <w:pPr>
+        <w:widowControl/>
+        <w:suppressAutoHyphens w:val="0"/>
+      </w:pPr>
+    </w:p>
+    <w:p>
+      <w:pPr>
+        <w:widowControl/>
+        <w:suppressAutoHyphens w:val="0"/>
+      </w:pPr>
+      <w:r>
+        <w:t xml:space="preserve">The implementation of the transformation is rather straightforward. </w:t>
+      </w:r>
+      <w:r>
+        <w:t xml:space="preserve">We put a default transformation menu on the concept associated with </w:t>
+      </w:r>
+      <w:r>
+        <w:t>the list item (expression)</w:t>
+      </w:r>
+      <w:r>
+        <w:t xml:space="preserve"> with the following properties:</w:t>
+      </w:r>
+    </w:p>
+    <w:p>
+      <w:pPr>
+        <w:pStyle w:val="ListParagraph"/>
+        <w:widowControl/>
+        <w:numPr>
+          <w:ilvl w:val="0"/>
+          <w:numId w:val="26"/>
+        </w:numPr>
+        <w:suppressAutoHyphens w:val="0"/>
+      </w:pPr>
+      <w:r>
+        <w:t>Text triggering the transformation</w:t>
+      </w:r>
+      <w:r>
+        <w:t xml:space="preserve"> should be </w:t>
+      </w:r>
+      <w:r>
+        <w:rPr>
+          <w:rFonts w:ascii="Consolas" w:hAnsi="Consolas"/>
+          <w:sz w:val="20"/>
+          <w:szCs w:val="20"/>
+        </w:rPr>
+        <w:t>“..”</w:t>
+      </w:r>
+    </w:p>
+    <w:p>
+      <w:pPr>
+        <w:pStyle w:val="ListParagraph"/>
+        <w:widowControl/>
+        <w:numPr>
+          <w:ilvl w:val="0"/>
+          <w:numId w:val="26"/>
+        </w:numPr>
+        <w:suppressAutoHyphens w:val="0"/>
+        <w:rPr>
+          <w:rFonts w:ascii="Consolas" w:hAnsi="Consolas"/>
+          <w:sz w:val="20"/>
+          <w:szCs w:val="20"/>
+        </w:rPr>
+      </w:pPr>
+      <w:r>
+        <w:t xml:space="preserve">Can execute part </w:t>
+      </w:r>
+      <w:r>
+        <w:t xml:space="preserve">may </w:t>
+      </w:r>
+      <w:r>
+        <w:t xml:space="preserve">be left to </w:t>
+      </w:r>
+      <w:r>
+        <w:rPr>
+          <w:rFonts w:ascii="Consolas" w:hAnsi="Consolas"/>
+          <w:sz w:val="20"/>
+          <w:szCs w:val="20"/>
+        </w:rPr>
+        <w:t>&lt;always&gt;</w:t>
+      </w:r>
+      <w:r>
+        <w:rPr>
+          <w:rFonts w:ascii="Consolas" w:hAnsi="Consolas"/>
+          <w:sz w:val="20"/>
+          <w:szCs w:val="20"/>
+        </w:rPr>
+        <w:t xml:space="preserve"> </w:t>
+      </w:r>
+      <w:r>
+        <w:t xml:space="preserve">to prevent the </w:t>
+      </w:r>
+      <w:r>
+        <w:t>other texts from triggering the current transformation</w:t>
+      </w:r>
+    </w:p>
+    <w:p>
+      <w:pPr>
+        <w:pStyle w:val="ListParagraph"/>
+        <w:widowControl/>
+        <w:numPr>
+          <w:ilvl w:val="0"/>
+          <w:numId w:val="26"/>
+        </w:numPr>
+        <w:suppressAutoHyphens w:val="0"/>
+      </w:pPr>
+      <w:r>
+        <w:t xml:space="preserve">In execute part we specify that the </w:t>
+      </w:r>
+      <w:r>
+        <w:t xml:space="preserve">new </w:t>
+      </w:r>
+      <w:r>
+        <w:t>instance of the concept associated with the range list expression</w:t>
+      </w:r>
+      <w:r>
+        <w:t xml:space="preserve"> should copy the </w:t>
+      </w:r>
+      <w:r>
+        <w:t xml:space="preserve">items from the </w:t>
+      </w:r>
+      <w:r>
+        <w:t>former instance of enumeration list concept</w:t>
+      </w:r>
+      <w:r>
+        <w:t xml:space="preserve"> and then replace it completely</w:t>
+      </w:r>
+      <w:r>
+        <w:t>.</w:t>
+      </w:r>
+      <w:r>
+        <w:t xml:space="preserve"> These are the items that will go before the </w:t>
+      </w:r>
+      <w:r>
+        <w:rPr>
+          <w:rFonts w:ascii="Consolas" w:hAnsi="Consolas" w:cs="Consolas"/>
+          <w:sz w:val="20"/>
+          <w:szCs w:val="20"/>
+        </w:rPr>
+        <w:t>..</w:t>
+      </w:r>
+      <w:r>
+        <w:rPr>
+          <w:rFonts w:ascii="Consolas" w:hAnsi="Consolas" w:cs="Consolas"/>
+          <w:i/>
+          <w:sz w:val="20"/>
+          <w:szCs w:val="20"/>
+        </w:rPr>
+        <w:t xml:space="preserve"> </w:t>
+      </w:r>
+      <w:r>
+        <w:t>symbol</w:t>
+      </w:r>
+      <w:r>
+        <w:t xml:space="preserve">. </w:t>
+      </w:r>
+      <w:r>
+        <w:t xml:space="preserve">In most cases the user actually wants to specify the upper bound as well, which is why we </w:t>
+      </w:r>
+      <w:r>
+        <w:t>then create a new instance for the upper bound node and</w:t>
+      </w:r>
+      <w:r>
+        <w:t xml:space="preserve"> set </w:t>
+      </w:r>
+      <w:r>
+        <w:t>the</w:t>
+      </w:r>
+      <w:r>
+        <w:t xml:space="preserve"> </w:t>
+      </w:r>
+      <w:r>
+        <w:t>focus</w:t>
+      </w:r>
+      <w:r>
+        <w:t xml:space="preserve"> on the node</w:t>
+      </w:r>
+      <w:r>
+        <w:t>.</w:t>
+      </w:r>
+      <w:r>
+        <w:t xml:space="preserve"> </w:t>
+      </w:r>
+    </w:p>
+    <w:p>
+      <w:pPr>
+        <w:widowControl/>
+        <w:suppressAutoHyphens w:val="0"/>
+      </w:pPr>
+      <w:r>
+        <w:t xml:space="preserve">The problem with the </w:t>
+      </w:r>
+      <w:r>
+        <w:t xml:space="preserve">current </w:t>
+      </w:r>
+      <w:r>
+        <w:t xml:space="preserve">approach </w:t>
+      </w:r>
+      <w:r>
+        <w:t xml:space="preserve">is that the concept that triggers the transformation is </w:t>
+      </w:r>
+      <w:r>
+        <w:t>‘</w:t>
+      </w:r>
+      <w:r>
+        <w:t>expression</w:t>
+      </w:r>
+      <w:r>
+        <w:t>’</w:t>
+      </w:r>
+      <w:r>
+        <w:t>.</w:t>
+      </w:r>
+      <w:r>
+        <w:t xml:space="preserve"> </w:t>
+      </w:r>
+      <w:r>
+        <w:t xml:space="preserve">‘Expression’, however, may be </w:t>
+      </w:r>
+      <w:r>
+        <w:t>a child of many different concepts</w:t>
+      </w:r>
+      <w:r>
+        <w:t>,</w:t>
+      </w:r>
+      <w:r>
+        <w:t xml:space="preserve"> not all of which are list enumeration concepts.</w:t>
+      </w:r>
+      <w:r>
+        <w:t xml:space="preserve"> </w:t>
+      </w:r>
+      <w:r>
+        <w:t xml:space="preserve">We need to, therefore, include the </w:t>
+      </w:r>
+      <w:r>
+        <w:t xml:space="preserve">relevant </w:t>
+      </w:r>
+      <w:r>
+        <w:t xml:space="preserve">condition in the </w:t>
+      </w:r>
       <w:bookmarkStart w:id="0" w:name="_GoBack"/>
       <w:bookmarkEnd w:id="0"/>
+      <w:r>
+        <w:t>transformation menu</w:t>
+      </w:r>
+      <w:r>
+        <w:t>. A complete implementation is depicted on Figure 4.9.</w:t>
+      </w:r>
+    </w:p>
+    <w:p>
+      <w:pPr>
+        <w:widowControl/>
+        <w:suppressAutoHyphens w:val="0"/>
+      </w:pPr>
+    </w:p>
+    <w:p>
+      <w:pPr>
+        <w:widowControl/>
+        <w:suppressAutoHyphens w:val="0"/>
+        <w:jc w:val="center"/>
+      </w:pPr>
+      <w:r>
+        <w:rPr>
+          <w:noProof/>
+          <w:lang w:val="cs-CZ" w:eastAsia="cs-CZ" w:bidi="ar-SA"/>
+        </w:rPr>
+        <w:drawing>
+          <wp:inline distT="0" distB="0" distL="0" distR="0">
+            <wp:extent cx="3930700" cy="2817722"/>
+            <wp:effectExtent l="0" t="0" r="0" b="1905"/>
+            <wp:docPr id="35" name="Picture 35"/>
+            <wp:cNvGraphicFramePr>
+              <a:graphicFrameLocks xmlns:a="http://schemas.openxmlformats.org/drawingml/2006/main" noChangeAspect="1"/>
+            </wp:cNvGraphicFramePr>
+            <a:graphic xmlns:a="http://schemas.openxmlformats.org/drawingml/2006/main">
+              <a:graphicData uri="http://schemas.openxmlformats.org/drawingml/2006/picture">
+                <pic:pic xmlns:pic="http://schemas.openxmlformats.org/drawingml/2006/picture">
+                  <pic:nvPicPr>
+                    <pic:cNvPr id="35" name="09.fw.png"/>
+                    <pic:cNvPicPr/>
+                  </pic:nvPicPr>
+                  <pic:blipFill>
+                    <a:blip r:embed="rId74">
+                      <a:extLst>
+                        <a:ext uri="{28A0092B-C50C-407E-A947-70E740481C1C}">
+                          <a14:useLocalDpi xmlns:a14="http://schemas.microsoft.com/office/drawing/2010/main" val="0"/>
+                        </a:ext>
+                      </a:extLst>
+                    </a:blip>
+                    <a:stretch>
+                      <a:fillRect/>
+                    </a:stretch>
+                  </pic:blipFill>
+                  <pic:spPr>
+                    <a:xfrm>
+                      <a:off x="0" y="0"/>
+                      <a:ext cx="3942810" cy="2826403"/>
+                    </a:xfrm>
+                    <a:prstGeom prst="rect">
+                      <a:avLst/>
+                    </a:prstGeom>
+                  </pic:spPr>
+                </pic:pic>
+              </a:graphicData>
+            </a:graphic>
+          </wp:inline>
+        </w:drawing>
+      </w:r>
+    </w:p>
+    <w:p>
+      <w:pPr>
+        <w:widowControl/>
+        <w:suppressAutoHyphens w:val="0"/>
+        <w:jc w:val="center"/>
+      </w:pPr>
+      <w:r>
+        <w:t xml:space="preserve">Figure 4.9: </w:t>
+      </w:r>
+      <w:r>
+        <w:t>Default transformation menu for expression</w:t>
+      </w:r>
+      <w:r>
+        <w:t xml:space="preserve"> concept, which also acts as an enumeration list concept child item</w:t>
+      </w:r>
     </w:p>
     <w:sectPr>
       <w:pgSz w:w="11906" w:h="16838"/>
@@ -44075,6 +45584,119 @@
     </w:lvl>
   </w:abstractNum>
   <w:abstractNum w:abstractNumId="3">
+    <w:nsid w:val="04821560"/>
+    <w:multiLevelType w:val="hybridMultilevel"/>
+    <w:tmpl w:val="4B3C905C"/>
+    <w:lvl w:ilvl="0" w:tplc="04050001">
+      <w:start w:val="1"/>
+      <w:numFmt w:val="bullet"/>
+      <w:lvlText w:val=""/>
+      <w:lvlJc w:val="left"/>
+      <w:pPr>
+        <w:ind w:left="720" w:hanging="360"/>
+      </w:pPr>
+      <w:rPr>
+        <w:rFonts w:ascii="Symbol" w:hAnsi="Symbol" w:hint="default"/>
+      </w:rPr>
+    </w:lvl>
+    <w:lvl w:ilvl="1" w:tplc="04050003" w:tentative="1">
+      <w:start w:val="1"/>
+      <w:numFmt w:val="bullet"/>
+      <w:lvlText w:val="o"/>
+      <w:lvlJc w:val="left"/>
+      <w:pPr>
+        <w:ind w:left="1440" w:hanging="360"/>
+      </w:pPr>
+      <w:rPr>
+        <w:rFonts w:ascii="Courier New" w:hAnsi="Courier New" w:cs="Courier New" w:hint="default"/>
+      </w:rPr>
+    </w:lvl>
+    <w:lvl w:ilvl="2" w:tplc="04050005" w:tentative="1">
+      <w:start w:val="1"/>
+      <w:numFmt w:val="bullet"/>
+      <w:lvlText w:val=""/>
+      <w:lvlJc w:val="left"/>
+      <w:pPr>
+        <w:ind w:left="2160" w:hanging="360"/>
+      </w:pPr>
+      <w:rPr>
+        <w:rFonts w:ascii="Wingdings" w:hAnsi="Wingdings" w:hint="default"/>
+      </w:rPr>
+    </w:lvl>
+    <w:lvl w:ilvl="3" w:tplc="04050001" w:tentative="1">
+      <w:start w:val="1"/>
+      <w:numFmt w:val="bullet"/>
+      <w:lvlText w:val=""/>
+      <w:lvlJc w:val="left"/>
+      <w:pPr>
+        <w:ind w:left="2880" w:hanging="360"/>
+      </w:pPr>
+      <w:rPr>
+        <w:rFonts w:ascii="Symbol" w:hAnsi="Symbol" w:hint="default"/>
+      </w:rPr>
+    </w:lvl>
+    <w:lvl w:ilvl="4" w:tplc="04050003" w:tentative="1">
+      <w:start w:val="1"/>
+      <w:numFmt w:val="bullet"/>
+      <w:lvlText w:val="o"/>
+      <w:lvlJc w:val="left"/>
+      <w:pPr>
+        <w:ind w:left="3600" w:hanging="360"/>
+      </w:pPr>
+      <w:rPr>
+        <w:rFonts w:ascii="Courier New" w:hAnsi="Courier New" w:cs="Courier New" w:hint="default"/>
+      </w:rPr>
+    </w:lvl>
+    <w:lvl w:ilvl="5" w:tplc="04050005" w:tentative="1">
+      <w:start w:val="1"/>
+      <w:numFmt w:val="bullet"/>
+      <w:lvlText w:val=""/>
+      <w:lvlJc w:val="left"/>
+      <w:pPr>
+        <w:ind w:left="4320" w:hanging="360"/>
+      </w:pPr>
+      <w:rPr>
+        <w:rFonts w:ascii="Wingdings" w:hAnsi="Wingdings" w:hint="default"/>
+      </w:rPr>
+    </w:lvl>
+    <w:lvl w:ilvl="6" w:tplc="04050001" w:tentative="1">
+      <w:start w:val="1"/>
+      <w:numFmt w:val="bullet"/>
+      <w:lvlText w:val=""/>
+      <w:lvlJc w:val="left"/>
+      <w:pPr>
+        <w:ind w:left="5040" w:hanging="360"/>
+      </w:pPr>
+      <w:rPr>
+        <w:rFonts w:ascii="Symbol" w:hAnsi="Symbol" w:hint="default"/>
+      </w:rPr>
+    </w:lvl>
+    <w:lvl w:ilvl="7" w:tplc="04050003" w:tentative="1">
+      <w:start w:val="1"/>
+      <w:numFmt w:val="bullet"/>
+      <w:lvlText w:val="o"/>
+      <w:lvlJc w:val="left"/>
+      <w:pPr>
+        <w:ind w:left="5760" w:hanging="360"/>
+      </w:pPr>
+      <w:rPr>
+        <w:rFonts w:ascii="Courier New" w:hAnsi="Courier New" w:cs="Courier New" w:hint="default"/>
+      </w:rPr>
+    </w:lvl>
+    <w:lvl w:ilvl="8" w:tplc="04050005" w:tentative="1">
+      <w:start w:val="1"/>
+      <w:numFmt w:val="bullet"/>
+      <w:lvlText w:val=""/>
+      <w:lvlJc w:val="left"/>
+      <w:pPr>
+        <w:ind w:left="6480" w:hanging="360"/>
+      </w:pPr>
+      <w:rPr>
+        <w:rFonts w:ascii="Wingdings" w:hAnsi="Wingdings" w:hint="default"/>
+      </w:rPr>
+    </w:lvl>
+  </w:abstractNum>
+  <w:abstractNum w:abstractNumId="4">
     <w:nsid w:val="04CB7E16"/>
     <w:multiLevelType w:val="hybridMultilevel"/>
     <w:tmpl w:val="EAE84E3C"/>
@@ -44160,7 +45782,7 @@
       </w:pPr>
     </w:lvl>
   </w:abstractNum>
-  <w:abstractNum w:abstractNumId="4">
+  <w:abstractNum w:abstractNumId="5">
     <w:nsid w:val="1265611E"/>
     <w:multiLevelType w:val="hybridMultilevel"/>
     <w:tmpl w:val="06E49268"/>
@@ -44273,7 +45895,7 @@
       </w:rPr>
     </w:lvl>
   </w:abstractNum>
-  <w:abstractNum w:abstractNumId="5">
+  <w:abstractNum w:abstractNumId="6">
     <w:nsid w:val="14147DD9"/>
     <w:multiLevelType w:val="hybridMultilevel"/>
     <w:tmpl w:val="EE225538"/>
@@ -44386,7 +46008,7 @@
       </w:rPr>
     </w:lvl>
   </w:abstractNum>
-  <w:abstractNum w:abstractNumId="6">
+  <w:abstractNum w:abstractNumId="7">
     <w:nsid w:val="18CC7B6C"/>
     <w:multiLevelType w:val="hybridMultilevel"/>
     <w:tmpl w:val="5FFA95E6"/>
@@ -44499,7 +46121,7 @@
       </w:rPr>
     </w:lvl>
   </w:abstractNum>
-  <w:abstractNum w:abstractNumId="7">
+  <w:abstractNum w:abstractNumId="8">
     <w:nsid w:val="19C4294D"/>
     <w:multiLevelType w:val="hybridMultilevel"/>
     <w:tmpl w:val="62D4FAAA"/>
@@ -44612,7 +46234,7 @@
       </w:rPr>
     </w:lvl>
   </w:abstractNum>
-  <w:abstractNum w:abstractNumId="8">
+  <w:abstractNum w:abstractNumId="9">
     <w:nsid w:val="1A185289"/>
     <w:multiLevelType w:val="hybridMultilevel"/>
     <w:tmpl w:val="0DD86338"/>
@@ -44725,7 +46347,7 @@
       </w:rPr>
     </w:lvl>
   </w:abstractNum>
-  <w:abstractNum w:abstractNumId="9">
+  <w:abstractNum w:abstractNumId="10">
     <w:nsid w:val="1D062BC4"/>
     <w:multiLevelType w:val="hybridMultilevel"/>
     <w:tmpl w:val="7A4ADE84"/>
@@ -44838,7 +46460,7 @@
       </w:rPr>
     </w:lvl>
   </w:abstractNum>
-  <w:abstractNum w:abstractNumId="10">
+  <w:abstractNum w:abstractNumId="11">
     <w:nsid w:val="20186DF8"/>
     <w:multiLevelType w:val="hybridMultilevel"/>
     <w:tmpl w:val="25BE6C12"/>
@@ -44951,7 +46573,7 @@
       </w:rPr>
     </w:lvl>
   </w:abstractNum>
-  <w:abstractNum w:abstractNumId="11">
+  <w:abstractNum w:abstractNumId="12">
     <w:nsid w:val="2289226B"/>
     <w:multiLevelType w:val="hybridMultilevel"/>
     <w:tmpl w:val="9CA62702"/>
@@ -45064,7 +46686,7 @@
       </w:rPr>
     </w:lvl>
   </w:abstractNum>
-  <w:abstractNum w:abstractNumId="12">
+  <w:abstractNum w:abstractNumId="13">
     <w:nsid w:val="22BE7A9F"/>
     <w:multiLevelType w:val="hybridMultilevel"/>
     <w:tmpl w:val="EB641E52"/>
@@ -45177,7 +46799,7 @@
       </w:rPr>
     </w:lvl>
   </w:abstractNum>
-  <w:abstractNum w:abstractNumId="13">
+  <w:abstractNum w:abstractNumId="14">
     <w:nsid w:val="22C17880"/>
     <w:multiLevelType w:val="hybridMultilevel"/>
     <w:tmpl w:val="0F8CBAC0"/>
@@ -45290,7 +46912,7 @@
       </w:rPr>
     </w:lvl>
   </w:abstractNum>
-  <w:abstractNum w:abstractNumId="14">
+  <w:abstractNum w:abstractNumId="15">
     <w:nsid w:val="2CED3602"/>
     <w:multiLevelType w:val="hybridMultilevel"/>
     <w:tmpl w:val="5B16B7D4"/>
@@ -45403,7 +47025,7 @@
       </w:rPr>
     </w:lvl>
   </w:abstractNum>
-  <w:abstractNum w:abstractNumId="15">
+  <w:abstractNum w:abstractNumId="16">
     <w:nsid w:val="2E9120B1"/>
     <w:multiLevelType w:val="multilevel"/>
     <w:tmpl w:val="D9FACD4E"/>
@@ -45552,7 +47174,7 @@
       </w:rPr>
     </w:lvl>
   </w:abstractNum>
-  <w:abstractNum w:abstractNumId="16">
+  <w:abstractNum w:abstractNumId="17">
     <w:nsid w:val="35554B58"/>
     <w:multiLevelType w:val="hybridMultilevel"/>
     <w:tmpl w:val="85B2A5B8"/>
@@ -45638,7 +47260,7 @@
       </w:pPr>
     </w:lvl>
   </w:abstractNum>
-  <w:abstractNum w:abstractNumId="17">
+  <w:abstractNum w:abstractNumId="18">
     <w:nsid w:val="40CB696B"/>
     <w:multiLevelType w:val="hybridMultilevel"/>
     <w:tmpl w:val="55D89F0E"/>
@@ -45751,7 +47373,7 @@
       </w:rPr>
     </w:lvl>
   </w:abstractNum>
-  <w:abstractNum w:abstractNumId="18">
+  <w:abstractNum w:abstractNumId="19">
     <w:nsid w:val="4BBD4379"/>
     <w:multiLevelType w:val="hybridMultilevel"/>
     <w:tmpl w:val="86B2E5C8"/>
@@ -45864,7 +47486,7 @@
       </w:rPr>
     </w:lvl>
   </w:abstractNum>
-  <w:abstractNum w:abstractNumId="19">
+  <w:abstractNum w:abstractNumId="20">
     <w:nsid w:val="54FC1D0C"/>
     <w:multiLevelType w:val="hybridMultilevel"/>
     <w:tmpl w:val="3E745310"/>
@@ -45977,7 +47599,7 @@
       </w:rPr>
     </w:lvl>
   </w:abstractNum>
-  <w:abstractNum w:abstractNumId="20">
+  <w:abstractNum w:abstractNumId="21">
     <w:nsid w:val="58E0497F"/>
     <w:multiLevelType w:val="hybridMultilevel"/>
     <w:tmpl w:val="BF9A199C"/>
@@ -46090,7 +47712,7 @@
       </w:rPr>
     </w:lvl>
   </w:abstractNum>
-  <w:abstractNum w:abstractNumId="21">
+  <w:abstractNum w:abstractNumId="22">
     <w:nsid w:val="5A0B29E3"/>
     <w:multiLevelType w:val="multilevel"/>
     <w:tmpl w:val="24FE9C64"/>
@@ -46203,7 +47825,7 @@
       </w:rPr>
     </w:lvl>
   </w:abstractNum>
-  <w:abstractNum w:abstractNumId="22">
+  <w:abstractNum w:abstractNumId="23">
     <w:nsid w:val="5EDA1EC6"/>
     <w:multiLevelType w:val="hybridMultilevel"/>
     <w:tmpl w:val="92AAE6F4"/>
@@ -46316,7 +47938,7 @@
       </w:rPr>
     </w:lvl>
   </w:abstractNum>
-  <w:abstractNum w:abstractNumId="23">
+  <w:abstractNum w:abstractNumId="24">
     <w:nsid w:val="67D23D3B"/>
     <w:multiLevelType w:val="hybridMultilevel"/>
     <w:tmpl w:val="8FA636EC"/>
@@ -46429,7 +48051,7 @@
       </w:rPr>
     </w:lvl>
   </w:abstractNum>
-  <w:abstractNum w:abstractNumId="24">
+  <w:abstractNum w:abstractNumId="25">
     <w:nsid w:val="6B4A335A"/>
     <w:multiLevelType w:val="hybridMultilevel"/>
     <w:tmpl w:val="9F2CE14E"/>
@@ -46546,76 +48168,79 @@
     <w:abstractNumId w:val="0"/>
   </w:num>
   <w:num w:numId="2">
-    <w:abstractNumId w:val="17"/>
+    <w:abstractNumId w:val="18"/>
   </w:num>
   <w:num w:numId="3">
-    <w:abstractNumId w:val="8"/>
+    <w:abstractNumId w:val="9"/>
   </w:num>
   <w:num w:numId="4">
+    <w:abstractNumId w:val="7"/>
+  </w:num>
+  <w:num w:numId="5">
+    <w:abstractNumId w:val="16"/>
+  </w:num>
+  <w:num w:numId="6">
     <w:abstractNumId w:val="6"/>
   </w:num>
-  <w:num w:numId="5">
-    <w:abstractNumId w:val="15"/>
-  </w:num>
-  <w:num w:numId="6">
-    <w:abstractNumId w:val="5"/>
-  </w:num>
   <w:num w:numId="7">
-    <w:abstractNumId w:val="18"/>
+    <w:abstractNumId w:val="19"/>
   </w:num>
   <w:num w:numId="8">
-    <w:abstractNumId w:val="21"/>
+    <w:abstractNumId w:val="22"/>
   </w:num>
   <w:num w:numId="9">
     <w:abstractNumId w:val="2"/>
   </w:num>
   <w:num w:numId="10">
-    <w:abstractNumId w:val="9"/>
+    <w:abstractNumId w:val="10"/>
   </w:num>
   <w:num w:numId="11">
-    <w:abstractNumId w:val="7"/>
+    <w:abstractNumId w:val="8"/>
   </w:num>
   <w:num w:numId="12">
-    <w:abstractNumId w:val="3"/>
+    <w:abstractNumId w:val="4"/>
   </w:num>
   <w:num w:numId="13">
+    <w:abstractNumId w:val="14"/>
+  </w:num>
+  <w:num w:numId="14">
+    <w:abstractNumId w:val="11"/>
+  </w:num>
+  <w:num w:numId="15">
+    <w:abstractNumId w:val="25"/>
+  </w:num>
+  <w:num w:numId="16">
+    <w:abstractNumId w:val="24"/>
+  </w:num>
+  <w:num w:numId="17">
+    <w:abstractNumId w:val="17"/>
+  </w:num>
+  <w:num w:numId="18">
+    <w:abstractNumId w:val="5"/>
+  </w:num>
+  <w:num w:numId="19">
+    <w:abstractNumId w:val="20"/>
+  </w:num>
+  <w:num w:numId="20">
+    <w:abstractNumId w:val="23"/>
+  </w:num>
+  <w:num w:numId="21">
+    <w:abstractNumId w:val="12"/>
+  </w:num>
+  <w:num w:numId="22">
     <w:abstractNumId w:val="13"/>
   </w:num>
-  <w:num w:numId="14">
-    <w:abstractNumId w:val="10"/>
-  </w:num>
-  <w:num w:numId="15">
-    <w:abstractNumId w:val="24"/>
-  </w:num>
-  <w:num w:numId="16">
-    <w:abstractNumId w:val="23"/>
-  </w:num>
-  <w:num w:numId="17">
-    <w:abstractNumId w:val="16"/>
-  </w:num>
-  <w:num w:numId="18">
-    <w:abstractNumId w:val="4"/>
-  </w:num>
-  <w:num w:numId="19">
-    <w:abstractNumId w:val="19"/>
-  </w:num>
-  <w:num w:numId="20">
-    <w:abstractNumId w:val="22"/>
-  </w:num>
-  <w:num w:numId="21">
-    <w:abstractNumId w:val="11"/>
-  </w:num>
-  <w:num w:numId="22">
-    <w:abstractNumId w:val="12"/>
-  </w:num>
   <w:num w:numId="23">
-    <w:abstractNumId w:val="20"/>
+    <w:abstractNumId w:val="21"/>
   </w:num>
   <w:num w:numId="24">
-    <w:abstractNumId w:val="14"/>
+    <w:abstractNumId w:val="15"/>
   </w:num>
   <w:num w:numId="25">
     <w:abstractNumId w:val="1"/>
+  </w:num>
+  <w:num w:numId="26">
+    <w:abstractNumId w:val="3"/>
   </w:num>
   <w:numIdMacAtCleanup w:val="25"/>
 </w:numbering>
@@ -47839,7 +49464,7 @@
 </file>
 
 <file path=customXml/itemProps1.xml><?xml version="1.0" encoding="utf-8"?>
-<ds:datastoreItem xmlns:ds="http://schemas.openxmlformats.org/officeDocument/2006/customXml" ds:itemID="{D70291BA-6C8C-4CF4-83ED-C0FB375DE330}">
+<ds:datastoreItem xmlns:ds="http://schemas.openxmlformats.org/officeDocument/2006/customXml" ds:itemID="{CA045EB6-1F0D-449B-8177-97DFA20822F0}">
   <ds:schemaRefs>
     <ds:schemaRef ds:uri="http://schemas.openxmlformats.org/officeDocument/2006/bibliography"/>
   </ds:schemaRefs>

</xml_diff>

<commit_message>
Implementation - editor (inclusion pattern)
</commit_message>
<xml_diff>
--- a/Frege.docx
+++ b/Frege.docx
@@ -45081,12 +45081,7 @@
         <w:t xml:space="preserve">relevant </w:t>
       </w:r>
       <w:r>
-        <w:t xml:space="preserve">condition in the </w:t>
-      </w:r>
-      <w:bookmarkStart w:id="0" w:name="_GoBack"/>
-      <w:bookmarkEnd w:id="0"/>
-      <w:r>
-        <w:t>transformation menu</w:t>
+        <w:t>condition in the transformation menu</w:t>
       </w:r>
       <w:r>
         <w:t>. A complete implementation is depicted on Figure 4.9.</w:t>
@@ -45168,6 +45163,795 @@
         <w:t xml:space="preserve"> concept, which also acts as an enumeration list concept child item</w:t>
       </w:r>
     </w:p>
+    <w:p>
+      <w:pPr>
+        <w:widowControl/>
+        <w:suppressAutoHyphens w:val="0"/>
+        <w:jc w:val="center"/>
+      </w:pPr>
+    </w:p>
+    <w:p>
+      <w:pPr>
+        <w:widowControl/>
+        <w:suppressAutoHyphens w:val="0"/>
+        <w:rPr>
+          <w:u w:val="single"/>
+        </w:rPr>
+      </w:pPr>
+    </w:p>
+    <w:p>
+      <w:pPr>
+        <w:widowControl/>
+        <w:suppressAutoHyphens w:val="0"/>
+        <w:rPr>
+          <w:u w:val="single"/>
+        </w:rPr>
+      </w:pPr>
+      <w:r>
+        <w:rPr>
+          <w:u w:val="single"/>
+        </w:rPr>
+        <w:lastRenderedPageBreak/>
+        <w:t>Transformation menu i</w:t>
+      </w:r>
+      <w:r>
+        <w:rPr>
+          <w:u w:val="single"/>
+        </w:rPr>
+        <w:t>nclusion</w:t>
+      </w:r>
+      <w:r>
+        <w:rPr>
+          <w:u w:val="single"/>
+        </w:rPr>
+        <w:t xml:space="preserve"> pattern</w:t>
+      </w:r>
+    </w:p>
+    <w:p>
+      <w:pPr>
+        <w:widowControl/>
+        <w:suppressAutoHyphens w:val="0"/>
+      </w:pPr>
+      <w:r>
+        <w:t>As described in the previous section, we have to be careful what actions we assign to what concepts.</w:t>
+      </w:r>
+      <w:r>
+        <w:t xml:space="preserve"> If a concept may </w:t>
+      </w:r>
+      <w:r>
+        <w:t xml:space="preserve">act </w:t>
+      </w:r>
+      <w:r>
+        <w:t xml:space="preserve">as a child of several different parents, we have </w:t>
+      </w:r>
+      <w:r>
+        <w:t xml:space="preserve">to </w:t>
+      </w:r>
+      <w:r>
+        <w:t xml:space="preserve">allow the defined transformation menu actions only for the relevant </w:t>
+      </w:r>
+      <w:r>
+        <w:t>ones</w:t>
+      </w:r>
+      <w:r>
+        <w:t>.</w:t>
+      </w:r>
+    </w:p>
+    <w:p>
+      <w:pPr>
+        <w:widowControl/>
+        <w:suppressAutoHyphens w:val="0"/>
+      </w:pPr>
+      <w:r>
+        <w:t xml:space="preserve">There is, however, a different problem related </w:t>
+      </w:r>
+      <w:r>
+        <w:t xml:space="preserve">to the </w:t>
+      </w:r>
+      <w:r>
+        <w:t>parent-child relationship</w:t>
+      </w:r>
+      <w:r>
+        <w:t>.</w:t>
+      </w:r>
+      <w:r>
+        <w:t xml:space="preserve"> </w:t>
+      </w:r>
+      <w:r>
+        <w:t>Let us take a look at the ‘GenericApplication’ concept</w:t>
+      </w:r>
+      <w:r>
+        <w:t xml:space="preserve"> from the previous </w:t>
+      </w:r>
+      <w:r>
+        <w:t>chapter [add ref]</w:t>
+      </w:r>
+      <w:r>
+        <w:t xml:space="preserve">. </w:t>
+      </w:r>
+      <w:r>
+        <w:t xml:space="preserve">It </w:t>
+      </w:r>
+      <w:r>
+        <w:t xml:space="preserve">inherits from </w:t>
+      </w:r>
+      <w:r>
+        <w:t>‘TopExpression’</w:t>
+      </w:r>
+      <w:r>
+        <w:t xml:space="preserve"> concept</w:t>
+      </w:r>
+      <w:r>
+        <w:t xml:space="preserve">, so for all of the transformation menus defined for TopExpression to also work in </w:t>
+      </w:r>
+      <w:r>
+        <w:t>‘GenericApplication’</w:t>
+      </w:r>
+      <w:r>
+        <w:t>, we have to include them.</w:t>
+      </w:r>
+      <w:r>
+        <w:t xml:space="preserve"> The implementation is </w:t>
+      </w:r>
+      <w:r>
+        <w:t>illustrated on Figure 4.10.</w:t>
+      </w:r>
+    </w:p>
+    <w:p>
+      <w:pPr>
+        <w:widowControl/>
+        <w:suppressAutoHyphens w:val="0"/>
+        <w:jc w:val="center"/>
+      </w:pPr>
+    </w:p>
+    <w:p>
+      <w:pPr>
+        <w:widowControl/>
+        <w:suppressAutoHyphens w:val="0"/>
+        <w:jc w:val="center"/>
+      </w:pPr>
+      <w:r>
+        <w:rPr>
+          <w:noProof/>
+          <w:lang w:val="cs-CZ" w:eastAsia="cs-CZ" w:bidi="ar-SA"/>
+        </w:rPr>
+        <w:drawing>
+          <wp:inline distT="0" distB="0" distL="0" distR="0">
+            <wp:extent cx="3500651" cy="537919"/>
+            <wp:effectExtent l="0" t="0" r="5080" b="0"/>
+            <wp:docPr id="42" name="Picture 42"/>
+            <wp:cNvGraphicFramePr>
+              <a:graphicFrameLocks xmlns:a="http://schemas.openxmlformats.org/drawingml/2006/main" noChangeAspect="1"/>
+            </wp:cNvGraphicFramePr>
+            <a:graphic xmlns:a="http://schemas.openxmlformats.org/drawingml/2006/main">
+              <a:graphicData uri="http://schemas.openxmlformats.org/drawingml/2006/picture">
+                <pic:pic xmlns:pic="http://schemas.openxmlformats.org/drawingml/2006/picture">
+                  <pic:nvPicPr>
+                    <pic:cNvPr id="42" name="10.fw.png"/>
+                    <pic:cNvPicPr/>
+                  </pic:nvPicPr>
+                  <pic:blipFill>
+                    <a:blip r:embed="rId75">
+                      <a:extLst>
+                        <a:ext uri="{28A0092B-C50C-407E-A947-70E740481C1C}">
+                          <a14:useLocalDpi xmlns:a14="http://schemas.microsoft.com/office/drawing/2010/main" val="0"/>
+                        </a:ext>
+                      </a:extLst>
+                    </a:blip>
+                    <a:stretch>
+                      <a:fillRect/>
+                    </a:stretch>
+                  </pic:blipFill>
+                  <pic:spPr>
+                    <a:xfrm>
+                      <a:off x="0" y="0"/>
+                      <a:ext cx="3650021" cy="560872"/>
+                    </a:xfrm>
+                    <a:prstGeom prst="rect">
+                      <a:avLst/>
+                    </a:prstGeom>
+                  </pic:spPr>
+                </pic:pic>
+              </a:graphicData>
+            </a:graphic>
+          </wp:inline>
+        </w:drawing>
+      </w:r>
+    </w:p>
+    <w:p>
+      <w:pPr>
+        <w:widowControl/>
+        <w:suppressAutoHyphens w:val="0"/>
+        <w:jc w:val="center"/>
+      </w:pPr>
+      <w:r>
+        <w:t>Figure 4.10: Default transformation menu for ‘GenericApplication‘</w:t>
+      </w:r>
+      <w:r>
+        <w:t xml:space="preserve"> concept</w:t>
+      </w:r>
+    </w:p>
+    <w:p>
+      <w:pPr>
+        <w:widowControl/>
+        <w:suppressAutoHyphens w:val="0"/>
+      </w:pPr>
+    </w:p>
+    <w:p>
+      <w:pPr>
+        <w:widowControl/>
+        <w:suppressAutoHyphens w:val="0"/>
+      </w:pPr>
+      <w:r>
+        <w:t xml:space="preserve">This, however, is not sufficient. </w:t>
+      </w:r>
+      <w:r>
+        <w:t xml:space="preserve">‘GenericApplication’ </w:t>
+      </w:r>
+      <w:r>
+        <w:t>contains these children:</w:t>
+      </w:r>
+    </w:p>
+    <w:p>
+      <w:pPr>
+        <w:pStyle w:val="ListParagraph"/>
+        <w:widowControl/>
+        <w:numPr>
+          <w:ilvl w:val="0"/>
+          <w:numId w:val="27"/>
+        </w:numPr>
+        <w:suppressAutoHyphens w:val="0"/>
+      </w:pPr>
+      <w:r>
+        <w:t>[1] ApplicationEntity (what is to be applied, e.g. a function, operator, expression enclosed in brackets, etc.)</w:t>
+      </w:r>
+    </w:p>
+    <w:p>
+      <w:pPr>
+        <w:pStyle w:val="ListParagraph"/>
+        <w:widowControl/>
+        <w:numPr>
+          <w:ilvl w:val="0"/>
+          <w:numId w:val="27"/>
+        </w:numPr>
+        <w:suppressAutoHyphens w:val="0"/>
+      </w:pPr>
+      <w:r>
+        <w:t>[0..n] PrimaryExpression (arguments to pass for the application entity)</w:t>
+      </w:r>
+    </w:p>
+    <w:p>
+      <w:pPr>
+        <w:widowControl/>
+        <w:suppressAutoHyphens w:val="0"/>
+      </w:pPr>
+      <w:r>
+        <w:t xml:space="preserve">Its editor consists </w:t>
+      </w:r>
+      <w:r>
+        <w:t xml:space="preserve">solely </w:t>
+      </w:r>
+      <w:r>
+        <w:t>of the childrens’ editors and does not contain any constant, property or referent cells</w:t>
+      </w:r>
+      <w:r>
+        <w:t xml:space="preserve"> whatsoever (see implementation </w:t>
+      </w:r>
+      <w:r>
+        <w:t xml:space="preserve">provided </w:t>
+      </w:r>
+      <w:r>
+        <w:t>o</w:t>
+      </w:r>
+      <w:r>
+        <w:t xml:space="preserve">n </w:t>
+      </w:r>
+      <w:r>
+        <w:t>Figure 4.11)</w:t>
+      </w:r>
+      <w:r>
+        <w:t>.</w:t>
+      </w:r>
+      <w:r>
+        <w:t xml:space="preserve"> </w:t>
+      </w:r>
+      <w:r>
+        <w:t xml:space="preserve">Thus, all </w:t>
+      </w:r>
+      <w:r>
+        <w:t xml:space="preserve">of the </w:t>
+      </w:r>
+      <w:r>
+        <w:t>transformation menus have to be</w:t>
+      </w:r>
+      <w:r>
+        <w:t xml:space="preserve"> included in the children concepts, too</w:t>
+      </w:r>
+      <w:r>
+        <w:t>.</w:t>
+      </w:r>
+    </w:p>
+    <w:p>
+      <w:pPr>
+        <w:widowControl/>
+        <w:suppressAutoHyphens w:val="0"/>
+        <w:jc w:val="center"/>
+      </w:pPr>
+    </w:p>
+    <w:p>
+      <w:pPr>
+        <w:widowControl/>
+        <w:suppressAutoHyphens w:val="0"/>
+        <w:jc w:val="center"/>
+      </w:pPr>
+      <w:r>
+        <w:rPr>
+          <w:noProof/>
+          <w:lang w:val="cs-CZ" w:eastAsia="cs-CZ" w:bidi="ar-SA"/>
+        </w:rPr>
+        <w:drawing>
+          <wp:inline distT="0" distB="0" distL="0" distR="0">
+            <wp:extent cx="2977597" cy="177421"/>
+            <wp:effectExtent l="0" t="0" r="0" b="0"/>
+            <wp:docPr id="43" name="Picture 43"/>
+            <wp:cNvGraphicFramePr>
+              <a:graphicFrameLocks xmlns:a="http://schemas.openxmlformats.org/drawingml/2006/main" noChangeAspect="1"/>
+            </wp:cNvGraphicFramePr>
+            <a:graphic xmlns:a="http://schemas.openxmlformats.org/drawingml/2006/main">
+              <a:graphicData uri="http://schemas.openxmlformats.org/drawingml/2006/picture">
+                <pic:pic xmlns:pic="http://schemas.openxmlformats.org/drawingml/2006/picture">
+                  <pic:nvPicPr>
+                    <pic:cNvPr id="43" name="11.fw.png"/>
+                    <pic:cNvPicPr/>
+                  </pic:nvPicPr>
+                  <pic:blipFill>
+                    <a:blip r:embed="rId76">
+                      <a:extLst>
+                        <a:ext uri="{28A0092B-C50C-407E-A947-70E740481C1C}">
+                          <a14:useLocalDpi xmlns:a14="http://schemas.microsoft.com/office/drawing/2010/main" val="0"/>
+                        </a:ext>
+                      </a:extLst>
+                    </a:blip>
+                    <a:stretch>
+                      <a:fillRect/>
+                    </a:stretch>
+                  </pic:blipFill>
+                  <pic:spPr>
+                    <a:xfrm>
+                      <a:off x="0" y="0"/>
+                      <a:ext cx="3500561" cy="208582"/>
+                    </a:xfrm>
+                    <a:prstGeom prst="rect">
+                      <a:avLst/>
+                    </a:prstGeom>
+                  </pic:spPr>
+                </pic:pic>
+              </a:graphicData>
+            </a:graphic>
+          </wp:inline>
+        </w:drawing>
+      </w:r>
+    </w:p>
+    <w:p>
+      <w:pPr>
+        <w:widowControl/>
+        <w:suppressAutoHyphens w:val="0"/>
+        <w:jc w:val="center"/>
+      </w:pPr>
+      <w:r>
+        <w:t xml:space="preserve">Figure 4.11: Concept editor for </w:t>
+      </w:r>
+      <w:r>
+        <w:t>‘GenericApplication‘ concept</w:t>
+      </w:r>
+    </w:p>
+    <w:p>
+      <w:pPr>
+        <w:widowControl/>
+        <w:suppressAutoHyphens w:val="0"/>
+        <w:jc w:val="center"/>
+      </w:pPr>
+    </w:p>
+    <w:p>
+      <w:pPr>
+        <w:widowControl/>
+        <w:suppressAutoHyphens w:val="0"/>
+      </w:pPr>
+      <w:r>
+        <w:t xml:space="preserve">The idea </w:t>
+      </w:r>
+      <w:r>
+        <w:t xml:space="preserve">to implement this for the children concepts </w:t>
+      </w:r>
+      <w:r>
+        <w:t>is as follows</w:t>
+      </w:r>
+      <w:r>
+        <w:t>:</w:t>
+      </w:r>
+    </w:p>
+    <w:p>
+      <w:pPr>
+        <w:pStyle w:val="ListParagraph"/>
+        <w:widowControl/>
+        <w:numPr>
+          <w:ilvl w:val="0"/>
+          <w:numId w:val="28"/>
+        </w:numPr>
+        <w:suppressAutoHyphens w:val="0"/>
+      </w:pPr>
+      <w:r>
+        <w:t>The parent of the current node has to be</w:t>
+      </w:r>
+      <w:r>
+        <w:t xml:space="preserve"> an instance</w:t>
+      </w:r>
+      <w:r>
+        <w:t xml:space="preserve"> of ‘GenericApplication’ concept.</w:t>
+      </w:r>
+    </w:p>
+    <w:p>
+      <w:pPr>
+        <w:pStyle w:val="ListParagraph"/>
+        <w:widowControl/>
+        <w:numPr>
+          <w:ilvl w:val="0"/>
+          <w:numId w:val="28"/>
+        </w:numPr>
+        <w:suppressAutoHyphens w:val="0"/>
+      </w:pPr>
+      <w:r>
+        <w:t>T</w:t>
+      </w:r>
+      <w:r>
+        <w:t>he current node</w:t>
+      </w:r>
+      <w:r>
+        <w:t xml:space="preserve">’s </w:t>
+      </w:r>
+      <w:r>
+        <w:t xml:space="preserve">concept </w:t>
+      </w:r>
+      <w:r>
+        <w:t>editor</w:t>
+      </w:r>
+      <w:r>
+        <w:t xml:space="preserve"> has </w:t>
+      </w:r>
+      <w:r>
+        <w:t>to be the right</w:t>
+      </w:r>
+      <w:r>
+        <w:t xml:space="preserve">-most </w:t>
+      </w:r>
+      <w:r>
+        <w:t>cell</w:t>
+      </w:r>
+      <w:r>
+        <w:t xml:space="preserve"> in the </w:t>
+      </w:r>
+      <w:r>
+        <w:t>‘GenericApplication’ concept</w:t>
+      </w:r>
+      <w:r>
+        <w:t xml:space="preserve"> editor</w:t>
+      </w:r>
+      <w:r>
+        <w:t>.</w:t>
+      </w:r>
+      <w:r>
+        <w:t xml:space="preserve"> </w:t>
+      </w:r>
+      <w:r>
+        <w:rPr>
+          <w:i/>
+        </w:rPr>
+        <w:t xml:space="preserve">(So, we are either an application entity and the arguments are empty, or we are the last argument in the corresponding </w:t>
+      </w:r>
+      <w:r>
+        <w:rPr>
+          <w:i/>
+        </w:rPr>
+        <w:t>‘GenericApplication’</w:t>
+      </w:r>
+      <w:r>
+        <w:rPr>
+          <w:i/>
+        </w:rPr>
+        <w:t xml:space="preserve"> instance.)</w:t>
+      </w:r>
+    </w:p>
+    <w:p>
+      <w:pPr>
+        <w:pStyle w:val="ListParagraph"/>
+        <w:widowControl/>
+        <w:numPr>
+          <w:ilvl w:val="0"/>
+          <w:numId w:val="28"/>
+        </w:numPr>
+        <w:suppressAutoHyphens w:val="0"/>
+      </w:pPr>
+      <w:r>
+        <w:t xml:space="preserve">If the above is true, we include the default transformation menu intended for </w:t>
+      </w:r>
+      <w:r>
+        <w:t>‘GenericApplication’</w:t>
+      </w:r>
+      <w:r>
+        <w:t xml:space="preserve"> concept</w:t>
+      </w:r>
+      <w:r>
+        <w:t xml:space="preserve">, and in cases when it </w:t>
+      </w:r>
+      <w:r>
+        <w:t xml:space="preserve">is </w:t>
+      </w:r>
+      <w:r>
+        <w:t>trigger</w:t>
+      </w:r>
+      <w:r>
+        <w:t>ed</w:t>
+      </w:r>
+      <w:r>
+        <w:t>, it will be applied to the parent node.</w:t>
+      </w:r>
+    </w:p>
+    <w:p>
+      <w:pPr>
+        <w:widowControl/>
+        <w:suppressAutoHyphens w:val="0"/>
+      </w:pPr>
+      <w:r>
+        <w:t>Figure 4.12</w:t>
+      </w:r>
+      <w:r>
+        <w:t xml:space="preserve"> provides an example of such implementation</w:t>
+      </w:r>
+      <w:r>
+        <w:t xml:space="preserve"> for the concept ‘PrimaryExpression’</w:t>
+      </w:r>
+      <w:r>
+        <w:t>.</w:t>
+      </w:r>
+    </w:p>
+    <w:p>
+      <w:pPr>
+        <w:widowControl/>
+        <w:suppressAutoHyphens w:val="0"/>
+        <w:jc w:val="center"/>
+        <w:rPr>
+          <w:noProof/>
+          <w:lang w:val="cs-CZ" w:eastAsia="cs-CZ" w:bidi="ar-SA"/>
+        </w:rPr>
+      </w:pPr>
+    </w:p>
+    <w:p>
+      <w:pPr>
+        <w:widowControl/>
+        <w:suppressAutoHyphens w:val="0"/>
+        <w:jc w:val="center"/>
+        <w:rPr>
+          <w:noProof/>
+          <w:lang w:val="cs-CZ" w:eastAsia="cs-CZ" w:bidi="ar-SA"/>
+        </w:rPr>
+      </w:pPr>
+      <w:r>
+        <w:rPr>
+          <w:noProof/>
+          <w:lang w:val="cs-CZ" w:eastAsia="cs-CZ" w:bidi="ar-SA"/>
+        </w:rPr>
+        <w:drawing>
+          <wp:inline distT="0" distB="0" distL="0" distR="0" wp14:anchorId="63320BB1" wp14:editId="11F763F0">
+            <wp:extent cx="4334887" cy="2381534"/>
+            <wp:effectExtent l="0" t="0" r="8890" b="0"/>
+            <wp:docPr id="45" name="Picture 45"/>
+            <wp:cNvGraphicFramePr>
+              <a:graphicFrameLocks xmlns:a="http://schemas.openxmlformats.org/drawingml/2006/main" noChangeAspect="1"/>
+            </wp:cNvGraphicFramePr>
+            <a:graphic xmlns:a="http://schemas.openxmlformats.org/drawingml/2006/main">
+              <a:graphicData uri="http://schemas.openxmlformats.org/drawingml/2006/picture">
+                <pic:pic xmlns:pic="http://schemas.openxmlformats.org/drawingml/2006/picture">
+                  <pic:nvPicPr>
+                    <pic:cNvPr id="45" name="12.fw.png"/>
+                    <pic:cNvPicPr/>
+                  </pic:nvPicPr>
+                  <pic:blipFill>
+                    <a:blip r:embed="rId77">
+                      <a:extLst>
+                        <a:ext uri="{28A0092B-C50C-407E-A947-70E740481C1C}">
+                          <a14:useLocalDpi xmlns:a14="http://schemas.microsoft.com/office/drawing/2010/main" val="0"/>
+                        </a:ext>
+                      </a:extLst>
+                    </a:blip>
+                    <a:stretch>
+                      <a:fillRect/>
+                    </a:stretch>
+                  </pic:blipFill>
+                  <pic:spPr>
+                    <a:xfrm>
+                      <a:off x="0" y="0"/>
+                      <a:ext cx="4374310" cy="2403193"/>
+                    </a:xfrm>
+                    <a:prstGeom prst="rect">
+                      <a:avLst/>
+                    </a:prstGeom>
+                  </pic:spPr>
+                </pic:pic>
+              </a:graphicData>
+            </a:graphic>
+          </wp:inline>
+        </w:drawing>
+      </w:r>
+    </w:p>
+    <w:p>
+      <w:pPr>
+        <w:widowControl/>
+        <w:suppressAutoHyphens w:val="0"/>
+        <w:jc w:val="center"/>
+      </w:pPr>
+      <w:r>
+        <w:t>Figure 4.12: Default transformation menu for the concept ‘PrimaryExpression’, which also acts as an argument in ‘GenericApplication’ concept</w:t>
+      </w:r>
+    </w:p>
+    <w:p>
+      <w:pPr>
+        <w:widowControl/>
+        <w:suppressAutoHyphens w:val="0"/>
+      </w:pPr>
+      <w:r>
+        <w:lastRenderedPageBreak/>
+        <w:t xml:space="preserve">To </w:t>
+      </w:r>
+      <w:r>
+        <w:t xml:space="preserve">elaborate, ‘PrimaryExpression’ inherits from ‘TopExpression’, which means it has to include all of the transformation menus that were intended for </w:t>
+      </w:r>
+      <w:r>
+        <w:t>‘TopExpression’</w:t>
+      </w:r>
+      <w:r>
+        <w:t>, first.</w:t>
+      </w:r>
+      <w:r>
+        <w:t xml:space="preserve"> </w:t>
+      </w:r>
+      <w:r>
+        <w:t>T</w:t>
+      </w:r>
+      <w:r>
+        <w:t>hen, the type of arguments in ‘</w:t>
+      </w:r>
+      <w:r>
+        <w:t>GenericApplication</w:t>
+      </w:r>
+      <w:r>
+        <w:t xml:space="preserve">’ is ‘PrimaryExpression’, </w:t>
+      </w:r>
+      <w:r>
+        <w:t>so we include the transformation menu for the case the current ‘PrimaryExpression’ node is the last argument</w:t>
+      </w:r>
+      <w:r>
+        <w:t xml:space="preserve"> in an application</w:t>
+      </w:r>
+      <w:r>
+        <w:t>.</w:t>
+      </w:r>
+    </w:p>
+    <w:p>
+      <w:pPr>
+        <w:widowControl/>
+        <w:suppressAutoHyphens w:val="0"/>
+      </w:pPr>
+      <w:r>
+        <w:t xml:space="preserve">A similar approach would be used for the </w:t>
+      </w:r>
+      <w:r>
+        <w:t>‘</w:t>
+      </w:r>
+      <w:r>
+        <w:t>ApplicationEntity</w:t>
+      </w:r>
+      <w:r>
+        <w:t>’ concept.</w:t>
+      </w:r>
+    </w:p>
+    <w:p>
+      <w:pPr>
+        <w:widowControl/>
+        <w:suppressAutoHyphens w:val="0"/>
+      </w:pPr>
+      <w:r>
+        <w:t xml:space="preserve">Now, obviously, ‘PrimaryExpression’ has </w:t>
+      </w:r>
+      <w:r>
+        <w:t>several</w:t>
+      </w:r>
+      <w:r>
+        <w:t xml:space="preserve"> subconcepts, </w:t>
+      </w:r>
+      <w:r>
+        <w:t>all of which need to include its default transformation menu.</w:t>
+      </w:r>
+      <w:r>
+        <w:t xml:space="preserve"> And if there was a subconcept of ‘PrimaryExpression’ consisting of one or more children</w:t>
+      </w:r>
+      <w:r>
+        <w:t>, whose editor</w:t>
+      </w:r>
+      <w:r>
+        <w:t>s</w:t>
+      </w:r>
+      <w:r>
+        <w:t xml:space="preserve"> would be used at the right</w:t>
+      </w:r>
+      <w:r>
+        <w:t xml:space="preserve"> of the current concept editor</w:t>
+      </w:r>
+      <w:r>
+        <w:t xml:space="preserve">, the children would </w:t>
+      </w:r>
+      <w:r>
+        <w:t xml:space="preserve">also </w:t>
+      </w:r>
+      <w:r>
+        <w:t xml:space="preserve">need to include </w:t>
+      </w:r>
+      <w:r>
+        <w:t>its default menu</w:t>
+      </w:r>
+      <w:r>
+        <w:t xml:space="preserve"> recursively with the similar approach we described </w:t>
+      </w:r>
+      <w:r>
+        <w:t>in this chapter</w:t>
+      </w:r>
+      <w:r>
+        <w:t>.</w:t>
+      </w:r>
+    </w:p>
+    <w:p>
+      <w:pPr>
+        <w:widowControl/>
+        <w:suppressAutoHyphens w:val="0"/>
+      </w:pPr>
+      <w:r>
+        <w:t>We used t</w:t>
+      </w:r>
+      <w:r>
+        <w:t xml:space="preserve">his pattern throughout most of the implementation of transformation menus, </w:t>
+      </w:r>
+      <w:r>
+        <w:t xml:space="preserve">since a direct implementation for concrete </w:t>
+      </w:r>
+      <w:r>
+        <w:t>leaf</w:t>
+      </w:r>
+      <w:r>
+        <w:t xml:space="preserve"> concepts</w:t>
+      </w:r>
+      <w:r>
+        <w:t xml:space="preserve"> (which actually can </w:t>
+      </w:r>
+      <w:r>
+        <w:t>trigger the transformation, as they carry the required type of editor cells</w:t>
+      </w:r>
+      <w:r>
+        <w:t>)</w:t>
+      </w:r>
+      <w:r>
+        <w:t xml:space="preserve"> would be very difficult to maint</w:t>
+      </w:r>
+      <w:r>
+        <w:t xml:space="preserve">ain and prone to many </w:t>
+      </w:r>
+      <w:r>
+        <w:t>mistakes</w:t>
+      </w:r>
+      <w:r>
+        <w:t>.</w:t>
+      </w:r>
+      <w:bookmarkStart w:id="0" w:name="_GoBack"/>
+      <w:bookmarkEnd w:id="0"/>
+    </w:p>
     <w:sectPr>
       <w:pgSz w:w="11906" w:h="16838"/>
       <w:pgMar w:top="1134" w:right="1134" w:bottom="1134" w:left="1134" w:header="708" w:footer="708" w:gutter="0"/>
@@ -46009,6 +46793,119 @@
     </w:lvl>
   </w:abstractNum>
   <w:abstractNum w:abstractNumId="7">
+    <w:nsid w:val="16654F50"/>
+    <w:multiLevelType w:val="hybridMultilevel"/>
+    <w:tmpl w:val="DA5A2F1E"/>
+    <w:lvl w:ilvl="0" w:tplc="04050001">
+      <w:start w:val="1"/>
+      <w:numFmt w:val="bullet"/>
+      <w:lvlText w:val=""/>
+      <w:lvlJc w:val="left"/>
+      <w:pPr>
+        <w:ind w:left="784" w:hanging="360"/>
+      </w:pPr>
+      <w:rPr>
+        <w:rFonts w:ascii="Symbol" w:hAnsi="Symbol" w:hint="default"/>
+      </w:rPr>
+    </w:lvl>
+    <w:lvl w:ilvl="1" w:tplc="04050003" w:tentative="1">
+      <w:start w:val="1"/>
+      <w:numFmt w:val="bullet"/>
+      <w:lvlText w:val="o"/>
+      <w:lvlJc w:val="left"/>
+      <w:pPr>
+        <w:ind w:left="1504" w:hanging="360"/>
+      </w:pPr>
+      <w:rPr>
+        <w:rFonts w:ascii="Courier New" w:hAnsi="Courier New" w:cs="Courier New" w:hint="default"/>
+      </w:rPr>
+    </w:lvl>
+    <w:lvl w:ilvl="2" w:tplc="04050005" w:tentative="1">
+      <w:start w:val="1"/>
+      <w:numFmt w:val="bullet"/>
+      <w:lvlText w:val=""/>
+      <w:lvlJc w:val="left"/>
+      <w:pPr>
+        <w:ind w:left="2224" w:hanging="360"/>
+      </w:pPr>
+      <w:rPr>
+        <w:rFonts w:ascii="Wingdings" w:hAnsi="Wingdings" w:hint="default"/>
+      </w:rPr>
+    </w:lvl>
+    <w:lvl w:ilvl="3" w:tplc="04050001" w:tentative="1">
+      <w:start w:val="1"/>
+      <w:numFmt w:val="bullet"/>
+      <w:lvlText w:val=""/>
+      <w:lvlJc w:val="left"/>
+      <w:pPr>
+        <w:ind w:left="2944" w:hanging="360"/>
+      </w:pPr>
+      <w:rPr>
+        <w:rFonts w:ascii="Symbol" w:hAnsi="Symbol" w:hint="default"/>
+      </w:rPr>
+    </w:lvl>
+    <w:lvl w:ilvl="4" w:tplc="04050003" w:tentative="1">
+      <w:start w:val="1"/>
+      <w:numFmt w:val="bullet"/>
+      <w:lvlText w:val="o"/>
+      <w:lvlJc w:val="left"/>
+      <w:pPr>
+        <w:ind w:left="3664" w:hanging="360"/>
+      </w:pPr>
+      <w:rPr>
+        <w:rFonts w:ascii="Courier New" w:hAnsi="Courier New" w:cs="Courier New" w:hint="default"/>
+      </w:rPr>
+    </w:lvl>
+    <w:lvl w:ilvl="5" w:tplc="04050005" w:tentative="1">
+      <w:start w:val="1"/>
+      <w:numFmt w:val="bullet"/>
+      <w:lvlText w:val=""/>
+      <w:lvlJc w:val="left"/>
+      <w:pPr>
+        <w:ind w:left="4384" w:hanging="360"/>
+      </w:pPr>
+      <w:rPr>
+        <w:rFonts w:ascii="Wingdings" w:hAnsi="Wingdings" w:hint="default"/>
+      </w:rPr>
+    </w:lvl>
+    <w:lvl w:ilvl="6" w:tplc="04050001" w:tentative="1">
+      <w:start w:val="1"/>
+      <w:numFmt w:val="bullet"/>
+      <w:lvlText w:val=""/>
+      <w:lvlJc w:val="left"/>
+      <w:pPr>
+        <w:ind w:left="5104" w:hanging="360"/>
+      </w:pPr>
+      <w:rPr>
+        <w:rFonts w:ascii="Symbol" w:hAnsi="Symbol" w:hint="default"/>
+      </w:rPr>
+    </w:lvl>
+    <w:lvl w:ilvl="7" w:tplc="04050003" w:tentative="1">
+      <w:start w:val="1"/>
+      <w:numFmt w:val="bullet"/>
+      <w:lvlText w:val="o"/>
+      <w:lvlJc w:val="left"/>
+      <w:pPr>
+        <w:ind w:left="5824" w:hanging="360"/>
+      </w:pPr>
+      <w:rPr>
+        <w:rFonts w:ascii="Courier New" w:hAnsi="Courier New" w:cs="Courier New" w:hint="default"/>
+      </w:rPr>
+    </w:lvl>
+    <w:lvl w:ilvl="8" w:tplc="04050005" w:tentative="1">
+      <w:start w:val="1"/>
+      <w:numFmt w:val="bullet"/>
+      <w:lvlText w:val=""/>
+      <w:lvlJc w:val="left"/>
+      <w:pPr>
+        <w:ind w:left="6544" w:hanging="360"/>
+      </w:pPr>
+      <w:rPr>
+        <w:rFonts w:ascii="Wingdings" w:hAnsi="Wingdings" w:hint="default"/>
+      </w:rPr>
+    </w:lvl>
+  </w:abstractNum>
+  <w:abstractNum w:abstractNumId="8">
     <w:nsid w:val="18CC7B6C"/>
     <w:multiLevelType w:val="hybridMultilevel"/>
     <w:tmpl w:val="5FFA95E6"/>
@@ -46121,7 +47018,7 @@
       </w:rPr>
     </w:lvl>
   </w:abstractNum>
-  <w:abstractNum w:abstractNumId="8">
+  <w:abstractNum w:abstractNumId="9">
     <w:nsid w:val="19C4294D"/>
     <w:multiLevelType w:val="hybridMultilevel"/>
     <w:tmpl w:val="62D4FAAA"/>
@@ -46234,7 +47131,7 @@
       </w:rPr>
     </w:lvl>
   </w:abstractNum>
-  <w:abstractNum w:abstractNumId="9">
+  <w:abstractNum w:abstractNumId="10">
     <w:nsid w:val="1A185289"/>
     <w:multiLevelType w:val="hybridMultilevel"/>
     <w:tmpl w:val="0DD86338"/>
@@ -46347,7 +47244,7 @@
       </w:rPr>
     </w:lvl>
   </w:abstractNum>
-  <w:abstractNum w:abstractNumId="10">
+  <w:abstractNum w:abstractNumId="11">
     <w:nsid w:val="1D062BC4"/>
     <w:multiLevelType w:val="hybridMultilevel"/>
     <w:tmpl w:val="7A4ADE84"/>
@@ -46460,7 +47357,7 @@
       </w:rPr>
     </w:lvl>
   </w:abstractNum>
-  <w:abstractNum w:abstractNumId="11">
+  <w:abstractNum w:abstractNumId="12">
     <w:nsid w:val="20186DF8"/>
     <w:multiLevelType w:val="hybridMultilevel"/>
     <w:tmpl w:val="25BE6C12"/>
@@ -46573,7 +47470,7 @@
       </w:rPr>
     </w:lvl>
   </w:abstractNum>
-  <w:abstractNum w:abstractNumId="12">
+  <w:abstractNum w:abstractNumId="13">
     <w:nsid w:val="2289226B"/>
     <w:multiLevelType w:val="hybridMultilevel"/>
     <w:tmpl w:val="9CA62702"/>
@@ -46686,7 +47583,7 @@
       </w:rPr>
     </w:lvl>
   </w:abstractNum>
-  <w:abstractNum w:abstractNumId="13">
+  <w:abstractNum w:abstractNumId="14">
     <w:nsid w:val="22BE7A9F"/>
     <w:multiLevelType w:val="hybridMultilevel"/>
     <w:tmpl w:val="EB641E52"/>
@@ -46799,7 +47696,7 @@
       </w:rPr>
     </w:lvl>
   </w:abstractNum>
-  <w:abstractNum w:abstractNumId="14">
+  <w:abstractNum w:abstractNumId="15">
     <w:nsid w:val="22C17880"/>
     <w:multiLevelType w:val="hybridMultilevel"/>
     <w:tmpl w:val="0F8CBAC0"/>
@@ -46912,7 +47809,7 @@
       </w:rPr>
     </w:lvl>
   </w:abstractNum>
-  <w:abstractNum w:abstractNumId="15">
+  <w:abstractNum w:abstractNumId="16">
     <w:nsid w:val="2CED3602"/>
     <w:multiLevelType w:val="hybridMultilevel"/>
     <w:tmpl w:val="5B16B7D4"/>
@@ -47025,7 +47922,7 @@
       </w:rPr>
     </w:lvl>
   </w:abstractNum>
-  <w:abstractNum w:abstractNumId="16">
+  <w:abstractNum w:abstractNumId="17">
     <w:nsid w:val="2E9120B1"/>
     <w:multiLevelType w:val="multilevel"/>
     <w:tmpl w:val="D9FACD4E"/>
@@ -47174,7 +48071,7 @@
       </w:rPr>
     </w:lvl>
   </w:abstractNum>
-  <w:abstractNum w:abstractNumId="17">
+  <w:abstractNum w:abstractNumId="18">
     <w:nsid w:val="35554B58"/>
     <w:multiLevelType w:val="hybridMultilevel"/>
     <w:tmpl w:val="85B2A5B8"/>
@@ -47260,7 +48157,7 @@
       </w:pPr>
     </w:lvl>
   </w:abstractNum>
-  <w:abstractNum w:abstractNumId="18">
+  <w:abstractNum w:abstractNumId="19">
     <w:nsid w:val="40CB696B"/>
     <w:multiLevelType w:val="hybridMultilevel"/>
     <w:tmpl w:val="55D89F0E"/>
@@ -47373,7 +48270,7 @@
       </w:rPr>
     </w:lvl>
   </w:abstractNum>
-  <w:abstractNum w:abstractNumId="19">
+  <w:abstractNum w:abstractNumId="20">
     <w:nsid w:val="4BBD4379"/>
     <w:multiLevelType w:val="hybridMultilevel"/>
     <w:tmpl w:val="86B2E5C8"/>
@@ -47486,7 +48383,120 @@
       </w:rPr>
     </w:lvl>
   </w:abstractNum>
-  <w:abstractNum w:abstractNumId="20">
+  <w:abstractNum w:abstractNumId="21">
+    <w:nsid w:val="52246B6D"/>
+    <w:multiLevelType w:val="hybridMultilevel"/>
+    <w:tmpl w:val="E1006FD0"/>
+    <w:lvl w:ilvl="0" w:tplc="04050001">
+      <w:start w:val="1"/>
+      <w:numFmt w:val="bullet"/>
+      <w:lvlText w:val=""/>
+      <w:lvlJc w:val="left"/>
+      <w:pPr>
+        <w:ind w:left="720" w:hanging="360"/>
+      </w:pPr>
+      <w:rPr>
+        <w:rFonts w:ascii="Symbol" w:hAnsi="Symbol" w:hint="default"/>
+      </w:rPr>
+    </w:lvl>
+    <w:lvl w:ilvl="1" w:tplc="04050003" w:tentative="1">
+      <w:start w:val="1"/>
+      <w:numFmt w:val="bullet"/>
+      <w:lvlText w:val="o"/>
+      <w:lvlJc w:val="left"/>
+      <w:pPr>
+        <w:ind w:left="1440" w:hanging="360"/>
+      </w:pPr>
+      <w:rPr>
+        <w:rFonts w:ascii="Courier New" w:hAnsi="Courier New" w:cs="Courier New" w:hint="default"/>
+      </w:rPr>
+    </w:lvl>
+    <w:lvl w:ilvl="2" w:tplc="04050005" w:tentative="1">
+      <w:start w:val="1"/>
+      <w:numFmt w:val="bullet"/>
+      <w:lvlText w:val=""/>
+      <w:lvlJc w:val="left"/>
+      <w:pPr>
+        <w:ind w:left="2160" w:hanging="360"/>
+      </w:pPr>
+      <w:rPr>
+        <w:rFonts w:ascii="Wingdings" w:hAnsi="Wingdings" w:hint="default"/>
+      </w:rPr>
+    </w:lvl>
+    <w:lvl w:ilvl="3" w:tplc="04050001" w:tentative="1">
+      <w:start w:val="1"/>
+      <w:numFmt w:val="bullet"/>
+      <w:lvlText w:val=""/>
+      <w:lvlJc w:val="left"/>
+      <w:pPr>
+        <w:ind w:left="2880" w:hanging="360"/>
+      </w:pPr>
+      <w:rPr>
+        <w:rFonts w:ascii="Symbol" w:hAnsi="Symbol" w:hint="default"/>
+      </w:rPr>
+    </w:lvl>
+    <w:lvl w:ilvl="4" w:tplc="04050003" w:tentative="1">
+      <w:start w:val="1"/>
+      <w:numFmt w:val="bullet"/>
+      <w:lvlText w:val="o"/>
+      <w:lvlJc w:val="left"/>
+      <w:pPr>
+        <w:ind w:left="3600" w:hanging="360"/>
+      </w:pPr>
+      <w:rPr>
+        <w:rFonts w:ascii="Courier New" w:hAnsi="Courier New" w:cs="Courier New" w:hint="default"/>
+      </w:rPr>
+    </w:lvl>
+    <w:lvl w:ilvl="5" w:tplc="04050005" w:tentative="1">
+      <w:start w:val="1"/>
+      <w:numFmt w:val="bullet"/>
+      <w:lvlText w:val=""/>
+      <w:lvlJc w:val="left"/>
+      <w:pPr>
+        <w:ind w:left="4320" w:hanging="360"/>
+      </w:pPr>
+      <w:rPr>
+        <w:rFonts w:ascii="Wingdings" w:hAnsi="Wingdings" w:hint="default"/>
+      </w:rPr>
+    </w:lvl>
+    <w:lvl w:ilvl="6" w:tplc="04050001" w:tentative="1">
+      <w:start w:val="1"/>
+      <w:numFmt w:val="bullet"/>
+      <w:lvlText w:val=""/>
+      <w:lvlJc w:val="left"/>
+      <w:pPr>
+        <w:ind w:left="5040" w:hanging="360"/>
+      </w:pPr>
+      <w:rPr>
+        <w:rFonts w:ascii="Symbol" w:hAnsi="Symbol" w:hint="default"/>
+      </w:rPr>
+    </w:lvl>
+    <w:lvl w:ilvl="7" w:tplc="04050003" w:tentative="1">
+      <w:start w:val="1"/>
+      <w:numFmt w:val="bullet"/>
+      <w:lvlText w:val="o"/>
+      <w:lvlJc w:val="left"/>
+      <w:pPr>
+        <w:ind w:left="5760" w:hanging="360"/>
+      </w:pPr>
+      <w:rPr>
+        <w:rFonts w:ascii="Courier New" w:hAnsi="Courier New" w:cs="Courier New" w:hint="default"/>
+      </w:rPr>
+    </w:lvl>
+    <w:lvl w:ilvl="8" w:tplc="04050005" w:tentative="1">
+      <w:start w:val="1"/>
+      <w:numFmt w:val="bullet"/>
+      <w:lvlText w:val=""/>
+      <w:lvlJc w:val="left"/>
+      <w:pPr>
+        <w:ind w:left="6480" w:hanging="360"/>
+      </w:pPr>
+      <w:rPr>
+        <w:rFonts w:ascii="Wingdings" w:hAnsi="Wingdings" w:hint="default"/>
+      </w:rPr>
+    </w:lvl>
+  </w:abstractNum>
+  <w:abstractNum w:abstractNumId="22">
     <w:nsid w:val="54FC1D0C"/>
     <w:multiLevelType w:val="hybridMultilevel"/>
     <w:tmpl w:val="3E745310"/>
@@ -47599,7 +48609,7 @@
       </w:rPr>
     </w:lvl>
   </w:abstractNum>
-  <w:abstractNum w:abstractNumId="21">
+  <w:abstractNum w:abstractNumId="23">
     <w:nsid w:val="58E0497F"/>
     <w:multiLevelType w:val="hybridMultilevel"/>
     <w:tmpl w:val="BF9A199C"/>
@@ -47712,7 +48722,7 @@
       </w:rPr>
     </w:lvl>
   </w:abstractNum>
-  <w:abstractNum w:abstractNumId="22">
+  <w:abstractNum w:abstractNumId="24">
     <w:nsid w:val="5A0B29E3"/>
     <w:multiLevelType w:val="multilevel"/>
     <w:tmpl w:val="24FE9C64"/>
@@ -47825,7 +48835,7 @@
       </w:rPr>
     </w:lvl>
   </w:abstractNum>
-  <w:abstractNum w:abstractNumId="23">
+  <w:abstractNum w:abstractNumId="25">
     <w:nsid w:val="5EDA1EC6"/>
     <w:multiLevelType w:val="hybridMultilevel"/>
     <w:tmpl w:val="92AAE6F4"/>
@@ -47938,7 +48948,7 @@
       </w:rPr>
     </w:lvl>
   </w:abstractNum>
-  <w:abstractNum w:abstractNumId="24">
+  <w:abstractNum w:abstractNumId="26">
     <w:nsid w:val="67D23D3B"/>
     <w:multiLevelType w:val="hybridMultilevel"/>
     <w:tmpl w:val="8FA636EC"/>
@@ -48051,7 +49061,7 @@
       </w:rPr>
     </w:lvl>
   </w:abstractNum>
-  <w:abstractNum w:abstractNumId="25">
+  <w:abstractNum w:abstractNumId="27">
     <w:nsid w:val="6B4A335A"/>
     <w:multiLevelType w:val="hybridMultilevel"/>
     <w:tmpl w:val="9F2CE14E"/>
@@ -48168,79 +49178,85 @@
     <w:abstractNumId w:val="0"/>
   </w:num>
   <w:num w:numId="2">
-    <w:abstractNumId w:val="18"/>
+    <w:abstractNumId w:val="19"/>
   </w:num>
   <w:num w:numId="3">
-    <w:abstractNumId w:val="9"/>
+    <w:abstractNumId w:val="10"/>
   </w:num>
   <w:num w:numId="4">
-    <w:abstractNumId w:val="7"/>
+    <w:abstractNumId w:val="8"/>
   </w:num>
   <w:num w:numId="5">
-    <w:abstractNumId w:val="16"/>
+    <w:abstractNumId w:val="17"/>
   </w:num>
   <w:num w:numId="6">
     <w:abstractNumId w:val="6"/>
   </w:num>
   <w:num w:numId="7">
-    <w:abstractNumId w:val="19"/>
+    <w:abstractNumId w:val="20"/>
   </w:num>
   <w:num w:numId="8">
-    <w:abstractNumId w:val="22"/>
+    <w:abstractNumId w:val="24"/>
   </w:num>
   <w:num w:numId="9">
     <w:abstractNumId w:val="2"/>
   </w:num>
   <w:num w:numId="10">
-    <w:abstractNumId w:val="10"/>
+    <w:abstractNumId w:val="11"/>
   </w:num>
   <w:num w:numId="11">
-    <w:abstractNumId w:val="8"/>
+    <w:abstractNumId w:val="9"/>
   </w:num>
   <w:num w:numId="12">
     <w:abstractNumId w:val="4"/>
   </w:num>
   <w:num w:numId="13">
-    <w:abstractNumId w:val="14"/>
+    <w:abstractNumId w:val="15"/>
   </w:num>
   <w:num w:numId="14">
-    <w:abstractNumId w:val="11"/>
+    <w:abstractNumId w:val="12"/>
   </w:num>
   <w:num w:numId="15">
-    <w:abstractNumId w:val="25"/>
+    <w:abstractNumId w:val="27"/>
   </w:num>
   <w:num w:numId="16">
-    <w:abstractNumId w:val="24"/>
+    <w:abstractNumId w:val="26"/>
   </w:num>
   <w:num w:numId="17">
-    <w:abstractNumId w:val="17"/>
+    <w:abstractNumId w:val="18"/>
   </w:num>
   <w:num w:numId="18">
     <w:abstractNumId w:val="5"/>
   </w:num>
   <w:num w:numId="19">
-    <w:abstractNumId w:val="20"/>
+    <w:abstractNumId w:val="22"/>
   </w:num>
   <w:num w:numId="20">
+    <w:abstractNumId w:val="25"/>
+  </w:num>
+  <w:num w:numId="21">
+    <w:abstractNumId w:val="13"/>
+  </w:num>
+  <w:num w:numId="22">
+    <w:abstractNumId w:val="14"/>
+  </w:num>
+  <w:num w:numId="23">
     <w:abstractNumId w:val="23"/>
   </w:num>
-  <w:num w:numId="21">
-    <w:abstractNumId w:val="12"/>
-  </w:num>
-  <w:num w:numId="22">
-    <w:abstractNumId w:val="13"/>
-  </w:num>
-  <w:num w:numId="23">
-    <w:abstractNumId w:val="21"/>
-  </w:num>
   <w:num w:numId="24">
-    <w:abstractNumId w:val="15"/>
+    <w:abstractNumId w:val="16"/>
   </w:num>
   <w:num w:numId="25">
     <w:abstractNumId w:val="1"/>
   </w:num>
   <w:num w:numId="26">
     <w:abstractNumId w:val="3"/>
+  </w:num>
+  <w:num w:numId="27">
+    <w:abstractNumId w:val="21"/>
+  </w:num>
+  <w:num w:numId="28">
+    <w:abstractNumId w:val="7"/>
   </w:num>
   <w:numIdMacAtCleanup w:val="25"/>
 </w:numbering>
@@ -49464,7 +50480,7 @@
 </file>
 
 <file path=customXml/itemProps1.xml><?xml version="1.0" encoding="utf-8"?>
-<ds:datastoreItem xmlns:ds="http://schemas.openxmlformats.org/officeDocument/2006/customXml" ds:itemID="{CA045EB6-1F0D-449B-8177-97DFA20822F0}">
+<ds:datastoreItem xmlns:ds="http://schemas.openxmlformats.org/officeDocument/2006/customXml" ds:itemID="{45AC8827-9EE6-4431-937C-5097E8FC06B3}">
   <ds:schemaRefs>
     <ds:schemaRef ds:uri="http://schemas.openxmlformats.org/officeDocument/2006/bibliography"/>
   </ds:schemaRefs>

</xml_diff>

<commit_message>
Implementation - editor (substitute actions)
</commit_message>
<xml_diff>
--- a/Frege.docx
+++ b/Frege.docx
@@ -45282,13 +45282,7 @@
         <w:t xml:space="preserve"> concept</w:t>
       </w:r>
       <w:r>
-        <w:t xml:space="preserve">, so for all of the transformation menus defined for TopExpression to also work in </w:t>
-      </w:r>
-      <w:r>
-        <w:t>‘GenericApplication’</w:t>
-      </w:r>
-      <w:r>
-        <w:t>, we have to include them.</w:t>
+        <w:t>, so for all of the transformation menus defined for TopExpression to also work in ‘GenericApplication’, we have to include them.</w:t>
       </w:r>
       <w:r>
         <w:t xml:space="preserve"> The implementation is </w:t>
@@ -45539,10 +45533,7 @@
         <w:jc w:val="center"/>
       </w:pPr>
       <w:r>
-        <w:t xml:space="preserve">Figure 4.11: Concept editor for </w:t>
-      </w:r>
-      <w:r>
-        <w:t>‘GenericApplication‘ concept</w:t>
+        <w:t>Figure 4.11: Concept editor for ‘GenericApplication‘ concept</w:t>
       </w:r>
     </w:p>
     <w:p>
@@ -45628,16 +45619,7 @@
         <w:t>cell</w:t>
       </w:r>
       <w:r>
-        <w:t xml:space="preserve"> in the </w:t>
-      </w:r>
-      <w:r>
-        <w:t>‘GenericApplication’ concept</w:t>
-      </w:r>
-      <w:r>
-        <w:t xml:space="preserve"> editor</w:t>
-      </w:r>
-      <w:r>
-        <w:t>.</w:t>
+        <w:t xml:space="preserve"> in the ‘GenericApplication’ concept editor.</w:t>
       </w:r>
       <w:r>
         <w:t xml:space="preserve"> </w:t>
@@ -45646,19 +45628,7 @@
         <w:rPr>
           <w:i/>
         </w:rPr>
-        <w:t xml:space="preserve">(So, we are either an application entity and the arguments are empty, or we are the last argument in the corresponding </w:t>
-      </w:r>
-      <w:r>
-        <w:rPr>
-          <w:i/>
-        </w:rPr>
-        <w:t>‘GenericApplication’</w:t>
-      </w:r>
-      <w:r>
-        <w:rPr>
-          <w:i/>
-        </w:rPr>
-        <w:t xml:space="preserve"> instance.)</w:t>
+        <w:t>(So, we are either an application entity and the arguments are empty, or we are the last argument in the corresponding ‘GenericApplication’ instance.)</w:t>
       </w:r>
     </w:p>
     <w:p>
@@ -45672,13 +45642,7 @@
         <w:suppressAutoHyphens w:val="0"/>
       </w:pPr>
       <w:r>
-        <w:t xml:space="preserve">If the above is true, we include the default transformation menu intended for </w:t>
-      </w:r>
-      <w:r>
-        <w:t>‘GenericApplication’</w:t>
-      </w:r>
-      <w:r>
-        <w:t xml:space="preserve"> concept</w:t>
+        <w:t>If the above is true, we include the default transformation menu intended for ‘GenericApplication’ concept</w:t>
       </w:r>
       <w:r>
         <w:t xml:space="preserve">, and in cases when it </w:t>
@@ -45803,10 +45767,7 @@
         <w:t xml:space="preserve">To </w:t>
       </w:r>
       <w:r>
-        <w:t xml:space="preserve">elaborate, ‘PrimaryExpression’ inherits from ‘TopExpression’, which means it has to include all of the transformation menus that were intended for </w:t>
-      </w:r>
-      <w:r>
-        <w:t>‘TopExpression’</w:t>
+        <w:t>elaborate, ‘PrimaryExpression’ inherits from ‘TopExpression’, which means it has to include all of the transformation menus that were intended for ‘TopExpression’</w:t>
       </w:r>
       <w:r>
         <w:t>, first.</w:t>
@@ -45818,13 +45779,7 @@
         <w:t>T</w:t>
       </w:r>
       <w:r>
-        <w:t>hen, the type of arguments in ‘</w:t>
-      </w:r>
-      <w:r>
-        <w:t>GenericApplication</w:t>
-      </w:r>
-      <w:r>
-        <w:t xml:space="preserve">’ is ‘PrimaryExpression’, </w:t>
+        <w:t xml:space="preserve">hen, the type of arguments in ‘GenericApplication’ is ‘PrimaryExpression’, </w:t>
       </w:r>
       <w:r>
         <w:t>so we include the transformation menu for the case the current ‘PrimaryExpression’ node is the last argument</w:t>
@@ -45845,13 +45800,7 @@
         <w:t xml:space="preserve">A similar approach would be used for the </w:t>
       </w:r>
       <w:r>
-        <w:t>‘</w:t>
-      </w:r>
-      <w:r>
-        <w:t>ApplicationEntity</w:t>
-      </w:r>
-      <w:r>
-        <w:t>’ concept.</w:t>
+        <w:t>‘ApplicationEntity’ concept.</w:t>
       </w:r>
     </w:p>
     <w:p>
@@ -45948,9 +45897,571 @@
       </w:r>
       <w:r>
         <w:t>.</w:t>
+      </w:r>
+    </w:p>
+    <w:p>
+      <w:pPr>
+        <w:widowControl/>
+        <w:suppressAutoHyphens w:val="0"/>
+      </w:pPr>
+    </w:p>
+    <w:p>
+      <w:pPr>
+        <w:widowControl/>
+        <w:suppressAutoHyphens w:val="0"/>
+        <w:rPr>
+          <w:u w:val="single"/>
+        </w:rPr>
+      </w:pPr>
+      <w:r>
+        <w:rPr>
+          <w:u w:val="single"/>
+        </w:rPr>
+        <w:t>Substitute actions</w:t>
+      </w:r>
+    </w:p>
+    <w:p>
+      <w:pPr>
+        <w:widowControl/>
+        <w:suppressAutoHyphens w:val="0"/>
+      </w:pPr>
+      <w:r>
+        <w:t xml:space="preserve">We </w:t>
+      </w:r>
+      <w:r>
+        <w:t>use substitute actions whenever we need to allow a user to substitute certain AST node</w:t>
+      </w:r>
+      <w:r>
+        <w:t>s</w:t>
+      </w:r>
+      <w:r>
+        <w:t xml:space="preserve"> for a</w:t>
+      </w:r>
+      <w:r>
+        <w:t>nother nodes</w:t>
+      </w:r>
+      <w:r>
+        <w:t xml:space="preserve">. Mostly we need to allow a seamless substitution </w:t>
+      </w:r>
+      <w:r>
+        <w:t xml:space="preserve">of an abstract concept </w:t>
+      </w:r>
+      <w:r>
+        <w:t>to a concrete one</w:t>
+      </w:r>
+      <w:r>
+        <w:t xml:space="preserve">. </w:t>
+      </w:r>
+      <w:r>
+        <w:t xml:space="preserve">We will </w:t>
+      </w:r>
+      <w:r>
+        <w:t xml:space="preserve">now </w:t>
+      </w:r>
+      <w:r>
+        <w:t xml:space="preserve">take a </w:t>
+      </w:r>
+      <w:r>
+        <w:t>look on how literals should work in our IDE</w:t>
+      </w:r>
+      <w:r>
+        <w:t xml:space="preserve"> and demonstrate the usage of substitute actions on them</w:t>
+      </w:r>
+      <w:r>
+        <w:t>.</w:t>
+      </w:r>
+    </w:p>
+    <w:p>
+      <w:pPr>
+        <w:widowControl/>
+        <w:suppressAutoHyphens w:val="0"/>
+      </w:pPr>
+      <w:r>
+        <w:t>A literal is an abstract con</w:t>
+      </w:r>
+      <w:r>
+        <w:t>c</w:t>
+      </w:r>
+      <w:r>
+        <w:t xml:space="preserve">ept which inherits from ‘term’. </w:t>
+      </w:r>
+      <w:r>
+        <w:t>It basically carries a simple value in expressions. It has these subconcepts:</w:t>
+      </w:r>
+    </w:p>
+    <w:p>
+      <w:pPr>
+        <w:pStyle w:val="ListParagraph"/>
+        <w:widowControl/>
+        <w:numPr>
+          <w:ilvl w:val="0"/>
+          <w:numId w:val="29"/>
+        </w:numPr>
+        <w:suppressAutoHyphens w:val="0"/>
+      </w:pPr>
+      <w:r>
+        <w:t xml:space="preserve">StringValue: Contains a single property of a string type. The value is enclosed with quotes </w:t>
+      </w:r>
+      <w:r>
+        <w:rPr>
+          <w:rFonts w:ascii="Consolas" w:hAnsi="Consolas"/>
+          <w:sz w:val="20"/>
+          <w:szCs w:val="20"/>
+        </w:rPr>
+        <w:t>“</w:t>
+      </w:r>
+      <w:r>
+        <w:t xml:space="preserve"> in regards to how the editor looks like.</w:t>
+      </w:r>
+    </w:p>
+    <w:p>
+      <w:pPr>
+        <w:pStyle w:val="ListParagraph"/>
+        <w:widowControl/>
+        <w:numPr>
+          <w:ilvl w:val="0"/>
+          <w:numId w:val="29"/>
+        </w:numPr>
+        <w:suppressAutoHyphens w:val="0"/>
+      </w:pPr>
+      <w:r>
+        <w:t>CharValue: Represents a single character. The property is of a custom constrained type which allows only a single character to be typed, otherwise the node will not be validated correctly. Similarly to StringValue, in concept editor, the value is enclosed with apostrophes ‘.</w:t>
+      </w:r>
+    </w:p>
+    <w:p>
+      <w:pPr>
+        <w:pStyle w:val="ListParagraph"/>
+        <w:widowControl/>
+        <w:numPr>
+          <w:ilvl w:val="0"/>
+          <w:numId w:val="29"/>
+        </w:numPr>
+        <w:suppressAutoHyphens w:val="0"/>
+      </w:pPr>
+      <w:r>
+        <w:t>BooleanValue: Is an abstract concept. The editor has a single cell pointing to the content of the concept’s alias. This allows us to simply inherit from the concept, create two concrete concepts TrueValue and FalseValue w</w:t>
+      </w:r>
+      <w:r>
+        <w:t>ith aliases ‘true’ and ‘false’ that will represent the actual value.</w:t>
+      </w:r>
+    </w:p>
+    <w:p>
+      <w:pPr>
+        <w:pStyle w:val="ListParagraph"/>
+        <w:widowControl/>
+        <w:numPr>
+          <w:ilvl w:val="0"/>
+          <w:numId w:val="29"/>
+        </w:numPr>
+        <w:suppressAutoHyphens w:val="0"/>
+      </w:pPr>
+      <w:r>
+        <w:t xml:space="preserve">IntegerValue: </w:t>
+      </w:r>
+      <w:r>
+        <w:t>A concept with a single property. Its editor contains only a single property cell pointing to the mentioned property.</w:t>
+      </w:r>
+    </w:p>
+    <w:p>
+      <w:pPr>
+        <w:pStyle w:val="ListParagraph"/>
+        <w:widowControl/>
+        <w:numPr>
+          <w:ilvl w:val="0"/>
+          <w:numId w:val="29"/>
+        </w:numPr>
+        <w:suppressAutoHyphens w:val="0"/>
+      </w:pPr>
+      <w:r>
+        <w:t>DoubleValue: Same as IntegerValue, but the property is of a different type to allow floating-point numeric values instead of only the integer ones.</w:t>
+      </w:r>
+    </w:p>
+    <w:p>
+      <w:pPr>
+        <w:widowControl/>
+        <w:suppressAutoHyphens w:val="0"/>
+      </w:pPr>
+      <w:r>
+        <w:t>Now we may imagine a situation where there is a focus on an abstract expression AST node, i.e. the node is not set yet to anything at the moment. How will we enter any of the possible values?</w:t>
+      </w:r>
+    </w:p>
+    <w:p>
+      <w:pPr>
+        <w:widowControl/>
+        <w:suppressAutoHyphens w:val="0"/>
+      </w:pPr>
+      <w:r>
+        <w:t>In case of string and character, the situation is easy</w:t>
+      </w:r>
+      <w:r>
+        <w:t>.</w:t>
+      </w:r>
+      <w:r>
+        <w:t xml:space="preserve"> </w:t>
+      </w:r>
+      <w:r>
+        <w:t>W</w:t>
+      </w:r>
+      <w:r>
+        <w:t xml:space="preserve">e know that before entering </w:t>
+      </w:r>
+      <w:r>
+        <w:t xml:space="preserve">a string value in an expression, a normal user would probably </w:t>
+      </w:r>
+      <w:r>
+        <w:t>enter a</w:t>
+      </w:r>
+      <w:r>
+        <w:t xml:space="preserve"> quotation </w:t>
+      </w:r>
+      <w:r>
+        <w:t>mark</w:t>
+      </w:r>
+      <w:r>
+        <w:t xml:space="preserve"> first, then enter the </w:t>
+      </w:r>
+      <w:r>
+        <w:t xml:space="preserve">string </w:t>
+      </w:r>
+      <w:r>
+        <w:t xml:space="preserve">value and finally </w:t>
+      </w:r>
+      <w:r>
+        <w:t>finished with typing</w:t>
+      </w:r>
+      <w:r>
+        <w:t xml:space="preserve"> the right quotation </w:t>
+      </w:r>
+      <w:r>
+        <w:t>mark</w:t>
+      </w:r>
+      <w:r>
+        <w:t>.</w:t>
+      </w:r>
+      <w:r>
+        <w:t xml:space="preserve"> This means that quotation </w:t>
+      </w:r>
+      <w:r>
+        <w:t>mark</w:t>
+      </w:r>
+      <w:r>
+        <w:t xml:space="preserve"> can serve as a trigger </w:t>
+      </w:r>
+      <w:r>
+        <w:t xml:space="preserve">for entering string values. </w:t>
+      </w:r>
+      <w:r>
+        <w:t xml:space="preserve">This is done by declaring alias of the StringValue concept to </w:t>
+      </w:r>
+      <w:r>
+        <w:rPr>
+          <w:rFonts w:ascii="Consolas" w:hAnsi="Consolas"/>
+          <w:sz w:val="20"/>
+          <w:szCs w:val="20"/>
+        </w:rPr>
+        <w:t>“</w:t>
+      </w:r>
+      <w:r>
+        <w:t>.</w:t>
+      </w:r>
+      <w:r>
+        <w:t xml:space="preserve"> We will use the similar approach for CharValue concept. Additionally, it is clear that Boolean values will work the same way due to the aliasing mechanism. For these concepts, defining special substitute actions is</w:t>
+      </w:r>
+      <w:r>
+        <w:t xml:space="preserve"> actually</w:t>
+      </w:r>
+      <w:r>
+        <w:t xml:space="preserve"> not necessary.</w:t>
+      </w:r>
+    </w:p>
+    <w:p>
+      <w:pPr>
+        <w:widowControl/>
+        <w:suppressAutoHyphens w:val="0"/>
+      </w:pPr>
+      <w:r>
+        <w:t xml:space="preserve">IntegerValue and DoubleValue cannot be triggered by a concrete string as in the previous example. For these, we need to define </w:t>
+      </w:r>
+      <w:r>
+        <w:t>a default substitute action</w:t>
+      </w:r>
+      <w:r>
+        <w:t xml:space="preserve">, which will be associated with </w:t>
+      </w:r>
+      <w:r>
+        <w:t>the Literal concept.</w:t>
+      </w:r>
+    </w:p>
+    <w:p>
+      <w:pPr>
+        <w:widowControl/>
+        <w:suppressAutoHyphens w:val="0"/>
+      </w:pPr>
+      <w:r>
+        <w:t>Since we are defining a substitute menu for the Literal concept, we have to include its subconcepts menus first, otherwise we would lose string, char and Boolean value triggers.</w:t>
+      </w:r>
+      <w:r>
+        <w:t xml:space="preserve"> Then, we define two substitute actions</w:t>
+      </w:r>
+      <w:r>
+        <w:t>, one for integers and the second for floating-point numbers.</w:t>
+      </w:r>
+    </w:p>
+    <w:p>
+      <w:pPr>
+        <w:pStyle w:val="ListParagraph"/>
+        <w:widowControl/>
+        <w:numPr>
+          <w:ilvl w:val="0"/>
+          <w:numId w:val="30"/>
+        </w:numPr>
+        <w:suppressAutoHyphens w:val="0"/>
+      </w:pPr>
+      <w:r>
+        <w:lastRenderedPageBreak/>
+        <w:t>In ‘create node’ part, we specify what node is to be created and that its property should be equal to the text entered by the user.</w:t>
+      </w:r>
+    </w:p>
+    <w:p>
+      <w:pPr>
+        <w:pStyle w:val="ListParagraph"/>
+        <w:widowControl/>
+        <w:numPr>
+          <w:ilvl w:val="0"/>
+          <w:numId w:val="30"/>
+        </w:numPr>
+        <w:suppressAutoHyphens w:val="0"/>
+      </w:pPr>
+      <w:r>
+        <w:t xml:space="preserve">‘Matching text’ should return the text entered by the user, since there is no single string that could be associated with an integer or a </w:t>
+      </w:r>
+      <w:r>
+        <w:t>floating-point number</w:t>
+      </w:r>
+      <w:r>
+        <w:t>.</w:t>
+      </w:r>
+    </w:p>
+    <w:p>
+      <w:pPr>
+        <w:pStyle w:val="ListParagraph"/>
+        <w:widowControl/>
+        <w:numPr>
+          <w:ilvl w:val="0"/>
+          <w:numId w:val="30"/>
+        </w:numPr>
+        <w:suppressAutoHyphens w:val="0"/>
+      </w:pPr>
+      <w:r>
+        <w:t>‘Can substitue’ will test the entered text for not being empty and whether it matches the regular expression pattern for entering integer or double values.</w:t>
+      </w:r>
+      <w:r>
+        <w:t xml:space="preserve"> To prevent the ambiguity between integers and doubles, we will also make sure, regarding the floating-point numbers, </w:t>
+      </w:r>
+      <w:r>
+        <w:t>that</w:t>
+      </w:r>
+      <w:r>
+        <w:t xml:space="preserve"> the entered text does not match the regular expression for integer numbers and thus has to be, indeed, a double value.</w:t>
+      </w:r>
+    </w:p>
+    <w:p>
+      <w:pPr>
+        <w:widowControl/>
+        <w:suppressAutoHyphens w:val="0"/>
+        <w:rPr>
+          <w:rFonts w:ascii="Consolas" w:hAnsi="Consolas"/>
+          <w:sz w:val="20"/>
+          <w:szCs w:val="20"/>
+        </w:rPr>
+      </w:pPr>
+      <w:r>
+        <w:t>The corresponding implementation is depicted on Figure 4.13.</w:t>
+      </w:r>
+      <w:r>
+        <w:t xml:space="preserve"> This approach not only handles the case of a seamless substitution of an abstract expression node to ‘IntegerValue’</w:t>
+      </w:r>
+      <w:r>
+        <w:t>, but also a substitution of ‘IntegerValue’ to ‘DoubleValue’</w:t>
+      </w:r>
+      <w:r>
+        <w:t>.</w:t>
+      </w:r>
+      <w:r>
+        <w:t xml:space="preserve"> For example, upon examination</w:t>
+      </w:r>
+      <w:r>
+        <w:t xml:space="preserve"> of the node ‘27’ in the following definition by pressing ‘alt + x’ we can see that the node is an instance of the ‘IntegerValue’ concept</w:t>
+      </w:r>
+      <w:r>
+        <w:t xml:space="preserve">: </w:t>
+      </w:r>
+      <w:r>
+        <w:rPr>
+          <w:rFonts w:ascii="Consolas" w:hAnsi="Consolas"/>
+          <w:sz w:val="20"/>
+          <w:szCs w:val="20"/>
+        </w:rPr>
+        <w:t>myvalue = 27</w:t>
+      </w:r>
+    </w:p>
+    <w:p>
+      <w:pPr>
+        <w:widowControl/>
+        <w:suppressAutoHyphens w:val="0"/>
+        <w:rPr>
+          <w:rFonts w:ascii="Consolas" w:hAnsi="Consolas"/>
+          <w:sz w:val="20"/>
+          <w:szCs w:val="20"/>
+        </w:rPr>
+      </w:pPr>
+      <w:r>
+        <w:t xml:space="preserve">Upon adding </w:t>
+      </w:r>
+      <w:r>
+        <w:rPr>
+          <w:rFonts w:ascii="Consolas" w:hAnsi="Consolas"/>
+          <w:sz w:val="20"/>
+          <w:szCs w:val="20"/>
+        </w:rPr>
+        <w:t>.1</w:t>
+      </w:r>
+      <w:r>
+        <w:rPr>
+          <w:rFonts w:ascii="Consolas" w:hAnsi="Consolas"/>
+          <w:sz w:val="20"/>
+          <w:szCs w:val="20"/>
+        </w:rPr>
+        <w:t xml:space="preserve"> </w:t>
+      </w:r>
+      <w:r>
+        <w:t>to the expression, w</w:t>
+      </w:r>
+      <w:r>
+        <w:t>e can see that the node was substituted for an instance of ‘DoubleValue’</w:t>
+      </w:r>
+      <w:r>
+        <w:t xml:space="preserve"> concept: </w:t>
+      </w:r>
+      <w:r>
+        <w:rPr>
+          <w:rFonts w:ascii="Consolas" w:hAnsi="Consolas"/>
+          <w:sz w:val="20"/>
+          <w:szCs w:val="20"/>
+        </w:rPr>
+        <w:t>myvalue = 27</w:t>
+      </w:r>
+      <w:r>
+        <w:rPr>
+          <w:rFonts w:ascii="Consolas" w:hAnsi="Consolas"/>
+          <w:sz w:val="20"/>
+          <w:szCs w:val="20"/>
+        </w:rPr>
+        <w:t>.1</w:t>
+      </w:r>
+    </w:p>
+    <w:p>
+      <w:pPr>
+        <w:widowControl/>
+        <w:suppressAutoHyphens w:val="0"/>
+      </w:pPr>
+    </w:p>
+    <w:p>
+      <w:pPr>
+        <w:widowControl/>
+        <w:suppressAutoHyphens w:val="0"/>
+        <w:jc w:val="center"/>
+      </w:pPr>
+      <w:r>
+        <w:rPr>
+          <w:noProof/>
+          <w:lang w:val="cs-CZ" w:eastAsia="cs-CZ" w:bidi="ar-SA"/>
+        </w:rPr>
+        <w:drawing>
+          <wp:inline distT="0" distB="0" distL="0" distR="0">
+            <wp:extent cx="6120130" cy="3352165"/>
+            <wp:effectExtent l="0" t="0" r="0" b="635"/>
+            <wp:docPr id="44" name="Picture 44"/>
+            <wp:cNvGraphicFramePr>
+              <a:graphicFrameLocks xmlns:a="http://schemas.openxmlformats.org/drawingml/2006/main" noChangeAspect="1"/>
+            </wp:cNvGraphicFramePr>
+            <a:graphic xmlns:a="http://schemas.openxmlformats.org/drawingml/2006/main">
+              <a:graphicData uri="http://schemas.openxmlformats.org/drawingml/2006/picture">
+                <pic:pic xmlns:pic="http://schemas.openxmlformats.org/drawingml/2006/picture">
+                  <pic:nvPicPr>
+                    <pic:cNvPr id="44" name="13.fw.png"/>
+                    <pic:cNvPicPr/>
+                  </pic:nvPicPr>
+                  <pic:blipFill>
+                    <a:blip r:embed="rId78">
+                      <a:extLst>
+                        <a:ext uri="{28A0092B-C50C-407E-A947-70E740481C1C}">
+                          <a14:useLocalDpi xmlns:a14="http://schemas.microsoft.com/office/drawing/2010/main" val="0"/>
+                        </a:ext>
+                      </a:extLst>
+                    </a:blip>
+                    <a:stretch>
+                      <a:fillRect/>
+                    </a:stretch>
+                  </pic:blipFill>
+                  <pic:spPr>
+                    <a:xfrm>
+                      <a:off x="0" y="0"/>
+                      <a:ext cx="6120130" cy="3352165"/>
+                    </a:xfrm>
+                    <a:prstGeom prst="rect">
+                      <a:avLst/>
+                    </a:prstGeom>
+                  </pic:spPr>
+                </pic:pic>
+              </a:graphicData>
+            </a:graphic>
+          </wp:inline>
+        </w:drawing>
+      </w:r>
+    </w:p>
+    <w:p>
+      <w:pPr>
+        <w:widowControl/>
+        <w:suppressAutoHyphens w:val="0"/>
+        <w:jc w:val="center"/>
+      </w:pPr>
+      <w:r>
+        <w:t>Figure 4.13: A default substitute menu for the ‘Literal’ concept</w:t>
+      </w:r>
+    </w:p>
+    <w:p>
+      <w:pPr>
+        <w:widowControl/>
+        <w:suppressAutoHyphens w:val="0"/>
+        <w:jc w:val="center"/>
+      </w:pPr>
+    </w:p>
+    <w:p>
+      <w:pPr>
+        <w:widowControl/>
+        <w:suppressAutoHyphens w:val="0"/>
+      </w:pPr>
+      <w:r>
+        <w:t xml:space="preserve">To additionally prevent the DoubleValue and IntegerValue from </w:t>
+      </w:r>
+      <w:r>
+        <w:t>populating</w:t>
+      </w:r>
+      <w:r>
+        <w:t xml:space="preserve"> the substitute menu when editing an expression AST node, we may define empty default substitute menus for them. </w:t>
+      </w:r>
+      <w:r>
+        <w:t xml:space="preserve">This is, however, optional and bears no significant </w:t>
+      </w:r>
+      <w:r>
+        <w:t xml:space="preserve">change on the usage </w:t>
       </w:r>
       <w:bookmarkStart w:id="0" w:name="_GoBack"/>
       <w:bookmarkEnd w:id="0"/>
+      <w:r>
+        <w:t>of our IDE.</w:t>
+      </w:r>
     </w:p>
     <w:sectPr>
       <w:pgSz w:w="11906" w:h="16838"/>
@@ -46567,6 +47078,119 @@
     </w:lvl>
   </w:abstractNum>
   <w:abstractNum w:abstractNumId="5">
+    <w:nsid w:val="0A592D29"/>
+    <w:multiLevelType w:val="hybridMultilevel"/>
+    <w:tmpl w:val="99AE1C72"/>
+    <w:lvl w:ilvl="0" w:tplc="04050001">
+      <w:start w:val="1"/>
+      <w:numFmt w:val="bullet"/>
+      <w:lvlText w:val=""/>
+      <w:lvlJc w:val="left"/>
+      <w:pPr>
+        <w:ind w:left="720" w:hanging="360"/>
+      </w:pPr>
+      <w:rPr>
+        <w:rFonts w:ascii="Symbol" w:hAnsi="Symbol" w:hint="default"/>
+      </w:rPr>
+    </w:lvl>
+    <w:lvl w:ilvl="1" w:tplc="04050003" w:tentative="1">
+      <w:start w:val="1"/>
+      <w:numFmt w:val="bullet"/>
+      <w:lvlText w:val="o"/>
+      <w:lvlJc w:val="left"/>
+      <w:pPr>
+        <w:ind w:left="1440" w:hanging="360"/>
+      </w:pPr>
+      <w:rPr>
+        <w:rFonts w:ascii="Courier New" w:hAnsi="Courier New" w:cs="Courier New" w:hint="default"/>
+      </w:rPr>
+    </w:lvl>
+    <w:lvl w:ilvl="2" w:tplc="04050005" w:tentative="1">
+      <w:start w:val="1"/>
+      <w:numFmt w:val="bullet"/>
+      <w:lvlText w:val=""/>
+      <w:lvlJc w:val="left"/>
+      <w:pPr>
+        <w:ind w:left="2160" w:hanging="360"/>
+      </w:pPr>
+      <w:rPr>
+        <w:rFonts w:ascii="Wingdings" w:hAnsi="Wingdings" w:hint="default"/>
+      </w:rPr>
+    </w:lvl>
+    <w:lvl w:ilvl="3" w:tplc="04050001" w:tentative="1">
+      <w:start w:val="1"/>
+      <w:numFmt w:val="bullet"/>
+      <w:lvlText w:val=""/>
+      <w:lvlJc w:val="left"/>
+      <w:pPr>
+        <w:ind w:left="2880" w:hanging="360"/>
+      </w:pPr>
+      <w:rPr>
+        <w:rFonts w:ascii="Symbol" w:hAnsi="Symbol" w:hint="default"/>
+      </w:rPr>
+    </w:lvl>
+    <w:lvl w:ilvl="4" w:tplc="04050003" w:tentative="1">
+      <w:start w:val="1"/>
+      <w:numFmt w:val="bullet"/>
+      <w:lvlText w:val="o"/>
+      <w:lvlJc w:val="left"/>
+      <w:pPr>
+        <w:ind w:left="3600" w:hanging="360"/>
+      </w:pPr>
+      <w:rPr>
+        <w:rFonts w:ascii="Courier New" w:hAnsi="Courier New" w:cs="Courier New" w:hint="default"/>
+      </w:rPr>
+    </w:lvl>
+    <w:lvl w:ilvl="5" w:tplc="04050005" w:tentative="1">
+      <w:start w:val="1"/>
+      <w:numFmt w:val="bullet"/>
+      <w:lvlText w:val=""/>
+      <w:lvlJc w:val="left"/>
+      <w:pPr>
+        <w:ind w:left="4320" w:hanging="360"/>
+      </w:pPr>
+      <w:rPr>
+        <w:rFonts w:ascii="Wingdings" w:hAnsi="Wingdings" w:hint="default"/>
+      </w:rPr>
+    </w:lvl>
+    <w:lvl w:ilvl="6" w:tplc="04050001" w:tentative="1">
+      <w:start w:val="1"/>
+      <w:numFmt w:val="bullet"/>
+      <w:lvlText w:val=""/>
+      <w:lvlJc w:val="left"/>
+      <w:pPr>
+        <w:ind w:left="5040" w:hanging="360"/>
+      </w:pPr>
+      <w:rPr>
+        <w:rFonts w:ascii="Symbol" w:hAnsi="Symbol" w:hint="default"/>
+      </w:rPr>
+    </w:lvl>
+    <w:lvl w:ilvl="7" w:tplc="04050003" w:tentative="1">
+      <w:start w:val="1"/>
+      <w:numFmt w:val="bullet"/>
+      <w:lvlText w:val="o"/>
+      <w:lvlJc w:val="left"/>
+      <w:pPr>
+        <w:ind w:left="5760" w:hanging="360"/>
+      </w:pPr>
+      <w:rPr>
+        <w:rFonts w:ascii="Courier New" w:hAnsi="Courier New" w:cs="Courier New" w:hint="default"/>
+      </w:rPr>
+    </w:lvl>
+    <w:lvl w:ilvl="8" w:tplc="04050005" w:tentative="1">
+      <w:start w:val="1"/>
+      <w:numFmt w:val="bullet"/>
+      <w:lvlText w:val=""/>
+      <w:lvlJc w:val="left"/>
+      <w:pPr>
+        <w:ind w:left="6480" w:hanging="360"/>
+      </w:pPr>
+      <w:rPr>
+        <w:rFonts w:ascii="Wingdings" w:hAnsi="Wingdings" w:hint="default"/>
+      </w:rPr>
+    </w:lvl>
+  </w:abstractNum>
+  <w:abstractNum w:abstractNumId="6">
     <w:nsid w:val="1265611E"/>
     <w:multiLevelType w:val="hybridMultilevel"/>
     <w:tmpl w:val="06E49268"/>
@@ -46679,7 +47303,7 @@
       </w:rPr>
     </w:lvl>
   </w:abstractNum>
-  <w:abstractNum w:abstractNumId="6">
+  <w:abstractNum w:abstractNumId="7">
     <w:nsid w:val="14147DD9"/>
     <w:multiLevelType w:val="hybridMultilevel"/>
     <w:tmpl w:val="EE225538"/>
@@ -46792,7 +47416,7 @@
       </w:rPr>
     </w:lvl>
   </w:abstractNum>
-  <w:abstractNum w:abstractNumId="7">
+  <w:abstractNum w:abstractNumId="8">
     <w:nsid w:val="16654F50"/>
     <w:multiLevelType w:val="hybridMultilevel"/>
     <w:tmpl w:val="DA5A2F1E"/>
@@ -46905,7 +47529,7 @@
       </w:rPr>
     </w:lvl>
   </w:abstractNum>
-  <w:abstractNum w:abstractNumId="8">
+  <w:abstractNum w:abstractNumId="9">
     <w:nsid w:val="18CC7B6C"/>
     <w:multiLevelType w:val="hybridMultilevel"/>
     <w:tmpl w:val="5FFA95E6"/>
@@ -47018,7 +47642,7 @@
       </w:rPr>
     </w:lvl>
   </w:abstractNum>
-  <w:abstractNum w:abstractNumId="9">
+  <w:abstractNum w:abstractNumId="10">
     <w:nsid w:val="19C4294D"/>
     <w:multiLevelType w:val="hybridMultilevel"/>
     <w:tmpl w:val="62D4FAAA"/>
@@ -47131,7 +47755,7 @@
       </w:rPr>
     </w:lvl>
   </w:abstractNum>
-  <w:abstractNum w:abstractNumId="10">
+  <w:abstractNum w:abstractNumId="11">
     <w:nsid w:val="1A185289"/>
     <w:multiLevelType w:val="hybridMultilevel"/>
     <w:tmpl w:val="0DD86338"/>
@@ -47244,7 +47868,7 @@
       </w:rPr>
     </w:lvl>
   </w:abstractNum>
-  <w:abstractNum w:abstractNumId="11">
+  <w:abstractNum w:abstractNumId="12">
     <w:nsid w:val="1D062BC4"/>
     <w:multiLevelType w:val="hybridMultilevel"/>
     <w:tmpl w:val="7A4ADE84"/>
@@ -47357,7 +47981,7 @@
       </w:rPr>
     </w:lvl>
   </w:abstractNum>
-  <w:abstractNum w:abstractNumId="12">
+  <w:abstractNum w:abstractNumId="13">
     <w:nsid w:val="20186DF8"/>
     <w:multiLevelType w:val="hybridMultilevel"/>
     <w:tmpl w:val="25BE6C12"/>
@@ -47470,7 +48094,7 @@
       </w:rPr>
     </w:lvl>
   </w:abstractNum>
-  <w:abstractNum w:abstractNumId="13">
+  <w:abstractNum w:abstractNumId="14">
     <w:nsid w:val="2289226B"/>
     <w:multiLevelType w:val="hybridMultilevel"/>
     <w:tmpl w:val="9CA62702"/>
@@ -47583,7 +48207,7 @@
       </w:rPr>
     </w:lvl>
   </w:abstractNum>
-  <w:abstractNum w:abstractNumId="14">
+  <w:abstractNum w:abstractNumId="15">
     <w:nsid w:val="22BE7A9F"/>
     <w:multiLevelType w:val="hybridMultilevel"/>
     <w:tmpl w:val="EB641E52"/>
@@ -47696,7 +48320,7 @@
       </w:rPr>
     </w:lvl>
   </w:abstractNum>
-  <w:abstractNum w:abstractNumId="15">
+  <w:abstractNum w:abstractNumId="16">
     <w:nsid w:val="22C17880"/>
     <w:multiLevelType w:val="hybridMultilevel"/>
     <w:tmpl w:val="0F8CBAC0"/>
@@ -47809,7 +48433,7 @@
       </w:rPr>
     </w:lvl>
   </w:abstractNum>
-  <w:abstractNum w:abstractNumId="16">
+  <w:abstractNum w:abstractNumId="17">
     <w:nsid w:val="2CED3602"/>
     <w:multiLevelType w:val="hybridMultilevel"/>
     <w:tmpl w:val="5B16B7D4"/>
@@ -47922,7 +48546,7 @@
       </w:rPr>
     </w:lvl>
   </w:abstractNum>
-  <w:abstractNum w:abstractNumId="17">
+  <w:abstractNum w:abstractNumId="18">
     <w:nsid w:val="2E9120B1"/>
     <w:multiLevelType w:val="multilevel"/>
     <w:tmpl w:val="D9FACD4E"/>
@@ -48071,7 +48695,7 @@
       </w:rPr>
     </w:lvl>
   </w:abstractNum>
-  <w:abstractNum w:abstractNumId="18">
+  <w:abstractNum w:abstractNumId="19">
     <w:nsid w:val="35554B58"/>
     <w:multiLevelType w:val="hybridMultilevel"/>
     <w:tmpl w:val="85B2A5B8"/>
@@ -48157,7 +48781,7 @@
       </w:pPr>
     </w:lvl>
   </w:abstractNum>
-  <w:abstractNum w:abstractNumId="19">
+  <w:abstractNum w:abstractNumId="20">
     <w:nsid w:val="40CB696B"/>
     <w:multiLevelType w:val="hybridMultilevel"/>
     <w:tmpl w:val="55D89F0E"/>
@@ -48270,7 +48894,7 @@
       </w:rPr>
     </w:lvl>
   </w:abstractNum>
-  <w:abstractNum w:abstractNumId="20">
+  <w:abstractNum w:abstractNumId="21">
     <w:nsid w:val="4BBD4379"/>
     <w:multiLevelType w:val="hybridMultilevel"/>
     <w:tmpl w:val="86B2E5C8"/>
@@ -48383,7 +49007,7 @@
       </w:rPr>
     </w:lvl>
   </w:abstractNum>
-  <w:abstractNum w:abstractNumId="21">
+  <w:abstractNum w:abstractNumId="22">
     <w:nsid w:val="52246B6D"/>
     <w:multiLevelType w:val="hybridMultilevel"/>
     <w:tmpl w:val="E1006FD0"/>
@@ -48496,7 +49120,7 @@
       </w:rPr>
     </w:lvl>
   </w:abstractNum>
-  <w:abstractNum w:abstractNumId="22">
+  <w:abstractNum w:abstractNumId="23">
     <w:nsid w:val="54FC1D0C"/>
     <w:multiLevelType w:val="hybridMultilevel"/>
     <w:tmpl w:val="3E745310"/>
@@ -48609,7 +49233,7 @@
       </w:rPr>
     </w:lvl>
   </w:abstractNum>
-  <w:abstractNum w:abstractNumId="23">
+  <w:abstractNum w:abstractNumId="24">
     <w:nsid w:val="58E0497F"/>
     <w:multiLevelType w:val="hybridMultilevel"/>
     <w:tmpl w:val="BF9A199C"/>
@@ -48722,7 +49346,7 @@
       </w:rPr>
     </w:lvl>
   </w:abstractNum>
-  <w:abstractNum w:abstractNumId="24">
+  <w:abstractNum w:abstractNumId="25">
     <w:nsid w:val="5A0B29E3"/>
     <w:multiLevelType w:val="multilevel"/>
     <w:tmpl w:val="24FE9C64"/>
@@ -48835,7 +49459,7 @@
       </w:rPr>
     </w:lvl>
   </w:abstractNum>
-  <w:abstractNum w:abstractNumId="25">
+  <w:abstractNum w:abstractNumId="26">
     <w:nsid w:val="5EDA1EC6"/>
     <w:multiLevelType w:val="hybridMultilevel"/>
     <w:tmpl w:val="92AAE6F4"/>
@@ -48948,7 +49572,7 @@
       </w:rPr>
     </w:lvl>
   </w:abstractNum>
-  <w:abstractNum w:abstractNumId="26">
+  <w:abstractNum w:abstractNumId="27">
     <w:nsid w:val="67D23D3B"/>
     <w:multiLevelType w:val="hybridMultilevel"/>
     <w:tmpl w:val="8FA636EC"/>
@@ -49061,7 +49685,7 @@
       </w:rPr>
     </w:lvl>
   </w:abstractNum>
-  <w:abstractNum w:abstractNumId="27">
+  <w:abstractNum w:abstractNumId="28">
     <w:nsid w:val="6B4A335A"/>
     <w:multiLevelType w:val="hybridMultilevel"/>
     <w:tmpl w:val="9F2CE14E"/>
@@ -49174,77 +49798,190 @@
       </w:rPr>
     </w:lvl>
   </w:abstractNum>
+  <w:abstractNum w:abstractNumId="29">
+    <w:nsid w:val="7FA53AB2"/>
+    <w:multiLevelType w:val="hybridMultilevel"/>
+    <w:tmpl w:val="EF9020B2"/>
+    <w:lvl w:ilvl="0" w:tplc="04050001">
+      <w:start w:val="1"/>
+      <w:numFmt w:val="bullet"/>
+      <w:lvlText w:val=""/>
+      <w:lvlJc w:val="left"/>
+      <w:pPr>
+        <w:ind w:left="720" w:hanging="360"/>
+      </w:pPr>
+      <w:rPr>
+        <w:rFonts w:ascii="Symbol" w:hAnsi="Symbol" w:hint="default"/>
+      </w:rPr>
+    </w:lvl>
+    <w:lvl w:ilvl="1" w:tplc="04050003" w:tentative="1">
+      <w:start w:val="1"/>
+      <w:numFmt w:val="bullet"/>
+      <w:lvlText w:val="o"/>
+      <w:lvlJc w:val="left"/>
+      <w:pPr>
+        <w:ind w:left="1440" w:hanging="360"/>
+      </w:pPr>
+      <w:rPr>
+        <w:rFonts w:ascii="Courier New" w:hAnsi="Courier New" w:cs="Courier New" w:hint="default"/>
+      </w:rPr>
+    </w:lvl>
+    <w:lvl w:ilvl="2" w:tplc="04050005" w:tentative="1">
+      <w:start w:val="1"/>
+      <w:numFmt w:val="bullet"/>
+      <w:lvlText w:val=""/>
+      <w:lvlJc w:val="left"/>
+      <w:pPr>
+        <w:ind w:left="2160" w:hanging="360"/>
+      </w:pPr>
+      <w:rPr>
+        <w:rFonts w:ascii="Wingdings" w:hAnsi="Wingdings" w:hint="default"/>
+      </w:rPr>
+    </w:lvl>
+    <w:lvl w:ilvl="3" w:tplc="04050001" w:tentative="1">
+      <w:start w:val="1"/>
+      <w:numFmt w:val="bullet"/>
+      <w:lvlText w:val=""/>
+      <w:lvlJc w:val="left"/>
+      <w:pPr>
+        <w:ind w:left="2880" w:hanging="360"/>
+      </w:pPr>
+      <w:rPr>
+        <w:rFonts w:ascii="Symbol" w:hAnsi="Symbol" w:hint="default"/>
+      </w:rPr>
+    </w:lvl>
+    <w:lvl w:ilvl="4" w:tplc="04050003" w:tentative="1">
+      <w:start w:val="1"/>
+      <w:numFmt w:val="bullet"/>
+      <w:lvlText w:val="o"/>
+      <w:lvlJc w:val="left"/>
+      <w:pPr>
+        <w:ind w:left="3600" w:hanging="360"/>
+      </w:pPr>
+      <w:rPr>
+        <w:rFonts w:ascii="Courier New" w:hAnsi="Courier New" w:cs="Courier New" w:hint="default"/>
+      </w:rPr>
+    </w:lvl>
+    <w:lvl w:ilvl="5" w:tplc="04050005" w:tentative="1">
+      <w:start w:val="1"/>
+      <w:numFmt w:val="bullet"/>
+      <w:lvlText w:val=""/>
+      <w:lvlJc w:val="left"/>
+      <w:pPr>
+        <w:ind w:left="4320" w:hanging="360"/>
+      </w:pPr>
+      <w:rPr>
+        <w:rFonts w:ascii="Wingdings" w:hAnsi="Wingdings" w:hint="default"/>
+      </w:rPr>
+    </w:lvl>
+    <w:lvl w:ilvl="6" w:tplc="04050001" w:tentative="1">
+      <w:start w:val="1"/>
+      <w:numFmt w:val="bullet"/>
+      <w:lvlText w:val=""/>
+      <w:lvlJc w:val="left"/>
+      <w:pPr>
+        <w:ind w:left="5040" w:hanging="360"/>
+      </w:pPr>
+      <w:rPr>
+        <w:rFonts w:ascii="Symbol" w:hAnsi="Symbol" w:hint="default"/>
+      </w:rPr>
+    </w:lvl>
+    <w:lvl w:ilvl="7" w:tplc="04050003" w:tentative="1">
+      <w:start w:val="1"/>
+      <w:numFmt w:val="bullet"/>
+      <w:lvlText w:val="o"/>
+      <w:lvlJc w:val="left"/>
+      <w:pPr>
+        <w:ind w:left="5760" w:hanging="360"/>
+      </w:pPr>
+      <w:rPr>
+        <w:rFonts w:ascii="Courier New" w:hAnsi="Courier New" w:cs="Courier New" w:hint="default"/>
+      </w:rPr>
+    </w:lvl>
+    <w:lvl w:ilvl="8" w:tplc="04050005" w:tentative="1">
+      <w:start w:val="1"/>
+      <w:numFmt w:val="bullet"/>
+      <w:lvlText w:val=""/>
+      <w:lvlJc w:val="left"/>
+      <w:pPr>
+        <w:ind w:left="6480" w:hanging="360"/>
+      </w:pPr>
+      <w:rPr>
+        <w:rFonts w:ascii="Wingdings" w:hAnsi="Wingdings" w:hint="default"/>
+      </w:rPr>
+    </w:lvl>
+  </w:abstractNum>
   <w:num w:numId="1">
     <w:abstractNumId w:val="0"/>
   </w:num>
   <w:num w:numId="2">
-    <w:abstractNumId w:val="19"/>
+    <w:abstractNumId w:val="20"/>
   </w:num>
   <w:num w:numId="3">
-    <w:abstractNumId w:val="10"/>
+    <w:abstractNumId w:val="11"/>
   </w:num>
   <w:num w:numId="4">
-    <w:abstractNumId w:val="8"/>
+    <w:abstractNumId w:val="9"/>
   </w:num>
   <w:num w:numId="5">
-    <w:abstractNumId w:val="17"/>
+    <w:abstractNumId w:val="18"/>
   </w:num>
   <w:num w:numId="6">
-    <w:abstractNumId w:val="6"/>
+    <w:abstractNumId w:val="7"/>
   </w:num>
   <w:num w:numId="7">
-    <w:abstractNumId w:val="20"/>
+    <w:abstractNumId w:val="21"/>
   </w:num>
   <w:num w:numId="8">
-    <w:abstractNumId w:val="24"/>
+    <w:abstractNumId w:val="25"/>
   </w:num>
   <w:num w:numId="9">
     <w:abstractNumId w:val="2"/>
   </w:num>
   <w:num w:numId="10">
-    <w:abstractNumId w:val="11"/>
+    <w:abstractNumId w:val="12"/>
   </w:num>
   <w:num w:numId="11">
-    <w:abstractNumId w:val="9"/>
+    <w:abstractNumId w:val="10"/>
   </w:num>
   <w:num w:numId="12">
     <w:abstractNumId w:val="4"/>
   </w:num>
   <w:num w:numId="13">
+    <w:abstractNumId w:val="16"/>
+  </w:num>
+  <w:num w:numId="14">
+    <w:abstractNumId w:val="13"/>
+  </w:num>
+  <w:num w:numId="15">
+    <w:abstractNumId w:val="28"/>
+  </w:num>
+  <w:num w:numId="16">
+    <w:abstractNumId w:val="27"/>
+  </w:num>
+  <w:num w:numId="17">
+    <w:abstractNumId w:val="19"/>
+  </w:num>
+  <w:num w:numId="18">
+    <w:abstractNumId w:val="6"/>
+  </w:num>
+  <w:num w:numId="19">
+    <w:abstractNumId w:val="23"/>
+  </w:num>
+  <w:num w:numId="20">
+    <w:abstractNumId w:val="26"/>
+  </w:num>
+  <w:num w:numId="21">
+    <w:abstractNumId w:val="14"/>
+  </w:num>
+  <w:num w:numId="22">
     <w:abstractNumId w:val="15"/>
   </w:num>
-  <w:num w:numId="14">
-    <w:abstractNumId w:val="12"/>
-  </w:num>
-  <w:num w:numId="15">
-    <w:abstractNumId w:val="27"/>
-  </w:num>
-  <w:num w:numId="16">
-    <w:abstractNumId w:val="26"/>
-  </w:num>
-  <w:num w:numId="17">
-    <w:abstractNumId w:val="18"/>
-  </w:num>
-  <w:num w:numId="18">
-    <w:abstractNumId w:val="5"/>
-  </w:num>
-  <w:num w:numId="19">
-    <w:abstractNumId w:val="22"/>
-  </w:num>
-  <w:num w:numId="20">
-    <w:abstractNumId w:val="25"/>
-  </w:num>
-  <w:num w:numId="21">
-    <w:abstractNumId w:val="13"/>
-  </w:num>
-  <w:num w:numId="22">
-    <w:abstractNumId w:val="14"/>
-  </w:num>
   <w:num w:numId="23">
-    <w:abstractNumId w:val="23"/>
+    <w:abstractNumId w:val="24"/>
   </w:num>
   <w:num w:numId="24">
-    <w:abstractNumId w:val="16"/>
+    <w:abstractNumId w:val="17"/>
   </w:num>
   <w:num w:numId="25">
     <w:abstractNumId w:val="1"/>
@@ -49253,10 +49990,16 @@
     <w:abstractNumId w:val="3"/>
   </w:num>
   <w:num w:numId="27">
-    <w:abstractNumId w:val="21"/>
+    <w:abstractNumId w:val="22"/>
   </w:num>
   <w:num w:numId="28">
-    <w:abstractNumId w:val="7"/>
+    <w:abstractNumId w:val="8"/>
+  </w:num>
+  <w:num w:numId="29">
+    <w:abstractNumId w:val="5"/>
+  </w:num>
+  <w:num w:numId="30">
+    <w:abstractNumId w:val="29"/>
   </w:num>
   <w:numIdMacAtCleanup w:val="25"/>
 </w:numbering>
@@ -50480,7 +51223,7 @@
 </file>
 
 <file path=customXml/itemProps1.xml><?xml version="1.0" encoding="utf-8"?>
-<ds:datastoreItem xmlns:ds="http://schemas.openxmlformats.org/officeDocument/2006/customXml" ds:itemID="{45AC8827-9EE6-4431-937C-5097E8FC06B3}">
+<ds:datastoreItem xmlns:ds="http://schemas.openxmlformats.org/officeDocument/2006/customXml" ds:itemID="{F875AF56-8C79-41C9-9006-ED15CAAA92A0}">
   <ds:schemaRefs>
     <ds:schemaRef ds:uri="http://schemas.openxmlformats.org/officeDocument/2006/bibliography"/>
   </ds:schemaRefs>

</xml_diff>